<commit_message>
Se añade la forma de utilizar git detrás de un proxy
En esta versión se integra el comando para configurar git a funcionar
detrás de un proxy. Además, se mejoran algunas descripciones.
</commit_message>
<xml_diff>
--- a/Steps back to git.docx
+++ b/Steps back to git.docx
@@ -1,6 +1,6 @@
 
 <file path=word/document.xml><?xml version="1.0" encoding="utf-8"?>
-<w:document xmlns:wpc="http://schemas.microsoft.com/office/word/2010/wordprocessingCanvas" xmlns:mc="http://schemas.openxmlformats.org/markup-compatibility/2006" xmlns:o="urn:schemas-microsoft-com:office:office" xmlns:r="http://schemas.openxmlformats.org/officeDocument/2006/relationships" xmlns:m="http://schemas.openxmlformats.org/officeDocument/2006/math" xmlns:v="urn:schemas-microsoft-com:vml" xmlns:wp14="http://schemas.microsoft.com/office/word/2010/wordprocessingDrawing" xmlns:wp="http://schemas.openxmlformats.org/drawingml/2006/wordprocessingDrawing" xmlns:w10="urn:schemas-microsoft-com:office:word" xmlns:w="http://schemas.openxmlformats.org/wordprocessingml/2006/main" xmlns:w14="http://schemas.microsoft.com/office/word/2010/wordml" xmlns:wpg="http://schemas.microsoft.com/office/word/2010/wordprocessingGroup" xmlns:wpi="http://schemas.microsoft.com/office/word/2010/wordprocessingInk" xmlns:wne="http://schemas.microsoft.com/office/word/2006/wordml" xmlns:wps="http://schemas.microsoft.com/office/word/2010/wordprocessingShape" mc:Ignorable="w14 wp14">
+<w:document xmlns:wpc="http://schemas.microsoft.com/office/word/2010/wordprocessingCanvas" xmlns:cx="http://schemas.microsoft.com/office/drawing/2014/chartex" xmlns:mc="http://schemas.openxmlformats.org/markup-compatibility/2006" xmlns:o="urn:schemas-microsoft-com:office:office" xmlns:r="http://schemas.openxmlformats.org/officeDocument/2006/relationships" xmlns:m="http://schemas.openxmlformats.org/officeDocument/2006/math" xmlns:v="urn:schemas-microsoft-com:vml" xmlns:wp14="http://schemas.microsoft.com/office/word/2010/wordprocessingDrawing" xmlns:wp="http://schemas.openxmlformats.org/drawingml/2006/wordprocessingDrawing" xmlns:w10="urn:schemas-microsoft-com:office:word" xmlns:w="http://schemas.openxmlformats.org/wordprocessingml/2006/main" xmlns:w14="http://schemas.microsoft.com/office/word/2010/wordml" xmlns:w15="http://schemas.microsoft.com/office/word/2012/wordml" xmlns:w16se="http://schemas.microsoft.com/office/word/2015/wordml/symex" xmlns:wpg="http://schemas.microsoft.com/office/word/2010/wordprocessingGroup" xmlns:wpi="http://schemas.microsoft.com/office/word/2010/wordprocessingInk" xmlns:wne="http://schemas.microsoft.com/office/word/2006/wordml" xmlns:wps="http://schemas.microsoft.com/office/word/2010/wordprocessingShape" mc:Ignorable="w14 w15 w16se wp14">
   <w:body>
     <w:p>
       <w:pPr>
@@ -331,6 +331,10 @@
           <w:ilvl w:val="1"/>
           <w:numId w:val="1"/>
         </w:numPr>
+        <w:autoSpaceDE w:val="0"/>
+        <w:autoSpaceDN w:val="0"/>
+        <w:adjustRightInd w:val="0"/>
+        <w:spacing w:after="0" w:line="240" w:lineRule="auto"/>
         <w:rPr>
           <w:lang w:val="en-US"/>
         </w:rPr>
@@ -349,12 +353,57 @@
         </w:rPr>
         <w:t xml:space="preserve"> remote add origin </w:t>
       </w:r>
-      <w:r>
-        <w:rPr>
-          <w:lang w:val="en-US"/>
-        </w:rPr>
-        <w:t>https://github.com/ferguzon/project_refresh</w:t>
-      </w:r>
+      <w:hyperlink r:id="rId5" w:history="1">
+        <w:r>
+          <w:rPr>
+            <w:rStyle w:val="Hipervnculo"/>
+            <w:lang w:val="en-US"/>
+          </w:rPr>
+          <w:t>https://github.com/ferguzon/project_refresh</w:t>
+        </w:r>
+      </w:hyperlink>
+    </w:p>
+    <w:p>
+      <w:pPr>
+        <w:pStyle w:val="Prrafodelista"/>
+        <w:numPr>
+          <w:ilvl w:val="1"/>
+          <w:numId w:val="1"/>
+        </w:numPr>
+        <w:autoSpaceDE w:val="0"/>
+        <w:autoSpaceDN w:val="0"/>
+        <w:adjustRightInd w:val="0"/>
+        <w:spacing w:after="0" w:line="240" w:lineRule="auto"/>
+      </w:pPr>
+      <w:r>
+        <w:t xml:space="preserve">Configuramos la conexión en caso de estar detrás de un proxy: </w:t>
+      </w:r>
+      <w:proofErr w:type="spellStart"/>
+      <w:r>
+        <w:t>git</w:t>
+      </w:r>
+      <w:proofErr w:type="spellEnd"/>
+      <w:r>
+        <w:t xml:space="preserve"> </w:t>
+      </w:r>
+      <w:proofErr w:type="spellStart"/>
+      <w:r>
+        <w:t>config</w:t>
+      </w:r>
+      <w:proofErr w:type="spellEnd"/>
+      <w:r>
+        <w:t xml:space="preserve"> --global </w:t>
+      </w:r>
+      <w:proofErr w:type="spellStart"/>
+      <w:r>
+        <w:t>http.proxy</w:t>
+      </w:r>
+      <w:proofErr w:type="spellEnd"/>
+      <w:r>
+        <w:t xml:space="preserve"> http://172.16.3.1:8080</w:t>
+      </w:r>
+      <w:bookmarkStart w:id="0" w:name="_GoBack"/>
+      <w:bookmarkEnd w:id="0"/>
     </w:p>
     <w:p>
       <w:pPr>
@@ -545,21 +594,7 @@
         <w:rPr>
           <w:lang w:val="en-US"/>
         </w:rPr>
-        <w:t xml:space="preserve"> </w:t>
-      </w:r>
-      <w:proofErr w:type="spellStart"/>
-      <w:r>
-        <w:rPr>
-          <w:lang w:val="en-US"/>
-        </w:rPr>
-        <w:t>para</w:t>
-      </w:r>
-      <w:proofErr w:type="spellEnd"/>
-      <w:r>
-        <w:rPr>
-          <w:lang w:val="en-US"/>
-        </w:rPr>
-        <w:t xml:space="preserve"> </w:t>
+        <w:t xml:space="preserve"> para </w:t>
       </w:r>
       <w:proofErr w:type="spellStart"/>
       <w:r>
@@ -836,21 +871,7 @@
         <w:rPr>
           <w:lang w:val="en-US"/>
         </w:rPr>
-        <w:t xml:space="preserve"> </w:t>
-      </w:r>
-      <w:proofErr w:type="spellStart"/>
-      <w:r>
-        <w:rPr>
-          <w:lang w:val="en-US"/>
-        </w:rPr>
-        <w:t>para</w:t>
-      </w:r>
-      <w:proofErr w:type="spellEnd"/>
-      <w:r>
-        <w:rPr>
-          <w:lang w:val="en-US"/>
-        </w:rPr>
-        <w:t xml:space="preserve"> </w:t>
+        <w:t xml:space="preserve"> para </w:t>
       </w:r>
       <w:proofErr w:type="spellStart"/>
       <w:r>
@@ -975,10 +996,24 @@
           <w:color w:val="FF0000"/>
           <w:lang w:val="en-US"/>
         </w:rPr>
-        <w:t xml:space="preserve"> en el minute 5</w:t>
-      </w:r>
-      <w:bookmarkStart w:id="0" w:name="_GoBack"/>
-      <w:bookmarkEnd w:id="0"/>
+        <w:t xml:space="preserve"> </w:t>
+      </w:r>
+      <w:proofErr w:type="spellStart"/>
+      <w:r>
+        <w:rPr>
+          <w:color w:val="FF0000"/>
+          <w:lang w:val="en-US"/>
+        </w:rPr>
+        <w:t>en</w:t>
+      </w:r>
+      <w:proofErr w:type="spellEnd"/>
+      <w:r>
+        <w:rPr>
+          <w:color w:val="FF0000"/>
+          <w:lang w:val="en-US"/>
+        </w:rPr>
+        <w:t xml:space="preserve"> el minute 5</w:t>
+      </w:r>
     </w:p>
     <w:sectPr>
       <w:pgSz w:w="12240" w:h="15840"/>
@@ -991,8 +1026,8 @@
 </file>
 
 <file path=word/numbering.xml><?xml version="1.0" encoding="utf-8"?>
-<w:numbering xmlns:wpc="http://schemas.microsoft.com/office/word/2010/wordprocessingCanvas" xmlns:mc="http://schemas.openxmlformats.org/markup-compatibility/2006" xmlns:o="urn:schemas-microsoft-com:office:office" xmlns:r="http://schemas.openxmlformats.org/officeDocument/2006/relationships" xmlns:m="http://schemas.openxmlformats.org/officeDocument/2006/math" xmlns:v="urn:schemas-microsoft-com:vml" xmlns:wp14="http://schemas.microsoft.com/office/word/2010/wordprocessingDrawing" xmlns:wp="http://schemas.openxmlformats.org/drawingml/2006/wordprocessingDrawing" xmlns:w10="urn:schemas-microsoft-com:office:word" xmlns:w="http://schemas.openxmlformats.org/wordprocessingml/2006/main" xmlns:w14="http://schemas.microsoft.com/office/word/2010/wordml" xmlns:wpg="http://schemas.microsoft.com/office/word/2010/wordprocessingGroup" xmlns:wpi="http://schemas.microsoft.com/office/word/2010/wordprocessingInk" xmlns:wne="http://schemas.microsoft.com/office/word/2006/wordml" xmlns:wps="http://schemas.microsoft.com/office/word/2010/wordprocessingShape" mc:Ignorable="w14 wp14">
-  <w:abstractNum w:abstractNumId="0">
+<w:numbering xmlns:wpc="http://schemas.microsoft.com/office/word/2010/wordprocessingCanvas" xmlns:cx="http://schemas.microsoft.com/office/drawing/2014/chartex" xmlns:mc="http://schemas.openxmlformats.org/markup-compatibility/2006" xmlns:o="urn:schemas-microsoft-com:office:office" xmlns:r="http://schemas.openxmlformats.org/officeDocument/2006/relationships" xmlns:m="http://schemas.openxmlformats.org/officeDocument/2006/math" xmlns:v="urn:schemas-microsoft-com:vml" xmlns:wp14="http://schemas.microsoft.com/office/word/2010/wordprocessingDrawing" xmlns:wp="http://schemas.openxmlformats.org/drawingml/2006/wordprocessingDrawing" xmlns:w10="urn:schemas-microsoft-com:office:word" xmlns:w="http://schemas.openxmlformats.org/wordprocessingml/2006/main" xmlns:w14="http://schemas.microsoft.com/office/word/2010/wordml" xmlns:w15="http://schemas.microsoft.com/office/word/2012/wordml" xmlns:w16se="http://schemas.microsoft.com/office/word/2015/wordml/symex" xmlns:wpg="http://schemas.microsoft.com/office/word/2010/wordprocessingGroup" xmlns:wpi="http://schemas.microsoft.com/office/word/2010/wordprocessingInk" xmlns:wne="http://schemas.microsoft.com/office/word/2006/wordml" xmlns:wps="http://schemas.microsoft.com/office/word/2010/wordprocessingShape" mc:Ignorable="w14 w15 w16se wp14">
+  <w:abstractNum w:abstractNumId="0" w15:restartNumberingAfterBreak="0">
     <w:nsid w:val="3C0D6CCC"/>
     <w:multiLevelType w:val="hybridMultilevel"/>
     <w:tmpl w:val="2CAAF9D0"/>
@@ -1081,7 +1116,7 @@
       </w:pPr>
     </w:lvl>
   </w:abstractNum>
-  <w:abstractNum w:abstractNumId="1">
+  <w:abstractNum w:abstractNumId="1" w15:restartNumberingAfterBreak="0">
     <w:nsid w:val="68B70B6F"/>
     <w:multiLevelType w:val="hybridMultilevel"/>
     <w:tmpl w:val="3DD4434E"/>
@@ -1170,7 +1205,7 @@
       </w:pPr>
     </w:lvl>
   </w:abstractNum>
-  <w:abstractNum w:abstractNumId="2">
+  <w:abstractNum w:abstractNumId="2" w15:restartNumberingAfterBreak="0">
     <w:nsid w:val="79DC3BD3"/>
     <w:multiLevelType w:val="hybridMultilevel"/>
     <w:tmpl w:val="FE4C6876"/>
@@ -1272,7 +1307,7 @@
 </file>
 
 <file path=word/styles.xml><?xml version="1.0" encoding="utf-8"?>
-<w:styles xmlns:mc="http://schemas.openxmlformats.org/markup-compatibility/2006" xmlns:r="http://schemas.openxmlformats.org/officeDocument/2006/relationships" xmlns:w="http://schemas.openxmlformats.org/wordprocessingml/2006/main" xmlns:w14="http://schemas.microsoft.com/office/word/2010/wordml" mc:Ignorable="w14">
+<w:styles xmlns:mc="http://schemas.openxmlformats.org/markup-compatibility/2006" xmlns:r="http://schemas.openxmlformats.org/officeDocument/2006/relationships" xmlns:w="http://schemas.openxmlformats.org/wordprocessingml/2006/main" xmlns:w14="http://schemas.microsoft.com/office/word/2010/wordml" xmlns:w15="http://schemas.microsoft.com/office/word/2012/wordml" xmlns:w16se="http://schemas.microsoft.com/office/word/2015/wordml/symex" mc:Ignorable="w14 w15 w16se">
   <w:docDefaults>
     <w:rPrDefault>
       <w:rPr>
@@ -1288,144 +1323,378 @@
       </w:pPr>
     </w:pPrDefault>
   </w:docDefaults>
-  <w:latentStyles w:defLockedState="0" w:defUIPriority="99" w:defSemiHidden="1" w:defUnhideWhenUsed="1" w:defQFormat="0" w:count="267">
-    <w:lsdException w:name="Normal" w:semiHidden="0" w:uiPriority="0" w:unhideWhenUsed="0" w:qFormat="1"/>
-    <w:lsdException w:name="heading 1" w:semiHidden="0" w:uiPriority="9" w:unhideWhenUsed="0" w:qFormat="1"/>
-    <w:lsdException w:name="heading 2" w:uiPriority="9" w:qFormat="1"/>
-    <w:lsdException w:name="heading 3" w:uiPriority="9" w:qFormat="1"/>
-    <w:lsdException w:name="heading 4" w:uiPriority="9" w:qFormat="1"/>
-    <w:lsdException w:name="heading 5" w:uiPriority="9" w:qFormat="1"/>
-    <w:lsdException w:name="heading 6" w:uiPriority="9" w:qFormat="1"/>
-    <w:lsdException w:name="heading 7" w:uiPriority="9" w:qFormat="1"/>
-    <w:lsdException w:name="heading 8" w:uiPriority="9" w:qFormat="1"/>
-    <w:lsdException w:name="heading 9" w:uiPriority="9" w:qFormat="1"/>
-    <w:lsdException w:name="toc 1" w:uiPriority="39"/>
-    <w:lsdException w:name="toc 2" w:uiPriority="39"/>
-    <w:lsdException w:name="toc 3" w:uiPriority="39"/>
-    <w:lsdException w:name="toc 4" w:uiPriority="39"/>
-    <w:lsdException w:name="toc 5" w:uiPriority="39"/>
-    <w:lsdException w:name="toc 6" w:uiPriority="39"/>
-    <w:lsdException w:name="toc 7" w:uiPriority="39"/>
-    <w:lsdException w:name="toc 8" w:uiPriority="39"/>
-    <w:lsdException w:name="toc 9" w:uiPriority="39"/>
-    <w:lsdException w:name="caption" w:uiPriority="35" w:qFormat="1"/>
-    <w:lsdException w:name="Title" w:semiHidden="0" w:uiPriority="10" w:unhideWhenUsed="0" w:qFormat="1"/>
-    <w:lsdException w:name="Default Paragraph Font" w:uiPriority="1"/>
-    <w:lsdException w:name="Subtitle" w:semiHidden="0" w:uiPriority="11" w:unhideWhenUsed="0" w:qFormat="1"/>
-    <w:lsdException w:name="Strong" w:semiHidden="0" w:uiPriority="22" w:unhideWhenUsed="0" w:qFormat="1"/>
-    <w:lsdException w:name="Emphasis" w:semiHidden="0" w:uiPriority="20" w:unhideWhenUsed="0" w:qFormat="1"/>
-    <w:lsdException w:name="Table Grid" w:semiHidden="0" w:uiPriority="59" w:unhideWhenUsed="0"/>
-    <w:lsdException w:name="Placeholder Text" w:unhideWhenUsed="0"/>
-    <w:lsdException w:name="No Spacing" w:semiHidden="0" w:uiPriority="1" w:unhideWhenUsed="0" w:qFormat="1"/>
-    <w:lsdException w:name="Light Shading" w:semiHidden="0" w:uiPriority="60" w:unhideWhenUsed="0"/>
-    <w:lsdException w:name="Light List" w:semiHidden="0" w:uiPriority="61" w:unhideWhenUsed="0"/>
-    <w:lsdException w:name="Light Grid" w:semiHidden="0" w:uiPriority="62" w:unhideWhenUsed="0"/>
-    <w:lsdException w:name="Medium Shading 1" w:semiHidden="0" w:uiPriority="63" w:unhideWhenUsed="0"/>
-    <w:lsdException w:name="Medium Shading 2" w:semiHidden="0" w:uiPriority="64" w:unhideWhenUsed="0"/>
-    <w:lsdException w:name="Medium List 1" w:semiHidden="0" w:uiPriority="65" w:unhideWhenUsed="0"/>
-    <w:lsdException w:name="Medium List 2" w:semiHidden="0" w:uiPriority="66" w:unhideWhenUsed="0"/>
-    <w:lsdException w:name="Medium Grid 1" w:semiHidden="0" w:uiPriority="67" w:unhideWhenUsed="0"/>
-    <w:lsdException w:name="Medium Grid 2" w:semiHidden="0" w:uiPriority="68" w:unhideWhenUsed="0"/>
-    <w:lsdException w:name="Medium Grid 3" w:semiHidden="0" w:uiPriority="69" w:unhideWhenUsed="0"/>
-    <w:lsdException w:name="Dark List" w:semiHidden="0" w:uiPriority="70" w:unhideWhenUsed="0"/>
-    <w:lsdException w:name="Colorful Shading" w:semiHidden="0" w:uiPriority="71" w:unhideWhenUsed="0"/>
-    <w:lsdException w:name="Colorful List" w:semiHidden="0" w:uiPriority="72" w:unhideWhenUsed="0"/>
-    <w:lsdException w:name="Colorful Grid" w:semiHidden="0" w:uiPriority="73" w:unhideWhenUsed="0"/>
-    <w:lsdException w:name="Light Shading Accent 1" w:semiHidden="0" w:uiPriority="60" w:unhideWhenUsed="0"/>
-    <w:lsdException w:name="Light List Accent 1" w:semiHidden="0" w:uiPriority="61" w:unhideWhenUsed="0"/>
-    <w:lsdException w:name="Light Grid Accent 1" w:semiHidden="0" w:uiPriority="62" w:unhideWhenUsed="0"/>
-    <w:lsdException w:name="Medium Shading 1 Accent 1" w:semiHidden="0" w:uiPriority="63" w:unhideWhenUsed="0"/>
-    <w:lsdException w:name="Medium Shading 2 Accent 1" w:semiHidden="0" w:uiPriority="64" w:unhideWhenUsed="0"/>
-    <w:lsdException w:name="Medium List 1 Accent 1" w:semiHidden="0" w:uiPriority="65" w:unhideWhenUsed="0"/>
-    <w:lsdException w:name="Revision" w:unhideWhenUsed="0"/>
-    <w:lsdException w:name="List Paragraph" w:semiHidden="0" w:uiPriority="34" w:unhideWhenUsed="0" w:qFormat="1"/>
-    <w:lsdException w:name="Quote" w:semiHidden="0" w:uiPriority="29" w:unhideWhenUsed="0" w:qFormat="1"/>
-    <w:lsdException w:name="Intense Quote" w:semiHidden="0" w:uiPriority="30" w:unhideWhenUsed="0" w:qFormat="1"/>
-    <w:lsdException w:name="Medium List 2 Accent 1" w:semiHidden="0" w:uiPriority="66" w:unhideWhenUsed="0"/>
-    <w:lsdException w:name="Medium Grid 1 Accent 1" w:semiHidden="0" w:uiPriority="67" w:unhideWhenUsed="0"/>
-    <w:lsdException w:name="Medium Grid 2 Accent 1" w:semiHidden="0" w:uiPriority="68" w:unhideWhenUsed="0"/>
-    <w:lsdException w:name="Medium Grid 3 Accent 1" w:semiHidden="0" w:uiPriority="69" w:unhideWhenUsed="0"/>
-    <w:lsdException w:name="Dark List Accent 1" w:semiHidden="0" w:uiPriority="70" w:unhideWhenUsed="0"/>
-    <w:lsdException w:name="Colorful Shading Accent 1" w:semiHidden="0" w:uiPriority="71" w:unhideWhenUsed="0"/>
-    <w:lsdException w:name="Colorful List Accent 1" w:semiHidden="0" w:uiPriority="72" w:unhideWhenUsed="0"/>
-    <w:lsdException w:name="Colorful Grid Accent 1" w:semiHidden="0" w:uiPriority="73" w:unhideWhenUsed="0"/>
-    <w:lsdException w:name="Light Shading Accent 2" w:semiHidden="0" w:uiPriority="60" w:unhideWhenUsed="0"/>
-    <w:lsdException w:name="Light List Accent 2" w:semiHidden="0" w:uiPriority="61" w:unhideWhenUsed="0"/>
-    <w:lsdException w:name="Light Grid Accent 2" w:semiHidden="0" w:uiPriority="62" w:unhideWhenUsed="0"/>
-    <w:lsdException w:name="Medium Shading 1 Accent 2" w:semiHidden="0" w:uiPriority="63" w:unhideWhenUsed="0"/>
-    <w:lsdException w:name="Medium Shading 2 Accent 2" w:semiHidden="0" w:uiPriority="64" w:unhideWhenUsed="0"/>
-    <w:lsdException w:name="Medium List 1 Accent 2" w:semiHidden="0" w:uiPriority="65" w:unhideWhenUsed="0"/>
-    <w:lsdException w:name="Medium List 2 Accent 2" w:semiHidden="0" w:uiPriority="66" w:unhideWhenUsed="0"/>
-    <w:lsdException w:name="Medium Grid 1 Accent 2" w:semiHidden="0" w:uiPriority="67" w:unhideWhenUsed="0"/>
-    <w:lsdException w:name="Medium Grid 2 Accent 2" w:semiHidden="0" w:uiPriority="68" w:unhideWhenUsed="0"/>
-    <w:lsdException w:name="Medium Grid 3 Accent 2" w:semiHidden="0" w:uiPriority="69" w:unhideWhenUsed="0"/>
-    <w:lsdException w:name="Dark List Accent 2" w:semiHidden="0" w:uiPriority="70" w:unhideWhenUsed="0"/>
-    <w:lsdException w:name="Colorful Shading Accent 2" w:semiHidden="0" w:uiPriority="71" w:unhideWhenUsed="0"/>
-    <w:lsdException w:name="Colorful List Accent 2" w:semiHidden="0" w:uiPriority="72" w:unhideWhenUsed="0"/>
-    <w:lsdException w:name="Colorful Grid Accent 2" w:semiHidden="0" w:uiPriority="73" w:unhideWhenUsed="0"/>
-    <w:lsdException w:name="Light Shading Accent 3" w:semiHidden="0" w:uiPriority="60" w:unhideWhenUsed="0"/>
-    <w:lsdException w:name="Light List Accent 3" w:semiHidden="0" w:uiPriority="61" w:unhideWhenUsed="0"/>
-    <w:lsdException w:name="Light Grid Accent 3" w:semiHidden="0" w:uiPriority="62" w:unhideWhenUsed="0"/>
-    <w:lsdException w:name="Medium Shading 1 Accent 3" w:semiHidden="0" w:uiPriority="63" w:unhideWhenUsed="0"/>
-    <w:lsdException w:name="Medium Shading 2 Accent 3" w:semiHidden="0" w:uiPriority="64" w:unhideWhenUsed="0"/>
-    <w:lsdException w:name="Medium List 1 Accent 3" w:semiHidden="0" w:uiPriority="65" w:unhideWhenUsed="0"/>
-    <w:lsdException w:name="Medium List 2 Accent 3" w:semiHidden="0" w:uiPriority="66" w:unhideWhenUsed="0"/>
-    <w:lsdException w:name="Medium Grid 1 Accent 3" w:semiHidden="0" w:uiPriority="67" w:unhideWhenUsed="0"/>
-    <w:lsdException w:name="Medium Grid 2 Accent 3" w:semiHidden="0" w:uiPriority="68" w:unhideWhenUsed="0"/>
-    <w:lsdException w:name="Medium Grid 3 Accent 3" w:semiHidden="0" w:uiPriority="69" w:unhideWhenUsed="0"/>
-    <w:lsdException w:name="Dark List Accent 3" w:semiHidden="0" w:uiPriority="70" w:unhideWhenUsed="0"/>
-    <w:lsdException w:name="Colorful Shading Accent 3" w:semiHidden="0" w:uiPriority="71" w:unhideWhenUsed="0"/>
-    <w:lsdException w:name="Colorful List Accent 3" w:semiHidden="0" w:uiPriority="72" w:unhideWhenUsed="0"/>
-    <w:lsdException w:name="Colorful Grid Accent 3" w:semiHidden="0" w:uiPriority="73" w:unhideWhenUsed="0"/>
-    <w:lsdException w:name="Light Shading Accent 4" w:semiHidden="0" w:uiPriority="60" w:unhideWhenUsed="0"/>
-    <w:lsdException w:name="Light List Accent 4" w:semiHidden="0" w:uiPriority="61" w:unhideWhenUsed="0"/>
-    <w:lsdException w:name="Light Grid Accent 4" w:semiHidden="0" w:uiPriority="62" w:unhideWhenUsed="0"/>
-    <w:lsdException w:name="Medium Shading 1 Accent 4" w:semiHidden="0" w:uiPriority="63" w:unhideWhenUsed="0"/>
-    <w:lsdException w:name="Medium Shading 2 Accent 4" w:semiHidden="0" w:uiPriority="64" w:unhideWhenUsed="0"/>
-    <w:lsdException w:name="Medium List 1 Accent 4" w:semiHidden="0" w:uiPriority="65" w:unhideWhenUsed="0"/>
-    <w:lsdException w:name="Medium List 2 Accent 4" w:semiHidden="0" w:uiPriority="66" w:unhideWhenUsed="0"/>
-    <w:lsdException w:name="Medium Grid 1 Accent 4" w:semiHidden="0" w:uiPriority="67" w:unhideWhenUsed="0"/>
-    <w:lsdException w:name="Medium Grid 2 Accent 4" w:semiHidden="0" w:uiPriority="68" w:unhideWhenUsed="0"/>
-    <w:lsdException w:name="Medium Grid 3 Accent 4" w:semiHidden="0" w:uiPriority="69" w:unhideWhenUsed="0"/>
-    <w:lsdException w:name="Dark List Accent 4" w:semiHidden="0" w:uiPriority="70" w:unhideWhenUsed="0"/>
-    <w:lsdException w:name="Colorful Shading Accent 4" w:semiHidden="0" w:uiPriority="71" w:unhideWhenUsed="0"/>
-    <w:lsdException w:name="Colorful List Accent 4" w:semiHidden="0" w:uiPriority="72" w:unhideWhenUsed="0"/>
-    <w:lsdException w:name="Colorful Grid Accent 4" w:semiHidden="0" w:uiPriority="73" w:unhideWhenUsed="0"/>
-    <w:lsdException w:name="Light Shading Accent 5" w:semiHidden="0" w:uiPriority="60" w:unhideWhenUsed="0"/>
-    <w:lsdException w:name="Light List Accent 5" w:semiHidden="0" w:uiPriority="61" w:unhideWhenUsed="0"/>
-    <w:lsdException w:name="Light Grid Accent 5" w:semiHidden="0" w:uiPriority="62" w:unhideWhenUsed="0"/>
-    <w:lsdException w:name="Medium Shading 1 Accent 5" w:semiHidden="0" w:uiPriority="63" w:unhideWhenUsed="0"/>
-    <w:lsdException w:name="Medium Shading 2 Accent 5" w:semiHidden="0" w:uiPriority="64" w:unhideWhenUsed="0"/>
-    <w:lsdException w:name="Medium List 1 Accent 5" w:semiHidden="0" w:uiPriority="65" w:unhideWhenUsed="0"/>
-    <w:lsdException w:name="Medium List 2 Accent 5" w:semiHidden="0" w:uiPriority="66" w:unhideWhenUsed="0"/>
-    <w:lsdException w:name="Medium Grid 1 Accent 5" w:semiHidden="0" w:uiPriority="67" w:unhideWhenUsed="0"/>
-    <w:lsdException w:name="Medium Grid 2 Accent 5" w:semiHidden="0" w:uiPriority="68" w:unhideWhenUsed="0"/>
-    <w:lsdException w:name="Medium Grid 3 Accent 5" w:semiHidden="0" w:uiPriority="69" w:unhideWhenUsed="0"/>
-    <w:lsdException w:name="Dark List Accent 5" w:semiHidden="0" w:uiPriority="70" w:unhideWhenUsed="0"/>
-    <w:lsdException w:name="Colorful Shading Accent 5" w:semiHidden="0" w:uiPriority="71" w:unhideWhenUsed="0"/>
-    <w:lsdException w:name="Colorful List Accent 5" w:semiHidden="0" w:uiPriority="72" w:unhideWhenUsed="0"/>
-    <w:lsdException w:name="Colorful Grid Accent 5" w:semiHidden="0" w:uiPriority="73" w:unhideWhenUsed="0"/>
-    <w:lsdException w:name="Light Shading Accent 6" w:semiHidden="0" w:uiPriority="60" w:unhideWhenUsed="0"/>
-    <w:lsdException w:name="Light List Accent 6" w:semiHidden="0" w:uiPriority="61" w:unhideWhenUsed="0"/>
-    <w:lsdException w:name="Light Grid Accent 6" w:semiHidden="0" w:uiPriority="62" w:unhideWhenUsed="0"/>
-    <w:lsdException w:name="Medium Shading 1 Accent 6" w:semiHidden="0" w:uiPriority="63" w:unhideWhenUsed="0"/>
-    <w:lsdException w:name="Medium Shading 2 Accent 6" w:semiHidden="0" w:uiPriority="64" w:unhideWhenUsed="0"/>
-    <w:lsdException w:name="Medium List 1 Accent 6" w:semiHidden="0" w:uiPriority="65" w:unhideWhenUsed="0"/>
-    <w:lsdException w:name="Medium List 2 Accent 6" w:semiHidden="0" w:uiPriority="66" w:unhideWhenUsed="0"/>
-    <w:lsdException w:name="Medium Grid 1 Accent 6" w:semiHidden="0" w:uiPriority="67" w:unhideWhenUsed="0"/>
-    <w:lsdException w:name="Medium Grid 2 Accent 6" w:semiHidden="0" w:uiPriority="68" w:unhideWhenUsed="0"/>
-    <w:lsdException w:name="Medium Grid 3 Accent 6" w:semiHidden="0" w:uiPriority="69" w:unhideWhenUsed="0"/>
-    <w:lsdException w:name="Dark List Accent 6" w:semiHidden="0" w:uiPriority="70" w:unhideWhenUsed="0"/>
-    <w:lsdException w:name="Colorful Shading Accent 6" w:semiHidden="0" w:uiPriority="71" w:unhideWhenUsed="0"/>
-    <w:lsdException w:name="Colorful List Accent 6" w:semiHidden="0" w:uiPriority="72" w:unhideWhenUsed="0"/>
-    <w:lsdException w:name="Colorful Grid Accent 6" w:semiHidden="0" w:uiPriority="73" w:unhideWhenUsed="0"/>
-    <w:lsdException w:name="Subtle Emphasis" w:semiHidden="0" w:uiPriority="19" w:unhideWhenUsed="0" w:qFormat="1"/>
-    <w:lsdException w:name="Intense Emphasis" w:semiHidden="0" w:uiPriority="21" w:unhideWhenUsed="0" w:qFormat="1"/>
-    <w:lsdException w:name="Subtle Reference" w:semiHidden="0" w:uiPriority="31" w:unhideWhenUsed="0" w:qFormat="1"/>
-    <w:lsdException w:name="Intense Reference" w:semiHidden="0" w:uiPriority="32" w:unhideWhenUsed="0" w:qFormat="1"/>
-    <w:lsdException w:name="Book Title" w:semiHidden="0" w:uiPriority="33" w:unhideWhenUsed="0" w:qFormat="1"/>
-    <w:lsdException w:name="Bibliography" w:uiPriority="37"/>
-    <w:lsdException w:name="TOC Heading" w:uiPriority="39" w:qFormat="1"/>
+  <w:latentStyles w:defLockedState="0" w:defUIPriority="99" w:defSemiHidden="0" w:defUnhideWhenUsed="0" w:defQFormat="0" w:count="371">
+    <w:lsdException w:name="Normal" w:uiPriority="0" w:qFormat="1"/>
+    <w:lsdException w:name="heading 1" w:uiPriority="9" w:qFormat="1"/>
+    <w:lsdException w:name="heading 2" w:semiHidden="1" w:uiPriority="9" w:unhideWhenUsed="1" w:qFormat="1"/>
+    <w:lsdException w:name="heading 3" w:semiHidden="1" w:uiPriority="9" w:unhideWhenUsed="1" w:qFormat="1"/>
+    <w:lsdException w:name="heading 4" w:semiHidden="1" w:uiPriority="9" w:unhideWhenUsed="1" w:qFormat="1"/>
+    <w:lsdException w:name="heading 5" w:semiHidden="1" w:uiPriority="9" w:unhideWhenUsed="1" w:qFormat="1"/>
+    <w:lsdException w:name="heading 6" w:semiHidden="1" w:uiPriority="9" w:unhideWhenUsed="1" w:qFormat="1"/>
+    <w:lsdException w:name="heading 7" w:semiHidden="1" w:uiPriority="9" w:unhideWhenUsed="1" w:qFormat="1"/>
+    <w:lsdException w:name="heading 8" w:semiHidden="1" w:uiPriority="9" w:unhideWhenUsed="1" w:qFormat="1"/>
+    <w:lsdException w:name="heading 9" w:semiHidden="1" w:uiPriority="9" w:unhideWhenUsed="1" w:qFormat="1"/>
+    <w:lsdException w:name="index 1" w:semiHidden="1" w:unhideWhenUsed="1"/>
+    <w:lsdException w:name="index 2" w:semiHidden="1" w:unhideWhenUsed="1"/>
+    <w:lsdException w:name="index 3" w:semiHidden="1" w:unhideWhenUsed="1"/>
+    <w:lsdException w:name="index 4" w:semiHidden="1" w:unhideWhenUsed="1"/>
+    <w:lsdException w:name="index 5" w:semiHidden="1" w:unhideWhenUsed="1"/>
+    <w:lsdException w:name="index 6" w:semiHidden="1" w:unhideWhenUsed="1"/>
+    <w:lsdException w:name="index 7" w:semiHidden="1" w:unhideWhenUsed="1"/>
+    <w:lsdException w:name="index 8" w:semiHidden="1" w:unhideWhenUsed="1"/>
+    <w:lsdException w:name="index 9" w:semiHidden="1" w:unhideWhenUsed="1"/>
+    <w:lsdException w:name="toc 1" w:semiHidden="1" w:uiPriority="39" w:unhideWhenUsed="1"/>
+    <w:lsdException w:name="toc 2" w:semiHidden="1" w:uiPriority="39" w:unhideWhenUsed="1"/>
+    <w:lsdException w:name="toc 3" w:semiHidden="1" w:uiPriority="39" w:unhideWhenUsed="1"/>
+    <w:lsdException w:name="toc 4" w:semiHidden="1" w:uiPriority="39" w:unhideWhenUsed="1"/>
+    <w:lsdException w:name="toc 5" w:semiHidden="1" w:uiPriority="39" w:unhideWhenUsed="1"/>
+    <w:lsdException w:name="toc 6" w:semiHidden="1" w:uiPriority="39" w:unhideWhenUsed="1"/>
+    <w:lsdException w:name="toc 7" w:semiHidden="1" w:uiPriority="39" w:unhideWhenUsed="1"/>
+    <w:lsdException w:name="toc 8" w:semiHidden="1" w:uiPriority="39" w:unhideWhenUsed="1"/>
+    <w:lsdException w:name="toc 9" w:semiHidden="1" w:uiPriority="39" w:unhideWhenUsed="1"/>
+    <w:lsdException w:name="Normal Indent" w:semiHidden="1" w:unhideWhenUsed="1"/>
+    <w:lsdException w:name="footnote text" w:semiHidden="1" w:unhideWhenUsed="1"/>
+    <w:lsdException w:name="annotation text" w:semiHidden="1" w:unhideWhenUsed="1"/>
+    <w:lsdException w:name="header" w:semiHidden="1" w:unhideWhenUsed="1"/>
+    <w:lsdException w:name="footer" w:semiHidden="1" w:unhideWhenUsed="1"/>
+    <w:lsdException w:name="index heading" w:semiHidden="1" w:unhideWhenUsed="1"/>
+    <w:lsdException w:name="caption" w:semiHidden="1" w:uiPriority="35" w:unhideWhenUsed="1" w:qFormat="1"/>
+    <w:lsdException w:name="table of figures" w:semiHidden="1" w:unhideWhenUsed="1"/>
+    <w:lsdException w:name="envelope address" w:semiHidden="1" w:unhideWhenUsed="1"/>
+    <w:lsdException w:name="envelope return" w:semiHidden="1" w:unhideWhenUsed="1"/>
+    <w:lsdException w:name="footnote reference" w:semiHidden="1" w:unhideWhenUsed="1"/>
+    <w:lsdException w:name="annotation reference" w:semiHidden="1" w:unhideWhenUsed="1"/>
+    <w:lsdException w:name="line number" w:semiHidden="1" w:unhideWhenUsed="1"/>
+    <w:lsdException w:name="page number" w:semiHidden="1" w:unhideWhenUsed="1"/>
+    <w:lsdException w:name="endnote reference" w:semiHidden="1" w:unhideWhenUsed="1"/>
+    <w:lsdException w:name="endnote text" w:semiHidden="1" w:unhideWhenUsed="1"/>
+    <w:lsdException w:name="table of authorities" w:semiHidden="1" w:unhideWhenUsed="1"/>
+    <w:lsdException w:name="macro" w:semiHidden="1" w:unhideWhenUsed="1"/>
+    <w:lsdException w:name="toa heading" w:semiHidden="1" w:unhideWhenUsed="1"/>
+    <w:lsdException w:name="List" w:semiHidden="1" w:unhideWhenUsed="1"/>
+    <w:lsdException w:name="List Bullet" w:semiHidden="1" w:unhideWhenUsed="1"/>
+    <w:lsdException w:name="List Number" w:semiHidden="1" w:unhideWhenUsed="1"/>
+    <w:lsdException w:name="List 2" w:semiHidden="1" w:unhideWhenUsed="1"/>
+    <w:lsdException w:name="List 3" w:semiHidden="1" w:unhideWhenUsed="1"/>
+    <w:lsdException w:name="List 4" w:semiHidden="1" w:unhideWhenUsed="1"/>
+    <w:lsdException w:name="List 5" w:semiHidden="1" w:unhideWhenUsed="1"/>
+    <w:lsdException w:name="List Bullet 2" w:semiHidden="1" w:unhideWhenUsed="1"/>
+    <w:lsdException w:name="List Bullet 3" w:semiHidden="1" w:unhideWhenUsed="1"/>
+    <w:lsdException w:name="List Bullet 4" w:semiHidden="1" w:unhideWhenUsed="1"/>
+    <w:lsdException w:name="List Bullet 5" w:semiHidden="1" w:unhideWhenUsed="1"/>
+    <w:lsdException w:name="List Number 2" w:semiHidden="1" w:unhideWhenUsed="1"/>
+    <w:lsdException w:name="List Number 3" w:semiHidden="1" w:unhideWhenUsed="1"/>
+    <w:lsdException w:name="List Number 4" w:semiHidden="1" w:unhideWhenUsed="1"/>
+    <w:lsdException w:name="List Number 5" w:semiHidden="1" w:unhideWhenUsed="1"/>
+    <w:lsdException w:name="Title" w:uiPriority="10" w:qFormat="1"/>
+    <w:lsdException w:name="Closing" w:semiHidden="1" w:unhideWhenUsed="1"/>
+    <w:lsdException w:name="Signature" w:semiHidden="1" w:unhideWhenUsed="1"/>
+    <w:lsdException w:name="Default Paragraph Font" w:semiHidden="1" w:uiPriority="1" w:unhideWhenUsed="1"/>
+    <w:lsdException w:name="Body Text" w:semiHidden="1" w:unhideWhenUsed="1"/>
+    <w:lsdException w:name="Body Text Indent" w:semiHidden="1" w:unhideWhenUsed="1"/>
+    <w:lsdException w:name="List Continue" w:semiHidden="1" w:unhideWhenUsed="1"/>
+    <w:lsdException w:name="List Continue 2" w:semiHidden="1" w:unhideWhenUsed="1"/>
+    <w:lsdException w:name="List Continue 3" w:semiHidden="1" w:unhideWhenUsed="1"/>
+    <w:lsdException w:name="List Continue 4" w:semiHidden="1" w:unhideWhenUsed="1"/>
+    <w:lsdException w:name="List Continue 5" w:semiHidden="1" w:unhideWhenUsed="1"/>
+    <w:lsdException w:name="Message Header" w:semiHidden="1" w:unhideWhenUsed="1"/>
+    <w:lsdException w:name="Subtitle" w:uiPriority="11" w:qFormat="1"/>
+    <w:lsdException w:name="Salutation" w:semiHidden="1" w:unhideWhenUsed="1"/>
+    <w:lsdException w:name="Date" w:semiHidden="1" w:unhideWhenUsed="1"/>
+    <w:lsdException w:name="Body Text First Indent" w:semiHidden="1" w:unhideWhenUsed="1"/>
+    <w:lsdException w:name="Body Text First Indent 2" w:semiHidden="1" w:unhideWhenUsed="1"/>
+    <w:lsdException w:name="Note Heading" w:semiHidden="1" w:unhideWhenUsed="1"/>
+    <w:lsdException w:name="Body Text 2" w:semiHidden="1" w:unhideWhenUsed="1"/>
+    <w:lsdException w:name="Body Text 3" w:semiHidden="1" w:unhideWhenUsed="1"/>
+    <w:lsdException w:name="Body Text Indent 2" w:semiHidden="1" w:unhideWhenUsed="1"/>
+    <w:lsdException w:name="Body Text Indent 3" w:semiHidden="1" w:unhideWhenUsed="1"/>
+    <w:lsdException w:name="Block Text" w:semiHidden="1" w:unhideWhenUsed="1"/>
+    <w:lsdException w:name="Hyperlink" w:semiHidden="1" w:unhideWhenUsed="1"/>
+    <w:lsdException w:name="FollowedHyperlink" w:semiHidden="1" w:unhideWhenUsed="1"/>
+    <w:lsdException w:name="Strong" w:uiPriority="22" w:qFormat="1"/>
+    <w:lsdException w:name="Emphasis" w:uiPriority="20" w:qFormat="1"/>
+    <w:lsdException w:name="Document Map" w:semiHidden="1" w:unhideWhenUsed="1"/>
+    <w:lsdException w:name="Plain Text" w:semiHidden="1" w:unhideWhenUsed="1"/>
+    <w:lsdException w:name="E-mail Signature" w:semiHidden="1" w:unhideWhenUsed="1"/>
+    <w:lsdException w:name="HTML Top of Form" w:semiHidden="1" w:unhideWhenUsed="1"/>
+    <w:lsdException w:name="HTML Bottom of Form" w:semiHidden="1" w:unhideWhenUsed="1"/>
+    <w:lsdException w:name="Normal (Web)" w:semiHidden="1" w:unhideWhenUsed="1"/>
+    <w:lsdException w:name="HTML Acronym" w:semiHidden="1" w:unhideWhenUsed="1"/>
+    <w:lsdException w:name="HTML Address" w:semiHidden="1" w:unhideWhenUsed="1"/>
+    <w:lsdException w:name="HTML Cite" w:semiHidden="1" w:unhideWhenUsed="1"/>
+    <w:lsdException w:name="HTML Code" w:semiHidden="1" w:unhideWhenUsed="1"/>
+    <w:lsdException w:name="HTML Definition" w:semiHidden="1" w:unhideWhenUsed="1"/>
+    <w:lsdException w:name="HTML Keyboard" w:semiHidden="1" w:unhideWhenUsed="1"/>
+    <w:lsdException w:name="HTML Preformatted" w:semiHidden="1" w:unhideWhenUsed="1"/>
+    <w:lsdException w:name="HTML Sample" w:semiHidden="1" w:unhideWhenUsed="1"/>
+    <w:lsdException w:name="HTML Typewriter" w:semiHidden="1" w:unhideWhenUsed="1"/>
+    <w:lsdException w:name="HTML Variable" w:semiHidden="1" w:unhideWhenUsed="1"/>
+    <w:lsdException w:name="Normal Table" w:semiHidden="1" w:unhideWhenUsed="1"/>
+    <w:lsdException w:name="annotation subject" w:semiHidden="1" w:unhideWhenUsed="1"/>
+    <w:lsdException w:name="No List" w:semiHidden="1" w:unhideWhenUsed="1"/>
+    <w:lsdException w:name="Outline List 1" w:semiHidden="1" w:unhideWhenUsed="1"/>
+    <w:lsdException w:name="Outline List 2" w:semiHidden="1" w:unhideWhenUsed="1"/>
+    <w:lsdException w:name="Outline List 3" w:semiHidden="1" w:unhideWhenUsed="1"/>
+    <w:lsdException w:name="Table Simple 1" w:semiHidden="1" w:unhideWhenUsed="1"/>
+    <w:lsdException w:name="Table Simple 2" w:semiHidden="1" w:unhideWhenUsed="1"/>
+    <w:lsdException w:name="Table Simple 3" w:semiHidden="1" w:unhideWhenUsed="1"/>
+    <w:lsdException w:name="Table Classic 1" w:semiHidden="1" w:unhideWhenUsed="1"/>
+    <w:lsdException w:name="Table Classic 2" w:semiHidden="1" w:unhideWhenUsed="1"/>
+    <w:lsdException w:name="Table Classic 3" w:semiHidden="1" w:unhideWhenUsed="1"/>
+    <w:lsdException w:name="Table Classic 4" w:semiHidden="1" w:unhideWhenUsed="1"/>
+    <w:lsdException w:name="Table Colorful 1" w:semiHidden="1" w:unhideWhenUsed="1"/>
+    <w:lsdException w:name="Table Colorful 2" w:semiHidden="1" w:unhideWhenUsed="1"/>
+    <w:lsdException w:name="Table Colorful 3" w:semiHidden="1" w:unhideWhenUsed="1"/>
+    <w:lsdException w:name="Table Columns 1" w:semiHidden="1" w:unhideWhenUsed="1"/>
+    <w:lsdException w:name="Table Columns 2" w:semiHidden="1" w:unhideWhenUsed="1"/>
+    <w:lsdException w:name="Table Columns 3" w:semiHidden="1" w:unhideWhenUsed="1"/>
+    <w:lsdException w:name="Table Columns 4" w:semiHidden="1" w:unhideWhenUsed="1"/>
+    <w:lsdException w:name="Table Columns 5" w:semiHidden="1" w:unhideWhenUsed="1"/>
+    <w:lsdException w:name="Table Grid 1" w:semiHidden="1" w:unhideWhenUsed="1"/>
+    <w:lsdException w:name="Table Grid 2" w:semiHidden="1" w:unhideWhenUsed="1"/>
+    <w:lsdException w:name="Table Grid 3" w:semiHidden="1" w:unhideWhenUsed="1"/>
+    <w:lsdException w:name="Table Grid 4" w:semiHidden="1" w:unhideWhenUsed="1"/>
+    <w:lsdException w:name="Table Grid 5" w:semiHidden="1" w:unhideWhenUsed="1"/>
+    <w:lsdException w:name="Table Grid 6" w:semiHidden="1" w:unhideWhenUsed="1"/>
+    <w:lsdException w:name="Table Grid 7" w:semiHidden="1" w:unhideWhenUsed="1"/>
+    <w:lsdException w:name="Table Grid 8" w:semiHidden="1" w:unhideWhenUsed="1"/>
+    <w:lsdException w:name="Table List 1" w:semiHidden="1" w:unhideWhenUsed="1"/>
+    <w:lsdException w:name="Table List 2" w:semiHidden="1" w:unhideWhenUsed="1"/>
+    <w:lsdException w:name="Table List 3" w:semiHidden="1" w:unhideWhenUsed="1"/>
+    <w:lsdException w:name="Table List 4" w:semiHidden="1" w:unhideWhenUsed="1"/>
+    <w:lsdException w:name="Table List 5" w:semiHidden="1" w:unhideWhenUsed="1"/>
+    <w:lsdException w:name="Table List 6" w:semiHidden="1" w:unhideWhenUsed="1"/>
+    <w:lsdException w:name="Table List 7" w:semiHidden="1" w:unhideWhenUsed="1"/>
+    <w:lsdException w:name="Table List 8" w:semiHidden="1" w:unhideWhenUsed="1"/>
+    <w:lsdException w:name="Table 3D effects 1" w:semiHidden="1" w:unhideWhenUsed="1"/>
+    <w:lsdException w:name="Table 3D effects 2" w:semiHidden="1" w:unhideWhenUsed="1"/>
+    <w:lsdException w:name="Table 3D effects 3" w:semiHidden="1" w:unhideWhenUsed="1"/>
+    <w:lsdException w:name="Table Contemporary" w:semiHidden="1" w:unhideWhenUsed="1"/>
+    <w:lsdException w:name="Table Elegant" w:semiHidden="1" w:unhideWhenUsed="1"/>
+    <w:lsdException w:name="Table Professional" w:semiHidden="1" w:unhideWhenUsed="1"/>
+    <w:lsdException w:name="Table Subtle 1" w:semiHidden="1" w:unhideWhenUsed="1"/>
+    <w:lsdException w:name="Table Subtle 2" w:semiHidden="1" w:unhideWhenUsed="1"/>
+    <w:lsdException w:name="Table Web 1" w:semiHidden="1" w:unhideWhenUsed="1"/>
+    <w:lsdException w:name="Table Web 2" w:semiHidden="1" w:unhideWhenUsed="1"/>
+    <w:lsdException w:name="Table Web 3" w:semiHidden="1" w:unhideWhenUsed="1"/>
+    <w:lsdException w:name="Balloon Text" w:semiHidden="1" w:unhideWhenUsed="1"/>
+    <w:lsdException w:name="Table Grid" w:uiPriority="59"/>
+    <w:lsdException w:name="Table Theme" w:semiHidden="1" w:unhideWhenUsed="1"/>
+    <w:lsdException w:name="Placeholder Text" w:semiHidden="1"/>
+    <w:lsdException w:name="No Spacing" w:uiPriority="1" w:qFormat="1"/>
+    <w:lsdException w:name="Light Shading" w:uiPriority="60"/>
+    <w:lsdException w:name="Light List" w:uiPriority="61"/>
+    <w:lsdException w:name="Light Grid" w:uiPriority="62"/>
+    <w:lsdException w:name="Medium Shading 1" w:uiPriority="63"/>
+    <w:lsdException w:name="Medium Shading 2" w:uiPriority="64"/>
+    <w:lsdException w:name="Medium List 1" w:uiPriority="65"/>
+    <w:lsdException w:name="Medium List 2" w:uiPriority="66"/>
+    <w:lsdException w:name="Medium Grid 1" w:uiPriority="67"/>
+    <w:lsdException w:name="Medium Grid 2" w:uiPriority="68"/>
+    <w:lsdException w:name="Medium Grid 3" w:uiPriority="69"/>
+    <w:lsdException w:name="Dark List" w:uiPriority="70"/>
+    <w:lsdException w:name="Colorful Shading" w:uiPriority="71"/>
+    <w:lsdException w:name="Colorful List" w:uiPriority="72"/>
+    <w:lsdException w:name="Colorful Grid" w:uiPriority="73"/>
+    <w:lsdException w:name="Light Shading Accent 1" w:uiPriority="60"/>
+    <w:lsdException w:name="Light List Accent 1" w:uiPriority="61"/>
+    <w:lsdException w:name="Light Grid Accent 1" w:uiPriority="62"/>
+    <w:lsdException w:name="Medium Shading 1 Accent 1" w:uiPriority="63"/>
+    <w:lsdException w:name="Medium Shading 2 Accent 1" w:uiPriority="64"/>
+    <w:lsdException w:name="Medium List 1 Accent 1" w:uiPriority="65"/>
+    <w:lsdException w:name="Revision" w:semiHidden="1"/>
+    <w:lsdException w:name="List Paragraph" w:uiPriority="34" w:qFormat="1"/>
+    <w:lsdException w:name="Quote" w:uiPriority="29" w:qFormat="1"/>
+    <w:lsdException w:name="Intense Quote" w:uiPriority="30" w:qFormat="1"/>
+    <w:lsdException w:name="Medium List 2 Accent 1" w:uiPriority="66"/>
+    <w:lsdException w:name="Medium Grid 1 Accent 1" w:uiPriority="67"/>
+    <w:lsdException w:name="Medium Grid 2 Accent 1" w:uiPriority="68"/>
+    <w:lsdException w:name="Medium Grid 3 Accent 1" w:uiPriority="69"/>
+    <w:lsdException w:name="Dark List Accent 1" w:uiPriority="70"/>
+    <w:lsdException w:name="Colorful Shading Accent 1" w:uiPriority="71"/>
+    <w:lsdException w:name="Colorful List Accent 1" w:uiPriority="72"/>
+    <w:lsdException w:name="Colorful Grid Accent 1" w:uiPriority="73"/>
+    <w:lsdException w:name="Light Shading Accent 2" w:uiPriority="60"/>
+    <w:lsdException w:name="Light List Accent 2" w:uiPriority="61"/>
+    <w:lsdException w:name="Light Grid Accent 2" w:uiPriority="62"/>
+    <w:lsdException w:name="Medium Shading 1 Accent 2" w:uiPriority="63"/>
+    <w:lsdException w:name="Medium Shading 2 Accent 2" w:uiPriority="64"/>
+    <w:lsdException w:name="Medium List 1 Accent 2" w:uiPriority="65"/>
+    <w:lsdException w:name="Medium List 2 Accent 2" w:uiPriority="66"/>
+    <w:lsdException w:name="Medium Grid 1 Accent 2" w:uiPriority="67"/>
+    <w:lsdException w:name="Medium Grid 2 Accent 2" w:uiPriority="68"/>
+    <w:lsdException w:name="Medium Grid 3 Accent 2" w:uiPriority="69"/>
+    <w:lsdException w:name="Dark List Accent 2" w:uiPriority="70"/>
+    <w:lsdException w:name="Colorful Shading Accent 2" w:uiPriority="71"/>
+    <w:lsdException w:name="Colorful List Accent 2" w:uiPriority="72"/>
+    <w:lsdException w:name="Colorful Grid Accent 2" w:uiPriority="73"/>
+    <w:lsdException w:name="Light Shading Accent 3" w:uiPriority="60"/>
+    <w:lsdException w:name="Light List Accent 3" w:uiPriority="61"/>
+    <w:lsdException w:name="Light Grid Accent 3" w:uiPriority="62"/>
+    <w:lsdException w:name="Medium Shading 1 Accent 3" w:uiPriority="63"/>
+    <w:lsdException w:name="Medium Shading 2 Accent 3" w:uiPriority="64"/>
+    <w:lsdException w:name="Medium List 1 Accent 3" w:uiPriority="65"/>
+    <w:lsdException w:name="Medium List 2 Accent 3" w:uiPriority="66"/>
+    <w:lsdException w:name="Medium Grid 1 Accent 3" w:uiPriority="67"/>
+    <w:lsdException w:name="Medium Grid 2 Accent 3" w:uiPriority="68"/>
+    <w:lsdException w:name="Medium Grid 3 Accent 3" w:uiPriority="69"/>
+    <w:lsdException w:name="Dark List Accent 3" w:uiPriority="70"/>
+    <w:lsdException w:name="Colorful Shading Accent 3" w:uiPriority="71"/>
+    <w:lsdException w:name="Colorful List Accent 3" w:uiPriority="72"/>
+    <w:lsdException w:name="Colorful Grid Accent 3" w:uiPriority="73"/>
+    <w:lsdException w:name="Light Shading Accent 4" w:uiPriority="60"/>
+    <w:lsdException w:name="Light List Accent 4" w:uiPriority="61"/>
+    <w:lsdException w:name="Light Grid Accent 4" w:uiPriority="62"/>
+    <w:lsdException w:name="Medium Shading 1 Accent 4" w:uiPriority="63"/>
+    <w:lsdException w:name="Medium Shading 2 Accent 4" w:uiPriority="64"/>
+    <w:lsdException w:name="Medium List 1 Accent 4" w:uiPriority="65"/>
+    <w:lsdException w:name="Medium List 2 Accent 4" w:uiPriority="66"/>
+    <w:lsdException w:name="Medium Grid 1 Accent 4" w:uiPriority="67"/>
+    <w:lsdException w:name="Medium Grid 2 Accent 4" w:uiPriority="68"/>
+    <w:lsdException w:name="Medium Grid 3 Accent 4" w:uiPriority="69"/>
+    <w:lsdException w:name="Dark List Accent 4" w:uiPriority="70"/>
+    <w:lsdException w:name="Colorful Shading Accent 4" w:uiPriority="71"/>
+    <w:lsdException w:name="Colorful List Accent 4" w:uiPriority="72"/>
+    <w:lsdException w:name="Colorful Grid Accent 4" w:uiPriority="73"/>
+    <w:lsdException w:name="Light Shading Accent 5" w:uiPriority="60"/>
+    <w:lsdException w:name="Light List Accent 5" w:uiPriority="61"/>
+    <w:lsdException w:name="Light Grid Accent 5" w:uiPriority="62"/>
+    <w:lsdException w:name="Medium Shading 1 Accent 5" w:uiPriority="63"/>
+    <w:lsdException w:name="Medium Shading 2 Accent 5" w:uiPriority="64"/>
+    <w:lsdException w:name="Medium List 1 Accent 5" w:uiPriority="65"/>
+    <w:lsdException w:name="Medium List 2 Accent 5" w:uiPriority="66"/>
+    <w:lsdException w:name="Medium Grid 1 Accent 5" w:uiPriority="67"/>
+    <w:lsdException w:name="Medium Grid 2 Accent 5" w:uiPriority="68"/>
+    <w:lsdException w:name="Medium Grid 3 Accent 5" w:uiPriority="69"/>
+    <w:lsdException w:name="Dark List Accent 5" w:uiPriority="70"/>
+    <w:lsdException w:name="Colorful Shading Accent 5" w:uiPriority="71"/>
+    <w:lsdException w:name="Colorful List Accent 5" w:uiPriority="72"/>
+    <w:lsdException w:name="Colorful Grid Accent 5" w:uiPriority="73"/>
+    <w:lsdException w:name="Light Shading Accent 6" w:uiPriority="60"/>
+    <w:lsdException w:name="Light List Accent 6" w:uiPriority="61"/>
+    <w:lsdException w:name="Light Grid Accent 6" w:uiPriority="62"/>
+    <w:lsdException w:name="Medium Shading 1 Accent 6" w:uiPriority="63"/>
+    <w:lsdException w:name="Medium Shading 2 Accent 6" w:uiPriority="64"/>
+    <w:lsdException w:name="Medium List 1 Accent 6" w:uiPriority="65"/>
+    <w:lsdException w:name="Medium List 2 Accent 6" w:uiPriority="66"/>
+    <w:lsdException w:name="Medium Grid 1 Accent 6" w:uiPriority="67"/>
+    <w:lsdException w:name="Medium Grid 2 Accent 6" w:uiPriority="68"/>
+    <w:lsdException w:name="Medium Grid 3 Accent 6" w:uiPriority="69"/>
+    <w:lsdException w:name="Dark List Accent 6" w:uiPriority="70"/>
+    <w:lsdException w:name="Colorful Shading Accent 6" w:uiPriority="71"/>
+    <w:lsdException w:name="Colorful List Accent 6" w:uiPriority="72"/>
+    <w:lsdException w:name="Colorful Grid Accent 6" w:uiPriority="73"/>
+    <w:lsdException w:name="Subtle Emphasis" w:uiPriority="19" w:qFormat="1"/>
+    <w:lsdException w:name="Intense Emphasis" w:uiPriority="21" w:qFormat="1"/>
+    <w:lsdException w:name="Subtle Reference" w:uiPriority="31" w:qFormat="1"/>
+    <w:lsdException w:name="Intense Reference" w:uiPriority="32" w:qFormat="1"/>
+    <w:lsdException w:name="Book Title" w:uiPriority="33" w:qFormat="1"/>
+    <w:lsdException w:name="Bibliography" w:semiHidden="1" w:uiPriority="37" w:unhideWhenUsed="1"/>
+    <w:lsdException w:name="TOC Heading" w:semiHidden="1" w:uiPriority="39" w:unhideWhenUsed="1" w:qFormat="1"/>
+    <w:lsdException w:name="Plain Table 1" w:uiPriority="41"/>
+    <w:lsdException w:name="Plain Table 2" w:uiPriority="42"/>
+    <w:lsdException w:name="Plain Table 3" w:uiPriority="43"/>
+    <w:lsdException w:name="Plain Table 4" w:uiPriority="44"/>
+    <w:lsdException w:name="Plain Table 5" w:uiPriority="45"/>
+    <w:lsdException w:name="Grid Table Light" w:uiPriority="40"/>
+    <w:lsdException w:name="Grid Table 1 Light" w:uiPriority="46"/>
+    <w:lsdException w:name="Grid Table 2" w:uiPriority="47"/>
+    <w:lsdException w:name="Grid Table 3" w:uiPriority="48"/>
+    <w:lsdException w:name="Grid Table 4" w:uiPriority="49"/>
+    <w:lsdException w:name="Grid Table 5 Dark" w:uiPriority="50"/>
+    <w:lsdException w:name="Grid Table 6 Colorful" w:uiPriority="51"/>
+    <w:lsdException w:name="Grid Table 7 Colorful" w:uiPriority="52"/>
+    <w:lsdException w:name="Grid Table 1 Light Accent 1" w:uiPriority="46"/>
+    <w:lsdException w:name="Grid Table 2 Accent 1" w:uiPriority="47"/>
+    <w:lsdException w:name="Grid Table 3 Accent 1" w:uiPriority="48"/>
+    <w:lsdException w:name="Grid Table 4 Accent 1" w:uiPriority="49"/>
+    <w:lsdException w:name="Grid Table 5 Dark Accent 1" w:uiPriority="50"/>
+    <w:lsdException w:name="Grid Table 6 Colorful Accent 1" w:uiPriority="51"/>
+    <w:lsdException w:name="Grid Table 7 Colorful Accent 1" w:uiPriority="52"/>
+    <w:lsdException w:name="Grid Table 1 Light Accent 2" w:uiPriority="46"/>
+    <w:lsdException w:name="Grid Table 2 Accent 2" w:uiPriority="47"/>
+    <w:lsdException w:name="Grid Table 3 Accent 2" w:uiPriority="48"/>
+    <w:lsdException w:name="Grid Table 4 Accent 2" w:uiPriority="49"/>
+    <w:lsdException w:name="Grid Table 5 Dark Accent 2" w:uiPriority="50"/>
+    <w:lsdException w:name="Grid Table 6 Colorful Accent 2" w:uiPriority="51"/>
+    <w:lsdException w:name="Grid Table 7 Colorful Accent 2" w:uiPriority="52"/>
+    <w:lsdException w:name="Grid Table 1 Light Accent 3" w:uiPriority="46"/>
+    <w:lsdException w:name="Grid Table 2 Accent 3" w:uiPriority="47"/>
+    <w:lsdException w:name="Grid Table 3 Accent 3" w:uiPriority="48"/>
+    <w:lsdException w:name="Grid Table 4 Accent 3" w:uiPriority="49"/>
+    <w:lsdException w:name="Grid Table 5 Dark Accent 3" w:uiPriority="50"/>
+    <w:lsdException w:name="Grid Table 6 Colorful Accent 3" w:uiPriority="51"/>
+    <w:lsdException w:name="Grid Table 7 Colorful Accent 3" w:uiPriority="52"/>
+    <w:lsdException w:name="Grid Table 1 Light Accent 4" w:uiPriority="46"/>
+    <w:lsdException w:name="Grid Table 2 Accent 4" w:uiPriority="47"/>
+    <w:lsdException w:name="Grid Table 3 Accent 4" w:uiPriority="48"/>
+    <w:lsdException w:name="Grid Table 4 Accent 4" w:uiPriority="49"/>
+    <w:lsdException w:name="Grid Table 5 Dark Accent 4" w:uiPriority="50"/>
+    <w:lsdException w:name="Grid Table 6 Colorful Accent 4" w:uiPriority="51"/>
+    <w:lsdException w:name="Grid Table 7 Colorful Accent 4" w:uiPriority="52"/>
+    <w:lsdException w:name="Grid Table 1 Light Accent 5" w:uiPriority="46"/>
+    <w:lsdException w:name="Grid Table 2 Accent 5" w:uiPriority="47"/>
+    <w:lsdException w:name="Grid Table 3 Accent 5" w:uiPriority="48"/>
+    <w:lsdException w:name="Grid Table 4 Accent 5" w:uiPriority="49"/>
+    <w:lsdException w:name="Grid Table 5 Dark Accent 5" w:uiPriority="50"/>
+    <w:lsdException w:name="Grid Table 6 Colorful Accent 5" w:uiPriority="51"/>
+    <w:lsdException w:name="Grid Table 7 Colorful Accent 5" w:uiPriority="52"/>
+    <w:lsdException w:name="Grid Table 1 Light Accent 6" w:uiPriority="46"/>
+    <w:lsdException w:name="Grid Table 2 Accent 6" w:uiPriority="47"/>
+    <w:lsdException w:name="Grid Table 3 Accent 6" w:uiPriority="48"/>
+    <w:lsdException w:name="Grid Table 4 Accent 6" w:uiPriority="49"/>
+    <w:lsdException w:name="Grid Table 5 Dark Accent 6" w:uiPriority="50"/>
+    <w:lsdException w:name="Grid Table 6 Colorful Accent 6" w:uiPriority="51"/>
+    <w:lsdException w:name="Grid Table 7 Colorful Accent 6" w:uiPriority="52"/>
+    <w:lsdException w:name="List Table 1 Light" w:uiPriority="46"/>
+    <w:lsdException w:name="List Table 2" w:uiPriority="47"/>
+    <w:lsdException w:name="List Table 3" w:uiPriority="48"/>
+    <w:lsdException w:name="List Table 4" w:uiPriority="49"/>
+    <w:lsdException w:name="List Table 5 Dark" w:uiPriority="50"/>
+    <w:lsdException w:name="List Table 6 Colorful" w:uiPriority="51"/>
+    <w:lsdException w:name="List Table 7 Colorful" w:uiPriority="52"/>
+    <w:lsdException w:name="List Table 1 Light Accent 1" w:uiPriority="46"/>
+    <w:lsdException w:name="List Table 2 Accent 1" w:uiPriority="47"/>
+    <w:lsdException w:name="List Table 3 Accent 1" w:uiPriority="48"/>
+    <w:lsdException w:name="List Table 4 Accent 1" w:uiPriority="49"/>
+    <w:lsdException w:name="List Table 5 Dark Accent 1" w:uiPriority="50"/>
+    <w:lsdException w:name="List Table 6 Colorful Accent 1" w:uiPriority="51"/>
+    <w:lsdException w:name="List Table 7 Colorful Accent 1" w:uiPriority="52"/>
+    <w:lsdException w:name="List Table 1 Light Accent 2" w:uiPriority="46"/>
+    <w:lsdException w:name="List Table 2 Accent 2" w:uiPriority="47"/>
+    <w:lsdException w:name="List Table 3 Accent 2" w:uiPriority="48"/>
+    <w:lsdException w:name="List Table 4 Accent 2" w:uiPriority="49"/>
+    <w:lsdException w:name="List Table 5 Dark Accent 2" w:uiPriority="50"/>
+    <w:lsdException w:name="List Table 6 Colorful Accent 2" w:uiPriority="51"/>
+    <w:lsdException w:name="List Table 7 Colorful Accent 2" w:uiPriority="52"/>
+    <w:lsdException w:name="List Table 1 Light Accent 3" w:uiPriority="46"/>
+    <w:lsdException w:name="List Table 2 Accent 3" w:uiPriority="47"/>
+    <w:lsdException w:name="List Table 3 Accent 3" w:uiPriority="48"/>
+    <w:lsdException w:name="List Table 4 Accent 3" w:uiPriority="49"/>
+    <w:lsdException w:name="List Table 5 Dark Accent 3" w:uiPriority="50"/>
+    <w:lsdException w:name="List Table 6 Colorful Accent 3" w:uiPriority="51"/>
+    <w:lsdException w:name="List Table 7 Colorful Accent 3" w:uiPriority="52"/>
+    <w:lsdException w:name="List Table 1 Light Accent 4" w:uiPriority="46"/>
+    <w:lsdException w:name="List Table 2 Accent 4" w:uiPriority="47"/>
+    <w:lsdException w:name="List Table 3 Accent 4" w:uiPriority="48"/>
+    <w:lsdException w:name="List Table 4 Accent 4" w:uiPriority="49"/>
+    <w:lsdException w:name="List Table 5 Dark Accent 4" w:uiPriority="50"/>
+    <w:lsdException w:name="List Table 6 Colorful Accent 4" w:uiPriority="51"/>
+    <w:lsdException w:name="List Table 7 Colorful Accent 4" w:uiPriority="52"/>
+    <w:lsdException w:name="List Table 1 Light Accent 5" w:uiPriority="46"/>
+    <w:lsdException w:name="List Table 2 Accent 5" w:uiPriority="47"/>
+    <w:lsdException w:name="List Table 3 Accent 5" w:uiPriority="48"/>
+    <w:lsdException w:name="List Table 4 Accent 5" w:uiPriority="49"/>
+    <w:lsdException w:name="List Table 5 Dark Accent 5" w:uiPriority="50"/>
+    <w:lsdException w:name="List Table 6 Colorful Accent 5" w:uiPriority="51"/>
+    <w:lsdException w:name="List Table 7 Colorful Accent 5" w:uiPriority="52"/>
+    <w:lsdException w:name="List Table 1 Light Accent 6" w:uiPriority="46"/>
+    <w:lsdException w:name="List Table 2 Accent 6" w:uiPriority="47"/>
+    <w:lsdException w:name="List Table 3 Accent 6" w:uiPriority="48"/>
+    <w:lsdException w:name="List Table 4 Accent 6" w:uiPriority="49"/>
+    <w:lsdException w:name="List Table 5 Dark Accent 6" w:uiPriority="50"/>
+    <w:lsdException w:name="List Table 6 Colorful Accent 6" w:uiPriority="51"/>
+    <w:lsdException w:name="List Table 7 Colorful Accent 6" w:uiPriority="52"/>
   </w:latentStyles>
   <w:style w:type="paragraph" w:default="1" w:styleId="Normal">
     <w:name w:val="Normal"/>
@@ -1547,284 +1816,16 @@
       <w:spacing w:after="0" w:line="240" w:lineRule="auto"/>
     </w:pPr>
   </w:style>
-</w:styles>
-</file>
-
-<file path=word/stylesWithEffects.xml><?xml version="1.0" encoding="utf-8"?>
-<w:styles xmlns:wpc="http://schemas.microsoft.com/office/word/2010/wordprocessingCanvas" xmlns:mc="http://schemas.openxmlformats.org/markup-compatibility/2006" xmlns:o="urn:schemas-microsoft-com:office:office" xmlns:r="http://schemas.openxmlformats.org/officeDocument/2006/relationships" xmlns:m="http://schemas.openxmlformats.org/officeDocument/2006/math" xmlns:v="urn:schemas-microsoft-com:vml" xmlns:wp14="http://schemas.microsoft.com/office/word/2010/wordprocessingDrawing" xmlns:wp="http://schemas.openxmlformats.org/drawingml/2006/wordprocessingDrawing" xmlns:w10="urn:schemas-microsoft-com:office:word" xmlns:w="http://schemas.openxmlformats.org/wordprocessingml/2006/main" xmlns:w14="http://schemas.microsoft.com/office/word/2010/wordml" xmlns:wpg="http://schemas.microsoft.com/office/word/2010/wordprocessingGroup" xmlns:wpi="http://schemas.microsoft.com/office/word/2010/wordprocessingInk" xmlns:wne="http://schemas.microsoft.com/office/word/2006/wordml" xmlns:wps="http://schemas.microsoft.com/office/word/2010/wordprocessingShape" mc:Ignorable="w14 wp14">
-  <w:docDefaults>
-    <w:rPrDefault>
-      <w:rPr>
-        <w:rFonts w:asciiTheme="minorHAnsi" w:eastAsiaTheme="minorHAnsi" w:hAnsiTheme="minorHAnsi" w:cstheme="minorBidi"/>
-        <w:sz w:val="22"/>
-        <w:szCs w:val="22"/>
-        <w:lang w:val="es-GT" w:eastAsia="en-US" w:bidi="ar-SA"/>
-      </w:rPr>
-    </w:rPrDefault>
-    <w:pPrDefault>
-      <w:pPr>
-        <w:spacing w:after="200" w:line="276" w:lineRule="auto"/>
-      </w:pPr>
-    </w:pPrDefault>
-  </w:docDefaults>
-  <w:latentStyles w:defLockedState="0" w:defUIPriority="99" w:defSemiHidden="1" w:defUnhideWhenUsed="1" w:defQFormat="0" w:count="267">
-    <w:lsdException w:name="Normal" w:semiHidden="0" w:uiPriority="0" w:unhideWhenUsed="0" w:qFormat="1"/>
-    <w:lsdException w:name="heading 1" w:semiHidden="0" w:uiPriority="9" w:unhideWhenUsed="0" w:qFormat="1"/>
-    <w:lsdException w:name="heading 2" w:uiPriority="9" w:qFormat="1"/>
-    <w:lsdException w:name="heading 3" w:uiPriority="9" w:qFormat="1"/>
-    <w:lsdException w:name="heading 4" w:uiPriority="9" w:qFormat="1"/>
-    <w:lsdException w:name="heading 5" w:uiPriority="9" w:qFormat="1"/>
-    <w:lsdException w:name="heading 6" w:uiPriority="9" w:qFormat="1"/>
-    <w:lsdException w:name="heading 7" w:uiPriority="9" w:qFormat="1"/>
-    <w:lsdException w:name="heading 8" w:uiPriority="9" w:qFormat="1"/>
-    <w:lsdException w:name="heading 9" w:uiPriority="9" w:qFormat="1"/>
-    <w:lsdException w:name="toc 1" w:uiPriority="39"/>
-    <w:lsdException w:name="toc 2" w:uiPriority="39"/>
-    <w:lsdException w:name="toc 3" w:uiPriority="39"/>
-    <w:lsdException w:name="toc 4" w:uiPriority="39"/>
-    <w:lsdException w:name="toc 5" w:uiPriority="39"/>
-    <w:lsdException w:name="toc 6" w:uiPriority="39"/>
-    <w:lsdException w:name="toc 7" w:uiPriority="39"/>
-    <w:lsdException w:name="toc 8" w:uiPriority="39"/>
-    <w:lsdException w:name="toc 9" w:uiPriority="39"/>
-    <w:lsdException w:name="caption" w:uiPriority="35" w:qFormat="1"/>
-    <w:lsdException w:name="Title" w:semiHidden="0" w:uiPriority="10" w:unhideWhenUsed="0" w:qFormat="1"/>
-    <w:lsdException w:name="Default Paragraph Font" w:uiPriority="1"/>
-    <w:lsdException w:name="Subtitle" w:semiHidden="0" w:uiPriority="11" w:unhideWhenUsed="0" w:qFormat="1"/>
-    <w:lsdException w:name="Strong" w:semiHidden="0" w:uiPriority="22" w:unhideWhenUsed="0" w:qFormat="1"/>
-    <w:lsdException w:name="Emphasis" w:semiHidden="0" w:uiPriority="20" w:unhideWhenUsed="0" w:qFormat="1"/>
-    <w:lsdException w:name="Table Grid" w:semiHidden="0" w:uiPriority="59" w:unhideWhenUsed="0"/>
-    <w:lsdException w:name="Placeholder Text" w:unhideWhenUsed="0"/>
-    <w:lsdException w:name="No Spacing" w:semiHidden="0" w:uiPriority="1" w:unhideWhenUsed="0" w:qFormat="1"/>
-    <w:lsdException w:name="Light Shading" w:semiHidden="0" w:uiPriority="60" w:unhideWhenUsed="0"/>
-    <w:lsdException w:name="Light List" w:semiHidden="0" w:uiPriority="61" w:unhideWhenUsed="0"/>
-    <w:lsdException w:name="Light Grid" w:semiHidden="0" w:uiPriority="62" w:unhideWhenUsed="0"/>
-    <w:lsdException w:name="Medium Shading 1" w:semiHidden="0" w:uiPriority="63" w:unhideWhenUsed="0"/>
-    <w:lsdException w:name="Medium Shading 2" w:semiHidden="0" w:uiPriority="64" w:unhideWhenUsed="0"/>
-    <w:lsdException w:name="Medium List 1" w:semiHidden="0" w:uiPriority="65" w:unhideWhenUsed="0"/>
-    <w:lsdException w:name="Medium List 2" w:semiHidden="0" w:uiPriority="66" w:unhideWhenUsed="0"/>
-    <w:lsdException w:name="Medium Grid 1" w:semiHidden="0" w:uiPriority="67" w:unhideWhenUsed="0"/>
-    <w:lsdException w:name="Medium Grid 2" w:semiHidden="0" w:uiPriority="68" w:unhideWhenUsed="0"/>
-    <w:lsdException w:name="Medium Grid 3" w:semiHidden="0" w:uiPriority="69" w:unhideWhenUsed="0"/>
-    <w:lsdException w:name="Dark List" w:semiHidden="0" w:uiPriority="70" w:unhideWhenUsed="0"/>
-    <w:lsdException w:name="Colorful Shading" w:semiHidden="0" w:uiPriority="71" w:unhideWhenUsed="0"/>
-    <w:lsdException w:name="Colorful List" w:semiHidden="0" w:uiPriority="72" w:unhideWhenUsed="0"/>
-    <w:lsdException w:name="Colorful Grid" w:semiHidden="0" w:uiPriority="73" w:unhideWhenUsed="0"/>
-    <w:lsdException w:name="Light Shading Accent 1" w:semiHidden="0" w:uiPriority="60" w:unhideWhenUsed="0"/>
-    <w:lsdException w:name="Light List Accent 1" w:semiHidden="0" w:uiPriority="61" w:unhideWhenUsed="0"/>
-    <w:lsdException w:name="Light Grid Accent 1" w:semiHidden="0" w:uiPriority="62" w:unhideWhenUsed="0"/>
-    <w:lsdException w:name="Medium Shading 1 Accent 1" w:semiHidden="0" w:uiPriority="63" w:unhideWhenUsed="0"/>
-    <w:lsdException w:name="Medium Shading 2 Accent 1" w:semiHidden="0" w:uiPriority="64" w:unhideWhenUsed="0"/>
-    <w:lsdException w:name="Medium List 1 Accent 1" w:semiHidden="0" w:uiPriority="65" w:unhideWhenUsed="0"/>
-    <w:lsdException w:name="Revision" w:unhideWhenUsed="0"/>
-    <w:lsdException w:name="List Paragraph" w:semiHidden="0" w:uiPriority="34" w:unhideWhenUsed="0" w:qFormat="1"/>
-    <w:lsdException w:name="Quote" w:semiHidden="0" w:uiPriority="29" w:unhideWhenUsed="0" w:qFormat="1"/>
-    <w:lsdException w:name="Intense Quote" w:semiHidden="0" w:uiPriority="30" w:unhideWhenUsed="0" w:qFormat="1"/>
-    <w:lsdException w:name="Medium List 2 Accent 1" w:semiHidden="0" w:uiPriority="66" w:unhideWhenUsed="0"/>
-    <w:lsdException w:name="Medium Grid 1 Accent 1" w:semiHidden="0" w:uiPriority="67" w:unhideWhenUsed="0"/>
-    <w:lsdException w:name="Medium Grid 2 Accent 1" w:semiHidden="0" w:uiPriority="68" w:unhideWhenUsed="0"/>
-    <w:lsdException w:name="Medium Grid 3 Accent 1" w:semiHidden="0" w:uiPriority="69" w:unhideWhenUsed="0"/>
-    <w:lsdException w:name="Dark List Accent 1" w:semiHidden="0" w:uiPriority="70" w:unhideWhenUsed="0"/>
-    <w:lsdException w:name="Colorful Shading Accent 1" w:semiHidden="0" w:uiPriority="71" w:unhideWhenUsed="0"/>
-    <w:lsdException w:name="Colorful List Accent 1" w:semiHidden="0" w:uiPriority="72" w:unhideWhenUsed="0"/>
-    <w:lsdException w:name="Colorful Grid Accent 1" w:semiHidden="0" w:uiPriority="73" w:unhideWhenUsed="0"/>
-    <w:lsdException w:name="Light Shading Accent 2" w:semiHidden="0" w:uiPriority="60" w:unhideWhenUsed="0"/>
-    <w:lsdException w:name="Light List Accent 2" w:semiHidden="0" w:uiPriority="61" w:unhideWhenUsed="0"/>
-    <w:lsdException w:name="Light Grid Accent 2" w:semiHidden="0" w:uiPriority="62" w:unhideWhenUsed="0"/>
-    <w:lsdException w:name="Medium Shading 1 Accent 2" w:semiHidden="0" w:uiPriority="63" w:unhideWhenUsed="0"/>
-    <w:lsdException w:name="Medium Shading 2 Accent 2" w:semiHidden="0" w:uiPriority="64" w:unhideWhenUsed="0"/>
-    <w:lsdException w:name="Medium List 1 Accent 2" w:semiHidden="0" w:uiPriority="65" w:unhideWhenUsed="0"/>
-    <w:lsdException w:name="Medium List 2 Accent 2" w:semiHidden="0" w:uiPriority="66" w:unhideWhenUsed="0"/>
-    <w:lsdException w:name="Medium Grid 1 Accent 2" w:semiHidden="0" w:uiPriority="67" w:unhideWhenUsed="0"/>
-    <w:lsdException w:name="Medium Grid 2 Accent 2" w:semiHidden="0" w:uiPriority="68" w:unhideWhenUsed="0"/>
-    <w:lsdException w:name="Medium Grid 3 Accent 2" w:semiHidden="0" w:uiPriority="69" w:unhideWhenUsed="0"/>
-    <w:lsdException w:name="Dark List Accent 2" w:semiHidden="0" w:uiPriority="70" w:unhideWhenUsed="0"/>
-    <w:lsdException w:name="Colorful Shading Accent 2" w:semiHidden="0" w:uiPriority="71" w:unhideWhenUsed="0"/>
-    <w:lsdException w:name="Colorful List Accent 2" w:semiHidden="0" w:uiPriority="72" w:unhideWhenUsed="0"/>
-    <w:lsdException w:name="Colorful Grid Accent 2" w:semiHidden="0" w:uiPriority="73" w:unhideWhenUsed="0"/>
-    <w:lsdException w:name="Light Shading Accent 3" w:semiHidden="0" w:uiPriority="60" w:unhideWhenUsed="0"/>
-    <w:lsdException w:name="Light List Accent 3" w:semiHidden="0" w:uiPriority="61" w:unhideWhenUsed="0"/>
-    <w:lsdException w:name="Light Grid Accent 3" w:semiHidden="0" w:uiPriority="62" w:unhideWhenUsed="0"/>
-    <w:lsdException w:name="Medium Shading 1 Accent 3" w:semiHidden="0" w:uiPriority="63" w:unhideWhenUsed="0"/>
-    <w:lsdException w:name="Medium Shading 2 Accent 3" w:semiHidden="0" w:uiPriority="64" w:unhideWhenUsed="0"/>
-    <w:lsdException w:name="Medium List 1 Accent 3" w:semiHidden="0" w:uiPriority="65" w:unhideWhenUsed="0"/>
-    <w:lsdException w:name="Medium List 2 Accent 3" w:semiHidden="0" w:uiPriority="66" w:unhideWhenUsed="0"/>
-    <w:lsdException w:name="Medium Grid 1 Accent 3" w:semiHidden="0" w:uiPriority="67" w:unhideWhenUsed="0"/>
-    <w:lsdException w:name="Medium Grid 2 Accent 3" w:semiHidden="0" w:uiPriority="68" w:unhideWhenUsed="0"/>
-    <w:lsdException w:name="Medium Grid 3 Accent 3" w:semiHidden="0" w:uiPriority="69" w:unhideWhenUsed="0"/>
-    <w:lsdException w:name="Dark List Accent 3" w:semiHidden="0" w:uiPriority="70" w:unhideWhenUsed="0"/>
-    <w:lsdException w:name="Colorful Shading Accent 3" w:semiHidden="0" w:uiPriority="71" w:unhideWhenUsed="0"/>
-    <w:lsdException w:name="Colorful List Accent 3" w:semiHidden="0" w:uiPriority="72" w:unhideWhenUsed="0"/>
-    <w:lsdException w:name="Colorful Grid Accent 3" w:semiHidden="0" w:uiPriority="73" w:unhideWhenUsed="0"/>
-    <w:lsdException w:name="Light Shading Accent 4" w:semiHidden="0" w:uiPriority="60" w:unhideWhenUsed="0"/>
-    <w:lsdException w:name="Light List Accent 4" w:semiHidden="0" w:uiPriority="61" w:unhideWhenUsed="0"/>
-    <w:lsdException w:name="Light Grid Accent 4" w:semiHidden="0" w:uiPriority="62" w:unhideWhenUsed="0"/>
-    <w:lsdException w:name="Medium Shading 1 Accent 4" w:semiHidden="0" w:uiPriority="63" w:unhideWhenUsed="0"/>
-    <w:lsdException w:name="Medium Shading 2 Accent 4" w:semiHidden="0" w:uiPriority="64" w:unhideWhenUsed="0"/>
-    <w:lsdException w:name="Medium List 1 Accent 4" w:semiHidden="0" w:uiPriority="65" w:unhideWhenUsed="0"/>
-    <w:lsdException w:name="Medium List 2 Accent 4" w:semiHidden="0" w:uiPriority="66" w:unhideWhenUsed="0"/>
-    <w:lsdException w:name="Medium Grid 1 Accent 4" w:semiHidden="0" w:uiPriority="67" w:unhideWhenUsed="0"/>
-    <w:lsdException w:name="Medium Grid 2 Accent 4" w:semiHidden="0" w:uiPriority="68" w:unhideWhenUsed="0"/>
-    <w:lsdException w:name="Medium Grid 3 Accent 4" w:semiHidden="0" w:uiPriority="69" w:unhideWhenUsed="0"/>
-    <w:lsdException w:name="Dark List Accent 4" w:semiHidden="0" w:uiPriority="70" w:unhideWhenUsed="0"/>
-    <w:lsdException w:name="Colorful Shading Accent 4" w:semiHidden="0" w:uiPriority="71" w:unhideWhenUsed="0"/>
-    <w:lsdException w:name="Colorful List Accent 4" w:semiHidden="0" w:uiPriority="72" w:unhideWhenUsed="0"/>
-    <w:lsdException w:name="Colorful Grid Accent 4" w:semiHidden="0" w:uiPriority="73" w:unhideWhenUsed="0"/>
-    <w:lsdException w:name="Light Shading Accent 5" w:semiHidden="0" w:uiPriority="60" w:unhideWhenUsed="0"/>
-    <w:lsdException w:name="Light List Accent 5" w:semiHidden="0" w:uiPriority="61" w:unhideWhenUsed="0"/>
-    <w:lsdException w:name="Light Grid Accent 5" w:semiHidden="0" w:uiPriority="62" w:unhideWhenUsed="0"/>
-    <w:lsdException w:name="Medium Shading 1 Accent 5" w:semiHidden="0" w:uiPriority="63" w:unhideWhenUsed="0"/>
-    <w:lsdException w:name="Medium Shading 2 Accent 5" w:semiHidden="0" w:uiPriority="64" w:unhideWhenUsed="0"/>
-    <w:lsdException w:name="Medium List 1 Accent 5" w:semiHidden="0" w:uiPriority="65" w:unhideWhenUsed="0"/>
-    <w:lsdException w:name="Medium List 2 Accent 5" w:semiHidden="0" w:uiPriority="66" w:unhideWhenUsed="0"/>
-    <w:lsdException w:name="Medium Grid 1 Accent 5" w:semiHidden="0" w:uiPriority="67" w:unhideWhenUsed="0"/>
-    <w:lsdException w:name="Medium Grid 2 Accent 5" w:semiHidden="0" w:uiPriority="68" w:unhideWhenUsed="0"/>
-    <w:lsdException w:name="Medium Grid 3 Accent 5" w:semiHidden="0" w:uiPriority="69" w:unhideWhenUsed="0"/>
-    <w:lsdException w:name="Dark List Accent 5" w:semiHidden="0" w:uiPriority="70" w:unhideWhenUsed="0"/>
-    <w:lsdException w:name="Colorful Shading Accent 5" w:semiHidden="0" w:uiPriority="71" w:unhideWhenUsed="0"/>
-    <w:lsdException w:name="Colorful List Accent 5" w:semiHidden="0" w:uiPriority="72" w:unhideWhenUsed="0"/>
-    <w:lsdException w:name="Colorful Grid Accent 5" w:semiHidden="0" w:uiPriority="73" w:unhideWhenUsed="0"/>
-    <w:lsdException w:name="Light Shading Accent 6" w:semiHidden="0" w:uiPriority="60" w:unhideWhenUsed="0"/>
-    <w:lsdException w:name="Light List Accent 6" w:semiHidden="0" w:uiPriority="61" w:unhideWhenUsed="0"/>
-    <w:lsdException w:name="Light Grid Accent 6" w:semiHidden="0" w:uiPriority="62" w:unhideWhenUsed="0"/>
-    <w:lsdException w:name="Medium Shading 1 Accent 6" w:semiHidden="0" w:uiPriority="63" w:unhideWhenUsed="0"/>
-    <w:lsdException w:name="Medium Shading 2 Accent 6" w:semiHidden="0" w:uiPriority="64" w:unhideWhenUsed="0"/>
-    <w:lsdException w:name="Medium List 1 Accent 6" w:semiHidden="0" w:uiPriority="65" w:unhideWhenUsed="0"/>
-    <w:lsdException w:name="Medium List 2 Accent 6" w:semiHidden="0" w:uiPriority="66" w:unhideWhenUsed="0"/>
-    <w:lsdException w:name="Medium Grid 1 Accent 6" w:semiHidden="0" w:uiPriority="67" w:unhideWhenUsed="0"/>
-    <w:lsdException w:name="Medium Grid 2 Accent 6" w:semiHidden="0" w:uiPriority="68" w:unhideWhenUsed="0"/>
-    <w:lsdException w:name="Medium Grid 3 Accent 6" w:semiHidden="0" w:uiPriority="69" w:unhideWhenUsed="0"/>
-    <w:lsdException w:name="Dark List Accent 6" w:semiHidden="0" w:uiPriority="70" w:unhideWhenUsed="0"/>
-    <w:lsdException w:name="Colorful Shading Accent 6" w:semiHidden="0" w:uiPriority="71" w:unhideWhenUsed="0"/>
-    <w:lsdException w:name="Colorful List Accent 6" w:semiHidden="0" w:uiPriority="72" w:unhideWhenUsed="0"/>
-    <w:lsdException w:name="Colorful Grid Accent 6" w:semiHidden="0" w:uiPriority="73" w:unhideWhenUsed="0"/>
-    <w:lsdException w:name="Subtle Emphasis" w:semiHidden="0" w:uiPriority="19" w:unhideWhenUsed="0" w:qFormat="1"/>
-    <w:lsdException w:name="Intense Emphasis" w:semiHidden="0" w:uiPriority="21" w:unhideWhenUsed="0" w:qFormat="1"/>
-    <w:lsdException w:name="Subtle Reference" w:semiHidden="0" w:uiPriority="31" w:unhideWhenUsed="0" w:qFormat="1"/>
-    <w:lsdException w:name="Intense Reference" w:semiHidden="0" w:uiPriority="32" w:unhideWhenUsed="0" w:qFormat="1"/>
-    <w:lsdException w:name="Book Title" w:semiHidden="0" w:uiPriority="33" w:unhideWhenUsed="0" w:qFormat="1"/>
-    <w:lsdException w:name="Bibliography" w:uiPriority="37"/>
-    <w:lsdException w:name="TOC Heading" w:uiPriority="39" w:qFormat="1"/>
-  </w:latentStyles>
-  <w:style w:type="paragraph" w:default="1" w:styleId="Normal">
-    <w:name w:val="Normal"/>
-    <w:qFormat/>
-  </w:style>
-  <w:style w:type="paragraph" w:styleId="Ttulo2">
-    <w:name w:val="heading 2"/>
-    <w:basedOn w:val="Normal"/>
-    <w:next w:val="Normal"/>
-    <w:link w:val="Ttulo2Car"/>
-    <w:uiPriority w:val="9"/>
+  <w:style w:type="character" w:styleId="Hipervnculo">
+    <w:name w:val="Hyperlink"/>
+    <w:basedOn w:val="Fuentedeprrafopredeter"/>
+    <w:uiPriority w:val="99"/>
     <w:unhideWhenUsed/>
-    <w:qFormat/>
-    <w:rsid w:val="008E58B2"/>
-    <w:pPr>
-      <w:keepNext/>
-      <w:keepLines/>
-      <w:spacing w:before="200" w:after="0"/>
-      <w:outlineLvl w:val="1"/>
-    </w:pPr>
+    <w:rsid w:val="00FE7682"/>
     <w:rPr>
-      <w:rFonts w:asciiTheme="majorHAnsi" w:eastAsiaTheme="majorEastAsia" w:hAnsiTheme="majorHAnsi" w:cstheme="majorBidi"/>
-      <w:b/>
-      <w:bCs/>
-      <w:color w:val="4F81BD" w:themeColor="accent1"/>
-      <w:sz w:val="26"/>
-      <w:szCs w:val="26"/>
+      <w:color w:val="0000FF" w:themeColor="hyperlink"/>
+      <w:u w:val="single"/>
     </w:rPr>
-  </w:style>
-  <w:style w:type="character" w:default="1" w:styleId="Fuentedeprrafopredeter">
-    <w:name w:val="Default Paragraph Font"/>
-    <w:uiPriority w:val="1"/>
-    <w:semiHidden/>
-    <w:unhideWhenUsed/>
-  </w:style>
-  <w:style w:type="table" w:default="1" w:styleId="Tablanormal">
-    <w:name w:val="Normal Table"/>
-    <w:uiPriority w:val="99"/>
-    <w:semiHidden/>
-    <w:unhideWhenUsed/>
-    <w:tblPr>
-      <w:tblInd w:w="0" w:type="dxa"/>
-      <w:tblCellMar>
-        <w:top w:w="0" w:type="dxa"/>
-        <w:left w:w="108" w:type="dxa"/>
-        <w:bottom w:w="0" w:type="dxa"/>
-        <w:right w:w="108" w:type="dxa"/>
-      </w:tblCellMar>
-    </w:tblPr>
-  </w:style>
-  <w:style w:type="numbering" w:default="1" w:styleId="Sinlista">
-    <w:name w:val="No List"/>
-    <w:uiPriority w:val="99"/>
-    <w:semiHidden/>
-    <w:unhideWhenUsed/>
-  </w:style>
-  <w:style w:type="paragraph" w:styleId="Prrafodelista">
-    <w:name w:val="List Paragraph"/>
-    <w:basedOn w:val="Normal"/>
-    <w:uiPriority w:val="34"/>
-    <w:qFormat/>
-    <w:rsid w:val="00F9790A"/>
-    <w:pPr>
-      <w:ind w:left="720"/>
-      <w:contextualSpacing/>
-    </w:pPr>
-  </w:style>
-  <w:style w:type="paragraph" w:styleId="Textodeglobo">
-    <w:name w:val="Balloon Text"/>
-    <w:basedOn w:val="Normal"/>
-    <w:link w:val="TextodegloboCar"/>
-    <w:uiPriority w:val="99"/>
-    <w:semiHidden/>
-    <w:unhideWhenUsed/>
-    <w:rsid w:val="006F66BD"/>
-    <w:pPr>
-      <w:spacing w:after="0" w:line="240" w:lineRule="auto"/>
-    </w:pPr>
-    <w:rPr>
-      <w:rFonts w:ascii="Tahoma" w:hAnsi="Tahoma" w:cs="Tahoma"/>
-      <w:sz w:val="16"/>
-      <w:szCs w:val="16"/>
-    </w:rPr>
-  </w:style>
-  <w:style w:type="character" w:customStyle="1" w:styleId="TextodegloboCar">
-    <w:name w:val="Texto de globo Car"/>
-    <w:basedOn w:val="Fuentedeprrafopredeter"/>
-    <w:link w:val="Textodeglobo"/>
-    <w:uiPriority w:val="99"/>
-    <w:semiHidden/>
-    <w:rsid w:val="006F66BD"/>
-    <w:rPr>
-      <w:rFonts w:ascii="Tahoma" w:hAnsi="Tahoma" w:cs="Tahoma"/>
-      <w:sz w:val="16"/>
-      <w:szCs w:val="16"/>
-    </w:rPr>
-  </w:style>
-  <w:style w:type="character" w:customStyle="1" w:styleId="Ttulo2Car">
-    <w:name w:val="Título 2 Car"/>
-    <w:basedOn w:val="Fuentedeprrafopredeter"/>
-    <w:link w:val="Ttulo2"/>
-    <w:uiPriority w:val="9"/>
-    <w:rsid w:val="008E58B2"/>
-    <w:rPr>
-      <w:rFonts w:asciiTheme="majorHAnsi" w:eastAsiaTheme="majorEastAsia" w:hAnsiTheme="majorHAnsi" w:cstheme="majorBidi"/>
-      <w:b/>
-      <w:bCs/>
-      <w:color w:val="4F81BD" w:themeColor="accent1"/>
-      <w:sz w:val="26"/>
-      <w:szCs w:val="26"/>
-    </w:rPr>
-  </w:style>
-  <w:style w:type="paragraph" w:styleId="Sinespaciado">
-    <w:name w:val="No Spacing"/>
-    <w:uiPriority w:val="1"/>
-    <w:qFormat/>
-    <w:rsid w:val="008E58B2"/>
-    <w:pPr>
-      <w:spacing w:after="0" w:line="240" w:lineRule="auto"/>
-    </w:pPr>
   </w:style>
 </w:styles>
 </file>

</xml_diff>

<commit_message>
Se incluye el comando rm para eliminar archivos
</commit_message>
<xml_diff>
--- a/Steps back to git.docx
+++ b/Steps back to git.docx
@@ -10,15 +10,7 @@
         <w:t xml:space="preserve">Pasos básicos </w:t>
       </w:r>
       <w:r>
-        <w:t xml:space="preserve">para iniciar </w:t>
-      </w:r>
-      <w:proofErr w:type="spellStart"/>
-      <w:r>
-        <w:t>Git</w:t>
-      </w:r>
-      <w:proofErr w:type="spellEnd"/>
-      <w:r>
-        <w:t>:</w:t>
+        <w:t>para iniciar Git:</w:t>
       </w:r>
     </w:p>
     <w:p>
@@ -30,29 +22,8 @@
         </w:numPr>
       </w:pPr>
       <w:r>
-        <w:t xml:space="preserve">Instalar </w:t>
-      </w:r>
-      <w:proofErr w:type="spellStart"/>
-      <w:r>
-        <w:t>Git</w:t>
-      </w:r>
-      <w:proofErr w:type="spellEnd"/>
-      <w:r>
-        <w:t xml:space="preserve"> y ejecutar </w:t>
-      </w:r>
-      <w:proofErr w:type="spellStart"/>
-      <w:r>
-        <w:t>git</w:t>
-      </w:r>
-      <w:proofErr w:type="spellEnd"/>
-      <w:r>
-        <w:t xml:space="preserve"> </w:t>
-      </w:r>
-      <w:proofErr w:type="spellStart"/>
-      <w:r>
-        <w:t>bash</w:t>
-      </w:r>
-      <w:proofErr w:type="spellEnd"/>
+        <w:t>Instalar Git y ejecutar git bash</w:t>
+      </w:r>
     </w:p>
     <w:p>
       <w:pPr>
@@ -63,15 +34,7 @@
         </w:numPr>
       </w:pPr>
       <w:r>
-        <w:t xml:space="preserve">Definir el nombre de usuario que nos identificará dentro de </w:t>
-      </w:r>
-      <w:proofErr w:type="spellStart"/>
-      <w:r>
-        <w:t>git</w:t>
-      </w:r>
-      <w:proofErr w:type="spellEnd"/>
-      <w:r>
-        <w:t>:</w:t>
+        <w:t>Definir el nombre de usuario que nos identificará dentro de git:</w:t>
       </w:r>
     </w:p>
     <w:p>
@@ -85,47 +48,11 @@
           <w:lang w:val="en-US"/>
         </w:rPr>
       </w:pPr>
-      <w:proofErr w:type="spellStart"/>
-      <w:r>
-        <w:rPr>
-          <w:lang w:val="en-US"/>
-        </w:rPr>
-        <w:t>Git</w:t>
-      </w:r>
-      <w:proofErr w:type="spellEnd"/>
-      <w:r>
-        <w:rPr>
-          <w:lang w:val="en-US"/>
-        </w:rPr>
-        <w:t xml:space="preserve"> </w:t>
-      </w:r>
-      <w:proofErr w:type="spellStart"/>
-      <w:r>
-        <w:rPr>
-          <w:lang w:val="en-US"/>
-        </w:rPr>
-        <w:t>config</w:t>
-      </w:r>
-      <w:proofErr w:type="spellEnd"/>
-      <w:r>
-        <w:rPr>
-          <w:lang w:val="en-US"/>
-        </w:rPr>
-        <w:t xml:space="preserve"> –global user.name “</w:t>
-      </w:r>
-      <w:proofErr w:type="spellStart"/>
-      <w:r>
-        <w:rPr>
-          <w:lang w:val="en-US"/>
-        </w:rPr>
-        <w:t>user_name</w:t>
-      </w:r>
-      <w:proofErr w:type="spellEnd"/>
-      <w:r>
-        <w:rPr>
-          <w:lang w:val="en-US"/>
-        </w:rPr>
-        <w:t>”</w:t>
+      <w:r>
+        <w:rPr>
+          <w:lang w:val="en-US"/>
+        </w:rPr>
+        <w:t>Git config –global user.name “user_name”</w:t>
       </w:r>
     </w:p>
     <w:p>
@@ -139,47 +66,11 @@
           <w:lang w:val="en-US"/>
         </w:rPr>
       </w:pPr>
-      <w:proofErr w:type="spellStart"/>
-      <w:r>
-        <w:rPr>
-          <w:lang w:val="en-US"/>
-        </w:rPr>
-        <w:t>Git</w:t>
-      </w:r>
-      <w:proofErr w:type="spellEnd"/>
-      <w:r>
-        <w:rPr>
-          <w:lang w:val="en-US"/>
-        </w:rPr>
-        <w:t xml:space="preserve"> </w:t>
-      </w:r>
-      <w:proofErr w:type="spellStart"/>
-      <w:r>
-        <w:rPr>
-          <w:lang w:val="en-US"/>
-        </w:rPr>
-        <w:t>config</w:t>
-      </w:r>
-      <w:proofErr w:type="spellEnd"/>
-      <w:r>
-        <w:rPr>
-          <w:lang w:val="en-US"/>
-        </w:rPr>
-        <w:t xml:space="preserve"> –global </w:t>
-      </w:r>
-      <w:proofErr w:type="spellStart"/>
-      <w:r>
-        <w:rPr>
-          <w:lang w:val="en-US"/>
-        </w:rPr>
-        <w:t>user.email</w:t>
-      </w:r>
-      <w:proofErr w:type="spellEnd"/>
-      <w:r>
-        <w:rPr>
-          <w:lang w:val="en-US"/>
-        </w:rPr>
-        <w:t xml:space="preserve"> “email@email.com”</w:t>
+      <w:r>
+        <w:rPr>
+          <w:lang w:val="en-US"/>
+        </w:rPr>
+        <w:t>Git config –global user.email “email@email.com”</w:t>
       </w:r>
     </w:p>
     <w:p>
@@ -211,33 +102,11 @@
           <w:lang w:val="en-US"/>
         </w:rPr>
       </w:pPr>
-      <w:proofErr w:type="spellStart"/>
-      <w:r>
-        <w:rPr>
-          <w:lang w:val="en-US"/>
-        </w:rPr>
-        <w:t>Git</w:t>
-      </w:r>
-      <w:proofErr w:type="spellEnd"/>
-      <w:r>
-        <w:rPr>
-          <w:lang w:val="en-US"/>
-        </w:rPr>
-        <w:t xml:space="preserve"> </w:t>
-      </w:r>
-      <w:proofErr w:type="spellStart"/>
-      <w:r>
-        <w:rPr>
-          <w:lang w:val="en-US"/>
-        </w:rPr>
-        <w:t>config</w:t>
-      </w:r>
-      <w:proofErr w:type="spellEnd"/>
-      <w:r>
-        <w:rPr>
-          <w:lang w:val="en-US"/>
-        </w:rPr>
-        <w:t xml:space="preserve"> --list</w:t>
+      <w:r>
+        <w:rPr>
+          <w:lang w:val="en-US"/>
+        </w:rPr>
+        <w:t>Git config --list</w:t>
       </w:r>
     </w:p>
     <w:p>
@@ -255,21 +124,7 @@
         <w:rPr>
           <w:lang w:val="en-US"/>
         </w:rPr>
-        <w:t xml:space="preserve">Initialize the </w:t>
-      </w:r>
-      <w:proofErr w:type="spellStart"/>
-      <w:r>
-        <w:rPr>
-          <w:lang w:val="en-US"/>
-        </w:rPr>
-        <w:t>git</w:t>
-      </w:r>
-      <w:proofErr w:type="spellEnd"/>
-      <w:r>
-        <w:rPr>
-          <w:lang w:val="en-US"/>
-        </w:rPr>
-        <w:t xml:space="preserve"> repository</w:t>
+        <w:t>Initialize the git repository</w:t>
       </w:r>
     </w:p>
     <w:p>
@@ -283,28 +138,12 @@
           <w:lang w:val="en-US"/>
         </w:rPr>
       </w:pPr>
-      <w:proofErr w:type="spellStart"/>
-      <w:r>
-        <w:rPr>
-          <w:lang w:val="en-US"/>
-        </w:rPr>
-        <w:t>Git</w:t>
-      </w:r>
-      <w:proofErr w:type="spellEnd"/>
-      <w:r>
-        <w:rPr>
-          <w:lang w:val="en-US"/>
-        </w:rPr>
-        <w:t xml:space="preserve"> </w:t>
-      </w:r>
-      <w:proofErr w:type="spellStart"/>
-      <w:r>
-        <w:rPr>
-          <w:lang w:val="en-US"/>
-        </w:rPr>
-        <w:t>init</w:t>
-      </w:r>
-      <w:proofErr w:type="spellEnd"/>
+      <w:r>
+        <w:rPr>
+          <w:lang w:val="en-US"/>
+        </w:rPr>
+        <w:t>Git init</w:t>
+      </w:r>
     </w:p>
     <w:p>
       <w:pPr>
@@ -339,19 +178,11 @@
           <w:lang w:val="en-US"/>
         </w:rPr>
       </w:pPr>
-      <w:proofErr w:type="spellStart"/>
-      <w:r>
-        <w:rPr>
-          <w:lang w:val="en-US"/>
-        </w:rPr>
-        <w:t>Git</w:t>
-      </w:r>
-      <w:proofErr w:type="spellEnd"/>
-      <w:r>
-        <w:rPr>
-          <w:lang w:val="en-US"/>
-        </w:rPr>
-        <w:t xml:space="preserve"> remote add origin </w:t>
+      <w:r>
+        <w:rPr>
+          <w:lang w:val="en-US"/>
+        </w:rPr>
+        <w:t xml:space="preserve">Git remote add origin </w:t>
       </w:r>
       <w:hyperlink r:id="rId5" w:history="1">
         <w:r>
@@ -378,32 +209,9 @@
       <w:r>
         <w:t xml:space="preserve">Configuramos la conexión en caso de estar detrás de un proxy: </w:t>
       </w:r>
-      <w:proofErr w:type="spellStart"/>
-      <w:r>
-        <w:t>git</w:t>
-      </w:r>
-      <w:proofErr w:type="spellEnd"/>
-      <w:r>
-        <w:t xml:space="preserve"> </w:t>
-      </w:r>
-      <w:proofErr w:type="spellStart"/>
-      <w:r>
-        <w:t>config</w:t>
-      </w:r>
-      <w:proofErr w:type="spellEnd"/>
-      <w:r>
-        <w:t xml:space="preserve"> --global </w:t>
-      </w:r>
-      <w:proofErr w:type="spellStart"/>
-      <w:r>
-        <w:t>http.proxy</w:t>
-      </w:r>
-      <w:proofErr w:type="spellEnd"/>
-      <w:r>
-        <w:t xml:space="preserve"> http://172.16.3.1:8080</w:t>
-      </w:r>
-      <w:bookmarkStart w:id="0" w:name="_GoBack"/>
-      <w:bookmarkEnd w:id="0"/>
+      <w:r>
+        <w:t>git config --global http.proxy http://172.16.3.1:8080</w:t>
+      </w:r>
     </w:p>
     <w:p>
       <w:pPr>
@@ -499,21 +307,7 @@
         <w:rPr>
           <w:lang w:val="en-US"/>
         </w:rPr>
-        <w:t xml:space="preserve">Index:  tells </w:t>
-      </w:r>
-      <w:proofErr w:type="spellStart"/>
-      <w:r>
-        <w:rPr>
-          <w:lang w:val="en-US"/>
-        </w:rPr>
-        <w:t>git</w:t>
-      </w:r>
-      <w:proofErr w:type="spellEnd"/>
-      <w:r>
-        <w:rPr>
-          <w:lang w:val="en-US"/>
-        </w:rPr>
-        <w:t xml:space="preserve"> where are the files that it should be controlling</w:t>
+        <w:t>Index:  tells git where are the files that it should be controlling</w:t>
       </w:r>
     </w:p>
     <w:p>
@@ -567,57 +361,13 @@
           <w:lang w:val="en-US"/>
         </w:rPr>
       </w:pPr>
-      <w:proofErr w:type="spellStart"/>
       <w:r>
         <w:rPr>
           <w:lang w:val="en-US"/>
         </w:rPr>
         <w:lastRenderedPageBreak/>
-        <w:t>Pasos</w:t>
-      </w:r>
-      <w:proofErr w:type="spellEnd"/>
-      <w:r>
-        <w:rPr>
-          <w:lang w:val="en-US"/>
-        </w:rPr>
-        <w:t xml:space="preserve"> </w:t>
-      </w:r>
-      <w:proofErr w:type="spellStart"/>
-      <w:r>
-        <w:rPr>
-          <w:lang w:val="en-US"/>
-        </w:rPr>
-        <w:t>básicos</w:t>
-      </w:r>
-      <w:proofErr w:type="spellEnd"/>
-      <w:r>
-        <w:rPr>
-          <w:lang w:val="en-US"/>
-        </w:rPr>
-        <w:t xml:space="preserve"> para </w:t>
-      </w:r>
-      <w:proofErr w:type="spellStart"/>
-      <w:r>
-        <w:rPr>
-          <w:lang w:val="en-US"/>
-        </w:rPr>
-        <w:t>manejar</w:t>
-      </w:r>
-      <w:proofErr w:type="spellEnd"/>
-      <w:r>
-        <w:rPr>
-          <w:lang w:val="en-US"/>
-        </w:rPr>
-        <w:t xml:space="preserve"> </w:t>
-      </w:r>
-      <w:proofErr w:type="spellStart"/>
-      <w:r>
-        <w:rPr>
-          <w:lang w:val="en-US"/>
-        </w:rPr>
-        <w:t>cambios</w:t>
-      </w:r>
-      <w:proofErr w:type="spellEnd"/>
+        <w:t>Pasos básicos para manejar cambios</w:t>
+      </w:r>
     </w:p>
     <w:p>
       <w:pPr>
@@ -641,21 +391,13 @@
         <w:rPr>
           <w:lang w:val="en-US"/>
         </w:rPr>
-        <w:t xml:space="preserve">Index files so </w:t>
-      </w:r>
-      <w:proofErr w:type="spellStart"/>
-      <w:r>
-        <w:rPr>
-          <w:lang w:val="en-US"/>
-        </w:rPr>
-        <w:t>git</w:t>
-      </w:r>
-      <w:proofErr w:type="spellEnd"/>
-      <w:r>
-        <w:rPr>
-          <w:lang w:val="en-US"/>
-        </w:rPr>
-        <w:t xml:space="preserve"> knows it has to monitor those files</w:t>
+        <w:t xml:space="preserve">Add files to the staging index </w:t>
+      </w:r>
+      <w:r>
+        <w:rPr>
+          <w:lang w:val="en-US"/>
+        </w:rPr>
+        <w:t>so git knows it has to monitor those files</w:t>
       </w:r>
     </w:p>
     <w:p>
@@ -669,33 +411,11 @@
           <w:lang w:val="en-US"/>
         </w:rPr>
       </w:pPr>
-      <w:proofErr w:type="spellStart"/>
-      <w:r>
-        <w:rPr>
-          <w:lang w:val="en-US"/>
-        </w:rPr>
-        <w:t>Git</w:t>
-      </w:r>
-      <w:proofErr w:type="spellEnd"/>
-      <w:r>
-        <w:rPr>
-          <w:lang w:val="en-US"/>
-        </w:rPr>
-        <w:t xml:space="preserve"> </w:t>
-      </w:r>
-      <w:proofErr w:type="gramStart"/>
-      <w:r>
-        <w:rPr>
-          <w:lang w:val="en-US"/>
-        </w:rPr>
-        <w:t>add .</w:t>
-      </w:r>
-      <w:proofErr w:type="gramEnd"/>
-      <w:r>
-        <w:rPr>
-          <w:lang w:val="en-US"/>
-        </w:rPr>
-        <w:t xml:space="preserve">  // adds all new files</w:t>
+      <w:r>
+        <w:rPr>
+          <w:lang w:val="en-US"/>
+        </w:rPr>
+        <w:t>Git add .  // adds all new files</w:t>
       </w:r>
     </w:p>
     <w:p>
@@ -709,19 +429,11 @@
           <w:lang w:val="en-US"/>
         </w:rPr>
       </w:pPr>
-      <w:proofErr w:type="spellStart"/>
-      <w:r>
-        <w:rPr>
-          <w:lang w:val="en-US"/>
-        </w:rPr>
-        <w:t>Git</w:t>
-      </w:r>
-      <w:proofErr w:type="spellEnd"/>
-      <w:r>
-        <w:rPr>
-          <w:lang w:val="en-US"/>
-        </w:rPr>
-        <w:t xml:space="preserve"> add –u // updates tracking for files that changed names or were deleted</w:t>
+      <w:r>
+        <w:rPr>
+          <w:lang w:val="en-US"/>
+        </w:rPr>
+        <w:t>Git add –u // updates tracking for files that changed names or were deleted</w:t>
       </w:r>
     </w:p>
     <w:p>
@@ -735,19 +447,29 @@
           <w:lang w:val="en-US"/>
         </w:rPr>
       </w:pPr>
-      <w:proofErr w:type="spellStart"/>
-      <w:r>
-        <w:rPr>
-          <w:lang w:val="en-US"/>
-        </w:rPr>
-        <w:t>Git</w:t>
-      </w:r>
-      <w:proofErr w:type="spellEnd"/>
-      <w:r>
-        <w:rPr>
-          <w:lang w:val="en-US"/>
-        </w:rPr>
-        <w:t xml:space="preserve"> add – A // does both of the previous</w:t>
+      <w:r>
+        <w:rPr>
+          <w:lang w:val="en-US"/>
+        </w:rPr>
+        <w:t>Git add – A // does both of the previous</w:t>
+      </w:r>
+    </w:p>
+    <w:p>
+      <w:pPr>
+        <w:pStyle w:val="Prrafodelista"/>
+        <w:numPr>
+          <w:ilvl w:val="1"/>
+          <w:numId w:val="1"/>
+        </w:numPr>
+        <w:rPr>
+          <w:lang w:val="en-US"/>
+        </w:rPr>
+      </w:pPr>
+      <w:r>
+        <w:rPr>
+          <w:lang w:val="en-US"/>
+        </w:rPr>
+        <w:t>Git add filename // add the file to control by its name</w:t>
       </w:r>
     </w:p>
     <w:p>
@@ -765,6 +487,78 @@
         <w:rPr>
           <w:lang w:val="en-US"/>
         </w:rPr>
+        <w:t>Delete files from the staging index</w:t>
+      </w:r>
+    </w:p>
+    <w:p>
+      <w:pPr>
+        <w:pStyle w:val="Prrafodelista"/>
+        <w:numPr>
+          <w:ilvl w:val="1"/>
+          <w:numId w:val="1"/>
+        </w:numPr>
+        <w:rPr>
+          <w:lang w:val="en-US"/>
+        </w:rPr>
+      </w:pPr>
+      <w:r>
+        <w:rPr>
+          <w:lang w:val="en-US"/>
+        </w:rPr>
+        <w:t>Git rm filename</w:t>
+      </w:r>
+    </w:p>
+    <w:p>
+      <w:pPr>
+        <w:pStyle w:val="Prrafodelista"/>
+        <w:numPr>
+          <w:ilvl w:val="0"/>
+          <w:numId w:val="1"/>
+        </w:numPr>
+        <w:rPr>
+          <w:lang w:val="en-US"/>
+        </w:rPr>
+      </w:pPr>
+      <w:r>
+        <w:rPr>
+          <w:lang w:val="en-US"/>
+        </w:rPr>
+        <w:t>Check the status of our working folders</w:t>
+      </w:r>
+    </w:p>
+    <w:p>
+      <w:pPr>
+        <w:pStyle w:val="Prrafodelista"/>
+        <w:numPr>
+          <w:ilvl w:val="1"/>
+          <w:numId w:val="1"/>
+        </w:numPr>
+        <w:rPr>
+          <w:lang w:val="en-US"/>
+        </w:rPr>
+      </w:pPr>
+      <w:r>
+        <w:rPr>
+          <w:lang w:val="en-US"/>
+        </w:rPr>
+        <w:t>Git status</w:t>
+      </w:r>
+    </w:p>
+    <w:p>
+      <w:pPr>
+        <w:pStyle w:val="Prrafodelista"/>
+        <w:numPr>
+          <w:ilvl w:val="0"/>
+          <w:numId w:val="1"/>
+        </w:numPr>
+        <w:rPr>
+          <w:lang w:val="en-US"/>
+        </w:rPr>
+      </w:pPr>
+      <w:r>
+        <w:rPr>
+          <w:lang w:val="en-US"/>
+        </w:rPr>
         <w:t>Commit changes to push them into your local repository</w:t>
       </w:r>
     </w:p>
@@ -779,19 +573,65 @@
           <w:lang w:val="en-US"/>
         </w:rPr>
       </w:pPr>
-      <w:proofErr w:type="spellStart"/>
-      <w:r>
-        <w:rPr>
-          <w:lang w:val="en-US"/>
-        </w:rPr>
-        <w:t>Git</w:t>
-      </w:r>
-      <w:proofErr w:type="spellEnd"/>
-      <w:r>
-        <w:rPr>
-          <w:lang w:val="en-US"/>
-        </w:rPr>
-        <w:t xml:space="preserve"> commit –m “message”</w:t>
+      <w:r>
+        <w:rPr>
+          <w:lang w:val="en-US"/>
+        </w:rPr>
+        <w:t xml:space="preserve">Git commit </w:t>
+      </w:r>
+      <w:r>
+        <w:rPr>
+          <w:lang w:val="en-US"/>
+        </w:rPr>
+        <w:t>// opens the text editor to insert a description of the commit</w:t>
+      </w:r>
+    </w:p>
+    <w:p>
+      <w:pPr>
+        <w:pStyle w:val="Prrafodelista"/>
+        <w:numPr>
+          <w:ilvl w:val="1"/>
+          <w:numId w:val="1"/>
+        </w:numPr>
+        <w:rPr>
+          <w:lang w:val="en-US"/>
+        </w:rPr>
+      </w:pPr>
+      <w:r>
+        <w:rPr>
+          <w:lang w:val="en-US"/>
+        </w:rPr>
+        <w:t xml:space="preserve">Git commit </w:t>
+      </w:r>
+      <w:r>
+        <w:rPr>
+          <w:lang w:val="en-US"/>
+        </w:rPr>
+        <w:t>–m “message”</w:t>
+      </w:r>
+    </w:p>
+    <w:p>
+      <w:pPr>
+        <w:pStyle w:val="Prrafodelista"/>
+        <w:numPr>
+          <w:ilvl w:val="1"/>
+          <w:numId w:val="1"/>
+        </w:numPr>
+      </w:pPr>
+      <w:r>
+        <w:t xml:space="preserve">Título en </w:t>
+      </w:r>
+      <w:r>
+        <w:t>imperativo</w:t>
+      </w:r>
+      <w:r>
+        <w:t xml:space="preserve"> con</w:t>
+      </w:r>
+      <w:r>
+        <w:t xml:space="preserve"> menos de cincuenta caracteres,</w:t>
+      </w:r>
+      <w:r>
+        <w:t xml:space="preserve"> el resto del mensaje con líneas de menos de 72 caracteres cada una</w:t>
       </w:r>
     </w:p>
     <w:p>
@@ -823,19 +663,11 @@
           <w:lang w:val="en-US"/>
         </w:rPr>
       </w:pPr>
-      <w:proofErr w:type="spellStart"/>
-      <w:r>
-        <w:rPr>
-          <w:lang w:val="en-US"/>
-        </w:rPr>
-        <w:t>Git</w:t>
-      </w:r>
-      <w:proofErr w:type="spellEnd"/>
-      <w:r>
-        <w:rPr>
-          <w:lang w:val="en-US"/>
-        </w:rPr>
-        <w:t xml:space="preserve"> push</w:t>
+      <w:r>
+        <w:rPr>
+          <w:lang w:val="en-US"/>
+        </w:rPr>
+        <w:t>Git push</w:t>
       </w:r>
     </w:p>
     <w:p>
@@ -845,56 +677,12 @@
           <w:lang w:val="en-US"/>
         </w:rPr>
       </w:pPr>
-      <w:proofErr w:type="spellStart"/>
-      <w:r>
-        <w:rPr>
-          <w:lang w:val="en-US"/>
-        </w:rPr>
-        <w:t>Pasos</w:t>
-      </w:r>
-      <w:proofErr w:type="spellEnd"/>
-      <w:r>
-        <w:rPr>
-          <w:lang w:val="en-US"/>
-        </w:rPr>
-        <w:t xml:space="preserve"> </w:t>
-      </w:r>
-      <w:proofErr w:type="spellStart"/>
-      <w:r>
-        <w:rPr>
-          <w:lang w:val="en-US"/>
-        </w:rPr>
-        <w:t>básicos</w:t>
-      </w:r>
-      <w:proofErr w:type="spellEnd"/>
-      <w:r>
-        <w:rPr>
-          <w:lang w:val="en-US"/>
-        </w:rPr>
-        <w:t xml:space="preserve"> para </w:t>
-      </w:r>
-      <w:proofErr w:type="spellStart"/>
-      <w:r>
-        <w:rPr>
-          <w:lang w:val="en-US"/>
-        </w:rPr>
-        <w:t>administrar</w:t>
-      </w:r>
-      <w:proofErr w:type="spellEnd"/>
-      <w:r>
-        <w:rPr>
-          <w:lang w:val="en-US"/>
-        </w:rPr>
-        <w:t xml:space="preserve"> </w:t>
-      </w:r>
-      <w:proofErr w:type="spellStart"/>
-      <w:r>
-        <w:rPr>
-          <w:lang w:val="en-US"/>
-        </w:rPr>
-        <w:t>repositorios</w:t>
-      </w:r>
-      <w:proofErr w:type="spellEnd"/>
+      <w:r>
+        <w:rPr>
+          <w:lang w:val="en-US"/>
+        </w:rPr>
+        <w:t>Pasos básicos para administrar repositorios</w:t>
+      </w:r>
     </w:p>
     <w:p>
       <w:pPr>
@@ -915,28 +703,12 @@
           <w:lang w:val="en-US"/>
         </w:rPr>
       </w:pPr>
-      <w:proofErr w:type="spellStart"/>
-      <w:r>
-        <w:rPr>
-          <w:lang w:val="en-US"/>
-        </w:rPr>
-        <w:t>Clonar</w:t>
-      </w:r>
-      <w:proofErr w:type="spellEnd"/>
-      <w:r>
-        <w:rPr>
-          <w:lang w:val="en-US"/>
-        </w:rPr>
-        <w:t xml:space="preserve"> un </w:t>
-      </w:r>
-      <w:proofErr w:type="spellStart"/>
-      <w:r>
-        <w:rPr>
-          <w:lang w:val="en-US"/>
-        </w:rPr>
-        <w:t>repositorio</w:t>
-      </w:r>
-      <w:proofErr w:type="spellEnd"/>
+      <w:r>
+        <w:rPr>
+          <w:lang w:val="en-US"/>
+        </w:rPr>
+        <w:t>Clonar un repositorio</w:t>
+      </w:r>
     </w:p>
     <w:p>
       <w:pPr>
@@ -949,19 +721,11 @@
           <w:lang w:val="en-US"/>
         </w:rPr>
       </w:pPr>
-      <w:proofErr w:type="spellStart"/>
-      <w:r>
-        <w:rPr>
-          <w:lang w:val="en-US"/>
-        </w:rPr>
-        <w:t>Git</w:t>
-      </w:r>
-      <w:proofErr w:type="spellEnd"/>
-      <w:r>
-        <w:rPr>
-          <w:lang w:val="en-US"/>
-        </w:rPr>
-        <w:t xml:space="preserve"> clone </w:t>
+      <w:r>
+        <w:rPr>
+          <w:lang w:val="en-US"/>
+        </w:rPr>
+        <w:t xml:space="preserve">Git clone </w:t>
       </w:r>
       <w:r>
         <w:rPr>
@@ -982,38 +746,15 @@
           <w:lang w:val="en-US"/>
         </w:rPr>
       </w:pPr>
-      <w:proofErr w:type="spellStart"/>
       <w:r>
         <w:rPr>
           <w:color w:val="FF0000"/>
           <w:lang w:val="en-US"/>
         </w:rPr>
-        <w:t>Continuar</w:t>
-      </w:r>
-      <w:proofErr w:type="spellEnd"/>
-      <w:r>
-        <w:rPr>
-          <w:color w:val="FF0000"/>
-          <w:lang w:val="en-US"/>
-        </w:rPr>
-        <w:t xml:space="preserve"> </w:t>
-      </w:r>
-      <w:proofErr w:type="spellStart"/>
-      <w:r>
-        <w:rPr>
-          <w:color w:val="FF0000"/>
-          <w:lang w:val="en-US"/>
-        </w:rPr>
-        <w:t>en</w:t>
-      </w:r>
-      <w:proofErr w:type="spellEnd"/>
-      <w:r>
-        <w:rPr>
-          <w:color w:val="FF0000"/>
-          <w:lang w:val="en-US"/>
-        </w:rPr>
-        <w:t xml:space="preserve"> el minute 5</w:t>
-      </w:r>
+        <w:t>Continuar en el minuto 10</w:t>
+      </w:r>
+      <w:bookmarkStart w:id="0" w:name="_GoBack"/>
+      <w:bookmarkEnd w:id="0"/>
     </w:p>
     <w:sectPr>
       <w:pgSz w:w="12240" w:h="15840"/>

</xml_diff>

<commit_message>
Corrección al número de minuto en que me quedé
</commit_message>
<xml_diff>
--- a/Steps back to git.docx
+++ b/Steps back to git.docx
@@ -751,7 +751,14 @@
           <w:color w:val="FF0000"/>
           <w:lang w:val="en-US"/>
         </w:rPr>
-        <w:t>Continuar en el minuto 10</w:t>
+        <w:t xml:space="preserve">Continuar </w:t>
+      </w:r>
+      <w:r>
+        <w:rPr>
+          <w:color w:val="FF0000"/>
+          <w:lang w:val="en-US"/>
+        </w:rPr>
+        <w:t>en el minuto 11</w:t>
       </w:r>
       <w:bookmarkStart w:id="0" w:name="_GoBack"/>
       <w:bookmarkEnd w:id="0"/>

</xml_diff>

<commit_message>
Estructura mejorada y agregamos el clone
</commit_message>
<xml_diff>
--- a/Steps back to git.docx
+++ b/Steps back to git.docx
@@ -3,8 +3,14 @@
 <w:document xmlns:wpc="http://schemas.microsoft.com/office/word/2010/wordprocessingCanvas" xmlns:mc="http://schemas.openxmlformats.org/markup-compatibility/2006" xmlns:o="urn:schemas-microsoft-com:office:office" xmlns:r="http://schemas.openxmlformats.org/officeDocument/2006/relationships" xmlns:m="http://schemas.openxmlformats.org/officeDocument/2006/math" xmlns:v="urn:schemas-microsoft-com:vml" xmlns:wp14="http://schemas.microsoft.com/office/word/2010/wordprocessingDrawing" xmlns:wp="http://schemas.openxmlformats.org/drawingml/2006/wordprocessingDrawing" xmlns:w10="urn:schemas-microsoft-com:office:word" xmlns:w="http://schemas.openxmlformats.org/wordprocessingml/2006/main" xmlns:w14="http://schemas.microsoft.com/office/word/2010/wordml" xmlns:wpg="http://schemas.microsoft.com/office/word/2010/wordprocessingGroup" xmlns:wpi="http://schemas.microsoft.com/office/word/2010/wordprocessingInk" xmlns:wne="http://schemas.microsoft.com/office/word/2006/wordml" xmlns:wps="http://schemas.microsoft.com/office/word/2010/wordprocessingShape" mc:Ignorable="w14 wp14">
   <w:body>
     <w:p>
-      <w:r>
-        <w:t xml:space="preserve">Pasos para iniciar </w:t>
+      <w:pPr>
+        <w:pStyle w:val="Ttulo2"/>
+      </w:pPr>
+      <w:r>
+        <w:t xml:space="preserve">Pasos básicos </w:t>
+      </w:r>
+      <w:r>
+        <w:t xml:space="preserve">para iniciar </w:t>
       </w:r>
       <w:proofErr w:type="spellStart"/>
       <w:r>
@@ -499,7 +505,87 @@
     </w:p>
     <w:p>
       <w:pPr>
-        <w:pStyle w:val="Prrafodelista"/>
+        <w:ind w:left="360"/>
+        <w:rPr>
+          <w:lang w:val="en-US"/>
+        </w:rPr>
+      </w:pPr>
+    </w:p>
+    <w:p>
+      <w:pPr>
+        <w:pStyle w:val="Ttulo2"/>
+        <w:rPr>
+          <w:lang w:val="en-US"/>
+        </w:rPr>
+      </w:pPr>
+      <w:proofErr w:type="spellStart"/>
+      <w:r>
+        <w:rPr>
+          <w:lang w:val="en-US"/>
+        </w:rPr>
+        <w:lastRenderedPageBreak/>
+        <w:t>Pasos</w:t>
+      </w:r>
+      <w:proofErr w:type="spellEnd"/>
+      <w:r>
+        <w:rPr>
+          <w:lang w:val="en-US"/>
+        </w:rPr>
+        <w:t xml:space="preserve"> </w:t>
+      </w:r>
+      <w:proofErr w:type="spellStart"/>
+      <w:r>
+        <w:rPr>
+          <w:lang w:val="en-US"/>
+        </w:rPr>
+        <w:t>básicos</w:t>
+      </w:r>
+      <w:proofErr w:type="spellEnd"/>
+      <w:r>
+        <w:rPr>
+          <w:lang w:val="en-US"/>
+        </w:rPr>
+        <w:t xml:space="preserve"> </w:t>
+      </w:r>
+      <w:proofErr w:type="spellStart"/>
+      <w:r>
+        <w:rPr>
+          <w:lang w:val="en-US"/>
+        </w:rPr>
+        <w:t>para</w:t>
+      </w:r>
+      <w:proofErr w:type="spellEnd"/>
+      <w:r>
+        <w:rPr>
+          <w:lang w:val="en-US"/>
+        </w:rPr>
+        <w:t xml:space="preserve"> </w:t>
+      </w:r>
+      <w:proofErr w:type="spellStart"/>
+      <w:r>
+        <w:rPr>
+          <w:lang w:val="en-US"/>
+        </w:rPr>
+        <w:t>manejar</w:t>
+      </w:r>
+      <w:proofErr w:type="spellEnd"/>
+      <w:r>
+        <w:rPr>
+          <w:lang w:val="en-US"/>
+        </w:rPr>
+        <w:t xml:space="preserve"> </w:t>
+      </w:r>
+      <w:proofErr w:type="spellStart"/>
+      <w:r>
+        <w:rPr>
+          <w:lang w:val="en-US"/>
+        </w:rPr>
+        <w:t>cambios</w:t>
+      </w:r>
+      <w:proofErr w:type="spellEnd"/>
+    </w:p>
+    <w:p>
+      <w:pPr>
         <w:rPr>
           <w:lang w:val="en-US"/>
         </w:rPr>
@@ -593,7 +679,6 @@
         <w:rPr>
           <w:lang w:val="en-US"/>
         </w:rPr>
-        <w:lastRenderedPageBreak/>
         <w:t>Git</w:t>
       </w:r>
       <w:proofErr w:type="spellEnd"/>
@@ -717,27 +802,183 @@
         </w:rPr>
         <w:t xml:space="preserve"> push</w:t>
       </w:r>
+    </w:p>
+    <w:p>
+      <w:pPr>
+        <w:pStyle w:val="Ttulo2"/>
+        <w:rPr>
+          <w:lang w:val="en-US"/>
+        </w:rPr>
+      </w:pPr>
+      <w:proofErr w:type="spellStart"/>
+      <w:r>
+        <w:rPr>
+          <w:lang w:val="en-US"/>
+        </w:rPr>
+        <w:t>Pasos</w:t>
+      </w:r>
+      <w:proofErr w:type="spellEnd"/>
+      <w:r>
+        <w:rPr>
+          <w:lang w:val="en-US"/>
+        </w:rPr>
+        <w:t xml:space="preserve"> </w:t>
+      </w:r>
+      <w:proofErr w:type="spellStart"/>
+      <w:r>
+        <w:rPr>
+          <w:lang w:val="en-US"/>
+        </w:rPr>
+        <w:t>básicos</w:t>
+      </w:r>
+      <w:proofErr w:type="spellEnd"/>
+      <w:r>
+        <w:rPr>
+          <w:lang w:val="en-US"/>
+        </w:rPr>
+        <w:t xml:space="preserve"> </w:t>
+      </w:r>
+      <w:proofErr w:type="spellStart"/>
+      <w:r>
+        <w:rPr>
+          <w:lang w:val="en-US"/>
+        </w:rPr>
+        <w:t>para</w:t>
+      </w:r>
+      <w:proofErr w:type="spellEnd"/>
+      <w:r>
+        <w:rPr>
+          <w:lang w:val="en-US"/>
+        </w:rPr>
+        <w:t xml:space="preserve"> </w:t>
+      </w:r>
+      <w:proofErr w:type="spellStart"/>
+      <w:r>
+        <w:rPr>
+          <w:lang w:val="en-US"/>
+        </w:rPr>
+        <w:t>administrar</w:t>
+      </w:r>
+      <w:proofErr w:type="spellEnd"/>
+      <w:r>
+        <w:rPr>
+          <w:lang w:val="en-US"/>
+        </w:rPr>
+        <w:t xml:space="preserve"> </w:t>
+      </w:r>
+      <w:proofErr w:type="spellStart"/>
+      <w:r>
+        <w:rPr>
+          <w:lang w:val="en-US"/>
+        </w:rPr>
+        <w:t>repositorios</w:t>
+      </w:r>
+      <w:proofErr w:type="spellEnd"/>
+    </w:p>
+    <w:p>
+      <w:pPr>
+        <w:pStyle w:val="Sinespaciado"/>
+        <w:rPr>
+          <w:lang w:val="en-US"/>
+        </w:rPr>
+      </w:pPr>
+    </w:p>
+    <w:p>
+      <w:pPr>
+        <w:pStyle w:val="Prrafodelista"/>
+        <w:numPr>
+          <w:ilvl w:val="0"/>
+          <w:numId w:val="3"/>
+        </w:numPr>
+        <w:rPr>
+          <w:lang w:val="en-US"/>
+        </w:rPr>
+      </w:pPr>
+      <w:proofErr w:type="spellStart"/>
+      <w:r>
+        <w:rPr>
+          <w:lang w:val="en-US"/>
+        </w:rPr>
+        <w:t>Clonar</w:t>
+      </w:r>
+      <w:proofErr w:type="spellEnd"/>
+      <w:r>
+        <w:rPr>
+          <w:lang w:val="en-US"/>
+        </w:rPr>
+        <w:t xml:space="preserve"> un </w:t>
+      </w:r>
+      <w:proofErr w:type="spellStart"/>
+      <w:r>
+        <w:rPr>
+          <w:lang w:val="en-US"/>
+        </w:rPr>
+        <w:t>repositorio</w:t>
+      </w:r>
+      <w:proofErr w:type="spellEnd"/>
+    </w:p>
+    <w:p>
+      <w:pPr>
+        <w:pStyle w:val="Prrafodelista"/>
+        <w:numPr>
+          <w:ilvl w:val="1"/>
+          <w:numId w:val="3"/>
+        </w:numPr>
+        <w:rPr>
+          <w:lang w:val="en-US"/>
+        </w:rPr>
+      </w:pPr>
+      <w:proofErr w:type="spellStart"/>
+      <w:r>
+        <w:rPr>
+          <w:lang w:val="en-US"/>
+        </w:rPr>
+        <w:t>Git</w:t>
+      </w:r>
+      <w:proofErr w:type="spellEnd"/>
+      <w:r>
+        <w:rPr>
+          <w:lang w:val="en-US"/>
+        </w:rPr>
+        <w:t xml:space="preserve"> clone </w:t>
+      </w:r>
+      <w:r>
+        <w:rPr>
+          <w:lang w:val="en-US"/>
+        </w:rPr>
+        <w:t>https://github.com/ferguzon/datasciencecoursera</w:t>
+      </w:r>
+    </w:p>
+    <w:p>
+      <w:pPr>
+        <w:pStyle w:val="Prrafodelista"/>
+        <w:numPr>
+          <w:ilvl w:val="0"/>
+          <w:numId w:val="3"/>
+        </w:numPr>
+        <w:rPr>
+          <w:color w:val="FF0000"/>
+          <w:lang w:val="en-US"/>
+        </w:rPr>
+      </w:pPr>
+      <w:proofErr w:type="spellStart"/>
+      <w:r>
+        <w:rPr>
+          <w:color w:val="FF0000"/>
+          <w:lang w:val="en-US"/>
+        </w:rPr>
+        <w:t>Continuar</w:t>
+      </w:r>
+      <w:proofErr w:type="spellEnd"/>
+      <w:r>
+        <w:rPr>
+          <w:color w:val="FF0000"/>
+          <w:lang w:val="en-US"/>
+        </w:rPr>
+        <w:t xml:space="preserve"> en el minute 5</w:t>
+      </w:r>
       <w:bookmarkStart w:id="0" w:name="_GoBack"/>
       <w:bookmarkEnd w:id="0"/>
-    </w:p>
-    <w:p>
-      <w:pPr>
-        <w:pStyle w:val="Prrafodelista"/>
-        <w:numPr>
-          <w:ilvl w:val="0"/>
-          <w:numId w:val="1"/>
-        </w:numPr>
-        <w:rPr>
-          <w:lang w:val="en-US"/>
-        </w:rPr>
-      </w:pPr>
-    </w:p>
-    <w:p>
-      <w:pPr>
-        <w:rPr>
-          <w:lang w:val="en-US"/>
-        </w:rPr>
-      </w:pPr>
     </w:p>
     <w:sectPr>
       <w:pgSz w:w="12240" w:h="15840"/>
@@ -929,11 +1170,103 @@
       </w:pPr>
     </w:lvl>
   </w:abstractNum>
+  <w:abstractNum w:abstractNumId="2">
+    <w:nsid w:val="79DC3BD3"/>
+    <w:multiLevelType w:val="hybridMultilevel"/>
+    <w:tmpl w:val="FE4C6876"/>
+    <w:lvl w:ilvl="0" w:tplc="100A000F">
+      <w:start w:val="1"/>
+      <w:numFmt w:val="decimal"/>
+      <w:lvlText w:val="%1."/>
+      <w:lvlJc w:val="left"/>
+      <w:pPr>
+        <w:ind w:left="720" w:hanging="360"/>
+      </w:pPr>
+      <w:rPr>
+        <w:rFonts w:hint="default"/>
+      </w:rPr>
+    </w:lvl>
+    <w:lvl w:ilvl="1" w:tplc="100A0019">
+      <w:start w:val="1"/>
+      <w:numFmt w:val="lowerLetter"/>
+      <w:lvlText w:val="%2."/>
+      <w:lvlJc w:val="left"/>
+      <w:pPr>
+        <w:ind w:left="1440" w:hanging="360"/>
+      </w:pPr>
+    </w:lvl>
+    <w:lvl w:ilvl="2" w:tplc="100A001B" w:tentative="1">
+      <w:start w:val="1"/>
+      <w:numFmt w:val="lowerRoman"/>
+      <w:lvlText w:val="%3."/>
+      <w:lvlJc w:val="right"/>
+      <w:pPr>
+        <w:ind w:left="2160" w:hanging="180"/>
+      </w:pPr>
+    </w:lvl>
+    <w:lvl w:ilvl="3" w:tplc="100A000F" w:tentative="1">
+      <w:start w:val="1"/>
+      <w:numFmt w:val="decimal"/>
+      <w:lvlText w:val="%4."/>
+      <w:lvlJc w:val="left"/>
+      <w:pPr>
+        <w:ind w:left="2880" w:hanging="360"/>
+      </w:pPr>
+    </w:lvl>
+    <w:lvl w:ilvl="4" w:tplc="100A0019" w:tentative="1">
+      <w:start w:val="1"/>
+      <w:numFmt w:val="lowerLetter"/>
+      <w:lvlText w:val="%5."/>
+      <w:lvlJc w:val="left"/>
+      <w:pPr>
+        <w:ind w:left="3600" w:hanging="360"/>
+      </w:pPr>
+    </w:lvl>
+    <w:lvl w:ilvl="5" w:tplc="100A001B" w:tentative="1">
+      <w:start w:val="1"/>
+      <w:numFmt w:val="lowerRoman"/>
+      <w:lvlText w:val="%6."/>
+      <w:lvlJc w:val="right"/>
+      <w:pPr>
+        <w:ind w:left="4320" w:hanging="180"/>
+      </w:pPr>
+    </w:lvl>
+    <w:lvl w:ilvl="6" w:tplc="100A000F" w:tentative="1">
+      <w:start w:val="1"/>
+      <w:numFmt w:val="decimal"/>
+      <w:lvlText w:val="%7."/>
+      <w:lvlJc w:val="left"/>
+      <w:pPr>
+        <w:ind w:left="5040" w:hanging="360"/>
+      </w:pPr>
+    </w:lvl>
+    <w:lvl w:ilvl="7" w:tplc="100A0019" w:tentative="1">
+      <w:start w:val="1"/>
+      <w:numFmt w:val="lowerLetter"/>
+      <w:lvlText w:val="%8."/>
+      <w:lvlJc w:val="left"/>
+      <w:pPr>
+        <w:ind w:left="5760" w:hanging="360"/>
+      </w:pPr>
+    </w:lvl>
+    <w:lvl w:ilvl="8" w:tplc="100A001B" w:tentative="1">
+      <w:start w:val="1"/>
+      <w:numFmt w:val="lowerRoman"/>
+      <w:lvlText w:val="%9."/>
+      <w:lvlJc w:val="right"/>
+      <w:pPr>
+        <w:ind w:left="6480" w:hanging="180"/>
+      </w:pPr>
+    </w:lvl>
+  </w:abstractNum>
   <w:num w:numId="1">
     <w:abstractNumId w:val="0"/>
   </w:num>
   <w:num w:numId="2">
     <w:abstractNumId w:val="1"/>
+  </w:num>
+  <w:num w:numId="3">
+    <w:abstractNumId w:val="2"/>
   </w:num>
 </w:numbering>
 </file>
@@ -1098,6 +1431,30 @@
     <w:name w:val="Normal"/>
     <w:qFormat/>
   </w:style>
+  <w:style w:type="paragraph" w:styleId="Ttulo2">
+    <w:name w:val="heading 2"/>
+    <w:basedOn w:val="Normal"/>
+    <w:next w:val="Normal"/>
+    <w:link w:val="Ttulo2Car"/>
+    <w:uiPriority w:val="9"/>
+    <w:unhideWhenUsed/>
+    <w:qFormat/>
+    <w:rsid w:val="008E58B2"/>
+    <w:pPr>
+      <w:keepNext/>
+      <w:keepLines/>
+      <w:spacing w:before="200" w:after="0"/>
+      <w:outlineLvl w:val="1"/>
+    </w:pPr>
+    <w:rPr>
+      <w:rFonts w:asciiTheme="majorHAnsi" w:eastAsiaTheme="majorEastAsia" w:hAnsiTheme="majorHAnsi" w:cstheme="majorBidi"/>
+      <w:b/>
+      <w:bCs/>
+      <w:color w:val="4F81BD" w:themeColor="accent1"/>
+      <w:sz w:val="26"/>
+      <w:szCs w:val="26"/>
+    </w:rPr>
+  </w:style>
   <w:style w:type="character" w:default="1" w:styleId="Fuentedeprrafopredeter">
     <w:name w:val="Default Paragraph Font"/>
     <w:uiPriority w:val="1"/>
@@ -1165,6 +1522,30 @@
       <w:sz w:val="16"/>
       <w:szCs w:val="16"/>
     </w:rPr>
+  </w:style>
+  <w:style w:type="character" w:customStyle="1" w:styleId="Ttulo2Car">
+    <w:name w:val="Título 2 Car"/>
+    <w:basedOn w:val="Fuentedeprrafopredeter"/>
+    <w:link w:val="Ttulo2"/>
+    <w:uiPriority w:val="9"/>
+    <w:rsid w:val="008E58B2"/>
+    <w:rPr>
+      <w:rFonts w:asciiTheme="majorHAnsi" w:eastAsiaTheme="majorEastAsia" w:hAnsiTheme="majorHAnsi" w:cstheme="majorBidi"/>
+      <w:b/>
+      <w:bCs/>
+      <w:color w:val="4F81BD" w:themeColor="accent1"/>
+      <w:sz w:val="26"/>
+      <w:szCs w:val="26"/>
+    </w:rPr>
+  </w:style>
+  <w:style w:type="paragraph" w:styleId="Sinespaciado">
+    <w:name w:val="No Spacing"/>
+    <w:uiPriority w:val="1"/>
+    <w:qFormat/>
+    <w:rsid w:val="008E58B2"/>
+    <w:pPr>
+      <w:spacing w:after="0" w:line="240" w:lineRule="auto"/>
+    </w:pPr>
   </w:style>
 </w:styles>
 </file>
@@ -1329,6 +1710,30 @@
     <w:name w:val="Normal"/>
     <w:qFormat/>
   </w:style>
+  <w:style w:type="paragraph" w:styleId="Ttulo2">
+    <w:name w:val="heading 2"/>
+    <w:basedOn w:val="Normal"/>
+    <w:next w:val="Normal"/>
+    <w:link w:val="Ttulo2Car"/>
+    <w:uiPriority w:val="9"/>
+    <w:unhideWhenUsed/>
+    <w:qFormat/>
+    <w:rsid w:val="008E58B2"/>
+    <w:pPr>
+      <w:keepNext/>
+      <w:keepLines/>
+      <w:spacing w:before="200" w:after="0"/>
+      <w:outlineLvl w:val="1"/>
+    </w:pPr>
+    <w:rPr>
+      <w:rFonts w:asciiTheme="majorHAnsi" w:eastAsiaTheme="majorEastAsia" w:hAnsiTheme="majorHAnsi" w:cstheme="majorBidi"/>
+      <w:b/>
+      <w:bCs/>
+      <w:color w:val="4F81BD" w:themeColor="accent1"/>
+      <w:sz w:val="26"/>
+      <w:szCs w:val="26"/>
+    </w:rPr>
+  </w:style>
   <w:style w:type="character" w:default="1" w:styleId="Fuentedeprrafopredeter">
     <w:name w:val="Default Paragraph Font"/>
     <w:uiPriority w:val="1"/>
@@ -1396,6 +1801,30 @@
       <w:sz w:val="16"/>
       <w:szCs w:val="16"/>
     </w:rPr>
+  </w:style>
+  <w:style w:type="character" w:customStyle="1" w:styleId="Ttulo2Car">
+    <w:name w:val="Título 2 Car"/>
+    <w:basedOn w:val="Fuentedeprrafopredeter"/>
+    <w:link w:val="Ttulo2"/>
+    <w:uiPriority w:val="9"/>
+    <w:rsid w:val="008E58B2"/>
+    <w:rPr>
+      <w:rFonts w:asciiTheme="majorHAnsi" w:eastAsiaTheme="majorEastAsia" w:hAnsiTheme="majorHAnsi" w:cstheme="majorBidi"/>
+      <w:b/>
+      <w:bCs/>
+      <w:color w:val="4F81BD" w:themeColor="accent1"/>
+      <w:sz w:val="26"/>
+      <w:szCs w:val="26"/>
+    </w:rPr>
+  </w:style>
+  <w:style w:type="paragraph" w:styleId="Sinespaciado">
+    <w:name w:val="No Spacing"/>
+    <w:uiPriority w:val="1"/>
+    <w:qFormat/>
+    <w:rsid w:val="008E58B2"/>
+    <w:pPr>
+      <w:spacing w:after="0" w:line="240" w:lineRule="auto"/>
+    </w:pPr>
   </w:style>
 </w:styles>
 </file>

</xml_diff>

<commit_message>
Ampliación de la descripción del minuto a seguir
</commit_message>
<xml_diff>
--- a/Steps back to git.docx
+++ b/Steps back to git.docx
@@ -222,7 +222,7 @@
       <w:r>
         <w:rPr>
           <w:noProof/>
-          <w:lang w:eastAsia="es-GT"/>
+          <w:lang w:val="es-ES" w:eastAsia="es-ES"/>
         </w:rPr>
         <w:drawing>
           <wp:inline distT="0" distB="0" distL="0" distR="0" wp14:anchorId="1A059AAB" wp14:editId="640B59D3">
@@ -759,6 +759,13 @@
           <w:lang w:val="en-US"/>
         </w:rPr>
         <w:t>en el minuto 11</w:t>
+      </w:r>
+      <w:r>
+        <w:rPr>
+          <w:color w:val="FF0000"/>
+          <w:lang w:val="en-US"/>
+        </w:rPr>
+        <w:t xml:space="preserve"> del video de aprender git en media hora</w:t>
       </w:r>
       <w:bookmarkStart w:id="0" w:name="_GoBack"/>
       <w:bookmarkEnd w:id="0"/>

</xml_diff>

<commit_message>
Ultimo cambio correcto para pruebas
</commit_message>
<xml_diff>
--- a/Steps back to git.docx
+++ b/Steps back to git.docx
@@ -10,7 +10,15 @@
         <w:t xml:space="preserve">Pasos básicos </w:t>
       </w:r>
       <w:r>
-        <w:t>para iniciar Git:</w:t>
+        <w:t xml:space="preserve">para iniciar </w:t>
+      </w:r>
+      <w:proofErr w:type="spellStart"/>
+      <w:r>
+        <w:t>Git</w:t>
+      </w:r>
+      <w:proofErr w:type="spellEnd"/>
+      <w:r>
+        <w:t>:</w:t>
       </w:r>
     </w:p>
     <w:p>
@@ -22,8 +30,29 @@
         </w:numPr>
       </w:pPr>
       <w:r>
-        <w:t>Instalar Git y ejecutar git bash</w:t>
-      </w:r>
+        <w:t xml:space="preserve">Instalar </w:t>
+      </w:r>
+      <w:proofErr w:type="spellStart"/>
+      <w:r>
+        <w:t>Git</w:t>
+      </w:r>
+      <w:proofErr w:type="spellEnd"/>
+      <w:r>
+        <w:t xml:space="preserve"> y ejecutar </w:t>
+      </w:r>
+      <w:proofErr w:type="spellStart"/>
+      <w:r>
+        <w:t>git</w:t>
+      </w:r>
+      <w:proofErr w:type="spellEnd"/>
+      <w:r>
+        <w:t xml:space="preserve"> </w:t>
+      </w:r>
+      <w:proofErr w:type="spellStart"/>
+      <w:r>
+        <w:t>bash</w:t>
+      </w:r>
+      <w:proofErr w:type="spellEnd"/>
     </w:p>
     <w:p>
       <w:pPr>
@@ -34,7 +63,15 @@
         </w:numPr>
       </w:pPr>
       <w:r>
-        <w:t>Definir el nombre de usuario que nos identificará dentro de git:</w:t>
+        <w:t xml:space="preserve">Definir el nombre de usuario que nos identificará dentro de </w:t>
+      </w:r>
+      <w:proofErr w:type="spellStart"/>
+      <w:r>
+        <w:t>git</w:t>
+      </w:r>
+      <w:proofErr w:type="spellEnd"/>
+      <w:r>
+        <w:t>:</w:t>
       </w:r>
     </w:p>
     <w:p>
@@ -48,11 +85,47 @@
           <w:lang w:val="en-US"/>
         </w:rPr>
       </w:pPr>
-      <w:r>
-        <w:rPr>
-          <w:lang w:val="en-US"/>
-        </w:rPr>
-        <w:t>Git config –global user.name “user_name”</w:t>
+      <w:proofErr w:type="spellStart"/>
+      <w:r>
+        <w:rPr>
+          <w:lang w:val="en-US"/>
+        </w:rPr>
+        <w:t>Git</w:t>
+      </w:r>
+      <w:proofErr w:type="spellEnd"/>
+      <w:r>
+        <w:rPr>
+          <w:lang w:val="en-US"/>
+        </w:rPr>
+        <w:t xml:space="preserve"> </w:t>
+      </w:r>
+      <w:proofErr w:type="spellStart"/>
+      <w:r>
+        <w:rPr>
+          <w:lang w:val="en-US"/>
+        </w:rPr>
+        <w:t>config</w:t>
+      </w:r>
+      <w:proofErr w:type="spellEnd"/>
+      <w:r>
+        <w:rPr>
+          <w:lang w:val="en-US"/>
+        </w:rPr>
+        <w:t xml:space="preserve"> –global user.name “</w:t>
+      </w:r>
+      <w:proofErr w:type="spellStart"/>
+      <w:r>
+        <w:rPr>
+          <w:lang w:val="en-US"/>
+        </w:rPr>
+        <w:t>user_name</w:t>
+      </w:r>
+      <w:proofErr w:type="spellEnd"/>
+      <w:r>
+        <w:rPr>
+          <w:lang w:val="en-US"/>
+        </w:rPr>
+        <w:t>”</w:t>
       </w:r>
     </w:p>
     <w:p>
@@ -66,11 +139,49 @@
           <w:lang w:val="en-US"/>
         </w:rPr>
       </w:pPr>
-      <w:r>
-        <w:rPr>
-          <w:lang w:val="en-US"/>
-        </w:rPr>
-        <w:t>Git config –global user.email “email@email.com”</w:t>
+      <w:proofErr w:type="spellStart"/>
+      <w:r>
+        <w:rPr>
+          <w:lang w:val="en-US"/>
+        </w:rPr>
+        <w:t>Git</w:t>
+      </w:r>
+      <w:proofErr w:type="spellEnd"/>
+      <w:r>
+        <w:rPr>
+          <w:lang w:val="en-US"/>
+        </w:rPr>
+        <w:t xml:space="preserve"> </w:t>
+      </w:r>
+      <w:proofErr w:type="spellStart"/>
+      <w:r>
+        <w:rPr>
+          <w:lang w:val="en-US"/>
+        </w:rPr>
+        <w:t>config</w:t>
+      </w:r>
+      <w:proofErr w:type="spellEnd"/>
+      <w:r>
+        <w:rPr>
+          <w:lang w:val="en-US"/>
+        </w:rPr>
+        <w:t xml:space="preserve"> –global </w:t>
+      </w:r>
+      <w:proofErr w:type="spellStart"/>
+      <w:proofErr w:type="gramStart"/>
+      <w:r>
+        <w:rPr>
+          <w:lang w:val="en-US"/>
+        </w:rPr>
+        <w:t>user.email</w:t>
+      </w:r>
+      <w:proofErr w:type="spellEnd"/>
+      <w:proofErr w:type="gramEnd"/>
+      <w:r>
+        <w:rPr>
+          <w:lang w:val="en-US"/>
+        </w:rPr>
+        <w:t xml:space="preserve"> “email@email.com”</w:t>
       </w:r>
     </w:p>
     <w:p>
@@ -102,11 +213,33 @@
           <w:lang w:val="en-US"/>
         </w:rPr>
       </w:pPr>
-      <w:r>
-        <w:rPr>
-          <w:lang w:val="en-US"/>
-        </w:rPr>
-        <w:t>Git config --list</w:t>
+      <w:proofErr w:type="spellStart"/>
+      <w:r>
+        <w:rPr>
+          <w:lang w:val="en-US"/>
+        </w:rPr>
+        <w:t>Git</w:t>
+      </w:r>
+      <w:proofErr w:type="spellEnd"/>
+      <w:r>
+        <w:rPr>
+          <w:lang w:val="en-US"/>
+        </w:rPr>
+        <w:t xml:space="preserve"> </w:t>
+      </w:r>
+      <w:proofErr w:type="spellStart"/>
+      <w:r>
+        <w:rPr>
+          <w:lang w:val="en-US"/>
+        </w:rPr>
+        <w:t>config</w:t>
+      </w:r>
+      <w:proofErr w:type="spellEnd"/>
+      <w:r>
+        <w:rPr>
+          <w:lang w:val="en-US"/>
+        </w:rPr>
+        <w:t xml:space="preserve"> --list</w:t>
       </w:r>
     </w:p>
     <w:p>
@@ -124,7 +257,21 @@
         <w:rPr>
           <w:lang w:val="en-US"/>
         </w:rPr>
-        <w:t>Initialize the git repository</w:t>
+        <w:t xml:space="preserve">Initialize the </w:t>
+      </w:r>
+      <w:proofErr w:type="spellStart"/>
+      <w:r>
+        <w:rPr>
+          <w:lang w:val="en-US"/>
+        </w:rPr>
+        <w:t>git</w:t>
+      </w:r>
+      <w:proofErr w:type="spellEnd"/>
+      <w:r>
+        <w:rPr>
+          <w:lang w:val="en-US"/>
+        </w:rPr>
+        <w:t xml:space="preserve"> repository</w:t>
       </w:r>
     </w:p>
     <w:p>
@@ -138,12 +285,28 @@
           <w:lang w:val="en-US"/>
         </w:rPr>
       </w:pPr>
-      <w:r>
-        <w:rPr>
-          <w:lang w:val="en-US"/>
-        </w:rPr>
-        <w:t>Git init</w:t>
-      </w:r>
+      <w:proofErr w:type="spellStart"/>
+      <w:r>
+        <w:rPr>
+          <w:lang w:val="en-US"/>
+        </w:rPr>
+        <w:t>Git</w:t>
+      </w:r>
+      <w:proofErr w:type="spellEnd"/>
+      <w:r>
+        <w:rPr>
+          <w:lang w:val="en-US"/>
+        </w:rPr>
+        <w:t xml:space="preserve"> </w:t>
+      </w:r>
+      <w:proofErr w:type="spellStart"/>
+      <w:r>
+        <w:rPr>
+          <w:lang w:val="en-US"/>
+        </w:rPr>
+        <w:t>init</w:t>
+      </w:r>
+      <w:proofErr w:type="spellEnd"/>
     </w:p>
     <w:p>
       <w:pPr>
@@ -178,11 +341,19 @@
           <w:lang w:val="en-US"/>
         </w:rPr>
       </w:pPr>
-      <w:r>
-        <w:rPr>
-          <w:lang w:val="en-US"/>
-        </w:rPr>
-        <w:t xml:space="preserve">Git remote add origin </w:t>
+      <w:proofErr w:type="spellStart"/>
+      <w:r>
+        <w:rPr>
+          <w:lang w:val="en-US"/>
+        </w:rPr>
+        <w:t>Git</w:t>
+      </w:r>
+      <w:proofErr w:type="spellEnd"/>
+      <w:r>
+        <w:rPr>
+          <w:lang w:val="en-US"/>
+        </w:rPr>
+        <w:t xml:space="preserve"> remote add origin </w:t>
       </w:r>
       <w:hyperlink r:id="rId5" w:history="1">
         <w:r>
@@ -209,8 +380,31 @@
       <w:r>
         <w:t xml:space="preserve">Configuramos la conexión en caso de estar detrás de un proxy: </w:t>
       </w:r>
-      <w:r>
-        <w:t>git config --global http.proxy http://172.16.3.1:8080</w:t>
+      <w:proofErr w:type="spellStart"/>
+      <w:r>
+        <w:t>git</w:t>
+      </w:r>
+      <w:proofErr w:type="spellEnd"/>
+      <w:r>
+        <w:t xml:space="preserve"> </w:t>
+      </w:r>
+      <w:proofErr w:type="spellStart"/>
+      <w:r>
+        <w:t>config</w:t>
+      </w:r>
+      <w:proofErr w:type="spellEnd"/>
+      <w:r>
+        <w:t xml:space="preserve"> --global </w:t>
+      </w:r>
+      <w:proofErr w:type="spellStart"/>
+      <w:proofErr w:type="gramStart"/>
+      <w:r>
+        <w:t>http.proxy</w:t>
+      </w:r>
+      <w:proofErr w:type="spellEnd"/>
+      <w:proofErr w:type="gramEnd"/>
+      <w:r>
+        <w:t xml:space="preserve"> http://172.16.3.1:8080</w:t>
       </w:r>
     </w:p>
     <w:p>
@@ -307,7 +501,21 @@
         <w:rPr>
           <w:lang w:val="en-US"/>
         </w:rPr>
-        <w:t>Index:  tells git where are the files that it should be controlling</w:t>
+        <w:t xml:space="preserve">Index:  tells </w:t>
+      </w:r>
+      <w:proofErr w:type="spellStart"/>
+      <w:r>
+        <w:rPr>
+          <w:lang w:val="en-US"/>
+        </w:rPr>
+        <w:t>git</w:t>
+      </w:r>
+      <w:proofErr w:type="spellEnd"/>
+      <w:r>
+        <w:rPr>
+          <w:lang w:val="en-US"/>
+        </w:rPr>
+        <w:t xml:space="preserve"> where are the files that it should be controlling</w:t>
       </w:r>
     </w:p>
     <w:p>
@@ -361,13 +569,57 @@
           <w:lang w:val="en-US"/>
         </w:rPr>
       </w:pPr>
+      <w:proofErr w:type="spellStart"/>
       <w:r>
         <w:rPr>
           <w:lang w:val="en-US"/>
         </w:rPr>
         <w:lastRenderedPageBreak/>
-        <w:t>Pasos básicos para manejar cambios</w:t>
-      </w:r>
+        <w:t>Pasos</w:t>
+      </w:r>
+      <w:proofErr w:type="spellEnd"/>
+      <w:r>
+        <w:rPr>
+          <w:lang w:val="en-US"/>
+        </w:rPr>
+        <w:t xml:space="preserve"> </w:t>
+      </w:r>
+      <w:proofErr w:type="spellStart"/>
+      <w:r>
+        <w:rPr>
+          <w:lang w:val="en-US"/>
+        </w:rPr>
+        <w:t>básicos</w:t>
+      </w:r>
+      <w:proofErr w:type="spellEnd"/>
+      <w:r>
+        <w:rPr>
+          <w:lang w:val="en-US"/>
+        </w:rPr>
+        <w:t xml:space="preserve"> para </w:t>
+      </w:r>
+      <w:proofErr w:type="spellStart"/>
+      <w:r>
+        <w:rPr>
+          <w:lang w:val="en-US"/>
+        </w:rPr>
+        <w:t>manejar</w:t>
+      </w:r>
+      <w:proofErr w:type="spellEnd"/>
+      <w:r>
+        <w:rPr>
+          <w:lang w:val="en-US"/>
+        </w:rPr>
+        <w:t xml:space="preserve"> </w:t>
+      </w:r>
+      <w:proofErr w:type="spellStart"/>
+      <w:r>
+        <w:rPr>
+          <w:lang w:val="en-US"/>
+        </w:rPr>
+        <w:t>cambios</w:t>
+      </w:r>
+      <w:proofErr w:type="spellEnd"/>
     </w:p>
     <w:p>
       <w:pPr>
@@ -397,7 +649,21 @@
         <w:rPr>
           <w:lang w:val="en-US"/>
         </w:rPr>
-        <w:t>so git knows it has to monitor those files</w:t>
+        <w:t xml:space="preserve">so </w:t>
+      </w:r>
+      <w:proofErr w:type="spellStart"/>
+      <w:r>
+        <w:rPr>
+          <w:lang w:val="en-US"/>
+        </w:rPr>
+        <w:t>git</w:t>
+      </w:r>
+      <w:proofErr w:type="spellEnd"/>
+      <w:r>
+        <w:rPr>
+          <w:lang w:val="en-US"/>
+        </w:rPr>
+        <w:t xml:space="preserve"> knows it has to monitor those files</w:t>
       </w:r>
     </w:p>
     <w:p>
@@ -411,11 +677,33 @@
           <w:lang w:val="en-US"/>
         </w:rPr>
       </w:pPr>
-      <w:r>
-        <w:rPr>
-          <w:lang w:val="en-US"/>
-        </w:rPr>
-        <w:t>Git add .  // adds all new files</w:t>
+      <w:proofErr w:type="spellStart"/>
+      <w:r>
+        <w:rPr>
+          <w:lang w:val="en-US"/>
+        </w:rPr>
+        <w:t>Git</w:t>
+      </w:r>
+      <w:proofErr w:type="spellEnd"/>
+      <w:r>
+        <w:rPr>
+          <w:lang w:val="en-US"/>
+        </w:rPr>
+        <w:t xml:space="preserve"> </w:t>
+      </w:r>
+      <w:proofErr w:type="gramStart"/>
+      <w:r>
+        <w:rPr>
+          <w:lang w:val="en-US"/>
+        </w:rPr>
+        <w:t>add .</w:t>
+      </w:r>
+      <w:proofErr w:type="gramEnd"/>
+      <w:r>
+        <w:rPr>
+          <w:lang w:val="en-US"/>
+        </w:rPr>
+        <w:t xml:space="preserve">  // adds all new files</w:t>
       </w:r>
     </w:p>
     <w:p>
@@ -429,11 +717,19 @@
           <w:lang w:val="en-US"/>
         </w:rPr>
       </w:pPr>
-      <w:r>
-        <w:rPr>
-          <w:lang w:val="en-US"/>
-        </w:rPr>
-        <w:t>Git add –u // updates tracking for files that changed names or were deleted</w:t>
+      <w:proofErr w:type="spellStart"/>
+      <w:r>
+        <w:rPr>
+          <w:lang w:val="en-US"/>
+        </w:rPr>
+        <w:t>Git</w:t>
+      </w:r>
+      <w:proofErr w:type="spellEnd"/>
+      <w:r>
+        <w:rPr>
+          <w:lang w:val="en-US"/>
+        </w:rPr>
+        <w:t xml:space="preserve"> add –u // updates tracking for files that changed names or were deleted</w:t>
       </w:r>
     </w:p>
     <w:p>
@@ -447,11 +743,19 @@
           <w:lang w:val="en-US"/>
         </w:rPr>
       </w:pPr>
-      <w:r>
-        <w:rPr>
-          <w:lang w:val="en-US"/>
-        </w:rPr>
-        <w:t>Git add – A // does both of the previous</w:t>
+      <w:proofErr w:type="spellStart"/>
+      <w:r>
+        <w:rPr>
+          <w:lang w:val="en-US"/>
+        </w:rPr>
+        <w:t>Git</w:t>
+      </w:r>
+      <w:proofErr w:type="spellEnd"/>
+      <w:r>
+        <w:rPr>
+          <w:lang w:val="en-US"/>
+        </w:rPr>
+        <w:t xml:space="preserve"> add – A // does both of the previous</w:t>
       </w:r>
     </w:p>
     <w:p>
@@ -465,11 +769,19 @@
           <w:lang w:val="en-US"/>
         </w:rPr>
       </w:pPr>
-      <w:r>
-        <w:rPr>
-          <w:lang w:val="en-US"/>
-        </w:rPr>
-        <w:t>Git add filename // add the file to control by its name</w:t>
+      <w:proofErr w:type="spellStart"/>
+      <w:r>
+        <w:rPr>
+          <w:lang w:val="en-US"/>
+        </w:rPr>
+        <w:t>Git</w:t>
+      </w:r>
+      <w:proofErr w:type="spellEnd"/>
+      <w:r>
+        <w:rPr>
+          <w:lang w:val="en-US"/>
+        </w:rPr>
+        <w:t xml:space="preserve"> add filename // add the file to control by its name</w:t>
       </w:r>
     </w:p>
     <w:p>
@@ -489,6 +801,12 @@
         </w:rPr>
         <w:t>Delete files from the staging index</w:t>
       </w:r>
+      <w:r>
+        <w:rPr>
+          <w:lang w:val="en-US"/>
+        </w:rPr>
+        <w:t xml:space="preserve"> and our computer</w:t>
+      </w:r>
     </w:p>
     <w:p>
       <w:pPr>
@@ -501,11 +819,33 @@
           <w:lang w:val="en-US"/>
         </w:rPr>
       </w:pPr>
-      <w:r>
-        <w:rPr>
-          <w:lang w:val="en-US"/>
-        </w:rPr>
-        <w:t>Git rm filename</w:t>
+      <w:proofErr w:type="spellStart"/>
+      <w:r>
+        <w:rPr>
+          <w:lang w:val="en-US"/>
+        </w:rPr>
+        <w:t>Git</w:t>
+      </w:r>
+      <w:proofErr w:type="spellEnd"/>
+      <w:r>
+        <w:rPr>
+          <w:lang w:val="en-US"/>
+        </w:rPr>
+        <w:t xml:space="preserve"> </w:t>
+      </w:r>
+      <w:proofErr w:type="spellStart"/>
+      <w:r>
+        <w:rPr>
+          <w:lang w:val="en-US"/>
+        </w:rPr>
+        <w:t>rm</w:t>
+      </w:r>
+      <w:proofErr w:type="spellEnd"/>
+      <w:r>
+        <w:rPr>
+          <w:lang w:val="en-US"/>
+        </w:rPr>
+        <w:t xml:space="preserve"> filename</w:t>
       </w:r>
     </w:p>
     <w:p>
@@ -537,11 +877,19 @@
           <w:lang w:val="en-US"/>
         </w:rPr>
       </w:pPr>
-      <w:r>
-        <w:rPr>
-          <w:lang w:val="en-US"/>
-        </w:rPr>
-        <w:t>Git status</w:t>
+      <w:proofErr w:type="spellStart"/>
+      <w:r>
+        <w:rPr>
+          <w:lang w:val="en-US"/>
+        </w:rPr>
+        <w:t>Git</w:t>
+      </w:r>
+      <w:proofErr w:type="spellEnd"/>
+      <w:r>
+        <w:rPr>
+          <w:lang w:val="en-US"/>
+        </w:rPr>
+        <w:t xml:space="preserve"> status</w:t>
       </w:r>
     </w:p>
     <w:p>
@@ -573,11 +921,19 @@
           <w:lang w:val="en-US"/>
         </w:rPr>
       </w:pPr>
-      <w:r>
-        <w:rPr>
-          <w:lang w:val="en-US"/>
-        </w:rPr>
-        <w:t xml:space="preserve">Git commit </w:t>
+      <w:proofErr w:type="spellStart"/>
+      <w:r>
+        <w:rPr>
+          <w:lang w:val="en-US"/>
+        </w:rPr>
+        <w:t>Git</w:t>
+      </w:r>
+      <w:proofErr w:type="spellEnd"/>
+      <w:r>
+        <w:rPr>
+          <w:lang w:val="en-US"/>
+        </w:rPr>
+        <w:t xml:space="preserve"> commit </w:t>
       </w:r>
       <w:r>
         <w:rPr>
@@ -597,11 +953,19 @@
           <w:lang w:val="en-US"/>
         </w:rPr>
       </w:pPr>
-      <w:r>
-        <w:rPr>
-          <w:lang w:val="en-US"/>
-        </w:rPr>
-        <w:t xml:space="preserve">Git commit </w:t>
+      <w:proofErr w:type="spellStart"/>
+      <w:r>
+        <w:rPr>
+          <w:lang w:val="en-US"/>
+        </w:rPr>
+        <w:t>Git</w:t>
+      </w:r>
+      <w:proofErr w:type="spellEnd"/>
+      <w:r>
+        <w:rPr>
+          <w:lang w:val="en-US"/>
+        </w:rPr>
+        <w:t xml:space="preserve"> commit </w:t>
       </w:r>
       <w:r>
         <w:rPr>
@@ -663,23 +1027,330 @@
           <w:lang w:val="en-US"/>
         </w:rPr>
       </w:pPr>
-      <w:r>
-        <w:rPr>
-          <w:lang w:val="en-US"/>
-        </w:rPr>
-        <w:t>Git push</w:t>
-      </w:r>
+      <w:proofErr w:type="spellStart"/>
+      <w:r>
+        <w:rPr>
+          <w:lang w:val="en-US"/>
+        </w:rPr>
+        <w:t>Git</w:t>
+      </w:r>
+      <w:proofErr w:type="spellEnd"/>
+      <w:r>
+        <w:rPr>
+          <w:lang w:val="en-US"/>
+        </w:rPr>
+        <w:t xml:space="preserve"> push</w:t>
+      </w:r>
+      <w:r>
+        <w:rPr>
+          <w:lang w:val="en-US"/>
+        </w:rPr>
+        <w:t xml:space="preserve"> </w:t>
+      </w:r>
+      <w:r>
+        <w:rPr>
+          <w:i/>
+          <w:lang w:val="en-US"/>
+        </w:rPr>
+        <w:t>direction</w:t>
+      </w:r>
+      <w:r>
+        <w:rPr>
+          <w:i/>
+          <w:lang w:val="en-US"/>
+        </w:rPr>
+        <w:t xml:space="preserve"> </w:t>
+      </w:r>
+      <w:proofErr w:type="spellStart"/>
+      <w:r>
+        <w:rPr>
+          <w:i/>
+          <w:lang w:val="en-US"/>
+        </w:rPr>
+        <w:t>branch_name</w:t>
+      </w:r>
+      <w:proofErr w:type="spellEnd"/>
+    </w:p>
+    <w:p>
+      <w:pPr>
+        <w:pStyle w:val="Prrafodelista"/>
+        <w:numPr>
+          <w:ilvl w:val="0"/>
+          <w:numId w:val="1"/>
+        </w:numPr>
+        <w:rPr>
+          <w:lang w:val="en-US"/>
+        </w:rPr>
+      </w:pPr>
+      <w:r>
+        <w:rPr>
+          <w:lang w:val="en-US"/>
+        </w:rPr>
+        <w:t xml:space="preserve">Mover </w:t>
+      </w:r>
+      <w:proofErr w:type="spellStart"/>
+      <w:r>
+        <w:rPr>
+          <w:lang w:val="en-US"/>
+        </w:rPr>
+        <w:t>archivos</w:t>
+      </w:r>
+      <w:proofErr w:type="spellEnd"/>
+    </w:p>
+    <w:p>
+      <w:pPr>
+        <w:pStyle w:val="Prrafodelista"/>
+        <w:numPr>
+          <w:ilvl w:val="1"/>
+          <w:numId w:val="1"/>
+        </w:numPr>
+        <w:rPr>
+          <w:lang w:val="en-US"/>
+        </w:rPr>
+      </w:pPr>
+      <w:r>
+        <w:rPr>
+          <w:lang w:val="en-US"/>
+        </w:rPr>
+        <w:t>C</w:t>
+      </w:r>
+      <w:r>
+        <w:rPr>
+          <w:lang w:val="en-US"/>
+        </w:rPr>
+        <w:t xml:space="preserve">hange </w:t>
+      </w:r>
+      <w:r>
+        <w:rPr>
+          <w:lang w:val="en-US"/>
+        </w:rPr>
+        <w:t xml:space="preserve">the location </w:t>
+      </w:r>
+      <w:r>
+        <w:rPr>
+          <w:lang w:val="en-US"/>
+        </w:rPr>
+        <w:t>manually in your OS</w:t>
+      </w:r>
+      <w:r>
+        <w:rPr>
+          <w:lang w:val="en-US"/>
+        </w:rPr>
+        <w:t xml:space="preserve"> (</w:t>
+      </w:r>
+      <w:proofErr w:type="spellStart"/>
+      <w:r>
+        <w:rPr>
+          <w:lang w:val="en-US"/>
+        </w:rPr>
+        <w:t>Git</w:t>
+      </w:r>
+      <w:proofErr w:type="spellEnd"/>
+      <w:r>
+        <w:rPr>
+          <w:lang w:val="en-US"/>
+        </w:rPr>
+        <w:t xml:space="preserve"> status will detect you deleted the file but added </w:t>
+      </w:r>
+      <w:r>
+        <w:rPr>
+          <w:lang w:val="en-US"/>
+        </w:rPr>
+        <w:t xml:space="preserve">it </w:t>
+      </w:r>
+      <w:r>
+        <w:rPr>
+          <w:lang w:val="en-US"/>
+        </w:rPr>
+        <w:t>in other direction</w:t>
+      </w:r>
+      <w:r>
+        <w:rPr>
+          <w:lang w:val="en-US"/>
+        </w:rPr>
+        <w:t>)</w:t>
+      </w:r>
+    </w:p>
+    <w:p>
+      <w:pPr>
+        <w:pStyle w:val="Prrafodelista"/>
+        <w:numPr>
+          <w:ilvl w:val="1"/>
+          <w:numId w:val="1"/>
+        </w:numPr>
+        <w:rPr>
+          <w:lang w:val="en-US"/>
+        </w:rPr>
+      </w:pPr>
+      <w:r>
+        <w:rPr>
+          <w:lang w:val="en-US"/>
+        </w:rPr>
+        <w:t>E</w:t>
+      </w:r>
+      <w:r>
+        <w:rPr>
+          <w:lang w:val="en-US"/>
+        </w:rPr>
+        <w:t>xecute the command “</w:t>
+      </w:r>
+      <w:proofErr w:type="spellStart"/>
+      <w:r>
+        <w:rPr>
+          <w:lang w:val="en-US"/>
+        </w:rPr>
+        <w:t>rm</w:t>
+      </w:r>
+      <w:proofErr w:type="spellEnd"/>
+      <w:r>
+        <w:rPr>
+          <w:lang w:val="en-US"/>
+        </w:rPr>
+        <w:t xml:space="preserve">” to the moved </w:t>
+      </w:r>
+      <w:r>
+        <w:rPr>
+          <w:lang w:val="en-US"/>
+        </w:rPr>
+        <w:t xml:space="preserve">file </w:t>
+      </w:r>
+      <w:r>
+        <w:rPr>
+          <w:lang w:val="en-US"/>
+        </w:rPr>
+        <w:t>and the command “add” to the file on its new location</w:t>
+      </w:r>
+    </w:p>
+    <w:p>
+      <w:pPr>
+        <w:pStyle w:val="Prrafodelista"/>
+        <w:numPr>
+          <w:ilvl w:val="2"/>
+          <w:numId w:val="1"/>
+        </w:numPr>
+        <w:rPr>
+          <w:lang w:val="en-US"/>
+        </w:rPr>
+      </w:pPr>
+      <w:proofErr w:type="spellStart"/>
+      <w:r>
+        <w:rPr>
+          <w:lang w:val="en-US"/>
+        </w:rPr>
+        <w:t>Git</w:t>
+      </w:r>
+      <w:proofErr w:type="spellEnd"/>
+      <w:r>
+        <w:rPr>
+          <w:lang w:val="en-US"/>
+        </w:rPr>
+        <w:t xml:space="preserve"> </w:t>
+      </w:r>
+      <w:proofErr w:type="spellStart"/>
+      <w:r>
+        <w:rPr>
+          <w:lang w:val="en-US"/>
+        </w:rPr>
+        <w:t>rm</w:t>
+      </w:r>
+      <w:proofErr w:type="spellEnd"/>
+      <w:r>
+        <w:rPr>
+          <w:lang w:val="en-US"/>
+        </w:rPr>
+        <w:t xml:space="preserve"> </w:t>
+      </w:r>
+      <w:proofErr w:type="spellStart"/>
+      <w:r>
+        <w:rPr>
+          <w:lang w:val="en-US"/>
+        </w:rPr>
+        <w:t>funciones.h</w:t>
+      </w:r>
+      <w:proofErr w:type="spellEnd"/>
+    </w:p>
+    <w:p>
+      <w:pPr>
+        <w:pStyle w:val="Prrafodelista"/>
+        <w:numPr>
+          <w:ilvl w:val="2"/>
+          <w:numId w:val="1"/>
+        </w:numPr>
+        <w:rPr>
+          <w:lang w:val="en-US"/>
+        </w:rPr>
+      </w:pPr>
+      <w:proofErr w:type="spellStart"/>
+      <w:r>
+        <w:rPr>
+          <w:lang w:val="en-US"/>
+        </w:rPr>
+        <w:t>Git</w:t>
+      </w:r>
+      <w:proofErr w:type="spellEnd"/>
+      <w:r>
+        <w:rPr>
+          <w:lang w:val="en-US"/>
+        </w:rPr>
+        <w:t xml:space="preserve"> add include/</w:t>
+      </w:r>
+      <w:proofErr w:type="spellStart"/>
+      <w:r>
+        <w:rPr>
+          <w:lang w:val="en-US"/>
+        </w:rPr>
+        <w:t>funciones.h</w:t>
+      </w:r>
+      <w:proofErr w:type="spellEnd"/>
+    </w:p>
+    <w:p>
+      <w:pPr>
+        <w:pStyle w:val="Prrafodelista"/>
+        <w:numPr>
+          <w:ilvl w:val="1"/>
+          <w:numId w:val="1"/>
+        </w:numPr>
+        <w:rPr>
+          <w:lang w:val="en-US"/>
+        </w:rPr>
+      </w:pPr>
+      <w:proofErr w:type="spellStart"/>
+      <w:r>
+        <w:rPr>
+          <w:lang w:val="en-US"/>
+        </w:rPr>
+        <w:t>Git</w:t>
+      </w:r>
+      <w:proofErr w:type="spellEnd"/>
+      <w:r>
+        <w:rPr>
+          <w:lang w:val="en-US"/>
+        </w:rPr>
+        <w:t xml:space="preserve"> status will detect the movement</w:t>
+      </w:r>
+    </w:p>
+    <w:p>
+      <w:pPr>
+        <w:pStyle w:val="Prrafodelista"/>
+        <w:numPr>
+          <w:ilvl w:val="0"/>
+          <w:numId w:val="1"/>
+        </w:numPr>
+        <w:rPr>
+          <w:lang w:val="en-US"/>
+        </w:rPr>
+      </w:pPr>
     </w:p>
     <w:p>
       <w:pPr>
         <w:pStyle w:val="Ttulo2"/>
         <w:rPr>
-          <w:lang w:val="en-US"/>
-        </w:rPr>
-      </w:pPr>
-      <w:r>
-        <w:rPr>
-          <w:lang w:val="en-US"/>
+          <w:lang w:val="es-ES"/>
+        </w:rPr>
+      </w:pPr>
+      <w:r>
+        <w:rPr>
+          <w:lang w:val="es-ES"/>
         </w:rPr>
         <w:t>Pasos básicos para administrar repositorios</w:t>
       </w:r>
@@ -688,7 +1359,7 @@
       <w:pPr>
         <w:pStyle w:val="Sinespaciado"/>
         <w:rPr>
-          <w:lang w:val="en-US"/>
+          <w:lang w:val="es-ES"/>
         </w:rPr>
       </w:pPr>
     </w:p>
@@ -703,12 +1374,28 @@
           <w:lang w:val="en-US"/>
         </w:rPr>
       </w:pPr>
-      <w:r>
-        <w:rPr>
-          <w:lang w:val="en-US"/>
-        </w:rPr>
-        <w:t>Clonar un repositorio</w:t>
-      </w:r>
+      <w:proofErr w:type="spellStart"/>
+      <w:r>
+        <w:rPr>
+          <w:lang w:val="en-US"/>
+        </w:rPr>
+        <w:t>Clonar</w:t>
+      </w:r>
+      <w:proofErr w:type="spellEnd"/>
+      <w:r>
+        <w:rPr>
+          <w:lang w:val="en-US"/>
+        </w:rPr>
+        <w:t xml:space="preserve"> un </w:t>
+      </w:r>
+      <w:proofErr w:type="spellStart"/>
+      <w:r>
+        <w:rPr>
+          <w:lang w:val="en-US"/>
+        </w:rPr>
+        <w:t>repositorio</w:t>
+      </w:r>
+      <w:proofErr w:type="spellEnd"/>
     </w:p>
     <w:p>
       <w:pPr>
@@ -721,11 +1408,19 @@
           <w:lang w:val="en-US"/>
         </w:rPr>
       </w:pPr>
-      <w:r>
-        <w:rPr>
-          <w:lang w:val="en-US"/>
-        </w:rPr>
-        <w:t xml:space="preserve">Git clone </w:t>
+      <w:proofErr w:type="spellStart"/>
+      <w:r>
+        <w:rPr>
+          <w:lang w:val="en-US"/>
+        </w:rPr>
+        <w:t>Git</w:t>
+      </w:r>
+      <w:proofErr w:type="spellEnd"/>
+      <w:r>
+        <w:rPr>
+          <w:lang w:val="en-US"/>
+        </w:rPr>
+        <w:t xml:space="preserve"> clone </w:t>
       </w:r>
       <w:r>
         <w:rPr>
@@ -743,32 +1438,57 @@
         </w:numPr>
         <w:rPr>
           <w:color w:val="FF0000"/>
-          <w:lang w:val="en-US"/>
+          <w:lang w:val="es-ES"/>
         </w:rPr>
       </w:pPr>
       <w:r>
         <w:rPr>
           <w:color w:val="FF0000"/>
-          <w:lang w:val="en-US"/>
+          <w:lang w:val="es-ES"/>
         </w:rPr>
         <w:t xml:space="preserve">Continuar </w:t>
       </w:r>
       <w:r>
         <w:rPr>
           <w:color w:val="FF0000"/>
-          <w:lang w:val="en-US"/>
-        </w:rPr>
-        <w:t>en el minuto 11</w:t>
-      </w:r>
-      <w:r>
-        <w:rPr>
-          <w:color w:val="FF0000"/>
-          <w:lang w:val="en-US"/>
-        </w:rPr>
-        <w:t xml:space="preserve"> del video de aprender git en media hora</w:t>
+          <w:lang w:val="es-ES"/>
+        </w:rPr>
+        <w:t>en el minuto 12:43</w:t>
       </w:r>
       <w:bookmarkStart w:id="0" w:name="_GoBack"/>
       <w:bookmarkEnd w:id="0"/>
+      <w:r>
+        <w:rPr>
+          <w:color w:val="FF0000"/>
+          <w:lang w:val="es-ES"/>
+        </w:rPr>
+        <w:t xml:space="preserve"> del video de aprender </w:t>
+      </w:r>
+      <w:proofErr w:type="spellStart"/>
+      <w:r>
+        <w:rPr>
+          <w:color w:val="FF0000"/>
+          <w:lang w:val="es-ES"/>
+        </w:rPr>
+        <w:t>git</w:t>
+      </w:r>
+      <w:proofErr w:type="spellEnd"/>
+      <w:r>
+        <w:rPr>
+          <w:color w:val="FF0000"/>
+          <w:lang w:val="es-ES"/>
+        </w:rPr>
+        <w:t xml:space="preserve"> en media hora</w:t>
+      </w:r>
+    </w:p>
+    <w:p>
+      <w:pPr>
+        <w:pStyle w:val="Prrafodelista"/>
+        <w:rPr>
+          <w:color w:val="FF0000"/>
+          <w:lang w:val="es-ES"/>
+        </w:rPr>
+      </w:pPr>
     </w:p>
     <w:sectPr>
       <w:pgSz w:w="12240" w:h="15840"/>
@@ -807,7 +1527,7 @@
         <w:ind w:left="1440" w:hanging="360"/>
       </w:pPr>
     </w:lvl>
-    <w:lvl w:ilvl="2" w:tplc="100A001B" w:tentative="1">
+    <w:lvl w:ilvl="2" w:tplc="100A001B">
       <w:start w:val="1"/>
       <w:numFmt w:val="lowerRoman"/>
       <w:lvlText w:val="%3."/>

</xml_diff>

<commit_message>
Vamos a comentar los cambios correctos
</commit_message>
<xml_diff>
--- a/Steps back to git.docx
+++ b/Steps back to git.docx
@@ -10,15 +10,7 @@
         <w:t xml:space="preserve">Pasos básicos </w:t>
       </w:r>
       <w:r>
-        <w:t xml:space="preserve">para iniciar </w:t>
-      </w:r>
-      <w:proofErr w:type="spellStart"/>
-      <w:r>
-        <w:t>Git</w:t>
-      </w:r>
-      <w:proofErr w:type="spellEnd"/>
-      <w:r>
-        <w:t>:</w:t>
+        <w:t>para iniciar Git:</w:t>
       </w:r>
     </w:p>
     <w:p>
@@ -30,29 +22,8 @@
         </w:numPr>
       </w:pPr>
       <w:r>
-        <w:t xml:space="preserve">Instalar </w:t>
-      </w:r>
-      <w:proofErr w:type="spellStart"/>
-      <w:r>
-        <w:t>Git</w:t>
-      </w:r>
-      <w:proofErr w:type="spellEnd"/>
-      <w:r>
-        <w:t xml:space="preserve"> y ejecutar </w:t>
-      </w:r>
-      <w:proofErr w:type="spellStart"/>
-      <w:r>
-        <w:t>git</w:t>
-      </w:r>
-      <w:proofErr w:type="spellEnd"/>
-      <w:r>
-        <w:t xml:space="preserve"> </w:t>
-      </w:r>
-      <w:proofErr w:type="spellStart"/>
-      <w:r>
-        <w:t>bash</w:t>
-      </w:r>
-      <w:proofErr w:type="spellEnd"/>
+        <w:t>Instalar Git y ejecutar git bash</w:t>
+      </w:r>
     </w:p>
     <w:p>
       <w:pPr>
@@ -63,15 +34,7 @@
         </w:numPr>
       </w:pPr>
       <w:r>
-        <w:t xml:space="preserve">Definir el nombre de usuario que nos identificará dentro de </w:t>
-      </w:r>
-      <w:proofErr w:type="spellStart"/>
-      <w:r>
-        <w:t>git</w:t>
-      </w:r>
-      <w:proofErr w:type="spellEnd"/>
-      <w:r>
-        <w:t>:</w:t>
+        <w:t>Definir el nombre de usuario que nos identificará dentro de git:</w:t>
       </w:r>
     </w:p>
     <w:p>
@@ -85,47 +48,11 @@
           <w:lang w:val="en-US"/>
         </w:rPr>
       </w:pPr>
-      <w:proofErr w:type="spellStart"/>
-      <w:r>
-        <w:rPr>
-          <w:lang w:val="en-US"/>
-        </w:rPr>
-        <w:t>Git</w:t>
-      </w:r>
-      <w:proofErr w:type="spellEnd"/>
-      <w:r>
-        <w:rPr>
-          <w:lang w:val="en-US"/>
-        </w:rPr>
-        <w:t xml:space="preserve"> </w:t>
-      </w:r>
-      <w:proofErr w:type="spellStart"/>
-      <w:r>
-        <w:rPr>
-          <w:lang w:val="en-US"/>
-        </w:rPr>
-        <w:t>config</w:t>
-      </w:r>
-      <w:proofErr w:type="spellEnd"/>
-      <w:r>
-        <w:rPr>
-          <w:lang w:val="en-US"/>
-        </w:rPr>
-        <w:t xml:space="preserve"> –global user.name “</w:t>
-      </w:r>
-      <w:proofErr w:type="spellStart"/>
-      <w:r>
-        <w:rPr>
-          <w:lang w:val="en-US"/>
-        </w:rPr>
-        <w:t>user_name</w:t>
-      </w:r>
-      <w:proofErr w:type="spellEnd"/>
-      <w:r>
-        <w:rPr>
-          <w:lang w:val="en-US"/>
-        </w:rPr>
-        <w:t>”</w:t>
+      <w:r>
+        <w:rPr>
+          <w:lang w:val="en-US"/>
+        </w:rPr>
+        <w:t>Git config –global user.name “user_name”</w:t>
       </w:r>
     </w:p>
     <w:p>
@@ -139,49 +66,11 @@
           <w:lang w:val="en-US"/>
         </w:rPr>
       </w:pPr>
-      <w:proofErr w:type="spellStart"/>
-      <w:r>
-        <w:rPr>
-          <w:lang w:val="en-US"/>
-        </w:rPr>
-        <w:t>Git</w:t>
-      </w:r>
-      <w:proofErr w:type="spellEnd"/>
-      <w:r>
-        <w:rPr>
-          <w:lang w:val="en-US"/>
-        </w:rPr>
-        <w:t xml:space="preserve"> </w:t>
-      </w:r>
-      <w:proofErr w:type="spellStart"/>
-      <w:r>
-        <w:rPr>
-          <w:lang w:val="en-US"/>
-        </w:rPr>
-        <w:t>config</w:t>
-      </w:r>
-      <w:proofErr w:type="spellEnd"/>
-      <w:r>
-        <w:rPr>
-          <w:lang w:val="en-US"/>
-        </w:rPr>
-        <w:t xml:space="preserve"> –global </w:t>
-      </w:r>
-      <w:proofErr w:type="spellStart"/>
-      <w:proofErr w:type="gramStart"/>
-      <w:r>
-        <w:rPr>
-          <w:lang w:val="en-US"/>
-        </w:rPr>
-        <w:t>user.email</w:t>
-      </w:r>
-      <w:proofErr w:type="spellEnd"/>
-      <w:proofErr w:type="gramEnd"/>
-      <w:r>
-        <w:rPr>
-          <w:lang w:val="en-US"/>
-        </w:rPr>
-        <w:t xml:space="preserve"> “email@email.com”</w:t>
+      <w:r>
+        <w:rPr>
+          <w:lang w:val="en-US"/>
+        </w:rPr>
+        <w:t>Git config –global user.email “email@email.com”</w:t>
       </w:r>
     </w:p>
     <w:p>
@@ -213,33 +102,11 @@
           <w:lang w:val="en-US"/>
         </w:rPr>
       </w:pPr>
-      <w:proofErr w:type="spellStart"/>
-      <w:r>
-        <w:rPr>
-          <w:lang w:val="en-US"/>
-        </w:rPr>
-        <w:t>Git</w:t>
-      </w:r>
-      <w:proofErr w:type="spellEnd"/>
-      <w:r>
-        <w:rPr>
-          <w:lang w:val="en-US"/>
-        </w:rPr>
-        <w:t xml:space="preserve"> </w:t>
-      </w:r>
-      <w:proofErr w:type="spellStart"/>
-      <w:r>
-        <w:rPr>
-          <w:lang w:val="en-US"/>
-        </w:rPr>
-        <w:t>config</w:t>
-      </w:r>
-      <w:proofErr w:type="spellEnd"/>
-      <w:r>
-        <w:rPr>
-          <w:lang w:val="en-US"/>
-        </w:rPr>
-        <w:t xml:space="preserve"> --list</w:t>
+      <w:r>
+        <w:rPr>
+          <w:lang w:val="en-US"/>
+        </w:rPr>
+        <w:t>Git config --list</w:t>
       </w:r>
     </w:p>
     <w:p>
@@ -257,21 +124,7 @@
         <w:rPr>
           <w:lang w:val="en-US"/>
         </w:rPr>
-        <w:t xml:space="preserve">Initialize the </w:t>
-      </w:r>
-      <w:proofErr w:type="spellStart"/>
-      <w:r>
-        <w:rPr>
-          <w:lang w:val="en-US"/>
-        </w:rPr>
-        <w:t>git</w:t>
-      </w:r>
-      <w:proofErr w:type="spellEnd"/>
-      <w:r>
-        <w:rPr>
-          <w:lang w:val="en-US"/>
-        </w:rPr>
-        <w:t xml:space="preserve"> repository</w:t>
+        <w:t>Initialize the git repository</w:t>
       </w:r>
     </w:p>
     <w:p>
@@ -285,28 +138,12 @@
           <w:lang w:val="en-US"/>
         </w:rPr>
       </w:pPr>
-      <w:proofErr w:type="spellStart"/>
-      <w:r>
-        <w:rPr>
-          <w:lang w:val="en-US"/>
-        </w:rPr>
-        <w:t>Git</w:t>
-      </w:r>
-      <w:proofErr w:type="spellEnd"/>
-      <w:r>
-        <w:rPr>
-          <w:lang w:val="en-US"/>
-        </w:rPr>
-        <w:t xml:space="preserve"> </w:t>
-      </w:r>
-      <w:proofErr w:type="spellStart"/>
-      <w:r>
-        <w:rPr>
-          <w:lang w:val="en-US"/>
-        </w:rPr>
-        <w:t>init</w:t>
-      </w:r>
-      <w:proofErr w:type="spellEnd"/>
+      <w:r>
+        <w:rPr>
+          <w:lang w:val="en-US"/>
+        </w:rPr>
+        <w:t>Git init</w:t>
+      </w:r>
     </w:p>
     <w:p>
       <w:pPr>
@@ -341,19 +178,11 @@
           <w:lang w:val="en-US"/>
         </w:rPr>
       </w:pPr>
-      <w:proofErr w:type="spellStart"/>
-      <w:r>
-        <w:rPr>
-          <w:lang w:val="en-US"/>
-        </w:rPr>
-        <w:t>Git</w:t>
-      </w:r>
-      <w:proofErr w:type="spellEnd"/>
-      <w:r>
-        <w:rPr>
-          <w:lang w:val="en-US"/>
-        </w:rPr>
-        <w:t xml:space="preserve"> remote add origin </w:t>
+      <w:r>
+        <w:rPr>
+          <w:lang w:val="en-US"/>
+        </w:rPr>
+        <w:t xml:space="preserve">Git remote add origin </w:t>
       </w:r>
       <w:hyperlink r:id="rId5" w:history="1">
         <w:r>
@@ -380,31 +209,8 @@
       <w:r>
         <w:t xml:space="preserve">Configuramos la conexión en caso de estar detrás de un proxy: </w:t>
       </w:r>
-      <w:proofErr w:type="spellStart"/>
-      <w:r>
-        <w:t>git</w:t>
-      </w:r>
-      <w:proofErr w:type="spellEnd"/>
-      <w:r>
-        <w:t xml:space="preserve"> </w:t>
-      </w:r>
-      <w:proofErr w:type="spellStart"/>
-      <w:r>
-        <w:t>config</w:t>
-      </w:r>
-      <w:proofErr w:type="spellEnd"/>
-      <w:r>
-        <w:t xml:space="preserve"> --global </w:t>
-      </w:r>
-      <w:proofErr w:type="spellStart"/>
-      <w:proofErr w:type="gramStart"/>
-      <w:r>
-        <w:t>http.proxy</w:t>
-      </w:r>
-      <w:proofErr w:type="spellEnd"/>
-      <w:proofErr w:type="gramEnd"/>
-      <w:r>
-        <w:t xml:space="preserve"> http://172.16.3.1:8080</w:t>
+      <w:r>
+        <w:t>git config --global http.proxy http://172.16.3.1:8080</w:t>
       </w:r>
     </w:p>
     <w:p>
@@ -501,21 +307,7 @@
         <w:rPr>
           <w:lang w:val="en-US"/>
         </w:rPr>
-        <w:t xml:space="preserve">Index:  tells </w:t>
-      </w:r>
-      <w:proofErr w:type="spellStart"/>
-      <w:r>
-        <w:rPr>
-          <w:lang w:val="en-US"/>
-        </w:rPr>
-        <w:t>git</w:t>
-      </w:r>
-      <w:proofErr w:type="spellEnd"/>
-      <w:r>
-        <w:rPr>
-          <w:lang w:val="en-US"/>
-        </w:rPr>
-        <w:t xml:space="preserve"> where are the files that it should be controlling</w:t>
+        <w:t>Index:  tells git where are the files that it should be controlling</w:t>
       </w:r>
     </w:p>
     <w:p>
@@ -569,64 +361,340 @@
           <w:lang w:val="en-US"/>
         </w:rPr>
       </w:pPr>
-      <w:proofErr w:type="spellStart"/>
       <w:r>
         <w:rPr>
           <w:lang w:val="en-US"/>
         </w:rPr>
         <w:lastRenderedPageBreak/>
-        <w:t>Pasos</w:t>
-      </w:r>
-      <w:proofErr w:type="spellEnd"/>
+        <w:t>Pasos básicos para manejar cambios</w:t>
+      </w:r>
+    </w:p>
+    <w:p>
+      <w:pPr>
+        <w:rPr>
+          <w:lang w:val="en-US"/>
+        </w:rPr>
+      </w:pPr>
+    </w:p>
+    <w:p>
+      <w:pPr>
+        <w:pStyle w:val="Prrafodelista"/>
+        <w:numPr>
+          <w:ilvl w:val="0"/>
+          <w:numId w:val="1"/>
+        </w:numPr>
+        <w:rPr>
+          <w:lang w:val="en-US"/>
+        </w:rPr>
+      </w:pPr>
+      <w:r>
+        <w:rPr>
+          <w:lang w:val="en-US"/>
+        </w:rPr>
+        <w:t xml:space="preserve">Add files to the staging index </w:t>
+      </w:r>
+      <w:r>
+        <w:rPr>
+          <w:lang w:val="en-US"/>
+        </w:rPr>
+        <w:t>so git knows it has to monitor those files</w:t>
+      </w:r>
+    </w:p>
+    <w:p>
+      <w:pPr>
+        <w:pStyle w:val="Prrafodelista"/>
+        <w:numPr>
+          <w:ilvl w:val="1"/>
+          <w:numId w:val="1"/>
+        </w:numPr>
+        <w:rPr>
+          <w:lang w:val="en-US"/>
+        </w:rPr>
+      </w:pPr>
+      <w:r>
+        <w:rPr>
+          <w:lang w:val="en-US"/>
+        </w:rPr>
+        <w:t>Git add .  // adds all new files</w:t>
+      </w:r>
+    </w:p>
+    <w:p>
+      <w:pPr>
+        <w:pStyle w:val="Prrafodelista"/>
+        <w:numPr>
+          <w:ilvl w:val="1"/>
+          <w:numId w:val="1"/>
+        </w:numPr>
+        <w:rPr>
+          <w:lang w:val="en-US"/>
+        </w:rPr>
+      </w:pPr>
+      <w:r>
+        <w:rPr>
+          <w:lang w:val="en-US"/>
+        </w:rPr>
+        <w:t>Git add –u // updates tracking for files that changed names or were deleted</w:t>
+      </w:r>
+    </w:p>
+    <w:p>
+      <w:pPr>
+        <w:pStyle w:val="Prrafodelista"/>
+        <w:numPr>
+          <w:ilvl w:val="1"/>
+          <w:numId w:val="1"/>
+        </w:numPr>
+        <w:rPr>
+          <w:lang w:val="en-US"/>
+        </w:rPr>
+      </w:pPr>
+      <w:r>
+        <w:rPr>
+          <w:lang w:val="en-US"/>
+        </w:rPr>
+        <w:t>Git add – A // does both of the previous</w:t>
+      </w:r>
+    </w:p>
+    <w:p>
+      <w:pPr>
+        <w:pStyle w:val="Prrafodelista"/>
+        <w:numPr>
+          <w:ilvl w:val="1"/>
+          <w:numId w:val="1"/>
+        </w:numPr>
+        <w:rPr>
+          <w:lang w:val="en-US"/>
+        </w:rPr>
+      </w:pPr>
+      <w:r>
+        <w:rPr>
+          <w:lang w:val="en-US"/>
+        </w:rPr>
+        <w:t>Git add filename // add the file to control by its name</w:t>
+      </w:r>
+    </w:p>
+    <w:p>
+      <w:pPr>
+        <w:pStyle w:val="Prrafodelista"/>
+        <w:numPr>
+          <w:ilvl w:val="0"/>
+          <w:numId w:val="1"/>
+        </w:numPr>
+        <w:rPr>
+          <w:lang w:val="en-US"/>
+        </w:rPr>
+      </w:pPr>
+      <w:r>
+        <w:rPr>
+          <w:lang w:val="en-US"/>
+        </w:rPr>
+        <w:t>Delete files from the staging index</w:t>
+      </w:r>
+      <w:r>
+        <w:rPr>
+          <w:lang w:val="en-US"/>
+        </w:rPr>
+        <w:t xml:space="preserve"> and our computer</w:t>
+      </w:r>
+    </w:p>
+    <w:p>
+      <w:pPr>
+        <w:pStyle w:val="Prrafodelista"/>
+        <w:numPr>
+          <w:ilvl w:val="1"/>
+          <w:numId w:val="1"/>
+        </w:numPr>
+        <w:rPr>
+          <w:lang w:val="en-US"/>
+        </w:rPr>
+      </w:pPr>
+      <w:r>
+        <w:rPr>
+          <w:lang w:val="en-US"/>
+        </w:rPr>
+        <w:t>Git rm filename</w:t>
+      </w:r>
+    </w:p>
+    <w:p>
+      <w:pPr>
+        <w:pStyle w:val="Prrafodelista"/>
+        <w:numPr>
+          <w:ilvl w:val="0"/>
+          <w:numId w:val="1"/>
+        </w:numPr>
+        <w:rPr>
+          <w:lang w:val="en-US"/>
+        </w:rPr>
+      </w:pPr>
+      <w:r>
+        <w:rPr>
+          <w:lang w:val="en-US"/>
+        </w:rPr>
+        <w:t>Check the status of our working folders</w:t>
+      </w:r>
+    </w:p>
+    <w:p>
+      <w:pPr>
+        <w:pStyle w:val="Prrafodelista"/>
+        <w:numPr>
+          <w:ilvl w:val="1"/>
+          <w:numId w:val="1"/>
+        </w:numPr>
+        <w:rPr>
+          <w:lang w:val="en-US"/>
+        </w:rPr>
+      </w:pPr>
+      <w:r>
+        <w:rPr>
+          <w:lang w:val="en-US"/>
+        </w:rPr>
+        <w:t>Git status</w:t>
+      </w:r>
+    </w:p>
+    <w:p>
+      <w:pPr>
+        <w:pStyle w:val="Prrafodelista"/>
+        <w:numPr>
+          <w:ilvl w:val="0"/>
+          <w:numId w:val="1"/>
+        </w:numPr>
+        <w:rPr>
+          <w:lang w:val="en-US"/>
+        </w:rPr>
+      </w:pPr>
+      <w:r>
+        <w:rPr>
+          <w:lang w:val="en-US"/>
+        </w:rPr>
+        <w:t>Commit changes to push them into your local repository</w:t>
+      </w:r>
+    </w:p>
+    <w:p>
+      <w:pPr>
+        <w:pStyle w:val="Prrafodelista"/>
+        <w:numPr>
+          <w:ilvl w:val="1"/>
+          <w:numId w:val="1"/>
+        </w:numPr>
+        <w:rPr>
+          <w:lang w:val="en-US"/>
+        </w:rPr>
+      </w:pPr>
+      <w:r>
+        <w:rPr>
+          <w:lang w:val="en-US"/>
+        </w:rPr>
+        <w:t xml:space="preserve">Git commit </w:t>
+      </w:r>
+      <w:r>
+        <w:rPr>
+          <w:lang w:val="en-US"/>
+        </w:rPr>
+        <w:t>// opens the text editor to insert a description of the commit</w:t>
+      </w:r>
+    </w:p>
+    <w:p>
+      <w:pPr>
+        <w:pStyle w:val="Prrafodelista"/>
+        <w:numPr>
+          <w:ilvl w:val="1"/>
+          <w:numId w:val="1"/>
+        </w:numPr>
+        <w:rPr>
+          <w:lang w:val="en-US"/>
+        </w:rPr>
+      </w:pPr>
+      <w:r>
+        <w:rPr>
+          <w:lang w:val="en-US"/>
+        </w:rPr>
+        <w:t xml:space="preserve">Git commit </w:t>
+      </w:r>
+      <w:r>
+        <w:rPr>
+          <w:lang w:val="en-US"/>
+        </w:rPr>
+        <w:t>–m “message”</w:t>
+      </w:r>
+    </w:p>
+    <w:p>
+      <w:pPr>
+        <w:pStyle w:val="Prrafodelista"/>
+        <w:numPr>
+          <w:ilvl w:val="1"/>
+          <w:numId w:val="1"/>
+        </w:numPr>
+      </w:pPr>
+      <w:r>
+        <w:t xml:space="preserve">Título en </w:t>
+      </w:r>
+      <w:r>
+        <w:t>imperativo</w:t>
+      </w:r>
+      <w:r>
+        <w:t xml:space="preserve"> con</w:t>
+      </w:r>
+      <w:r>
+        <w:t xml:space="preserve"> menos de cincuenta caracteres,</w:t>
+      </w:r>
+      <w:r>
+        <w:t xml:space="preserve"> el resto del mensaje con líneas de menos de 72 caracteres cada una</w:t>
+      </w:r>
+    </w:p>
+    <w:p>
+      <w:pPr>
+        <w:pStyle w:val="Prrafodelista"/>
+        <w:numPr>
+          <w:ilvl w:val="0"/>
+          <w:numId w:val="1"/>
+        </w:numPr>
+        <w:rPr>
+          <w:lang w:val="en-US"/>
+        </w:rPr>
+      </w:pPr>
+      <w:r>
+        <w:rPr>
+          <w:lang w:val="en-US"/>
+        </w:rPr>
+        <w:t>Push changes to the remote repository</w:t>
+      </w:r>
+    </w:p>
+    <w:p>
+      <w:pPr>
+        <w:pStyle w:val="Prrafodelista"/>
+        <w:numPr>
+          <w:ilvl w:val="1"/>
+          <w:numId w:val="1"/>
+        </w:numPr>
+        <w:rPr>
+          <w:lang w:val="en-US"/>
+        </w:rPr>
+      </w:pPr>
+      <w:r>
+        <w:rPr>
+          <w:lang w:val="en-US"/>
+        </w:rPr>
+        <w:t>Git push</w:t>
+      </w:r>
       <w:r>
         <w:rPr>
           <w:lang w:val="en-US"/>
         </w:rPr>
         <w:t xml:space="preserve"> </w:t>
       </w:r>
-      <w:proofErr w:type="spellStart"/>
-      <w:r>
-        <w:rPr>
-          <w:lang w:val="en-US"/>
-        </w:rPr>
-        <w:t>básicos</w:t>
-      </w:r>
-      <w:proofErr w:type="spellEnd"/>
-      <w:r>
-        <w:rPr>
-          <w:lang w:val="en-US"/>
-        </w:rPr>
-        <w:t xml:space="preserve"> para </w:t>
-      </w:r>
-      <w:proofErr w:type="spellStart"/>
-      <w:r>
-        <w:rPr>
-          <w:lang w:val="en-US"/>
-        </w:rPr>
-        <w:t>manejar</w:t>
-      </w:r>
-      <w:proofErr w:type="spellEnd"/>
-      <w:r>
-        <w:rPr>
-          <w:lang w:val="en-US"/>
-        </w:rPr>
-        <w:t xml:space="preserve"> </w:t>
-      </w:r>
-      <w:proofErr w:type="spellStart"/>
-      <w:r>
-        <w:rPr>
-          <w:lang w:val="en-US"/>
-        </w:rPr>
-        <w:t>cambios</w:t>
-      </w:r>
-      <w:proofErr w:type="spellEnd"/>
-    </w:p>
-    <w:p>
-      <w:pPr>
-        <w:rPr>
-          <w:lang w:val="en-US"/>
-        </w:rPr>
-      </w:pPr>
+      <w:r>
+        <w:rPr>
+          <w:i/>
+          <w:lang w:val="en-US"/>
+        </w:rPr>
+        <w:t>direction</w:t>
+      </w:r>
+      <w:r>
+        <w:rPr>
+          <w:i/>
+          <w:lang w:val="en-US"/>
+        </w:rPr>
+        <w:t xml:space="preserve"> branch_name</w:t>
+      </w:r>
     </w:p>
     <w:p>
       <w:pPr>
@@ -643,27 +711,7 @@
         <w:rPr>
           <w:lang w:val="en-US"/>
         </w:rPr>
-        <w:t xml:space="preserve">Add files to the staging index </w:t>
-      </w:r>
-      <w:r>
-        <w:rPr>
-          <w:lang w:val="en-US"/>
-        </w:rPr>
-        <w:t xml:space="preserve">so </w:t>
-      </w:r>
-      <w:proofErr w:type="spellStart"/>
-      <w:r>
-        <w:rPr>
-          <w:lang w:val="en-US"/>
-        </w:rPr>
-        <w:t>git</w:t>
-      </w:r>
-      <w:proofErr w:type="spellEnd"/>
-      <w:r>
-        <w:rPr>
-          <w:lang w:val="en-US"/>
-        </w:rPr>
-        <w:t xml:space="preserve"> knows it has to monitor those files</w:t>
+        <w:t>Mover archivos</w:t>
       </w:r>
     </w:p>
     <w:p>
@@ -677,33 +725,59 @@
           <w:lang w:val="en-US"/>
         </w:rPr>
       </w:pPr>
-      <w:proofErr w:type="spellStart"/>
-      <w:r>
-        <w:rPr>
-          <w:lang w:val="en-US"/>
-        </w:rPr>
-        <w:t>Git</w:t>
-      </w:r>
-      <w:proofErr w:type="spellEnd"/>
-      <w:r>
-        <w:rPr>
-          <w:lang w:val="en-US"/>
-        </w:rPr>
-        <w:t xml:space="preserve"> </w:t>
-      </w:r>
-      <w:proofErr w:type="gramStart"/>
-      <w:r>
-        <w:rPr>
-          <w:lang w:val="en-US"/>
-        </w:rPr>
-        <w:t>add .</w:t>
-      </w:r>
-      <w:proofErr w:type="gramEnd"/>
-      <w:r>
-        <w:rPr>
-          <w:lang w:val="en-US"/>
-        </w:rPr>
-        <w:t xml:space="preserve">  // adds all new files</w:t>
+      <w:r>
+        <w:rPr>
+          <w:lang w:val="en-US"/>
+        </w:rPr>
+        <w:t>C</w:t>
+      </w:r>
+      <w:r>
+        <w:rPr>
+          <w:lang w:val="en-US"/>
+        </w:rPr>
+        <w:t xml:space="preserve">hange </w:t>
+      </w:r>
+      <w:r>
+        <w:rPr>
+          <w:lang w:val="en-US"/>
+        </w:rPr>
+        <w:t xml:space="preserve">the location </w:t>
+      </w:r>
+      <w:r>
+        <w:rPr>
+          <w:lang w:val="en-US"/>
+        </w:rPr>
+        <w:t>manually in your OS</w:t>
+      </w:r>
+      <w:r>
+        <w:rPr>
+          <w:lang w:val="en-US"/>
+        </w:rPr>
+        <w:t xml:space="preserve"> (</w:t>
+      </w:r>
+      <w:r>
+        <w:rPr>
+          <w:lang w:val="en-US"/>
+        </w:rPr>
+        <w:t xml:space="preserve">Git status will detect you deleted the file but added </w:t>
+      </w:r>
+      <w:r>
+        <w:rPr>
+          <w:lang w:val="en-US"/>
+        </w:rPr>
+        <w:t xml:space="preserve">it </w:t>
+      </w:r>
+      <w:r>
+        <w:rPr>
+          <w:lang w:val="en-US"/>
+        </w:rPr>
+        <w:t>in other direction</w:t>
+      </w:r>
+      <w:r>
+        <w:rPr>
+          <w:lang w:val="en-US"/>
+        </w:rPr>
+        <w:t>)</w:t>
       </w:r>
     </w:p>
     <w:p>
@@ -717,19 +791,65 @@
           <w:lang w:val="en-US"/>
         </w:rPr>
       </w:pPr>
-      <w:proofErr w:type="spellStart"/>
-      <w:r>
-        <w:rPr>
-          <w:lang w:val="en-US"/>
-        </w:rPr>
-        <w:t>Git</w:t>
-      </w:r>
-      <w:proofErr w:type="spellEnd"/>
-      <w:r>
-        <w:rPr>
-          <w:lang w:val="en-US"/>
-        </w:rPr>
-        <w:t xml:space="preserve"> add –u // updates tracking for files that changed names or were deleted</w:t>
+      <w:r>
+        <w:rPr>
+          <w:lang w:val="en-US"/>
+        </w:rPr>
+        <w:t>E</w:t>
+      </w:r>
+      <w:r>
+        <w:rPr>
+          <w:lang w:val="en-US"/>
+        </w:rPr>
+        <w:t xml:space="preserve">xecute the command “rm” to the moved </w:t>
+      </w:r>
+      <w:r>
+        <w:rPr>
+          <w:lang w:val="en-US"/>
+        </w:rPr>
+        <w:t xml:space="preserve">file </w:t>
+      </w:r>
+      <w:r>
+        <w:rPr>
+          <w:lang w:val="en-US"/>
+        </w:rPr>
+        <w:t>and the command “add” to the file on its new location</w:t>
+      </w:r>
+    </w:p>
+    <w:p>
+      <w:pPr>
+        <w:pStyle w:val="Prrafodelista"/>
+        <w:numPr>
+          <w:ilvl w:val="2"/>
+          <w:numId w:val="1"/>
+        </w:numPr>
+        <w:rPr>
+          <w:lang w:val="en-US"/>
+        </w:rPr>
+      </w:pPr>
+      <w:r>
+        <w:rPr>
+          <w:lang w:val="en-US"/>
+        </w:rPr>
+        <w:t>Git rm funciones.h</w:t>
+      </w:r>
+    </w:p>
+    <w:p>
+      <w:pPr>
+        <w:pStyle w:val="Prrafodelista"/>
+        <w:numPr>
+          <w:ilvl w:val="2"/>
+          <w:numId w:val="1"/>
+        </w:numPr>
+        <w:rPr>
+          <w:lang w:val="en-US"/>
+        </w:rPr>
+      </w:pPr>
+      <w:r>
+        <w:rPr>
+          <w:lang w:val="en-US"/>
+        </w:rPr>
+        <w:t>Git add include/funciones.h</w:t>
       </w:r>
     </w:p>
     <w:p>
@@ -743,19 +863,35 @@
           <w:lang w:val="en-US"/>
         </w:rPr>
       </w:pPr>
-      <w:proofErr w:type="spellStart"/>
-      <w:r>
-        <w:rPr>
-          <w:lang w:val="en-US"/>
-        </w:rPr>
-        <w:t>Git</w:t>
-      </w:r>
-      <w:proofErr w:type="spellEnd"/>
-      <w:r>
-        <w:rPr>
-          <w:lang w:val="en-US"/>
-        </w:rPr>
-        <w:t xml:space="preserve"> add – A // does both of the previous</w:t>
+      <w:r>
+        <w:rPr>
+          <w:lang w:val="en-US"/>
+        </w:rPr>
+        <w:t>Git status will detect the movement</w:t>
+      </w:r>
+    </w:p>
+    <w:p>
+      <w:pPr>
+        <w:pStyle w:val="Prrafodelista"/>
+        <w:numPr>
+          <w:ilvl w:val="0"/>
+          <w:numId w:val="1"/>
+        </w:numPr>
+        <w:rPr>
+          <w:lang w:val="es-ES"/>
+        </w:rPr>
+      </w:pPr>
+      <w:r>
+        <w:rPr>
+          <w:lang w:val="es-ES"/>
+        </w:rPr>
+        <w:t>Quitar del staging index un archivo que no queremos enviar al siguiente c</w:t>
+      </w:r>
+      <w:r>
+        <w:rPr>
+          <w:lang w:val="es-ES"/>
+        </w:rPr>
+        <w:t>ommit</w:t>
       </w:r>
     </w:p>
     <w:p>
@@ -766,22 +902,21 @@
           <w:numId w:val="1"/>
         </w:numPr>
         <w:rPr>
-          <w:lang w:val="en-US"/>
-        </w:rPr>
-      </w:pPr>
-      <w:proofErr w:type="spellStart"/>
-      <w:r>
-        <w:rPr>
-          <w:lang w:val="en-US"/>
-        </w:rPr>
-        <w:t>Git</w:t>
-      </w:r>
-      <w:proofErr w:type="spellEnd"/>
-      <w:r>
-        <w:rPr>
-          <w:lang w:val="en-US"/>
-        </w:rPr>
-        <w:t xml:space="preserve"> add filename // add the file to control by its name</w:t>
+          <w:lang w:val="es-ES"/>
+        </w:rPr>
+      </w:pPr>
+      <w:r>
+        <w:rPr>
+          <w:lang w:val="es-ES"/>
+        </w:rPr>
+        <w:t xml:space="preserve">Git reset HEAD </w:t>
+      </w:r>
+      <w:r>
+        <w:rPr>
+          <w:i/>
+          <w:lang w:val="es-ES"/>
+        </w:rPr>
+        <w:t>nombre_archivo</w:t>
       </w:r>
     </w:p>
     <w:p>
@@ -792,20 +927,14 @@
           <w:numId w:val="1"/>
         </w:numPr>
         <w:rPr>
-          <w:lang w:val="en-US"/>
-        </w:rPr>
-      </w:pPr>
-      <w:r>
-        <w:rPr>
-          <w:lang w:val="en-US"/>
-        </w:rPr>
-        <w:t>Delete files from the staging index</w:t>
-      </w:r>
-      <w:r>
-        <w:rPr>
-          <w:lang w:val="en-US"/>
-        </w:rPr>
-        <w:t xml:space="preserve"> and our computer</w:t>
+          <w:lang w:val="es-ES"/>
+        </w:rPr>
+      </w:pPr>
+      <w:r>
+        <w:rPr>
+          <w:lang w:val="es-ES"/>
+        </w:rPr>
+        <w:t>Regresar a la versión anterior de un archivo</w:t>
       </w:r>
     </w:p>
     <w:p>
@@ -816,530 +945,22 @@
           <w:numId w:val="1"/>
         </w:numPr>
         <w:rPr>
-          <w:lang w:val="en-US"/>
-        </w:rPr>
-      </w:pPr>
-      <w:proofErr w:type="spellStart"/>
-      <w:r>
-        <w:rPr>
-          <w:lang w:val="en-US"/>
-        </w:rPr>
-        <w:t>Git</w:t>
-      </w:r>
-      <w:proofErr w:type="spellEnd"/>
-      <w:r>
-        <w:rPr>
-          <w:lang w:val="en-US"/>
-        </w:rPr>
-        <w:t xml:space="preserve"> </w:t>
-      </w:r>
-      <w:proofErr w:type="spellStart"/>
-      <w:r>
-        <w:rPr>
-          <w:lang w:val="en-US"/>
-        </w:rPr>
-        <w:t>rm</w:t>
-      </w:r>
-      <w:proofErr w:type="spellEnd"/>
-      <w:r>
-        <w:rPr>
-          <w:lang w:val="en-US"/>
-        </w:rPr>
-        <w:t xml:space="preserve"> filename</w:t>
-      </w:r>
-    </w:p>
-    <w:p>
-      <w:pPr>
-        <w:pStyle w:val="Prrafodelista"/>
-        <w:numPr>
-          <w:ilvl w:val="0"/>
-          <w:numId w:val="1"/>
-        </w:numPr>
-        <w:rPr>
-          <w:lang w:val="en-US"/>
-        </w:rPr>
-      </w:pPr>
-      <w:r>
-        <w:rPr>
-          <w:lang w:val="en-US"/>
-        </w:rPr>
-        <w:t>Check the status of our working folders</w:t>
-      </w:r>
-    </w:p>
-    <w:p>
-      <w:pPr>
-        <w:pStyle w:val="Prrafodelista"/>
-        <w:numPr>
-          <w:ilvl w:val="1"/>
-          <w:numId w:val="1"/>
-        </w:numPr>
-        <w:rPr>
-          <w:lang w:val="en-US"/>
-        </w:rPr>
-      </w:pPr>
-      <w:proofErr w:type="spellStart"/>
-      <w:r>
-        <w:rPr>
-          <w:lang w:val="en-US"/>
-        </w:rPr>
-        <w:t>Git</w:t>
-      </w:r>
-      <w:proofErr w:type="spellEnd"/>
-      <w:r>
-        <w:rPr>
-          <w:lang w:val="en-US"/>
-        </w:rPr>
-        <w:t xml:space="preserve"> status</w:t>
-      </w:r>
-    </w:p>
-    <w:p>
-      <w:pPr>
-        <w:pStyle w:val="Prrafodelista"/>
-        <w:numPr>
-          <w:ilvl w:val="0"/>
-          <w:numId w:val="1"/>
-        </w:numPr>
-        <w:rPr>
-          <w:lang w:val="en-US"/>
-        </w:rPr>
-      </w:pPr>
-      <w:r>
-        <w:rPr>
-          <w:lang w:val="en-US"/>
-        </w:rPr>
-        <w:t>Commit changes to push them into your local repository</w:t>
-      </w:r>
-    </w:p>
-    <w:p>
-      <w:pPr>
-        <w:pStyle w:val="Prrafodelista"/>
-        <w:numPr>
-          <w:ilvl w:val="1"/>
-          <w:numId w:val="1"/>
-        </w:numPr>
-        <w:rPr>
-          <w:lang w:val="en-US"/>
-        </w:rPr>
-      </w:pPr>
-      <w:proofErr w:type="spellStart"/>
-      <w:r>
-        <w:rPr>
-          <w:lang w:val="en-US"/>
-        </w:rPr>
-        <w:t>Git</w:t>
-      </w:r>
-      <w:proofErr w:type="spellEnd"/>
-      <w:r>
-        <w:rPr>
-          <w:lang w:val="en-US"/>
-        </w:rPr>
-        <w:t xml:space="preserve"> commit </w:t>
-      </w:r>
-      <w:r>
-        <w:rPr>
-          <w:lang w:val="en-US"/>
-        </w:rPr>
-        <w:t>// opens the text editor to insert a description of the commit</w:t>
-      </w:r>
-    </w:p>
-    <w:p>
-      <w:pPr>
-        <w:pStyle w:val="Prrafodelista"/>
-        <w:numPr>
-          <w:ilvl w:val="1"/>
-          <w:numId w:val="1"/>
-        </w:numPr>
-        <w:rPr>
-          <w:lang w:val="en-US"/>
-        </w:rPr>
-      </w:pPr>
-      <w:proofErr w:type="spellStart"/>
-      <w:r>
-        <w:rPr>
-          <w:lang w:val="en-US"/>
-        </w:rPr>
-        <w:t>Git</w:t>
-      </w:r>
-      <w:proofErr w:type="spellEnd"/>
-      <w:r>
-        <w:rPr>
-          <w:lang w:val="en-US"/>
-        </w:rPr>
-        <w:t xml:space="preserve"> commit </w:t>
-      </w:r>
-      <w:r>
-        <w:rPr>
-          <w:lang w:val="en-US"/>
-        </w:rPr>
-        <w:t>–m “message”</w:t>
-      </w:r>
-    </w:p>
-    <w:p>
-      <w:pPr>
-        <w:pStyle w:val="Prrafodelista"/>
-        <w:numPr>
-          <w:ilvl w:val="1"/>
-          <w:numId w:val="1"/>
-        </w:numPr>
-      </w:pPr>
-      <w:r>
-        <w:t xml:space="preserve">Título en </w:t>
-      </w:r>
-      <w:r>
-        <w:t>imperativo</w:t>
-      </w:r>
-      <w:r>
-        <w:t xml:space="preserve"> con</w:t>
-      </w:r>
-      <w:r>
-        <w:t xml:space="preserve"> menos de cincuenta caracteres,</w:t>
-      </w:r>
-      <w:r>
-        <w:t xml:space="preserve"> el resto del mensaje con líneas de menos de 72 caracteres cada una</w:t>
-      </w:r>
-    </w:p>
-    <w:p>
-      <w:pPr>
-        <w:pStyle w:val="Prrafodelista"/>
-        <w:numPr>
-          <w:ilvl w:val="0"/>
-          <w:numId w:val="1"/>
-        </w:numPr>
-        <w:rPr>
-          <w:lang w:val="en-US"/>
-        </w:rPr>
-      </w:pPr>
-      <w:r>
-        <w:rPr>
-          <w:lang w:val="en-US"/>
-        </w:rPr>
-        <w:t>Push changes to the remote repository</w:t>
-      </w:r>
-    </w:p>
-    <w:p>
-      <w:pPr>
-        <w:pStyle w:val="Prrafodelista"/>
-        <w:numPr>
-          <w:ilvl w:val="1"/>
-          <w:numId w:val="1"/>
-        </w:numPr>
-        <w:rPr>
-          <w:lang w:val="en-US"/>
-        </w:rPr>
-      </w:pPr>
-      <w:proofErr w:type="spellStart"/>
-      <w:r>
-        <w:rPr>
-          <w:lang w:val="en-US"/>
-        </w:rPr>
-        <w:t>Git</w:t>
-      </w:r>
-      <w:proofErr w:type="spellEnd"/>
-      <w:r>
-        <w:rPr>
-          <w:lang w:val="en-US"/>
-        </w:rPr>
-        <w:t xml:space="preserve"> push</w:t>
-      </w:r>
-      <w:r>
-        <w:rPr>
-          <w:lang w:val="en-US"/>
-        </w:rPr>
-        <w:t xml:space="preserve"> </w:t>
+          <w:lang w:val="es-ES"/>
+        </w:rPr>
+      </w:pPr>
+      <w:r>
+        <w:rPr>
+          <w:lang w:val="es-ES"/>
+        </w:rPr>
+        <w:t xml:space="preserve">Git checkout – </w:t>
       </w:r>
       <w:r>
         <w:rPr>
           <w:i/>
-          <w:lang w:val="en-US"/>
-        </w:rPr>
-        <w:t>direction</w:t>
-      </w:r>
-      <w:r>
-        <w:rPr>
-          <w:i/>
-          <w:lang w:val="en-US"/>
-        </w:rPr>
-        <w:t xml:space="preserve"> </w:t>
-      </w:r>
-      <w:proofErr w:type="spellStart"/>
-      <w:r>
-        <w:rPr>
-          <w:i/>
-          <w:lang w:val="en-US"/>
-        </w:rPr>
-        <w:t>branch_name</w:t>
-      </w:r>
-      <w:proofErr w:type="spellEnd"/>
-    </w:p>
-    <w:p>
-      <w:pPr>
-        <w:pStyle w:val="Prrafodelista"/>
-        <w:numPr>
-          <w:ilvl w:val="0"/>
-          <w:numId w:val="1"/>
-        </w:numPr>
-        <w:rPr>
-          <w:lang w:val="en-US"/>
-        </w:rPr>
-      </w:pPr>
-      <w:r>
-        <w:rPr>
-          <w:lang w:val="en-US"/>
-        </w:rPr>
-        <w:t xml:space="preserve">Mover </w:t>
-      </w:r>
-      <w:proofErr w:type="spellStart"/>
-      <w:r>
-        <w:rPr>
-          <w:lang w:val="en-US"/>
-        </w:rPr>
-        <w:t>archivos</w:t>
-      </w:r>
-      <w:proofErr w:type="spellEnd"/>
-    </w:p>
-    <w:p>
-      <w:pPr>
-        <w:pStyle w:val="Prrafodelista"/>
-        <w:numPr>
-          <w:ilvl w:val="1"/>
-          <w:numId w:val="1"/>
-        </w:numPr>
-        <w:rPr>
-          <w:lang w:val="en-US"/>
-        </w:rPr>
-      </w:pPr>
-      <w:r>
-        <w:rPr>
-          <w:lang w:val="en-US"/>
-        </w:rPr>
-        <w:t>C</w:t>
-      </w:r>
-      <w:r>
-        <w:rPr>
-          <w:lang w:val="en-US"/>
-        </w:rPr>
-        <w:t xml:space="preserve">hange </w:t>
-      </w:r>
-      <w:r>
-        <w:rPr>
-          <w:lang w:val="en-US"/>
-        </w:rPr>
-        <w:t xml:space="preserve">the location </w:t>
-      </w:r>
-      <w:r>
-        <w:rPr>
-          <w:lang w:val="en-US"/>
-        </w:rPr>
-        <w:t>manually in your OS</w:t>
-      </w:r>
-      <w:r>
-        <w:rPr>
-          <w:lang w:val="en-US"/>
-        </w:rPr>
-        <w:t xml:space="preserve"> (</w:t>
-      </w:r>
-      <w:proofErr w:type="spellStart"/>
-      <w:r>
-        <w:rPr>
-          <w:lang w:val="en-US"/>
-        </w:rPr>
-        <w:t>Git</w:t>
-      </w:r>
-      <w:proofErr w:type="spellEnd"/>
-      <w:r>
-        <w:rPr>
-          <w:lang w:val="en-US"/>
-        </w:rPr>
-        <w:t xml:space="preserve"> status will detect you deleted the file but added </w:t>
-      </w:r>
-      <w:r>
-        <w:rPr>
-          <w:lang w:val="en-US"/>
-        </w:rPr>
-        <w:t xml:space="preserve">it </w:t>
-      </w:r>
-      <w:r>
-        <w:rPr>
-          <w:lang w:val="en-US"/>
-        </w:rPr>
-        <w:t>in other direction</w:t>
-      </w:r>
-      <w:r>
-        <w:rPr>
-          <w:lang w:val="en-US"/>
-        </w:rPr>
-        <w:t>)</w:t>
-      </w:r>
-    </w:p>
-    <w:p>
-      <w:pPr>
-        <w:pStyle w:val="Prrafodelista"/>
-        <w:numPr>
-          <w:ilvl w:val="1"/>
-          <w:numId w:val="1"/>
-        </w:numPr>
-        <w:rPr>
-          <w:lang w:val="en-US"/>
-        </w:rPr>
-      </w:pPr>
-      <w:r>
-        <w:rPr>
-          <w:lang w:val="en-US"/>
-        </w:rPr>
-        <w:t>E</w:t>
-      </w:r>
-      <w:r>
-        <w:rPr>
-          <w:lang w:val="en-US"/>
-        </w:rPr>
-        <w:t>xecute the command “</w:t>
-      </w:r>
-      <w:proofErr w:type="spellStart"/>
-      <w:r>
-        <w:rPr>
-          <w:lang w:val="en-US"/>
-        </w:rPr>
-        <w:t>rm</w:t>
-      </w:r>
-      <w:proofErr w:type="spellEnd"/>
-      <w:r>
-        <w:rPr>
-          <w:lang w:val="en-US"/>
-        </w:rPr>
-        <w:t xml:space="preserve">” to the moved </w:t>
-      </w:r>
-      <w:r>
-        <w:rPr>
-          <w:lang w:val="en-US"/>
-        </w:rPr>
-        <w:t xml:space="preserve">file </w:t>
-      </w:r>
-      <w:r>
-        <w:rPr>
-          <w:lang w:val="en-US"/>
-        </w:rPr>
-        <w:t>and the command “add” to the file on its new location</w:t>
-      </w:r>
-    </w:p>
-    <w:p>
-      <w:pPr>
-        <w:pStyle w:val="Prrafodelista"/>
-        <w:numPr>
-          <w:ilvl w:val="2"/>
-          <w:numId w:val="1"/>
-        </w:numPr>
-        <w:rPr>
-          <w:lang w:val="en-US"/>
-        </w:rPr>
-      </w:pPr>
-      <w:proofErr w:type="spellStart"/>
-      <w:r>
-        <w:rPr>
-          <w:lang w:val="en-US"/>
-        </w:rPr>
-        <w:t>Git</w:t>
-      </w:r>
-      <w:proofErr w:type="spellEnd"/>
-      <w:r>
-        <w:rPr>
-          <w:lang w:val="en-US"/>
-        </w:rPr>
-        <w:t xml:space="preserve"> </w:t>
-      </w:r>
-      <w:proofErr w:type="spellStart"/>
-      <w:r>
-        <w:rPr>
-          <w:lang w:val="en-US"/>
-        </w:rPr>
-        <w:t>rm</w:t>
-      </w:r>
-      <w:proofErr w:type="spellEnd"/>
-      <w:r>
-        <w:rPr>
-          <w:lang w:val="en-US"/>
-        </w:rPr>
-        <w:t xml:space="preserve"> </w:t>
-      </w:r>
-      <w:proofErr w:type="spellStart"/>
-      <w:r>
-        <w:rPr>
-          <w:lang w:val="en-US"/>
-        </w:rPr>
-        <w:t>funciones.h</w:t>
-      </w:r>
-      <w:proofErr w:type="spellEnd"/>
-    </w:p>
-    <w:p>
-      <w:pPr>
-        <w:pStyle w:val="Prrafodelista"/>
-        <w:numPr>
-          <w:ilvl w:val="2"/>
-          <w:numId w:val="1"/>
-        </w:numPr>
-        <w:rPr>
-          <w:lang w:val="en-US"/>
-        </w:rPr>
-      </w:pPr>
-      <w:proofErr w:type="spellStart"/>
-      <w:r>
-        <w:rPr>
-          <w:lang w:val="en-US"/>
-        </w:rPr>
-        <w:t>Git</w:t>
-      </w:r>
-      <w:proofErr w:type="spellEnd"/>
-      <w:r>
-        <w:rPr>
-          <w:lang w:val="en-US"/>
-        </w:rPr>
-        <w:t xml:space="preserve"> add include/</w:t>
-      </w:r>
-      <w:proofErr w:type="spellStart"/>
-      <w:r>
-        <w:rPr>
-          <w:lang w:val="en-US"/>
-        </w:rPr>
-        <w:t>funciones.h</w:t>
-      </w:r>
-      <w:proofErr w:type="spellEnd"/>
-    </w:p>
-    <w:p>
-      <w:pPr>
-        <w:pStyle w:val="Prrafodelista"/>
-        <w:numPr>
-          <w:ilvl w:val="1"/>
-          <w:numId w:val="1"/>
-        </w:numPr>
-        <w:rPr>
-          <w:lang w:val="en-US"/>
-        </w:rPr>
-      </w:pPr>
-      <w:proofErr w:type="spellStart"/>
-      <w:r>
-        <w:rPr>
-          <w:lang w:val="en-US"/>
-        </w:rPr>
-        <w:t>Git</w:t>
-      </w:r>
-      <w:proofErr w:type="spellEnd"/>
-      <w:r>
-        <w:rPr>
-          <w:lang w:val="en-US"/>
-        </w:rPr>
-        <w:t xml:space="preserve"> status will detect the movement</w:t>
-      </w:r>
-    </w:p>
-    <w:p>
-      <w:pPr>
-        <w:pStyle w:val="Prrafodelista"/>
-        <w:numPr>
-          <w:ilvl w:val="0"/>
-          <w:numId w:val="1"/>
-        </w:numPr>
-        <w:rPr>
-          <w:lang w:val="en-US"/>
-        </w:rPr>
-      </w:pPr>
+          <w:lang w:val="es-ES"/>
+        </w:rPr>
+        <w:t>nombre_archivo</w:t>
+      </w:r>
     </w:p>
     <w:p>
       <w:pPr>
@@ -1374,28 +995,12 @@
           <w:lang w:val="en-US"/>
         </w:rPr>
       </w:pPr>
-      <w:proofErr w:type="spellStart"/>
-      <w:r>
-        <w:rPr>
-          <w:lang w:val="en-US"/>
-        </w:rPr>
-        <w:t>Clonar</w:t>
-      </w:r>
-      <w:proofErr w:type="spellEnd"/>
-      <w:r>
-        <w:rPr>
-          <w:lang w:val="en-US"/>
-        </w:rPr>
-        <w:t xml:space="preserve"> un </w:t>
-      </w:r>
-      <w:proofErr w:type="spellStart"/>
-      <w:r>
-        <w:rPr>
-          <w:lang w:val="en-US"/>
-        </w:rPr>
-        <w:t>repositorio</w:t>
-      </w:r>
-      <w:proofErr w:type="spellEnd"/>
+      <w:r>
+        <w:rPr>
+          <w:lang w:val="en-US"/>
+        </w:rPr>
+        <w:t>Clonar un repositorio</w:t>
+      </w:r>
     </w:p>
     <w:p>
       <w:pPr>
@@ -1408,19 +1013,11 @@
           <w:lang w:val="en-US"/>
         </w:rPr>
       </w:pPr>
-      <w:proofErr w:type="spellStart"/>
-      <w:r>
-        <w:rPr>
-          <w:lang w:val="en-US"/>
-        </w:rPr>
-        <w:t>Git</w:t>
-      </w:r>
-      <w:proofErr w:type="spellEnd"/>
-      <w:r>
-        <w:rPr>
-          <w:lang w:val="en-US"/>
-        </w:rPr>
-        <w:t xml:space="preserve"> clone </w:t>
+      <w:r>
+        <w:rPr>
+          <w:lang w:val="en-US"/>
+        </w:rPr>
+        <w:t xml:space="preserve">Git clone </w:t>
       </w:r>
       <w:r>
         <w:rPr>
@@ -1453,7 +1050,14 @@
           <w:color w:val="FF0000"/>
           <w:lang w:val="es-ES"/>
         </w:rPr>
-        <w:t>en el minuto 12:43</w:t>
+        <w:t xml:space="preserve">en el minuto </w:t>
+      </w:r>
+      <w:r>
+        <w:rPr>
+          <w:color w:val="FF0000"/>
+          <w:lang w:val="es-ES"/>
+        </w:rPr>
+        <w:t>13:21</w:t>
       </w:r>
       <w:bookmarkStart w:id="0" w:name="_GoBack"/>
       <w:bookmarkEnd w:id="0"/>
@@ -1462,23 +1066,7 @@
           <w:color w:val="FF0000"/>
           <w:lang w:val="es-ES"/>
         </w:rPr>
-        <w:t xml:space="preserve"> del video de aprender </w:t>
-      </w:r>
-      <w:proofErr w:type="spellStart"/>
-      <w:r>
-        <w:rPr>
-          <w:color w:val="FF0000"/>
-          <w:lang w:val="es-ES"/>
-        </w:rPr>
-        <w:t>git</w:t>
-      </w:r>
-      <w:proofErr w:type="spellEnd"/>
-      <w:r>
-        <w:rPr>
-          <w:color w:val="FF0000"/>
-          <w:lang w:val="es-ES"/>
-        </w:rPr>
-        <w:t xml:space="preserve"> en media hora</w:t>
+        <w:t xml:space="preserve"> del video de aprender git en media hora</w:t>
       </w:r>
     </w:p>
     <w:p>

</xml_diff>

<commit_message>
Agregamos el archivito no seguible a esta versión
Ese archivo vamos a quitarlo posteriormente
</commit_message>
<xml_diff>
--- a/Steps back to git.docx
+++ b/Steps back to git.docx
@@ -936,6 +936,14 @@
         </w:rPr>
         <w:t>Regresar a la versión anterior de un archivo</w:t>
       </w:r>
+      <w:r>
+        <w:rPr>
+          <w:lang w:val="es-ES"/>
+        </w:rPr>
+        <w:t xml:space="preserve"> (la versión que teníamos en el último commit)</w:t>
+      </w:r>
+      <w:bookmarkStart w:id="0" w:name="_GoBack"/>
+      <w:bookmarkEnd w:id="0"/>
     </w:p>
     <w:p>
       <w:pPr>
@@ -1059,8 +1067,6 @@
         </w:rPr>
         <w:t>13:21</w:t>
       </w:r>
-      <w:bookmarkStart w:id="0" w:name="_GoBack"/>
-      <w:bookmarkEnd w:id="0"/>
       <w:r>
         <w:rPr>
           <w:color w:val="FF0000"/>

</xml_diff>

<commit_message>
Agregamos los últimos cambios y empujaremos por hoy
</commit_message>
<xml_diff>
--- a/Steps back to git.docx
+++ b/Steps back to git.docx
@@ -10,7 +10,15 @@
         <w:t xml:space="preserve">Pasos básicos </w:t>
       </w:r>
       <w:r>
-        <w:t>para iniciar Git:</w:t>
+        <w:t xml:space="preserve">para iniciar </w:t>
+      </w:r>
+      <w:proofErr w:type="spellStart"/>
+      <w:r>
+        <w:t>Git</w:t>
+      </w:r>
+      <w:proofErr w:type="spellEnd"/>
+      <w:r>
+        <w:t>:</w:t>
       </w:r>
     </w:p>
     <w:p>
@@ -22,8 +30,29 @@
         </w:numPr>
       </w:pPr>
       <w:r>
-        <w:t>Instalar Git y ejecutar git bash</w:t>
-      </w:r>
+        <w:t xml:space="preserve">Instalar </w:t>
+      </w:r>
+      <w:proofErr w:type="spellStart"/>
+      <w:r>
+        <w:t>Git</w:t>
+      </w:r>
+      <w:proofErr w:type="spellEnd"/>
+      <w:r>
+        <w:t xml:space="preserve"> y ejecutar </w:t>
+      </w:r>
+      <w:proofErr w:type="spellStart"/>
+      <w:r>
+        <w:t>git</w:t>
+      </w:r>
+      <w:proofErr w:type="spellEnd"/>
+      <w:r>
+        <w:t xml:space="preserve"> </w:t>
+      </w:r>
+      <w:proofErr w:type="spellStart"/>
+      <w:r>
+        <w:t>bash</w:t>
+      </w:r>
+      <w:proofErr w:type="spellEnd"/>
     </w:p>
     <w:p>
       <w:pPr>
@@ -34,7 +63,15 @@
         </w:numPr>
       </w:pPr>
       <w:r>
-        <w:t>Definir el nombre de usuario que nos identificará dentro de git:</w:t>
+        <w:t xml:space="preserve">Definir el nombre de usuario que nos identificará dentro de </w:t>
+      </w:r>
+      <w:proofErr w:type="spellStart"/>
+      <w:r>
+        <w:t>git</w:t>
+      </w:r>
+      <w:proofErr w:type="spellEnd"/>
+      <w:r>
+        <w:t>:</w:t>
       </w:r>
     </w:p>
     <w:p>
@@ -48,11 +85,47 @@
           <w:lang w:val="en-US"/>
         </w:rPr>
       </w:pPr>
-      <w:r>
-        <w:rPr>
-          <w:lang w:val="en-US"/>
-        </w:rPr>
-        <w:t>Git config –global user.name “user_name”</w:t>
+      <w:proofErr w:type="spellStart"/>
+      <w:r>
+        <w:rPr>
+          <w:lang w:val="en-US"/>
+        </w:rPr>
+        <w:t>Git</w:t>
+      </w:r>
+      <w:proofErr w:type="spellEnd"/>
+      <w:r>
+        <w:rPr>
+          <w:lang w:val="en-US"/>
+        </w:rPr>
+        <w:t xml:space="preserve"> </w:t>
+      </w:r>
+      <w:proofErr w:type="spellStart"/>
+      <w:r>
+        <w:rPr>
+          <w:lang w:val="en-US"/>
+        </w:rPr>
+        <w:t>config</w:t>
+      </w:r>
+      <w:proofErr w:type="spellEnd"/>
+      <w:r>
+        <w:rPr>
+          <w:lang w:val="en-US"/>
+        </w:rPr>
+        <w:t xml:space="preserve"> –global user.name “</w:t>
+      </w:r>
+      <w:proofErr w:type="spellStart"/>
+      <w:r>
+        <w:rPr>
+          <w:lang w:val="en-US"/>
+        </w:rPr>
+        <w:t>user_name</w:t>
+      </w:r>
+      <w:proofErr w:type="spellEnd"/>
+      <w:r>
+        <w:rPr>
+          <w:lang w:val="en-US"/>
+        </w:rPr>
+        <w:t>”</w:t>
       </w:r>
     </w:p>
     <w:p>
@@ -66,11 +139,49 @@
           <w:lang w:val="en-US"/>
         </w:rPr>
       </w:pPr>
-      <w:r>
-        <w:rPr>
-          <w:lang w:val="en-US"/>
-        </w:rPr>
-        <w:t>Git config –global user.email “email@email.com”</w:t>
+      <w:proofErr w:type="spellStart"/>
+      <w:r>
+        <w:rPr>
+          <w:lang w:val="en-US"/>
+        </w:rPr>
+        <w:t>Git</w:t>
+      </w:r>
+      <w:proofErr w:type="spellEnd"/>
+      <w:r>
+        <w:rPr>
+          <w:lang w:val="en-US"/>
+        </w:rPr>
+        <w:t xml:space="preserve"> </w:t>
+      </w:r>
+      <w:proofErr w:type="spellStart"/>
+      <w:r>
+        <w:rPr>
+          <w:lang w:val="en-US"/>
+        </w:rPr>
+        <w:t>config</w:t>
+      </w:r>
+      <w:proofErr w:type="spellEnd"/>
+      <w:r>
+        <w:rPr>
+          <w:lang w:val="en-US"/>
+        </w:rPr>
+        <w:t xml:space="preserve"> –global </w:t>
+      </w:r>
+      <w:proofErr w:type="spellStart"/>
+      <w:proofErr w:type="gramStart"/>
+      <w:r>
+        <w:rPr>
+          <w:lang w:val="en-US"/>
+        </w:rPr>
+        <w:t>user.email</w:t>
+      </w:r>
+      <w:proofErr w:type="spellEnd"/>
+      <w:proofErr w:type="gramEnd"/>
+      <w:r>
+        <w:rPr>
+          <w:lang w:val="en-US"/>
+        </w:rPr>
+        <w:t xml:space="preserve"> “email@email.com”</w:t>
       </w:r>
     </w:p>
     <w:p>
@@ -102,11 +213,33 @@
           <w:lang w:val="en-US"/>
         </w:rPr>
       </w:pPr>
-      <w:r>
-        <w:rPr>
-          <w:lang w:val="en-US"/>
-        </w:rPr>
-        <w:t>Git config --list</w:t>
+      <w:proofErr w:type="spellStart"/>
+      <w:r>
+        <w:rPr>
+          <w:lang w:val="en-US"/>
+        </w:rPr>
+        <w:t>Git</w:t>
+      </w:r>
+      <w:proofErr w:type="spellEnd"/>
+      <w:r>
+        <w:rPr>
+          <w:lang w:val="en-US"/>
+        </w:rPr>
+        <w:t xml:space="preserve"> </w:t>
+      </w:r>
+      <w:proofErr w:type="spellStart"/>
+      <w:r>
+        <w:rPr>
+          <w:lang w:val="en-US"/>
+        </w:rPr>
+        <w:t>config</w:t>
+      </w:r>
+      <w:proofErr w:type="spellEnd"/>
+      <w:r>
+        <w:rPr>
+          <w:lang w:val="en-US"/>
+        </w:rPr>
+        <w:t xml:space="preserve"> --list</w:t>
       </w:r>
     </w:p>
     <w:p>
@@ -124,7 +257,21 @@
         <w:rPr>
           <w:lang w:val="en-US"/>
         </w:rPr>
-        <w:t>Initialize the git repository</w:t>
+        <w:t xml:space="preserve">Initialize the </w:t>
+      </w:r>
+      <w:proofErr w:type="spellStart"/>
+      <w:r>
+        <w:rPr>
+          <w:lang w:val="en-US"/>
+        </w:rPr>
+        <w:t>git</w:t>
+      </w:r>
+      <w:proofErr w:type="spellEnd"/>
+      <w:r>
+        <w:rPr>
+          <w:lang w:val="en-US"/>
+        </w:rPr>
+        <w:t xml:space="preserve"> repository</w:t>
       </w:r>
     </w:p>
     <w:p>
@@ -138,12 +285,28 @@
           <w:lang w:val="en-US"/>
         </w:rPr>
       </w:pPr>
-      <w:r>
-        <w:rPr>
-          <w:lang w:val="en-US"/>
-        </w:rPr>
-        <w:t>Git init</w:t>
-      </w:r>
+      <w:proofErr w:type="spellStart"/>
+      <w:r>
+        <w:rPr>
+          <w:lang w:val="en-US"/>
+        </w:rPr>
+        <w:t>Git</w:t>
+      </w:r>
+      <w:proofErr w:type="spellEnd"/>
+      <w:r>
+        <w:rPr>
+          <w:lang w:val="en-US"/>
+        </w:rPr>
+        <w:t xml:space="preserve"> </w:t>
+      </w:r>
+      <w:proofErr w:type="spellStart"/>
+      <w:r>
+        <w:rPr>
+          <w:lang w:val="en-US"/>
+        </w:rPr>
+        <w:t>init</w:t>
+      </w:r>
+      <w:proofErr w:type="spellEnd"/>
     </w:p>
     <w:p>
       <w:pPr>
@@ -178,11 +341,19 @@
           <w:lang w:val="en-US"/>
         </w:rPr>
       </w:pPr>
-      <w:r>
-        <w:rPr>
-          <w:lang w:val="en-US"/>
-        </w:rPr>
-        <w:t xml:space="preserve">Git remote add origin </w:t>
+      <w:proofErr w:type="spellStart"/>
+      <w:r>
+        <w:rPr>
+          <w:lang w:val="en-US"/>
+        </w:rPr>
+        <w:t>Git</w:t>
+      </w:r>
+      <w:proofErr w:type="spellEnd"/>
+      <w:r>
+        <w:rPr>
+          <w:lang w:val="en-US"/>
+        </w:rPr>
+        <w:t xml:space="preserve"> remote add origin </w:t>
       </w:r>
       <w:hyperlink r:id="rId5" w:history="1">
         <w:r>
@@ -209,8 +380,31 @@
       <w:r>
         <w:t xml:space="preserve">Configuramos la conexión en caso de estar detrás de un proxy: </w:t>
       </w:r>
-      <w:r>
-        <w:t>git config --global http.proxy http://172.16.3.1:8080</w:t>
+      <w:proofErr w:type="spellStart"/>
+      <w:r>
+        <w:t>git</w:t>
+      </w:r>
+      <w:proofErr w:type="spellEnd"/>
+      <w:r>
+        <w:t xml:space="preserve"> </w:t>
+      </w:r>
+      <w:proofErr w:type="spellStart"/>
+      <w:r>
+        <w:t>config</w:t>
+      </w:r>
+      <w:proofErr w:type="spellEnd"/>
+      <w:r>
+        <w:t xml:space="preserve"> --global </w:t>
+      </w:r>
+      <w:proofErr w:type="spellStart"/>
+      <w:proofErr w:type="gramStart"/>
+      <w:r>
+        <w:t>http.proxy</w:t>
+      </w:r>
+      <w:proofErr w:type="spellEnd"/>
+      <w:proofErr w:type="gramEnd"/>
+      <w:r>
+        <w:t xml:space="preserve"> http://172.16.3.1:8080</w:t>
       </w:r>
     </w:p>
     <w:p>
@@ -307,7 +501,21 @@
         <w:rPr>
           <w:lang w:val="en-US"/>
         </w:rPr>
-        <w:t>Index:  tells git where are the files that it should be controlling</w:t>
+        <w:t xml:space="preserve">Index:  tells </w:t>
+      </w:r>
+      <w:proofErr w:type="spellStart"/>
+      <w:r>
+        <w:rPr>
+          <w:lang w:val="en-US"/>
+        </w:rPr>
+        <w:t>git</w:t>
+      </w:r>
+      <w:proofErr w:type="spellEnd"/>
+      <w:r>
+        <w:rPr>
+          <w:lang w:val="en-US"/>
+        </w:rPr>
+        <w:t xml:space="preserve"> where are the files that it should be controlling</w:t>
       </w:r>
     </w:p>
     <w:p>
@@ -361,13 +569,57 @@
           <w:lang w:val="en-US"/>
         </w:rPr>
       </w:pPr>
+      <w:proofErr w:type="spellStart"/>
       <w:r>
         <w:rPr>
           <w:lang w:val="en-US"/>
         </w:rPr>
         <w:lastRenderedPageBreak/>
-        <w:t>Pasos básicos para manejar cambios</w:t>
-      </w:r>
+        <w:t>Pasos</w:t>
+      </w:r>
+      <w:proofErr w:type="spellEnd"/>
+      <w:r>
+        <w:rPr>
+          <w:lang w:val="en-US"/>
+        </w:rPr>
+        <w:t xml:space="preserve"> </w:t>
+      </w:r>
+      <w:proofErr w:type="spellStart"/>
+      <w:r>
+        <w:rPr>
+          <w:lang w:val="en-US"/>
+        </w:rPr>
+        <w:t>básicos</w:t>
+      </w:r>
+      <w:proofErr w:type="spellEnd"/>
+      <w:r>
+        <w:rPr>
+          <w:lang w:val="en-US"/>
+        </w:rPr>
+        <w:t xml:space="preserve"> para </w:t>
+      </w:r>
+      <w:proofErr w:type="spellStart"/>
+      <w:r>
+        <w:rPr>
+          <w:lang w:val="en-US"/>
+        </w:rPr>
+        <w:t>manejar</w:t>
+      </w:r>
+      <w:proofErr w:type="spellEnd"/>
+      <w:r>
+        <w:rPr>
+          <w:lang w:val="en-US"/>
+        </w:rPr>
+        <w:t xml:space="preserve"> </w:t>
+      </w:r>
+      <w:proofErr w:type="spellStart"/>
+      <w:r>
+        <w:rPr>
+          <w:lang w:val="en-US"/>
+        </w:rPr>
+        <w:t>cambios</w:t>
+      </w:r>
+      <w:proofErr w:type="spellEnd"/>
     </w:p>
     <w:p>
       <w:pPr>
@@ -397,7 +649,21 @@
         <w:rPr>
           <w:lang w:val="en-US"/>
         </w:rPr>
-        <w:t>so git knows it has to monitor those files</w:t>
+        <w:t xml:space="preserve">so </w:t>
+      </w:r>
+      <w:proofErr w:type="spellStart"/>
+      <w:r>
+        <w:rPr>
+          <w:lang w:val="en-US"/>
+        </w:rPr>
+        <w:t>git</w:t>
+      </w:r>
+      <w:proofErr w:type="spellEnd"/>
+      <w:r>
+        <w:rPr>
+          <w:lang w:val="en-US"/>
+        </w:rPr>
+        <w:t xml:space="preserve"> knows it has to monitor those files</w:t>
       </w:r>
     </w:p>
     <w:p>
@@ -411,11 +677,33 @@
           <w:lang w:val="en-US"/>
         </w:rPr>
       </w:pPr>
-      <w:r>
-        <w:rPr>
-          <w:lang w:val="en-US"/>
-        </w:rPr>
-        <w:t>Git add .  // adds all new files</w:t>
+      <w:proofErr w:type="spellStart"/>
+      <w:r>
+        <w:rPr>
+          <w:lang w:val="en-US"/>
+        </w:rPr>
+        <w:t>Git</w:t>
+      </w:r>
+      <w:proofErr w:type="spellEnd"/>
+      <w:r>
+        <w:rPr>
+          <w:lang w:val="en-US"/>
+        </w:rPr>
+        <w:t xml:space="preserve"> </w:t>
+      </w:r>
+      <w:proofErr w:type="gramStart"/>
+      <w:r>
+        <w:rPr>
+          <w:lang w:val="en-US"/>
+        </w:rPr>
+        <w:t>add .</w:t>
+      </w:r>
+      <w:proofErr w:type="gramEnd"/>
+      <w:r>
+        <w:rPr>
+          <w:lang w:val="en-US"/>
+        </w:rPr>
+        <w:t xml:space="preserve">  // adds all new files</w:t>
       </w:r>
     </w:p>
     <w:p>
@@ -429,11 +717,19 @@
           <w:lang w:val="en-US"/>
         </w:rPr>
       </w:pPr>
-      <w:r>
-        <w:rPr>
-          <w:lang w:val="en-US"/>
-        </w:rPr>
-        <w:t>Git add –u // updates tracking for files that changed names or were deleted</w:t>
+      <w:proofErr w:type="spellStart"/>
+      <w:r>
+        <w:rPr>
+          <w:lang w:val="en-US"/>
+        </w:rPr>
+        <w:t>Git</w:t>
+      </w:r>
+      <w:proofErr w:type="spellEnd"/>
+      <w:r>
+        <w:rPr>
+          <w:lang w:val="en-US"/>
+        </w:rPr>
+        <w:t xml:space="preserve"> add –u // updates tracking for files that changed names or were deleted</w:t>
       </w:r>
     </w:p>
     <w:p>
@@ -447,11 +743,19 @@
           <w:lang w:val="en-US"/>
         </w:rPr>
       </w:pPr>
-      <w:r>
-        <w:rPr>
-          <w:lang w:val="en-US"/>
-        </w:rPr>
-        <w:t>Git add – A // does both of the previous</w:t>
+      <w:proofErr w:type="spellStart"/>
+      <w:r>
+        <w:rPr>
+          <w:lang w:val="en-US"/>
+        </w:rPr>
+        <w:t>Git</w:t>
+      </w:r>
+      <w:proofErr w:type="spellEnd"/>
+      <w:r>
+        <w:rPr>
+          <w:lang w:val="en-US"/>
+        </w:rPr>
+        <w:t xml:space="preserve"> add – A // does both of the previous</w:t>
       </w:r>
     </w:p>
     <w:p>
@@ -465,11 +769,19 @@
           <w:lang w:val="en-US"/>
         </w:rPr>
       </w:pPr>
-      <w:r>
-        <w:rPr>
-          <w:lang w:val="en-US"/>
-        </w:rPr>
-        <w:t>Git add filename // add the file to control by its name</w:t>
+      <w:proofErr w:type="spellStart"/>
+      <w:r>
+        <w:rPr>
+          <w:lang w:val="en-US"/>
+        </w:rPr>
+        <w:t>Git</w:t>
+      </w:r>
+      <w:proofErr w:type="spellEnd"/>
+      <w:r>
+        <w:rPr>
+          <w:lang w:val="en-US"/>
+        </w:rPr>
+        <w:t xml:space="preserve"> add filename // add the file to control by its name</w:t>
       </w:r>
     </w:p>
     <w:p>
@@ -507,11 +819,33 @@
           <w:lang w:val="en-US"/>
         </w:rPr>
       </w:pPr>
-      <w:r>
-        <w:rPr>
-          <w:lang w:val="en-US"/>
-        </w:rPr>
-        <w:t>Git rm filename</w:t>
+      <w:proofErr w:type="spellStart"/>
+      <w:r>
+        <w:rPr>
+          <w:lang w:val="en-US"/>
+        </w:rPr>
+        <w:t>Git</w:t>
+      </w:r>
+      <w:proofErr w:type="spellEnd"/>
+      <w:r>
+        <w:rPr>
+          <w:lang w:val="en-US"/>
+        </w:rPr>
+        <w:t xml:space="preserve"> </w:t>
+      </w:r>
+      <w:proofErr w:type="spellStart"/>
+      <w:r>
+        <w:rPr>
+          <w:lang w:val="en-US"/>
+        </w:rPr>
+        <w:t>rm</w:t>
+      </w:r>
+      <w:proofErr w:type="spellEnd"/>
+      <w:r>
+        <w:rPr>
+          <w:lang w:val="en-US"/>
+        </w:rPr>
+        <w:t xml:space="preserve"> filename</w:t>
       </w:r>
     </w:p>
     <w:p>
@@ -543,11 +877,19 @@
           <w:lang w:val="en-US"/>
         </w:rPr>
       </w:pPr>
-      <w:r>
-        <w:rPr>
-          <w:lang w:val="en-US"/>
-        </w:rPr>
-        <w:t>Git status</w:t>
+      <w:proofErr w:type="spellStart"/>
+      <w:r>
+        <w:rPr>
+          <w:lang w:val="en-US"/>
+        </w:rPr>
+        <w:t>Git</w:t>
+      </w:r>
+      <w:proofErr w:type="spellEnd"/>
+      <w:r>
+        <w:rPr>
+          <w:lang w:val="en-US"/>
+        </w:rPr>
+        <w:t xml:space="preserve"> status</w:t>
       </w:r>
     </w:p>
     <w:p>
@@ -579,11 +921,19 @@
           <w:lang w:val="en-US"/>
         </w:rPr>
       </w:pPr>
-      <w:r>
-        <w:rPr>
-          <w:lang w:val="en-US"/>
-        </w:rPr>
-        <w:t xml:space="preserve">Git commit </w:t>
+      <w:proofErr w:type="spellStart"/>
+      <w:r>
+        <w:rPr>
+          <w:lang w:val="en-US"/>
+        </w:rPr>
+        <w:t>Git</w:t>
+      </w:r>
+      <w:proofErr w:type="spellEnd"/>
+      <w:r>
+        <w:rPr>
+          <w:lang w:val="en-US"/>
+        </w:rPr>
+        <w:t xml:space="preserve"> commit </w:t>
       </w:r>
       <w:r>
         <w:rPr>
@@ -603,11 +953,19 @@
           <w:lang w:val="en-US"/>
         </w:rPr>
       </w:pPr>
-      <w:r>
-        <w:rPr>
-          <w:lang w:val="en-US"/>
-        </w:rPr>
-        <w:t xml:space="preserve">Git commit </w:t>
+      <w:proofErr w:type="spellStart"/>
+      <w:r>
+        <w:rPr>
+          <w:lang w:val="en-US"/>
+        </w:rPr>
+        <w:t>Git</w:t>
+      </w:r>
+      <w:proofErr w:type="spellEnd"/>
+      <w:r>
+        <w:rPr>
+          <w:lang w:val="en-US"/>
+        </w:rPr>
+        <w:t xml:space="preserve"> commit </w:t>
       </w:r>
       <w:r>
         <w:rPr>
@@ -669,11 +1027,19 @@
           <w:lang w:val="en-US"/>
         </w:rPr>
       </w:pPr>
-      <w:r>
-        <w:rPr>
-          <w:lang w:val="en-US"/>
-        </w:rPr>
-        <w:t>Git push</w:t>
+      <w:proofErr w:type="spellStart"/>
+      <w:r>
+        <w:rPr>
+          <w:lang w:val="en-US"/>
+        </w:rPr>
+        <w:t>Git</w:t>
+      </w:r>
+      <w:proofErr w:type="spellEnd"/>
+      <w:r>
+        <w:rPr>
+          <w:lang w:val="en-US"/>
+        </w:rPr>
+        <w:t xml:space="preserve"> push</w:t>
       </w:r>
       <w:r>
         <w:rPr>
@@ -693,8 +1059,17 @@
           <w:i/>
           <w:lang w:val="en-US"/>
         </w:rPr>
-        <w:t xml:space="preserve"> branch_name</w:t>
-      </w:r>
+        <w:t xml:space="preserve"> </w:t>
+      </w:r>
+      <w:proofErr w:type="spellStart"/>
+      <w:r>
+        <w:rPr>
+          <w:i/>
+          <w:lang w:val="en-US"/>
+        </w:rPr>
+        <w:t>branch_name</w:t>
+      </w:r>
+      <w:proofErr w:type="spellEnd"/>
     </w:p>
     <w:p>
       <w:pPr>
@@ -711,8 +1086,16 @@
         <w:rPr>
           <w:lang w:val="en-US"/>
         </w:rPr>
-        <w:t>Mover archivos</w:t>
-      </w:r>
+        <w:t xml:space="preserve">Mover </w:t>
+      </w:r>
+      <w:proofErr w:type="spellStart"/>
+      <w:r>
+        <w:rPr>
+          <w:lang w:val="en-US"/>
+        </w:rPr>
+        <w:t>archivos</w:t>
+      </w:r>
+      <w:proofErr w:type="spellEnd"/>
     </w:p>
     <w:p>
       <w:pPr>
@@ -755,11 +1138,19 @@
         </w:rPr>
         <w:t xml:space="preserve"> (</w:t>
       </w:r>
-      <w:r>
-        <w:rPr>
-          <w:lang w:val="en-US"/>
-        </w:rPr>
-        <w:t xml:space="preserve">Git status will detect you deleted the file but added </w:t>
+      <w:proofErr w:type="spellStart"/>
+      <w:r>
+        <w:rPr>
+          <w:lang w:val="en-US"/>
+        </w:rPr>
+        <w:t>Git</w:t>
+      </w:r>
+      <w:proofErr w:type="spellEnd"/>
+      <w:r>
+        <w:rPr>
+          <w:lang w:val="en-US"/>
+        </w:rPr>
+        <w:t xml:space="preserve"> status will detect you deleted the file but added </w:t>
       </w:r>
       <w:r>
         <w:rPr>
@@ -801,7 +1192,21 @@
         <w:rPr>
           <w:lang w:val="en-US"/>
         </w:rPr>
-        <w:t xml:space="preserve">xecute the command “rm” to the moved </w:t>
+        <w:t>xecute the command “</w:t>
+      </w:r>
+      <w:proofErr w:type="spellStart"/>
+      <w:r>
+        <w:rPr>
+          <w:lang w:val="en-US"/>
+        </w:rPr>
+        <w:t>rm</w:t>
+      </w:r>
+      <w:proofErr w:type="spellEnd"/>
+      <w:r>
+        <w:rPr>
+          <w:lang w:val="en-US"/>
+        </w:rPr>
+        <w:t xml:space="preserve">” to the moved </w:t>
       </w:r>
       <w:r>
         <w:rPr>
@@ -827,12 +1232,42 @@
           <w:lang w:val="en-US"/>
         </w:rPr>
       </w:pPr>
-      <w:r>
-        <w:rPr>
-          <w:lang w:val="en-US"/>
-        </w:rPr>
-        <w:t>Git rm funciones.h</w:t>
-      </w:r>
+      <w:proofErr w:type="spellStart"/>
+      <w:r>
+        <w:rPr>
+          <w:lang w:val="en-US"/>
+        </w:rPr>
+        <w:t>Git</w:t>
+      </w:r>
+      <w:proofErr w:type="spellEnd"/>
+      <w:r>
+        <w:rPr>
+          <w:lang w:val="en-US"/>
+        </w:rPr>
+        <w:t xml:space="preserve"> </w:t>
+      </w:r>
+      <w:proofErr w:type="spellStart"/>
+      <w:r>
+        <w:rPr>
+          <w:lang w:val="en-US"/>
+        </w:rPr>
+        <w:t>rm</w:t>
+      </w:r>
+      <w:proofErr w:type="spellEnd"/>
+      <w:r>
+        <w:rPr>
+          <w:lang w:val="en-US"/>
+        </w:rPr>
+        <w:t xml:space="preserve"> </w:t>
+      </w:r>
+      <w:proofErr w:type="spellStart"/>
+      <w:r>
+        <w:rPr>
+          <w:lang w:val="en-US"/>
+        </w:rPr>
+        <w:t>funciones.h</w:t>
+      </w:r>
+      <w:proofErr w:type="spellEnd"/>
     </w:p>
     <w:p>
       <w:pPr>
@@ -845,12 +1280,28 @@
           <w:lang w:val="en-US"/>
         </w:rPr>
       </w:pPr>
-      <w:r>
-        <w:rPr>
-          <w:lang w:val="en-US"/>
-        </w:rPr>
-        <w:t>Git add include/funciones.h</w:t>
-      </w:r>
+      <w:proofErr w:type="spellStart"/>
+      <w:r>
+        <w:rPr>
+          <w:lang w:val="en-US"/>
+        </w:rPr>
+        <w:t>Git</w:t>
+      </w:r>
+      <w:proofErr w:type="spellEnd"/>
+      <w:r>
+        <w:rPr>
+          <w:lang w:val="en-US"/>
+        </w:rPr>
+        <w:t xml:space="preserve"> add include/</w:t>
+      </w:r>
+      <w:proofErr w:type="spellStart"/>
+      <w:r>
+        <w:rPr>
+          <w:lang w:val="en-US"/>
+        </w:rPr>
+        <w:t>funciones.h</w:t>
+      </w:r>
+      <w:proofErr w:type="spellEnd"/>
     </w:p>
     <w:p>
       <w:pPr>
@@ -863,11 +1314,19 @@
           <w:lang w:val="en-US"/>
         </w:rPr>
       </w:pPr>
-      <w:r>
-        <w:rPr>
-          <w:lang w:val="en-US"/>
-        </w:rPr>
-        <w:t>Git status will detect the movement</w:t>
+      <w:proofErr w:type="spellStart"/>
+      <w:r>
+        <w:rPr>
+          <w:lang w:val="en-US"/>
+        </w:rPr>
+        <w:t>Git</w:t>
+      </w:r>
+      <w:proofErr w:type="spellEnd"/>
+      <w:r>
+        <w:rPr>
+          <w:lang w:val="en-US"/>
+        </w:rPr>
+        <w:t xml:space="preserve"> status will detect the movement</w:t>
       </w:r>
     </w:p>
     <w:p>
@@ -885,7 +1344,42 @@
         <w:rPr>
           <w:lang w:val="es-ES"/>
         </w:rPr>
-        <w:t>Quitar del staging index un archivo que no queremos enviar al siguiente c</w:t>
+        <w:t xml:space="preserve">Quitar del </w:t>
+      </w:r>
+      <w:proofErr w:type="spellStart"/>
+      <w:r>
+        <w:rPr>
+          <w:lang w:val="es-ES"/>
+        </w:rPr>
+        <w:t>staging</w:t>
+      </w:r>
+      <w:proofErr w:type="spellEnd"/>
+      <w:r>
+        <w:rPr>
+          <w:lang w:val="es-ES"/>
+        </w:rPr>
+        <w:t xml:space="preserve"> </w:t>
+      </w:r>
+      <w:proofErr w:type="spellStart"/>
+      <w:r>
+        <w:rPr>
+          <w:lang w:val="es-ES"/>
+        </w:rPr>
+        <w:t>index</w:t>
+      </w:r>
+      <w:proofErr w:type="spellEnd"/>
+      <w:r>
+        <w:rPr>
+          <w:lang w:val="es-ES"/>
+        </w:rPr>
+        <w:t xml:space="preserve"> un archivo que no queremos enviar al siguiente </w:t>
+      </w:r>
+      <w:proofErr w:type="spellStart"/>
+      <w:r>
+        <w:rPr>
+          <w:lang w:val="es-ES"/>
+        </w:rPr>
+        <w:t>c</w:t>
       </w:r>
       <w:r>
         <w:rPr>
@@ -893,6 +1387,7 @@
         </w:rPr>
         <w:t>ommit</w:t>
       </w:r>
+      <w:proofErr w:type="spellEnd"/>
     </w:p>
     <w:p>
       <w:pPr>
@@ -905,12 +1400,35 @@
           <w:lang w:val="es-ES"/>
         </w:rPr>
       </w:pPr>
-      <w:r>
-        <w:rPr>
-          <w:lang w:val="es-ES"/>
-        </w:rPr>
-        <w:t xml:space="preserve">Git reset HEAD </w:t>
-      </w:r>
+      <w:proofErr w:type="spellStart"/>
+      <w:r>
+        <w:rPr>
+          <w:lang w:val="es-ES"/>
+        </w:rPr>
+        <w:t>Git</w:t>
+      </w:r>
+      <w:proofErr w:type="spellEnd"/>
+      <w:r>
+        <w:rPr>
+          <w:lang w:val="es-ES"/>
+        </w:rPr>
+        <w:t xml:space="preserve"> </w:t>
+      </w:r>
+      <w:proofErr w:type="spellStart"/>
+      <w:r>
+        <w:rPr>
+          <w:lang w:val="es-ES"/>
+        </w:rPr>
+        <w:t>reset</w:t>
+      </w:r>
+      <w:proofErr w:type="spellEnd"/>
+      <w:r>
+        <w:rPr>
+          <w:lang w:val="es-ES"/>
+        </w:rPr>
+        <w:t xml:space="preserve"> HEAD </w:t>
+      </w:r>
+      <w:proofErr w:type="spellStart"/>
       <w:r>
         <w:rPr>
           <w:i/>
@@ -918,6 +1436,7 @@
         </w:rPr>
         <w:t>nombre_archivo</w:t>
       </w:r>
+      <w:proofErr w:type="spellEnd"/>
     </w:p>
     <w:p>
       <w:pPr>
@@ -940,140 +1459,287 @@
         <w:rPr>
           <w:lang w:val="es-ES"/>
         </w:rPr>
-        <w:t xml:space="preserve"> (la versión que teníamos en el último commit)</w:t>
+        <w:t xml:space="preserve"> (la versión que teníamos en el último </w:t>
+      </w:r>
+      <w:proofErr w:type="spellStart"/>
+      <w:r>
+        <w:rPr>
+          <w:lang w:val="es-ES"/>
+        </w:rPr>
+        <w:t>commit</w:t>
+      </w:r>
+      <w:proofErr w:type="spellEnd"/>
+      <w:r>
+        <w:rPr>
+          <w:lang w:val="es-ES"/>
+        </w:rPr>
+        <w:t>)</w:t>
+      </w:r>
+    </w:p>
+    <w:p>
+      <w:pPr>
+        <w:pStyle w:val="Prrafodelista"/>
+        <w:numPr>
+          <w:ilvl w:val="1"/>
+          <w:numId w:val="1"/>
+        </w:numPr>
+        <w:rPr>
+          <w:lang w:val="es-ES"/>
+        </w:rPr>
+      </w:pPr>
+      <w:proofErr w:type="spellStart"/>
+      <w:r>
+        <w:rPr>
+          <w:lang w:val="es-ES"/>
+        </w:rPr>
+        <w:t>Git</w:t>
+      </w:r>
+      <w:proofErr w:type="spellEnd"/>
+      <w:r>
+        <w:rPr>
+          <w:lang w:val="es-ES"/>
+        </w:rPr>
+        <w:t xml:space="preserve"> </w:t>
+      </w:r>
+      <w:proofErr w:type="spellStart"/>
+      <w:r>
+        <w:rPr>
+          <w:lang w:val="es-ES"/>
+        </w:rPr>
+        <w:t>checkout</w:t>
+      </w:r>
+      <w:proofErr w:type="spellEnd"/>
+      <w:r>
+        <w:rPr>
+          <w:lang w:val="es-ES"/>
+        </w:rPr>
+        <w:t xml:space="preserve"> – </w:t>
+      </w:r>
+      <w:proofErr w:type="spellStart"/>
+      <w:r>
+        <w:rPr>
+          <w:i/>
+          <w:lang w:val="es-ES"/>
+        </w:rPr>
+        <w:t>nombre_archivo</w:t>
+      </w:r>
+      <w:proofErr w:type="spellEnd"/>
+    </w:p>
+    <w:p>
+      <w:pPr>
+        <w:pStyle w:val="Prrafodelista"/>
+        <w:numPr>
+          <w:ilvl w:val="0"/>
+          <w:numId w:val="1"/>
+        </w:numPr>
+        <w:rPr>
+          <w:lang w:val="es-ES"/>
+        </w:rPr>
+      </w:pPr>
+      <w:r>
+        <w:rPr>
+          <w:lang w:val="es-ES"/>
+        </w:rPr>
+        <w:t xml:space="preserve">Examinar los distintos </w:t>
+      </w:r>
+      <w:proofErr w:type="spellStart"/>
+      <w:r>
+        <w:rPr>
+          <w:lang w:val="es-ES"/>
+        </w:rPr>
+        <w:t>commits</w:t>
+      </w:r>
+      <w:proofErr w:type="spellEnd"/>
+      <w:r>
+        <w:rPr>
+          <w:lang w:val="es-ES"/>
+        </w:rPr>
+        <w:t xml:space="preserve"> que hemos hecho</w:t>
+      </w:r>
+    </w:p>
+    <w:p>
+      <w:pPr>
+        <w:pStyle w:val="Prrafodelista"/>
+        <w:numPr>
+          <w:ilvl w:val="1"/>
+          <w:numId w:val="1"/>
+        </w:numPr>
+        <w:rPr>
+          <w:lang w:val="es-ES"/>
+        </w:rPr>
+      </w:pPr>
+      <w:proofErr w:type="spellStart"/>
+      <w:r>
+        <w:rPr>
+          <w:lang w:val="es-ES"/>
+        </w:rPr>
+        <w:t>Git</w:t>
+      </w:r>
+      <w:proofErr w:type="spellEnd"/>
+      <w:r>
+        <w:rPr>
+          <w:lang w:val="es-ES"/>
+        </w:rPr>
+        <w:t xml:space="preserve"> log</w:t>
+      </w:r>
+    </w:p>
+    <w:p>
+      <w:pPr>
+        <w:pStyle w:val="Prrafodelista"/>
+        <w:numPr>
+          <w:ilvl w:val="1"/>
+          <w:numId w:val="1"/>
+        </w:numPr>
+        <w:rPr>
+          <w:lang w:val="es-ES"/>
+        </w:rPr>
+      </w:pPr>
+      <w:proofErr w:type="spellStart"/>
+      <w:r>
+        <w:rPr>
+          <w:lang w:val="es-ES"/>
+        </w:rPr>
+        <w:t>Git</w:t>
+      </w:r>
+      <w:proofErr w:type="spellEnd"/>
+      <w:r>
+        <w:rPr>
+          <w:lang w:val="es-ES"/>
+        </w:rPr>
+        <w:t xml:space="preserve"> log --</w:t>
+      </w:r>
+      <w:proofErr w:type="spellStart"/>
+      <w:r>
+        <w:rPr>
+          <w:lang w:val="es-ES"/>
+        </w:rPr>
+        <w:t>oneline</w:t>
+      </w:r>
+      <w:proofErr w:type="spellEnd"/>
+    </w:p>
+    <w:p>
+      <w:pPr>
+        <w:pStyle w:val="Ttulo2"/>
+        <w:rPr>
+          <w:lang w:val="es-ES"/>
+        </w:rPr>
+      </w:pPr>
+      <w:r>
+        <w:rPr>
+          <w:lang w:val="es-ES"/>
+        </w:rPr>
+        <w:t>Pasos básicos para administrar repositorios</w:t>
+      </w:r>
+    </w:p>
+    <w:p>
+      <w:pPr>
+        <w:pStyle w:val="Sinespaciado"/>
+        <w:rPr>
+          <w:lang w:val="es-ES"/>
+        </w:rPr>
+      </w:pPr>
+    </w:p>
+    <w:p>
+      <w:pPr>
+        <w:pStyle w:val="Prrafodelista"/>
+        <w:numPr>
+          <w:ilvl w:val="0"/>
+          <w:numId w:val="3"/>
+        </w:numPr>
+        <w:rPr>
+          <w:lang w:val="en-US"/>
+        </w:rPr>
+      </w:pPr>
+      <w:proofErr w:type="spellStart"/>
+      <w:r>
+        <w:rPr>
+          <w:lang w:val="en-US"/>
+        </w:rPr>
+        <w:t>Clonar</w:t>
+      </w:r>
+      <w:proofErr w:type="spellEnd"/>
+      <w:r>
+        <w:rPr>
+          <w:lang w:val="en-US"/>
+        </w:rPr>
+        <w:t xml:space="preserve"> un </w:t>
+      </w:r>
+      <w:proofErr w:type="spellStart"/>
+      <w:r>
+        <w:rPr>
+          <w:lang w:val="en-US"/>
+        </w:rPr>
+        <w:t>repositorio</w:t>
+      </w:r>
+      <w:proofErr w:type="spellEnd"/>
+    </w:p>
+    <w:p>
+      <w:pPr>
+        <w:pStyle w:val="Prrafodelista"/>
+        <w:numPr>
+          <w:ilvl w:val="1"/>
+          <w:numId w:val="3"/>
+        </w:numPr>
+        <w:rPr>
+          <w:lang w:val="en-US"/>
+        </w:rPr>
+      </w:pPr>
+      <w:proofErr w:type="spellStart"/>
+      <w:r>
+        <w:rPr>
+          <w:lang w:val="en-US"/>
+        </w:rPr>
+        <w:t>Git</w:t>
+      </w:r>
+      <w:proofErr w:type="spellEnd"/>
+      <w:r>
+        <w:rPr>
+          <w:lang w:val="en-US"/>
+        </w:rPr>
+        <w:t xml:space="preserve"> clone </w:t>
+      </w:r>
+      <w:r>
+        <w:rPr>
+          <w:lang w:val="en-US"/>
+        </w:rPr>
+        <w:t>https://github.com/ferguzon/datasciencecoursera</w:t>
+      </w:r>
+    </w:p>
+    <w:p>
+      <w:pPr>
+        <w:pStyle w:val="Prrafodelista"/>
+        <w:numPr>
+          <w:ilvl w:val="0"/>
+          <w:numId w:val="3"/>
+        </w:numPr>
+        <w:rPr>
+          <w:color w:val="FF0000"/>
+          <w:lang w:val="es-ES"/>
+        </w:rPr>
+      </w:pPr>
+      <w:r>
+        <w:rPr>
+          <w:color w:val="FF0000"/>
+          <w:lang w:val="es-ES"/>
+        </w:rPr>
+        <w:t xml:space="preserve">Continuar </w:t>
+      </w:r>
+      <w:r>
+        <w:rPr>
+          <w:color w:val="FF0000"/>
+          <w:lang w:val="es-ES"/>
+        </w:rPr>
+        <w:t xml:space="preserve">en el minuto </w:t>
+      </w:r>
+      <w:r>
+        <w:rPr>
+          <w:color w:val="FF0000"/>
+          <w:lang w:val="es-ES"/>
+        </w:rPr>
+        <w:t>14:58 creando ramas</w:t>
       </w:r>
       <w:bookmarkStart w:id="0" w:name="_GoBack"/>
       <w:bookmarkEnd w:id="0"/>
-    </w:p>
-    <w:p>
-      <w:pPr>
-        <w:pStyle w:val="Prrafodelista"/>
-        <w:numPr>
-          <w:ilvl w:val="1"/>
-          <w:numId w:val="1"/>
-        </w:numPr>
-        <w:rPr>
-          <w:lang w:val="es-ES"/>
-        </w:rPr>
-      </w:pPr>
-      <w:r>
-        <w:rPr>
-          <w:lang w:val="es-ES"/>
-        </w:rPr>
-        <w:t xml:space="preserve">Git checkout – </w:t>
-      </w:r>
-      <w:r>
-        <w:rPr>
-          <w:i/>
-          <w:lang w:val="es-ES"/>
-        </w:rPr>
-        <w:t>nombre_archivo</w:t>
-      </w:r>
-    </w:p>
-    <w:p>
-      <w:pPr>
-        <w:pStyle w:val="Ttulo2"/>
-        <w:rPr>
-          <w:lang w:val="es-ES"/>
-        </w:rPr>
-      </w:pPr>
-      <w:r>
-        <w:rPr>
-          <w:lang w:val="es-ES"/>
-        </w:rPr>
-        <w:t>Pasos básicos para administrar repositorios</w:t>
-      </w:r>
-    </w:p>
-    <w:p>
-      <w:pPr>
-        <w:pStyle w:val="Sinespaciado"/>
-        <w:rPr>
-          <w:lang w:val="es-ES"/>
-        </w:rPr>
-      </w:pPr>
-    </w:p>
-    <w:p>
-      <w:pPr>
-        <w:pStyle w:val="Prrafodelista"/>
-        <w:numPr>
-          <w:ilvl w:val="0"/>
-          <w:numId w:val="3"/>
-        </w:numPr>
-        <w:rPr>
-          <w:lang w:val="en-US"/>
-        </w:rPr>
-      </w:pPr>
-      <w:r>
-        <w:rPr>
-          <w:lang w:val="en-US"/>
-        </w:rPr>
-        <w:t>Clonar un repositorio</w:t>
-      </w:r>
-    </w:p>
-    <w:p>
-      <w:pPr>
-        <w:pStyle w:val="Prrafodelista"/>
-        <w:numPr>
-          <w:ilvl w:val="1"/>
-          <w:numId w:val="3"/>
-        </w:numPr>
-        <w:rPr>
-          <w:lang w:val="en-US"/>
-        </w:rPr>
-      </w:pPr>
-      <w:r>
-        <w:rPr>
-          <w:lang w:val="en-US"/>
-        </w:rPr>
-        <w:t xml:space="preserve">Git clone </w:t>
-      </w:r>
-      <w:r>
-        <w:rPr>
-          <w:lang w:val="en-US"/>
-        </w:rPr>
-        <w:t>https://github.com/ferguzon/datasciencecoursera</w:t>
-      </w:r>
-    </w:p>
-    <w:p>
-      <w:pPr>
-        <w:pStyle w:val="Prrafodelista"/>
-        <w:numPr>
-          <w:ilvl w:val="0"/>
-          <w:numId w:val="3"/>
-        </w:numPr>
-        <w:rPr>
-          <w:color w:val="FF0000"/>
-          <w:lang w:val="es-ES"/>
-        </w:rPr>
-      </w:pPr>
-      <w:r>
-        <w:rPr>
-          <w:color w:val="FF0000"/>
-          <w:lang w:val="es-ES"/>
-        </w:rPr>
-        <w:t xml:space="preserve">Continuar </w:t>
-      </w:r>
-      <w:r>
-        <w:rPr>
-          <w:color w:val="FF0000"/>
-          <w:lang w:val="es-ES"/>
-        </w:rPr>
-        <w:t xml:space="preserve">en el minuto </w:t>
-      </w:r>
-      <w:r>
-        <w:rPr>
-          <w:color w:val="FF0000"/>
-          <w:lang w:val="es-ES"/>
-        </w:rPr>
-        <w:t>13:21</w:t>
-      </w:r>
-      <w:r>
-        <w:rPr>
-          <w:color w:val="FF0000"/>
-          <w:lang w:val="es-ES"/>
-        </w:rPr>
-        <w:t xml:space="preserve"> del video de aprender git en media hora</w:t>
-      </w:r>
     </w:p>
     <w:p>
       <w:pPr>

</xml_diff>

<commit_message>
Ponemos al día toda la información
</commit_message>
<xml_diff>
--- a/Steps back to git.docx
+++ b/Steps back to git.docx
@@ -1,6 +1,6 @@
 
 <file path=word/document.xml><?xml version="1.0" encoding="utf-8"?>
-<w:document xmlns:wpc="http://schemas.microsoft.com/office/word/2010/wordprocessingCanvas" xmlns:mc="http://schemas.openxmlformats.org/markup-compatibility/2006" xmlns:o="urn:schemas-microsoft-com:office:office" xmlns:r="http://schemas.openxmlformats.org/officeDocument/2006/relationships" xmlns:m="http://schemas.openxmlformats.org/officeDocument/2006/math" xmlns:v="urn:schemas-microsoft-com:vml" xmlns:wp14="http://schemas.microsoft.com/office/word/2010/wordprocessingDrawing" xmlns:wp="http://schemas.openxmlformats.org/drawingml/2006/wordprocessingDrawing" xmlns:w10="urn:schemas-microsoft-com:office:word" xmlns:w="http://schemas.openxmlformats.org/wordprocessingml/2006/main" xmlns:w14="http://schemas.microsoft.com/office/word/2010/wordml" xmlns:wpg="http://schemas.microsoft.com/office/word/2010/wordprocessingGroup" xmlns:wpi="http://schemas.microsoft.com/office/word/2010/wordprocessingInk" xmlns:wne="http://schemas.microsoft.com/office/word/2006/wordml" xmlns:wps="http://schemas.microsoft.com/office/word/2010/wordprocessingShape" mc:Ignorable="w14 wp14">
+<w:document xmlns:wpc="http://schemas.microsoft.com/office/word/2010/wordprocessingCanvas" xmlns:cx="http://schemas.microsoft.com/office/drawing/2014/chartex" xmlns:mc="http://schemas.openxmlformats.org/markup-compatibility/2006" xmlns:o="urn:schemas-microsoft-com:office:office" xmlns:r="http://schemas.openxmlformats.org/officeDocument/2006/relationships" xmlns:m="http://schemas.openxmlformats.org/officeDocument/2006/math" xmlns:v="urn:schemas-microsoft-com:vml" xmlns:wp14="http://schemas.microsoft.com/office/word/2010/wordprocessingDrawing" xmlns:wp="http://schemas.openxmlformats.org/drawingml/2006/wordprocessingDrawing" xmlns:w10="urn:schemas-microsoft-com:office:word" xmlns:w="http://schemas.openxmlformats.org/wordprocessingml/2006/main" xmlns:w14="http://schemas.microsoft.com/office/word/2010/wordml" xmlns:w15="http://schemas.microsoft.com/office/word/2012/wordml" xmlns:w16se="http://schemas.microsoft.com/office/word/2015/wordml/symex" xmlns:wpg="http://schemas.microsoft.com/office/word/2010/wordprocessingGroup" xmlns:wpi="http://schemas.microsoft.com/office/word/2010/wordprocessingInk" xmlns:wne="http://schemas.microsoft.com/office/word/2006/wordml" xmlns:wps="http://schemas.microsoft.com/office/word/2010/wordprocessingShape" mc:Ignorable="w14 w15 w16se wp14">
   <w:body>
     <w:p>
       <w:pPr>
@@ -353,7 +353,7 @@
         </w:rPr>
         <w:t xml:space="preserve"> remote add origin </w:t>
       </w:r>
-      <w:hyperlink r:id="rId6" w:history="1">
+      <w:hyperlink r:id="rId5" w:history="1">
         <w:r>
           <w:rPr>
             <w:rStyle w:val="Hipervnculo"/>
@@ -412,7 +412,7 @@
       <w:r>
         <w:rPr>
           <w:noProof/>
-          <w:lang w:eastAsia="es-GT"/>
+          <w:lang w:val="es-ES" w:eastAsia="es-ES"/>
         </w:rPr>
         <w:drawing>
           <wp:inline distT="0" distB="0" distL="0" distR="0" wp14:anchorId="1A059AAB" wp14:editId="640B59D3">
@@ -430,7 +430,7 @@
                     <pic:cNvPicPr/>
                   </pic:nvPicPr>
                   <pic:blipFill>
-                    <a:blip r:embed="rId7"/>
+                    <a:blip r:embed="rId6"/>
                     <a:stretch>
                       <a:fillRect/>
                     </a:stretch>
@@ -592,21 +592,7 @@
         <w:rPr>
           <w:lang w:val="en-US"/>
         </w:rPr>
-        <w:t xml:space="preserve"> </w:t>
-      </w:r>
-      <w:proofErr w:type="spellStart"/>
-      <w:r>
-        <w:rPr>
-          <w:lang w:val="en-US"/>
-        </w:rPr>
-        <w:t>para</w:t>
-      </w:r>
-      <w:proofErr w:type="spellEnd"/>
-      <w:r>
-        <w:rPr>
-          <w:lang w:val="en-US"/>
-        </w:rPr>
-        <w:t xml:space="preserve"> </w:t>
+        <w:t xml:space="preserve"> para </w:t>
       </w:r>
       <w:proofErr w:type="spellStart"/>
       <w:r>
@@ -1748,17 +1734,198 @@
         </w:rPr>
         <w:t>14:58 creando ramas</w:t>
       </w:r>
+    </w:p>
+    <w:p>
+      <w:pPr>
+        <w:pStyle w:val="Prrafodelista"/>
+        <w:rPr>
+          <w:color w:val="FF0000"/>
+          <w:lang w:val="es-ES"/>
+        </w:rPr>
+      </w:pPr>
+    </w:p>
+    <w:p>
+      <w:pPr>
+        <w:pStyle w:val="Ttulo2"/>
+        <w:rPr>
+          <w:lang w:val="es-ES"/>
+        </w:rPr>
+      </w:pPr>
+      <w:r>
+        <w:rPr>
+          <w:lang w:val="es-ES"/>
+        </w:rPr>
+        <w:lastRenderedPageBreak/>
+        <w:t>Otros trucos</w:t>
+      </w:r>
+    </w:p>
+    <w:p>
+      <w:pPr>
+        <w:rPr>
+          <w:lang w:val="es-ES"/>
+        </w:rPr>
+      </w:pPr>
+    </w:p>
+    <w:p>
+      <w:pPr>
+        <w:pStyle w:val="Prrafodelista"/>
+        <w:numPr>
+          <w:ilvl w:val="0"/>
+          <w:numId w:val="4"/>
+        </w:numPr>
+        <w:rPr>
+          <w:lang w:val="es-ES"/>
+        </w:rPr>
+      </w:pPr>
+      <w:r>
+        <w:rPr>
+          <w:lang w:val="es-ES"/>
+        </w:rPr>
+        <w:t xml:space="preserve">Cambiar el editor de texto de </w:t>
+      </w:r>
+      <w:proofErr w:type="spellStart"/>
+      <w:r>
+        <w:rPr>
+          <w:lang w:val="es-ES"/>
+        </w:rPr>
+        <w:t>Git</w:t>
+      </w:r>
+      <w:proofErr w:type="spellEnd"/>
+    </w:p>
+    <w:p>
+      <w:pPr>
+        <w:pStyle w:val="Prrafodelista"/>
+        <w:numPr>
+          <w:ilvl w:val="1"/>
+          <w:numId w:val="4"/>
+        </w:numPr>
+        <w:rPr>
+          <w:lang w:val="es-ES"/>
+        </w:rPr>
+      </w:pPr>
+      <w:r>
+        <w:rPr>
+          <w:lang w:val="es-ES"/>
+        </w:rPr>
+        <w:t xml:space="preserve">Entrar al archivo </w:t>
+      </w:r>
+      <w:proofErr w:type="spellStart"/>
+      <w:r>
+        <w:rPr>
+          <w:lang w:val="es-ES"/>
+        </w:rPr>
+        <w:t>config</w:t>
+      </w:r>
+      <w:proofErr w:type="spellEnd"/>
+      <w:r>
+        <w:rPr>
+          <w:lang w:val="es-ES"/>
+        </w:rPr>
+        <w:t xml:space="preserve"> en la carpeta </w:t>
+      </w:r>
+      <w:proofErr w:type="gramStart"/>
+      <w:r>
+        <w:rPr>
+          <w:lang w:val="es-ES"/>
+        </w:rPr>
+        <w:t>de .</w:t>
+      </w:r>
+      <w:proofErr w:type="spellStart"/>
+      <w:r>
+        <w:rPr>
+          <w:lang w:val="es-ES"/>
+        </w:rPr>
+        <w:t>git</w:t>
+      </w:r>
+      <w:proofErr w:type="spellEnd"/>
+      <w:proofErr w:type="gramEnd"/>
+      <w:r>
+        <w:rPr>
+          <w:lang w:val="es-ES"/>
+        </w:rPr>
+        <w:t xml:space="preserve"> y agregar:</w:t>
+      </w:r>
+    </w:p>
+    <w:p>
+      <w:pPr>
+        <w:pStyle w:val="Prrafodelista"/>
+        <w:ind w:left="1440"/>
+        <w:rPr>
+          <w:lang w:val="es-ES"/>
+        </w:rPr>
+      </w:pPr>
+      <w:r>
+        <w:rPr>
+          <w:lang w:val="es-ES"/>
+        </w:rPr>
+        <w:t>[</w:t>
+      </w:r>
+      <w:proofErr w:type="spellStart"/>
+      <w:r>
+        <w:rPr>
+          <w:lang w:val="es-ES"/>
+        </w:rPr>
+        <w:t>core</w:t>
+      </w:r>
+      <w:proofErr w:type="spellEnd"/>
+      <w:r>
+        <w:rPr>
+          <w:lang w:val="es-ES"/>
+        </w:rPr>
+        <w:t>]</w:t>
+      </w:r>
+    </w:p>
+    <w:p>
+      <w:pPr>
+        <w:pStyle w:val="Prrafodelista"/>
+        <w:ind w:left="1440"/>
+        <w:rPr>
+          <w:lang w:val="es-ES"/>
+        </w:rPr>
+      </w:pPr>
+      <w:r>
+        <w:rPr>
+          <w:lang w:val="es-ES"/>
+        </w:rPr>
+        <w:t>editor = 'E:/Descargas/Programas portables/</w:t>
+      </w:r>
+      <w:proofErr w:type="spellStart"/>
+      <w:r>
+        <w:rPr>
+          <w:lang w:val="es-ES"/>
+        </w:rPr>
+        <w:t>Notepad</w:t>
+      </w:r>
+      <w:proofErr w:type="spellEnd"/>
+      <w:r>
+        <w:rPr>
+          <w:lang w:val="es-ES"/>
+        </w:rPr>
+        <w:t>++Portable/</w:t>
+      </w:r>
+      <w:proofErr w:type="spellStart"/>
+      <w:r>
+        <w:rPr>
+          <w:lang w:val="es-ES"/>
+        </w:rPr>
+        <w:t>Notepad</w:t>
+      </w:r>
+      <w:proofErr w:type="spellEnd"/>
+      <w:r>
+        <w:rPr>
+          <w:lang w:val="es-ES"/>
+        </w:rPr>
+        <w:t>++Portable.exe'</w:t>
+      </w:r>
+    </w:p>
+    <w:p>
+      <w:pPr>
+        <w:rPr>
+          <w:lang w:val="es-ES"/>
+        </w:rPr>
+      </w:pPr>
       <w:bookmarkStart w:id="0" w:name="_GoBack"/>
       <w:bookmarkEnd w:id="0"/>
-    </w:p>
-    <w:p>
-      <w:pPr>
-        <w:pStyle w:val="Prrafodelista"/>
-        <w:rPr>
-          <w:color w:val="FF0000"/>
-          <w:lang w:val="es-ES"/>
-        </w:rPr>
-      </w:pPr>
     </w:p>
     <w:sectPr>
       <w:pgSz w:w="12240" w:h="15840"/>
@@ -1771,8 +1938,8 @@
 </file>
 
 <file path=word/numbering.xml><?xml version="1.0" encoding="utf-8"?>
-<w:numbering xmlns:wpc="http://schemas.microsoft.com/office/word/2010/wordprocessingCanvas" xmlns:mc="http://schemas.openxmlformats.org/markup-compatibility/2006" xmlns:o="urn:schemas-microsoft-com:office:office" xmlns:r="http://schemas.openxmlformats.org/officeDocument/2006/relationships" xmlns:m="http://schemas.openxmlformats.org/officeDocument/2006/math" xmlns:v="urn:schemas-microsoft-com:vml" xmlns:wp14="http://schemas.microsoft.com/office/word/2010/wordprocessingDrawing" xmlns:wp="http://schemas.openxmlformats.org/drawingml/2006/wordprocessingDrawing" xmlns:w10="urn:schemas-microsoft-com:office:word" xmlns:w="http://schemas.openxmlformats.org/wordprocessingml/2006/main" xmlns:w14="http://schemas.microsoft.com/office/word/2010/wordml" xmlns:wpg="http://schemas.microsoft.com/office/word/2010/wordprocessingGroup" xmlns:wpi="http://schemas.microsoft.com/office/word/2010/wordprocessingInk" xmlns:wne="http://schemas.microsoft.com/office/word/2006/wordml" xmlns:wps="http://schemas.microsoft.com/office/word/2010/wordprocessingShape" mc:Ignorable="w14 wp14">
-  <w:abstractNum w:abstractNumId="0">
+<w:numbering xmlns:wpc="http://schemas.microsoft.com/office/word/2010/wordprocessingCanvas" xmlns:cx="http://schemas.microsoft.com/office/drawing/2014/chartex" xmlns:mc="http://schemas.openxmlformats.org/markup-compatibility/2006" xmlns:o="urn:schemas-microsoft-com:office:office" xmlns:r="http://schemas.openxmlformats.org/officeDocument/2006/relationships" xmlns:m="http://schemas.openxmlformats.org/officeDocument/2006/math" xmlns:v="urn:schemas-microsoft-com:vml" xmlns:wp14="http://schemas.microsoft.com/office/word/2010/wordprocessingDrawing" xmlns:wp="http://schemas.openxmlformats.org/drawingml/2006/wordprocessingDrawing" xmlns:w10="urn:schemas-microsoft-com:office:word" xmlns:w="http://schemas.openxmlformats.org/wordprocessingml/2006/main" xmlns:w14="http://schemas.microsoft.com/office/word/2010/wordml" xmlns:w15="http://schemas.microsoft.com/office/word/2012/wordml" xmlns:w16se="http://schemas.microsoft.com/office/word/2015/wordml/symex" xmlns:wpg="http://schemas.microsoft.com/office/word/2010/wordprocessingGroup" xmlns:wpi="http://schemas.microsoft.com/office/word/2010/wordprocessingInk" xmlns:wne="http://schemas.microsoft.com/office/word/2006/wordml" xmlns:wps="http://schemas.microsoft.com/office/word/2010/wordprocessingShape" mc:Ignorable="w14 w15 w16se wp14">
+  <w:abstractNum w:abstractNumId="0" w15:restartNumberingAfterBreak="0">
     <w:nsid w:val="3C0D6CCC"/>
     <w:multiLevelType w:val="hybridMultilevel"/>
     <w:tmpl w:val="2CAAF9D0"/>
@@ -1861,7 +2028,7 @@
       </w:pPr>
     </w:lvl>
   </w:abstractNum>
-  <w:abstractNum w:abstractNumId="1">
+  <w:abstractNum w:abstractNumId="1" w15:restartNumberingAfterBreak="0">
     <w:nsid w:val="68B70B6F"/>
     <w:multiLevelType w:val="hybridMultilevel"/>
     <w:tmpl w:val="3DD4434E"/>
@@ -1950,7 +2117,7 @@
       </w:pPr>
     </w:lvl>
   </w:abstractNum>
-  <w:abstractNum w:abstractNumId="2">
+  <w:abstractNum w:abstractNumId="2" w15:restartNumberingAfterBreak="0">
     <w:nsid w:val="79DC3BD3"/>
     <w:multiLevelType w:val="hybridMultilevel"/>
     <w:tmpl w:val="FE4C6876"/>
@@ -2030,6 +2197,95 @@
       </w:pPr>
     </w:lvl>
     <w:lvl w:ilvl="8" w:tplc="100A001B" w:tentative="1">
+      <w:start w:val="1"/>
+      <w:numFmt w:val="lowerRoman"/>
+      <w:lvlText w:val="%9."/>
+      <w:lvlJc w:val="right"/>
+      <w:pPr>
+        <w:ind w:left="6480" w:hanging="180"/>
+      </w:pPr>
+    </w:lvl>
+  </w:abstractNum>
+  <w:abstractNum w:abstractNumId="3" w15:restartNumberingAfterBreak="0">
+    <w:nsid w:val="7DB9795C"/>
+    <w:multiLevelType w:val="hybridMultilevel"/>
+    <w:tmpl w:val="8CC4E0AA"/>
+    <w:lvl w:ilvl="0" w:tplc="0C0A000F">
+      <w:start w:val="1"/>
+      <w:numFmt w:val="decimal"/>
+      <w:lvlText w:val="%1."/>
+      <w:lvlJc w:val="left"/>
+      <w:pPr>
+        <w:ind w:left="720" w:hanging="360"/>
+      </w:pPr>
+      <w:rPr>
+        <w:rFonts w:hint="default"/>
+      </w:rPr>
+    </w:lvl>
+    <w:lvl w:ilvl="1" w:tplc="0C0A0019">
+      <w:start w:val="1"/>
+      <w:numFmt w:val="lowerLetter"/>
+      <w:lvlText w:val="%2."/>
+      <w:lvlJc w:val="left"/>
+      <w:pPr>
+        <w:ind w:left="1440" w:hanging="360"/>
+      </w:pPr>
+    </w:lvl>
+    <w:lvl w:ilvl="2" w:tplc="0C0A001B" w:tentative="1">
+      <w:start w:val="1"/>
+      <w:numFmt w:val="lowerRoman"/>
+      <w:lvlText w:val="%3."/>
+      <w:lvlJc w:val="right"/>
+      <w:pPr>
+        <w:ind w:left="2160" w:hanging="180"/>
+      </w:pPr>
+    </w:lvl>
+    <w:lvl w:ilvl="3" w:tplc="0C0A000F" w:tentative="1">
+      <w:start w:val="1"/>
+      <w:numFmt w:val="decimal"/>
+      <w:lvlText w:val="%4."/>
+      <w:lvlJc w:val="left"/>
+      <w:pPr>
+        <w:ind w:left="2880" w:hanging="360"/>
+      </w:pPr>
+    </w:lvl>
+    <w:lvl w:ilvl="4" w:tplc="0C0A0019" w:tentative="1">
+      <w:start w:val="1"/>
+      <w:numFmt w:val="lowerLetter"/>
+      <w:lvlText w:val="%5."/>
+      <w:lvlJc w:val="left"/>
+      <w:pPr>
+        <w:ind w:left="3600" w:hanging="360"/>
+      </w:pPr>
+    </w:lvl>
+    <w:lvl w:ilvl="5" w:tplc="0C0A001B" w:tentative="1">
+      <w:start w:val="1"/>
+      <w:numFmt w:val="lowerRoman"/>
+      <w:lvlText w:val="%6."/>
+      <w:lvlJc w:val="right"/>
+      <w:pPr>
+        <w:ind w:left="4320" w:hanging="180"/>
+      </w:pPr>
+    </w:lvl>
+    <w:lvl w:ilvl="6" w:tplc="0C0A000F" w:tentative="1">
+      <w:start w:val="1"/>
+      <w:numFmt w:val="decimal"/>
+      <w:lvlText w:val="%7."/>
+      <w:lvlJc w:val="left"/>
+      <w:pPr>
+        <w:ind w:left="5040" w:hanging="360"/>
+      </w:pPr>
+    </w:lvl>
+    <w:lvl w:ilvl="7" w:tplc="0C0A0019" w:tentative="1">
+      <w:start w:val="1"/>
+      <w:numFmt w:val="lowerLetter"/>
+      <w:lvlText w:val="%8."/>
+      <w:lvlJc w:val="left"/>
+      <w:pPr>
+        <w:ind w:left="5760" w:hanging="360"/>
+      </w:pPr>
+    </w:lvl>
+    <w:lvl w:ilvl="8" w:tplc="0C0A001B" w:tentative="1">
       <w:start w:val="1"/>
       <w:numFmt w:val="lowerRoman"/>
       <w:lvlText w:val="%9."/>
@@ -2048,11 +2304,14 @@
   <w:num w:numId="3">
     <w:abstractNumId w:val="2"/>
   </w:num>
+  <w:num w:numId="4">
+    <w:abstractNumId w:val="3"/>
+  </w:num>
 </w:numbering>
 </file>
 
 <file path=word/styles.xml><?xml version="1.0" encoding="utf-8"?>
-<w:styles xmlns:mc="http://schemas.openxmlformats.org/markup-compatibility/2006" xmlns:r="http://schemas.openxmlformats.org/officeDocument/2006/relationships" xmlns:w="http://schemas.openxmlformats.org/wordprocessingml/2006/main" xmlns:w14="http://schemas.microsoft.com/office/word/2010/wordml" mc:Ignorable="w14">
+<w:styles xmlns:mc="http://schemas.openxmlformats.org/markup-compatibility/2006" xmlns:r="http://schemas.openxmlformats.org/officeDocument/2006/relationships" xmlns:w="http://schemas.openxmlformats.org/wordprocessingml/2006/main" xmlns:w14="http://schemas.microsoft.com/office/word/2010/wordml" xmlns:w15="http://schemas.microsoft.com/office/word/2012/wordml" xmlns:w16se="http://schemas.microsoft.com/office/word/2015/wordml/symex" mc:Ignorable="w14 w15 w16se">
   <w:docDefaults>
     <w:rPrDefault>
       <w:rPr>
@@ -2068,434 +2327,378 @@
       </w:pPr>
     </w:pPrDefault>
   </w:docDefaults>
-  <w:latentStyles w:defLockedState="0" w:defUIPriority="99" w:defSemiHidden="1" w:defUnhideWhenUsed="1" w:defQFormat="0" w:count="267">
-    <w:lsdException w:name="Normal" w:semiHidden="0" w:uiPriority="0" w:unhideWhenUsed="0" w:qFormat="1"/>
-    <w:lsdException w:name="heading 1" w:semiHidden="0" w:uiPriority="9" w:unhideWhenUsed="0" w:qFormat="1"/>
-    <w:lsdException w:name="heading 2" w:uiPriority="9" w:qFormat="1"/>
-    <w:lsdException w:name="heading 3" w:uiPriority="9" w:qFormat="1"/>
-    <w:lsdException w:name="heading 4" w:uiPriority="9" w:qFormat="1"/>
-    <w:lsdException w:name="heading 5" w:uiPriority="9" w:qFormat="1"/>
-    <w:lsdException w:name="heading 6" w:uiPriority="9" w:qFormat="1"/>
-    <w:lsdException w:name="heading 7" w:uiPriority="9" w:qFormat="1"/>
-    <w:lsdException w:name="heading 8" w:uiPriority="9" w:qFormat="1"/>
-    <w:lsdException w:name="heading 9" w:uiPriority="9" w:qFormat="1"/>
-    <w:lsdException w:name="toc 1" w:uiPriority="39"/>
-    <w:lsdException w:name="toc 2" w:uiPriority="39"/>
-    <w:lsdException w:name="toc 3" w:uiPriority="39"/>
-    <w:lsdException w:name="toc 4" w:uiPriority="39"/>
-    <w:lsdException w:name="toc 5" w:uiPriority="39"/>
-    <w:lsdException w:name="toc 6" w:uiPriority="39"/>
-    <w:lsdException w:name="toc 7" w:uiPriority="39"/>
-    <w:lsdException w:name="toc 8" w:uiPriority="39"/>
-    <w:lsdException w:name="toc 9" w:uiPriority="39"/>
-    <w:lsdException w:name="caption" w:uiPriority="35" w:qFormat="1"/>
-    <w:lsdException w:name="Title" w:semiHidden="0" w:uiPriority="10" w:unhideWhenUsed="0" w:qFormat="1"/>
-    <w:lsdException w:name="Default Paragraph Font" w:uiPriority="1"/>
-    <w:lsdException w:name="Subtitle" w:semiHidden="0" w:uiPriority="11" w:unhideWhenUsed="0" w:qFormat="1"/>
-    <w:lsdException w:name="Strong" w:semiHidden="0" w:uiPriority="22" w:unhideWhenUsed="0" w:qFormat="1"/>
-    <w:lsdException w:name="Emphasis" w:semiHidden="0" w:uiPriority="20" w:unhideWhenUsed="0" w:qFormat="1"/>
-    <w:lsdException w:name="Table Grid" w:semiHidden="0" w:uiPriority="59" w:unhideWhenUsed="0"/>
-    <w:lsdException w:name="Placeholder Text" w:unhideWhenUsed="0"/>
-    <w:lsdException w:name="No Spacing" w:semiHidden="0" w:uiPriority="1" w:unhideWhenUsed="0" w:qFormat="1"/>
-    <w:lsdException w:name="Light Shading" w:semiHidden="0" w:uiPriority="60" w:unhideWhenUsed="0"/>
-    <w:lsdException w:name="Light List" w:semiHidden="0" w:uiPriority="61" w:unhideWhenUsed="0"/>
-    <w:lsdException w:name="Light Grid" w:semiHidden="0" w:uiPriority="62" w:unhideWhenUsed="0"/>
-    <w:lsdException w:name="Medium Shading 1" w:semiHidden="0" w:uiPriority="63" w:unhideWhenUsed="0"/>
-    <w:lsdException w:name="Medium Shading 2" w:semiHidden="0" w:uiPriority="64" w:unhideWhenUsed="0"/>
-    <w:lsdException w:name="Medium List 1" w:semiHidden="0" w:uiPriority="65" w:unhideWhenUsed="0"/>
-    <w:lsdException w:name="Medium List 2" w:semiHidden="0" w:uiPriority="66" w:unhideWhenUsed="0"/>
-    <w:lsdException w:name="Medium Grid 1" w:semiHidden="0" w:uiPriority="67" w:unhideWhenUsed="0"/>
-    <w:lsdException w:name="Medium Grid 2" w:semiHidden="0" w:uiPriority="68" w:unhideWhenUsed="0"/>
-    <w:lsdException w:name="Medium Grid 3" w:semiHidden="0" w:uiPriority="69" w:unhideWhenUsed="0"/>
-    <w:lsdException w:name="Dark List" w:semiHidden="0" w:uiPriority="70" w:unhideWhenUsed="0"/>
-    <w:lsdException w:name="Colorful Shading" w:semiHidden="0" w:uiPriority="71" w:unhideWhenUsed="0"/>
-    <w:lsdException w:name="Colorful List" w:semiHidden="0" w:uiPriority="72" w:unhideWhenUsed="0"/>
-    <w:lsdException w:name="Colorful Grid" w:semiHidden="0" w:uiPriority="73" w:unhideWhenUsed="0"/>
-    <w:lsdException w:name="Light Shading Accent 1" w:semiHidden="0" w:uiPriority="60" w:unhideWhenUsed="0"/>
-    <w:lsdException w:name="Light List Accent 1" w:semiHidden="0" w:uiPriority="61" w:unhideWhenUsed="0"/>
-    <w:lsdException w:name="Light Grid Accent 1" w:semiHidden="0" w:uiPriority="62" w:unhideWhenUsed="0"/>
-    <w:lsdException w:name="Medium Shading 1 Accent 1" w:semiHidden="0" w:uiPriority="63" w:unhideWhenUsed="0"/>
-    <w:lsdException w:name="Medium Shading 2 Accent 1" w:semiHidden="0" w:uiPriority="64" w:unhideWhenUsed="0"/>
-    <w:lsdException w:name="Medium List 1 Accent 1" w:semiHidden="0" w:uiPriority="65" w:unhideWhenUsed="0"/>
-    <w:lsdException w:name="Revision" w:unhideWhenUsed="0"/>
-    <w:lsdException w:name="List Paragraph" w:semiHidden="0" w:uiPriority="34" w:unhideWhenUsed="0" w:qFormat="1"/>
-    <w:lsdException w:name="Quote" w:semiHidden="0" w:uiPriority="29" w:unhideWhenUsed="0" w:qFormat="1"/>
-    <w:lsdException w:name="Intense Quote" w:semiHidden="0" w:uiPriority="30" w:unhideWhenUsed="0" w:qFormat="1"/>
-    <w:lsdException w:name="Medium List 2 Accent 1" w:semiHidden="0" w:uiPriority="66" w:unhideWhenUsed="0"/>
-    <w:lsdException w:name="Medium Grid 1 Accent 1" w:semiHidden="0" w:uiPriority="67" w:unhideWhenUsed="0"/>
-    <w:lsdException w:name="Medium Grid 2 Accent 1" w:semiHidden="0" w:uiPriority="68" w:unhideWhenUsed="0"/>
-    <w:lsdException w:name="Medium Grid 3 Accent 1" w:semiHidden="0" w:uiPriority="69" w:unhideWhenUsed="0"/>
-    <w:lsdException w:name="Dark List Accent 1" w:semiHidden="0" w:uiPriority="70" w:unhideWhenUsed="0"/>
-    <w:lsdException w:name="Colorful Shading Accent 1" w:semiHidden="0" w:uiPriority="71" w:unhideWhenUsed="0"/>
-    <w:lsdException w:name="Colorful List Accent 1" w:semiHidden="0" w:uiPriority="72" w:unhideWhenUsed="0"/>
-    <w:lsdException w:name="Colorful Grid Accent 1" w:semiHidden="0" w:uiPriority="73" w:unhideWhenUsed="0"/>
-    <w:lsdException w:name="Light Shading Accent 2" w:semiHidden="0" w:uiPriority="60" w:unhideWhenUsed="0"/>
-    <w:lsdException w:name="Light List Accent 2" w:semiHidden="0" w:uiPriority="61" w:unhideWhenUsed="0"/>
-    <w:lsdException w:name="Light Grid Accent 2" w:semiHidden="0" w:uiPriority="62" w:unhideWhenUsed="0"/>
-    <w:lsdException w:name="Medium Shading 1 Accent 2" w:semiHidden="0" w:uiPriority="63" w:unhideWhenUsed="0"/>
-    <w:lsdException w:name="Medium Shading 2 Accent 2" w:semiHidden="0" w:uiPriority="64" w:unhideWhenUsed="0"/>
-    <w:lsdException w:name="Medium List 1 Accent 2" w:semiHidden="0" w:uiPriority="65" w:unhideWhenUsed="0"/>
-    <w:lsdException w:name="Medium List 2 Accent 2" w:semiHidden="0" w:uiPriority="66" w:unhideWhenUsed="0"/>
-    <w:lsdException w:name="Medium Grid 1 Accent 2" w:semiHidden="0" w:uiPriority="67" w:unhideWhenUsed="0"/>
-    <w:lsdException w:name="Medium Grid 2 Accent 2" w:semiHidden="0" w:uiPriority="68" w:unhideWhenUsed="0"/>
-    <w:lsdException w:name="Medium Grid 3 Accent 2" w:semiHidden="0" w:uiPriority="69" w:unhideWhenUsed="0"/>
-    <w:lsdException w:name="Dark List Accent 2" w:semiHidden="0" w:uiPriority="70" w:unhideWhenUsed="0"/>
-    <w:lsdException w:name="Colorful Shading Accent 2" w:semiHidden="0" w:uiPriority="71" w:unhideWhenUsed="0"/>
-    <w:lsdException w:name="Colorful List Accent 2" w:semiHidden="0" w:uiPriority="72" w:unhideWhenUsed="0"/>
-    <w:lsdException w:name="Colorful Grid Accent 2" w:semiHidden="0" w:uiPriority="73" w:unhideWhenUsed="0"/>
-    <w:lsdException w:name="Light Shading Accent 3" w:semiHidden="0" w:uiPriority="60" w:unhideWhenUsed="0"/>
-    <w:lsdException w:name="Light List Accent 3" w:semiHidden="0" w:uiPriority="61" w:unhideWhenUsed="0"/>
-    <w:lsdException w:name="Light Grid Accent 3" w:semiHidden="0" w:uiPriority="62" w:unhideWhenUsed="0"/>
-    <w:lsdException w:name="Medium Shading 1 Accent 3" w:semiHidden="0" w:uiPriority="63" w:unhideWhenUsed="0"/>
-    <w:lsdException w:name="Medium Shading 2 Accent 3" w:semiHidden="0" w:uiPriority="64" w:unhideWhenUsed="0"/>
-    <w:lsdException w:name="Medium List 1 Accent 3" w:semiHidden="0" w:uiPriority="65" w:unhideWhenUsed="0"/>
-    <w:lsdException w:name="Medium List 2 Accent 3" w:semiHidden="0" w:uiPriority="66" w:unhideWhenUsed="0"/>
-    <w:lsdException w:name="Medium Grid 1 Accent 3" w:semiHidden="0" w:uiPriority="67" w:unhideWhenUsed="0"/>
-    <w:lsdException w:name="Medium Grid 2 Accent 3" w:semiHidden="0" w:uiPriority="68" w:unhideWhenUsed="0"/>
-    <w:lsdException w:name="Medium Grid 3 Accent 3" w:semiHidden="0" w:uiPriority="69" w:unhideWhenUsed="0"/>
-    <w:lsdException w:name="Dark List Accent 3" w:semiHidden="0" w:uiPriority="70" w:unhideWhenUsed="0"/>
-    <w:lsdException w:name="Colorful Shading Accent 3" w:semiHidden="0" w:uiPriority="71" w:unhideWhenUsed="0"/>
-    <w:lsdException w:name="Colorful List Accent 3" w:semiHidden="0" w:uiPriority="72" w:unhideWhenUsed="0"/>
-    <w:lsdException w:name="Colorful Grid Accent 3" w:semiHidden="0" w:uiPriority="73" w:unhideWhenUsed="0"/>
-    <w:lsdException w:name="Light Shading Accent 4" w:semiHidden="0" w:uiPriority="60" w:unhideWhenUsed="0"/>
-    <w:lsdException w:name="Light List Accent 4" w:semiHidden="0" w:uiPriority="61" w:unhideWhenUsed="0"/>
-    <w:lsdException w:name="Light Grid Accent 4" w:semiHidden="0" w:uiPriority="62" w:unhideWhenUsed="0"/>
-    <w:lsdException w:name="Medium Shading 1 Accent 4" w:semiHidden="0" w:uiPriority="63" w:unhideWhenUsed="0"/>
-    <w:lsdException w:name="Medium Shading 2 Accent 4" w:semiHidden="0" w:uiPriority="64" w:unhideWhenUsed="0"/>
-    <w:lsdException w:name="Medium List 1 Accent 4" w:semiHidden="0" w:uiPriority="65" w:unhideWhenUsed="0"/>
-    <w:lsdException w:name="Medium List 2 Accent 4" w:semiHidden="0" w:uiPriority="66" w:unhideWhenUsed="0"/>
-    <w:lsdException w:name="Medium Grid 1 Accent 4" w:semiHidden="0" w:uiPriority="67" w:unhideWhenUsed="0"/>
-    <w:lsdException w:name="Medium Grid 2 Accent 4" w:semiHidden="0" w:uiPriority="68" w:unhideWhenUsed="0"/>
-    <w:lsdException w:name="Medium Grid 3 Accent 4" w:semiHidden="0" w:uiPriority="69" w:unhideWhenUsed="0"/>
-    <w:lsdException w:name="Dark List Accent 4" w:semiHidden="0" w:uiPriority="70" w:unhideWhenUsed="0"/>
-    <w:lsdException w:name="Colorful Shading Accent 4" w:semiHidden="0" w:uiPriority="71" w:unhideWhenUsed="0"/>
-    <w:lsdException w:name="Colorful List Accent 4" w:semiHidden="0" w:uiPriority="72" w:unhideWhenUsed="0"/>
-    <w:lsdException w:name="Colorful Grid Accent 4" w:semiHidden="0" w:uiPriority="73" w:unhideWhenUsed="0"/>
-    <w:lsdException w:name="Light Shading Accent 5" w:semiHidden="0" w:uiPriority="60" w:unhideWhenUsed="0"/>
-    <w:lsdException w:name="Light List Accent 5" w:semiHidden="0" w:uiPriority="61" w:unhideWhenUsed="0"/>
-    <w:lsdException w:name="Light Grid Accent 5" w:semiHidden="0" w:uiPriority="62" w:unhideWhenUsed="0"/>
-    <w:lsdException w:name="Medium Shading 1 Accent 5" w:semiHidden="0" w:uiPriority="63" w:unhideWhenUsed="0"/>
-    <w:lsdException w:name="Medium Shading 2 Accent 5" w:semiHidden="0" w:uiPriority="64" w:unhideWhenUsed="0"/>
-    <w:lsdException w:name="Medium List 1 Accent 5" w:semiHidden="0" w:uiPriority="65" w:unhideWhenUsed="0"/>
-    <w:lsdException w:name="Medium List 2 Accent 5" w:semiHidden="0" w:uiPriority="66" w:unhideWhenUsed="0"/>
-    <w:lsdException w:name="Medium Grid 1 Accent 5" w:semiHidden="0" w:uiPriority="67" w:unhideWhenUsed="0"/>
-    <w:lsdException w:name="Medium Grid 2 Accent 5" w:semiHidden="0" w:uiPriority="68" w:unhideWhenUsed="0"/>
-    <w:lsdException w:name="Medium Grid 3 Accent 5" w:semiHidden="0" w:uiPriority="69" w:unhideWhenUsed="0"/>
-    <w:lsdException w:name="Dark List Accent 5" w:semiHidden="0" w:uiPriority="70" w:unhideWhenUsed="0"/>
-    <w:lsdException w:name="Colorful Shading Accent 5" w:semiHidden="0" w:uiPriority="71" w:unhideWhenUsed="0"/>
-    <w:lsdException w:name="Colorful List Accent 5" w:semiHidden="0" w:uiPriority="72" w:unhideWhenUsed="0"/>
-    <w:lsdException w:name="Colorful Grid Accent 5" w:semiHidden="0" w:uiPriority="73" w:unhideWhenUsed="0"/>
-    <w:lsdException w:name="Light Shading Accent 6" w:semiHidden="0" w:uiPriority="60" w:unhideWhenUsed="0"/>
-    <w:lsdException w:name="Light List Accent 6" w:semiHidden="0" w:uiPriority="61" w:unhideWhenUsed="0"/>
-    <w:lsdException w:name="Light Grid Accent 6" w:semiHidden="0" w:uiPriority="62" w:unhideWhenUsed="0"/>
-    <w:lsdException w:name="Medium Shading 1 Accent 6" w:semiHidden="0" w:uiPriority="63" w:unhideWhenUsed="0"/>
-    <w:lsdException w:name="Medium Shading 2 Accent 6" w:semiHidden="0" w:uiPriority="64" w:unhideWhenUsed="0"/>
-    <w:lsdException w:name="Medium List 1 Accent 6" w:semiHidden="0" w:uiPriority="65" w:unhideWhenUsed="0"/>
-    <w:lsdException w:name="Medium List 2 Accent 6" w:semiHidden="0" w:uiPriority="66" w:unhideWhenUsed="0"/>
-    <w:lsdException w:name="Medium Grid 1 Accent 6" w:semiHidden="0" w:uiPriority="67" w:unhideWhenUsed="0"/>
-    <w:lsdException w:name="Medium Grid 2 Accent 6" w:semiHidden="0" w:uiPriority="68" w:unhideWhenUsed="0"/>
-    <w:lsdException w:name="Medium Grid 3 Accent 6" w:semiHidden="0" w:uiPriority="69" w:unhideWhenUsed="0"/>
-    <w:lsdException w:name="Dark List Accent 6" w:semiHidden="0" w:uiPriority="70" w:unhideWhenUsed="0"/>
-    <w:lsdException w:name="Colorful Shading Accent 6" w:semiHidden="0" w:uiPriority="71" w:unhideWhenUsed="0"/>
-    <w:lsdException w:name="Colorful List Accent 6" w:semiHidden="0" w:uiPriority="72" w:unhideWhenUsed="0"/>
-    <w:lsdException w:name="Colorful Grid Accent 6" w:semiHidden="0" w:uiPriority="73" w:unhideWhenUsed="0"/>
-    <w:lsdException w:name="Subtle Emphasis" w:semiHidden="0" w:uiPriority="19" w:unhideWhenUsed="0" w:qFormat="1"/>
-    <w:lsdException w:name="Intense Emphasis" w:semiHidden="0" w:uiPriority="21" w:unhideWhenUsed="0" w:qFormat="1"/>
-    <w:lsdException w:name="Subtle Reference" w:semiHidden="0" w:uiPriority="31" w:unhideWhenUsed="0" w:qFormat="1"/>
-    <w:lsdException w:name="Intense Reference" w:semiHidden="0" w:uiPriority="32" w:unhideWhenUsed="0" w:qFormat="1"/>
-    <w:lsdException w:name="Book Title" w:semiHidden="0" w:uiPriority="33" w:unhideWhenUsed="0" w:qFormat="1"/>
-    <w:lsdException w:name="Bibliography" w:uiPriority="37"/>
-    <w:lsdException w:name="TOC Heading" w:uiPriority="39" w:qFormat="1"/>
-  </w:latentStyles>
-  <w:style w:type="paragraph" w:default="1" w:styleId="Normal">
-    <w:name w:val="Normal"/>
-    <w:qFormat/>
-  </w:style>
-  <w:style w:type="paragraph" w:styleId="Ttulo2">
-    <w:name w:val="heading 2"/>
-    <w:basedOn w:val="Normal"/>
-    <w:next w:val="Normal"/>
-    <w:link w:val="Ttulo2Car"/>
-    <w:uiPriority w:val="9"/>
-    <w:unhideWhenUsed/>
-    <w:qFormat/>
-    <w:rsid w:val="008E58B2"/>
-    <w:pPr>
-      <w:keepNext/>
-      <w:keepLines/>
-      <w:spacing w:before="200" w:after="0"/>
-      <w:outlineLvl w:val="1"/>
-    </w:pPr>
-    <w:rPr>
-      <w:rFonts w:asciiTheme="majorHAnsi" w:eastAsiaTheme="majorEastAsia" w:hAnsiTheme="majorHAnsi" w:cstheme="majorBidi"/>
-      <w:b/>
-      <w:bCs/>
-      <w:color w:val="4F81BD" w:themeColor="accent1"/>
-      <w:sz w:val="26"/>
-      <w:szCs w:val="26"/>
-    </w:rPr>
-  </w:style>
-  <w:style w:type="character" w:default="1" w:styleId="Fuentedeprrafopredeter">
-    <w:name w:val="Default Paragraph Font"/>
-    <w:uiPriority w:val="1"/>
-    <w:semiHidden/>
-    <w:unhideWhenUsed/>
-  </w:style>
-  <w:style w:type="table" w:default="1" w:styleId="Tablanormal">
-    <w:name w:val="Normal Table"/>
-    <w:uiPriority w:val="99"/>
-    <w:semiHidden/>
-    <w:unhideWhenUsed/>
-    <w:tblPr>
-      <w:tblInd w:w="0" w:type="dxa"/>
-      <w:tblCellMar>
-        <w:top w:w="0" w:type="dxa"/>
-        <w:left w:w="108" w:type="dxa"/>
-        <w:bottom w:w="0" w:type="dxa"/>
-        <w:right w:w="108" w:type="dxa"/>
-      </w:tblCellMar>
-    </w:tblPr>
-  </w:style>
-  <w:style w:type="numbering" w:default="1" w:styleId="Sinlista">
-    <w:name w:val="No List"/>
-    <w:uiPriority w:val="99"/>
-    <w:semiHidden/>
-    <w:unhideWhenUsed/>
-  </w:style>
-  <w:style w:type="paragraph" w:styleId="Prrafodelista">
-    <w:name w:val="List Paragraph"/>
-    <w:basedOn w:val="Normal"/>
-    <w:uiPriority w:val="34"/>
-    <w:qFormat/>
-    <w:rsid w:val="00F9790A"/>
-    <w:pPr>
-      <w:ind w:left="720"/>
-      <w:contextualSpacing/>
-    </w:pPr>
-  </w:style>
-  <w:style w:type="paragraph" w:styleId="Textodeglobo">
-    <w:name w:val="Balloon Text"/>
-    <w:basedOn w:val="Normal"/>
-    <w:link w:val="TextodegloboCar"/>
-    <w:uiPriority w:val="99"/>
-    <w:semiHidden/>
-    <w:unhideWhenUsed/>
-    <w:rsid w:val="006F66BD"/>
-    <w:pPr>
-      <w:spacing w:after="0" w:line="240" w:lineRule="auto"/>
-    </w:pPr>
-    <w:rPr>
-      <w:rFonts w:ascii="Tahoma" w:hAnsi="Tahoma" w:cs="Tahoma"/>
-      <w:sz w:val="16"/>
-      <w:szCs w:val="16"/>
-    </w:rPr>
-  </w:style>
-  <w:style w:type="character" w:customStyle="1" w:styleId="TextodegloboCar">
-    <w:name w:val="Texto de globo Car"/>
-    <w:basedOn w:val="Fuentedeprrafopredeter"/>
-    <w:link w:val="Textodeglobo"/>
-    <w:uiPriority w:val="99"/>
-    <w:semiHidden/>
-    <w:rsid w:val="006F66BD"/>
-    <w:rPr>
-      <w:rFonts w:ascii="Tahoma" w:hAnsi="Tahoma" w:cs="Tahoma"/>
-      <w:sz w:val="16"/>
-      <w:szCs w:val="16"/>
-    </w:rPr>
-  </w:style>
-  <w:style w:type="character" w:customStyle="1" w:styleId="Ttulo2Car">
-    <w:name w:val="Título 2 Car"/>
-    <w:basedOn w:val="Fuentedeprrafopredeter"/>
-    <w:link w:val="Ttulo2"/>
-    <w:uiPriority w:val="9"/>
-    <w:rsid w:val="008E58B2"/>
-    <w:rPr>
-      <w:rFonts w:asciiTheme="majorHAnsi" w:eastAsiaTheme="majorEastAsia" w:hAnsiTheme="majorHAnsi" w:cstheme="majorBidi"/>
-      <w:b/>
-      <w:bCs/>
-      <w:color w:val="4F81BD" w:themeColor="accent1"/>
-      <w:sz w:val="26"/>
-      <w:szCs w:val="26"/>
-    </w:rPr>
-  </w:style>
-  <w:style w:type="paragraph" w:styleId="Sinespaciado">
-    <w:name w:val="No Spacing"/>
-    <w:uiPriority w:val="1"/>
-    <w:qFormat/>
-    <w:rsid w:val="008E58B2"/>
-    <w:pPr>
-      <w:spacing w:after="0" w:line="240" w:lineRule="auto"/>
-    </w:pPr>
-  </w:style>
-  <w:style w:type="character" w:styleId="Hipervnculo">
-    <w:name w:val="Hyperlink"/>
-    <w:basedOn w:val="Fuentedeprrafopredeter"/>
-    <w:uiPriority w:val="99"/>
-    <w:unhideWhenUsed/>
-    <w:rsid w:val="00FE7682"/>
-    <w:rPr>
-      <w:color w:val="0000FF" w:themeColor="hyperlink"/>
-      <w:u w:val="single"/>
-    </w:rPr>
-  </w:style>
-</w:styles>
-</file>
-
-<file path=word/stylesWithEffects.xml><?xml version="1.0" encoding="utf-8"?>
-<w:styles xmlns:wpc="http://schemas.microsoft.com/office/word/2010/wordprocessingCanvas" xmlns:mc="http://schemas.openxmlformats.org/markup-compatibility/2006" xmlns:o="urn:schemas-microsoft-com:office:office" xmlns:r="http://schemas.openxmlformats.org/officeDocument/2006/relationships" xmlns:m="http://schemas.openxmlformats.org/officeDocument/2006/math" xmlns:v="urn:schemas-microsoft-com:vml" xmlns:wp14="http://schemas.microsoft.com/office/word/2010/wordprocessingDrawing" xmlns:wp="http://schemas.openxmlformats.org/drawingml/2006/wordprocessingDrawing" xmlns:w10="urn:schemas-microsoft-com:office:word" xmlns:w="http://schemas.openxmlformats.org/wordprocessingml/2006/main" xmlns:w14="http://schemas.microsoft.com/office/word/2010/wordml" xmlns:wpg="http://schemas.microsoft.com/office/word/2010/wordprocessingGroup" xmlns:wpi="http://schemas.microsoft.com/office/word/2010/wordprocessingInk" xmlns:wne="http://schemas.microsoft.com/office/word/2006/wordml" xmlns:wps="http://schemas.microsoft.com/office/word/2010/wordprocessingShape" mc:Ignorable="w14 wp14">
-  <w:docDefaults>
-    <w:rPrDefault>
-      <w:rPr>
-        <w:rFonts w:asciiTheme="minorHAnsi" w:eastAsiaTheme="minorHAnsi" w:hAnsiTheme="minorHAnsi" w:cstheme="minorBidi"/>
-        <w:sz w:val="22"/>
-        <w:szCs w:val="22"/>
-        <w:lang w:val="es-GT" w:eastAsia="en-US" w:bidi="ar-SA"/>
-      </w:rPr>
-    </w:rPrDefault>
-    <w:pPrDefault>
-      <w:pPr>
-        <w:spacing w:after="200" w:line="276" w:lineRule="auto"/>
-      </w:pPr>
-    </w:pPrDefault>
-  </w:docDefaults>
-  <w:latentStyles w:defLockedState="0" w:defUIPriority="99" w:defSemiHidden="1" w:defUnhideWhenUsed="1" w:defQFormat="0" w:count="267">
-    <w:lsdException w:name="Normal" w:semiHidden="0" w:uiPriority="0" w:unhideWhenUsed="0" w:qFormat="1"/>
-    <w:lsdException w:name="heading 1" w:semiHidden="0" w:uiPriority="9" w:unhideWhenUsed="0" w:qFormat="1"/>
-    <w:lsdException w:name="heading 2" w:uiPriority="9" w:qFormat="1"/>
-    <w:lsdException w:name="heading 3" w:uiPriority="9" w:qFormat="1"/>
-    <w:lsdException w:name="heading 4" w:uiPriority="9" w:qFormat="1"/>
-    <w:lsdException w:name="heading 5" w:uiPriority="9" w:qFormat="1"/>
-    <w:lsdException w:name="heading 6" w:uiPriority="9" w:qFormat="1"/>
-    <w:lsdException w:name="heading 7" w:uiPriority="9" w:qFormat="1"/>
-    <w:lsdException w:name="heading 8" w:uiPriority="9" w:qFormat="1"/>
-    <w:lsdException w:name="heading 9" w:uiPriority="9" w:qFormat="1"/>
-    <w:lsdException w:name="toc 1" w:uiPriority="39"/>
-    <w:lsdException w:name="toc 2" w:uiPriority="39"/>
-    <w:lsdException w:name="toc 3" w:uiPriority="39"/>
-    <w:lsdException w:name="toc 4" w:uiPriority="39"/>
-    <w:lsdException w:name="toc 5" w:uiPriority="39"/>
-    <w:lsdException w:name="toc 6" w:uiPriority="39"/>
-    <w:lsdException w:name="toc 7" w:uiPriority="39"/>
-    <w:lsdException w:name="toc 8" w:uiPriority="39"/>
-    <w:lsdException w:name="toc 9" w:uiPriority="39"/>
-    <w:lsdException w:name="caption" w:uiPriority="35" w:qFormat="1"/>
-    <w:lsdException w:name="Title" w:semiHidden="0" w:uiPriority="10" w:unhideWhenUsed="0" w:qFormat="1"/>
-    <w:lsdException w:name="Default Paragraph Font" w:uiPriority="1"/>
-    <w:lsdException w:name="Subtitle" w:semiHidden="0" w:uiPriority="11" w:unhideWhenUsed="0" w:qFormat="1"/>
-    <w:lsdException w:name="Strong" w:semiHidden="0" w:uiPriority="22" w:unhideWhenUsed="0" w:qFormat="1"/>
-    <w:lsdException w:name="Emphasis" w:semiHidden="0" w:uiPriority="20" w:unhideWhenUsed="0" w:qFormat="1"/>
-    <w:lsdException w:name="Table Grid" w:semiHidden="0" w:uiPriority="59" w:unhideWhenUsed="0"/>
-    <w:lsdException w:name="Placeholder Text" w:unhideWhenUsed="0"/>
-    <w:lsdException w:name="No Spacing" w:semiHidden="0" w:uiPriority="1" w:unhideWhenUsed="0" w:qFormat="1"/>
-    <w:lsdException w:name="Light Shading" w:semiHidden="0" w:uiPriority="60" w:unhideWhenUsed="0"/>
-    <w:lsdException w:name="Light List" w:semiHidden="0" w:uiPriority="61" w:unhideWhenUsed="0"/>
-    <w:lsdException w:name="Light Grid" w:semiHidden="0" w:uiPriority="62" w:unhideWhenUsed="0"/>
-    <w:lsdException w:name="Medium Shading 1" w:semiHidden="0" w:uiPriority="63" w:unhideWhenUsed="0"/>
-    <w:lsdException w:name="Medium Shading 2" w:semiHidden="0" w:uiPriority="64" w:unhideWhenUsed="0"/>
-    <w:lsdException w:name="Medium List 1" w:semiHidden="0" w:uiPriority="65" w:unhideWhenUsed="0"/>
-    <w:lsdException w:name="Medium List 2" w:semiHidden="0" w:uiPriority="66" w:unhideWhenUsed="0"/>
-    <w:lsdException w:name="Medium Grid 1" w:semiHidden="0" w:uiPriority="67" w:unhideWhenUsed="0"/>
-    <w:lsdException w:name="Medium Grid 2" w:semiHidden="0" w:uiPriority="68" w:unhideWhenUsed="0"/>
-    <w:lsdException w:name="Medium Grid 3" w:semiHidden="0" w:uiPriority="69" w:unhideWhenUsed="0"/>
-    <w:lsdException w:name="Dark List" w:semiHidden="0" w:uiPriority="70" w:unhideWhenUsed="0"/>
-    <w:lsdException w:name="Colorful Shading" w:semiHidden="0" w:uiPriority="71" w:unhideWhenUsed="0"/>
-    <w:lsdException w:name="Colorful List" w:semiHidden="0" w:uiPriority="72" w:unhideWhenUsed="0"/>
-    <w:lsdException w:name="Colorful Grid" w:semiHidden="0" w:uiPriority="73" w:unhideWhenUsed="0"/>
-    <w:lsdException w:name="Light Shading Accent 1" w:semiHidden="0" w:uiPriority="60" w:unhideWhenUsed="0"/>
-    <w:lsdException w:name="Light List Accent 1" w:semiHidden="0" w:uiPriority="61" w:unhideWhenUsed="0"/>
-    <w:lsdException w:name="Light Grid Accent 1" w:semiHidden="0" w:uiPriority="62" w:unhideWhenUsed="0"/>
-    <w:lsdException w:name="Medium Shading 1 Accent 1" w:semiHidden="0" w:uiPriority="63" w:unhideWhenUsed="0"/>
-    <w:lsdException w:name="Medium Shading 2 Accent 1" w:semiHidden="0" w:uiPriority="64" w:unhideWhenUsed="0"/>
-    <w:lsdException w:name="Medium List 1 Accent 1" w:semiHidden="0" w:uiPriority="65" w:unhideWhenUsed="0"/>
-    <w:lsdException w:name="Revision" w:unhideWhenUsed="0"/>
-    <w:lsdException w:name="List Paragraph" w:semiHidden="0" w:uiPriority="34" w:unhideWhenUsed="0" w:qFormat="1"/>
-    <w:lsdException w:name="Quote" w:semiHidden="0" w:uiPriority="29" w:unhideWhenUsed="0" w:qFormat="1"/>
-    <w:lsdException w:name="Intense Quote" w:semiHidden="0" w:uiPriority="30" w:unhideWhenUsed="0" w:qFormat="1"/>
-    <w:lsdException w:name="Medium List 2 Accent 1" w:semiHidden="0" w:uiPriority="66" w:unhideWhenUsed="0"/>
-    <w:lsdException w:name="Medium Grid 1 Accent 1" w:semiHidden="0" w:uiPriority="67" w:unhideWhenUsed="0"/>
-    <w:lsdException w:name="Medium Grid 2 Accent 1" w:semiHidden="0" w:uiPriority="68" w:unhideWhenUsed="0"/>
-    <w:lsdException w:name="Medium Grid 3 Accent 1" w:semiHidden="0" w:uiPriority="69" w:unhideWhenUsed="0"/>
-    <w:lsdException w:name="Dark List Accent 1" w:semiHidden="0" w:uiPriority="70" w:unhideWhenUsed="0"/>
-    <w:lsdException w:name="Colorful Shading Accent 1" w:semiHidden="0" w:uiPriority="71" w:unhideWhenUsed="0"/>
-    <w:lsdException w:name="Colorful List Accent 1" w:semiHidden="0" w:uiPriority="72" w:unhideWhenUsed="0"/>
-    <w:lsdException w:name="Colorful Grid Accent 1" w:semiHidden="0" w:uiPriority="73" w:unhideWhenUsed="0"/>
-    <w:lsdException w:name="Light Shading Accent 2" w:semiHidden="0" w:uiPriority="60" w:unhideWhenUsed="0"/>
-    <w:lsdException w:name="Light List Accent 2" w:semiHidden="0" w:uiPriority="61" w:unhideWhenUsed="0"/>
-    <w:lsdException w:name="Light Grid Accent 2" w:semiHidden="0" w:uiPriority="62" w:unhideWhenUsed="0"/>
-    <w:lsdException w:name="Medium Shading 1 Accent 2" w:semiHidden="0" w:uiPriority="63" w:unhideWhenUsed="0"/>
-    <w:lsdException w:name="Medium Shading 2 Accent 2" w:semiHidden="0" w:uiPriority="64" w:unhideWhenUsed="0"/>
-    <w:lsdException w:name="Medium List 1 Accent 2" w:semiHidden="0" w:uiPriority="65" w:unhideWhenUsed="0"/>
-    <w:lsdException w:name="Medium List 2 Accent 2" w:semiHidden="0" w:uiPriority="66" w:unhideWhenUsed="0"/>
-    <w:lsdException w:name="Medium Grid 1 Accent 2" w:semiHidden="0" w:uiPriority="67" w:unhideWhenUsed="0"/>
-    <w:lsdException w:name="Medium Grid 2 Accent 2" w:semiHidden="0" w:uiPriority="68" w:unhideWhenUsed="0"/>
-    <w:lsdException w:name="Medium Grid 3 Accent 2" w:semiHidden="0" w:uiPriority="69" w:unhideWhenUsed="0"/>
-    <w:lsdException w:name="Dark List Accent 2" w:semiHidden="0" w:uiPriority="70" w:unhideWhenUsed="0"/>
-    <w:lsdException w:name="Colorful Shading Accent 2" w:semiHidden="0" w:uiPriority="71" w:unhideWhenUsed="0"/>
-    <w:lsdException w:name="Colorful List Accent 2" w:semiHidden="0" w:uiPriority="72" w:unhideWhenUsed="0"/>
-    <w:lsdException w:name="Colorful Grid Accent 2" w:semiHidden="0" w:uiPriority="73" w:unhideWhenUsed="0"/>
-    <w:lsdException w:name="Light Shading Accent 3" w:semiHidden="0" w:uiPriority="60" w:unhideWhenUsed="0"/>
-    <w:lsdException w:name="Light List Accent 3" w:semiHidden="0" w:uiPriority="61" w:unhideWhenUsed="0"/>
-    <w:lsdException w:name="Light Grid Accent 3" w:semiHidden="0" w:uiPriority="62" w:unhideWhenUsed="0"/>
-    <w:lsdException w:name="Medium Shading 1 Accent 3" w:semiHidden="0" w:uiPriority="63" w:unhideWhenUsed="0"/>
-    <w:lsdException w:name="Medium Shading 2 Accent 3" w:semiHidden="0" w:uiPriority="64" w:unhideWhenUsed="0"/>
-    <w:lsdException w:name="Medium List 1 Accent 3" w:semiHidden="0" w:uiPriority="65" w:unhideWhenUsed="0"/>
-    <w:lsdException w:name="Medium List 2 Accent 3" w:semiHidden="0" w:uiPriority="66" w:unhideWhenUsed="0"/>
-    <w:lsdException w:name="Medium Grid 1 Accent 3" w:semiHidden="0" w:uiPriority="67" w:unhideWhenUsed="0"/>
-    <w:lsdException w:name="Medium Grid 2 Accent 3" w:semiHidden="0" w:uiPriority="68" w:unhideWhenUsed="0"/>
-    <w:lsdException w:name="Medium Grid 3 Accent 3" w:semiHidden="0" w:uiPriority="69" w:unhideWhenUsed="0"/>
-    <w:lsdException w:name="Dark List Accent 3" w:semiHidden="0" w:uiPriority="70" w:unhideWhenUsed="0"/>
-    <w:lsdException w:name="Colorful Shading Accent 3" w:semiHidden="0" w:uiPriority="71" w:unhideWhenUsed="0"/>
-    <w:lsdException w:name="Colorful List Accent 3" w:semiHidden="0" w:uiPriority="72" w:unhideWhenUsed="0"/>
-    <w:lsdException w:name="Colorful Grid Accent 3" w:semiHidden="0" w:uiPriority="73" w:unhideWhenUsed="0"/>
-    <w:lsdException w:name="Light Shading Accent 4" w:semiHidden="0" w:uiPriority="60" w:unhideWhenUsed="0"/>
-    <w:lsdException w:name="Light List Accent 4" w:semiHidden="0" w:uiPriority="61" w:unhideWhenUsed="0"/>
-    <w:lsdException w:name="Light Grid Accent 4" w:semiHidden="0" w:uiPriority="62" w:unhideWhenUsed="0"/>
-    <w:lsdException w:name="Medium Shading 1 Accent 4" w:semiHidden="0" w:uiPriority="63" w:unhideWhenUsed="0"/>
-    <w:lsdException w:name="Medium Shading 2 Accent 4" w:semiHidden="0" w:uiPriority="64" w:unhideWhenUsed="0"/>
-    <w:lsdException w:name="Medium List 1 Accent 4" w:semiHidden="0" w:uiPriority="65" w:unhideWhenUsed="0"/>
-    <w:lsdException w:name="Medium List 2 Accent 4" w:semiHidden="0" w:uiPriority="66" w:unhideWhenUsed="0"/>
-    <w:lsdException w:name="Medium Grid 1 Accent 4" w:semiHidden="0" w:uiPriority="67" w:unhideWhenUsed="0"/>
-    <w:lsdException w:name="Medium Grid 2 Accent 4" w:semiHidden="0" w:uiPriority="68" w:unhideWhenUsed="0"/>
-    <w:lsdException w:name="Medium Grid 3 Accent 4" w:semiHidden="0" w:uiPriority="69" w:unhideWhenUsed="0"/>
-    <w:lsdException w:name="Dark List Accent 4" w:semiHidden="0" w:uiPriority="70" w:unhideWhenUsed="0"/>
-    <w:lsdException w:name="Colorful Shading Accent 4" w:semiHidden="0" w:uiPriority="71" w:unhideWhenUsed="0"/>
-    <w:lsdException w:name="Colorful List Accent 4" w:semiHidden="0" w:uiPriority="72" w:unhideWhenUsed="0"/>
-    <w:lsdException w:name="Colorful Grid Accent 4" w:semiHidden="0" w:uiPriority="73" w:unhideWhenUsed="0"/>
-    <w:lsdException w:name="Light Shading Accent 5" w:semiHidden="0" w:uiPriority="60" w:unhideWhenUsed="0"/>
-    <w:lsdException w:name="Light List Accent 5" w:semiHidden="0" w:uiPriority="61" w:unhideWhenUsed="0"/>
-    <w:lsdException w:name="Light Grid Accent 5" w:semiHidden="0" w:uiPriority="62" w:unhideWhenUsed="0"/>
-    <w:lsdException w:name="Medium Shading 1 Accent 5" w:semiHidden="0" w:uiPriority="63" w:unhideWhenUsed="0"/>
-    <w:lsdException w:name="Medium Shading 2 Accent 5" w:semiHidden="0" w:uiPriority="64" w:unhideWhenUsed="0"/>
-    <w:lsdException w:name="Medium List 1 Accent 5" w:semiHidden="0" w:uiPriority="65" w:unhideWhenUsed="0"/>
-    <w:lsdException w:name="Medium List 2 Accent 5" w:semiHidden="0" w:uiPriority="66" w:unhideWhenUsed="0"/>
-    <w:lsdException w:name="Medium Grid 1 Accent 5" w:semiHidden="0" w:uiPriority="67" w:unhideWhenUsed="0"/>
-    <w:lsdException w:name="Medium Grid 2 Accent 5" w:semiHidden="0" w:uiPriority="68" w:unhideWhenUsed="0"/>
-    <w:lsdException w:name="Medium Grid 3 Accent 5" w:semiHidden="0" w:uiPriority="69" w:unhideWhenUsed="0"/>
-    <w:lsdException w:name="Dark List Accent 5" w:semiHidden="0" w:uiPriority="70" w:unhideWhenUsed="0"/>
-    <w:lsdException w:name="Colorful Shading Accent 5" w:semiHidden="0" w:uiPriority="71" w:unhideWhenUsed="0"/>
-    <w:lsdException w:name="Colorful List Accent 5" w:semiHidden="0" w:uiPriority="72" w:unhideWhenUsed="0"/>
-    <w:lsdException w:name="Colorful Grid Accent 5" w:semiHidden="0" w:uiPriority="73" w:unhideWhenUsed="0"/>
-    <w:lsdException w:name="Light Shading Accent 6" w:semiHidden="0" w:uiPriority="60" w:unhideWhenUsed="0"/>
-    <w:lsdException w:name="Light List Accent 6" w:semiHidden="0" w:uiPriority="61" w:unhideWhenUsed="0"/>
-    <w:lsdException w:name="Light Grid Accent 6" w:semiHidden="0" w:uiPriority="62" w:unhideWhenUsed="0"/>
-    <w:lsdException w:name="Medium Shading 1 Accent 6" w:semiHidden="0" w:uiPriority="63" w:unhideWhenUsed="0"/>
-    <w:lsdException w:name="Medium Shading 2 Accent 6" w:semiHidden="0" w:uiPriority="64" w:unhideWhenUsed="0"/>
-    <w:lsdException w:name="Medium List 1 Accent 6" w:semiHidden="0" w:uiPriority="65" w:unhideWhenUsed="0"/>
-    <w:lsdException w:name="Medium List 2 Accent 6" w:semiHidden="0" w:uiPriority="66" w:unhideWhenUsed="0"/>
-    <w:lsdException w:name="Medium Grid 1 Accent 6" w:semiHidden="0" w:uiPriority="67" w:unhideWhenUsed="0"/>
-    <w:lsdException w:name="Medium Grid 2 Accent 6" w:semiHidden="0" w:uiPriority="68" w:unhideWhenUsed="0"/>
-    <w:lsdException w:name="Medium Grid 3 Accent 6" w:semiHidden="0" w:uiPriority="69" w:unhideWhenUsed="0"/>
-    <w:lsdException w:name="Dark List Accent 6" w:semiHidden="0" w:uiPriority="70" w:unhideWhenUsed="0"/>
-    <w:lsdException w:name="Colorful Shading Accent 6" w:semiHidden="0" w:uiPriority="71" w:unhideWhenUsed="0"/>
-    <w:lsdException w:name="Colorful List Accent 6" w:semiHidden="0" w:uiPriority="72" w:unhideWhenUsed="0"/>
-    <w:lsdException w:name="Colorful Grid Accent 6" w:semiHidden="0" w:uiPriority="73" w:unhideWhenUsed="0"/>
-    <w:lsdException w:name="Subtle Emphasis" w:semiHidden="0" w:uiPriority="19" w:unhideWhenUsed="0" w:qFormat="1"/>
-    <w:lsdException w:name="Intense Emphasis" w:semiHidden="0" w:uiPriority="21" w:unhideWhenUsed="0" w:qFormat="1"/>
-    <w:lsdException w:name="Subtle Reference" w:semiHidden="0" w:uiPriority="31" w:unhideWhenUsed="0" w:qFormat="1"/>
-    <w:lsdException w:name="Intense Reference" w:semiHidden="0" w:uiPriority="32" w:unhideWhenUsed="0" w:qFormat="1"/>
-    <w:lsdException w:name="Book Title" w:semiHidden="0" w:uiPriority="33" w:unhideWhenUsed="0" w:qFormat="1"/>
-    <w:lsdException w:name="Bibliography" w:uiPriority="37"/>
-    <w:lsdException w:name="TOC Heading" w:uiPriority="39" w:qFormat="1"/>
+  <w:latentStyles w:defLockedState="0" w:defUIPriority="99" w:defSemiHidden="0" w:defUnhideWhenUsed="0" w:defQFormat="0" w:count="371">
+    <w:lsdException w:name="Normal" w:uiPriority="0" w:qFormat="1"/>
+    <w:lsdException w:name="heading 1" w:uiPriority="9" w:qFormat="1"/>
+    <w:lsdException w:name="heading 2" w:semiHidden="1" w:uiPriority="9" w:unhideWhenUsed="1" w:qFormat="1"/>
+    <w:lsdException w:name="heading 3" w:semiHidden="1" w:uiPriority="9" w:unhideWhenUsed="1" w:qFormat="1"/>
+    <w:lsdException w:name="heading 4" w:semiHidden="1" w:uiPriority="9" w:unhideWhenUsed="1" w:qFormat="1"/>
+    <w:lsdException w:name="heading 5" w:semiHidden="1" w:uiPriority="9" w:unhideWhenUsed="1" w:qFormat="1"/>
+    <w:lsdException w:name="heading 6" w:semiHidden="1" w:uiPriority="9" w:unhideWhenUsed="1" w:qFormat="1"/>
+    <w:lsdException w:name="heading 7" w:semiHidden="1" w:uiPriority="9" w:unhideWhenUsed="1" w:qFormat="1"/>
+    <w:lsdException w:name="heading 8" w:semiHidden="1" w:uiPriority="9" w:unhideWhenUsed="1" w:qFormat="1"/>
+    <w:lsdException w:name="heading 9" w:semiHidden="1" w:uiPriority="9" w:unhideWhenUsed="1" w:qFormat="1"/>
+    <w:lsdException w:name="index 1" w:semiHidden="1" w:unhideWhenUsed="1"/>
+    <w:lsdException w:name="index 2" w:semiHidden="1" w:unhideWhenUsed="1"/>
+    <w:lsdException w:name="index 3" w:semiHidden="1" w:unhideWhenUsed="1"/>
+    <w:lsdException w:name="index 4" w:semiHidden="1" w:unhideWhenUsed="1"/>
+    <w:lsdException w:name="index 5" w:semiHidden="1" w:unhideWhenUsed="1"/>
+    <w:lsdException w:name="index 6" w:semiHidden="1" w:unhideWhenUsed="1"/>
+    <w:lsdException w:name="index 7" w:semiHidden="1" w:unhideWhenUsed="1"/>
+    <w:lsdException w:name="index 8" w:semiHidden="1" w:unhideWhenUsed="1"/>
+    <w:lsdException w:name="index 9" w:semiHidden="1" w:unhideWhenUsed="1"/>
+    <w:lsdException w:name="toc 1" w:semiHidden="1" w:uiPriority="39" w:unhideWhenUsed="1"/>
+    <w:lsdException w:name="toc 2" w:semiHidden="1" w:uiPriority="39" w:unhideWhenUsed="1"/>
+    <w:lsdException w:name="toc 3" w:semiHidden="1" w:uiPriority="39" w:unhideWhenUsed="1"/>
+    <w:lsdException w:name="toc 4" w:semiHidden="1" w:uiPriority="39" w:unhideWhenUsed="1"/>
+    <w:lsdException w:name="toc 5" w:semiHidden="1" w:uiPriority="39" w:unhideWhenUsed="1"/>
+    <w:lsdException w:name="toc 6" w:semiHidden="1" w:uiPriority="39" w:unhideWhenUsed="1"/>
+    <w:lsdException w:name="toc 7" w:semiHidden="1" w:uiPriority="39" w:unhideWhenUsed="1"/>
+    <w:lsdException w:name="toc 8" w:semiHidden="1" w:uiPriority="39" w:unhideWhenUsed="1"/>
+    <w:lsdException w:name="toc 9" w:semiHidden="1" w:uiPriority="39" w:unhideWhenUsed="1"/>
+    <w:lsdException w:name="Normal Indent" w:semiHidden="1" w:unhideWhenUsed="1"/>
+    <w:lsdException w:name="footnote text" w:semiHidden="1" w:unhideWhenUsed="1"/>
+    <w:lsdException w:name="annotation text" w:semiHidden="1" w:unhideWhenUsed="1"/>
+    <w:lsdException w:name="header" w:semiHidden="1" w:unhideWhenUsed="1"/>
+    <w:lsdException w:name="footer" w:semiHidden="1" w:unhideWhenUsed="1"/>
+    <w:lsdException w:name="index heading" w:semiHidden="1" w:unhideWhenUsed="1"/>
+    <w:lsdException w:name="caption" w:semiHidden="1" w:uiPriority="35" w:unhideWhenUsed="1" w:qFormat="1"/>
+    <w:lsdException w:name="table of figures" w:semiHidden="1" w:unhideWhenUsed="1"/>
+    <w:lsdException w:name="envelope address" w:semiHidden="1" w:unhideWhenUsed="1"/>
+    <w:lsdException w:name="envelope return" w:semiHidden="1" w:unhideWhenUsed="1"/>
+    <w:lsdException w:name="footnote reference" w:semiHidden="1" w:unhideWhenUsed="1"/>
+    <w:lsdException w:name="annotation reference" w:semiHidden="1" w:unhideWhenUsed="1"/>
+    <w:lsdException w:name="line number" w:semiHidden="1" w:unhideWhenUsed="1"/>
+    <w:lsdException w:name="page number" w:semiHidden="1" w:unhideWhenUsed="1"/>
+    <w:lsdException w:name="endnote reference" w:semiHidden="1" w:unhideWhenUsed="1"/>
+    <w:lsdException w:name="endnote text" w:semiHidden="1" w:unhideWhenUsed="1"/>
+    <w:lsdException w:name="table of authorities" w:semiHidden="1" w:unhideWhenUsed="1"/>
+    <w:lsdException w:name="macro" w:semiHidden="1" w:unhideWhenUsed="1"/>
+    <w:lsdException w:name="toa heading" w:semiHidden="1" w:unhideWhenUsed="1"/>
+    <w:lsdException w:name="List" w:semiHidden="1" w:unhideWhenUsed="1"/>
+    <w:lsdException w:name="List Bullet" w:semiHidden="1" w:unhideWhenUsed="1"/>
+    <w:lsdException w:name="List Number" w:semiHidden="1" w:unhideWhenUsed="1"/>
+    <w:lsdException w:name="List 2" w:semiHidden="1" w:unhideWhenUsed="1"/>
+    <w:lsdException w:name="List 3" w:semiHidden="1" w:unhideWhenUsed="1"/>
+    <w:lsdException w:name="List 4" w:semiHidden="1" w:unhideWhenUsed="1"/>
+    <w:lsdException w:name="List 5" w:semiHidden="1" w:unhideWhenUsed="1"/>
+    <w:lsdException w:name="List Bullet 2" w:semiHidden="1" w:unhideWhenUsed="1"/>
+    <w:lsdException w:name="List Bullet 3" w:semiHidden="1" w:unhideWhenUsed="1"/>
+    <w:lsdException w:name="List Bullet 4" w:semiHidden="1" w:unhideWhenUsed="1"/>
+    <w:lsdException w:name="List Bullet 5" w:semiHidden="1" w:unhideWhenUsed="1"/>
+    <w:lsdException w:name="List Number 2" w:semiHidden="1" w:unhideWhenUsed="1"/>
+    <w:lsdException w:name="List Number 3" w:semiHidden="1" w:unhideWhenUsed="1"/>
+    <w:lsdException w:name="List Number 4" w:semiHidden="1" w:unhideWhenUsed="1"/>
+    <w:lsdException w:name="List Number 5" w:semiHidden="1" w:unhideWhenUsed="1"/>
+    <w:lsdException w:name="Title" w:uiPriority="10" w:qFormat="1"/>
+    <w:lsdException w:name="Closing" w:semiHidden="1" w:unhideWhenUsed="1"/>
+    <w:lsdException w:name="Signature" w:semiHidden="1" w:unhideWhenUsed="1"/>
+    <w:lsdException w:name="Default Paragraph Font" w:semiHidden="1" w:uiPriority="1" w:unhideWhenUsed="1"/>
+    <w:lsdException w:name="Body Text" w:semiHidden="1" w:unhideWhenUsed="1"/>
+    <w:lsdException w:name="Body Text Indent" w:semiHidden="1" w:unhideWhenUsed="1"/>
+    <w:lsdException w:name="List Continue" w:semiHidden="1" w:unhideWhenUsed="1"/>
+    <w:lsdException w:name="List Continue 2" w:semiHidden="1" w:unhideWhenUsed="1"/>
+    <w:lsdException w:name="List Continue 3" w:semiHidden="1" w:unhideWhenUsed="1"/>
+    <w:lsdException w:name="List Continue 4" w:semiHidden="1" w:unhideWhenUsed="1"/>
+    <w:lsdException w:name="List Continue 5" w:semiHidden="1" w:unhideWhenUsed="1"/>
+    <w:lsdException w:name="Message Header" w:semiHidden="1" w:unhideWhenUsed="1"/>
+    <w:lsdException w:name="Subtitle" w:uiPriority="11" w:qFormat="1"/>
+    <w:lsdException w:name="Salutation" w:semiHidden="1" w:unhideWhenUsed="1"/>
+    <w:lsdException w:name="Date" w:semiHidden="1" w:unhideWhenUsed="1"/>
+    <w:lsdException w:name="Body Text First Indent" w:semiHidden="1" w:unhideWhenUsed="1"/>
+    <w:lsdException w:name="Body Text First Indent 2" w:semiHidden="1" w:unhideWhenUsed="1"/>
+    <w:lsdException w:name="Note Heading" w:semiHidden="1" w:unhideWhenUsed="1"/>
+    <w:lsdException w:name="Body Text 2" w:semiHidden="1" w:unhideWhenUsed="1"/>
+    <w:lsdException w:name="Body Text 3" w:semiHidden="1" w:unhideWhenUsed="1"/>
+    <w:lsdException w:name="Body Text Indent 2" w:semiHidden="1" w:unhideWhenUsed="1"/>
+    <w:lsdException w:name="Body Text Indent 3" w:semiHidden="1" w:unhideWhenUsed="1"/>
+    <w:lsdException w:name="Block Text" w:semiHidden="1" w:unhideWhenUsed="1"/>
+    <w:lsdException w:name="Hyperlink" w:semiHidden="1" w:unhideWhenUsed="1"/>
+    <w:lsdException w:name="FollowedHyperlink" w:semiHidden="1" w:unhideWhenUsed="1"/>
+    <w:lsdException w:name="Strong" w:uiPriority="22" w:qFormat="1"/>
+    <w:lsdException w:name="Emphasis" w:uiPriority="20" w:qFormat="1"/>
+    <w:lsdException w:name="Document Map" w:semiHidden="1" w:unhideWhenUsed="1"/>
+    <w:lsdException w:name="Plain Text" w:semiHidden="1" w:unhideWhenUsed="1"/>
+    <w:lsdException w:name="E-mail Signature" w:semiHidden="1" w:unhideWhenUsed="1"/>
+    <w:lsdException w:name="HTML Top of Form" w:semiHidden="1" w:unhideWhenUsed="1"/>
+    <w:lsdException w:name="HTML Bottom of Form" w:semiHidden="1" w:unhideWhenUsed="1"/>
+    <w:lsdException w:name="Normal (Web)" w:semiHidden="1" w:unhideWhenUsed="1"/>
+    <w:lsdException w:name="HTML Acronym" w:semiHidden="1" w:unhideWhenUsed="1"/>
+    <w:lsdException w:name="HTML Address" w:semiHidden="1" w:unhideWhenUsed="1"/>
+    <w:lsdException w:name="HTML Cite" w:semiHidden="1" w:unhideWhenUsed="1"/>
+    <w:lsdException w:name="HTML Code" w:semiHidden="1" w:unhideWhenUsed="1"/>
+    <w:lsdException w:name="HTML Definition" w:semiHidden="1" w:unhideWhenUsed="1"/>
+    <w:lsdException w:name="HTML Keyboard" w:semiHidden="1" w:unhideWhenUsed="1"/>
+    <w:lsdException w:name="HTML Preformatted" w:semiHidden="1" w:unhideWhenUsed="1"/>
+    <w:lsdException w:name="HTML Sample" w:semiHidden="1" w:unhideWhenUsed="1"/>
+    <w:lsdException w:name="HTML Typewriter" w:semiHidden="1" w:unhideWhenUsed="1"/>
+    <w:lsdException w:name="HTML Variable" w:semiHidden="1" w:unhideWhenUsed="1"/>
+    <w:lsdException w:name="Normal Table" w:semiHidden="1" w:unhideWhenUsed="1"/>
+    <w:lsdException w:name="annotation subject" w:semiHidden="1" w:unhideWhenUsed="1"/>
+    <w:lsdException w:name="No List" w:semiHidden="1" w:unhideWhenUsed="1"/>
+    <w:lsdException w:name="Outline List 1" w:semiHidden="1" w:unhideWhenUsed="1"/>
+    <w:lsdException w:name="Outline List 2" w:semiHidden="1" w:unhideWhenUsed="1"/>
+    <w:lsdException w:name="Outline List 3" w:semiHidden="1" w:unhideWhenUsed="1"/>
+    <w:lsdException w:name="Table Simple 1" w:semiHidden="1" w:unhideWhenUsed="1"/>
+    <w:lsdException w:name="Table Simple 2" w:semiHidden="1" w:unhideWhenUsed="1"/>
+    <w:lsdException w:name="Table Simple 3" w:semiHidden="1" w:unhideWhenUsed="1"/>
+    <w:lsdException w:name="Table Classic 1" w:semiHidden="1" w:unhideWhenUsed="1"/>
+    <w:lsdException w:name="Table Classic 2" w:semiHidden="1" w:unhideWhenUsed="1"/>
+    <w:lsdException w:name="Table Classic 3" w:semiHidden="1" w:unhideWhenUsed="1"/>
+    <w:lsdException w:name="Table Classic 4" w:semiHidden="1" w:unhideWhenUsed="1"/>
+    <w:lsdException w:name="Table Colorful 1" w:semiHidden="1" w:unhideWhenUsed="1"/>
+    <w:lsdException w:name="Table Colorful 2" w:semiHidden="1" w:unhideWhenUsed="1"/>
+    <w:lsdException w:name="Table Colorful 3" w:semiHidden="1" w:unhideWhenUsed="1"/>
+    <w:lsdException w:name="Table Columns 1" w:semiHidden="1" w:unhideWhenUsed="1"/>
+    <w:lsdException w:name="Table Columns 2" w:semiHidden="1" w:unhideWhenUsed="1"/>
+    <w:lsdException w:name="Table Columns 3" w:semiHidden="1" w:unhideWhenUsed="1"/>
+    <w:lsdException w:name="Table Columns 4" w:semiHidden="1" w:unhideWhenUsed="1"/>
+    <w:lsdException w:name="Table Columns 5" w:semiHidden="1" w:unhideWhenUsed="1"/>
+    <w:lsdException w:name="Table Grid 1" w:semiHidden="1" w:unhideWhenUsed="1"/>
+    <w:lsdException w:name="Table Grid 2" w:semiHidden="1" w:unhideWhenUsed="1"/>
+    <w:lsdException w:name="Table Grid 3" w:semiHidden="1" w:unhideWhenUsed="1"/>
+    <w:lsdException w:name="Table Grid 4" w:semiHidden="1" w:unhideWhenUsed="1"/>
+    <w:lsdException w:name="Table Grid 5" w:semiHidden="1" w:unhideWhenUsed="1"/>
+    <w:lsdException w:name="Table Grid 6" w:semiHidden="1" w:unhideWhenUsed="1"/>
+    <w:lsdException w:name="Table Grid 7" w:semiHidden="1" w:unhideWhenUsed="1"/>
+    <w:lsdException w:name="Table Grid 8" w:semiHidden="1" w:unhideWhenUsed="1"/>
+    <w:lsdException w:name="Table List 1" w:semiHidden="1" w:unhideWhenUsed="1"/>
+    <w:lsdException w:name="Table List 2" w:semiHidden="1" w:unhideWhenUsed="1"/>
+    <w:lsdException w:name="Table List 3" w:semiHidden="1" w:unhideWhenUsed="1"/>
+    <w:lsdException w:name="Table List 4" w:semiHidden="1" w:unhideWhenUsed="1"/>
+    <w:lsdException w:name="Table List 5" w:semiHidden="1" w:unhideWhenUsed="1"/>
+    <w:lsdException w:name="Table List 6" w:semiHidden="1" w:unhideWhenUsed="1"/>
+    <w:lsdException w:name="Table List 7" w:semiHidden="1" w:unhideWhenUsed="1"/>
+    <w:lsdException w:name="Table List 8" w:semiHidden="1" w:unhideWhenUsed="1"/>
+    <w:lsdException w:name="Table 3D effects 1" w:semiHidden="1" w:unhideWhenUsed="1"/>
+    <w:lsdException w:name="Table 3D effects 2" w:semiHidden="1" w:unhideWhenUsed="1"/>
+    <w:lsdException w:name="Table 3D effects 3" w:semiHidden="1" w:unhideWhenUsed="1"/>
+    <w:lsdException w:name="Table Contemporary" w:semiHidden="1" w:unhideWhenUsed="1"/>
+    <w:lsdException w:name="Table Elegant" w:semiHidden="1" w:unhideWhenUsed="1"/>
+    <w:lsdException w:name="Table Professional" w:semiHidden="1" w:unhideWhenUsed="1"/>
+    <w:lsdException w:name="Table Subtle 1" w:semiHidden="1" w:unhideWhenUsed="1"/>
+    <w:lsdException w:name="Table Subtle 2" w:semiHidden="1" w:unhideWhenUsed="1"/>
+    <w:lsdException w:name="Table Web 1" w:semiHidden="1" w:unhideWhenUsed="1"/>
+    <w:lsdException w:name="Table Web 2" w:semiHidden="1" w:unhideWhenUsed="1"/>
+    <w:lsdException w:name="Table Web 3" w:semiHidden="1" w:unhideWhenUsed="1"/>
+    <w:lsdException w:name="Balloon Text" w:semiHidden="1" w:unhideWhenUsed="1"/>
+    <w:lsdException w:name="Table Grid" w:uiPriority="59"/>
+    <w:lsdException w:name="Table Theme" w:semiHidden="1" w:unhideWhenUsed="1"/>
+    <w:lsdException w:name="Placeholder Text" w:semiHidden="1"/>
+    <w:lsdException w:name="No Spacing" w:uiPriority="1" w:qFormat="1"/>
+    <w:lsdException w:name="Light Shading" w:uiPriority="60"/>
+    <w:lsdException w:name="Light List" w:uiPriority="61"/>
+    <w:lsdException w:name="Light Grid" w:uiPriority="62"/>
+    <w:lsdException w:name="Medium Shading 1" w:uiPriority="63"/>
+    <w:lsdException w:name="Medium Shading 2" w:uiPriority="64"/>
+    <w:lsdException w:name="Medium List 1" w:uiPriority="65"/>
+    <w:lsdException w:name="Medium List 2" w:uiPriority="66"/>
+    <w:lsdException w:name="Medium Grid 1" w:uiPriority="67"/>
+    <w:lsdException w:name="Medium Grid 2" w:uiPriority="68"/>
+    <w:lsdException w:name="Medium Grid 3" w:uiPriority="69"/>
+    <w:lsdException w:name="Dark List" w:uiPriority="70"/>
+    <w:lsdException w:name="Colorful Shading" w:uiPriority="71"/>
+    <w:lsdException w:name="Colorful List" w:uiPriority="72"/>
+    <w:lsdException w:name="Colorful Grid" w:uiPriority="73"/>
+    <w:lsdException w:name="Light Shading Accent 1" w:uiPriority="60"/>
+    <w:lsdException w:name="Light List Accent 1" w:uiPriority="61"/>
+    <w:lsdException w:name="Light Grid Accent 1" w:uiPriority="62"/>
+    <w:lsdException w:name="Medium Shading 1 Accent 1" w:uiPriority="63"/>
+    <w:lsdException w:name="Medium Shading 2 Accent 1" w:uiPriority="64"/>
+    <w:lsdException w:name="Medium List 1 Accent 1" w:uiPriority="65"/>
+    <w:lsdException w:name="Revision" w:semiHidden="1"/>
+    <w:lsdException w:name="List Paragraph" w:uiPriority="34" w:qFormat="1"/>
+    <w:lsdException w:name="Quote" w:uiPriority="29" w:qFormat="1"/>
+    <w:lsdException w:name="Intense Quote" w:uiPriority="30" w:qFormat="1"/>
+    <w:lsdException w:name="Medium List 2 Accent 1" w:uiPriority="66"/>
+    <w:lsdException w:name="Medium Grid 1 Accent 1" w:uiPriority="67"/>
+    <w:lsdException w:name="Medium Grid 2 Accent 1" w:uiPriority="68"/>
+    <w:lsdException w:name="Medium Grid 3 Accent 1" w:uiPriority="69"/>
+    <w:lsdException w:name="Dark List Accent 1" w:uiPriority="70"/>
+    <w:lsdException w:name="Colorful Shading Accent 1" w:uiPriority="71"/>
+    <w:lsdException w:name="Colorful List Accent 1" w:uiPriority="72"/>
+    <w:lsdException w:name="Colorful Grid Accent 1" w:uiPriority="73"/>
+    <w:lsdException w:name="Light Shading Accent 2" w:uiPriority="60"/>
+    <w:lsdException w:name="Light List Accent 2" w:uiPriority="61"/>
+    <w:lsdException w:name="Light Grid Accent 2" w:uiPriority="62"/>
+    <w:lsdException w:name="Medium Shading 1 Accent 2" w:uiPriority="63"/>
+    <w:lsdException w:name="Medium Shading 2 Accent 2" w:uiPriority="64"/>
+    <w:lsdException w:name="Medium List 1 Accent 2" w:uiPriority="65"/>
+    <w:lsdException w:name="Medium List 2 Accent 2" w:uiPriority="66"/>
+    <w:lsdException w:name="Medium Grid 1 Accent 2" w:uiPriority="67"/>
+    <w:lsdException w:name="Medium Grid 2 Accent 2" w:uiPriority="68"/>
+    <w:lsdException w:name="Medium Grid 3 Accent 2" w:uiPriority="69"/>
+    <w:lsdException w:name="Dark List Accent 2" w:uiPriority="70"/>
+    <w:lsdException w:name="Colorful Shading Accent 2" w:uiPriority="71"/>
+    <w:lsdException w:name="Colorful List Accent 2" w:uiPriority="72"/>
+    <w:lsdException w:name="Colorful Grid Accent 2" w:uiPriority="73"/>
+    <w:lsdException w:name="Light Shading Accent 3" w:uiPriority="60"/>
+    <w:lsdException w:name="Light List Accent 3" w:uiPriority="61"/>
+    <w:lsdException w:name="Light Grid Accent 3" w:uiPriority="62"/>
+    <w:lsdException w:name="Medium Shading 1 Accent 3" w:uiPriority="63"/>
+    <w:lsdException w:name="Medium Shading 2 Accent 3" w:uiPriority="64"/>
+    <w:lsdException w:name="Medium List 1 Accent 3" w:uiPriority="65"/>
+    <w:lsdException w:name="Medium List 2 Accent 3" w:uiPriority="66"/>
+    <w:lsdException w:name="Medium Grid 1 Accent 3" w:uiPriority="67"/>
+    <w:lsdException w:name="Medium Grid 2 Accent 3" w:uiPriority="68"/>
+    <w:lsdException w:name="Medium Grid 3 Accent 3" w:uiPriority="69"/>
+    <w:lsdException w:name="Dark List Accent 3" w:uiPriority="70"/>
+    <w:lsdException w:name="Colorful Shading Accent 3" w:uiPriority="71"/>
+    <w:lsdException w:name="Colorful List Accent 3" w:uiPriority="72"/>
+    <w:lsdException w:name="Colorful Grid Accent 3" w:uiPriority="73"/>
+    <w:lsdException w:name="Light Shading Accent 4" w:uiPriority="60"/>
+    <w:lsdException w:name="Light List Accent 4" w:uiPriority="61"/>
+    <w:lsdException w:name="Light Grid Accent 4" w:uiPriority="62"/>
+    <w:lsdException w:name="Medium Shading 1 Accent 4" w:uiPriority="63"/>
+    <w:lsdException w:name="Medium Shading 2 Accent 4" w:uiPriority="64"/>
+    <w:lsdException w:name="Medium List 1 Accent 4" w:uiPriority="65"/>
+    <w:lsdException w:name="Medium List 2 Accent 4" w:uiPriority="66"/>
+    <w:lsdException w:name="Medium Grid 1 Accent 4" w:uiPriority="67"/>
+    <w:lsdException w:name="Medium Grid 2 Accent 4" w:uiPriority="68"/>
+    <w:lsdException w:name="Medium Grid 3 Accent 4" w:uiPriority="69"/>
+    <w:lsdException w:name="Dark List Accent 4" w:uiPriority="70"/>
+    <w:lsdException w:name="Colorful Shading Accent 4" w:uiPriority="71"/>
+    <w:lsdException w:name="Colorful List Accent 4" w:uiPriority="72"/>
+    <w:lsdException w:name="Colorful Grid Accent 4" w:uiPriority="73"/>
+    <w:lsdException w:name="Light Shading Accent 5" w:uiPriority="60"/>
+    <w:lsdException w:name="Light List Accent 5" w:uiPriority="61"/>
+    <w:lsdException w:name="Light Grid Accent 5" w:uiPriority="62"/>
+    <w:lsdException w:name="Medium Shading 1 Accent 5" w:uiPriority="63"/>
+    <w:lsdException w:name="Medium Shading 2 Accent 5" w:uiPriority="64"/>
+    <w:lsdException w:name="Medium List 1 Accent 5" w:uiPriority="65"/>
+    <w:lsdException w:name="Medium List 2 Accent 5" w:uiPriority="66"/>
+    <w:lsdException w:name="Medium Grid 1 Accent 5" w:uiPriority="67"/>
+    <w:lsdException w:name="Medium Grid 2 Accent 5" w:uiPriority="68"/>
+    <w:lsdException w:name="Medium Grid 3 Accent 5" w:uiPriority="69"/>
+    <w:lsdException w:name="Dark List Accent 5" w:uiPriority="70"/>
+    <w:lsdException w:name="Colorful Shading Accent 5" w:uiPriority="71"/>
+    <w:lsdException w:name="Colorful List Accent 5" w:uiPriority="72"/>
+    <w:lsdException w:name="Colorful Grid Accent 5" w:uiPriority="73"/>
+    <w:lsdException w:name="Light Shading Accent 6" w:uiPriority="60"/>
+    <w:lsdException w:name="Light List Accent 6" w:uiPriority="61"/>
+    <w:lsdException w:name="Light Grid Accent 6" w:uiPriority="62"/>
+    <w:lsdException w:name="Medium Shading 1 Accent 6" w:uiPriority="63"/>
+    <w:lsdException w:name="Medium Shading 2 Accent 6" w:uiPriority="64"/>
+    <w:lsdException w:name="Medium List 1 Accent 6" w:uiPriority="65"/>
+    <w:lsdException w:name="Medium List 2 Accent 6" w:uiPriority="66"/>
+    <w:lsdException w:name="Medium Grid 1 Accent 6" w:uiPriority="67"/>
+    <w:lsdException w:name="Medium Grid 2 Accent 6" w:uiPriority="68"/>
+    <w:lsdException w:name="Medium Grid 3 Accent 6" w:uiPriority="69"/>
+    <w:lsdException w:name="Dark List Accent 6" w:uiPriority="70"/>
+    <w:lsdException w:name="Colorful Shading Accent 6" w:uiPriority="71"/>
+    <w:lsdException w:name="Colorful List Accent 6" w:uiPriority="72"/>
+    <w:lsdException w:name="Colorful Grid Accent 6" w:uiPriority="73"/>
+    <w:lsdException w:name="Subtle Emphasis" w:uiPriority="19" w:qFormat="1"/>
+    <w:lsdException w:name="Intense Emphasis" w:uiPriority="21" w:qFormat="1"/>
+    <w:lsdException w:name="Subtle Reference" w:uiPriority="31" w:qFormat="1"/>
+    <w:lsdException w:name="Intense Reference" w:uiPriority="32" w:qFormat="1"/>
+    <w:lsdException w:name="Book Title" w:uiPriority="33" w:qFormat="1"/>
+    <w:lsdException w:name="Bibliography" w:semiHidden="1" w:uiPriority="37" w:unhideWhenUsed="1"/>
+    <w:lsdException w:name="TOC Heading" w:semiHidden="1" w:uiPriority="39" w:unhideWhenUsed="1" w:qFormat="1"/>
+    <w:lsdException w:name="Plain Table 1" w:uiPriority="41"/>
+    <w:lsdException w:name="Plain Table 2" w:uiPriority="42"/>
+    <w:lsdException w:name="Plain Table 3" w:uiPriority="43"/>
+    <w:lsdException w:name="Plain Table 4" w:uiPriority="44"/>
+    <w:lsdException w:name="Plain Table 5" w:uiPriority="45"/>
+    <w:lsdException w:name="Grid Table Light" w:uiPriority="40"/>
+    <w:lsdException w:name="Grid Table 1 Light" w:uiPriority="46"/>
+    <w:lsdException w:name="Grid Table 2" w:uiPriority="47"/>
+    <w:lsdException w:name="Grid Table 3" w:uiPriority="48"/>
+    <w:lsdException w:name="Grid Table 4" w:uiPriority="49"/>
+    <w:lsdException w:name="Grid Table 5 Dark" w:uiPriority="50"/>
+    <w:lsdException w:name="Grid Table 6 Colorful" w:uiPriority="51"/>
+    <w:lsdException w:name="Grid Table 7 Colorful" w:uiPriority="52"/>
+    <w:lsdException w:name="Grid Table 1 Light Accent 1" w:uiPriority="46"/>
+    <w:lsdException w:name="Grid Table 2 Accent 1" w:uiPriority="47"/>
+    <w:lsdException w:name="Grid Table 3 Accent 1" w:uiPriority="48"/>
+    <w:lsdException w:name="Grid Table 4 Accent 1" w:uiPriority="49"/>
+    <w:lsdException w:name="Grid Table 5 Dark Accent 1" w:uiPriority="50"/>
+    <w:lsdException w:name="Grid Table 6 Colorful Accent 1" w:uiPriority="51"/>
+    <w:lsdException w:name="Grid Table 7 Colorful Accent 1" w:uiPriority="52"/>
+    <w:lsdException w:name="Grid Table 1 Light Accent 2" w:uiPriority="46"/>
+    <w:lsdException w:name="Grid Table 2 Accent 2" w:uiPriority="47"/>
+    <w:lsdException w:name="Grid Table 3 Accent 2" w:uiPriority="48"/>
+    <w:lsdException w:name="Grid Table 4 Accent 2" w:uiPriority="49"/>
+    <w:lsdException w:name="Grid Table 5 Dark Accent 2" w:uiPriority="50"/>
+    <w:lsdException w:name="Grid Table 6 Colorful Accent 2" w:uiPriority="51"/>
+    <w:lsdException w:name="Grid Table 7 Colorful Accent 2" w:uiPriority="52"/>
+    <w:lsdException w:name="Grid Table 1 Light Accent 3" w:uiPriority="46"/>
+    <w:lsdException w:name="Grid Table 2 Accent 3" w:uiPriority="47"/>
+    <w:lsdException w:name="Grid Table 3 Accent 3" w:uiPriority="48"/>
+    <w:lsdException w:name="Grid Table 4 Accent 3" w:uiPriority="49"/>
+    <w:lsdException w:name="Grid Table 5 Dark Accent 3" w:uiPriority="50"/>
+    <w:lsdException w:name="Grid Table 6 Colorful Accent 3" w:uiPriority="51"/>
+    <w:lsdException w:name="Grid Table 7 Colorful Accent 3" w:uiPriority="52"/>
+    <w:lsdException w:name="Grid Table 1 Light Accent 4" w:uiPriority="46"/>
+    <w:lsdException w:name="Grid Table 2 Accent 4" w:uiPriority="47"/>
+    <w:lsdException w:name="Grid Table 3 Accent 4" w:uiPriority="48"/>
+    <w:lsdException w:name="Grid Table 4 Accent 4" w:uiPriority="49"/>
+    <w:lsdException w:name="Grid Table 5 Dark Accent 4" w:uiPriority="50"/>
+    <w:lsdException w:name="Grid Table 6 Colorful Accent 4" w:uiPriority="51"/>
+    <w:lsdException w:name="Grid Table 7 Colorful Accent 4" w:uiPriority="52"/>
+    <w:lsdException w:name="Grid Table 1 Light Accent 5" w:uiPriority="46"/>
+    <w:lsdException w:name="Grid Table 2 Accent 5" w:uiPriority="47"/>
+    <w:lsdException w:name="Grid Table 3 Accent 5" w:uiPriority="48"/>
+    <w:lsdException w:name="Grid Table 4 Accent 5" w:uiPriority="49"/>
+    <w:lsdException w:name="Grid Table 5 Dark Accent 5" w:uiPriority="50"/>
+    <w:lsdException w:name="Grid Table 6 Colorful Accent 5" w:uiPriority="51"/>
+    <w:lsdException w:name="Grid Table 7 Colorful Accent 5" w:uiPriority="52"/>
+    <w:lsdException w:name="Grid Table 1 Light Accent 6" w:uiPriority="46"/>
+    <w:lsdException w:name="Grid Table 2 Accent 6" w:uiPriority="47"/>
+    <w:lsdException w:name="Grid Table 3 Accent 6" w:uiPriority="48"/>
+    <w:lsdException w:name="Grid Table 4 Accent 6" w:uiPriority="49"/>
+    <w:lsdException w:name="Grid Table 5 Dark Accent 6" w:uiPriority="50"/>
+    <w:lsdException w:name="Grid Table 6 Colorful Accent 6" w:uiPriority="51"/>
+    <w:lsdException w:name="Grid Table 7 Colorful Accent 6" w:uiPriority="52"/>
+    <w:lsdException w:name="List Table 1 Light" w:uiPriority="46"/>
+    <w:lsdException w:name="List Table 2" w:uiPriority="47"/>
+    <w:lsdException w:name="List Table 3" w:uiPriority="48"/>
+    <w:lsdException w:name="List Table 4" w:uiPriority="49"/>
+    <w:lsdException w:name="List Table 5 Dark" w:uiPriority="50"/>
+    <w:lsdException w:name="List Table 6 Colorful" w:uiPriority="51"/>
+    <w:lsdException w:name="List Table 7 Colorful" w:uiPriority="52"/>
+    <w:lsdException w:name="List Table 1 Light Accent 1" w:uiPriority="46"/>
+    <w:lsdException w:name="List Table 2 Accent 1" w:uiPriority="47"/>
+    <w:lsdException w:name="List Table 3 Accent 1" w:uiPriority="48"/>
+    <w:lsdException w:name="List Table 4 Accent 1" w:uiPriority="49"/>
+    <w:lsdException w:name="List Table 5 Dark Accent 1" w:uiPriority="50"/>
+    <w:lsdException w:name="List Table 6 Colorful Accent 1" w:uiPriority="51"/>
+    <w:lsdException w:name="List Table 7 Colorful Accent 1" w:uiPriority="52"/>
+    <w:lsdException w:name="List Table 1 Light Accent 2" w:uiPriority="46"/>
+    <w:lsdException w:name="List Table 2 Accent 2" w:uiPriority="47"/>
+    <w:lsdException w:name="List Table 3 Accent 2" w:uiPriority="48"/>
+    <w:lsdException w:name="List Table 4 Accent 2" w:uiPriority="49"/>
+    <w:lsdException w:name="List Table 5 Dark Accent 2" w:uiPriority="50"/>
+    <w:lsdException w:name="List Table 6 Colorful Accent 2" w:uiPriority="51"/>
+    <w:lsdException w:name="List Table 7 Colorful Accent 2" w:uiPriority="52"/>
+    <w:lsdException w:name="List Table 1 Light Accent 3" w:uiPriority="46"/>
+    <w:lsdException w:name="List Table 2 Accent 3" w:uiPriority="47"/>
+    <w:lsdException w:name="List Table 3 Accent 3" w:uiPriority="48"/>
+    <w:lsdException w:name="List Table 4 Accent 3" w:uiPriority="49"/>
+    <w:lsdException w:name="List Table 5 Dark Accent 3" w:uiPriority="50"/>
+    <w:lsdException w:name="List Table 6 Colorful Accent 3" w:uiPriority="51"/>
+    <w:lsdException w:name="List Table 7 Colorful Accent 3" w:uiPriority="52"/>
+    <w:lsdException w:name="List Table 1 Light Accent 4" w:uiPriority="46"/>
+    <w:lsdException w:name="List Table 2 Accent 4" w:uiPriority="47"/>
+    <w:lsdException w:name="List Table 3 Accent 4" w:uiPriority="48"/>
+    <w:lsdException w:name="List Table 4 Accent 4" w:uiPriority="49"/>
+    <w:lsdException w:name="List Table 5 Dark Accent 4" w:uiPriority="50"/>
+    <w:lsdException w:name="List Table 6 Colorful Accent 4" w:uiPriority="51"/>
+    <w:lsdException w:name="List Table 7 Colorful Accent 4" w:uiPriority="52"/>
+    <w:lsdException w:name="List Table 1 Light Accent 5" w:uiPriority="46"/>
+    <w:lsdException w:name="List Table 2 Accent 5" w:uiPriority="47"/>
+    <w:lsdException w:name="List Table 3 Accent 5" w:uiPriority="48"/>
+    <w:lsdException w:name="List Table 4 Accent 5" w:uiPriority="49"/>
+    <w:lsdException w:name="List Table 5 Dark Accent 5" w:uiPriority="50"/>
+    <w:lsdException w:name="List Table 6 Colorful Accent 5" w:uiPriority="51"/>
+    <w:lsdException w:name="List Table 7 Colorful Accent 5" w:uiPriority="52"/>
+    <w:lsdException w:name="List Table 1 Light Accent 6" w:uiPriority="46"/>
+    <w:lsdException w:name="List Table 2 Accent 6" w:uiPriority="47"/>
+    <w:lsdException w:name="List Table 3 Accent 6" w:uiPriority="48"/>
+    <w:lsdException w:name="List Table 4 Accent 6" w:uiPriority="49"/>
+    <w:lsdException w:name="List Table 5 Dark Accent 6" w:uiPriority="50"/>
+    <w:lsdException w:name="List Table 6 Colorful Accent 6" w:uiPriority="51"/>
+    <w:lsdException w:name="List Table 7 Colorful Accent 6" w:uiPriority="52"/>
   </w:latentStyles>
   <w:style w:type="paragraph" w:default="1" w:styleId="Normal">
     <w:name w:val="Normal"/>

</xml_diff>

<commit_message>
Agregamos información al readme
</commit_message>
<xml_diff>
--- a/Steps back to git.docx
+++ b/Steps back to git.docx
@@ -10,7 +10,15 @@
         <w:t xml:space="preserve">Pasos básicos </w:t>
       </w:r>
       <w:r>
-        <w:t>para iniciar Git:</w:t>
+        <w:t xml:space="preserve">para iniciar </w:t>
+      </w:r>
+      <w:proofErr w:type="spellStart"/>
+      <w:r>
+        <w:t>Git</w:t>
+      </w:r>
+      <w:proofErr w:type="spellEnd"/>
+      <w:r>
+        <w:t>:</w:t>
       </w:r>
     </w:p>
     <w:p>
@@ -22,8 +30,29 @@
         </w:numPr>
       </w:pPr>
       <w:r>
-        <w:t>Instalar Git y ejecutar git bash</w:t>
-      </w:r>
+        <w:t xml:space="preserve">Instalar </w:t>
+      </w:r>
+      <w:proofErr w:type="spellStart"/>
+      <w:r>
+        <w:t>Git</w:t>
+      </w:r>
+      <w:proofErr w:type="spellEnd"/>
+      <w:r>
+        <w:t xml:space="preserve"> y ejecutar </w:t>
+      </w:r>
+      <w:proofErr w:type="spellStart"/>
+      <w:r>
+        <w:t>git</w:t>
+      </w:r>
+      <w:proofErr w:type="spellEnd"/>
+      <w:r>
+        <w:t xml:space="preserve"> </w:t>
+      </w:r>
+      <w:proofErr w:type="spellStart"/>
+      <w:r>
+        <w:t>bash</w:t>
+      </w:r>
+      <w:proofErr w:type="spellEnd"/>
     </w:p>
     <w:p>
       <w:pPr>
@@ -34,7 +63,15 @@
         </w:numPr>
       </w:pPr>
       <w:r>
-        <w:t>Definir el nombre de usuario que nos identificará dentro de git:</w:t>
+        <w:t xml:space="preserve">Definir el nombre de usuario que nos identificará dentro de </w:t>
+      </w:r>
+      <w:proofErr w:type="spellStart"/>
+      <w:r>
+        <w:t>git</w:t>
+      </w:r>
+      <w:proofErr w:type="spellEnd"/>
+      <w:r>
+        <w:t>:</w:t>
       </w:r>
     </w:p>
     <w:p>
@@ -48,11 +85,47 @@
           <w:lang w:val="en-US"/>
         </w:rPr>
       </w:pPr>
-      <w:r>
-        <w:rPr>
-          <w:lang w:val="en-US"/>
-        </w:rPr>
-        <w:t>Git config –global user.name “user_name”</w:t>
+      <w:proofErr w:type="spellStart"/>
+      <w:r>
+        <w:rPr>
+          <w:lang w:val="en-US"/>
+        </w:rPr>
+        <w:t>Git</w:t>
+      </w:r>
+      <w:proofErr w:type="spellEnd"/>
+      <w:r>
+        <w:rPr>
+          <w:lang w:val="en-US"/>
+        </w:rPr>
+        <w:t xml:space="preserve"> </w:t>
+      </w:r>
+      <w:proofErr w:type="spellStart"/>
+      <w:r>
+        <w:rPr>
+          <w:lang w:val="en-US"/>
+        </w:rPr>
+        <w:t>config</w:t>
+      </w:r>
+      <w:proofErr w:type="spellEnd"/>
+      <w:r>
+        <w:rPr>
+          <w:lang w:val="en-US"/>
+        </w:rPr>
+        <w:t xml:space="preserve"> –global user.name “</w:t>
+      </w:r>
+      <w:proofErr w:type="spellStart"/>
+      <w:r>
+        <w:rPr>
+          <w:lang w:val="en-US"/>
+        </w:rPr>
+        <w:t>user_name</w:t>
+      </w:r>
+      <w:proofErr w:type="spellEnd"/>
+      <w:r>
+        <w:rPr>
+          <w:lang w:val="en-US"/>
+        </w:rPr>
+        <w:t>”</w:t>
       </w:r>
     </w:p>
     <w:p>
@@ -66,11 +139,47 @@
           <w:lang w:val="en-US"/>
         </w:rPr>
       </w:pPr>
-      <w:r>
-        <w:rPr>
-          <w:lang w:val="en-US"/>
-        </w:rPr>
-        <w:t>Git config –global user.email “email@email.com”</w:t>
+      <w:proofErr w:type="spellStart"/>
+      <w:r>
+        <w:rPr>
+          <w:lang w:val="en-US"/>
+        </w:rPr>
+        <w:t>Git</w:t>
+      </w:r>
+      <w:proofErr w:type="spellEnd"/>
+      <w:r>
+        <w:rPr>
+          <w:lang w:val="en-US"/>
+        </w:rPr>
+        <w:t xml:space="preserve"> </w:t>
+      </w:r>
+      <w:proofErr w:type="spellStart"/>
+      <w:r>
+        <w:rPr>
+          <w:lang w:val="en-US"/>
+        </w:rPr>
+        <w:t>config</w:t>
+      </w:r>
+      <w:proofErr w:type="spellEnd"/>
+      <w:r>
+        <w:rPr>
+          <w:lang w:val="en-US"/>
+        </w:rPr>
+        <w:t xml:space="preserve"> –global </w:t>
+      </w:r>
+      <w:proofErr w:type="spellStart"/>
+      <w:r>
+        <w:rPr>
+          <w:lang w:val="en-US"/>
+        </w:rPr>
+        <w:t>user.email</w:t>
+      </w:r>
+      <w:proofErr w:type="spellEnd"/>
+      <w:r>
+        <w:rPr>
+          <w:lang w:val="en-US"/>
+        </w:rPr>
+        <w:t xml:space="preserve"> “email@email.com”</w:t>
       </w:r>
     </w:p>
     <w:p>
@@ -102,11 +211,33 @@
           <w:lang w:val="en-US"/>
         </w:rPr>
       </w:pPr>
-      <w:r>
-        <w:rPr>
-          <w:lang w:val="en-US"/>
-        </w:rPr>
-        <w:t>Git config --list</w:t>
+      <w:proofErr w:type="spellStart"/>
+      <w:r>
+        <w:rPr>
+          <w:lang w:val="en-US"/>
+        </w:rPr>
+        <w:t>Git</w:t>
+      </w:r>
+      <w:proofErr w:type="spellEnd"/>
+      <w:r>
+        <w:rPr>
+          <w:lang w:val="en-US"/>
+        </w:rPr>
+        <w:t xml:space="preserve"> </w:t>
+      </w:r>
+      <w:proofErr w:type="spellStart"/>
+      <w:r>
+        <w:rPr>
+          <w:lang w:val="en-US"/>
+        </w:rPr>
+        <w:t>config</w:t>
+      </w:r>
+      <w:proofErr w:type="spellEnd"/>
+      <w:r>
+        <w:rPr>
+          <w:lang w:val="en-US"/>
+        </w:rPr>
+        <w:t xml:space="preserve"> --list</w:t>
       </w:r>
     </w:p>
     <w:p>
@@ -124,7 +255,21 @@
         <w:rPr>
           <w:lang w:val="en-US"/>
         </w:rPr>
-        <w:t>Initialize the git repository</w:t>
+        <w:t xml:space="preserve">Initialize the </w:t>
+      </w:r>
+      <w:proofErr w:type="spellStart"/>
+      <w:r>
+        <w:rPr>
+          <w:lang w:val="en-US"/>
+        </w:rPr>
+        <w:t>git</w:t>
+      </w:r>
+      <w:proofErr w:type="spellEnd"/>
+      <w:r>
+        <w:rPr>
+          <w:lang w:val="en-US"/>
+        </w:rPr>
+        <w:t xml:space="preserve"> repository</w:t>
       </w:r>
     </w:p>
     <w:p>
@@ -138,12 +283,28 @@
           <w:lang w:val="en-US"/>
         </w:rPr>
       </w:pPr>
-      <w:r>
-        <w:rPr>
-          <w:lang w:val="en-US"/>
-        </w:rPr>
-        <w:t>Git init</w:t>
-      </w:r>
+      <w:proofErr w:type="spellStart"/>
+      <w:r>
+        <w:rPr>
+          <w:lang w:val="en-US"/>
+        </w:rPr>
+        <w:t>Git</w:t>
+      </w:r>
+      <w:proofErr w:type="spellEnd"/>
+      <w:r>
+        <w:rPr>
+          <w:lang w:val="en-US"/>
+        </w:rPr>
+        <w:t xml:space="preserve"> </w:t>
+      </w:r>
+      <w:proofErr w:type="spellStart"/>
+      <w:r>
+        <w:rPr>
+          <w:lang w:val="en-US"/>
+        </w:rPr>
+        <w:t>init</w:t>
+      </w:r>
+      <w:proofErr w:type="spellEnd"/>
     </w:p>
     <w:p>
       <w:pPr>
@@ -178,11 +339,19 @@
           <w:lang w:val="en-US"/>
         </w:rPr>
       </w:pPr>
-      <w:r>
-        <w:rPr>
-          <w:lang w:val="en-US"/>
-        </w:rPr>
-        <w:t xml:space="preserve">Git remote add origin </w:t>
+      <w:proofErr w:type="spellStart"/>
+      <w:r>
+        <w:rPr>
+          <w:lang w:val="en-US"/>
+        </w:rPr>
+        <w:t>Git</w:t>
+      </w:r>
+      <w:proofErr w:type="spellEnd"/>
+      <w:r>
+        <w:rPr>
+          <w:lang w:val="en-US"/>
+        </w:rPr>
+        <w:t xml:space="preserve"> remote add origin </w:t>
       </w:r>
       <w:hyperlink r:id="rId6" w:history="1">
         <w:r>
@@ -209,8 +378,29 @@
       <w:r>
         <w:t xml:space="preserve">Configuramos la conexión en caso de estar detrás de un proxy: </w:t>
       </w:r>
-      <w:r>
-        <w:t>git config --global http.proxy http://172.16.3.1:8080</w:t>
+      <w:proofErr w:type="spellStart"/>
+      <w:r>
+        <w:t>git</w:t>
+      </w:r>
+      <w:proofErr w:type="spellEnd"/>
+      <w:r>
+        <w:t xml:space="preserve"> </w:t>
+      </w:r>
+      <w:proofErr w:type="spellStart"/>
+      <w:r>
+        <w:t>config</w:t>
+      </w:r>
+      <w:proofErr w:type="spellEnd"/>
+      <w:r>
+        <w:t xml:space="preserve"> --global </w:t>
+      </w:r>
+      <w:proofErr w:type="spellStart"/>
+      <w:r>
+        <w:t>http.proxy</w:t>
+      </w:r>
+      <w:proofErr w:type="spellEnd"/>
+      <w:r>
+        <w:t xml:space="preserve"> http://172.16.3.1:8080</w:t>
       </w:r>
     </w:p>
     <w:p>
@@ -307,7 +497,21 @@
         <w:rPr>
           <w:lang w:val="en-US"/>
         </w:rPr>
-        <w:t>Index:  tells git where are the files that it should be controlling</w:t>
+        <w:t xml:space="preserve">Index:  tells </w:t>
+      </w:r>
+      <w:proofErr w:type="spellStart"/>
+      <w:r>
+        <w:rPr>
+          <w:lang w:val="en-US"/>
+        </w:rPr>
+        <w:t>git</w:t>
+      </w:r>
+      <w:proofErr w:type="spellEnd"/>
+      <w:r>
+        <w:rPr>
+          <w:lang w:val="en-US"/>
+        </w:rPr>
+        <w:t xml:space="preserve"> where are the files that it should be controlling</w:t>
       </w:r>
     </w:p>
     <w:p>
@@ -361,13 +565,71 @@
           <w:lang w:val="en-US"/>
         </w:rPr>
       </w:pPr>
+      <w:proofErr w:type="spellStart"/>
       <w:r>
         <w:rPr>
           <w:lang w:val="en-US"/>
         </w:rPr>
         <w:lastRenderedPageBreak/>
-        <w:t>Pasos básicos para manejar cambios</w:t>
-      </w:r>
+        <w:t>Pasos</w:t>
+      </w:r>
+      <w:proofErr w:type="spellEnd"/>
+      <w:r>
+        <w:rPr>
+          <w:lang w:val="en-US"/>
+        </w:rPr>
+        <w:t xml:space="preserve"> </w:t>
+      </w:r>
+      <w:proofErr w:type="spellStart"/>
+      <w:r>
+        <w:rPr>
+          <w:lang w:val="en-US"/>
+        </w:rPr>
+        <w:t>básicos</w:t>
+      </w:r>
+      <w:proofErr w:type="spellEnd"/>
+      <w:r>
+        <w:rPr>
+          <w:lang w:val="en-US"/>
+        </w:rPr>
+        <w:t xml:space="preserve"> </w:t>
+      </w:r>
+      <w:proofErr w:type="spellStart"/>
+      <w:r>
+        <w:rPr>
+          <w:lang w:val="en-US"/>
+        </w:rPr>
+        <w:t>para</w:t>
+      </w:r>
+      <w:proofErr w:type="spellEnd"/>
+      <w:r>
+        <w:rPr>
+          <w:lang w:val="en-US"/>
+        </w:rPr>
+        <w:t xml:space="preserve"> </w:t>
+      </w:r>
+      <w:proofErr w:type="spellStart"/>
+      <w:r>
+        <w:rPr>
+          <w:lang w:val="en-US"/>
+        </w:rPr>
+        <w:t>manejar</w:t>
+      </w:r>
+      <w:proofErr w:type="spellEnd"/>
+      <w:r>
+        <w:rPr>
+          <w:lang w:val="en-US"/>
+        </w:rPr>
+        <w:t xml:space="preserve"> </w:t>
+      </w:r>
+      <w:proofErr w:type="spellStart"/>
+      <w:r>
+        <w:rPr>
+          <w:lang w:val="en-US"/>
+        </w:rPr>
+        <w:t>cambios</w:t>
+      </w:r>
+      <w:proofErr w:type="spellEnd"/>
     </w:p>
     <w:p>
       <w:pPr>
@@ -397,7 +659,21 @@
         <w:rPr>
           <w:lang w:val="en-US"/>
         </w:rPr>
-        <w:t>so git knows it has to monitor those files</w:t>
+        <w:t xml:space="preserve">so </w:t>
+      </w:r>
+      <w:proofErr w:type="spellStart"/>
+      <w:r>
+        <w:rPr>
+          <w:lang w:val="en-US"/>
+        </w:rPr>
+        <w:t>git</w:t>
+      </w:r>
+      <w:proofErr w:type="spellEnd"/>
+      <w:r>
+        <w:rPr>
+          <w:lang w:val="en-US"/>
+        </w:rPr>
+        <w:t xml:space="preserve"> knows it has to monitor those files</w:t>
       </w:r>
     </w:p>
     <w:p>
@@ -411,11 +687,33 @@
           <w:lang w:val="en-US"/>
         </w:rPr>
       </w:pPr>
-      <w:r>
-        <w:rPr>
-          <w:lang w:val="en-US"/>
-        </w:rPr>
-        <w:t>Git add .  // adds all new files</w:t>
+      <w:proofErr w:type="spellStart"/>
+      <w:r>
+        <w:rPr>
+          <w:lang w:val="en-US"/>
+        </w:rPr>
+        <w:t>Git</w:t>
+      </w:r>
+      <w:proofErr w:type="spellEnd"/>
+      <w:r>
+        <w:rPr>
+          <w:lang w:val="en-US"/>
+        </w:rPr>
+        <w:t xml:space="preserve"> </w:t>
+      </w:r>
+      <w:proofErr w:type="gramStart"/>
+      <w:r>
+        <w:rPr>
+          <w:lang w:val="en-US"/>
+        </w:rPr>
+        <w:t>add .</w:t>
+      </w:r>
+      <w:proofErr w:type="gramEnd"/>
+      <w:r>
+        <w:rPr>
+          <w:lang w:val="en-US"/>
+        </w:rPr>
+        <w:t xml:space="preserve">  // adds all new files</w:t>
       </w:r>
     </w:p>
     <w:p>
@@ -429,11 +727,19 @@
           <w:lang w:val="en-US"/>
         </w:rPr>
       </w:pPr>
-      <w:r>
-        <w:rPr>
-          <w:lang w:val="en-US"/>
-        </w:rPr>
-        <w:t>Git add –u // updates tracking for files that changed names or were deleted</w:t>
+      <w:proofErr w:type="spellStart"/>
+      <w:r>
+        <w:rPr>
+          <w:lang w:val="en-US"/>
+        </w:rPr>
+        <w:t>Git</w:t>
+      </w:r>
+      <w:proofErr w:type="spellEnd"/>
+      <w:r>
+        <w:rPr>
+          <w:lang w:val="en-US"/>
+        </w:rPr>
+        <w:t xml:space="preserve"> add –u // updates tracking for files that changed names or were deleted</w:t>
       </w:r>
     </w:p>
     <w:p>
@@ -447,11 +753,19 @@
           <w:lang w:val="en-US"/>
         </w:rPr>
       </w:pPr>
-      <w:r>
-        <w:rPr>
-          <w:lang w:val="en-US"/>
-        </w:rPr>
-        <w:t>Git add – A // does both of the previous</w:t>
+      <w:proofErr w:type="spellStart"/>
+      <w:r>
+        <w:rPr>
+          <w:lang w:val="en-US"/>
+        </w:rPr>
+        <w:t>Git</w:t>
+      </w:r>
+      <w:proofErr w:type="spellEnd"/>
+      <w:r>
+        <w:rPr>
+          <w:lang w:val="en-US"/>
+        </w:rPr>
+        <w:t xml:space="preserve"> add – A // does both of the previous</w:t>
       </w:r>
     </w:p>
     <w:p>
@@ -465,11 +779,19 @@
           <w:lang w:val="en-US"/>
         </w:rPr>
       </w:pPr>
-      <w:r>
-        <w:rPr>
-          <w:lang w:val="en-US"/>
-        </w:rPr>
-        <w:t>Git add filename // add the file to control by its name</w:t>
+      <w:proofErr w:type="spellStart"/>
+      <w:r>
+        <w:rPr>
+          <w:lang w:val="en-US"/>
+        </w:rPr>
+        <w:t>Git</w:t>
+      </w:r>
+      <w:proofErr w:type="spellEnd"/>
+      <w:r>
+        <w:rPr>
+          <w:lang w:val="en-US"/>
+        </w:rPr>
+        <w:t xml:space="preserve"> add filename // add the file to control by its name</w:t>
       </w:r>
     </w:p>
     <w:p>
@@ -507,11 +829,33 @@
           <w:lang w:val="en-US"/>
         </w:rPr>
       </w:pPr>
-      <w:r>
-        <w:rPr>
-          <w:lang w:val="en-US"/>
-        </w:rPr>
-        <w:t>Git rm filename</w:t>
+      <w:proofErr w:type="spellStart"/>
+      <w:r>
+        <w:rPr>
+          <w:lang w:val="en-US"/>
+        </w:rPr>
+        <w:t>Git</w:t>
+      </w:r>
+      <w:proofErr w:type="spellEnd"/>
+      <w:r>
+        <w:rPr>
+          <w:lang w:val="en-US"/>
+        </w:rPr>
+        <w:t xml:space="preserve"> </w:t>
+      </w:r>
+      <w:proofErr w:type="spellStart"/>
+      <w:r>
+        <w:rPr>
+          <w:lang w:val="en-US"/>
+        </w:rPr>
+        <w:t>rm</w:t>
+      </w:r>
+      <w:proofErr w:type="spellEnd"/>
+      <w:r>
+        <w:rPr>
+          <w:lang w:val="en-US"/>
+        </w:rPr>
+        <w:t xml:space="preserve"> filename</w:t>
       </w:r>
     </w:p>
     <w:p>
@@ -543,11 +887,19 @@
           <w:lang w:val="en-US"/>
         </w:rPr>
       </w:pPr>
-      <w:r>
-        <w:rPr>
-          <w:lang w:val="en-US"/>
-        </w:rPr>
-        <w:t>Git status</w:t>
+      <w:proofErr w:type="spellStart"/>
+      <w:r>
+        <w:rPr>
+          <w:lang w:val="en-US"/>
+        </w:rPr>
+        <w:t>Git</w:t>
+      </w:r>
+      <w:proofErr w:type="spellEnd"/>
+      <w:r>
+        <w:rPr>
+          <w:lang w:val="en-US"/>
+        </w:rPr>
+        <w:t xml:space="preserve"> status</w:t>
       </w:r>
     </w:p>
     <w:p>
@@ -579,11 +931,19 @@
           <w:lang w:val="en-US"/>
         </w:rPr>
       </w:pPr>
-      <w:r>
-        <w:rPr>
-          <w:lang w:val="en-US"/>
-        </w:rPr>
-        <w:t xml:space="preserve">Git commit </w:t>
+      <w:proofErr w:type="spellStart"/>
+      <w:r>
+        <w:rPr>
+          <w:lang w:val="en-US"/>
+        </w:rPr>
+        <w:t>Git</w:t>
+      </w:r>
+      <w:proofErr w:type="spellEnd"/>
+      <w:r>
+        <w:rPr>
+          <w:lang w:val="en-US"/>
+        </w:rPr>
+        <w:t xml:space="preserve"> commit </w:t>
       </w:r>
       <w:r>
         <w:rPr>
@@ -603,11 +963,19 @@
           <w:lang w:val="en-US"/>
         </w:rPr>
       </w:pPr>
-      <w:r>
-        <w:rPr>
-          <w:lang w:val="en-US"/>
-        </w:rPr>
-        <w:t xml:space="preserve">Git commit </w:t>
+      <w:proofErr w:type="spellStart"/>
+      <w:r>
+        <w:rPr>
+          <w:lang w:val="en-US"/>
+        </w:rPr>
+        <w:t>Git</w:t>
+      </w:r>
+      <w:proofErr w:type="spellEnd"/>
+      <w:r>
+        <w:rPr>
+          <w:lang w:val="en-US"/>
+        </w:rPr>
+        <w:t xml:space="preserve"> commit </w:t>
       </w:r>
       <w:r>
         <w:rPr>
@@ -669,11 +1037,19 @@
           <w:lang w:val="en-US"/>
         </w:rPr>
       </w:pPr>
-      <w:r>
-        <w:rPr>
-          <w:lang w:val="en-US"/>
-        </w:rPr>
-        <w:t>Git push</w:t>
+      <w:proofErr w:type="spellStart"/>
+      <w:r>
+        <w:rPr>
+          <w:lang w:val="en-US"/>
+        </w:rPr>
+        <w:t>Git</w:t>
+      </w:r>
+      <w:proofErr w:type="spellEnd"/>
+      <w:r>
+        <w:rPr>
+          <w:lang w:val="en-US"/>
+        </w:rPr>
+        <w:t xml:space="preserve"> push</w:t>
       </w:r>
       <w:r>
         <w:rPr>
@@ -693,8 +1069,17 @@
           <w:i/>
           <w:lang w:val="en-US"/>
         </w:rPr>
-        <w:t xml:space="preserve"> branch_name</w:t>
-      </w:r>
+        <w:t xml:space="preserve"> </w:t>
+      </w:r>
+      <w:proofErr w:type="spellStart"/>
+      <w:r>
+        <w:rPr>
+          <w:i/>
+          <w:lang w:val="en-US"/>
+        </w:rPr>
+        <w:t>branch_name</w:t>
+      </w:r>
+      <w:proofErr w:type="spellEnd"/>
     </w:p>
     <w:p>
       <w:pPr>
@@ -711,8 +1096,16 @@
         <w:rPr>
           <w:lang w:val="en-US"/>
         </w:rPr>
-        <w:t>Mover archivos</w:t>
-      </w:r>
+        <w:t xml:space="preserve">Mover </w:t>
+      </w:r>
+      <w:proofErr w:type="spellStart"/>
+      <w:r>
+        <w:rPr>
+          <w:lang w:val="en-US"/>
+        </w:rPr>
+        <w:t>archivos</w:t>
+      </w:r>
+      <w:proofErr w:type="spellEnd"/>
     </w:p>
     <w:p>
       <w:pPr>
@@ -755,11 +1148,19 @@
         </w:rPr>
         <w:t xml:space="preserve"> (</w:t>
       </w:r>
-      <w:r>
-        <w:rPr>
-          <w:lang w:val="en-US"/>
-        </w:rPr>
-        <w:t xml:space="preserve">Git status will detect you deleted the file but added </w:t>
+      <w:proofErr w:type="spellStart"/>
+      <w:r>
+        <w:rPr>
+          <w:lang w:val="en-US"/>
+        </w:rPr>
+        <w:t>Git</w:t>
+      </w:r>
+      <w:proofErr w:type="spellEnd"/>
+      <w:r>
+        <w:rPr>
+          <w:lang w:val="en-US"/>
+        </w:rPr>
+        <w:t xml:space="preserve"> status will detect you deleted the file but added </w:t>
       </w:r>
       <w:r>
         <w:rPr>
@@ -801,7 +1202,21 @@
         <w:rPr>
           <w:lang w:val="en-US"/>
         </w:rPr>
-        <w:t xml:space="preserve">xecute the command “rm” to the moved </w:t>
+        <w:t>xecute the command “</w:t>
+      </w:r>
+      <w:proofErr w:type="spellStart"/>
+      <w:r>
+        <w:rPr>
+          <w:lang w:val="en-US"/>
+        </w:rPr>
+        <w:t>rm</w:t>
+      </w:r>
+      <w:proofErr w:type="spellEnd"/>
+      <w:r>
+        <w:rPr>
+          <w:lang w:val="en-US"/>
+        </w:rPr>
+        <w:t xml:space="preserve">” to the moved </w:t>
       </w:r>
       <w:r>
         <w:rPr>
@@ -827,12 +1242,42 @@
           <w:lang w:val="en-US"/>
         </w:rPr>
       </w:pPr>
-      <w:r>
-        <w:rPr>
-          <w:lang w:val="en-US"/>
-        </w:rPr>
-        <w:t>Git rm funciones.h</w:t>
-      </w:r>
+      <w:proofErr w:type="spellStart"/>
+      <w:r>
+        <w:rPr>
+          <w:lang w:val="en-US"/>
+        </w:rPr>
+        <w:t>Git</w:t>
+      </w:r>
+      <w:proofErr w:type="spellEnd"/>
+      <w:r>
+        <w:rPr>
+          <w:lang w:val="en-US"/>
+        </w:rPr>
+        <w:t xml:space="preserve"> </w:t>
+      </w:r>
+      <w:proofErr w:type="spellStart"/>
+      <w:r>
+        <w:rPr>
+          <w:lang w:val="en-US"/>
+        </w:rPr>
+        <w:t>rm</w:t>
+      </w:r>
+      <w:proofErr w:type="spellEnd"/>
+      <w:r>
+        <w:rPr>
+          <w:lang w:val="en-US"/>
+        </w:rPr>
+        <w:t xml:space="preserve"> </w:t>
+      </w:r>
+      <w:proofErr w:type="spellStart"/>
+      <w:r>
+        <w:rPr>
+          <w:lang w:val="en-US"/>
+        </w:rPr>
+        <w:t>funciones.h</w:t>
+      </w:r>
+      <w:proofErr w:type="spellEnd"/>
     </w:p>
     <w:p>
       <w:pPr>
@@ -845,12 +1290,28 @@
           <w:lang w:val="en-US"/>
         </w:rPr>
       </w:pPr>
-      <w:r>
-        <w:rPr>
-          <w:lang w:val="en-US"/>
-        </w:rPr>
-        <w:t>Git add include/funciones.h</w:t>
-      </w:r>
+      <w:proofErr w:type="spellStart"/>
+      <w:r>
+        <w:rPr>
+          <w:lang w:val="en-US"/>
+        </w:rPr>
+        <w:t>Git</w:t>
+      </w:r>
+      <w:proofErr w:type="spellEnd"/>
+      <w:r>
+        <w:rPr>
+          <w:lang w:val="en-US"/>
+        </w:rPr>
+        <w:t xml:space="preserve"> add include/</w:t>
+      </w:r>
+      <w:proofErr w:type="spellStart"/>
+      <w:r>
+        <w:rPr>
+          <w:lang w:val="en-US"/>
+        </w:rPr>
+        <w:t>funciones.h</w:t>
+      </w:r>
+      <w:proofErr w:type="spellEnd"/>
     </w:p>
     <w:p>
       <w:pPr>
@@ -863,11 +1324,19 @@
           <w:lang w:val="en-US"/>
         </w:rPr>
       </w:pPr>
-      <w:r>
-        <w:rPr>
-          <w:lang w:val="en-US"/>
-        </w:rPr>
-        <w:t>Git status will detect the movement</w:t>
+      <w:proofErr w:type="spellStart"/>
+      <w:r>
+        <w:rPr>
+          <w:lang w:val="en-US"/>
+        </w:rPr>
+        <w:t>Git</w:t>
+      </w:r>
+      <w:proofErr w:type="spellEnd"/>
+      <w:r>
+        <w:rPr>
+          <w:lang w:val="en-US"/>
+        </w:rPr>
+        <w:t xml:space="preserve"> status will detect the movement</w:t>
       </w:r>
     </w:p>
     <w:p>
@@ -885,7 +1354,42 @@
         <w:rPr>
           <w:lang w:val="es-ES"/>
         </w:rPr>
-        <w:t>Quitar del staging index un archivo que no queremos enviar al siguiente c</w:t>
+        <w:t xml:space="preserve">Quitar del </w:t>
+      </w:r>
+      <w:proofErr w:type="spellStart"/>
+      <w:r>
+        <w:rPr>
+          <w:lang w:val="es-ES"/>
+        </w:rPr>
+        <w:t>staging</w:t>
+      </w:r>
+      <w:proofErr w:type="spellEnd"/>
+      <w:r>
+        <w:rPr>
+          <w:lang w:val="es-ES"/>
+        </w:rPr>
+        <w:t xml:space="preserve"> </w:t>
+      </w:r>
+      <w:proofErr w:type="spellStart"/>
+      <w:r>
+        <w:rPr>
+          <w:lang w:val="es-ES"/>
+        </w:rPr>
+        <w:t>index</w:t>
+      </w:r>
+      <w:proofErr w:type="spellEnd"/>
+      <w:r>
+        <w:rPr>
+          <w:lang w:val="es-ES"/>
+        </w:rPr>
+        <w:t xml:space="preserve"> un archivo que no queremos enviar al siguiente </w:t>
+      </w:r>
+      <w:proofErr w:type="spellStart"/>
+      <w:r>
+        <w:rPr>
+          <w:lang w:val="es-ES"/>
+        </w:rPr>
+        <w:t>c</w:t>
       </w:r>
       <w:r>
         <w:rPr>
@@ -893,6 +1397,7 @@
         </w:rPr>
         <w:t>ommit</w:t>
       </w:r>
+      <w:proofErr w:type="spellEnd"/>
     </w:p>
     <w:p>
       <w:pPr>
@@ -905,12 +1410,35 @@
           <w:lang w:val="es-ES"/>
         </w:rPr>
       </w:pPr>
-      <w:r>
-        <w:rPr>
-          <w:lang w:val="es-ES"/>
-        </w:rPr>
-        <w:t xml:space="preserve">Git reset HEAD </w:t>
-      </w:r>
+      <w:proofErr w:type="spellStart"/>
+      <w:r>
+        <w:rPr>
+          <w:lang w:val="es-ES"/>
+        </w:rPr>
+        <w:t>Git</w:t>
+      </w:r>
+      <w:proofErr w:type="spellEnd"/>
+      <w:r>
+        <w:rPr>
+          <w:lang w:val="es-ES"/>
+        </w:rPr>
+        <w:t xml:space="preserve"> </w:t>
+      </w:r>
+      <w:proofErr w:type="spellStart"/>
+      <w:r>
+        <w:rPr>
+          <w:lang w:val="es-ES"/>
+        </w:rPr>
+        <w:t>reset</w:t>
+      </w:r>
+      <w:proofErr w:type="spellEnd"/>
+      <w:r>
+        <w:rPr>
+          <w:lang w:val="es-ES"/>
+        </w:rPr>
+        <w:t xml:space="preserve"> HEAD </w:t>
+      </w:r>
+      <w:proofErr w:type="spellStart"/>
       <w:r>
         <w:rPr>
           <w:i/>
@@ -918,6 +1446,7 @@
         </w:rPr>
         <w:t>nombre_archivo</w:t>
       </w:r>
+      <w:proofErr w:type="spellEnd"/>
     </w:p>
     <w:p>
       <w:pPr>
@@ -940,7 +1469,21 @@
         <w:rPr>
           <w:lang w:val="es-ES"/>
         </w:rPr>
-        <w:t xml:space="preserve"> (la versión que teníamos en el último commit)</w:t>
+        <w:t xml:space="preserve"> (la versión que teníamos en el último </w:t>
+      </w:r>
+      <w:proofErr w:type="spellStart"/>
+      <w:r>
+        <w:rPr>
+          <w:lang w:val="es-ES"/>
+        </w:rPr>
+        <w:t>commit</w:t>
+      </w:r>
+      <w:proofErr w:type="spellEnd"/>
+      <w:r>
+        <w:rPr>
+          <w:lang w:val="es-ES"/>
+        </w:rPr>
+        <w:t>)</w:t>
       </w:r>
     </w:p>
     <w:p>
@@ -954,12 +1497,35 @@
           <w:lang w:val="es-ES"/>
         </w:rPr>
       </w:pPr>
-      <w:r>
-        <w:rPr>
-          <w:lang w:val="es-ES"/>
-        </w:rPr>
-        <w:t xml:space="preserve">Git checkout – </w:t>
-      </w:r>
+      <w:proofErr w:type="spellStart"/>
+      <w:r>
+        <w:rPr>
+          <w:lang w:val="es-ES"/>
+        </w:rPr>
+        <w:t>Git</w:t>
+      </w:r>
+      <w:proofErr w:type="spellEnd"/>
+      <w:r>
+        <w:rPr>
+          <w:lang w:val="es-ES"/>
+        </w:rPr>
+        <w:t xml:space="preserve"> </w:t>
+      </w:r>
+      <w:proofErr w:type="spellStart"/>
+      <w:r>
+        <w:rPr>
+          <w:lang w:val="es-ES"/>
+        </w:rPr>
+        <w:t>checkout</w:t>
+      </w:r>
+      <w:proofErr w:type="spellEnd"/>
+      <w:r>
+        <w:rPr>
+          <w:lang w:val="es-ES"/>
+        </w:rPr>
+        <w:t xml:space="preserve"> – </w:t>
+      </w:r>
+      <w:proofErr w:type="spellStart"/>
       <w:r>
         <w:rPr>
           <w:i/>
@@ -967,6 +1533,7 @@
         </w:rPr>
         <w:t>nombre_archivo</w:t>
       </w:r>
+      <w:proofErr w:type="spellEnd"/>
     </w:p>
     <w:p>
       <w:pPr>
@@ -983,7 +1550,21 @@
         <w:rPr>
           <w:lang w:val="es-ES"/>
         </w:rPr>
-        <w:t>Examinar los distintos commits que hemos hecho</w:t>
+        <w:t xml:space="preserve">Examinar los distintos </w:t>
+      </w:r>
+      <w:proofErr w:type="spellStart"/>
+      <w:r>
+        <w:rPr>
+          <w:lang w:val="es-ES"/>
+        </w:rPr>
+        <w:t>commits</w:t>
+      </w:r>
+      <w:proofErr w:type="spellEnd"/>
+      <w:r>
+        <w:rPr>
+          <w:lang w:val="es-ES"/>
+        </w:rPr>
+        <w:t xml:space="preserve"> que hemos hecho</w:t>
       </w:r>
     </w:p>
     <w:p>
@@ -997,11 +1578,19 @@
           <w:lang w:val="es-ES"/>
         </w:rPr>
       </w:pPr>
-      <w:r>
-        <w:rPr>
-          <w:lang w:val="es-ES"/>
-        </w:rPr>
-        <w:t>Git log</w:t>
+      <w:proofErr w:type="spellStart"/>
+      <w:r>
+        <w:rPr>
+          <w:lang w:val="es-ES"/>
+        </w:rPr>
+        <w:t>Git</w:t>
+      </w:r>
+      <w:proofErr w:type="spellEnd"/>
+      <w:r>
+        <w:rPr>
+          <w:lang w:val="es-ES"/>
+        </w:rPr>
+        <w:t xml:space="preserve"> log</w:t>
       </w:r>
     </w:p>
     <w:p>
@@ -1015,12 +1604,28 @@
           <w:lang w:val="es-ES"/>
         </w:rPr>
       </w:pPr>
-      <w:r>
-        <w:rPr>
-          <w:lang w:val="es-ES"/>
-        </w:rPr>
-        <w:t>Git log --oneline</w:t>
-      </w:r>
+      <w:proofErr w:type="spellStart"/>
+      <w:r>
+        <w:rPr>
+          <w:lang w:val="es-ES"/>
+        </w:rPr>
+        <w:t>Git</w:t>
+      </w:r>
+      <w:proofErr w:type="spellEnd"/>
+      <w:r>
+        <w:rPr>
+          <w:lang w:val="es-ES"/>
+        </w:rPr>
+        <w:t xml:space="preserve"> log --</w:t>
+      </w:r>
+      <w:proofErr w:type="spellStart"/>
+      <w:r>
+        <w:rPr>
+          <w:lang w:val="es-ES"/>
+        </w:rPr>
+        <w:t>oneline</w:t>
+      </w:r>
+      <w:proofErr w:type="spellEnd"/>
     </w:p>
     <w:p>
       <w:pPr>
@@ -1055,12 +1660,28 @@
           <w:lang w:val="en-US"/>
         </w:rPr>
       </w:pPr>
-      <w:r>
-        <w:rPr>
-          <w:lang w:val="en-US"/>
-        </w:rPr>
-        <w:t>Clonar un repositorio</w:t>
-      </w:r>
+      <w:proofErr w:type="spellStart"/>
+      <w:r>
+        <w:rPr>
+          <w:lang w:val="en-US"/>
+        </w:rPr>
+        <w:t>Clonar</w:t>
+      </w:r>
+      <w:proofErr w:type="spellEnd"/>
+      <w:r>
+        <w:rPr>
+          <w:lang w:val="en-US"/>
+        </w:rPr>
+        <w:t xml:space="preserve"> un </w:t>
+      </w:r>
+      <w:proofErr w:type="spellStart"/>
+      <w:r>
+        <w:rPr>
+          <w:lang w:val="en-US"/>
+        </w:rPr>
+        <w:t>repositorio</w:t>
+      </w:r>
+      <w:proofErr w:type="spellEnd"/>
     </w:p>
     <w:p>
       <w:pPr>
@@ -1073,11 +1694,19 @@
           <w:lang w:val="en-US"/>
         </w:rPr>
       </w:pPr>
-      <w:r>
-        <w:rPr>
-          <w:lang w:val="en-US"/>
-        </w:rPr>
-        <w:t xml:space="preserve">Git clone </w:t>
+      <w:proofErr w:type="spellStart"/>
+      <w:r>
+        <w:rPr>
+          <w:lang w:val="en-US"/>
+        </w:rPr>
+        <w:t>Git</w:t>
+      </w:r>
+      <w:proofErr w:type="spellEnd"/>
+      <w:r>
+        <w:rPr>
+          <w:lang w:val="en-US"/>
+        </w:rPr>
+        <w:t xml:space="preserve"> clone </w:t>
       </w:r>
       <w:r>
         <w:rPr>
@@ -1118,13 +1747,6 @@
           <w:lang w:val="es-ES"/>
         </w:rPr>
         <w:t>14:58 creando ramas</w:t>
-      </w:r>
-      <w:r>
-        <w:rPr>
-          <w:color w:val="FF0000"/>
-          <w:lang w:val="es-ES"/>
-        </w:rPr>
-        <w:t xml:space="preserve"> y agregamos readme</w:t>
       </w:r>
       <w:bookmarkStart w:id="0" w:name="_GoBack"/>
       <w:bookmarkEnd w:id="0"/>

</xml_diff>

<commit_message>
Actualizaremos el archivo para, después de este commit, crear una rama
Changes to be committed:
</commit_message>
<xml_diff>
--- a/Steps back to git.docx
+++ b/Steps back to git.docx
@@ -351,7 +351,22 @@
         <w:rPr>
           <w:lang w:val="en-US"/>
         </w:rPr>
-        <w:t xml:space="preserve"> remote add origin </w:t>
+        <w:t xml:space="preserve"> remote add </w:t>
+      </w:r>
+      <w:proofErr w:type="spellStart"/>
+      <w:r>
+        <w:rPr>
+          <w:i/>
+          <w:lang w:val="en-US"/>
+        </w:rPr>
+        <w:t>remote_branch</w:t>
+      </w:r>
+      <w:proofErr w:type="spellEnd"/>
+      <w:r>
+        <w:rPr>
+          <w:lang w:val="en-US"/>
+        </w:rPr>
+        <w:t xml:space="preserve"> </w:t>
       </w:r>
       <w:hyperlink r:id="rId5" w:history="1">
         <w:r>
@@ -412,7 +427,7 @@
       <w:r>
         <w:rPr>
           <w:noProof/>
-          <w:lang w:val="es-ES" w:eastAsia="es-ES"/>
+          <w:lang w:val="es-NI" w:eastAsia="es-NI"/>
         </w:rPr>
         <w:drawing>
           <wp:inline distT="0" distB="0" distL="0" distR="0" wp14:anchorId="1A059AAB" wp14:editId="640B59D3">
@@ -1602,7 +1617,13 @@
         <w:rPr>
           <w:lang w:val="es-ES"/>
         </w:rPr>
-        <w:t xml:space="preserve"> log --</w:t>
+        <w:t xml:space="preserve"> log </w:t>
+      </w:r>
+      <w:r>
+        <w:rPr>
+          <w:lang w:val="es-ES"/>
+        </w:rPr>
+        <w:t>–</w:t>
       </w:r>
       <w:proofErr w:type="spellStart"/>
       <w:r>
@@ -1620,10 +1641,124 @@
           <w:lang w:val="es-ES"/>
         </w:rPr>
       </w:pPr>
-      <w:r>
-        <w:rPr>
-          <w:lang w:val="es-ES"/>
-        </w:rPr>
+      <w:proofErr w:type="spellStart"/>
+      <w:r>
+        <w:rPr>
+          <w:lang w:val="es-ES"/>
+        </w:rPr>
+        <w:t>Branches</w:t>
+      </w:r>
+      <w:proofErr w:type="spellEnd"/>
+    </w:p>
+    <w:p>
+      <w:pPr>
+        <w:pStyle w:val="Sinespaciado"/>
+        <w:rPr>
+          <w:lang w:val="es-ES"/>
+        </w:rPr>
+      </w:pPr>
+    </w:p>
+    <w:p>
+      <w:pPr>
+        <w:pStyle w:val="Sinespaciado"/>
+        <w:numPr>
+          <w:ilvl w:val="0"/>
+          <w:numId w:val="1"/>
+        </w:numPr>
+        <w:rPr>
+          <w:lang w:val="es-ES"/>
+        </w:rPr>
+      </w:pPr>
+      <w:r>
+        <w:rPr>
+          <w:lang w:val="es-ES"/>
+        </w:rPr>
+        <w:t>Creamos nuevas ramas</w:t>
+      </w:r>
+    </w:p>
+    <w:p>
+      <w:pPr>
+        <w:pStyle w:val="Sinespaciado"/>
+        <w:numPr>
+          <w:ilvl w:val="1"/>
+          <w:numId w:val="1"/>
+        </w:numPr>
+        <w:rPr>
+          <w:lang w:val="es-ES"/>
+        </w:rPr>
+      </w:pPr>
+      <w:proofErr w:type="spellStart"/>
+      <w:r>
+        <w:rPr>
+          <w:lang w:val="es-ES"/>
+        </w:rPr>
+        <w:t>Git</w:t>
+      </w:r>
+      <w:proofErr w:type="spellEnd"/>
+      <w:r>
+        <w:rPr>
+          <w:lang w:val="es-ES"/>
+        </w:rPr>
+        <w:t xml:space="preserve"> </w:t>
+      </w:r>
+      <w:proofErr w:type="spellStart"/>
+      <w:r>
+        <w:rPr>
+          <w:lang w:val="es-ES"/>
+        </w:rPr>
+        <w:t>branch</w:t>
+      </w:r>
+      <w:proofErr w:type="spellEnd"/>
+      <w:r>
+        <w:rPr>
+          <w:lang w:val="es-ES"/>
+        </w:rPr>
+        <w:t xml:space="preserve"> </w:t>
+      </w:r>
+      <w:proofErr w:type="spellStart"/>
+      <w:r>
+        <w:rPr>
+          <w:i/>
+          <w:lang w:val="es-ES"/>
+        </w:rPr>
+        <w:t>name_of_branch</w:t>
+      </w:r>
+      <w:proofErr w:type="spellEnd"/>
+    </w:p>
+    <w:p>
+      <w:pPr>
+        <w:pStyle w:val="Sinespaciado"/>
+        <w:numPr>
+          <w:ilvl w:val="0"/>
+          <w:numId w:val="1"/>
+        </w:numPr>
+        <w:rPr>
+          <w:lang w:val="es-ES"/>
+        </w:rPr>
+      </w:pPr>
+      <w:bookmarkStart w:id="0" w:name="_GoBack"/>
+      <w:bookmarkEnd w:id="0"/>
+    </w:p>
+    <w:p>
+      <w:pPr>
+        <w:pStyle w:val="Sinespaciado"/>
+        <w:rPr>
+          <w:lang w:val="es-ES"/>
+        </w:rPr>
+      </w:pPr>
+    </w:p>
+    <w:p>
+      <w:pPr>
+        <w:pStyle w:val="Ttulo2"/>
+        <w:rPr>
+          <w:lang w:val="es-ES"/>
+        </w:rPr>
+      </w:pPr>
+      <w:r>
+        <w:rPr>
+          <w:lang w:val="es-ES"/>
+        </w:rPr>
+        <w:lastRenderedPageBreak/>
         <w:t>Pasos básicos para administrar repositorios</w:t>
       </w:r>
     </w:p>
@@ -1755,7 +1890,6 @@
         <w:rPr>
           <w:lang w:val="es-ES"/>
         </w:rPr>
-        <w:lastRenderedPageBreak/>
         <w:t>Otros trucos</w:t>
       </w:r>
     </w:p>
@@ -1924,8 +2058,6 @@
           <w:lang w:val="es-ES"/>
         </w:rPr>
       </w:pPr>
-      <w:bookmarkStart w:id="0" w:name="_GoBack"/>
-      <w:bookmarkEnd w:id="0"/>
     </w:p>
     <w:sectPr>
       <w:pgSz w:w="12240" w:h="15840"/>

</xml_diff>

<commit_message>
Licencia y archivo principal actualizados, previo a fusionar ramas
Este será el último commit que haremos en la rama_trabajo_licencia.
Acá, hemos reducido el tamaño del archivo de licencia y agregamos
toda la información relacionada al manejo de ramas, hasta la parte de
"merge".
</commit_message>
<xml_diff>
--- a/Steps back to git.docx
+++ b/Steps back to git.docx
@@ -10,7 +10,15 @@
         <w:t xml:space="preserve">Pasos básicos </w:t>
       </w:r>
       <w:r>
-        <w:t>para iniciar Git:</w:t>
+        <w:t xml:space="preserve">para iniciar </w:t>
+      </w:r>
+      <w:proofErr w:type="spellStart"/>
+      <w:r>
+        <w:t>Git</w:t>
+      </w:r>
+      <w:proofErr w:type="spellEnd"/>
+      <w:r>
+        <w:t>:</w:t>
       </w:r>
     </w:p>
     <w:p>
@@ -22,8 +30,29 @@
         </w:numPr>
       </w:pPr>
       <w:r>
-        <w:t>Instalar Git y ejecutar git bash</w:t>
-      </w:r>
+        <w:t xml:space="preserve">Instalar </w:t>
+      </w:r>
+      <w:proofErr w:type="spellStart"/>
+      <w:r>
+        <w:t>Git</w:t>
+      </w:r>
+      <w:proofErr w:type="spellEnd"/>
+      <w:r>
+        <w:t xml:space="preserve"> y ejecutar </w:t>
+      </w:r>
+      <w:proofErr w:type="spellStart"/>
+      <w:r>
+        <w:t>git</w:t>
+      </w:r>
+      <w:proofErr w:type="spellEnd"/>
+      <w:r>
+        <w:t xml:space="preserve"> </w:t>
+      </w:r>
+      <w:proofErr w:type="spellStart"/>
+      <w:r>
+        <w:t>bash</w:t>
+      </w:r>
+      <w:proofErr w:type="spellEnd"/>
     </w:p>
     <w:p>
       <w:pPr>
@@ -34,7 +63,15 @@
         </w:numPr>
       </w:pPr>
       <w:r>
-        <w:t>Definir el nombre de usuario que nos identificará dentro de git:</w:t>
+        <w:t xml:space="preserve">Definir el nombre de usuario que nos identificará dentro de </w:t>
+      </w:r>
+      <w:proofErr w:type="spellStart"/>
+      <w:r>
+        <w:t>git</w:t>
+      </w:r>
+      <w:proofErr w:type="spellEnd"/>
+      <w:r>
+        <w:t>:</w:t>
       </w:r>
     </w:p>
     <w:p>
@@ -48,11 +85,47 @@
           <w:lang w:val="en-US"/>
         </w:rPr>
       </w:pPr>
-      <w:r>
-        <w:rPr>
-          <w:lang w:val="en-US"/>
-        </w:rPr>
-        <w:t>Git config –global user.name “user_name”</w:t>
+      <w:proofErr w:type="spellStart"/>
+      <w:r>
+        <w:rPr>
+          <w:lang w:val="en-US"/>
+        </w:rPr>
+        <w:t>Git</w:t>
+      </w:r>
+      <w:proofErr w:type="spellEnd"/>
+      <w:r>
+        <w:rPr>
+          <w:lang w:val="en-US"/>
+        </w:rPr>
+        <w:t xml:space="preserve"> </w:t>
+      </w:r>
+      <w:proofErr w:type="spellStart"/>
+      <w:r>
+        <w:rPr>
+          <w:lang w:val="en-US"/>
+        </w:rPr>
+        <w:t>config</w:t>
+      </w:r>
+      <w:proofErr w:type="spellEnd"/>
+      <w:r>
+        <w:rPr>
+          <w:lang w:val="en-US"/>
+        </w:rPr>
+        <w:t xml:space="preserve"> –global user.name “</w:t>
+      </w:r>
+      <w:proofErr w:type="spellStart"/>
+      <w:r>
+        <w:rPr>
+          <w:lang w:val="en-US"/>
+        </w:rPr>
+        <w:t>user_name</w:t>
+      </w:r>
+      <w:proofErr w:type="spellEnd"/>
+      <w:r>
+        <w:rPr>
+          <w:lang w:val="en-US"/>
+        </w:rPr>
+        <w:t>”</w:t>
       </w:r>
     </w:p>
     <w:p>
@@ -66,11 +139,47 @@
           <w:lang w:val="en-US"/>
         </w:rPr>
       </w:pPr>
-      <w:r>
-        <w:rPr>
-          <w:lang w:val="en-US"/>
-        </w:rPr>
-        <w:t>Git config –global user.email “email@email.com”</w:t>
+      <w:proofErr w:type="spellStart"/>
+      <w:r>
+        <w:rPr>
+          <w:lang w:val="en-US"/>
+        </w:rPr>
+        <w:t>Git</w:t>
+      </w:r>
+      <w:proofErr w:type="spellEnd"/>
+      <w:r>
+        <w:rPr>
+          <w:lang w:val="en-US"/>
+        </w:rPr>
+        <w:t xml:space="preserve"> </w:t>
+      </w:r>
+      <w:proofErr w:type="spellStart"/>
+      <w:r>
+        <w:rPr>
+          <w:lang w:val="en-US"/>
+        </w:rPr>
+        <w:t>config</w:t>
+      </w:r>
+      <w:proofErr w:type="spellEnd"/>
+      <w:r>
+        <w:rPr>
+          <w:lang w:val="en-US"/>
+        </w:rPr>
+        <w:t xml:space="preserve"> –global </w:t>
+      </w:r>
+      <w:proofErr w:type="spellStart"/>
+      <w:r>
+        <w:rPr>
+          <w:lang w:val="en-US"/>
+        </w:rPr>
+        <w:t>user.email</w:t>
+      </w:r>
+      <w:proofErr w:type="spellEnd"/>
+      <w:r>
+        <w:rPr>
+          <w:lang w:val="en-US"/>
+        </w:rPr>
+        <w:t xml:space="preserve"> “email@email.com”</w:t>
       </w:r>
     </w:p>
     <w:p>
@@ -102,11 +211,33 @@
           <w:lang w:val="en-US"/>
         </w:rPr>
       </w:pPr>
-      <w:r>
-        <w:rPr>
-          <w:lang w:val="en-US"/>
-        </w:rPr>
-        <w:t>Git config --list</w:t>
+      <w:proofErr w:type="spellStart"/>
+      <w:r>
+        <w:rPr>
+          <w:lang w:val="en-US"/>
+        </w:rPr>
+        <w:t>Git</w:t>
+      </w:r>
+      <w:proofErr w:type="spellEnd"/>
+      <w:r>
+        <w:rPr>
+          <w:lang w:val="en-US"/>
+        </w:rPr>
+        <w:t xml:space="preserve"> </w:t>
+      </w:r>
+      <w:proofErr w:type="spellStart"/>
+      <w:r>
+        <w:rPr>
+          <w:lang w:val="en-US"/>
+        </w:rPr>
+        <w:t>config</w:t>
+      </w:r>
+      <w:proofErr w:type="spellEnd"/>
+      <w:r>
+        <w:rPr>
+          <w:lang w:val="en-US"/>
+        </w:rPr>
+        <w:t xml:space="preserve"> --list</w:t>
       </w:r>
     </w:p>
     <w:p>
@@ -124,7 +255,21 @@
         <w:rPr>
           <w:lang w:val="en-US"/>
         </w:rPr>
-        <w:t>Initialize the git repository</w:t>
+        <w:t xml:space="preserve">Initialize the </w:t>
+      </w:r>
+      <w:proofErr w:type="spellStart"/>
+      <w:r>
+        <w:rPr>
+          <w:lang w:val="en-US"/>
+        </w:rPr>
+        <w:t>git</w:t>
+      </w:r>
+      <w:proofErr w:type="spellEnd"/>
+      <w:r>
+        <w:rPr>
+          <w:lang w:val="en-US"/>
+        </w:rPr>
+        <w:t xml:space="preserve"> repository</w:t>
       </w:r>
     </w:p>
     <w:p>
@@ -138,12 +283,28 @@
           <w:lang w:val="en-US"/>
         </w:rPr>
       </w:pPr>
-      <w:r>
-        <w:rPr>
-          <w:lang w:val="en-US"/>
-        </w:rPr>
-        <w:t>Git init</w:t>
-      </w:r>
+      <w:proofErr w:type="spellStart"/>
+      <w:r>
+        <w:rPr>
+          <w:lang w:val="en-US"/>
+        </w:rPr>
+        <w:t>Git</w:t>
+      </w:r>
+      <w:proofErr w:type="spellEnd"/>
+      <w:r>
+        <w:rPr>
+          <w:lang w:val="en-US"/>
+        </w:rPr>
+        <w:t xml:space="preserve"> </w:t>
+      </w:r>
+      <w:proofErr w:type="spellStart"/>
+      <w:r>
+        <w:rPr>
+          <w:lang w:val="en-US"/>
+        </w:rPr>
+        <w:t>init</w:t>
+      </w:r>
+      <w:proofErr w:type="spellEnd"/>
     </w:p>
     <w:p>
       <w:pPr>
@@ -178,12 +339,21 @@
           <w:lang w:val="en-US"/>
         </w:rPr>
       </w:pPr>
-      <w:r>
-        <w:rPr>
-          <w:lang w:val="en-US"/>
-        </w:rPr>
-        <w:t xml:space="preserve">Git remote add </w:t>
-      </w:r>
+      <w:proofErr w:type="spellStart"/>
+      <w:r>
+        <w:rPr>
+          <w:lang w:val="en-US"/>
+        </w:rPr>
+        <w:t>Git</w:t>
+      </w:r>
+      <w:proofErr w:type="spellEnd"/>
+      <w:r>
+        <w:rPr>
+          <w:lang w:val="en-US"/>
+        </w:rPr>
+        <w:t xml:space="preserve"> remote add </w:t>
+      </w:r>
+      <w:proofErr w:type="spellStart"/>
       <w:r>
         <w:rPr>
           <w:i/>
@@ -191,6 +361,7 @@
         </w:rPr>
         <w:t>remote_branch</w:t>
       </w:r>
+      <w:proofErr w:type="spellEnd"/>
       <w:r>
         <w:rPr>
           <w:lang w:val="en-US"/>
@@ -222,8 +393,29 @@
       <w:r>
         <w:t xml:space="preserve">Configuramos la conexión en caso de estar detrás de un proxy: </w:t>
       </w:r>
-      <w:r>
-        <w:t>git config --global http.proxy http://172.16.3.1:8080</w:t>
+      <w:proofErr w:type="spellStart"/>
+      <w:r>
+        <w:t>git</w:t>
+      </w:r>
+      <w:proofErr w:type="spellEnd"/>
+      <w:r>
+        <w:t xml:space="preserve"> </w:t>
+      </w:r>
+      <w:proofErr w:type="spellStart"/>
+      <w:r>
+        <w:t>config</w:t>
+      </w:r>
+      <w:proofErr w:type="spellEnd"/>
+      <w:r>
+        <w:t xml:space="preserve"> --global </w:t>
+      </w:r>
+      <w:proofErr w:type="spellStart"/>
+      <w:r>
+        <w:t>http.proxy</w:t>
+      </w:r>
+      <w:proofErr w:type="spellEnd"/>
+      <w:r>
+        <w:t xml:space="preserve"> http://172.16.3.1:8080</w:t>
       </w:r>
     </w:p>
     <w:p>
@@ -320,7 +512,21 @@
         <w:rPr>
           <w:lang w:val="en-US"/>
         </w:rPr>
-        <w:t>Index:  tells git where are the files that it should be controlling</w:t>
+        <w:t xml:space="preserve">Index:  tells </w:t>
+      </w:r>
+      <w:proofErr w:type="spellStart"/>
+      <w:r>
+        <w:rPr>
+          <w:lang w:val="en-US"/>
+        </w:rPr>
+        <w:t>git</w:t>
+      </w:r>
+      <w:proofErr w:type="spellEnd"/>
+      <w:r>
+        <w:rPr>
+          <w:lang w:val="en-US"/>
+        </w:rPr>
+        <w:t xml:space="preserve"> where are the files that it should be controlling</w:t>
       </w:r>
     </w:p>
     <w:p>
@@ -374,13 +580,57 @@
           <w:lang w:val="en-US"/>
         </w:rPr>
       </w:pPr>
+      <w:proofErr w:type="spellStart"/>
       <w:r>
         <w:rPr>
           <w:lang w:val="en-US"/>
         </w:rPr>
         <w:lastRenderedPageBreak/>
-        <w:t>Pasos básicos para manejar cambios</w:t>
-      </w:r>
+        <w:t>Pasos</w:t>
+      </w:r>
+      <w:proofErr w:type="spellEnd"/>
+      <w:r>
+        <w:rPr>
+          <w:lang w:val="en-US"/>
+        </w:rPr>
+        <w:t xml:space="preserve"> </w:t>
+      </w:r>
+      <w:proofErr w:type="spellStart"/>
+      <w:r>
+        <w:rPr>
+          <w:lang w:val="en-US"/>
+        </w:rPr>
+        <w:t>básicos</w:t>
+      </w:r>
+      <w:proofErr w:type="spellEnd"/>
+      <w:r>
+        <w:rPr>
+          <w:lang w:val="en-US"/>
+        </w:rPr>
+        <w:t xml:space="preserve"> para </w:t>
+      </w:r>
+      <w:proofErr w:type="spellStart"/>
+      <w:r>
+        <w:rPr>
+          <w:lang w:val="en-US"/>
+        </w:rPr>
+        <w:t>manejar</w:t>
+      </w:r>
+      <w:proofErr w:type="spellEnd"/>
+      <w:r>
+        <w:rPr>
+          <w:lang w:val="en-US"/>
+        </w:rPr>
+        <w:t xml:space="preserve"> </w:t>
+      </w:r>
+      <w:proofErr w:type="spellStart"/>
+      <w:r>
+        <w:rPr>
+          <w:lang w:val="en-US"/>
+        </w:rPr>
+        <w:t>cambios</w:t>
+      </w:r>
+      <w:proofErr w:type="spellEnd"/>
     </w:p>
     <w:p>
       <w:pPr>
@@ -410,7 +660,21 @@
         <w:rPr>
           <w:lang w:val="en-US"/>
         </w:rPr>
-        <w:t>so git knows it has to monitor those files</w:t>
+        <w:t xml:space="preserve">so </w:t>
+      </w:r>
+      <w:proofErr w:type="spellStart"/>
+      <w:r>
+        <w:rPr>
+          <w:lang w:val="en-US"/>
+        </w:rPr>
+        <w:t>git</w:t>
+      </w:r>
+      <w:proofErr w:type="spellEnd"/>
+      <w:r>
+        <w:rPr>
+          <w:lang w:val="en-US"/>
+        </w:rPr>
+        <w:t xml:space="preserve"> knows it has to monitor those files</w:t>
       </w:r>
     </w:p>
     <w:p>
@@ -424,11 +688,33 @@
           <w:lang w:val="en-US"/>
         </w:rPr>
       </w:pPr>
-      <w:r>
-        <w:rPr>
-          <w:lang w:val="en-US"/>
-        </w:rPr>
-        <w:t>Git add .  // adds all new files</w:t>
+      <w:proofErr w:type="spellStart"/>
+      <w:r>
+        <w:rPr>
+          <w:lang w:val="en-US"/>
+        </w:rPr>
+        <w:t>Git</w:t>
+      </w:r>
+      <w:proofErr w:type="spellEnd"/>
+      <w:r>
+        <w:rPr>
+          <w:lang w:val="en-US"/>
+        </w:rPr>
+        <w:t xml:space="preserve"> </w:t>
+      </w:r>
+      <w:proofErr w:type="gramStart"/>
+      <w:r>
+        <w:rPr>
+          <w:lang w:val="en-US"/>
+        </w:rPr>
+        <w:t>add .</w:t>
+      </w:r>
+      <w:proofErr w:type="gramEnd"/>
+      <w:r>
+        <w:rPr>
+          <w:lang w:val="en-US"/>
+        </w:rPr>
+        <w:t xml:space="preserve">  // adds all new files</w:t>
       </w:r>
     </w:p>
     <w:p>
@@ -442,11 +728,19 @@
           <w:lang w:val="en-US"/>
         </w:rPr>
       </w:pPr>
-      <w:r>
-        <w:rPr>
-          <w:lang w:val="en-US"/>
-        </w:rPr>
-        <w:t>Git add –u // updates tracking for files that changed names or were deleted</w:t>
+      <w:proofErr w:type="spellStart"/>
+      <w:r>
+        <w:rPr>
+          <w:lang w:val="en-US"/>
+        </w:rPr>
+        <w:t>Git</w:t>
+      </w:r>
+      <w:proofErr w:type="spellEnd"/>
+      <w:r>
+        <w:rPr>
+          <w:lang w:val="en-US"/>
+        </w:rPr>
+        <w:t xml:space="preserve"> add –u // updates tracking for files that changed names or were deleted</w:t>
       </w:r>
     </w:p>
     <w:p>
@@ -460,11 +754,19 @@
           <w:lang w:val="en-US"/>
         </w:rPr>
       </w:pPr>
-      <w:r>
-        <w:rPr>
-          <w:lang w:val="en-US"/>
-        </w:rPr>
-        <w:t>Git add – A // does both of the previous</w:t>
+      <w:proofErr w:type="spellStart"/>
+      <w:r>
+        <w:rPr>
+          <w:lang w:val="en-US"/>
+        </w:rPr>
+        <w:t>Git</w:t>
+      </w:r>
+      <w:proofErr w:type="spellEnd"/>
+      <w:r>
+        <w:rPr>
+          <w:lang w:val="en-US"/>
+        </w:rPr>
+        <w:t xml:space="preserve"> add – A // does both of the previous</w:t>
       </w:r>
     </w:p>
     <w:p>
@@ -478,11 +780,19 @@
           <w:lang w:val="en-US"/>
         </w:rPr>
       </w:pPr>
-      <w:r>
-        <w:rPr>
-          <w:lang w:val="en-US"/>
-        </w:rPr>
-        <w:t>Git add filename // add the file to control by its name</w:t>
+      <w:proofErr w:type="spellStart"/>
+      <w:r>
+        <w:rPr>
+          <w:lang w:val="en-US"/>
+        </w:rPr>
+        <w:t>Git</w:t>
+      </w:r>
+      <w:proofErr w:type="spellEnd"/>
+      <w:r>
+        <w:rPr>
+          <w:lang w:val="en-US"/>
+        </w:rPr>
+        <w:t xml:space="preserve"> add filename // add the file to control by its name</w:t>
       </w:r>
     </w:p>
     <w:p>
@@ -520,11 +830,33 @@
           <w:lang w:val="en-US"/>
         </w:rPr>
       </w:pPr>
-      <w:r>
-        <w:rPr>
-          <w:lang w:val="en-US"/>
-        </w:rPr>
-        <w:t>Git rm filename</w:t>
+      <w:proofErr w:type="spellStart"/>
+      <w:r>
+        <w:rPr>
+          <w:lang w:val="en-US"/>
+        </w:rPr>
+        <w:t>Git</w:t>
+      </w:r>
+      <w:proofErr w:type="spellEnd"/>
+      <w:r>
+        <w:rPr>
+          <w:lang w:val="en-US"/>
+        </w:rPr>
+        <w:t xml:space="preserve"> </w:t>
+      </w:r>
+      <w:proofErr w:type="spellStart"/>
+      <w:r>
+        <w:rPr>
+          <w:lang w:val="en-US"/>
+        </w:rPr>
+        <w:t>rm</w:t>
+      </w:r>
+      <w:proofErr w:type="spellEnd"/>
+      <w:r>
+        <w:rPr>
+          <w:lang w:val="en-US"/>
+        </w:rPr>
+        <w:t xml:space="preserve"> filename</w:t>
       </w:r>
     </w:p>
     <w:p>
@@ -556,11 +888,19 @@
           <w:lang w:val="en-US"/>
         </w:rPr>
       </w:pPr>
-      <w:r>
-        <w:rPr>
-          <w:lang w:val="en-US"/>
-        </w:rPr>
-        <w:t>Git status</w:t>
+      <w:proofErr w:type="spellStart"/>
+      <w:r>
+        <w:rPr>
+          <w:lang w:val="en-US"/>
+        </w:rPr>
+        <w:t>Git</w:t>
+      </w:r>
+      <w:proofErr w:type="spellEnd"/>
+      <w:r>
+        <w:rPr>
+          <w:lang w:val="en-US"/>
+        </w:rPr>
+        <w:t xml:space="preserve"> status</w:t>
       </w:r>
     </w:p>
     <w:p>
@@ -592,11 +932,19 @@
           <w:lang w:val="en-US"/>
         </w:rPr>
       </w:pPr>
-      <w:r>
-        <w:rPr>
-          <w:lang w:val="en-US"/>
-        </w:rPr>
-        <w:t xml:space="preserve">Git commit </w:t>
+      <w:proofErr w:type="spellStart"/>
+      <w:r>
+        <w:rPr>
+          <w:lang w:val="en-US"/>
+        </w:rPr>
+        <w:t>Git</w:t>
+      </w:r>
+      <w:proofErr w:type="spellEnd"/>
+      <w:r>
+        <w:rPr>
+          <w:lang w:val="en-US"/>
+        </w:rPr>
+        <w:t xml:space="preserve"> commit </w:t>
       </w:r>
       <w:r>
         <w:rPr>
@@ -616,11 +964,19 @@
           <w:lang w:val="en-US"/>
         </w:rPr>
       </w:pPr>
-      <w:r>
-        <w:rPr>
-          <w:lang w:val="en-US"/>
-        </w:rPr>
-        <w:t xml:space="preserve">Git commit </w:t>
+      <w:proofErr w:type="spellStart"/>
+      <w:r>
+        <w:rPr>
+          <w:lang w:val="en-US"/>
+        </w:rPr>
+        <w:t>Git</w:t>
+      </w:r>
+      <w:proofErr w:type="spellEnd"/>
+      <w:r>
+        <w:rPr>
+          <w:lang w:val="en-US"/>
+        </w:rPr>
+        <w:t xml:space="preserve"> commit </w:t>
       </w:r>
       <w:r>
         <w:rPr>
@@ -682,11 +1038,19 @@
           <w:lang w:val="en-US"/>
         </w:rPr>
       </w:pPr>
-      <w:r>
-        <w:rPr>
-          <w:lang w:val="en-US"/>
-        </w:rPr>
-        <w:t>Git push</w:t>
+      <w:proofErr w:type="spellStart"/>
+      <w:r>
+        <w:rPr>
+          <w:lang w:val="en-US"/>
+        </w:rPr>
+        <w:t>Git</w:t>
+      </w:r>
+      <w:proofErr w:type="spellEnd"/>
+      <w:r>
+        <w:rPr>
+          <w:lang w:val="en-US"/>
+        </w:rPr>
+        <w:t xml:space="preserve"> push</w:t>
       </w:r>
       <w:r>
         <w:rPr>
@@ -706,8 +1070,17 @@
           <w:i/>
           <w:lang w:val="en-US"/>
         </w:rPr>
-        <w:t xml:space="preserve"> branch_name</w:t>
-      </w:r>
+        <w:t xml:space="preserve"> </w:t>
+      </w:r>
+      <w:proofErr w:type="spellStart"/>
+      <w:r>
+        <w:rPr>
+          <w:i/>
+          <w:lang w:val="en-US"/>
+        </w:rPr>
+        <w:t>branch_name</w:t>
+      </w:r>
+      <w:proofErr w:type="spellEnd"/>
     </w:p>
     <w:p>
       <w:pPr>
@@ -724,8 +1097,16 @@
         <w:rPr>
           <w:lang w:val="en-US"/>
         </w:rPr>
-        <w:t>Mover archivos</w:t>
-      </w:r>
+        <w:t xml:space="preserve">Mover </w:t>
+      </w:r>
+      <w:proofErr w:type="spellStart"/>
+      <w:r>
+        <w:rPr>
+          <w:lang w:val="en-US"/>
+        </w:rPr>
+        <w:t>archivos</w:t>
+      </w:r>
+      <w:proofErr w:type="spellEnd"/>
     </w:p>
     <w:p>
       <w:pPr>
@@ -768,11 +1149,19 @@
         </w:rPr>
         <w:t xml:space="preserve"> (</w:t>
       </w:r>
-      <w:r>
-        <w:rPr>
-          <w:lang w:val="en-US"/>
-        </w:rPr>
-        <w:t xml:space="preserve">Git status will detect you deleted the file but added </w:t>
+      <w:proofErr w:type="spellStart"/>
+      <w:r>
+        <w:rPr>
+          <w:lang w:val="en-US"/>
+        </w:rPr>
+        <w:t>Git</w:t>
+      </w:r>
+      <w:proofErr w:type="spellEnd"/>
+      <w:r>
+        <w:rPr>
+          <w:lang w:val="en-US"/>
+        </w:rPr>
+        <w:t xml:space="preserve"> status will detect you deleted the file but added </w:t>
       </w:r>
       <w:r>
         <w:rPr>
@@ -814,7 +1203,21 @@
         <w:rPr>
           <w:lang w:val="en-US"/>
         </w:rPr>
-        <w:t xml:space="preserve">xecute the command “rm” to the moved </w:t>
+        <w:t>xecute the command “</w:t>
+      </w:r>
+      <w:proofErr w:type="spellStart"/>
+      <w:r>
+        <w:rPr>
+          <w:lang w:val="en-US"/>
+        </w:rPr>
+        <w:t>rm</w:t>
+      </w:r>
+      <w:proofErr w:type="spellEnd"/>
+      <w:r>
+        <w:rPr>
+          <w:lang w:val="en-US"/>
+        </w:rPr>
+        <w:t xml:space="preserve">” to the moved </w:t>
       </w:r>
       <w:r>
         <w:rPr>
@@ -840,12 +1243,42 @@
           <w:lang w:val="en-US"/>
         </w:rPr>
       </w:pPr>
-      <w:r>
-        <w:rPr>
-          <w:lang w:val="en-US"/>
-        </w:rPr>
-        <w:t>Git rm funciones.h</w:t>
-      </w:r>
+      <w:proofErr w:type="spellStart"/>
+      <w:r>
+        <w:rPr>
+          <w:lang w:val="en-US"/>
+        </w:rPr>
+        <w:t>Git</w:t>
+      </w:r>
+      <w:proofErr w:type="spellEnd"/>
+      <w:r>
+        <w:rPr>
+          <w:lang w:val="en-US"/>
+        </w:rPr>
+        <w:t xml:space="preserve"> </w:t>
+      </w:r>
+      <w:proofErr w:type="spellStart"/>
+      <w:r>
+        <w:rPr>
+          <w:lang w:val="en-US"/>
+        </w:rPr>
+        <w:t>rm</w:t>
+      </w:r>
+      <w:proofErr w:type="spellEnd"/>
+      <w:r>
+        <w:rPr>
+          <w:lang w:val="en-US"/>
+        </w:rPr>
+        <w:t xml:space="preserve"> </w:t>
+      </w:r>
+      <w:proofErr w:type="spellStart"/>
+      <w:r>
+        <w:rPr>
+          <w:lang w:val="en-US"/>
+        </w:rPr>
+        <w:t>funciones.h</w:t>
+      </w:r>
+      <w:proofErr w:type="spellEnd"/>
     </w:p>
     <w:p>
       <w:pPr>
@@ -858,12 +1291,28 @@
           <w:lang w:val="en-US"/>
         </w:rPr>
       </w:pPr>
-      <w:r>
-        <w:rPr>
-          <w:lang w:val="en-US"/>
-        </w:rPr>
-        <w:t>Git add include/funciones.h</w:t>
-      </w:r>
+      <w:proofErr w:type="spellStart"/>
+      <w:r>
+        <w:rPr>
+          <w:lang w:val="en-US"/>
+        </w:rPr>
+        <w:t>Git</w:t>
+      </w:r>
+      <w:proofErr w:type="spellEnd"/>
+      <w:r>
+        <w:rPr>
+          <w:lang w:val="en-US"/>
+        </w:rPr>
+        <w:t xml:space="preserve"> add include/</w:t>
+      </w:r>
+      <w:proofErr w:type="spellStart"/>
+      <w:r>
+        <w:rPr>
+          <w:lang w:val="en-US"/>
+        </w:rPr>
+        <w:t>funciones.h</w:t>
+      </w:r>
+      <w:proofErr w:type="spellEnd"/>
     </w:p>
     <w:p>
       <w:pPr>
@@ -876,11 +1325,19 @@
           <w:lang w:val="en-US"/>
         </w:rPr>
       </w:pPr>
-      <w:r>
-        <w:rPr>
-          <w:lang w:val="en-US"/>
-        </w:rPr>
-        <w:t>Git status will detect the movement</w:t>
+      <w:proofErr w:type="spellStart"/>
+      <w:r>
+        <w:rPr>
+          <w:lang w:val="en-US"/>
+        </w:rPr>
+        <w:t>Git</w:t>
+      </w:r>
+      <w:proofErr w:type="spellEnd"/>
+      <w:r>
+        <w:rPr>
+          <w:lang w:val="en-US"/>
+        </w:rPr>
+        <w:t xml:space="preserve"> status will detect the movement</w:t>
       </w:r>
     </w:p>
     <w:p>
@@ -898,7 +1355,42 @@
         <w:rPr>
           <w:lang w:val="es-ES"/>
         </w:rPr>
-        <w:t>Quitar del staging index un archivo que no queremos enviar al siguiente c</w:t>
+        <w:t xml:space="preserve">Quitar del </w:t>
+      </w:r>
+      <w:proofErr w:type="spellStart"/>
+      <w:r>
+        <w:rPr>
+          <w:lang w:val="es-ES"/>
+        </w:rPr>
+        <w:t>staging</w:t>
+      </w:r>
+      <w:proofErr w:type="spellEnd"/>
+      <w:r>
+        <w:rPr>
+          <w:lang w:val="es-ES"/>
+        </w:rPr>
+        <w:t xml:space="preserve"> </w:t>
+      </w:r>
+      <w:proofErr w:type="spellStart"/>
+      <w:r>
+        <w:rPr>
+          <w:lang w:val="es-ES"/>
+        </w:rPr>
+        <w:t>index</w:t>
+      </w:r>
+      <w:proofErr w:type="spellEnd"/>
+      <w:r>
+        <w:rPr>
+          <w:lang w:val="es-ES"/>
+        </w:rPr>
+        <w:t xml:space="preserve"> un archivo que no queremos enviar al siguiente </w:t>
+      </w:r>
+      <w:proofErr w:type="spellStart"/>
+      <w:r>
+        <w:rPr>
+          <w:lang w:val="es-ES"/>
+        </w:rPr>
+        <w:t>c</w:t>
       </w:r>
       <w:r>
         <w:rPr>
@@ -906,6 +1398,7 @@
         </w:rPr>
         <w:t>ommit</w:t>
       </w:r>
+      <w:proofErr w:type="spellEnd"/>
     </w:p>
     <w:p>
       <w:pPr>
@@ -918,12 +1411,35 @@
           <w:lang w:val="es-ES"/>
         </w:rPr>
       </w:pPr>
-      <w:r>
-        <w:rPr>
-          <w:lang w:val="es-ES"/>
-        </w:rPr>
-        <w:t xml:space="preserve">Git reset HEAD </w:t>
-      </w:r>
+      <w:proofErr w:type="spellStart"/>
+      <w:r>
+        <w:rPr>
+          <w:lang w:val="es-ES"/>
+        </w:rPr>
+        <w:t>Git</w:t>
+      </w:r>
+      <w:proofErr w:type="spellEnd"/>
+      <w:r>
+        <w:rPr>
+          <w:lang w:val="es-ES"/>
+        </w:rPr>
+        <w:t xml:space="preserve"> </w:t>
+      </w:r>
+      <w:proofErr w:type="spellStart"/>
+      <w:r>
+        <w:rPr>
+          <w:lang w:val="es-ES"/>
+        </w:rPr>
+        <w:t>reset</w:t>
+      </w:r>
+      <w:proofErr w:type="spellEnd"/>
+      <w:r>
+        <w:rPr>
+          <w:lang w:val="es-ES"/>
+        </w:rPr>
+        <w:t xml:space="preserve"> HEAD </w:t>
+      </w:r>
+      <w:proofErr w:type="spellStart"/>
       <w:r>
         <w:rPr>
           <w:i/>
@@ -931,6 +1447,7 @@
         </w:rPr>
         <w:t>nombre_archivo</w:t>
       </w:r>
+      <w:proofErr w:type="spellEnd"/>
     </w:p>
     <w:p>
       <w:pPr>
@@ -953,7 +1470,21 @@
         <w:rPr>
           <w:lang w:val="es-ES"/>
         </w:rPr>
-        <w:t xml:space="preserve"> (la versión que teníamos en el último commit)</w:t>
+        <w:t xml:space="preserve"> (la versión que teníamos en el último </w:t>
+      </w:r>
+      <w:proofErr w:type="spellStart"/>
+      <w:r>
+        <w:rPr>
+          <w:lang w:val="es-ES"/>
+        </w:rPr>
+        <w:t>commit</w:t>
+      </w:r>
+      <w:proofErr w:type="spellEnd"/>
+      <w:r>
+        <w:rPr>
+          <w:lang w:val="es-ES"/>
+        </w:rPr>
+        <w:t>)</w:t>
       </w:r>
     </w:p>
     <w:p>
@@ -967,12 +1498,35 @@
           <w:lang w:val="es-ES"/>
         </w:rPr>
       </w:pPr>
-      <w:r>
-        <w:rPr>
-          <w:lang w:val="es-ES"/>
-        </w:rPr>
-        <w:t xml:space="preserve">Git checkout – </w:t>
-      </w:r>
+      <w:proofErr w:type="spellStart"/>
+      <w:r>
+        <w:rPr>
+          <w:lang w:val="es-ES"/>
+        </w:rPr>
+        <w:t>Git</w:t>
+      </w:r>
+      <w:proofErr w:type="spellEnd"/>
+      <w:r>
+        <w:rPr>
+          <w:lang w:val="es-ES"/>
+        </w:rPr>
+        <w:t xml:space="preserve"> </w:t>
+      </w:r>
+      <w:proofErr w:type="spellStart"/>
+      <w:r>
+        <w:rPr>
+          <w:lang w:val="es-ES"/>
+        </w:rPr>
+        <w:t>checkout</w:t>
+      </w:r>
+      <w:proofErr w:type="spellEnd"/>
+      <w:r>
+        <w:rPr>
+          <w:lang w:val="es-ES"/>
+        </w:rPr>
+        <w:t xml:space="preserve"> – </w:t>
+      </w:r>
+      <w:proofErr w:type="spellStart"/>
       <w:r>
         <w:rPr>
           <w:i/>
@@ -980,6 +1534,7 @@
         </w:rPr>
         <w:t>nombre_archivo</w:t>
       </w:r>
+      <w:proofErr w:type="spellEnd"/>
     </w:p>
     <w:p>
       <w:pPr>
@@ -996,7 +1551,21 @@
         <w:rPr>
           <w:lang w:val="es-ES"/>
         </w:rPr>
-        <w:t>Examinar los distintos commits que hemos hecho</w:t>
+        <w:t xml:space="preserve">Examinar los distintos </w:t>
+      </w:r>
+      <w:proofErr w:type="spellStart"/>
+      <w:r>
+        <w:rPr>
+          <w:lang w:val="es-ES"/>
+        </w:rPr>
+        <w:t>commits</w:t>
+      </w:r>
+      <w:proofErr w:type="spellEnd"/>
+      <w:r>
+        <w:rPr>
+          <w:lang w:val="es-ES"/>
+        </w:rPr>
+        <w:t xml:space="preserve"> que hemos hecho</w:t>
       </w:r>
     </w:p>
     <w:p>
@@ -1010,11 +1579,19 @@
           <w:lang w:val="es-ES"/>
         </w:rPr>
       </w:pPr>
-      <w:r>
-        <w:rPr>
-          <w:lang w:val="es-ES"/>
-        </w:rPr>
-        <w:t>Git log</w:t>
+      <w:proofErr w:type="spellStart"/>
+      <w:r>
+        <w:rPr>
+          <w:lang w:val="es-ES"/>
+        </w:rPr>
+        <w:t>Git</w:t>
+      </w:r>
+      <w:proofErr w:type="spellEnd"/>
+      <w:r>
+        <w:rPr>
+          <w:lang w:val="es-ES"/>
+        </w:rPr>
+        <w:t xml:space="preserve"> log</w:t>
       </w:r>
     </w:p>
     <w:p>
@@ -1028,11 +1605,19 @@
           <w:lang w:val="es-ES"/>
         </w:rPr>
       </w:pPr>
-      <w:r>
-        <w:rPr>
-          <w:lang w:val="es-ES"/>
-        </w:rPr>
-        <w:t xml:space="preserve">Git log </w:t>
+      <w:proofErr w:type="spellStart"/>
+      <w:r>
+        <w:rPr>
+          <w:lang w:val="es-ES"/>
+        </w:rPr>
+        <w:t>Git</w:t>
+      </w:r>
+      <w:proofErr w:type="spellEnd"/>
+      <w:r>
+        <w:rPr>
+          <w:lang w:val="es-ES"/>
+        </w:rPr>
+        <w:t xml:space="preserve"> log </w:t>
       </w:r>
       <w:r>
         <w:rPr>
@@ -1040,12 +1625,28 @@
         </w:rPr>
         <w:t>–</w:t>
       </w:r>
+      <w:proofErr w:type="spellStart"/>
       <w:r>
         <w:rPr>
           <w:lang w:val="es-ES"/>
         </w:rPr>
         <w:t>oneline</w:t>
       </w:r>
+      <w:proofErr w:type="spellEnd"/>
+      <w:r>
+        <w:rPr>
+          <w:lang w:val="es-ES"/>
+        </w:rPr>
+        <w:t xml:space="preserve"> --</w:t>
+      </w:r>
+      <w:proofErr w:type="spellStart"/>
+      <w:r>
+        <w:rPr>
+          <w:lang w:val="es-ES"/>
+        </w:rPr>
+        <w:t>decorate</w:t>
+      </w:r>
+      <w:proofErr w:type="spellEnd"/>
     </w:p>
     <w:p>
       <w:pPr>
@@ -1054,12 +1655,14 @@
           <w:lang w:val="es-ES"/>
         </w:rPr>
       </w:pPr>
+      <w:proofErr w:type="spellStart"/>
       <w:r>
         <w:rPr>
           <w:lang w:val="es-ES"/>
         </w:rPr>
         <w:t>Branches</w:t>
       </w:r>
+      <w:proofErr w:type="spellEnd"/>
     </w:p>
     <w:p>
       <w:pPr>
@@ -1098,12 +1701,35 @@
           <w:lang w:val="es-ES"/>
         </w:rPr>
       </w:pPr>
-      <w:r>
-        <w:rPr>
-          <w:lang w:val="es-ES"/>
-        </w:rPr>
-        <w:t xml:space="preserve">Git branch </w:t>
-      </w:r>
+      <w:proofErr w:type="spellStart"/>
+      <w:r>
+        <w:rPr>
+          <w:lang w:val="es-ES"/>
+        </w:rPr>
+        <w:t>Git</w:t>
+      </w:r>
+      <w:proofErr w:type="spellEnd"/>
+      <w:r>
+        <w:rPr>
+          <w:lang w:val="es-ES"/>
+        </w:rPr>
+        <w:t xml:space="preserve"> </w:t>
+      </w:r>
+      <w:proofErr w:type="spellStart"/>
+      <w:r>
+        <w:rPr>
+          <w:lang w:val="es-ES"/>
+        </w:rPr>
+        <w:t>branch</w:t>
+      </w:r>
+      <w:proofErr w:type="spellEnd"/>
+      <w:r>
+        <w:rPr>
+          <w:lang w:val="es-ES"/>
+        </w:rPr>
+        <w:t xml:space="preserve"> </w:t>
+      </w:r>
+      <w:proofErr w:type="spellStart"/>
       <w:r>
         <w:rPr>
           <w:i/>
@@ -1111,6 +1737,7 @@
         </w:rPr>
         <w:t>name_of_branch</w:t>
       </w:r>
+      <w:proofErr w:type="spellEnd"/>
     </w:p>
     <w:p>
       <w:pPr>
@@ -1123,12 +1750,21 @@
           <w:lang w:val="en-US"/>
         </w:rPr>
       </w:pPr>
-      <w:r>
-        <w:rPr>
-          <w:lang w:val="en-US"/>
-        </w:rPr>
-        <w:t xml:space="preserve">Git checkout –b </w:t>
-      </w:r>
+      <w:proofErr w:type="spellStart"/>
+      <w:r>
+        <w:rPr>
+          <w:lang w:val="en-US"/>
+        </w:rPr>
+        <w:t>Git</w:t>
+      </w:r>
+      <w:proofErr w:type="spellEnd"/>
+      <w:r>
+        <w:rPr>
+          <w:lang w:val="en-US"/>
+        </w:rPr>
+        <w:t xml:space="preserve"> checkout –b </w:t>
+      </w:r>
+      <w:proofErr w:type="spellStart"/>
       <w:r>
         <w:rPr>
           <w:i/>
@@ -1136,6 +1772,7 @@
         </w:rPr>
         <w:t>name_of_branch</w:t>
       </w:r>
+      <w:proofErr w:type="spellEnd"/>
       <w:r>
         <w:rPr>
           <w:i/>
@@ -1147,8 +1784,16 @@
         <w:rPr>
           <w:lang w:val="en-US"/>
         </w:rPr>
-        <w:t>//allows us to create a branch and move to it inmediatelly</w:t>
-      </w:r>
+        <w:t xml:space="preserve">//allows us to create a branch and move to it </w:t>
+      </w:r>
+      <w:proofErr w:type="spellStart"/>
+      <w:r>
+        <w:rPr>
+          <w:lang w:val="en-US"/>
+        </w:rPr>
+        <w:t>inmediatelly</w:t>
+      </w:r>
+      <w:proofErr w:type="spellEnd"/>
     </w:p>
     <w:p>
       <w:pPr>
@@ -1179,11 +1824,19 @@
           <w:lang w:val="en-US"/>
         </w:rPr>
       </w:pPr>
-      <w:r>
-        <w:rPr>
-          <w:lang w:val="en-US"/>
-        </w:rPr>
-        <w:t>Git branch</w:t>
+      <w:proofErr w:type="spellStart"/>
+      <w:r>
+        <w:rPr>
+          <w:lang w:val="en-US"/>
+        </w:rPr>
+        <w:t>Git</w:t>
+      </w:r>
+      <w:proofErr w:type="spellEnd"/>
+      <w:r>
+        <w:rPr>
+          <w:lang w:val="en-US"/>
+        </w:rPr>
+        <w:t xml:space="preserve"> branch</w:t>
       </w:r>
     </w:p>
     <w:p>
@@ -1216,6 +1869,160 @@
           <w:lang w:val="en-US"/>
         </w:rPr>
       </w:pPr>
+      <w:proofErr w:type="spellStart"/>
+      <w:r>
+        <w:rPr>
+          <w:lang w:val="en-US"/>
+        </w:rPr>
+        <w:t>Git</w:t>
+      </w:r>
+      <w:proofErr w:type="spellEnd"/>
+      <w:r>
+        <w:rPr>
+          <w:lang w:val="en-US"/>
+        </w:rPr>
+        <w:t xml:space="preserve"> branch –d </w:t>
+      </w:r>
+      <w:proofErr w:type="spellStart"/>
+      <w:r>
+        <w:rPr>
+          <w:i/>
+          <w:lang w:val="en-US"/>
+        </w:rPr>
+        <w:t>name_of_branch</w:t>
+      </w:r>
+      <w:proofErr w:type="spellEnd"/>
+    </w:p>
+    <w:p>
+      <w:pPr>
+        <w:pStyle w:val="Sinespaciado"/>
+        <w:numPr>
+          <w:ilvl w:val="0"/>
+          <w:numId w:val="1"/>
+        </w:numPr>
+        <w:rPr>
+          <w:lang w:val="en-US"/>
+        </w:rPr>
+      </w:pPr>
+      <w:proofErr w:type="spellStart"/>
+      <w:r>
+        <w:rPr>
+          <w:lang w:val="en-US"/>
+        </w:rPr>
+        <w:t>Fusionar</w:t>
+      </w:r>
+      <w:proofErr w:type="spellEnd"/>
+      <w:r>
+        <w:rPr>
+          <w:lang w:val="en-US"/>
+        </w:rPr>
+        <w:t xml:space="preserve"> </w:t>
+      </w:r>
+      <w:proofErr w:type="spellStart"/>
+      <w:r>
+        <w:rPr>
+          <w:lang w:val="en-US"/>
+        </w:rPr>
+        <w:t>ramas</w:t>
+      </w:r>
+      <w:proofErr w:type="spellEnd"/>
+    </w:p>
+    <w:p>
+      <w:pPr>
+        <w:pStyle w:val="Sinespaciado"/>
+        <w:numPr>
+          <w:ilvl w:val="1"/>
+          <w:numId w:val="1"/>
+        </w:numPr>
+        <w:rPr>
+          <w:lang w:val="es-NI"/>
+        </w:rPr>
+      </w:pPr>
+      <w:r>
+        <w:rPr>
+          <w:lang w:val="es-NI"/>
+        </w:rPr>
+        <w:t xml:space="preserve">Tenemos que estar ubicados en la rama de destino (p.ej. </w:t>
+      </w:r>
+      <w:r>
+        <w:rPr>
+          <w:lang w:val="es-NI"/>
+        </w:rPr>
+        <w:t>master)</w:t>
+      </w:r>
+    </w:p>
+    <w:p>
+      <w:pPr>
+        <w:pStyle w:val="Sinespaciado"/>
+        <w:numPr>
+          <w:ilvl w:val="1"/>
+          <w:numId w:val="1"/>
+        </w:numPr>
+        <w:rPr>
+          <w:lang w:val="es-NI"/>
+        </w:rPr>
+      </w:pPr>
+      <w:proofErr w:type="spellStart"/>
+      <w:r>
+        <w:rPr>
+          <w:lang w:val="es-NI"/>
+        </w:rPr>
+        <w:t>Git</w:t>
+      </w:r>
+      <w:proofErr w:type="spellEnd"/>
+      <w:r>
+        <w:rPr>
+          <w:lang w:val="es-NI"/>
+        </w:rPr>
+        <w:t xml:space="preserve"> </w:t>
+      </w:r>
+      <w:proofErr w:type="spellStart"/>
+      <w:r>
+        <w:rPr>
+          <w:lang w:val="es-NI"/>
+        </w:rPr>
+        <w:t>merge</w:t>
+      </w:r>
+      <w:proofErr w:type="spellEnd"/>
+      <w:r>
+        <w:rPr>
+          <w:lang w:val="es-NI"/>
+        </w:rPr>
+        <w:t xml:space="preserve"> </w:t>
+      </w:r>
+      <w:r>
+        <w:rPr>
+          <w:lang w:val="es-NI"/>
+        </w:rPr>
+        <w:softHyphen/>
+      </w:r>
+      <w:proofErr w:type="spellStart"/>
+      <w:r>
+        <w:rPr>
+          <w:i/>
+          <w:lang w:val="es-NI"/>
+        </w:rPr>
+        <w:t>rama_de_origen</w:t>
+      </w:r>
+      <w:proofErr w:type="spellEnd"/>
+      <w:r>
+        <w:rPr>
+          <w:lang w:val="es-NI"/>
+        </w:rPr>
+        <w:t xml:space="preserve"> (rama de origen se refiere a la rama desde la cual vienen los cambios)</w:t>
+      </w:r>
+    </w:p>
+    <w:p>
+      <w:pPr>
+        <w:pStyle w:val="Sinespaciado"/>
+        <w:numPr>
+          <w:ilvl w:val="1"/>
+          <w:numId w:val="1"/>
+        </w:numPr>
+        <w:rPr>
+          <w:lang w:val="es-NI"/>
+        </w:rPr>
+      </w:pPr>
       <w:bookmarkStart w:id="0" w:name="_GoBack"/>
       <w:bookmarkEnd w:id="0"/>
     </w:p>
@@ -1227,7 +2034,7 @@
           <w:numId w:val="1"/>
         </w:numPr>
         <w:rPr>
-          <w:lang w:val="en-US"/>
+          <w:lang w:val="es-NI"/>
         </w:rPr>
       </w:pPr>
     </w:p>
@@ -1235,7 +2042,7 @@
       <w:pPr>
         <w:pStyle w:val="Sinespaciado"/>
         <w:rPr>
-          <w:lang w:val="en-US"/>
+          <w:lang w:val="es-NI"/>
         </w:rPr>
       </w:pPr>
     </w:p>
@@ -1272,12 +2079,28 @@
           <w:lang w:val="en-US"/>
         </w:rPr>
       </w:pPr>
-      <w:r>
-        <w:rPr>
-          <w:lang w:val="en-US"/>
-        </w:rPr>
-        <w:t>Clonar un repositorio</w:t>
-      </w:r>
+      <w:proofErr w:type="spellStart"/>
+      <w:r>
+        <w:rPr>
+          <w:lang w:val="en-US"/>
+        </w:rPr>
+        <w:t>Clonar</w:t>
+      </w:r>
+      <w:proofErr w:type="spellEnd"/>
+      <w:r>
+        <w:rPr>
+          <w:lang w:val="en-US"/>
+        </w:rPr>
+        <w:t xml:space="preserve"> un </w:t>
+      </w:r>
+      <w:proofErr w:type="spellStart"/>
+      <w:r>
+        <w:rPr>
+          <w:lang w:val="en-US"/>
+        </w:rPr>
+        <w:t>repositorio</w:t>
+      </w:r>
+      <w:proofErr w:type="spellEnd"/>
     </w:p>
     <w:p>
       <w:pPr>
@@ -1290,11 +2113,19 @@
           <w:lang w:val="en-US"/>
         </w:rPr>
       </w:pPr>
-      <w:r>
-        <w:rPr>
-          <w:lang w:val="en-US"/>
-        </w:rPr>
-        <w:t xml:space="preserve">Git clone </w:t>
+      <w:proofErr w:type="spellStart"/>
+      <w:r>
+        <w:rPr>
+          <w:lang w:val="en-US"/>
+        </w:rPr>
+        <w:t>Git</w:t>
+      </w:r>
+      <w:proofErr w:type="spellEnd"/>
+      <w:r>
+        <w:rPr>
+          <w:lang w:val="en-US"/>
+        </w:rPr>
+        <w:t xml:space="preserve"> clone </w:t>
       </w:r>
       <w:r>
         <w:rPr>
@@ -1382,8 +2213,16 @@
         <w:rPr>
           <w:lang w:val="es-ES"/>
         </w:rPr>
-        <w:t>Cambiar el editor de texto de Git</w:t>
-      </w:r>
+        <w:t xml:space="preserve">Cambiar el editor de texto de </w:t>
+      </w:r>
+      <w:proofErr w:type="spellStart"/>
+      <w:r>
+        <w:rPr>
+          <w:lang w:val="es-ES"/>
+        </w:rPr>
+        <w:t>Git</w:t>
+      </w:r>
+      <w:proofErr w:type="spellEnd"/>
     </w:p>
     <w:p>
       <w:pPr>
@@ -1400,7 +2239,43 @@
         <w:rPr>
           <w:lang w:val="es-ES"/>
         </w:rPr>
-        <w:t>Entrar al archivo config en la carpeta de .git y agregar:</w:t>
+        <w:t xml:space="preserve">Entrar al archivo </w:t>
+      </w:r>
+      <w:proofErr w:type="spellStart"/>
+      <w:r>
+        <w:rPr>
+          <w:lang w:val="es-ES"/>
+        </w:rPr>
+        <w:t>config</w:t>
+      </w:r>
+      <w:proofErr w:type="spellEnd"/>
+      <w:r>
+        <w:rPr>
+          <w:lang w:val="es-ES"/>
+        </w:rPr>
+        <w:t xml:space="preserve"> en la carpeta </w:t>
+      </w:r>
+      <w:proofErr w:type="gramStart"/>
+      <w:r>
+        <w:rPr>
+          <w:lang w:val="es-ES"/>
+        </w:rPr>
+        <w:t>de .</w:t>
+      </w:r>
+      <w:proofErr w:type="spellStart"/>
+      <w:r>
+        <w:rPr>
+          <w:lang w:val="es-ES"/>
+        </w:rPr>
+        <w:t>git</w:t>
+      </w:r>
+      <w:proofErr w:type="spellEnd"/>
+      <w:proofErr w:type="gramEnd"/>
+      <w:r>
+        <w:rPr>
+          <w:lang w:val="es-ES"/>
+        </w:rPr>
+        <w:t xml:space="preserve"> y agregar:</w:t>
       </w:r>
     </w:p>
     <w:p>
@@ -1415,7 +2290,21 @@
         <w:rPr>
           <w:lang w:val="es-ES"/>
         </w:rPr>
-        <w:t>[core]</w:t>
+        <w:t>[</w:t>
+      </w:r>
+      <w:proofErr w:type="spellStart"/>
+      <w:r>
+        <w:rPr>
+          <w:lang w:val="es-ES"/>
+        </w:rPr>
+        <w:t>core</w:t>
+      </w:r>
+      <w:proofErr w:type="spellEnd"/>
+      <w:r>
+        <w:rPr>
+          <w:lang w:val="es-ES"/>
+        </w:rPr>
+        <w:t>]</w:t>
       </w:r>
     </w:p>
     <w:p>
@@ -1430,7 +2319,35 @@
         <w:rPr>
           <w:lang w:val="es-ES"/>
         </w:rPr>
-        <w:t>editor = 'E:/Descargas/Programas portables/Notepad++Portable/Notepad++Portable.exe'</w:t>
+        <w:t>editor = 'E:/Descargas/Programas portables/</w:t>
+      </w:r>
+      <w:proofErr w:type="spellStart"/>
+      <w:r>
+        <w:rPr>
+          <w:lang w:val="es-ES"/>
+        </w:rPr>
+        <w:t>Notepad</w:t>
+      </w:r>
+      <w:proofErr w:type="spellEnd"/>
+      <w:r>
+        <w:rPr>
+          <w:lang w:val="es-ES"/>
+        </w:rPr>
+        <w:t>++Portable/</w:t>
+      </w:r>
+      <w:proofErr w:type="spellStart"/>
+      <w:r>
+        <w:rPr>
+          <w:lang w:val="es-ES"/>
+        </w:rPr>
+        <w:t>Notepad</w:t>
+      </w:r>
+      <w:proofErr w:type="spellEnd"/>
+      <w:r>
+        <w:rPr>
+          <w:lang w:val="es-ES"/>
+        </w:rPr>
+        <w:t>++Portable.exe'</w:t>
       </w:r>
     </w:p>
     <w:p>

</xml_diff>

<commit_message>
Actualizamos antes de fusionar las ramas, desde la rama master
</commit_message>
<xml_diff>
--- a/Steps back to git.docx
+++ b/Steps back to git.docx
@@ -1633,6 +1633,20 @@
         <w:t>oneline</w:t>
       </w:r>
       <w:proofErr w:type="spellEnd"/>
+      <w:r>
+        <w:rPr>
+          <w:lang w:val="es-ES"/>
+        </w:rPr>
+        <w:t xml:space="preserve"> --</w:t>
+      </w:r>
+      <w:proofErr w:type="spellStart"/>
+      <w:r>
+        <w:rPr>
+          <w:lang w:val="es-ES"/>
+        </w:rPr>
+        <w:t>decorate</w:t>
+      </w:r>
+      <w:proofErr w:type="spellEnd"/>
     </w:p>
     <w:p>
       <w:pPr>
@@ -1729,11 +1743,284 @@
       <w:pPr>
         <w:pStyle w:val="Sinespaciado"/>
         <w:numPr>
+          <w:ilvl w:val="1"/>
+          <w:numId w:val="1"/>
+        </w:numPr>
+        <w:rPr>
+          <w:lang w:val="en-US"/>
+        </w:rPr>
+      </w:pPr>
+      <w:proofErr w:type="spellStart"/>
+      <w:r>
+        <w:rPr>
+          <w:lang w:val="en-US"/>
+        </w:rPr>
+        <w:t>Git</w:t>
+      </w:r>
+      <w:proofErr w:type="spellEnd"/>
+      <w:r>
+        <w:rPr>
+          <w:lang w:val="en-US"/>
+        </w:rPr>
+        <w:t xml:space="preserve"> checkout –b </w:t>
+      </w:r>
+      <w:proofErr w:type="spellStart"/>
+      <w:r>
+        <w:rPr>
+          <w:i/>
+          <w:lang w:val="en-US"/>
+        </w:rPr>
+        <w:t>name_of_branch</w:t>
+      </w:r>
+      <w:proofErr w:type="spellEnd"/>
+      <w:r>
+        <w:rPr>
+          <w:i/>
+          <w:lang w:val="en-US"/>
+        </w:rPr>
+        <w:t xml:space="preserve"> </w:t>
+      </w:r>
+      <w:r>
+        <w:rPr>
+          <w:lang w:val="en-US"/>
+        </w:rPr>
+        <w:t xml:space="preserve">//allows us to create a branch and move to it </w:t>
+      </w:r>
+      <w:proofErr w:type="spellStart"/>
+      <w:r>
+        <w:rPr>
+          <w:lang w:val="en-US"/>
+        </w:rPr>
+        <w:t>inmediatelly</w:t>
+      </w:r>
+      <w:proofErr w:type="spellEnd"/>
+    </w:p>
+    <w:p>
+      <w:pPr>
+        <w:pStyle w:val="Sinespaciado"/>
+        <w:numPr>
           <w:ilvl w:val="0"/>
           <w:numId w:val="1"/>
         </w:numPr>
         <w:rPr>
-          <w:lang w:val="es-ES"/>
+          <w:lang w:val="en-US"/>
+        </w:rPr>
+      </w:pPr>
+      <w:r>
+        <w:rPr>
+          <w:lang w:val="en-US"/>
+        </w:rPr>
+        <w:t>Check all branches in our Project</w:t>
+      </w:r>
+    </w:p>
+    <w:p>
+      <w:pPr>
+        <w:pStyle w:val="Sinespaciado"/>
+        <w:numPr>
+          <w:ilvl w:val="1"/>
+          <w:numId w:val="1"/>
+        </w:numPr>
+        <w:rPr>
+          <w:lang w:val="en-US"/>
+        </w:rPr>
+      </w:pPr>
+      <w:proofErr w:type="spellStart"/>
+      <w:r>
+        <w:rPr>
+          <w:lang w:val="en-US"/>
+        </w:rPr>
+        <w:t>Git</w:t>
+      </w:r>
+      <w:proofErr w:type="spellEnd"/>
+      <w:r>
+        <w:rPr>
+          <w:lang w:val="en-US"/>
+        </w:rPr>
+        <w:t xml:space="preserve"> branch</w:t>
+      </w:r>
+    </w:p>
+    <w:p>
+      <w:pPr>
+        <w:pStyle w:val="Sinespaciado"/>
+        <w:numPr>
+          <w:ilvl w:val="0"/>
+          <w:numId w:val="1"/>
+        </w:numPr>
+        <w:rPr>
+          <w:lang w:val="en-US"/>
+        </w:rPr>
+      </w:pPr>
+      <w:r>
+        <w:rPr>
+          <w:lang w:val="en-US"/>
+        </w:rPr>
+        <w:lastRenderedPageBreak/>
+        <w:t>Delete a branch</w:t>
+      </w:r>
+    </w:p>
+    <w:p>
+      <w:pPr>
+        <w:pStyle w:val="Sinespaciado"/>
+        <w:numPr>
+          <w:ilvl w:val="1"/>
+          <w:numId w:val="1"/>
+        </w:numPr>
+        <w:rPr>
+          <w:lang w:val="en-US"/>
+        </w:rPr>
+      </w:pPr>
+      <w:proofErr w:type="spellStart"/>
+      <w:r>
+        <w:rPr>
+          <w:lang w:val="en-US"/>
+        </w:rPr>
+        <w:t>Git</w:t>
+      </w:r>
+      <w:proofErr w:type="spellEnd"/>
+      <w:r>
+        <w:rPr>
+          <w:lang w:val="en-US"/>
+        </w:rPr>
+        <w:t xml:space="preserve"> branch –d </w:t>
+      </w:r>
+      <w:proofErr w:type="spellStart"/>
+      <w:r>
+        <w:rPr>
+          <w:i/>
+          <w:lang w:val="en-US"/>
+        </w:rPr>
+        <w:t>name_of_branch</w:t>
+      </w:r>
+      <w:proofErr w:type="spellEnd"/>
+    </w:p>
+    <w:p>
+      <w:pPr>
+        <w:pStyle w:val="Sinespaciado"/>
+        <w:numPr>
+          <w:ilvl w:val="0"/>
+          <w:numId w:val="1"/>
+        </w:numPr>
+        <w:rPr>
+          <w:lang w:val="en-US"/>
+        </w:rPr>
+      </w:pPr>
+      <w:proofErr w:type="spellStart"/>
+      <w:r>
+        <w:rPr>
+          <w:lang w:val="en-US"/>
+        </w:rPr>
+        <w:t>Fusionar</w:t>
+      </w:r>
+      <w:proofErr w:type="spellEnd"/>
+      <w:r>
+        <w:rPr>
+          <w:lang w:val="en-US"/>
+        </w:rPr>
+        <w:t xml:space="preserve"> </w:t>
+      </w:r>
+      <w:proofErr w:type="spellStart"/>
+      <w:r>
+        <w:rPr>
+          <w:lang w:val="en-US"/>
+        </w:rPr>
+        <w:t>ramas</w:t>
+      </w:r>
+      <w:proofErr w:type="spellEnd"/>
+    </w:p>
+    <w:p>
+      <w:pPr>
+        <w:pStyle w:val="Sinespaciado"/>
+        <w:numPr>
+          <w:ilvl w:val="1"/>
+          <w:numId w:val="1"/>
+        </w:numPr>
+        <w:rPr>
+          <w:lang w:val="es-NI"/>
+        </w:rPr>
+      </w:pPr>
+      <w:r>
+        <w:rPr>
+          <w:lang w:val="es-NI"/>
+        </w:rPr>
+        <w:t xml:space="preserve">Tenemos que estar ubicados en la rama de destino (p.ej. </w:t>
+      </w:r>
+      <w:r>
+        <w:rPr>
+          <w:lang w:val="es-NI"/>
+        </w:rPr>
+        <w:t>master)</w:t>
+      </w:r>
+    </w:p>
+    <w:p>
+      <w:pPr>
+        <w:pStyle w:val="Sinespaciado"/>
+        <w:numPr>
+          <w:ilvl w:val="1"/>
+          <w:numId w:val="1"/>
+        </w:numPr>
+        <w:rPr>
+          <w:lang w:val="es-NI"/>
+        </w:rPr>
+      </w:pPr>
+      <w:proofErr w:type="spellStart"/>
+      <w:r>
+        <w:rPr>
+          <w:lang w:val="es-NI"/>
+        </w:rPr>
+        <w:t>Git</w:t>
+      </w:r>
+      <w:proofErr w:type="spellEnd"/>
+      <w:r>
+        <w:rPr>
+          <w:lang w:val="es-NI"/>
+        </w:rPr>
+        <w:t xml:space="preserve"> </w:t>
+      </w:r>
+      <w:proofErr w:type="spellStart"/>
+      <w:r>
+        <w:rPr>
+          <w:lang w:val="es-NI"/>
+        </w:rPr>
+        <w:t>merge</w:t>
+      </w:r>
+      <w:proofErr w:type="spellEnd"/>
+      <w:r>
+        <w:rPr>
+          <w:lang w:val="es-NI"/>
+        </w:rPr>
+        <w:t xml:space="preserve"> </w:t>
+      </w:r>
+      <w:r>
+        <w:rPr>
+          <w:lang w:val="es-NI"/>
+        </w:rPr>
+        <w:softHyphen/>
+      </w:r>
+      <w:proofErr w:type="spellStart"/>
+      <w:r>
+        <w:rPr>
+          <w:i/>
+          <w:lang w:val="es-NI"/>
+        </w:rPr>
+        <w:t>rama_de_origen</w:t>
+      </w:r>
+      <w:proofErr w:type="spellEnd"/>
+      <w:r>
+        <w:rPr>
+          <w:lang w:val="es-NI"/>
+        </w:rPr>
+        <w:t xml:space="preserve"> (rama de origen se refiere a la rama desde la cual vienen los cambios)</w:t>
+      </w:r>
+    </w:p>
+    <w:p>
+      <w:pPr>
+        <w:pStyle w:val="Sinespaciado"/>
+        <w:numPr>
+          <w:ilvl w:val="1"/>
+          <w:numId w:val="1"/>
+        </w:numPr>
+        <w:rPr>
+          <w:lang w:val="es-NI"/>
         </w:rPr>
       </w:pPr>
       <w:bookmarkStart w:id="0" w:name="_GoBack"/>
@@ -1742,8 +2029,20 @@
     <w:p>
       <w:pPr>
         <w:pStyle w:val="Sinespaciado"/>
-        <w:rPr>
-          <w:lang w:val="es-ES"/>
+        <w:numPr>
+          <w:ilvl w:val="0"/>
+          <w:numId w:val="1"/>
+        </w:numPr>
+        <w:rPr>
+          <w:lang w:val="es-NI"/>
+        </w:rPr>
+      </w:pPr>
+    </w:p>
+    <w:p>
+      <w:pPr>
+        <w:pStyle w:val="Sinespaciado"/>
+        <w:rPr>
+          <w:lang w:val="es-NI"/>
         </w:rPr>
       </w:pPr>
     </w:p>
@@ -1758,7 +2057,6 @@
         <w:rPr>
           <w:lang w:val="es-ES"/>
         </w:rPr>
-        <w:lastRenderedPageBreak/>
         <w:t>Pasos básicos para administrar repositorios</w:t>
       </w:r>
     </w:p>

</xml_diff>

<commit_message>
Actualizamos el minuto en la rama adicional
	modified:   Steps back to git.docx
</commit_message>
<xml_diff>
--- a/Steps back to git.docx
+++ b/Steps back to git.docx
@@ -2165,7 +2165,14 @@
           <w:color w:val="FF0000"/>
           <w:lang w:val="es-ES"/>
         </w:rPr>
-        <w:t>14:58 creando ramas</w:t>
+        <w:t xml:space="preserve">18:50 </w:t>
+      </w:r>
+      <w:r>
+        <w:rPr>
+          <w:color w:val="FF0000"/>
+          <w:lang w:val="es-ES"/>
+        </w:rPr>
+        <w:t>creando ramas</w:t>
       </w:r>
     </w:p>
     <w:p>

</xml_diff>

<commit_message>
Guardamos cambios en el archivo original
</commit_message>
<xml_diff>
--- a/Steps back to git.docx
+++ b/Steps back to git.docx
@@ -2015,10 +2015,38 @@
     <w:p>
       <w:pPr>
         <w:pStyle w:val="Sinespaciado"/>
-        <w:numPr>
-          <w:ilvl w:val="1"/>
-          <w:numId w:val="1"/>
-        </w:numPr>
+        <w:rPr>
+          <w:lang w:val="es-NI"/>
+        </w:rPr>
+      </w:pPr>
+    </w:p>
+    <w:p>
+      <w:pPr>
+        <w:pStyle w:val="Ttulo2"/>
+        <w:rPr>
+          <w:lang w:val="es-NI"/>
+        </w:rPr>
+      </w:pPr>
+      <w:proofErr w:type="spellStart"/>
+      <w:r>
+        <w:rPr>
+          <w:lang w:val="es-NI"/>
+        </w:rPr>
+        <w:t>Commits</w:t>
+      </w:r>
+      <w:proofErr w:type="spellEnd"/>
+    </w:p>
+    <w:p>
+      <w:pPr>
+        <w:pStyle w:val="Sinespaciado"/>
+        <w:rPr>
+          <w:lang w:val="es-NI"/>
+        </w:rPr>
+      </w:pPr>
+    </w:p>
+    <w:p>
+      <w:pPr>
+        <w:pStyle w:val="Sinespaciado"/>
         <w:rPr>
           <w:lang w:val="es-NI"/>
         </w:rPr>
@@ -2028,26 +2056,6 @@
     </w:p>
     <w:p>
       <w:pPr>
-        <w:pStyle w:val="Sinespaciado"/>
-        <w:numPr>
-          <w:ilvl w:val="0"/>
-          <w:numId w:val="1"/>
-        </w:numPr>
-        <w:rPr>
-          <w:lang w:val="es-NI"/>
-        </w:rPr>
-      </w:pPr>
-    </w:p>
-    <w:p>
-      <w:pPr>
-        <w:pStyle w:val="Sinespaciado"/>
-        <w:rPr>
-          <w:lang w:val="es-NI"/>
-        </w:rPr>
-      </w:pPr>
-    </w:p>
-    <w:p>
-      <w:pPr>
         <w:pStyle w:val="Ttulo2"/>
         <w:rPr>
           <w:lang w:val="es-ES"/>
@@ -2165,7 +2173,14 @@
           <w:color w:val="FF0000"/>
           <w:lang w:val="es-ES"/>
         </w:rPr>
-        <w:t>14:58 creando ramas</w:t>
+        <w:t xml:space="preserve">18:50 </w:t>
+      </w:r>
+      <w:r>
+        <w:rPr>
+          <w:color w:val="FF0000"/>
+          <w:lang w:val="es-ES"/>
+        </w:rPr>
+        <w:t>creando ramas</w:t>
       </w:r>
     </w:p>
     <w:p>

</xml_diff>

<commit_message>
Esta versión incluye el trabajo con commits
</commit_message>
<xml_diff>
--- a/Steps back to git.docx
+++ b/Steps back to git.docx
@@ -2023,28 +2023,349 @@
           <w:lang w:val="es-NI"/>
         </w:rPr>
       </w:pPr>
+    </w:p>
+    <w:p>
+      <w:pPr>
+        <w:pStyle w:val="Sinespaciado"/>
+        <w:rPr>
+          <w:lang w:val="es-NI"/>
+        </w:rPr>
+      </w:pPr>
+    </w:p>
+    <w:p>
+      <w:pPr>
+        <w:pStyle w:val="Ttulo2"/>
+        <w:rPr>
+          <w:lang w:val="es-NI"/>
+        </w:rPr>
+      </w:pPr>
+      <w:proofErr w:type="spellStart"/>
+      <w:r>
+        <w:rPr>
+          <w:lang w:val="es-NI"/>
+        </w:rPr>
+        <w:t>Commits</w:t>
+      </w:r>
+      <w:proofErr w:type="spellEnd"/>
+    </w:p>
+    <w:p>
+      <w:pPr>
+        <w:pStyle w:val="Sinespaciado"/>
+        <w:rPr>
+          <w:lang w:val="es-NI"/>
+        </w:rPr>
+      </w:pPr>
+    </w:p>
+    <w:p>
+      <w:pPr>
+        <w:pStyle w:val="Sinespaciado"/>
+        <w:numPr>
+          <w:ilvl w:val="0"/>
+          <w:numId w:val="1"/>
+        </w:numPr>
+        <w:rPr>
+          <w:lang w:val="es-NI"/>
+        </w:rPr>
+      </w:pPr>
+      <w:r>
+        <w:rPr>
+          <w:lang w:val="es-NI"/>
+        </w:rPr>
+        <w:t xml:space="preserve">Regresar a un </w:t>
+      </w:r>
+      <w:proofErr w:type="spellStart"/>
+      <w:r>
+        <w:rPr>
+          <w:lang w:val="es-NI"/>
+        </w:rPr>
+        <w:t>commit</w:t>
+      </w:r>
+      <w:proofErr w:type="spellEnd"/>
+      <w:r>
+        <w:rPr>
+          <w:lang w:val="es-NI"/>
+        </w:rPr>
+        <w:t xml:space="preserve"> previo</w:t>
+      </w:r>
+    </w:p>
+    <w:p>
+      <w:pPr>
+        <w:pStyle w:val="Sinespaciado"/>
+        <w:numPr>
+          <w:ilvl w:val="1"/>
+          <w:numId w:val="1"/>
+        </w:numPr>
+        <w:rPr>
+          <w:lang w:val="es-NI"/>
+        </w:rPr>
+      </w:pPr>
+      <w:proofErr w:type="spellStart"/>
+      <w:r>
+        <w:rPr>
+          <w:lang w:val="es-NI"/>
+        </w:rPr>
+        <w:t>Git</w:t>
+      </w:r>
+      <w:proofErr w:type="spellEnd"/>
+      <w:r>
+        <w:rPr>
+          <w:lang w:val="es-NI"/>
+        </w:rPr>
+        <w:t xml:space="preserve"> </w:t>
+      </w:r>
+      <w:proofErr w:type="spellStart"/>
+      <w:r>
+        <w:rPr>
+          <w:lang w:val="es-NI"/>
+        </w:rPr>
+        <w:t>checkout</w:t>
+      </w:r>
+      <w:proofErr w:type="spellEnd"/>
+      <w:r>
+        <w:rPr>
+          <w:lang w:val="es-NI"/>
+        </w:rPr>
+        <w:t xml:space="preserve"> </w:t>
+      </w:r>
+      <w:proofErr w:type="spellStart"/>
+      <w:r>
+        <w:rPr>
+          <w:i/>
+          <w:lang w:val="es-NI"/>
+        </w:rPr>
+        <w:t>number_of_commit</w:t>
+      </w:r>
+      <w:proofErr w:type="spellEnd"/>
+    </w:p>
+    <w:p>
+      <w:pPr>
+        <w:pStyle w:val="Sinespaciado"/>
+        <w:numPr>
+          <w:ilvl w:val="0"/>
+          <w:numId w:val="1"/>
+        </w:numPr>
+        <w:rPr>
+          <w:lang w:val="es-NI"/>
+        </w:rPr>
+      </w:pPr>
+      <w:r>
+        <w:rPr>
+          <w:lang w:val="es-NI"/>
+        </w:rPr>
+        <w:t xml:space="preserve">Crear </w:t>
+      </w:r>
+      <w:proofErr w:type="spellStart"/>
+      <w:r>
+        <w:rPr>
+          <w:lang w:val="es-NI"/>
+        </w:rPr>
+        <w:t>tags</w:t>
+      </w:r>
+      <w:proofErr w:type="spellEnd"/>
+      <w:r>
+        <w:rPr>
+          <w:lang w:val="es-NI"/>
+        </w:rPr>
+        <w:t xml:space="preserve"> (alias a </w:t>
+      </w:r>
+      <w:proofErr w:type="spellStart"/>
+      <w:r>
+        <w:rPr>
+          <w:lang w:val="es-NI"/>
+        </w:rPr>
+        <w:t>commits</w:t>
+      </w:r>
+      <w:proofErr w:type="spellEnd"/>
+      <w:r>
+        <w:rPr>
+          <w:lang w:val="es-NI"/>
+        </w:rPr>
+        <w:t xml:space="preserve"> concretos)</w:t>
+      </w:r>
+    </w:p>
+    <w:p>
+      <w:pPr>
+        <w:pStyle w:val="Sinespaciado"/>
+        <w:numPr>
+          <w:ilvl w:val="1"/>
+          <w:numId w:val="1"/>
+        </w:numPr>
+        <w:rPr>
+          <w:lang w:val="en-US"/>
+        </w:rPr>
+      </w:pPr>
+      <w:proofErr w:type="spellStart"/>
+      <w:r>
+        <w:rPr>
+          <w:lang w:val="en-US"/>
+        </w:rPr>
+        <w:t>Git</w:t>
+      </w:r>
+      <w:proofErr w:type="spellEnd"/>
+      <w:r>
+        <w:rPr>
+          <w:lang w:val="en-US"/>
+        </w:rPr>
+        <w:t xml:space="preserve"> tag </w:t>
+      </w:r>
+      <w:proofErr w:type="spellStart"/>
+      <w:r>
+        <w:rPr>
+          <w:i/>
+          <w:lang w:val="en-US"/>
+        </w:rPr>
+        <w:t>new_name</w:t>
+      </w:r>
+      <w:proofErr w:type="spellEnd"/>
+      <w:r>
+        <w:rPr>
+          <w:lang w:val="en-US"/>
+        </w:rPr>
+        <w:t xml:space="preserve"> (if we are in the commit right now)</w:t>
+      </w:r>
+    </w:p>
+    <w:p>
+      <w:pPr>
+        <w:pStyle w:val="Sinespaciado"/>
+        <w:numPr>
+          <w:ilvl w:val="1"/>
+          <w:numId w:val="1"/>
+        </w:numPr>
+        <w:rPr>
+          <w:lang w:val="en-US"/>
+        </w:rPr>
+      </w:pPr>
+      <w:proofErr w:type="spellStart"/>
+      <w:r>
+        <w:rPr>
+          <w:lang w:val="en-US"/>
+        </w:rPr>
+        <w:t>Git</w:t>
+      </w:r>
+      <w:proofErr w:type="spellEnd"/>
+      <w:r>
+        <w:rPr>
+          <w:lang w:val="en-US"/>
+        </w:rPr>
+        <w:t xml:space="preserve"> tag </w:t>
+      </w:r>
+      <w:proofErr w:type="spellStart"/>
+      <w:r>
+        <w:rPr>
+          <w:i/>
+          <w:lang w:val="en-US"/>
+        </w:rPr>
+        <w:t>new_name</w:t>
+      </w:r>
+      <w:proofErr w:type="spellEnd"/>
+      <w:r>
+        <w:rPr>
+          <w:i/>
+          <w:lang w:val="en-US"/>
+        </w:rPr>
+        <w:softHyphen/>
+      </w:r>
+      <w:r>
+        <w:rPr>
+          <w:lang w:val="en-US"/>
+        </w:rPr>
+        <w:t xml:space="preserve"> </w:t>
+      </w:r>
+      <w:proofErr w:type="spellStart"/>
+      <w:r>
+        <w:rPr>
+          <w:i/>
+          <w:lang w:val="en-US"/>
+        </w:rPr>
+        <w:t>number_of_commit</w:t>
+      </w:r>
+      <w:proofErr w:type="spellEnd"/>
+      <w:r>
+        <w:rPr>
+          <w:lang w:val="en-US"/>
+        </w:rPr>
+        <w:t xml:space="preserve"> (if we are not in the commit right now)</w:t>
+      </w:r>
+    </w:p>
+    <w:p>
+      <w:pPr>
+        <w:pStyle w:val="Sinespaciado"/>
+        <w:numPr>
+          <w:ilvl w:val="0"/>
+          <w:numId w:val="1"/>
+        </w:numPr>
+        <w:rPr>
+          <w:lang w:val="en-US"/>
+        </w:rPr>
+      </w:pPr>
+      <w:proofErr w:type="spellStart"/>
+      <w:r>
+        <w:rPr>
+          <w:lang w:val="en-US"/>
+        </w:rPr>
+        <w:t>Ver</w:t>
+      </w:r>
+      <w:proofErr w:type="spellEnd"/>
+      <w:r>
+        <w:rPr>
+          <w:lang w:val="en-US"/>
+        </w:rPr>
+        <w:t xml:space="preserve"> la </w:t>
+      </w:r>
+      <w:proofErr w:type="spellStart"/>
+      <w:r>
+        <w:rPr>
+          <w:lang w:val="en-US"/>
+        </w:rPr>
+        <w:t>lista</w:t>
+      </w:r>
+      <w:proofErr w:type="spellEnd"/>
+      <w:r>
+        <w:rPr>
+          <w:lang w:val="en-US"/>
+        </w:rPr>
+        <w:t xml:space="preserve"> de tags</w:t>
+      </w:r>
+    </w:p>
+    <w:p>
+      <w:pPr>
+        <w:pStyle w:val="Sinespaciado"/>
+        <w:numPr>
+          <w:ilvl w:val="1"/>
+          <w:numId w:val="1"/>
+        </w:numPr>
+        <w:rPr>
+          <w:lang w:val="en-US"/>
+        </w:rPr>
+      </w:pPr>
+      <w:proofErr w:type="spellStart"/>
+      <w:r>
+        <w:rPr>
+          <w:lang w:val="en-US"/>
+        </w:rPr>
+        <w:t>Git</w:t>
+      </w:r>
+      <w:proofErr w:type="spellEnd"/>
+      <w:r>
+        <w:rPr>
+          <w:lang w:val="en-US"/>
+        </w:rPr>
+        <w:t xml:space="preserve"> tag</w:t>
+      </w:r>
+    </w:p>
+    <w:p>
+      <w:pPr>
+        <w:pStyle w:val="Sinespaciado"/>
+        <w:numPr>
+          <w:ilvl w:val="0"/>
+          <w:numId w:val="1"/>
+        </w:numPr>
+        <w:rPr>
+          <w:lang w:val="en-US"/>
+        </w:rPr>
+      </w:pPr>
       <w:bookmarkStart w:id="0" w:name="_GoBack"/>
       <w:bookmarkEnd w:id="0"/>
-    </w:p>
-    <w:p>
-      <w:pPr>
-        <w:pStyle w:val="Sinespaciado"/>
-        <w:numPr>
-          <w:ilvl w:val="0"/>
-          <w:numId w:val="1"/>
-        </w:numPr>
-        <w:rPr>
-          <w:lang w:val="es-NI"/>
-        </w:rPr>
-      </w:pPr>
-    </w:p>
-    <w:p>
-      <w:pPr>
-        <w:pStyle w:val="Sinespaciado"/>
-        <w:rPr>
-          <w:lang w:val="es-NI"/>
-        </w:rPr>
-      </w:pPr>
     </w:p>
     <w:p>
       <w:pPr>

</xml_diff>

<commit_message>
Cambios finales del día al archivo maestro
modified:   Steps back to git.docx
</commit_message>
<xml_diff>
--- a/Steps back to git.docx
+++ b/Steps back to git.docx
@@ -10,7 +10,15 @@
         <w:t xml:space="preserve">Pasos básicos </w:t>
       </w:r>
       <w:r>
-        <w:t>para iniciar Git:</w:t>
+        <w:t xml:space="preserve">para iniciar </w:t>
+      </w:r>
+      <w:proofErr w:type="spellStart"/>
+      <w:r>
+        <w:t>Git</w:t>
+      </w:r>
+      <w:proofErr w:type="spellEnd"/>
+      <w:r>
+        <w:t>:</w:t>
       </w:r>
     </w:p>
     <w:p>
@@ -22,8 +30,29 @@
         </w:numPr>
       </w:pPr>
       <w:r>
-        <w:t>Instalar Git y ejecutar git bash</w:t>
-      </w:r>
+        <w:t xml:space="preserve">Instalar </w:t>
+      </w:r>
+      <w:proofErr w:type="spellStart"/>
+      <w:r>
+        <w:t>Git</w:t>
+      </w:r>
+      <w:proofErr w:type="spellEnd"/>
+      <w:r>
+        <w:t xml:space="preserve"> y ejecutar </w:t>
+      </w:r>
+      <w:proofErr w:type="spellStart"/>
+      <w:r>
+        <w:t>git</w:t>
+      </w:r>
+      <w:proofErr w:type="spellEnd"/>
+      <w:r>
+        <w:t xml:space="preserve"> </w:t>
+      </w:r>
+      <w:proofErr w:type="spellStart"/>
+      <w:r>
+        <w:t>bash</w:t>
+      </w:r>
+      <w:proofErr w:type="spellEnd"/>
     </w:p>
     <w:p>
       <w:pPr>
@@ -34,7 +63,15 @@
         </w:numPr>
       </w:pPr>
       <w:r>
-        <w:t>Definir el nombre de usuario que nos identificará dentro de git:</w:t>
+        <w:t xml:space="preserve">Definir el nombre de usuario que nos identificará dentro de </w:t>
+      </w:r>
+      <w:proofErr w:type="spellStart"/>
+      <w:r>
+        <w:t>git</w:t>
+      </w:r>
+      <w:proofErr w:type="spellEnd"/>
+      <w:r>
+        <w:t>:</w:t>
       </w:r>
     </w:p>
     <w:p>
@@ -48,11 +85,47 @@
           <w:lang w:val="en-US"/>
         </w:rPr>
       </w:pPr>
-      <w:r>
-        <w:rPr>
-          <w:lang w:val="en-US"/>
-        </w:rPr>
-        <w:t>Git config –global user.name “user_name”</w:t>
+      <w:proofErr w:type="spellStart"/>
+      <w:r>
+        <w:rPr>
+          <w:lang w:val="en-US"/>
+        </w:rPr>
+        <w:t>Git</w:t>
+      </w:r>
+      <w:proofErr w:type="spellEnd"/>
+      <w:r>
+        <w:rPr>
+          <w:lang w:val="en-US"/>
+        </w:rPr>
+        <w:t xml:space="preserve"> </w:t>
+      </w:r>
+      <w:proofErr w:type="spellStart"/>
+      <w:r>
+        <w:rPr>
+          <w:lang w:val="en-US"/>
+        </w:rPr>
+        <w:t>config</w:t>
+      </w:r>
+      <w:proofErr w:type="spellEnd"/>
+      <w:r>
+        <w:rPr>
+          <w:lang w:val="en-US"/>
+        </w:rPr>
+        <w:t xml:space="preserve"> –global user.name “</w:t>
+      </w:r>
+      <w:proofErr w:type="spellStart"/>
+      <w:r>
+        <w:rPr>
+          <w:lang w:val="en-US"/>
+        </w:rPr>
+        <w:t>user_name</w:t>
+      </w:r>
+      <w:proofErr w:type="spellEnd"/>
+      <w:r>
+        <w:rPr>
+          <w:lang w:val="en-US"/>
+        </w:rPr>
+        <w:t>”</w:t>
       </w:r>
     </w:p>
     <w:p>
@@ -66,11 +139,47 @@
           <w:lang w:val="en-US"/>
         </w:rPr>
       </w:pPr>
-      <w:r>
-        <w:rPr>
-          <w:lang w:val="en-US"/>
-        </w:rPr>
-        <w:t>Git config –global user.email “email@email.com”</w:t>
+      <w:proofErr w:type="spellStart"/>
+      <w:r>
+        <w:rPr>
+          <w:lang w:val="en-US"/>
+        </w:rPr>
+        <w:t>Git</w:t>
+      </w:r>
+      <w:proofErr w:type="spellEnd"/>
+      <w:r>
+        <w:rPr>
+          <w:lang w:val="en-US"/>
+        </w:rPr>
+        <w:t xml:space="preserve"> </w:t>
+      </w:r>
+      <w:proofErr w:type="spellStart"/>
+      <w:r>
+        <w:rPr>
+          <w:lang w:val="en-US"/>
+        </w:rPr>
+        <w:t>config</w:t>
+      </w:r>
+      <w:proofErr w:type="spellEnd"/>
+      <w:r>
+        <w:rPr>
+          <w:lang w:val="en-US"/>
+        </w:rPr>
+        <w:t xml:space="preserve"> –global </w:t>
+      </w:r>
+      <w:proofErr w:type="spellStart"/>
+      <w:r>
+        <w:rPr>
+          <w:lang w:val="en-US"/>
+        </w:rPr>
+        <w:t>user.email</w:t>
+      </w:r>
+      <w:proofErr w:type="spellEnd"/>
+      <w:r>
+        <w:rPr>
+          <w:lang w:val="en-US"/>
+        </w:rPr>
+        <w:t xml:space="preserve"> “email@email.com”</w:t>
       </w:r>
     </w:p>
     <w:p>
@@ -102,11 +211,33 @@
           <w:lang w:val="en-US"/>
         </w:rPr>
       </w:pPr>
-      <w:r>
-        <w:rPr>
-          <w:lang w:val="en-US"/>
-        </w:rPr>
-        <w:t>Git config --list</w:t>
+      <w:proofErr w:type="spellStart"/>
+      <w:r>
+        <w:rPr>
+          <w:lang w:val="en-US"/>
+        </w:rPr>
+        <w:t>Git</w:t>
+      </w:r>
+      <w:proofErr w:type="spellEnd"/>
+      <w:r>
+        <w:rPr>
+          <w:lang w:val="en-US"/>
+        </w:rPr>
+        <w:t xml:space="preserve"> </w:t>
+      </w:r>
+      <w:proofErr w:type="spellStart"/>
+      <w:r>
+        <w:rPr>
+          <w:lang w:val="en-US"/>
+        </w:rPr>
+        <w:t>config</w:t>
+      </w:r>
+      <w:proofErr w:type="spellEnd"/>
+      <w:r>
+        <w:rPr>
+          <w:lang w:val="en-US"/>
+        </w:rPr>
+        <w:t xml:space="preserve"> --list</w:t>
       </w:r>
     </w:p>
     <w:p>
@@ -124,7 +255,21 @@
         <w:rPr>
           <w:lang w:val="en-US"/>
         </w:rPr>
-        <w:t>Initialize the git repository</w:t>
+        <w:t xml:space="preserve">Initialize the </w:t>
+      </w:r>
+      <w:proofErr w:type="spellStart"/>
+      <w:r>
+        <w:rPr>
+          <w:lang w:val="en-US"/>
+        </w:rPr>
+        <w:t>git</w:t>
+      </w:r>
+      <w:proofErr w:type="spellEnd"/>
+      <w:r>
+        <w:rPr>
+          <w:lang w:val="en-US"/>
+        </w:rPr>
+        <w:t xml:space="preserve"> repository</w:t>
       </w:r>
     </w:p>
     <w:p>
@@ -138,12 +283,28 @@
           <w:lang w:val="en-US"/>
         </w:rPr>
       </w:pPr>
-      <w:r>
-        <w:rPr>
-          <w:lang w:val="en-US"/>
-        </w:rPr>
-        <w:t>Git init</w:t>
-      </w:r>
+      <w:proofErr w:type="spellStart"/>
+      <w:r>
+        <w:rPr>
+          <w:lang w:val="en-US"/>
+        </w:rPr>
+        <w:t>Git</w:t>
+      </w:r>
+      <w:proofErr w:type="spellEnd"/>
+      <w:r>
+        <w:rPr>
+          <w:lang w:val="en-US"/>
+        </w:rPr>
+        <w:t xml:space="preserve"> </w:t>
+      </w:r>
+      <w:proofErr w:type="spellStart"/>
+      <w:r>
+        <w:rPr>
+          <w:lang w:val="en-US"/>
+        </w:rPr>
+        <w:t>init</w:t>
+      </w:r>
+      <w:proofErr w:type="spellEnd"/>
     </w:p>
     <w:p>
       <w:pPr>
@@ -178,12 +339,21 @@
           <w:lang w:val="en-US"/>
         </w:rPr>
       </w:pPr>
-      <w:r>
-        <w:rPr>
-          <w:lang w:val="en-US"/>
-        </w:rPr>
-        <w:t xml:space="preserve">Git remote add </w:t>
-      </w:r>
+      <w:proofErr w:type="spellStart"/>
+      <w:r>
+        <w:rPr>
+          <w:lang w:val="en-US"/>
+        </w:rPr>
+        <w:t>Git</w:t>
+      </w:r>
+      <w:proofErr w:type="spellEnd"/>
+      <w:r>
+        <w:rPr>
+          <w:lang w:val="en-US"/>
+        </w:rPr>
+        <w:t xml:space="preserve"> remote add </w:t>
+      </w:r>
+      <w:proofErr w:type="spellStart"/>
       <w:r>
         <w:rPr>
           <w:i/>
@@ -191,6 +361,7 @@
         </w:rPr>
         <w:t>remote_branch</w:t>
       </w:r>
+      <w:proofErr w:type="spellEnd"/>
       <w:r>
         <w:rPr>
           <w:lang w:val="en-US"/>
@@ -222,8 +393,29 @@
       <w:r>
         <w:t xml:space="preserve">Configuramos la conexión en caso de estar detrás de un proxy: </w:t>
       </w:r>
-      <w:r>
-        <w:t>git config --global http.proxy http://172.16.3.1:8080</w:t>
+      <w:proofErr w:type="spellStart"/>
+      <w:r>
+        <w:t>git</w:t>
+      </w:r>
+      <w:proofErr w:type="spellEnd"/>
+      <w:r>
+        <w:t xml:space="preserve"> </w:t>
+      </w:r>
+      <w:proofErr w:type="spellStart"/>
+      <w:r>
+        <w:t>config</w:t>
+      </w:r>
+      <w:proofErr w:type="spellEnd"/>
+      <w:r>
+        <w:t xml:space="preserve"> --global </w:t>
+      </w:r>
+      <w:proofErr w:type="spellStart"/>
+      <w:r>
+        <w:t>http.proxy</w:t>
+      </w:r>
+      <w:proofErr w:type="spellEnd"/>
+      <w:r>
+        <w:t xml:space="preserve"> http://172.16.3.1:8080</w:t>
       </w:r>
     </w:p>
     <w:p>
@@ -320,7 +512,21 @@
         <w:rPr>
           <w:lang w:val="en-US"/>
         </w:rPr>
-        <w:t>Index:  tells git where are the files that it should be controlling</w:t>
+        <w:t xml:space="preserve">Index:  tells </w:t>
+      </w:r>
+      <w:proofErr w:type="spellStart"/>
+      <w:r>
+        <w:rPr>
+          <w:lang w:val="en-US"/>
+        </w:rPr>
+        <w:t>git</w:t>
+      </w:r>
+      <w:proofErr w:type="spellEnd"/>
+      <w:r>
+        <w:rPr>
+          <w:lang w:val="en-US"/>
+        </w:rPr>
+        <w:t xml:space="preserve"> where are the files that it should be controlling</w:t>
       </w:r>
     </w:p>
     <w:p>
@@ -374,13 +580,57 @@
           <w:lang w:val="en-US"/>
         </w:rPr>
       </w:pPr>
+      <w:proofErr w:type="spellStart"/>
       <w:r>
         <w:rPr>
           <w:lang w:val="en-US"/>
         </w:rPr>
         <w:lastRenderedPageBreak/>
-        <w:t>Pasos básicos para manejar cambios</w:t>
-      </w:r>
+        <w:t>Pasos</w:t>
+      </w:r>
+      <w:proofErr w:type="spellEnd"/>
+      <w:r>
+        <w:rPr>
+          <w:lang w:val="en-US"/>
+        </w:rPr>
+        <w:t xml:space="preserve"> </w:t>
+      </w:r>
+      <w:proofErr w:type="spellStart"/>
+      <w:r>
+        <w:rPr>
+          <w:lang w:val="en-US"/>
+        </w:rPr>
+        <w:t>básicos</w:t>
+      </w:r>
+      <w:proofErr w:type="spellEnd"/>
+      <w:r>
+        <w:rPr>
+          <w:lang w:val="en-US"/>
+        </w:rPr>
+        <w:t xml:space="preserve"> para </w:t>
+      </w:r>
+      <w:proofErr w:type="spellStart"/>
+      <w:r>
+        <w:rPr>
+          <w:lang w:val="en-US"/>
+        </w:rPr>
+        <w:t>manejar</w:t>
+      </w:r>
+      <w:proofErr w:type="spellEnd"/>
+      <w:r>
+        <w:rPr>
+          <w:lang w:val="en-US"/>
+        </w:rPr>
+        <w:t xml:space="preserve"> </w:t>
+      </w:r>
+      <w:proofErr w:type="spellStart"/>
+      <w:r>
+        <w:rPr>
+          <w:lang w:val="en-US"/>
+        </w:rPr>
+        <w:t>cambios</w:t>
+      </w:r>
+      <w:proofErr w:type="spellEnd"/>
     </w:p>
     <w:p>
       <w:pPr>
@@ -410,7 +660,21 @@
         <w:rPr>
           <w:lang w:val="en-US"/>
         </w:rPr>
-        <w:t>so git knows it has to monitor those files</w:t>
+        <w:t xml:space="preserve">so </w:t>
+      </w:r>
+      <w:proofErr w:type="spellStart"/>
+      <w:r>
+        <w:rPr>
+          <w:lang w:val="en-US"/>
+        </w:rPr>
+        <w:t>git</w:t>
+      </w:r>
+      <w:proofErr w:type="spellEnd"/>
+      <w:r>
+        <w:rPr>
+          <w:lang w:val="en-US"/>
+        </w:rPr>
+        <w:t xml:space="preserve"> knows it has to monitor those files</w:t>
       </w:r>
     </w:p>
     <w:p>
@@ -424,11 +688,33 @@
           <w:lang w:val="en-US"/>
         </w:rPr>
       </w:pPr>
-      <w:r>
-        <w:rPr>
-          <w:lang w:val="en-US"/>
-        </w:rPr>
-        <w:t>Git add .  // adds all new files</w:t>
+      <w:proofErr w:type="spellStart"/>
+      <w:r>
+        <w:rPr>
+          <w:lang w:val="en-US"/>
+        </w:rPr>
+        <w:t>Git</w:t>
+      </w:r>
+      <w:proofErr w:type="spellEnd"/>
+      <w:r>
+        <w:rPr>
+          <w:lang w:val="en-US"/>
+        </w:rPr>
+        <w:t xml:space="preserve"> </w:t>
+      </w:r>
+      <w:proofErr w:type="gramStart"/>
+      <w:r>
+        <w:rPr>
+          <w:lang w:val="en-US"/>
+        </w:rPr>
+        <w:t>add .</w:t>
+      </w:r>
+      <w:proofErr w:type="gramEnd"/>
+      <w:r>
+        <w:rPr>
+          <w:lang w:val="en-US"/>
+        </w:rPr>
+        <w:t xml:space="preserve">  // adds all new files</w:t>
       </w:r>
     </w:p>
     <w:p>
@@ -442,11 +728,19 @@
           <w:lang w:val="en-US"/>
         </w:rPr>
       </w:pPr>
-      <w:r>
-        <w:rPr>
-          <w:lang w:val="en-US"/>
-        </w:rPr>
-        <w:t>Git add –u // updates tracking for files that changed names or were deleted</w:t>
+      <w:proofErr w:type="spellStart"/>
+      <w:r>
+        <w:rPr>
+          <w:lang w:val="en-US"/>
+        </w:rPr>
+        <w:t>Git</w:t>
+      </w:r>
+      <w:proofErr w:type="spellEnd"/>
+      <w:r>
+        <w:rPr>
+          <w:lang w:val="en-US"/>
+        </w:rPr>
+        <w:t xml:space="preserve"> add –u // updates tracking for files that changed names or were deleted</w:t>
       </w:r>
     </w:p>
     <w:p>
@@ -460,11 +754,19 @@
           <w:lang w:val="en-US"/>
         </w:rPr>
       </w:pPr>
-      <w:r>
-        <w:rPr>
-          <w:lang w:val="en-US"/>
-        </w:rPr>
-        <w:t>Git add – A // does both of the previous</w:t>
+      <w:proofErr w:type="spellStart"/>
+      <w:r>
+        <w:rPr>
+          <w:lang w:val="en-US"/>
+        </w:rPr>
+        <w:t>Git</w:t>
+      </w:r>
+      <w:proofErr w:type="spellEnd"/>
+      <w:r>
+        <w:rPr>
+          <w:lang w:val="en-US"/>
+        </w:rPr>
+        <w:t xml:space="preserve"> add – A // does both of the previous</w:t>
       </w:r>
     </w:p>
     <w:p>
@@ -478,11 +780,19 @@
           <w:lang w:val="en-US"/>
         </w:rPr>
       </w:pPr>
-      <w:r>
-        <w:rPr>
-          <w:lang w:val="en-US"/>
-        </w:rPr>
-        <w:t>Git add filename // add the file to control by its name</w:t>
+      <w:proofErr w:type="spellStart"/>
+      <w:r>
+        <w:rPr>
+          <w:lang w:val="en-US"/>
+        </w:rPr>
+        <w:t>Git</w:t>
+      </w:r>
+      <w:proofErr w:type="spellEnd"/>
+      <w:r>
+        <w:rPr>
+          <w:lang w:val="en-US"/>
+        </w:rPr>
+        <w:t xml:space="preserve"> add filename // add the file to control by its name</w:t>
       </w:r>
     </w:p>
     <w:p>
@@ -520,11 +830,33 @@
           <w:lang w:val="en-US"/>
         </w:rPr>
       </w:pPr>
-      <w:r>
-        <w:rPr>
-          <w:lang w:val="en-US"/>
-        </w:rPr>
-        <w:t>Git rm filename</w:t>
+      <w:proofErr w:type="spellStart"/>
+      <w:r>
+        <w:rPr>
+          <w:lang w:val="en-US"/>
+        </w:rPr>
+        <w:t>Git</w:t>
+      </w:r>
+      <w:proofErr w:type="spellEnd"/>
+      <w:r>
+        <w:rPr>
+          <w:lang w:val="en-US"/>
+        </w:rPr>
+        <w:t xml:space="preserve"> </w:t>
+      </w:r>
+      <w:proofErr w:type="spellStart"/>
+      <w:r>
+        <w:rPr>
+          <w:lang w:val="en-US"/>
+        </w:rPr>
+        <w:t>rm</w:t>
+      </w:r>
+      <w:proofErr w:type="spellEnd"/>
+      <w:r>
+        <w:rPr>
+          <w:lang w:val="en-US"/>
+        </w:rPr>
+        <w:t xml:space="preserve"> filename</w:t>
       </w:r>
     </w:p>
     <w:p>
@@ -556,11 +888,19 @@
           <w:lang w:val="en-US"/>
         </w:rPr>
       </w:pPr>
-      <w:r>
-        <w:rPr>
-          <w:lang w:val="en-US"/>
-        </w:rPr>
-        <w:t>Git status</w:t>
+      <w:proofErr w:type="spellStart"/>
+      <w:r>
+        <w:rPr>
+          <w:lang w:val="en-US"/>
+        </w:rPr>
+        <w:t>Git</w:t>
+      </w:r>
+      <w:proofErr w:type="spellEnd"/>
+      <w:r>
+        <w:rPr>
+          <w:lang w:val="en-US"/>
+        </w:rPr>
+        <w:t xml:space="preserve"> status</w:t>
       </w:r>
     </w:p>
     <w:p>
@@ -592,11 +932,19 @@
           <w:lang w:val="en-US"/>
         </w:rPr>
       </w:pPr>
-      <w:r>
-        <w:rPr>
-          <w:lang w:val="en-US"/>
-        </w:rPr>
-        <w:t xml:space="preserve">Git commit </w:t>
+      <w:proofErr w:type="spellStart"/>
+      <w:r>
+        <w:rPr>
+          <w:lang w:val="en-US"/>
+        </w:rPr>
+        <w:t>Git</w:t>
+      </w:r>
+      <w:proofErr w:type="spellEnd"/>
+      <w:r>
+        <w:rPr>
+          <w:lang w:val="en-US"/>
+        </w:rPr>
+        <w:t xml:space="preserve"> commit </w:t>
       </w:r>
       <w:r>
         <w:rPr>
@@ -616,11 +964,19 @@
           <w:lang w:val="en-US"/>
         </w:rPr>
       </w:pPr>
-      <w:r>
-        <w:rPr>
-          <w:lang w:val="en-US"/>
-        </w:rPr>
-        <w:t xml:space="preserve">Git commit </w:t>
+      <w:proofErr w:type="spellStart"/>
+      <w:r>
+        <w:rPr>
+          <w:lang w:val="en-US"/>
+        </w:rPr>
+        <w:t>Git</w:t>
+      </w:r>
+      <w:proofErr w:type="spellEnd"/>
+      <w:r>
+        <w:rPr>
+          <w:lang w:val="en-US"/>
+        </w:rPr>
+        <w:t xml:space="preserve"> commit </w:t>
       </w:r>
       <w:r>
         <w:rPr>
@@ -650,72 +1006,13 @@
         <w:t xml:space="preserve"> menos de cincuenta caracteres,</w:t>
       </w:r>
       <w:r>
-        <w:t xml:space="preserve"> el resto del mensaje con líneas de menos de 72 caracteres cada una</w:t>
-      </w:r>
-    </w:p>
-    <w:p>
-      <w:pPr>
-        <w:pStyle w:val="Prrafodelista"/>
-        <w:numPr>
-          <w:ilvl w:val="0"/>
-          <w:numId w:val="1"/>
-        </w:numPr>
-        <w:rPr>
-          <w:lang w:val="en-US"/>
-        </w:rPr>
-      </w:pPr>
-      <w:r>
-        <w:rPr>
-          <w:lang w:val="en-US"/>
-        </w:rPr>
-        <w:t>Push changes to the remote repository</w:t>
-      </w:r>
-    </w:p>
-    <w:p>
-      <w:pPr>
-        <w:pStyle w:val="Prrafodelista"/>
-        <w:numPr>
-          <w:ilvl w:val="1"/>
-          <w:numId w:val="1"/>
-        </w:numPr>
-        <w:rPr>
-          <w:lang w:val="en-US"/>
-        </w:rPr>
-      </w:pPr>
-      <w:r>
-        <w:rPr>
-          <w:lang w:val="en-US"/>
-        </w:rPr>
-        <w:t>Git push</w:t>
-      </w:r>
-      <w:r>
-        <w:rPr>
-          <w:lang w:val="en-US"/>
-        </w:rPr>
-        <w:t xml:space="preserve"> </w:t>
-      </w:r>
-      <w:r>
-        <w:rPr>
-          <w:i/>
-          <w:lang w:val="en-US"/>
-        </w:rPr>
-        <w:t>direction</w:t>
-      </w:r>
-      <w:r>
-        <w:rPr>
-          <w:i/>
-          <w:lang w:val="en-US"/>
-        </w:rPr>
-        <w:t xml:space="preserve"> branch_name</w:t>
-      </w:r>
-      <w:r>
-        <w:rPr>
-          <w:lang w:val="en-US"/>
-        </w:rPr>
-        <w:t xml:space="preserve"> (branch names referes to one of our branches, the one we want to push)</w:t>
+        <w:t xml:space="preserve"> el resto del mensaje con líneas de menos de 72 c</w:t>
       </w:r>
       <w:bookmarkStart w:id="0" w:name="_GoBack"/>
       <w:bookmarkEnd w:id="0"/>
+      <w:r>
+        <w:t>aracteres cada una</w:t>
+      </w:r>
     </w:p>
     <w:p>
       <w:pPr>
@@ -732,7 +1029,7 @@
         <w:rPr>
           <w:lang w:val="en-US"/>
         </w:rPr>
-        <w:t>Mover archivos</w:t>
+        <w:t>Push changes to the remote repository</w:t>
       </w:r>
     </w:p>
     <w:p>
@@ -746,6 +1043,137 @@
           <w:lang w:val="en-US"/>
         </w:rPr>
       </w:pPr>
+      <w:proofErr w:type="spellStart"/>
+      <w:r>
+        <w:rPr>
+          <w:lang w:val="en-US"/>
+        </w:rPr>
+        <w:t>Git</w:t>
+      </w:r>
+      <w:proofErr w:type="spellEnd"/>
+      <w:r>
+        <w:rPr>
+          <w:lang w:val="en-US"/>
+        </w:rPr>
+        <w:t xml:space="preserve"> push</w:t>
+      </w:r>
+      <w:r>
+        <w:rPr>
+          <w:lang w:val="en-US"/>
+        </w:rPr>
+        <w:t xml:space="preserve"> </w:t>
+      </w:r>
+      <w:r>
+        <w:rPr>
+          <w:i/>
+          <w:lang w:val="en-US"/>
+        </w:rPr>
+        <w:t>direction</w:t>
+      </w:r>
+      <w:r>
+        <w:rPr>
+          <w:i/>
+          <w:lang w:val="en-US"/>
+        </w:rPr>
+        <w:t xml:space="preserve"> </w:t>
+      </w:r>
+      <w:proofErr w:type="spellStart"/>
+      <w:r>
+        <w:rPr>
+          <w:i/>
+          <w:lang w:val="en-US"/>
+        </w:rPr>
+        <w:t>branch_name</w:t>
+      </w:r>
+      <w:proofErr w:type="spellEnd"/>
+      <w:r>
+        <w:rPr>
+          <w:lang w:val="en-US"/>
+        </w:rPr>
+        <w:t xml:space="preserve"> (branch names </w:t>
+      </w:r>
+      <w:proofErr w:type="spellStart"/>
+      <w:r>
+        <w:rPr>
+          <w:lang w:val="en-US"/>
+        </w:rPr>
+        <w:t>referes</w:t>
+      </w:r>
+      <w:proofErr w:type="spellEnd"/>
+      <w:r>
+        <w:rPr>
+          <w:lang w:val="en-US"/>
+        </w:rPr>
+        <w:t xml:space="preserve"> to one of our branches, the one we want to push)</w:t>
+      </w:r>
+    </w:p>
+    <w:p>
+      <w:pPr>
+        <w:pStyle w:val="Prrafodelista"/>
+        <w:numPr>
+          <w:ilvl w:val="1"/>
+          <w:numId w:val="1"/>
+        </w:numPr>
+        <w:rPr>
+          <w:lang w:val="en-US"/>
+        </w:rPr>
+      </w:pPr>
+      <w:r>
+        <w:rPr>
+          <w:lang w:val="en-US"/>
+        </w:rPr>
+        <w:t xml:space="preserve">We can use </w:t>
+      </w:r>
+      <w:r>
+        <w:rPr>
+          <w:lang w:val="en-US"/>
+        </w:rPr>
+        <w:t>--</w:t>
+      </w:r>
+      <w:r>
+        <w:rPr>
+          <w:lang w:val="en-US"/>
+        </w:rPr>
+        <w:t>rebase to make sure our changes are sent</w:t>
+      </w:r>
+    </w:p>
+    <w:p>
+      <w:pPr>
+        <w:pStyle w:val="Prrafodelista"/>
+        <w:numPr>
+          <w:ilvl w:val="0"/>
+          <w:numId w:val="1"/>
+        </w:numPr>
+        <w:rPr>
+          <w:lang w:val="en-US"/>
+        </w:rPr>
+      </w:pPr>
+      <w:r>
+        <w:rPr>
+          <w:lang w:val="en-US"/>
+        </w:rPr>
+        <w:t xml:space="preserve">Mover </w:t>
+      </w:r>
+      <w:proofErr w:type="spellStart"/>
+      <w:r>
+        <w:rPr>
+          <w:lang w:val="en-US"/>
+        </w:rPr>
+        <w:t>archivos</w:t>
+      </w:r>
+      <w:proofErr w:type="spellEnd"/>
+    </w:p>
+    <w:p>
+      <w:pPr>
+        <w:pStyle w:val="Prrafodelista"/>
+        <w:numPr>
+          <w:ilvl w:val="1"/>
+          <w:numId w:val="1"/>
+        </w:numPr>
+        <w:rPr>
+          <w:lang w:val="en-US"/>
+        </w:rPr>
+      </w:pPr>
       <w:r>
         <w:rPr>
           <w:lang w:val="en-US"/>
@@ -776,11 +1204,19 @@
         </w:rPr>
         <w:t xml:space="preserve"> (</w:t>
       </w:r>
-      <w:r>
-        <w:rPr>
-          <w:lang w:val="en-US"/>
-        </w:rPr>
-        <w:t xml:space="preserve">Git status will detect you deleted the file but added </w:t>
+      <w:proofErr w:type="spellStart"/>
+      <w:r>
+        <w:rPr>
+          <w:lang w:val="en-US"/>
+        </w:rPr>
+        <w:t>Git</w:t>
+      </w:r>
+      <w:proofErr w:type="spellEnd"/>
+      <w:r>
+        <w:rPr>
+          <w:lang w:val="en-US"/>
+        </w:rPr>
+        <w:t xml:space="preserve"> status will detect you deleted the file but added </w:t>
       </w:r>
       <w:r>
         <w:rPr>
@@ -822,7 +1258,21 @@
         <w:rPr>
           <w:lang w:val="en-US"/>
         </w:rPr>
-        <w:t xml:space="preserve">xecute the command “rm” to the moved </w:t>
+        <w:t>xecute the command “</w:t>
+      </w:r>
+      <w:proofErr w:type="spellStart"/>
+      <w:r>
+        <w:rPr>
+          <w:lang w:val="en-US"/>
+        </w:rPr>
+        <w:t>rm</w:t>
+      </w:r>
+      <w:proofErr w:type="spellEnd"/>
+      <w:r>
+        <w:rPr>
+          <w:lang w:val="en-US"/>
+        </w:rPr>
+        <w:t xml:space="preserve">” to the moved </w:t>
       </w:r>
       <w:r>
         <w:rPr>
@@ -848,12 +1298,42 @@
           <w:lang w:val="en-US"/>
         </w:rPr>
       </w:pPr>
-      <w:r>
-        <w:rPr>
-          <w:lang w:val="en-US"/>
-        </w:rPr>
-        <w:t>Git rm funciones.h</w:t>
-      </w:r>
+      <w:proofErr w:type="spellStart"/>
+      <w:r>
+        <w:rPr>
+          <w:lang w:val="en-US"/>
+        </w:rPr>
+        <w:t>Git</w:t>
+      </w:r>
+      <w:proofErr w:type="spellEnd"/>
+      <w:r>
+        <w:rPr>
+          <w:lang w:val="en-US"/>
+        </w:rPr>
+        <w:t xml:space="preserve"> </w:t>
+      </w:r>
+      <w:proofErr w:type="spellStart"/>
+      <w:r>
+        <w:rPr>
+          <w:lang w:val="en-US"/>
+        </w:rPr>
+        <w:t>rm</w:t>
+      </w:r>
+      <w:proofErr w:type="spellEnd"/>
+      <w:r>
+        <w:rPr>
+          <w:lang w:val="en-US"/>
+        </w:rPr>
+        <w:t xml:space="preserve"> </w:t>
+      </w:r>
+      <w:proofErr w:type="spellStart"/>
+      <w:r>
+        <w:rPr>
+          <w:lang w:val="en-US"/>
+        </w:rPr>
+        <w:t>funciones.h</w:t>
+      </w:r>
+      <w:proofErr w:type="spellEnd"/>
     </w:p>
     <w:p>
       <w:pPr>
@@ -866,12 +1346,28 @@
           <w:lang w:val="en-US"/>
         </w:rPr>
       </w:pPr>
-      <w:r>
-        <w:rPr>
-          <w:lang w:val="en-US"/>
-        </w:rPr>
-        <w:t>Git add include/funciones.h</w:t>
-      </w:r>
+      <w:proofErr w:type="spellStart"/>
+      <w:r>
+        <w:rPr>
+          <w:lang w:val="en-US"/>
+        </w:rPr>
+        <w:t>Git</w:t>
+      </w:r>
+      <w:proofErr w:type="spellEnd"/>
+      <w:r>
+        <w:rPr>
+          <w:lang w:val="en-US"/>
+        </w:rPr>
+        <w:t xml:space="preserve"> add include/</w:t>
+      </w:r>
+      <w:proofErr w:type="spellStart"/>
+      <w:r>
+        <w:rPr>
+          <w:lang w:val="en-US"/>
+        </w:rPr>
+        <w:t>funciones.h</w:t>
+      </w:r>
+      <w:proofErr w:type="spellEnd"/>
     </w:p>
     <w:p>
       <w:pPr>
@@ -884,11 +1380,19 @@
           <w:lang w:val="en-US"/>
         </w:rPr>
       </w:pPr>
-      <w:r>
-        <w:rPr>
-          <w:lang w:val="en-US"/>
-        </w:rPr>
-        <w:t>Git status will detect the movement</w:t>
+      <w:proofErr w:type="spellStart"/>
+      <w:r>
+        <w:rPr>
+          <w:lang w:val="en-US"/>
+        </w:rPr>
+        <w:t>Git</w:t>
+      </w:r>
+      <w:proofErr w:type="spellEnd"/>
+      <w:r>
+        <w:rPr>
+          <w:lang w:val="en-US"/>
+        </w:rPr>
+        <w:t xml:space="preserve"> status will detect the movement</w:t>
       </w:r>
     </w:p>
     <w:p>
@@ -906,7 +1410,42 @@
         <w:rPr>
           <w:lang w:val="es-ES"/>
         </w:rPr>
-        <w:t>Quitar del staging index un archivo que no queremos enviar al siguiente c</w:t>
+        <w:t xml:space="preserve">Quitar del </w:t>
+      </w:r>
+      <w:proofErr w:type="spellStart"/>
+      <w:r>
+        <w:rPr>
+          <w:lang w:val="es-ES"/>
+        </w:rPr>
+        <w:t>staging</w:t>
+      </w:r>
+      <w:proofErr w:type="spellEnd"/>
+      <w:r>
+        <w:rPr>
+          <w:lang w:val="es-ES"/>
+        </w:rPr>
+        <w:t xml:space="preserve"> </w:t>
+      </w:r>
+      <w:proofErr w:type="spellStart"/>
+      <w:r>
+        <w:rPr>
+          <w:lang w:val="es-ES"/>
+        </w:rPr>
+        <w:t>index</w:t>
+      </w:r>
+      <w:proofErr w:type="spellEnd"/>
+      <w:r>
+        <w:rPr>
+          <w:lang w:val="es-ES"/>
+        </w:rPr>
+        <w:t xml:space="preserve"> un archivo que no queremos enviar al siguiente </w:t>
+      </w:r>
+      <w:proofErr w:type="spellStart"/>
+      <w:r>
+        <w:rPr>
+          <w:lang w:val="es-ES"/>
+        </w:rPr>
+        <w:t>c</w:t>
       </w:r>
       <w:r>
         <w:rPr>
@@ -914,6 +1453,7 @@
         </w:rPr>
         <w:t>ommit</w:t>
       </w:r>
+      <w:proofErr w:type="spellEnd"/>
     </w:p>
     <w:p>
       <w:pPr>
@@ -926,12 +1466,35 @@
           <w:lang w:val="es-ES"/>
         </w:rPr>
       </w:pPr>
-      <w:r>
-        <w:rPr>
-          <w:lang w:val="es-ES"/>
-        </w:rPr>
-        <w:t xml:space="preserve">Git reset HEAD </w:t>
-      </w:r>
+      <w:proofErr w:type="spellStart"/>
+      <w:r>
+        <w:rPr>
+          <w:lang w:val="es-ES"/>
+        </w:rPr>
+        <w:t>Git</w:t>
+      </w:r>
+      <w:proofErr w:type="spellEnd"/>
+      <w:r>
+        <w:rPr>
+          <w:lang w:val="es-ES"/>
+        </w:rPr>
+        <w:t xml:space="preserve"> </w:t>
+      </w:r>
+      <w:proofErr w:type="spellStart"/>
+      <w:r>
+        <w:rPr>
+          <w:lang w:val="es-ES"/>
+        </w:rPr>
+        <w:t>reset</w:t>
+      </w:r>
+      <w:proofErr w:type="spellEnd"/>
+      <w:r>
+        <w:rPr>
+          <w:lang w:val="es-ES"/>
+        </w:rPr>
+        <w:t xml:space="preserve"> HEAD </w:t>
+      </w:r>
+      <w:proofErr w:type="spellStart"/>
       <w:r>
         <w:rPr>
           <w:i/>
@@ -939,6 +1502,7 @@
         </w:rPr>
         <w:t>nombre_archivo</w:t>
       </w:r>
+      <w:proofErr w:type="spellEnd"/>
     </w:p>
     <w:p>
       <w:pPr>
@@ -961,7 +1525,21 @@
         <w:rPr>
           <w:lang w:val="es-ES"/>
         </w:rPr>
-        <w:t xml:space="preserve"> (la versión que teníamos en el último commit)</w:t>
+        <w:t xml:space="preserve"> (la versión que teníamos en el último </w:t>
+      </w:r>
+      <w:proofErr w:type="spellStart"/>
+      <w:r>
+        <w:rPr>
+          <w:lang w:val="es-ES"/>
+        </w:rPr>
+        <w:t>commit</w:t>
+      </w:r>
+      <w:proofErr w:type="spellEnd"/>
+      <w:r>
+        <w:rPr>
+          <w:lang w:val="es-ES"/>
+        </w:rPr>
+        <w:t>)</w:t>
       </w:r>
     </w:p>
     <w:p>
@@ -975,12 +1553,35 @@
           <w:lang w:val="es-ES"/>
         </w:rPr>
       </w:pPr>
-      <w:r>
-        <w:rPr>
-          <w:lang w:val="es-ES"/>
-        </w:rPr>
-        <w:t xml:space="preserve">Git checkout – </w:t>
-      </w:r>
+      <w:proofErr w:type="spellStart"/>
+      <w:r>
+        <w:rPr>
+          <w:lang w:val="es-ES"/>
+        </w:rPr>
+        <w:t>Git</w:t>
+      </w:r>
+      <w:proofErr w:type="spellEnd"/>
+      <w:r>
+        <w:rPr>
+          <w:lang w:val="es-ES"/>
+        </w:rPr>
+        <w:t xml:space="preserve"> </w:t>
+      </w:r>
+      <w:proofErr w:type="spellStart"/>
+      <w:r>
+        <w:rPr>
+          <w:lang w:val="es-ES"/>
+        </w:rPr>
+        <w:t>checkout</w:t>
+      </w:r>
+      <w:proofErr w:type="spellEnd"/>
+      <w:r>
+        <w:rPr>
+          <w:lang w:val="es-ES"/>
+        </w:rPr>
+        <w:t xml:space="preserve"> – </w:t>
+      </w:r>
+      <w:proofErr w:type="spellStart"/>
       <w:r>
         <w:rPr>
           <w:i/>
@@ -988,6 +1589,7 @@
         </w:rPr>
         <w:t>nombre_archivo</w:t>
       </w:r>
+      <w:proofErr w:type="spellEnd"/>
     </w:p>
     <w:p>
       <w:pPr>
@@ -1004,7 +1606,21 @@
         <w:rPr>
           <w:lang w:val="es-ES"/>
         </w:rPr>
-        <w:t>Examinar los distintos commits que hemos hecho</w:t>
+        <w:t xml:space="preserve">Examinar los distintos </w:t>
+      </w:r>
+      <w:proofErr w:type="spellStart"/>
+      <w:r>
+        <w:rPr>
+          <w:lang w:val="es-ES"/>
+        </w:rPr>
+        <w:t>commits</w:t>
+      </w:r>
+      <w:proofErr w:type="spellEnd"/>
+      <w:r>
+        <w:rPr>
+          <w:lang w:val="es-ES"/>
+        </w:rPr>
+        <w:t xml:space="preserve"> que hemos hecho</w:t>
       </w:r>
     </w:p>
     <w:p>
@@ -1018,11 +1634,19 @@
           <w:lang w:val="es-ES"/>
         </w:rPr>
       </w:pPr>
-      <w:r>
-        <w:rPr>
-          <w:lang w:val="es-ES"/>
-        </w:rPr>
-        <w:t>Git log</w:t>
+      <w:proofErr w:type="spellStart"/>
+      <w:r>
+        <w:rPr>
+          <w:lang w:val="es-ES"/>
+        </w:rPr>
+        <w:t>Git</w:t>
+      </w:r>
+      <w:proofErr w:type="spellEnd"/>
+      <w:r>
+        <w:rPr>
+          <w:lang w:val="es-ES"/>
+        </w:rPr>
+        <w:t xml:space="preserve"> log</w:t>
       </w:r>
     </w:p>
     <w:p>
@@ -1036,11 +1660,19 @@
           <w:lang w:val="es-ES"/>
         </w:rPr>
       </w:pPr>
-      <w:r>
-        <w:rPr>
-          <w:lang w:val="es-ES"/>
-        </w:rPr>
-        <w:t xml:space="preserve">Git log </w:t>
+      <w:proofErr w:type="spellStart"/>
+      <w:r>
+        <w:rPr>
+          <w:lang w:val="es-ES"/>
+        </w:rPr>
+        <w:t>Git</w:t>
+      </w:r>
+      <w:proofErr w:type="spellEnd"/>
+      <w:r>
+        <w:rPr>
+          <w:lang w:val="es-ES"/>
+        </w:rPr>
+        <w:t xml:space="preserve"> log </w:t>
       </w:r>
       <w:r>
         <w:rPr>
@@ -1048,18 +1680,28 @@
         </w:rPr>
         <w:t>–</w:t>
       </w:r>
+      <w:proofErr w:type="spellStart"/>
       <w:r>
         <w:rPr>
           <w:lang w:val="es-ES"/>
         </w:rPr>
         <w:t>oneline</w:t>
       </w:r>
-      <w:r>
-        <w:rPr>
-          <w:lang w:val="es-ES"/>
-        </w:rPr>
-        <w:t xml:space="preserve"> --decorate</w:t>
-      </w:r>
+      <w:proofErr w:type="spellEnd"/>
+      <w:r>
+        <w:rPr>
+          <w:lang w:val="es-ES"/>
+        </w:rPr>
+        <w:t xml:space="preserve"> --</w:t>
+      </w:r>
+      <w:proofErr w:type="spellStart"/>
+      <w:r>
+        <w:rPr>
+          <w:lang w:val="es-ES"/>
+        </w:rPr>
+        <w:t>decorate</w:t>
+      </w:r>
+      <w:proofErr w:type="spellEnd"/>
     </w:p>
     <w:p>
       <w:pPr>
@@ -1068,12 +1710,14 @@
           <w:lang w:val="es-ES"/>
         </w:rPr>
       </w:pPr>
+      <w:proofErr w:type="spellStart"/>
       <w:r>
         <w:rPr>
           <w:lang w:val="es-ES"/>
         </w:rPr>
         <w:t>Branches</w:t>
       </w:r>
+      <w:proofErr w:type="spellEnd"/>
     </w:p>
     <w:p>
       <w:pPr>
@@ -1112,12 +1756,35 @@
           <w:lang w:val="es-ES"/>
         </w:rPr>
       </w:pPr>
-      <w:r>
-        <w:rPr>
-          <w:lang w:val="es-ES"/>
-        </w:rPr>
-        <w:t xml:space="preserve">Git branch </w:t>
-      </w:r>
+      <w:proofErr w:type="spellStart"/>
+      <w:r>
+        <w:rPr>
+          <w:lang w:val="es-ES"/>
+        </w:rPr>
+        <w:t>Git</w:t>
+      </w:r>
+      <w:proofErr w:type="spellEnd"/>
+      <w:r>
+        <w:rPr>
+          <w:lang w:val="es-ES"/>
+        </w:rPr>
+        <w:t xml:space="preserve"> </w:t>
+      </w:r>
+      <w:proofErr w:type="spellStart"/>
+      <w:r>
+        <w:rPr>
+          <w:lang w:val="es-ES"/>
+        </w:rPr>
+        <w:t>branch</w:t>
+      </w:r>
+      <w:proofErr w:type="spellEnd"/>
+      <w:r>
+        <w:rPr>
+          <w:lang w:val="es-ES"/>
+        </w:rPr>
+        <w:t xml:space="preserve"> </w:t>
+      </w:r>
+      <w:proofErr w:type="spellStart"/>
       <w:r>
         <w:rPr>
           <w:i/>
@@ -1125,6 +1792,7 @@
         </w:rPr>
         <w:t>name_of_branch</w:t>
       </w:r>
+      <w:proofErr w:type="spellEnd"/>
     </w:p>
     <w:p>
       <w:pPr>
@@ -1137,12 +1805,21 @@
           <w:lang w:val="en-US"/>
         </w:rPr>
       </w:pPr>
-      <w:r>
-        <w:rPr>
-          <w:lang w:val="en-US"/>
-        </w:rPr>
-        <w:t xml:space="preserve">Git checkout –b </w:t>
-      </w:r>
+      <w:proofErr w:type="spellStart"/>
+      <w:r>
+        <w:rPr>
+          <w:lang w:val="en-US"/>
+        </w:rPr>
+        <w:t>Git</w:t>
+      </w:r>
+      <w:proofErr w:type="spellEnd"/>
+      <w:r>
+        <w:rPr>
+          <w:lang w:val="en-US"/>
+        </w:rPr>
+        <w:t xml:space="preserve"> checkout –b </w:t>
+      </w:r>
+      <w:proofErr w:type="spellStart"/>
       <w:r>
         <w:rPr>
           <w:i/>
@@ -1150,6 +1827,7 @@
         </w:rPr>
         <w:t>name_of_branch</w:t>
       </w:r>
+      <w:proofErr w:type="spellEnd"/>
       <w:r>
         <w:rPr>
           <w:i/>
@@ -1161,8 +1839,16 @@
         <w:rPr>
           <w:lang w:val="en-US"/>
         </w:rPr>
-        <w:t>//allows us to create a branch and move to it inmediatelly</w:t>
-      </w:r>
+        <w:t xml:space="preserve">//allows us to create a branch and move to it </w:t>
+      </w:r>
+      <w:proofErr w:type="spellStart"/>
+      <w:r>
+        <w:rPr>
+          <w:lang w:val="en-US"/>
+        </w:rPr>
+        <w:t>inmediatelly</w:t>
+      </w:r>
+      <w:proofErr w:type="spellEnd"/>
     </w:p>
     <w:p>
       <w:pPr>
@@ -1179,6 +1865,7 @@
         <w:rPr>
           <w:lang w:val="en-US"/>
         </w:rPr>
+        <w:lastRenderedPageBreak/>
         <w:t>Check all branches in our Project</w:t>
       </w:r>
     </w:p>
@@ -1193,18 +1880,51 @@
           <w:lang w:val="en-US"/>
         </w:rPr>
       </w:pPr>
-      <w:r>
-        <w:rPr>
-          <w:lang w:val="en-US"/>
-        </w:rPr>
-        <w:lastRenderedPageBreak/>
-        <w:t>Git branch</w:t>
+      <w:proofErr w:type="spellStart"/>
+      <w:r>
+        <w:rPr>
+          <w:lang w:val="en-US"/>
+        </w:rPr>
+        <w:t>Git</w:t>
+      </w:r>
+      <w:proofErr w:type="spellEnd"/>
+      <w:r>
+        <w:rPr>
+          <w:lang w:val="en-US"/>
+        </w:rPr>
+        <w:t xml:space="preserve"> branch</w:t>
       </w:r>
     </w:p>
     <w:p>
       <w:pPr>
         <w:pStyle w:val="Sinespaciado"/>
         <w:numPr>
+          <w:ilvl w:val="1"/>
+          <w:numId w:val="1"/>
+        </w:numPr>
+        <w:rPr>
+          <w:lang w:val="en-US"/>
+        </w:rPr>
+      </w:pPr>
+      <w:proofErr w:type="spellStart"/>
+      <w:r>
+        <w:rPr>
+          <w:lang w:val="en-US"/>
+        </w:rPr>
+        <w:t>Git</w:t>
+      </w:r>
+      <w:proofErr w:type="spellEnd"/>
+      <w:r>
+        <w:rPr>
+          <w:lang w:val="en-US"/>
+        </w:rPr>
+        <w:t xml:space="preserve"> branch --all</w:t>
+      </w:r>
+    </w:p>
+    <w:p>
+      <w:pPr>
+        <w:pStyle w:val="Sinespaciado"/>
+        <w:numPr>
           <w:ilvl w:val="0"/>
           <w:numId w:val="1"/>
         </w:numPr>
@@ -1230,12 +1950,21 @@
           <w:lang w:val="en-US"/>
         </w:rPr>
       </w:pPr>
-      <w:r>
-        <w:rPr>
-          <w:lang w:val="en-US"/>
-        </w:rPr>
-        <w:t xml:space="preserve">Git branch –d </w:t>
-      </w:r>
+      <w:proofErr w:type="spellStart"/>
+      <w:r>
+        <w:rPr>
+          <w:lang w:val="en-US"/>
+        </w:rPr>
+        <w:t>Git</w:t>
+      </w:r>
+      <w:proofErr w:type="spellEnd"/>
+      <w:r>
+        <w:rPr>
+          <w:lang w:val="en-US"/>
+        </w:rPr>
+        <w:t xml:space="preserve"> branch –d </w:t>
+      </w:r>
+      <w:proofErr w:type="spellStart"/>
       <w:r>
         <w:rPr>
           <w:i/>
@@ -1243,6 +1972,7 @@
         </w:rPr>
         <w:t>name_of_branch</w:t>
       </w:r>
+      <w:proofErr w:type="spellEnd"/>
     </w:p>
     <w:p>
       <w:pPr>
@@ -1255,12 +1985,28 @@
           <w:lang w:val="en-US"/>
         </w:rPr>
       </w:pPr>
-      <w:r>
-        <w:rPr>
-          <w:lang w:val="en-US"/>
-        </w:rPr>
-        <w:t>Fusionar ramas</w:t>
-      </w:r>
+      <w:proofErr w:type="spellStart"/>
+      <w:r>
+        <w:rPr>
+          <w:lang w:val="en-US"/>
+        </w:rPr>
+        <w:t>Fusionar</w:t>
+      </w:r>
+      <w:proofErr w:type="spellEnd"/>
+      <w:r>
+        <w:rPr>
+          <w:lang w:val="en-US"/>
+        </w:rPr>
+        <w:t xml:space="preserve"> </w:t>
+      </w:r>
+      <w:proofErr w:type="spellStart"/>
+      <w:r>
+        <w:rPr>
+          <w:lang w:val="en-US"/>
+        </w:rPr>
+        <w:t>ramas</w:t>
+      </w:r>
+      <w:proofErr w:type="spellEnd"/>
     </w:p>
     <w:p>
       <w:pPr>
@@ -1297,18 +2043,41 @@
           <w:lang w:val="es-NI"/>
         </w:rPr>
       </w:pPr>
+      <w:proofErr w:type="spellStart"/>
       <w:r>
         <w:rPr>
           <w:lang w:val="es-NI"/>
         </w:rPr>
-        <w:t xml:space="preserve">Git merge </w:t>
-      </w:r>
+        <w:t>Git</w:t>
+      </w:r>
+      <w:proofErr w:type="spellEnd"/>
       <w:r>
         <w:rPr>
           <w:lang w:val="es-NI"/>
         </w:rPr>
+        <w:t xml:space="preserve"> </w:t>
+      </w:r>
+      <w:proofErr w:type="spellStart"/>
+      <w:r>
+        <w:rPr>
+          <w:lang w:val="es-NI"/>
+        </w:rPr>
+        <w:t>merge</w:t>
+      </w:r>
+      <w:proofErr w:type="spellEnd"/>
+      <w:r>
+        <w:rPr>
+          <w:lang w:val="es-NI"/>
+        </w:rPr>
+        <w:t xml:space="preserve"> </w:t>
+      </w:r>
+      <w:r>
+        <w:rPr>
+          <w:lang w:val="es-NI"/>
+        </w:rPr>
         <w:softHyphen/>
       </w:r>
+      <w:proofErr w:type="spellStart"/>
       <w:r>
         <w:rPr>
           <w:i/>
@@ -1316,6 +2085,7 @@
         </w:rPr>
         <w:t>rama_de_origen</w:t>
       </w:r>
+      <w:proofErr w:type="spellEnd"/>
       <w:r>
         <w:rPr>
           <w:lang w:val="es-NI"/>
@@ -1325,7 +2095,63 @@
     </w:p>
     <w:p>
       <w:pPr>
+        <w:pStyle w:val="Ttulo2"/>
+        <w:rPr>
+          <w:lang w:val="es-NI"/>
+        </w:rPr>
+      </w:pPr>
+      <w:proofErr w:type="spellStart"/>
+      <w:r>
+        <w:rPr>
+          <w:lang w:val="es-NI"/>
+        </w:rPr>
+        <w:t>Commits</w:t>
+      </w:r>
+      <w:proofErr w:type="spellEnd"/>
+    </w:p>
+    <w:p>
+      <w:pPr>
         <w:pStyle w:val="Sinespaciado"/>
+        <w:rPr>
+          <w:lang w:val="es-NI"/>
+        </w:rPr>
+      </w:pPr>
+    </w:p>
+    <w:p>
+      <w:pPr>
+        <w:pStyle w:val="Sinespaciado"/>
+        <w:numPr>
+          <w:ilvl w:val="0"/>
+          <w:numId w:val="1"/>
+        </w:numPr>
+        <w:rPr>
+          <w:lang w:val="es-NI"/>
+        </w:rPr>
+      </w:pPr>
+      <w:r>
+        <w:rPr>
+          <w:lang w:val="es-NI"/>
+        </w:rPr>
+        <w:t xml:space="preserve">Regresar a un </w:t>
+      </w:r>
+      <w:proofErr w:type="spellStart"/>
+      <w:r>
+        <w:rPr>
+          <w:lang w:val="es-NI"/>
+        </w:rPr>
+        <w:t>commit</w:t>
+      </w:r>
+      <w:proofErr w:type="spellEnd"/>
+      <w:r>
+        <w:rPr>
+          <w:lang w:val="es-NI"/>
+        </w:rPr>
+        <w:t xml:space="preserve"> previo</w:t>
+      </w:r>
+    </w:p>
+    <w:p>
+      <w:pPr>
+        <w:pStyle w:val="Sinespaciado"/>
         <w:numPr>
           <w:ilvl w:val="1"/>
           <w:numId w:val="1"/>
@@ -1334,64 +2160,35 @@
           <w:lang w:val="es-NI"/>
         </w:rPr>
       </w:pPr>
-    </w:p>
-    <w:p>
-      <w:pPr>
-        <w:pStyle w:val="Ttulo2"/>
+      <w:proofErr w:type="spellStart"/>
+      <w:r>
         <w:rPr>
           <w:lang w:val="es-NI"/>
         </w:rPr>
-      </w:pPr>
+        <w:t>Git</w:t>
+      </w:r>
+      <w:proofErr w:type="spellEnd"/>
       <w:r>
         <w:rPr>
           <w:lang w:val="es-NI"/>
         </w:rPr>
-        <w:t>Commits</w:t>
-      </w:r>
-    </w:p>
-    <w:p>
-      <w:pPr>
-        <w:pStyle w:val="Sinespaciado"/>
+        <w:t xml:space="preserve"> </w:t>
+      </w:r>
+      <w:proofErr w:type="spellStart"/>
+      <w:r>
         <w:rPr>
           <w:lang w:val="es-NI"/>
         </w:rPr>
-      </w:pPr>
-    </w:p>
-    <w:p>
-      <w:pPr>
-        <w:pStyle w:val="Sinespaciado"/>
-        <w:numPr>
-          <w:ilvl w:val="0"/>
-          <w:numId w:val="1"/>
-        </w:numPr>
+        <w:t>checkout</w:t>
+      </w:r>
+      <w:proofErr w:type="spellEnd"/>
+      <w:r>
         <w:rPr>
           <w:lang w:val="es-NI"/>
         </w:rPr>
-      </w:pPr>
-      <w:r>
-        <w:rPr>
-          <w:lang w:val="es-NI"/>
-        </w:rPr>
-        <w:t>Regresar a un commit previo</w:t>
-      </w:r>
-    </w:p>
-    <w:p>
-      <w:pPr>
-        <w:pStyle w:val="Sinespaciado"/>
-        <w:numPr>
-          <w:ilvl w:val="1"/>
-          <w:numId w:val="1"/>
-        </w:numPr>
-        <w:rPr>
-          <w:lang w:val="es-NI"/>
-        </w:rPr>
-      </w:pPr>
-      <w:r>
-        <w:rPr>
-          <w:lang w:val="es-NI"/>
-        </w:rPr>
-        <w:t xml:space="preserve">Git checkout </w:t>
-      </w:r>
+        <w:t xml:space="preserve"> </w:t>
+      </w:r>
+      <w:proofErr w:type="spellStart"/>
       <w:r>
         <w:rPr>
           <w:i/>
@@ -1399,6 +2196,7 @@
         </w:rPr>
         <w:t>number_of_commit</w:t>
       </w:r>
+      <w:proofErr w:type="spellEnd"/>
     </w:p>
     <w:p>
       <w:pPr>
@@ -1415,7 +2213,35 @@
         <w:rPr>
           <w:lang w:val="es-NI"/>
         </w:rPr>
-        <w:t>Crear tags (alias a commits concretos)</w:t>
+        <w:t xml:space="preserve">Crear </w:t>
+      </w:r>
+      <w:proofErr w:type="spellStart"/>
+      <w:r>
+        <w:rPr>
+          <w:lang w:val="es-NI"/>
+        </w:rPr>
+        <w:t>tags</w:t>
+      </w:r>
+      <w:proofErr w:type="spellEnd"/>
+      <w:r>
+        <w:rPr>
+          <w:lang w:val="es-NI"/>
+        </w:rPr>
+        <w:t xml:space="preserve"> (alias a </w:t>
+      </w:r>
+      <w:proofErr w:type="spellStart"/>
+      <w:r>
+        <w:rPr>
+          <w:lang w:val="es-NI"/>
+        </w:rPr>
+        <w:t>commits</w:t>
+      </w:r>
+      <w:proofErr w:type="spellEnd"/>
+      <w:r>
+        <w:rPr>
+          <w:lang w:val="es-NI"/>
+        </w:rPr>
+        <w:t xml:space="preserve"> concretos)</w:t>
       </w:r>
     </w:p>
     <w:p>
@@ -1429,12 +2255,21 @@
           <w:lang w:val="en-US"/>
         </w:rPr>
       </w:pPr>
-      <w:r>
-        <w:rPr>
-          <w:lang w:val="en-US"/>
-        </w:rPr>
-        <w:t xml:space="preserve">Git tag </w:t>
-      </w:r>
+      <w:proofErr w:type="spellStart"/>
+      <w:r>
+        <w:rPr>
+          <w:lang w:val="en-US"/>
+        </w:rPr>
+        <w:t>Git</w:t>
+      </w:r>
+      <w:proofErr w:type="spellEnd"/>
+      <w:r>
+        <w:rPr>
+          <w:lang w:val="en-US"/>
+        </w:rPr>
+        <w:t xml:space="preserve"> tag </w:t>
+      </w:r>
+      <w:proofErr w:type="spellStart"/>
       <w:r>
         <w:rPr>
           <w:i/>
@@ -1442,6 +2277,7 @@
         </w:rPr>
         <w:t>new_name</w:t>
       </w:r>
+      <w:proofErr w:type="spellEnd"/>
       <w:r>
         <w:rPr>
           <w:lang w:val="en-US"/>
@@ -1460,12 +2296,21 @@
           <w:lang w:val="en-US"/>
         </w:rPr>
       </w:pPr>
-      <w:r>
-        <w:rPr>
-          <w:lang w:val="en-US"/>
-        </w:rPr>
-        <w:t xml:space="preserve">Git tag </w:t>
-      </w:r>
+      <w:proofErr w:type="spellStart"/>
+      <w:r>
+        <w:rPr>
+          <w:lang w:val="en-US"/>
+        </w:rPr>
+        <w:t>Git</w:t>
+      </w:r>
+      <w:proofErr w:type="spellEnd"/>
+      <w:r>
+        <w:rPr>
+          <w:lang w:val="en-US"/>
+        </w:rPr>
+        <w:t xml:space="preserve"> tag </w:t>
+      </w:r>
+      <w:proofErr w:type="spellStart"/>
       <w:r>
         <w:rPr>
           <w:i/>
@@ -1473,6 +2318,7 @@
         </w:rPr>
         <w:t>new_name</w:t>
       </w:r>
+      <w:proofErr w:type="spellEnd"/>
       <w:r>
         <w:rPr>
           <w:i/>
@@ -1486,6 +2332,7 @@
         </w:rPr>
         <w:t xml:space="preserve"> </w:t>
       </w:r>
+      <w:proofErr w:type="spellStart"/>
       <w:r>
         <w:rPr>
           <w:i/>
@@ -1493,6 +2340,7 @@
         </w:rPr>
         <w:t>number_of_commit</w:t>
       </w:r>
+      <w:proofErr w:type="spellEnd"/>
       <w:r>
         <w:rPr>
           <w:lang w:val="en-US"/>
@@ -1511,11 +2359,33 @@
           <w:lang w:val="en-US"/>
         </w:rPr>
       </w:pPr>
-      <w:r>
-        <w:rPr>
-          <w:lang w:val="en-US"/>
-        </w:rPr>
-        <w:t>Ver la lista de tags</w:t>
+      <w:proofErr w:type="spellStart"/>
+      <w:r>
+        <w:rPr>
+          <w:lang w:val="en-US"/>
+        </w:rPr>
+        <w:t>Ver</w:t>
+      </w:r>
+      <w:proofErr w:type="spellEnd"/>
+      <w:r>
+        <w:rPr>
+          <w:lang w:val="en-US"/>
+        </w:rPr>
+        <w:t xml:space="preserve"> la </w:t>
+      </w:r>
+      <w:proofErr w:type="spellStart"/>
+      <w:r>
+        <w:rPr>
+          <w:lang w:val="en-US"/>
+        </w:rPr>
+        <w:t>lista</w:t>
+      </w:r>
+      <w:proofErr w:type="spellEnd"/>
+      <w:r>
+        <w:rPr>
+          <w:lang w:val="en-US"/>
+        </w:rPr>
+        <w:t xml:space="preserve"> de tags</w:t>
       </w:r>
     </w:p>
     <w:p>
@@ -1529,24 +2399,20 @@
           <w:lang w:val="en-US"/>
         </w:rPr>
       </w:pPr>
-      <w:r>
-        <w:rPr>
-          <w:lang w:val="en-US"/>
-        </w:rPr>
-        <w:t>Git tag</w:t>
-      </w:r>
-    </w:p>
-    <w:p>
-      <w:pPr>
-        <w:pStyle w:val="Sinespaciado"/>
-        <w:numPr>
-          <w:ilvl w:val="0"/>
-          <w:numId w:val="1"/>
-        </w:numPr>
-        <w:rPr>
-          <w:lang w:val="en-US"/>
-        </w:rPr>
-      </w:pPr>
+      <w:proofErr w:type="spellStart"/>
+      <w:r>
+        <w:rPr>
+          <w:lang w:val="en-US"/>
+        </w:rPr>
+        <w:t>Git</w:t>
+      </w:r>
+      <w:proofErr w:type="spellEnd"/>
+      <w:r>
+        <w:rPr>
+          <w:lang w:val="en-US"/>
+        </w:rPr>
+        <w:t xml:space="preserve"> tag</w:t>
+      </w:r>
     </w:p>
     <w:p>
       <w:pPr>
@@ -1581,12 +2447,28 @@
           <w:lang w:val="en-US"/>
         </w:rPr>
       </w:pPr>
-      <w:r>
-        <w:rPr>
-          <w:lang w:val="en-US"/>
-        </w:rPr>
-        <w:t>Clonar un repositorio</w:t>
-      </w:r>
+      <w:proofErr w:type="spellStart"/>
+      <w:r>
+        <w:rPr>
+          <w:lang w:val="en-US"/>
+        </w:rPr>
+        <w:t>Clonar</w:t>
+      </w:r>
+      <w:proofErr w:type="spellEnd"/>
+      <w:r>
+        <w:rPr>
+          <w:lang w:val="en-US"/>
+        </w:rPr>
+        <w:t xml:space="preserve"> un </w:t>
+      </w:r>
+      <w:proofErr w:type="spellStart"/>
+      <w:r>
+        <w:rPr>
+          <w:lang w:val="en-US"/>
+        </w:rPr>
+        <w:t>repositorio</w:t>
+      </w:r>
+      <w:proofErr w:type="spellEnd"/>
     </w:p>
     <w:p>
       <w:pPr>
@@ -1599,11 +2481,19 @@
           <w:lang w:val="en-US"/>
         </w:rPr>
       </w:pPr>
-      <w:r>
-        <w:rPr>
-          <w:lang w:val="en-US"/>
-        </w:rPr>
-        <w:t xml:space="preserve">Git clone </w:t>
+      <w:proofErr w:type="spellStart"/>
+      <w:r>
+        <w:rPr>
+          <w:lang w:val="en-US"/>
+        </w:rPr>
+        <w:t>Git</w:t>
+      </w:r>
+      <w:proofErr w:type="spellEnd"/>
+      <w:r>
+        <w:rPr>
+          <w:lang w:val="en-US"/>
+        </w:rPr>
+        <w:t xml:space="preserve"> clone </w:t>
       </w:r>
       <w:r>
         <w:rPr>
@@ -1611,56 +2501,6 @@
         </w:rPr>
         <w:t>https://github.com/ferguzon/datasciencecoursera</w:t>
       </w:r>
-    </w:p>
-    <w:p>
-      <w:pPr>
-        <w:pStyle w:val="Prrafodelista"/>
-        <w:numPr>
-          <w:ilvl w:val="0"/>
-          <w:numId w:val="3"/>
-        </w:numPr>
-        <w:rPr>
-          <w:color w:val="FF0000"/>
-          <w:lang w:val="es-ES"/>
-        </w:rPr>
-      </w:pPr>
-      <w:r>
-        <w:rPr>
-          <w:color w:val="FF0000"/>
-          <w:lang w:val="es-ES"/>
-        </w:rPr>
-        <w:t xml:space="preserve">Continuar </w:t>
-      </w:r>
-      <w:r>
-        <w:rPr>
-          <w:color w:val="FF0000"/>
-          <w:lang w:val="es-ES"/>
-        </w:rPr>
-        <w:t xml:space="preserve">en el minuto </w:t>
-      </w:r>
-      <w:r>
-        <w:rPr>
-          <w:color w:val="FF0000"/>
-          <w:lang w:val="es-ES"/>
-        </w:rPr>
-        <w:t xml:space="preserve">18:50 </w:t>
-      </w:r>
-      <w:r>
-        <w:rPr>
-          <w:color w:val="FF0000"/>
-          <w:lang w:val="es-ES"/>
-        </w:rPr>
-        <w:t>creando ramas</w:t>
-      </w:r>
-    </w:p>
-    <w:p>
-      <w:pPr>
-        <w:pStyle w:val="Prrafodelista"/>
-        <w:rPr>
-          <w:color w:val="FF0000"/>
-          <w:lang w:val="es-ES"/>
-        </w:rPr>
-      </w:pPr>
     </w:p>
     <w:p>
       <w:pPr>
@@ -1698,8 +2538,16 @@
         <w:rPr>
           <w:lang w:val="es-ES"/>
         </w:rPr>
-        <w:t>Cambiar el editor de texto de Git</w:t>
-      </w:r>
+        <w:t xml:space="preserve">Cambiar el editor de texto de </w:t>
+      </w:r>
+      <w:proofErr w:type="spellStart"/>
+      <w:r>
+        <w:rPr>
+          <w:lang w:val="es-ES"/>
+        </w:rPr>
+        <w:t>Git</w:t>
+      </w:r>
+      <w:proofErr w:type="spellEnd"/>
     </w:p>
     <w:p>
       <w:pPr>
@@ -1716,7 +2564,43 @@
         <w:rPr>
           <w:lang w:val="es-ES"/>
         </w:rPr>
-        <w:t>Entrar al archivo config en la carpeta de .git y agregar:</w:t>
+        <w:t xml:space="preserve">Entrar al archivo </w:t>
+      </w:r>
+      <w:proofErr w:type="spellStart"/>
+      <w:r>
+        <w:rPr>
+          <w:lang w:val="es-ES"/>
+        </w:rPr>
+        <w:t>config</w:t>
+      </w:r>
+      <w:proofErr w:type="spellEnd"/>
+      <w:r>
+        <w:rPr>
+          <w:lang w:val="es-ES"/>
+        </w:rPr>
+        <w:t xml:space="preserve"> en la carpeta </w:t>
+      </w:r>
+      <w:proofErr w:type="gramStart"/>
+      <w:r>
+        <w:rPr>
+          <w:lang w:val="es-ES"/>
+        </w:rPr>
+        <w:t>de .</w:t>
+      </w:r>
+      <w:proofErr w:type="spellStart"/>
+      <w:r>
+        <w:rPr>
+          <w:lang w:val="es-ES"/>
+        </w:rPr>
+        <w:t>git</w:t>
+      </w:r>
+      <w:proofErr w:type="spellEnd"/>
+      <w:proofErr w:type="gramEnd"/>
+      <w:r>
+        <w:rPr>
+          <w:lang w:val="es-ES"/>
+        </w:rPr>
+        <w:t xml:space="preserve"> y agregar:</w:t>
       </w:r>
     </w:p>
     <w:p>
@@ -1731,7 +2615,21 @@
         <w:rPr>
           <w:lang w:val="es-ES"/>
         </w:rPr>
-        <w:t>[core]</w:t>
+        <w:t>[</w:t>
+      </w:r>
+      <w:proofErr w:type="spellStart"/>
+      <w:r>
+        <w:rPr>
+          <w:lang w:val="es-ES"/>
+        </w:rPr>
+        <w:t>core</w:t>
+      </w:r>
+      <w:proofErr w:type="spellEnd"/>
+      <w:r>
+        <w:rPr>
+          <w:lang w:val="es-ES"/>
+        </w:rPr>
+        <w:t>]</w:t>
       </w:r>
     </w:p>
     <w:p>
@@ -1746,7 +2644,35 @@
         <w:rPr>
           <w:lang w:val="es-ES"/>
         </w:rPr>
-        <w:t>editor = 'E:/Descargas/Programas portables/Notepad++Portable/Notepad++Portable.exe'</w:t>
+        <w:t>editor = 'E:/Descargas/Programas portables/</w:t>
+      </w:r>
+      <w:proofErr w:type="spellStart"/>
+      <w:r>
+        <w:rPr>
+          <w:lang w:val="es-ES"/>
+        </w:rPr>
+        <w:t>Notepad</w:t>
+      </w:r>
+      <w:proofErr w:type="spellEnd"/>
+      <w:r>
+        <w:rPr>
+          <w:lang w:val="es-ES"/>
+        </w:rPr>
+        <w:t>++Portable/</w:t>
+      </w:r>
+      <w:proofErr w:type="spellStart"/>
+      <w:r>
+        <w:rPr>
+          <w:lang w:val="es-ES"/>
+        </w:rPr>
+        <w:t>Notepad</w:t>
+      </w:r>
+      <w:proofErr w:type="spellEnd"/>
+      <w:r>
+        <w:rPr>
+          <w:lang w:val="es-ES"/>
+        </w:rPr>
+        <w:t>++Portable.exe'</w:t>
       </w:r>
     </w:p>
     <w:p>

</xml_diff>

<commit_message>
Se regresa la licencia a la versión reducida
</commit_message>
<xml_diff>
--- a/Steps back to git.docx
+++ b/Steps back to git.docx
@@ -1006,140 +1006,961 @@
         <w:t xml:space="preserve"> menos de cincuenta caracteres,</w:t>
       </w:r>
       <w:r>
-        <w:t xml:space="preserve"> el resto del mensaje con líneas de menos de 72 c</w:t>
+        <w:t xml:space="preserve"> el resto del mensaje con líneas de menos de 72 caracteres cada una</w:t>
+      </w:r>
+    </w:p>
+    <w:p>
+      <w:pPr>
+        <w:pStyle w:val="Prrafodelista"/>
+        <w:numPr>
+          <w:ilvl w:val="0"/>
+          <w:numId w:val="1"/>
+        </w:numPr>
+        <w:rPr>
+          <w:lang w:val="en-US"/>
+        </w:rPr>
+      </w:pPr>
+      <w:r>
+        <w:rPr>
+          <w:lang w:val="en-US"/>
+        </w:rPr>
+        <w:t>Push changes to the remote repository</w:t>
+      </w:r>
+    </w:p>
+    <w:p>
+      <w:pPr>
+        <w:pStyle w:val="Prrafodelista"/>
+        <w:numPr>
+          <w:ilvl w:val="1"/>
+          <w:numId w:val="1"/>
+        </w:numPr>
+        <w:rPr>
+          <w:lang w:val="en-US"/>
+        </w:rPr>
+      </w:pPr>
+      <w:proofErr w:type="spellStart"/>
+      <w:r>
+        <w:rPr>
+          <w:lang w:val="en-US"/>
+        </w:rPr>
+        <w:t>Git</w:t>
+      </w:r>
+      <w:proofErr w:type="spellEnd"/>
+      <w:r>
+        <w:rPr>
+          <w:lang w:val="en-US"/>
+        </w:rPr>
+        <w:t xml:space="preserve"> push</w:t>
+      </w:r>
+      <w:r>
+        <w:rPr>
+          <w:lang w:val="en-US"/>
+        </w:rPr>
+        <w:t xml:space="preserve"> </w:t>
+      </w:r>
+      <w:r>
+        <w:rPr>
+          <w:i/>
+          <w:lang w:val="en-US"/>
+        </w:rPr>
+        <w:t>direction</w:t>
+      </w:r>
+      <w:r>
+        <w:rPr>
+          <w:i/>
+          <w:lang w:val="en-US"/>
+        </w:rPr>
+        <w:t xml:space="preserve"> </w:t>
+      </w:r>
+      <w:proofErr w:type="spellStart"/>
+      <w:r>
+        <w:rPr>
+          <w:i/>
+          <w:lang w:val="en-US"/>
+        </w:rPr>
+        <w:t>branch_name</w:t>
+      </w:r>
+      <w:proofErr w:type="spellEnd"/>
+      <w:r>
+        <w:rPr>
+          <w:lang w:val="en-US"/>
+        </w:rPr>
+        <w:t xml:space="preserve"> (branch names </w:t>
+      </w:r>
+      <w:proofErr w:type="spellStart"/>
+      <w:r>
+        <w:rPr>
+          <w:lang w:val="en-US"/>
+        </w:rPr>
+        <w:t>referes</w:t>
+      </w:r>
+      <w:proofErr w:type="spellEnd"/>
+      <w:r>
+        <w:rPr>
+          <w:lang w:val="en-US"/>
+        </w:rPr>
+        <w:t xml:space="preserve"> to one of our branches, the one we want to push)</w:t>
+      </w:r>
+    </w:p>
+    <w:p>
+      <w:pPr>
+        <w:pStyle w:val="Prrafodelista"/>
+        <w:numPr>
+          <w:ilvl w:val="1"/>
+          <w:numId w:val="1"/>
+        </w:numPr>
+        <w:rPr>
+          <w:lang w:val="en-US"/>
+        </w:rPr>
+      </w:pPr>
+      <w:r>
+        <w:rPr>
+          <w:lang w:val="en-US"/>
+        </w:rPr>
+        <w:t xml:space="preserve">We can use </w:t>
+      </w:r>
+      <w:r>
+        <w:rPr>
+          <w:lang w:val="en-US"/>
+        </w:rPr>
+        <w:t>--</w:t>
+      </w:r>
+      <w:r>
+        <w:rPr>
+          <w:lang w:val="en-US"/>
+        </w:rPr>
+        <w:t>rebase to make sure our changes are sent</w:t>
+      </w:r>
+    </w:p>
+    <w:p>
+      <w:pPr>
+        <w:pStyle w:val="Prrafodelista"/>
+        <w:numPr>
+          <w:ilvl w:val="0"/>
+          <w:numId w:val="1"/>
+        </w:numPr>
+        <w:rPr>
+          <w:lang w:val="en-US"/>
+        </w:rPr>
+      </w:pPr>
+      <w:r>
+        <w:rPr>
+          <w:lang w:val="en-US"/>
+        </w:rPr>
+        <w:t xml:space="preserve">Mover </w:t>
+      </w:r>
+      <w:proofErr w:type="spellStart"/>
+      <w:r>
+        <w:rPr>
+          <w:lang w:val="en-US"/>
+        </w:rPr>
+        <w:t>archivos</w:t>
+      </w:r>
+      <w:proofErr w:type="spellEnd"/>
+    </w:p>
+    <w:p>
+      <w:pPr>
+        <w:pStyle w:val="Prrafodelista"/>
+        <w:numPr>
+          <w:ilvl w:val="1"/>
+          <w:numId w:val="1"/>
+        </w:numPr>
+        <w:rPr>
+          <w:lang w:val="en-US"/>
+        </w:rPr>
+      </w:pPr>
+      <w:r>
+        <w:rPr>
+          <w:lang w:val="en-US"/>
+        </w:rPr>
+        <w:t>C</w:t>
+      </w:r>
+      <w:r>
+        <w:rPr>
+          <w:lang w:val="en-US"/>
+        </w:rPr>
+        <w:t xml:space="preserve">hange </w:t>
+      </w:r>
+      <w:r>
+        <w:rPr>
+          <w:lang w:val="en-US"/>
+        </w:rPr>
+        <w:t xml:space="preserve">the location </w:t>
+      </w:r>
+      <w:r>
+        <w:rPr>
+          <w:lang w:val="en-US"/>
+        </w:rPr>
+        <w:t>manually in your OS</w:t>
+      </w:r>
+      <w:r>
+        <w:rPr>
+          <w:lang w:val="en-US"/>
+        </w:rPr>
+        <w:t xml:space="preserve"> (</w:t>
+      </w:r>
+      <w:proofErr w:type="spellStart"/>
+      <w:r>
+        <w:rPr>
+          <w:lang w:val="en-US"/>
+        </w:rPr>
+        <w:t>Git</w:t>
+      </w:r>
+      <w:proofErr w:type="spellEnd"/>
+      <w:r>
+        <w:rPr>
+          <w:lang w:val="en-US"/>
+        </w:rPr>
+        <w:t xml:space="preserve"> status will detect you deleted the file but added </w:t>
+      </w:r>
+      <w:r>
+        <w:rPr>
+          <w:lang w:val="en-US"/>
+        </w:rPr>
+        <w:t xml:space="preserve">it </w:t>
+      </w:r>
+      <w:r>
+        <w:rPr>
+          <w:lang w:val="en-US"/>
+        </w:rPr>
+        <w:t>in other direction</w:t>
+      </w:r>
+      <w:r>
+        <w:rPr>
+          <w:lang w:val="en-US"/>
+        </w:rPr>
+        <w:t>)</w:t>
+      </w:r>
+    </w:p>
+    <w:p>
+      <w:pPr>
+        <w:pStyle w:val="Prrafodelista"/>
+        <w:numPr>
+          <w:ilvl w:val="1"/>
+          <w:numId w:val="1"/>
+        </w:numPr>
+        <w:rPr>
+          <w:lang w:val="en-US"/>
+        </w:rPr>
+      </w:pPr>
+      <w:r>
+        <w:rPr>
+          <w:lang w:val="en-US"/>
+        </w:rPr>
+        <w:t>E</w:t>
+      </w:r>
+      <w:r>
+        <w:rPr>
+          <w:lang w:val="en-US"/>
+        </w:rPr>
+        <w:t>xecute the command “</w:t>
+      </w:r>
+      <w:proofErr w:type="spellStart"/>
+      <w:r>
+        <w:rPr>
+          <w:lang w:val="en-US"/>
+        </w:rPr>
+        <w:t>rm</w:t>
+      </w:r>
+      <w:proofErr w:type="spellEnd"/>
+      <w:r>
+        <w:rPr>
+          <w:lang w:val="en-US"/>
+        </w:rPr>
+        <w:t xml:space="preserve">” to the moved </w:t>
+      </w:r>
+      <w:r>
+        <w:rPr>
+          <w:lang w:val="en-US"/>
+        </w:rPr>
+        <w:t xml:space="preserve">file </w:t>
+      </w:r>
+      <w:r>
+        <w:rPr>
+          <w:lang w:val="en-US"/>
+        </w:rPr>
+        <w:t>and the command “add” to the file on its new location</w:t>
+      </w:r>
+    </w:p>
+    <w:p>
+      <w:pPr>
+        <w:pStyle w:val="Prrafodelista"/>
+        <w:numPr>
+          <w:ilvl w:val="2"/>
+          <w:numId w:val="1"/>
+        </w:numPr>
+        <w:rPr>
+          <w:lang w:val="en-US"/>
+        </w:rPr>
+      </w:pPr>
+      <w:proofErr w:type="spellStart"/>
+      <w:r>
+        <w:rPr>
+          <w:lang w:val="en-US"/>
+        </w:rPr>
+        <w:t>Git</w:t>
+      </w:r>
+      <w:proofErr w:type="spellEnd"/>
+      <w:r>
+        <w:rPr>
+          <w:lang w:val="en-US"/>
+        </w:rPr>
+        <w:t xml:space="preserve"> </w:t>
+      </w:r>
+      <w:proofErr w:type="spellStart"/>
+      <w:r>
+        <w:rPr>
+          <w:lang w:val="en-US"/>
+        </w:rPr>
+        <w:t>rm</w:t>
+      </w:r>
+      <w:proofErr w:type="spellEnd"/>
+      <w:r>
+        <w:rPr>
+          <w:lang w:val="en-US"/>
+        </w:rPr>
+        <w:t xml:space="preserve"> </w:t>
+      </w:r>
+      <w:proofErr w:type="spellStart"/>
+      <w:r>
+        <w:rPr>
+          <w:lang w:val="en-US"/>
+        </w:rPr>
+        <w:t>funciones.h</w:t>
+      </w:r>
+      <w:proofErr w:type="spellEnd"/>
+    </w:p>
+    <w:p>
+      <w:pPr>
+        <w:pStyle w:val="Prrafodelista"/>
+        <w:numPr>
+          <w:ilvl w:val="2"/>
+          <w:numId w:val="1"/>
+        </w:numPr>
+        <w:rPr>
+          <w:lang w:val="en-US"/>
+        </w:rPr>
+      </w:pPr>
+      <w:proofErr w:type="spellStart"/>
+      <w:r>
+        <w:rPr>
+          <w:lang w:val="en-US"/>
+        </w:rPr>
+        <w:t>Git</w:t>
+      </w:r>
+      <w:proofErr w:type="spellEnd"/>
+      <w:r>
+        <w:rPr>
+          <w:lang w:val="en-US"/>
+        </w:rPr>
+        <w:t xml:space="preserve"> add include/</w:t>
+      </w:r>
+      <w:proofErr w:type="spellStart"/>
+      <w:r>
+        <w:rPr>
+          <w:lang w:val="en-US"/>
+        </w:rPr>
+        <w:t>funciones.h</w:t>
+      </w:r>
+      <w:proofErr w:type="spellEnd"/>
+    </w:p>
+    <w:p>
+      <w:pPr>
+        <w:pStyle w:val="Prrafodelista"/>
+        <w:numPr>
+          <w:ilvl w:val="1"/>
+          <w:numId w:val="1"/>
+        </w:numPr>
+        <w:rPr>
+          <w:lang w:val="en-US"/>
+        </w:rPr>
+      </w:pPr>
+      <w:proofErr w:type="spellStart"/>
+      <w:r>
+        <w:rPr>
+          <w:lang w:val="en-US"/>
+        </w:rPr>
+        <w:t>Git</w:t>
+      </w:r>
+      <w:proofErr w:type="spellEnd"/>
+      <w:r>
+        <w:rPr>
+          <w:lang w:val="en-US"/>
+        </w:rPr>
+        <w:t xml:space="preserve"> status will detect the movement</w:t>
+      </w:r>
+    </w:p>
+    <w:p>
+      <w:pPr>
+        <w:pStyle w:val="Prrafodelista"/>
+        <w:numPr>
+          <w:ilvl w:val="0"/>
+          <w:numId w:val="1"/>
+        </w:numPr>
+        <w:rPr>
+          <w:lang w:val="es-ES"/>
+        </w:rPr>
+      </w:pPr>
+      <w:r>
+        <w:rPr>
+          <w:lang w:val="es-ES"/>
+        </w:rPr>
+        <w:t xml:space="preserve">Quitar del </w:t>
+      </w:r>
+      <w:proofErr w:type="spellStart"/>
+      <w:r>
+        <w:rPr>
+          <w:lang w:val="es-ES"/>
+        </w:rPr>
+        <w:t>staging</w:t>
+      </w:r>
+      <w:proofErr w:type="spellEnd"/>
+      <w:r>
+        <w:rPr>
+          <w:lang w:val="es-ES"/>
+        </w:rPr>
+        <w:t xml:space="preserve"> </w:t>
+      </w:r>
+      <w:proofErr w:type="spellStart"/>
+      <w:r>
+        <w:rPr>
+          <w:lang w:val="es-ES"/>
+        </w:rPr>
+        <w:t>index</w:t>
+      </w:r>
+      <w:proofErr w:type="spellEnd"/>
+      <w:r>
+        <w:rPr>
+          <w:lang w:val="es-ES"/>
+        </w:rPr>
+        <w:t xml:space="preserve"> un archivo que no queremos enviar al siguiente </w:t>
+      </w:r>
+      <w:proofErr w:type="spellStart"/>
+      <w:r>
+        <w:rPr>
+          <w:lang w:val="es-ES"/>
+        </w:rPr>
+        <w:t>c</w:t>
+      </w:r>
+      <w:r>
+        <w:rPr>
+          <w:lang w:val="es-ES"/>
+        </w:rPr>
+        <w:t>ommit</w:t>
+      </w:r>
+      <w:proofErr w:type="spellEnd"/>
+    </w:p>
+    <w:p>
+      <w:pPr>
+        <w:pStyle w:val="Prrafodelista"/>
+        <w:numPr>
+          <w:ilvl w:val="1"/>
+          <w:numId w:val="1"/>
+        </w:numPr>
+        <w:rPr>
+          <w:lang w:val="es-ES"/>
+        </w:rPr>
+      </w:pPr>
+      <w:proofErr w:type="spellStart"/>
+      <w:r>
+        <w:rPr>
+          <w:lang w:val="es-ES"/>
+        </w:rPr>
+        <w:t>Git</w:t>
+      </w:r>
+      <w:proofErr w:type="spellEnd"/>
+      <w:r>
+        <w:rPr>
+          <w:lang w:val="es-ES"/>
+        </w:rPr>
+        <w:t xml:space="preserve"> </w:t>
+      </w:r>
+      <w:proofErr w:type="spellStart"/>
+      <w:r>
+        <w:rPr>
+          <w:lang w:val="es-ES"/>
+        </w:rPr>
+        <w:t>reset</w:t>
+      </w:r>
+      <w:proofErr w:type="spellEnd"/>
+      <w:r>
+        <w:rPr>
+          <w:lang w:val="es-ES"/>
+        </w:rPr>
+        <w:t xml:space="preserve"> HEAD </w:t>
+      </w:r>
+      <w:proofErr w:type="spellStart"/>
+      <w:r>
+        <w:rPr>
+          <w:i/>
+          <w:lang w:val="es-ES"/>
+        </w:rPr>
+        <w:t>nombre_archivo</w:t>
+      </w:r>
+      <w:proofErr w:type="spellEnd"/>
+    </w:p>
+    <w:p>
+      <w:pPr>
+        <w:pStyle w:val="Prrafodelista"/>
+        <w:numPr>
+          <w:ilvl w:val="0"/>
+          <w:numId w:val="1"/>
+        </w:numPr>
+        <w:rPr>
+          <w:lang w:val="es-ES"/>
+        </w:rPr>
+      </w:pPr>
+      <w:r>
+        <w:rPr>
+          <w:lang w:val="es-ES"/>
+        </w:rPr>
+        <w:t>Regresar a la versión anterior de un archivo</w:t>
+      </w:r>
+      <w:r>
+        <w:rPr>
+          <w:lang w:val="es-ES"/>
+        </w:rPr>
+        <w:t xml:space="preserve"> (la versión que teníamos en el último </w:t>
+      </w:r>
+      <w:proofErr w:type="spellStart"/>
+      <w:r>
+        <w:rPr>
+          <w:lang w:val="es-ES"/>
+        </w:rPr>
+        <w:t>commit</w:t>
+      </w:r>
+      <w:proofErr w:type="spellEnd"/>
+      <w:r>
+        <w:rPr>
+          <w:lang w:val="es-ES"/>
+        </w:rPr>
+        <w:t>)</w:t>
+      </w:r>
+    </w:p>
+    <w:p>
+      <w:pPr>
+        <w:pStyle w:val="Prrafodelista"/>
+        <w:numPr>
+          <w:ilvl w:val="1"/>
+          <w:numId w:val="1"/>
+        </w:numPr>
+        <w:rPr>
+          <w:lang w:val="es-ES"/>
+        </w:rPr>
+      </w:pPr>
+      <w:proofErr w:type="spellStart"/>
+      <w:r>
+        <w:rPr>
+          <w:lang w:val="es-ES"/>
+        </w:rPr>
+        <w:t>Git</w:t>
+      </w:r>
+      <w:proofErr w:type="spellEnd"/>
+      <w:r>
+        <w:rPr>
+          <w:lang w:val="es-ES"/>
+        </w:rPr>
+        <w:t xml:space="preserve"> </w:t>
+      </w:r>
+      <w:proofErr w:type="spellStart"/>
+      <w:r>
+        <w:rPr>
+          <w:lang w:val="es-ES"/>
+        </w:rPr>
+        <w:t>checkout</w:t>
+      </w:r>
+      <w:proofErr w:type="spellEnd"/>
+      <w:r>
+        <w:rPr>
+          <w:lang w:val="es-ES"/>
+        </w:rPr>
+        <w:t xml:space="preserve"> – </w:t>
+      </w:r>
+      <w:proofErr w:type="spellStart"/>
+      <w:r>
+        <w:rPr>
+          <w:i/>
+          <w:lang w:val="es-ES"/>
+        </w:rPr>
+        <w:t>nombre_archivo</w:t>
+      </w:r>
+      <w:proofErr w:type="spellEnd"/>
+    </w:p>
+    <w:p>
+      <w:pPr>
+        <w:pStyle w:val="Prrafodelista"/>
+        <w:numPr>
+          <w:ilvl w:val="0"/>
+          <w:numId w:val="1"/>
+        </w:numPr>
+        <w:rPr>
+          <w:lang w:val="es-ES"/>
+        </w:rPr>
+      </w:pPr>
+      <w:r>
+        <w:rPr>
+          <w:lang w:val="es-ES"/>
+        </w:rPr>
+        <w:t xml:space="preserve">Examinar los distintos </w:t>
+      </w:r>
+      <w:proofErr w:type="spellStart"/>
+      <w:r>
+        <w:rPr>
+          <w:lang w:val="es-ES"/>
+        </w:rPr>
+        <w:t>commits</w:t>
+      </w:r>
+      <w:proofErr w:type="spellEnd"/>
+      <w:r>
+        <w:rPr>
+          <w:lang w:val="es-ES"/>
+        </w:rPr>
+        <w:t xml:space="preserve"> que hemos hecho</w:t>
+      </w:r>
+    </w:p>
+    <w:p>
+      <w:pPr>
+        <w:pStyle w:val="Prrafodelista"/>
+        <w:numPr>
+          <w:ilvl w:val="1"/>
+          <w:numId w:val="1"/>
+        </w:numPr>
+        <w:rPr>
+          <w:lang w:val="es-ES"/>
+        </w:rPr>
+      </w:pPr>
+      <w:proofErr w:type="spellStart"/>
+      <w:r>
+        <w:rPr>
+          <w:lang w:val="es-ES"/>
+        </w:rPr>
+        <w:t>Git</w:t>
+      </w:r>
+      <w:proofErr w:type="spellEnd"/>
+      <w:r>
+        <w:rPr>
+          <w:lang w:val="es-ES"/>
+        </w:rPr>
+        <w:t xml:space="preserve"> log</w:t>
+      </w:r>
+    </w:p>
+    <w:p>
+      <w:pPr>
+        <w:pStyle w:val="Prrafodelista"/>
+        <w:numPr>
+          <w:ilvl w:val="1"/>
+          <w:numId w:val="1"/>
+        </w:numPr>
+        <w:rPr>
+          <w:lang w:val="es-ES"/>
+        </w:rPr>
+      </w:pPr>
+      <w:proofErr w:type="spellStart"/>
+      <w:r>
+        <w:rPr>
+          <w:lang w:val="es-ES"/>
+        </w:rPr>
+        <w:t>Git</w:t>
+      </w:r>
+      <w:proofErr w:type="spellEnd"/>
+      <w:r>
+        <w:rPr>
+          <w:lang w:val="es-ES"/>
+        </w:rPr>
+        <w:t xml:space="preserve"> log </w:t>
+      </w:r>
+      <w:r>
+        <w:rPr>
+          <w:lang w:val="es-ES"/>
+        </w:rPr>
+        <w:t>–</w:t>
+      </w:r>
+      <w:proofErr w:type="spellStart"/>
+      <w:r>
+        <w:rPr>
+          <w:lang w:val="es-ES"/>
+        </w:rPr>
+        <w:t>oneline</w:t>
+      </w:r>
+      <w:proofErr w:type="spellEnd"/>
+      <w:r>
+        <w:rPr>
+          <w:lang w:val="es-ES"/>
+        </w:rPr>
+        <w:t xml:space="preserve"> </w:t>
+      </w:r>
+      <w:r>
+        <w:rPr>
+          <w:lang w:val="es-ES"/>
+        </w:rPr>
+        <w:t>–</w:t>
+      </w:r>
+      <w:proofErr w:type="spellStart"/>
+      <w:r>
+        <w:rPr>
+          <w:lang w:val="es-ES"/>
+        </w:rPr>
+        <w:t>decorate</w:t>
+      </w:r>
+      <w:proofErr w:type="spellEnd"/>
+    </w:p>
+    <w:p>
+      <w:pPr>
+        <w:pStyle w:val="Prrafodelista"/>
+        <w:numPr>
+          <w:ilvl w:val="0"/>
+          <w:numId w:val="1"/>
+        </w:numPr>
+        <w:rPr>
+          <w:lang w:val="es-ES"/>
+        </w:rPr>
+      </w:pPr>
+      <w:r>
+        <w:rPr>
+          <w:lang w:val="es-ES"/>
+        </w:rPr>
+        <w:t xml:space="preserve">Recuperar archivos de un </w:t>
+      </w:r>
+      <w:proofErr w:type="spellStart"/>
+      <w:r>
+        <w:rPr>
+          <w:lang w:val="es-ES"/>
+        </w:rPr>
+        <w:t>commit</w:t>
+      </w:r>
+      <w:proofErr w:type="spellEnd"/>
+      <w:r>
+        <w:rPr>
+          <w:lang w:val="es-ES"/>
+        </w:rPr>
+        <w:t xml:space="preserve"> anterior</w:t>
+      </w:r>
+    </w:p>
+    <w:p>
+      <w:pPr>
+        <w:pStyle w:val="Prrafodelista"/>
+        <w:numPr>
+          <w:ilvl w:val="1"/>
+          <w:numId w:val="1"/>
+        </w:numPr>
+        <w:rPr>
+          <w:lang w:val="en-US"/>
+        </w:rPr>
+      </w:pPr>
+      <w:proofErr w:type="spellStart"/>
+      <w:r>
+        <w:rPr>
+          <w:lang w:val="en-US"/>
+        </w:rPr>
+        <w:t>Git</w:t>
+      </w:r>
+      <w:proofErr w:type="spellEnd"/>
+      <w:r>
+        <w:rPr>
+          <w:lang w:val="en-US"/>
+        </w:rPr>
+        <w:t xml:space="preserve"> checkout </w:t>
+      </w:r>
+      <w:proofErr w:type="spellStart"/>
+      <w:r>
+        <w:rPr>
+          <w:i/>
+          <w:lang w:val="en-US"/>
+        </w:rPr>
+        <w:t>commit_</w:t>
+      </w:r>
+      <w:proofErr w:type="gramStart"/>
+      <w:r>
+        <w:rPr>
+          <w:i/>
+          <w:lang w:val="en-US"/>
+        </w:rPr>
+        <w:t>number</w:t>
+      </w:r>
+      <w:proofErr w:type="spellEnd"/>
+      <w:r>
+        <w:rPr>
+          <w:lang w:val="en-US"/>
+        </w:rPr>
+        <w:t xml:space="preserve"> </w:t>
+      </w:r>
+      <w:r>
+        <w:rPr>
+          <w:lang w:val="en-US"/>
+        </w:rPr>
+        <w:t xml:space="preserve"> </w:t>
       </w:r>
       <w:bookmarkStart w:id="0" w:name="_GoBack"/>
       <w:bookmarkEnd w:id="0"/>
-      <w:r>
-        <w:t>aracteres cada una</w:t>
-      </w:r>
-    </w:p>
-    <w:p>
-      <w:pPr>
-        <w:pStyle w:val="Prrafodelista"/>
+      <w:proofErr w:type="spellStart"/>
+      <w:r>
+        <w:rPr>
+          <w:i/>
+          <w:lang w:val="en-US"/>
+        </w:rPr>
+        <w:t>file</w:t>
+      </w:r>
+      <w:proofErr w:type="gramEnd"/>
+      <w:r>
+        <w:rPr>
+          <w:i/>
+          <w:lang w:val="en-US"/>
+        </w:rPr>
+        <w:t>_name</w:t>
+      </w:r>
+      <w:proofErr w:type="spellEnd"/>
+    </w:p>
+    <w:p>
+      <w:pPr>
+        <w:pStyle w:val="Ttulo2"/>
+        <w:rPr>
+          <w:lang w:val="es-ES"/>
+        </w:rPr>
+      </w:pPr>
+      <w:proofErr w:type="spellStart"/>
+      <w:r>
+        <w:rPr>
+          <w:lang w:val="es-ES"/>
+        </w:rPr>
+        <w:t>Branches</w:t>
+      </w:r>
+      <w:proofErr w:type="spellEnd"/>
+    </w:p>
+    <w:p>
+      <w:pPr>
+        <w:pStyle w:val="Sinespaciado"/>
+        <w:rPr>
+          <w:lang w:val="es-ES"/>
+        </w:rPr>
+      </w:pPr>
+    </w:p>
+    <w:p>
+      <w:pPr>
+        <w:pStyle w:val="Sinespaciado"/>
         <w:numPr>
           <w:ilvl w:val="0"/>
           <w:numId w:val="1"/>
         </w:numPr>
         <w:rPr>
-          <w:lang w:val="en-US"/>
-        </w:rPr>
-      </w:pPr>
-      <w:r>
-        <w:rPr>
-          <w:lang w:val="en-US"/>
-        </w:rPr>
-        <w:t>Push changes to the remote repository</w:t>
-      </w:r>
-    </w:p>
-    <w:p>
-      <w:pPr>
-        <w:pStyle w:val="Prrafodelista"/>
+          <w:lang w:val="es-ES"/>
+        </w:rPr>
+      </w:pPr>
+      <w:r>
+        <w:rPr>
+          <w:lang w:val="es-ES"/>
+        </w:rPr>
+        <w:t>Creamos nuevas ramas</w:t>
+      </w:r>
+    </w:p>
+    <w:p>
+      <w:pPr>
+        <w:pStyle w:val="Sinespaciado"/>
         <w:numPr>
           <w:ilvl w:val="1"/>
           <w:numId w:val="1"/>
         </w:numPr>
         <w:rPr>
-          <w:lang w:val="en-US"/>
-        </w:rPr>
-      </w:pPr>
-      <w:proofErr w:type="spellStart"/>
-      <w:r>
-        <w:rPr>
-          <w:lang w:val="en-US"/>
-        </w:rPr>
+          <w:lang w:val="es-ES"/>
+        </w:rPr>
+      </w:pPr>
+      <w:proofErr w:type="spellStart"/>
+      <w:r>
+        <w:rPr>
+          <w:lang w:val="es-ES"/>
+        </w:rPr>
+        <w:lastRenderedPageBreak/>
         <w:t>Git</w:t>
       </w:r>
       <w:proofErr w:type="spellEnd"/>
       <w:r>
         <w:rPr>
-          <w:lang w:val="en-US"/>
-        </w:rPr>
-        <w:t xml:space="preserve"> push</w:t>
-      </w:r>
-      <w:r>
-        <w:rPr>
-          <w:lang w:val="en-US"/>
+          <w:lang w:val="es-ES"/>
         </w:rPr>
         <w:t xml:space="preserve"> </w:t>
       </w:r>
+      <w:proofErr w:type="spellStart"/>
+      <w:r>
+        <w:rPr>
+          <w:lang w:val="es-ES"/>
+        </w:rPr>
+        <w:t>branch</w:t>
+      </w:r>
+      <w:proofErr w:type="spellEnd"/>
+      <w:r>
+        <w:rPr>
+          <w:lang w:val="es-ES"/>
+        </w:rPr>
+        <w:t xml:space="preserve"> </w:t>
+      </w:r>
+      <w:proofErr w:type="spellStart"/>
       <w:r>
         <w:rPr>
           <w:i/>
-          <w:lang w:val="en-US"/>
-        </w:rPr>
-        <w:t>direction</w:t>
-      </w:r>
+          <w:lang w:val="es-ES"/>
+        </w:rPr>
+        <w:t>name_of_branch</w:t>
+      </w:r>
+      <w:proofErr w:type="spellEnd"/>
+    </w:p>
+    <w:p>
+      <w:pPr>
+        <w:pStyle w:val="Sinespaciado"/>
+        <w:numPr>
+          <w:ilvl w:val="1"/>
+          <w:numId w:val="1"/>
+        </w:numPr>
+        <w:rPr>
+          <w:lang w:val="en-US"/>
+        </w:rPr>
+      </w:pPr>
+      <w:proofErr w:type="spellStart"/>
+      <w:r>
+        <w:rPr>
+          <w:lang w:val="en-US"/>
+        </w:rPr>
+        <w:t>Git</w:t>
+      </w:r>
+      <w:proofErr w:type="spellEnd"/>
+      <w:r>
+        <w:rPr>
+          <w:lang w:val="en-US"/>
+        </w:rPr>
+        <w:t xml:space="preserve"> checkout –b </w:t>
+      </w:r>
+      <w:proofErr w:type="spellStart"/>
       <w:r>
         <w:rPr>
           <w:i/>
           <w:lang w:val="en-US"/>
         </w:rPr>
+        <w:t>name_of_branch</w:t>
+      </w:r>
+      <w:proofErr w:type="spellEnd"/>
+      <w:r>
+        <w:rPr>
+          <w:i/>
+          <w:lang w:val="en-US"/>
+        </w:rPr>
         <w:t xml:space="preserve"> </w:t>
       </w:r>
-      <w:proofErr w:type="spellStart"/>
-      <w:r>
-        <w:rPr>
-          <w:i/>
-          <w:lang w:val="en-US"/>
-        </w:rPr>
-        <w:t>branch_name</w:t>
-      </w:r>
-      <w:proofErr w:type="spellEnd"/>
-      <w:r>
-        <w:rPr>
-          <w:lang w:val="en-US"/>
-        </w:rPr>
-        <w:t xml:space="preserve"> (branch names </w:t>
-      </w:r>
-      <w:proofErr w:type="spellStart"/>
-      <w:r>
-        <w:rPr>
-          <w:lang w:val="en-US"/>
-        </w:rPr>
-        <w:t>referes</w:t>
-      </w:r>
-      <w:proofErr w:type="spellEnd"/>
-      <w:r>
-        <w:rPr>
-          <w:lang w:val="en-US"/>
-        </w:rPr>
-        <w:t xml:space="preserve"> to one of our branches, the one we want to push)</w:t>
-      </w:r>
-    </w:p>
-    <w:p>
-      <w:pPr>
-        <w:pStyle w:val="Prrafodelista"/>
-        <w:numPr>
-          <w:ilvl w:val="1"/>
-          <w:numId w:val="1"/>
-        </w:numPr>
-        <w:rPr>
-          <w:lang w:val="en-US"/>
-        </w:rPr>
-      </w:pPr>
-      <w:r>
-        <w:rPr>
-          <w:lang w:val="en-US"/>
-        </w:rPr>
-        <w:t xml:space="preserve">We can use </w:t>
-      </w:r>
-      <w:r>
-        <w:rPr>
-          <w:lang w:val="en-US"/>
-        </w:rPr>
-        <w:t>--</w:t>
-      </w:r>
-      <w:r>
-        <w:rPr>
-          <w:lang w:val="en-US"/>
-        </w:rPr>
-        <w:t>rebase to make sure our changes are sent</w:t>
-      </w:r>
-    </w:p>
-    <w:p>
-      <w:pPr>
-        <w:pStyle w:val="Prrafodelista"/>
+      <w:r>
+        <w:rPr>
+          <w:lang w:val="en-US"/>
+        </w:rPr>
+        <w:t xml:space="preserve">//allows us to create a branch and move to it </w:t>
+      </w:r>
+      <w:proofErr w:type="spellStart"/>
+      <w:r>
+        <w:rPr>
+          <w:lang w:val="en-US"/>
+        </w:rPr>
+        <w:t>inmediatelly</w:t>
+      </w:r>
+      <w:proofErr w:type="spellEnd"/>
+    </w:p>
+    <w:p>
+      <w:pPr>
+        <w:pStyle w:val="Sinespaciado"/>
         <w:numPr>
           <w:ilvl w:val="0"/>
           <w:numId w:val="1"/>
@@ -1152,720 +1973,6 @@
         <w:rPr>
           <w:lang w:val="en-US"/>
         </w:rPr>
-        <w:t xml:space="preserve">Mover </w:t>
-      </w:r>
-      <w:proofErr w:type="spellStart"/>
-      <w:r>
-        <w:rPr>
-          <w:lang w:val="en-US"/>
-        </w:rPr>
-        <w:t>archivos</w:t>
-      </w:r>
-      <w:proofErr w:type="spellEnd"/>
-    </w:p>
-    <w:p>
-      <w:pPr>
-        <w:pStyle w:val="Prrafodelista"/>
-        <w:numPr>
-          <w:ilvl w:val="1"/>
-          <w:numId w:val="1"/>
-        </w:numPr>
-        <w:rPr>
-          <w:lang w:val="en-US"/>
-        </w:rPr>
-      </w:pPr>
-      <w:r>
-        <w:rPr>
-          <w:lang w:val="en-US"/>
-        </w:rPr>
-        <w:t>C</w:t>
-      </w:r>
-      <w:r>
-        <w:rPr>
-          <w:lang w:val="en-US"/>
-        </w:rPr>
-        <w:t xml:space="preserve">hange </w:t>
-      </w:r>
-      <w:r>
-        <w:rPr>
-          <w:lang w:val="en-US"/>
-        </w:rPr>
-        <w:t xml:space="preserve">the location </w:t>
-      </w:r>
-      <w:r>
-        <w:rPr>
-          <w:lang w:val="en-US"/>
-        </w:rPr>
-        <w:t>manually in your OS</w:t>
-      </w:r>
-      <w:r>
-        <w:rPr>
-          <w:lang w:val="en-US"/>
-        </w:rPr>
-        <w:t xml:space="preserve"> (</w:t>
-      </w:r>
-      <w:proofErr w:type="spellStart"/>
-      <w:r>
-        <w:rPr>
-          <w:lang w:val="en-US"/>
-        </w:rPr>
-        <w:t>Git</w:t>
-      </w:r>
-      <w:proofErr w:type="spellEnd"/>
-      <w:r>
-        <w:rPr>
-          <w:lang w:val="en-US"/>
-        </w:rPr>
-        <w:t xml:space="preserve"> status will detect you deleted the file but added </w:t>
-      </w:r>
-      <w:r>
-        <w:rPr>
-          <w:lang w:val="en-US"/>
-        </w:rPr>
-        <w:t xml:space="preserve">it </w:t>
-      </w:r>
-      <w:r>
-        <w:rPr>
-          <w:lang w:val="en-US"/>
-        </w:rPr>
-        <w:t>in other direction</w:t>
-      </w:r>
-      <w:r>
-        <w:rPr>
-          <w:lang w:val="en-US"/>
-        </w:rPr>
-        <w:t>)</w:t>
-      </w:r>
-    </w:p>
-    <w:p>
-      <w:pPr>
-        <w:pStyle w:val="Prrafodelista"/>
-        <w:numPr>
-          <w:ilvl w:val="1"/>
-          <w:numId w:val="1"/>
-        </w:numPr>
-        <w:rPr>
-          <w:lang w:val="en-US"/>
-        </w:rPr>
-      </w:pPr>
-      <w:r>
-        <w:rPr>
-          <w:lang w:val="en-US"/>
-        </w:rPr>
-        <w:t>E</w:t>
-      </w:r>
-      <w:r>
-        <w:rPr>
-          <w:lang w:val="en-US"/>
-        </w:rPr>
-        <w:t>xecute the command “</w:t>
-      </w:r>
-      <w:proofErr w:type="spellStart"/>
-      <w:r>
-        <w:rPr>
-          <w:lang w:val="en-US"/>
-        </w:rPr>
-        <w:t>rm</w:t>
-      </w:r>
-      <w:proofErr w:type="spellEnd"/>
-      <w:r>
-        <w:rPr>
-          <w:lang w:val="en-US"/>
-        </w:rPr>
-        <w:t xml:space="preserve">” to the moved </w:t>
-      </w:r>
-      <w:r>
-        <w:rPr>
-          <w:lang w:val="en-US"/>
-        </w:rPr>
-        <w:t xml:space="preserve">file </w:t>
-      </w:r>
-      <w:r>
-        <w:rPr>
-          <w:lang w:val="en-US"/>
-        </w:rPr>
-        <w:t>and the command “add” to the file on its new location</w:t>
-      </w:r>
-    </w:p>
-    <w:p>
-      <w:pPr>
-        <w:pStyle w:val="Prrafodelista"/>
-        <w:numPr>
-          <w:ilvl w:val="2"/>
-          <w:numId w:val="1"/>
-        </w:numPr>
-        <w:rPr>
-          <w:lang w:val="en-US"/>
-        </w:rPr>
-      </w:pPr>
-      <w:proofErr w:type="spellStart"/>
-      <w:r>
-        <w:rPr>
-          <w:lang w:val="en-US"/>
-        </w:rPr>
-        <w:t>Git</w:t>
-      </w:r>
-      <w:proofErr w:type="spellEnd"/>
-      <w:r>
-        <w:rPr>
-          <w:lang w:val="en-US"/>
-        </w:rPr>
-        <w:t xml:space="preserve"> </w:t>
-      </w:r>
-      <w:proofErr w:type="spellStart"/>
-      <w:r>
-        <w:rPr>
-          <w:lang w:val="en-US"/>
-        </w:rPr>
-        <w:t>rm</w:t>
-      </w:r>
-      <w:proofErr w:type="spellEnd"/>
-      <w:r>
-        <w:rPr>
-          <w:lang w:val="en-US"/>
-        </w:rPr>
-        <w:t xml:space="preserve"> </w:t>
-      </w:r>
-      <w:proofErr w:type="spellStart"/>
-      <w:r>
-        <w:rPr>
-          <w:lang w:val="en-US"/>
-        </w:rPr>
-        <w:t>funciones.h</w:t>
-      </w:r>
-      <w:proofErr w:type="spellEnd"/>
-    </w:p>
-    <w:p>
-      <w:pPr>
-        <w:pStyle w:val="Prrafodelista"/>
-        <w:numPr>
-          <w:ilvl w:val="2"/>
-          <w:numId w:val="1"/>
-        </w:numPr>
-        <w:rPr>
-          <w:lang w:val="en-US"/>
-        </w:rPr>
-      </w:pPr>
-      <w:proofErr w:type="spellStart"/>
-      <w:r>
-        <w:rPr>
-          <w:lang w:val="en-US"/>
-        </w:rPr>
-        <w:t>Git</w:t>
-      </w:r>
-      <w:proofErr w:type="spellEnd"/>
-      <w:r>
-        <w:rPr>
-          <w:lang w:val="en-US"/>
-        </w:rPr>
-        <w:t xml:space="preserve"> add include/</w:t>
-      </w:r>
-      <w:proofErr w:type="spellStart"/>
-      <w:r>
-        <w:rPr>
-          <w:lang w:val="en-US"/>
-        </w:rPr>
-        <w:t>funciones.h</w:t>
-      </w:r>
-      <w:proofErr w:type="spellEnd"/>
-    </w:p>
-    <w:p>
-      <w:pPr>
-        <w:pStyle w:val="Prrafodelista"/>
-        <w:numPr>
-          <w:ilvl w:val="1"/>
-          <w:numId w:val="1"/>
-        </w:numPr>
-        <w:rPr>
-          <w:lang w:val="en-US"/>
-        </w:rPr>
-      </w:pPr>
-      <w:proofErr w:type="spellStart"/>
-      <w:r>
-        <w:rPr>
-          <w:lang w:val="en-US"/>
-        </w:rPr>
-        <w:t>Git</w:t>
-      </w:r>
-      <w:proofErr w:type="spellEnd"/>
-      <w:r>
-        <w:rPr>
-          <w:lang w:val="en-US"/>
-        </w:rPr>
-        <w:t xml:space="preserve"> status will detect the movement</w:t>
-      </w:r>
-    </w:p>
-    <w:p>
-      <w:pPr>
-        <w:pStyle w:val="Prrafodelista"/>
-        <w:numPr>
-          <w:ilvl w:val="0"/>
-          <w:numId w:val="1"/>
-        </w:numPr>
-        <w:rPr>
-          <w:lang w:val="es-ES"/>
-        </w:rPr>
-      </w:pPr>
-      <w:r>
-        <w:rPr>
-          <w:lang w:val="es-ES"/>
-        </w:rPr>
-        <w:t xml:space="preserve">Quitar del </w:t>
-      </w:r>
-      <w:proofErr w:type="spellStart"/>
-      <w:r>
-        <w:rPr>
-          <w:lang w:val="es-ES"/>
-        </w:rPr>
-        <w:t>staging</w:t>
-      </w:r>
-      <w:proofErr w:type="spellEnd"/>
-      <w:r>
-        <w:rPr>
-          <w:lang w:val="es-ES"/>
-        </w:rPr>
-        <w:t xml:space="preserve"> </w:t>
-      </w:r>
-      <w:proofErr w:type="spellStart"/>
-      <w:r>
-        <w:rPr>
-          <w:lang w:val="es-ES"/>
-        </w:rPr>
-        <w:t>index</w:t>
-      </w:r>
-      <w:proofErr w:type="spellEnd"/>
-      <w:r>
-        <w:rPr>
-          <w:lang w:val="es-ES"/>
-        </w:rPr>
-        <w:t xml:space="preserve"> un archivo que no queremos enviar al siguiente </w:t>
-      </w:r>
-      <w:proofErr w:type="spellStart"/>
-      <w:r>
-        <w:rPr>
-          <w:lang w:val="es-ES"/>
-        </w:rPr>
-        <w:t>c</w:t>
-      </w:r>
-      <w:r>
-        <w:rPr>
-          <w:lang w:val="es-ES"/>
-        </w:rPr>
-        <w:t>ommit</w:t>
-      </w:r>
-      <w:proofErr w:type="spellEnd"/>
-    </w:p>
-    <w:p>
-      <w:pPr>
-        <w:pStyle w:val="Prrafodelista"/>
-        <w:numPr>
-          <w:ilvl w:val="1"/>
-          <w:numId w:val="1"/>
-        </w:numPr>
-        <w:rPr>
-          <w:lang w:val="es-ES"/>
-        </w:rPr>
-      </w:pPr>
-      <w:proofErr w:type="spellStart"/>
-      <w:r>
-        <w:rPr>
-          <w:lang w:val="es-ES"/>
-        </w:rPr>
-        <w:t>Git</w:t>
-      </w:r>
-      <w:proofErr w:type="spellEnd"/>
-      <w:r>
-        <w:rPr>
-          <w:lang w:val="es-ES"/>
-        </w:rPr>
-        <w:t xml:space="preserve"> </w:t>
-      </w:r>
-      <w:proofErr w:type="spellStart"/>
-      <w:r>
-        <w:rPr>
-          <w:lang w:val="es-ES"/>
-        </w:rPr>
-        <w:t>reset</w:t>
-      </w:r>
-      <w:proofErr w:type="spellEnd"/>
-      <w:r>
-        <w:rPr>
-          <w:lang w:val="es-ES"/>
-        </w:rPr>
-        <w:t xml:space="preserve"> HEAD </w:t>
-      </w:r>
-      <w:proofErr w:type="spellStart"/>
-      <w:r>
-        <w:rPr>
-          <w:i/>
-          <w:lang w:val="es-ES"/>
-        </w:rPr>
-        <w:t>nombre_archivo</w:t>
-      </w:r>
-      <w:proofErr w:type="spellEnd"/>
-    </w:p>
-    <w:p>
-      <w:pPr>
-        <w:pStyle w:val="Prrafodelista"/>
-        <w:numPr>
-          <w:ilvl w:val="0"/>
-          <w:numId w:val="1"/>
-        </w:numPr>
-        <w:rPr>
-          <w:lang w:val="es-ES"/>
-        </w:rPr>
-      </w:pPr>
-      <w:r>
-        <w:rPr>
-          <w:lang w:val="es-ES"/>
-        </w:rPr>
-        <w:t>Regresar a la versión anterior de un archivo</w:t>
-      </w:r>
-      <w:r>
-        <w:rPr>
-          <w:lang w:val="es-ES"/>
-        </w:rPr>
-        <w:t xml:space="preserve"> (la versión que teníamos en el último </w:t>
-      </w:r>
-      <w:proofErr w:type="spellStart"/>
-      <w:r>
-        <w:rPr>
-          <w:lang w:val="es-ES"/>
-        </w:rPr>
-        <w:t>commit</w:t>
-      </w:r>
-      <w:proofErr w:type="spellEnd"/>
-      <w:r>
-        <w:rPr>
-          <w:lang w:val="es-ES"/>
-        </w:rPr>
-        <w:t>)</w:t>
-      </w:r>
-    </w:p>
-    <w:p>
-      <w:pPr>
-        <w:pStyle w:val="Prrafodelista"/>
-        <w:numPr>
-          <w:ilvl w:val="1"/>
-          <w:numId w:val="1"/>
-        </w:numPr>
-        <w:rPr>
-          <w:lang w:val="es-ES"/>
-        </w:rPr>
-      </w:pPr>
-      <w:proofErr w:type="spellStart"/>
-      <w:r>
-        <w:rPr>
-          <w:lang w:val="es-ES"/>
-        </w:rPr>
-        <w:t>Git</w:t>
-      </w:r>
-      <w:proofErr w:type="spellEnd"/>
-      <w:r>
-        <w:rPr>
-          <w:lang w:val="es-ES"/>
-        </w:rPr>
-        <w:t xml:space="preserve"> </w:t>
-      </w:r>
-      <w:proofErr w:type="spellStart"/>
-      <w:r>
-        <w:rPr>
-          <w:lang w:val="es-ES"/>
-        </w:rPr>
-        <w:t>checkout</w:t>
-      </w:r>
-      <w:proofErr w:type="spellEnd"/>
-      <w:r>
-        <w:rPr>
-          <w:lang w:val="es-ES"/>
-        </w:rPr>
-        <w:t xml:space="preserve"> – </w:t>
-      </w:r>
-      <w:proofErr w:type="spellStart"/>
-      <w:r>
-        <w:rPr>
-          <w:i/>
-          <w:lang w:val="es-ES"/>
-        </w:rPr>
-        <w:t>nombre_archivo</w:t>
-      </w:r>
-      <w:proofErr w:type="spellEnd"/>
-    </w:p>
-    <w:p>
-      <w:pPr>
-        <w:pStyle w:val="Prrafodelista"/>
-        <w:numPr>
-          <w:ilvl w:val="0"/>
-          <w:numId w:val="1"/>
-        </w:numPr>
-        <w:rPr>
-          <w:lang w:val="es-ES"/>
-        </w:rPr>
-      </w:pPr>
-      <w:r>
-        <w:rPr>
-          <w:lang w:val="es-ES"/>
-        </w:rPr>
-        <w:t xml:space="preserve">Examinar los distintos </w:t>
-      </w:r>
-      <w:proofErr w:type="spellStart"/>
-      <w:r>
-        <w:rPr>
-          <w:lang w:val="es-ES"/>
-        </w:rPr>
-        <w:t>commits</w:t>
-      </w:r>
-      <w:proofErr w:type="spellEnd"/>
-      <w:r>
-        <w:rPr>
-          <w:lang w:val="es-ES"/>
-        </w:rPr>
-        <w:t xml:space="preserve"> que hemos hecho</w:t>
-      </w:r>
-    </w:p>
-    <w:p>
-      <w:pPr>
-        <w:pStyle w:val="Prrafodelista"/>
-        <w:numPr>
-          <w:ilvl w:val="1"/>
-          <w:numId w:val="1"/>
-        </w:numPr>
-        <w:rPr>
-          <w:lang w:val="es-ES"/>
-        </w:rPr>
-      </w:pPr>
-      <w:proofErr w:type="spellStart"/>
-      <w:r>
-        <w:rPr>
-          <w:lang w:val="es-ES"/>
-        </w:rPr>
-        <w:t>Git</w:t>
-      </w:r>
-      <w:proofErr w:type="spellEnd"/>
-      <w:r>
-        <w:rPr>
-          <w:lang w:val="es-ES"/>
-        </w:rPr>
-        <w:t xml:space="preserve"> log</w:t>
-      </w:r>
-    </w:p>
-    <w:p>
-      <w:pPr>
-        <w:pStyle w:val="Prrafodelista"/>
-        <w:numPr>
-          <w:ilvl w:val="1"/>
-          <w:numId w:val="1"/>
-        </w:numPr>
-        <w:rPr>
-          <w:lang w:val="es-ES"/>
-        </w:rPr>
-      </w:pPr>
-      <w:proofErr w:type="spellStart"/>
-      <w:r>
-        <w:rPr>
-          <w:lang w:val="es-ES"/>
-        </w:rPr>
-        <w:t>Git</w:t>
-      </w:r>
-      <w:proofErr w:type="spellEnd"/>
-      <w:r>
-        <w:rPr>
-          <w:lang w:val="es-ES"/>
-        </w:rPr>
-        <w:t xml:space="preserve"> log </w:t>
-      </w:r>
-      <w:r>
-        <w:rPr>
-          <w:lang w:val="es-ES"/>
-        </w:rPr>
-        <w:t>–</w:t>
-      </w:r>
-      <w:proofErr w:type="spellStart"/>
-      <w:r>
-        <w:rPr>
-          <w:lang w:val="es-ES"/>
-        </w:rPr>
-        <w:t>oneline</w:t>
-      </w:r>
-      <w:proofErr w:type="spellEnd"/>
-      <w:r>
-        <w:rPr>
-          <w:lang w:val="es-ES"/>
-        </w:rPr>
-        <w:t xml:space="preserve"> --</w:t>
-      </w:r>
-      <w:proofErr w:type="spellStart"/>
-      <w:r>
-        <w:rPr>
-          <w:lang w:val="es-ES"/>
-        </w:rPr>
-        <w:t>decorate</w:t>
-      </w:r>
-      <w:proofErr w:type="spellEnd"/>
-    </w:p>
-    <w:p>
-      <w:pPr>
-        <w:pStyle w:val="Ttulo2"/>
-        <w:rPr>
-          <w:lang w:val="es-ES"/>
-        </w:rPr>
-      </w:pPr>
-      <w:proofErr w:type="spellStart"/>
-      <w:r>
-        <w:rPr>
-          <w:lang w:val="es-ES"/>
-        </w:rPr>
-        <w:t>Branches</w:t>
-      </w:r>
-      <w:proofErr w:type="spellEnd"/>
-    </w:p>
-    <w:p>
-      <w:pPr>
-        <w:pStyle w:val="Sinespaciado"/>
-        <w:rPr>
-          <w:lang w:val="es-ES"/>
-        </w:rPr>
-      </w:pPr>
-    </w:p>
-    <w:p>
-      <w:pPr>
-        <w:pStyle w:val="Sinespaciado"/>
-        <w:numPr>
-          <w:ilvl w:val="0"/>
-          <w:numId w:val="1"/>
-        </w:numPr>
-        <w:rPr>
-          <w:lang w:val="es-ES"/>
-        </w:rPr>
-      </w:pPr>
-      <w:r>
-        <w:rPr>
-          <w:lang w:val="es-ES"/>
-        </w:rPr>
-        <w:t>Creamos nuevas ramas</w:t>
-      </w:r>
-    </w:p>
-    <w:p>
-      <w:pPr>
-        <w:pStyle w:val="Sinespaciado"/>
-        <w:numPr>
-          <w:ilvl w:val="1"/>
-          <w:numId w:val="1"/>
-        </w:numPr>
-        <w:rPr>
-          <w:lang w:val="es-ES"/>
-        </w:rPr>
-      </w:pPr>
-      <w:proofErr w:type="spellStart"/>
-      <w:r>
-        <w:rPr>
-          <w:lang w:val="es-ES"/>
-        </w:rPr>
-        <w:t>Git</w:t>
-      </w:r>
-      <w:proofErr w:type="spellEnd"/>
-      <w:r>
-        <w:rPr>
-          <w:lang w:val="es-ES"/>
-        </w:rPr>
-        <w:t xml:space="preserve"> </w:t>
-      </w:r>
-      <w:proofErr w:type="spellStart"/>
-      <w:r>
-        <w:rPr>
-          <w:lang w:val="es-ES"/>
-        </w:rPr>
-        <w:t>branch</w:t>
-      </w:r>
-      <w:proofErr w:type="spellEnd"/>
-      <w:r>
-        <w:rPr>
-          <w:lang w:val="es-ES"/>
-        </w:rPr>
-        <w:t xml:space="preserve"> </w:t>
-      </w:r>
-      <w:proofErr w:type="spellStart"/>
-      <w:r>
-        <w:rPr>
-          <w:i/>
-          <w:lang w:val="es-ES"/>
-        </w:rPr>
-        <w:t>name_of_branch</w:t>
-      </w:r>
-      <w:proofErr w:type="spellEnd"/>
-    </w:p>
-    <w:p>
-      <w:pPr>
-        <w:pStyle w:val="Sinespaciado"/>
-        <w:numPr>
-          <w:ilvl w:val="1"/>
-          <w:numId w:val="1"/>
-        </w:numPr>
-        <w:rPr>
-          <w:lang w:val="en-US"/>
-        </w:rPr>
-      </w:pPr>
-      <w:proofErr w:type="spellStart"/>
-      <w:r>
-        <w:rPr>
-          <w:lang w:val="en-US"/>
-        </w:rPr>
-        <w:t>Git</w:t>
-      </w:r>
-      <w:proofErr w:type="spellEnd"/>
-      <w:r>
-        <w:rPr>
-          <w:lang w:val="en-US"/>
-        </w:rPr>
-        <w:t xml:space="preserve"> checkout –b </w:t>
-      </w:r>
-      <w:proofErr w:type="spellStart"/>
-      <w:r>
-        <w:rPr>
-          <w:i/>
-          <w:lang w:val="en-US"/>
-        </w:rPr>
-        <w:t>name_of_branch</w:t>
-      </w:r>
-      <w:proofErr w:type="spellEnd"/>
-      <w:r>
-        <w:rPr>
-          <w:i/>
-          <w:lang w:val="en-US"/>
-        </w:rPr>
-        <w:t xml:space="preserve"> </w:t>
-      </w:r>
-      <w:r>
-        <w:rPr>
-          <w:lang w:val="en-US"/>
-        </w:rPr>
-        <w:t xml:space="preserve">//allows us to create a branch and move to it </w:t>
-      </w:r>
-      <w:proofErr w:type="spellStart"/>
-      <w:r>
-        <w:rPr>
-          <w:lang w:val="en-US"/>
-        </w:rPr>
-        <w:t>inmediatelly</w:t>
-      </w:r>
-      <w:proofErr w:type="spellEnd"/>
-    </w:p>
-    <w:p>
-      <w:pPr>
-        <w:pStyle w:val="Sinespaciado"/>
-        <w:numPr>
-          <w:ilvl w:val="0"/>
-          <w:numId w:val="1"/>
-        </w:numPr>
-        <w:rPr>
-          <w:lang w:val="en-US"/>
-        </w:rPr>
-      </w:pPr>
-      <w:r>
-        <w:rPr>
-          <w:lang w:val="en-US"/>
-        </w:rPr>
-        <w:lastRenderedPageBreak/>
         <w:t>Check all branches in our Project</w:t>
       </w:r>
     </w:p>

</xml_diff>

<commit_message>
Se amplía la información del comando log en el archivo base
</commit_message>
<xml_diff>
--- a/Steps back to git.docx
+++ b/Steps back to git.docx
@@ -1652,88 +1652,60 @@
           <w:numId w:val="1"/>
         </w:numPr>
         <w:rPr>
-          <w:lang w:val="es-ES"/>
-        </w:rPr>
-      </w:pPr>
-      <w:proofErr w:type="spellStart"/>
-      <w:r>
-        <w:rPr>
-          <w:lang w:val="es-ES"/>
+          <w:lang w:val="en-US"/>
+        </w:rPr>
+      </w:pPr>
+      <w:proofErr w:type="spellStart"/>
+      <w:r>
+        <w:rPr>
+          <w:lang w:val="en-US"/>
         </w:rPr>
         <w:t>Git</w:t>
       </w:r>
       <w:proofErr w:type="spellEnd"/>
       <w:r>
         <w:rPr>
-          <w:lang w:val="es-ES"/>
+          <w:lang w:val="en-US"/>
         </w:rPr>
         <w:t xml:space="preserve"> log </w:t>
       </w:r>
       <w:r>
         <w:rPr>
-          <w:lang w:val="es-ES"/>
+          <w:lang w:val="en-US"/>
         </w:rPr>
         <w:t>–</w:t>
       </w:r>
       <w:proofErr w:type="spellStart"/>
       <w:r>
         <w:rPr>
-          <w:lang w:val="es-ES"/>
+          <w:lang w:val="en-US"/>
         </w:rPr>
         <w:t>oneline</w:t>
       </w:r>
       <w:proofErr w:type="spellEnd"/>
       <w:r>
         <w:rPr>
-          <w:lang w:val="es-ES"/>
+          <w:lang w:val="en-US"/>
         </w:rPr>
         <w:t xml:space="preserve"> </w:t>
       </w:r>
       <w:r>
         <w:rPr>
-          <w:lang w:val="es-ES"/>
+          <w:lang w:val="en-US"/>
         </w:rPr>
         <w:t>–</w:t>
       </w:r>
-      <w:proofErr w:type="spellStart"/>
-      <w:r>
-        <w:rPr>
-          <w:lang w:val="es-ES"/>
+      <w:r>
+        <w:rPr>
+          <w:lang w:val="en-US"/>
         </w:rPr>
         <w:t>decorate</w:t>
       </w:r>
-      <w:proofErr w:type="spellEnd"/>
-    </w:p>
-    <w:p>
-      <w:pPr>
-        <w:pStyle w:val="Prrafodelista"/>
-        <w:numPr>
-          <w:ilvl w:val="0"/>
-          <w:numId w:val="1"/>
-        </w:numPr>
-        <w:rPr>
-          <w:lang w:val="es-ES"/>
-        </w:rPr>
-      </w:pPr>
-      <w:r>
-        <w:rPr>
-          <w:lang w:val="es-ES"/>
-        </w:rPr>
-        <w:t xml:space="preserve">Recuperar archivos de un </w:t>
-      </w:r>
-      <w:proofErr w:type="spellStart"/>
-      <w:r>
-        <w:rPr>
-          <w:lang w:val="es-ES"/>
-        </w:rPr>
-        <w:t>commit</w:t>
-      </w:r>
-      <w:proofErr w:type="spellEnd"/>
-      <w:r>
-        <w:rPr>
-          <w:lang w:val="es-ES"/>
-        </w:rPr>
-        <w:t xml:space="preserve"> anterior</w:t>
+      <w:r>
+        <w:rPr>
+          <w:lang w:val="en-US"/>
+        </w:rPr>
+        <w:t xml:space="preserve"> (show everything in one line and with colors)</w:t>
       </w:r>
     </w:p>
     <w:p>
@@ -1759,45 +1731,198 @@
         <w:rPr>
           <w:lang w:val="en-US"/>
         </w:rPr>
-        <w:t xml:space="preserve"> checkout </w:t>
-      </w:r>
-      <w:proofErr w:type="spellStart"/>
+        <w:t xml:space="preserve"> log –p </w:t>
+      </w:r>
+      <w:r>
+        <w:rPr>
+          <w:lang w:val="en-US"/>
+        </w:rPr>
+        <w:t xml:space="preserve">-2 </w:t>
+      </w:r>
+      <w:r>
+        <w:rPr>
+          <w:lang w:val="en-US"/>
+        </w:rPr>
+        <w:t xml:space="preserve">(shows the </w:t>
+      </w:r>
+      <w:r>
+        <w:rPr>
+          <w:lang w:val="en-US"/>
+        </w:rPr>
+        <w:t>changes in that commit</w:t>
+      </w:r>
+      <w:r>
+        <w:rPr>
+          <w:lang w:val="en-US"/>
+        </w:rPr>
+        <w:t xml:space="preserve"> –the patch-</w:t>
+      </w:r>
+      <w:r>
+        <w:rPr>
+          <w:lang w:val="en-US"/>
+        </w:rPr>
+        <w:t>, only in the last two commits)</w:t>
+      </w:r>
+    </w:p>
+    <w:p>
+      <w:pPr>
+        <w:pStyle w:val="Prrafodelista"/>
+        <w:numPr>
+          <w:ilvl w:val="1"/>
+          <w:numId w:val="1"/>
+        </w:numPr>
+        <w:rPr>
+          <w:lang w:val="en-US"/>
+        </w:rPr>
+      </w:pPr>
+      <w:proofErr w:type="spellStart"/>
+      <w:r>
+        <w:rPr>
+          <w:lang w:val="en-US"/>
+        </w:rPr>
+        <w:t>Git</w:t>
+      </w:r>
+      <w:proofErr w:type="spellEnd"/>
+      <w:r>
+        <w:rPr>
+          <w:lang w:val="en-US"/>
+        </w:rPr>
+        <w:t xml:space="preserve"> log –pretty=</w:t>
+      </w:r>
       <w:r>
         <w:rPr>
           <w:i/>
           <w:lang w:val="en-US"/>
         </w:rPr>
-        <w:t>commit_</w:t>
-      </w:r>
-      <w:proofErr w:type="gramStart"/>
-      <w:r>
-        <w:rPr>
-          <w:i/>
-          <w:lang w:val="en-US"/>
-        </w:rPr>
-        <w:t>number</w:t>
-      </w:r>
-      <w:proofErr w:type="spellEnd"/>
-      <w:r>
-        <w:rPr>
-          <w:lang w:val="en-US"/>
-        </w:rPr>
-        <w:t xml:space="preserve"> </w:t>
-      </w:r>
-      <w:r>
-        <w:rPr>
-          <w:lang w:val="en-US"/>
-        </w:rPr>
-        <w:t xml:space="preserve"> </w:t>
+        <w:t>short | full | fuller</w:t>
+      </w:r>
+      <w:r>
+        <w:rPr>
+          <w:lang w:val="en-US"/>
+        </w:rPr>
+        <w:t xml:space="preserve"> (show commits with more or less info)</w:t>
+      </w:r>
+    </w:p>
+    <w:p>
+      <w:pPr>
+        <w:pStyle w:val="Prrafodelista"/>
+        <w:numPr>
+          <w:ilvl w:val="1"/>
+          <w:numId w:val="1"/>
+        </w:numPr>
+        <w:rPr>
+          <w:lang w:val="en-US"/>
+        </w:rPr>
+      </w:pPr>
+      <w:proofErr w:type="spellStart"/>
+      <w:r>
+        <w:rPr>
+          <w:lang w:val="en-US"/>
+        </w:rPr>
+        <w:t>Git</w:t>
+      </w:r>
+      <w:proofErr w:type="spellEnd"/>
+      <w:r>
+        <w:rPr>
+          <w:lang w:val="en-US"/>
+        </w:rPr>
+        <w:t xml:space="preserve"> log –relative-date</w:t>
       </w:r>
       <w:bookmarkStart w:id="0" w:name="_GoBack"/>
       <w:bookmarkEnd w:id="0"/>
+    </w:p>
+    <w:p>
+      <w:pPr>
+        <w:pStyle w:val="Prrafodelista"/>
+        <w:numPr>
+          <w:ilvl w:val="0"/>
+          <w:numId w:val="1"/>
+        </w:numPr>
+        <w:rPr>
+          <w:lang w:val="es-ES"/>
+        </w:rPr>
+      </w:pPr>
+      <w:r>
+        <w:rPr>
+          <w:lang w:val="es-ES"/>
+        </w:rPr>
+        <w:t xml:space="preserve">Recuperar archivos de un </w:t>
+      </w:r>
+      <w:proofErr w:type="spellStart"/>
+      <w:r>
+        <w:rPr>
+          <w:lang w:val="es-ES"/>
+        </w:rPr>
+        <w:t>commit</w:t>
+      </w:r>
+      <w:proofErr w:type="spellEnd"/>
+      <w:r>
+        <w:rPr>
+          <w:lang w:val="es-ES"/>
+        </w:rPr>
+        <w:t xml:space="preserve"> anterior</w:t>
+      </w:r>
+    </w:p>
+    <w:p>
+      <w:pPr>
+        <w:pStyle w:val="Prrafodelista"/>
+        <w:numPr>
+          <w:ilvl w:val="1"/>
+          <w:numId w:val="1"/>
+        </w:numPr>
+        <w:rPr>
+          <w:lang w:val="en-US"/>
+        </w:rPr>
+      </w:pPr>
+      <w:proofErr w:type="spellStart"/>
+      <w:r>
+        <w:rPr>
+          <w:lang w:val="en-US"/>
+        </w:rPr>
+        <w:t>Git</w:t>
+      </w:r>
+      <w:proofErr w:type="spellEnd"/>
+      <w:r>
+        <w:rPr>
+          <w:lang w:val="en-US"/>
+        </w:rPr>
+        <w:t xml:space="preserve"> checkout </w:t>
+      </w:r>
       <w:proofErr w:type="spellStart"/>
       <w:r>
         <w:rPr>
           <w:i/>
           <w:lang w:val="en-US"/>
         </w:rPr>
+        <w:t>commit_</w:t>
+      </w:r>
+      <w:proofErr w:type="gramStart"/>
+      <w:r>
+        <w:rPr>
+          <w:i/>
+          <w:lang w:val="en-US"/>
+        </w:rPr>
+        <w:t>number</w:t>
+      </w:r>
+      <w:proofErr w:type="spellEnd"/>
+      <w:r>
+        <w:rPr>
+          <w:lang w:val="en-US"/>
+        </w:rPr>
+        <w:t xml:space="preserve"> </w:t>
+      </w:r>
+      <w:r>
+        <w:rPr>
+          <w:lang w:val="en-US"/>
+        </w:rPr>
+        <w:t xml:space="preserve"> </w:t>
+      </w:r>
+      <w:proofErr w:type="spellStart"/>
+      <w:r>
+        <w:rPr>
+          <w:i/>
+          <w:lang w:val="en-US"/>
+        </w:rPr>
         <w:t>file</w:t>
       </w:r>
       <w:proofErr w:type="gramEnd"/>
@@ -1822,6 +1947,7 @@
         <w:rPr>
           <w:lang w:val="es-ES"/>
         </w:rPr>
+        <w:lastRenderedPageBreak/>
         <w:t>Branches</w:t>
       </w:r>
       <w:proofErr w:type="spellEnd"/>
@@ -1867,6 +1993,1031 @@
       <w:r>
         <w:rPr>
           <w:lang w:val="es-ES"/>
+        </w:rPr>
+        <w:t>Git</w:t>
+      </w:r>
+      <w:proofErr w:type="spellEnd"/>
+      <w:r>
+        <w:rPr>
+          <w:lang w:val="es-ES"/>
+        </w:rPr>
+        <w:t xml:space="preserve"> </w:t>
+      </w:r>
+      <w:proofErr w:type="spellStart"/>
+      <w:r>
+        <w:rPr>
+          <w:lang w:val="es-ES"/>
+        </w:rPr>
+        <w:t>branch</w:t>
+      </w:r>
+      <w:proofErr w:type="spellEnd"/>
+      <w:r>
+        <w:rPr>
+          <w:lang w:val="es-ES"/>
+        </w:rPr>
+        <w:t xml:space="preserve"> </w:t>
+      </w:r>
+      <w:proofErr w:type="spellStart"/>
+      <w:r>
+        <w:rPr>
+          <w:i/>
+          <w:lang w:val="es-ES"/>
+        </w:rPr>
+        <w:t>name_of_branch</w:t>
+      </w:r>
+      <w:proofErr w:type="spellEnd"/>
+    </w:p>
+    <w:p>
+      <w:pPr>
+        <w:pStyle w:val="Sinespaciado"/>
+        <w:numPr>
+          <w:ilvl w:val="1"/>
+          <w:numId w:val="1"/>
+        </w:numPr>
+        <w:rPr>
+          <w:lang w:val="en-US"/>
+        </w:rPr>
+      </w:pPr>
+      <w:proofErr w:type="spellStart"/>
+      <w:r>
+        <w:rPr>
+          <w:lang w:val="en-US"/>
+        </w:rPr>
+        <w:t>Git</w:t>
+      </w:r>
+      <w:proofErr w:type="spellEnd"/>
+      <w:r>
+        <w:rPr>
+          <w:lang w:val="en-US"/>
+        </w:rPr>
+        <w:t xml:space="preserve"> checkout –b </w:t>
+      </w:r>
+      <w:proofErr w:type="spellStart"/>
+      <w:r>
+        <w:rPr>
+          <w:i/>
+          <w:lang w:val="en-US"/>
+        </w:rPr>
+        <w:t>name_of_branch</w:t>
+      </w:r>
+      <w:proofErr w:type="spellEnd"/>
+      <w:r>
+        <w:rPr>
+          <w:i/>
+          <w:lang w:val="en-US"/>
+        </w:rPr>
+        <w:t xml:space="preserve"> </w:t>
+      </w:r>
+      <w:r>
+        <w:rPr>
+          <w:lang w:val="en-US"/>
+        </w:rPr>
+        <w:t xml:space="preserve">//allows us to create a branch and move to it </w:t>
+      </w:r>
+      <w:proofErr w:type="spellStart"/>
+      <w:r>
+        <w:rPr>
+          <w:lang w:val="en-US"/>
+        </w:rPr>
+        <w:t>inmediatelly</w:t>
+      </w:r>
+      <w:proofErr w:type="spellEnd"/>
+    </w:p>
+    <w:p>
+      <w:pPr>
+        <w:pStyle w:val="Sinespaciado"/>
+        <w:numPr>
+          <w:ilvl w:val="0"/>
+          <w:numId w:val="1"/>
+        </w:numPr>
+        <w:rPr>
+          <w:lang w:val="en-US"/>
+        </w:rPr>
+      </w:pPr>
+      <w:r>
+        <w:rPr>
+          <w:lang w:val="en-US"/>
+        </w:rPr>
+        <w:t>Check all branches in our Project</w:t>
+      </w:r>
+    </w:p>
+    <w:p>
+      <w:pPr>
+        <w:pStyle w:val="Sinespaciado"/>
+        <w:numPr>
+          <w:ilvl w:val="1"/>
+          <w:numId w:val="1"/>
+        </w:numPr>
+        <w:rPr>
+          <w:lang w:val="en-US"/>
+        </w:rPr>
+      </w:pPr>
+      <w:proofErr w:type="spellStart"/>
+      <w:r>
+        <w:rPr>
+          <w:lang w:val="en-US"/>
+        </w:rPr>
+        <w:t>Git</w:t>
+      </w:r>
+      <w:proofErr w:type="spellEnd"/>
+      <w:r>
+        <w:rPr>
+          <w:lang w:val="en-US"/>
+        </w:rPr>
+        <w:t xml:space="preserve"> branch</w:t>
+      </w:r>
+    </w:p>
+    <w:p>
+      <w:pPr>
+        <w:pStyle w:val="Sinespaciado"/>
+        <w:numPr>
+          <w:ilvl w:val="1"/>
+          <w:numId w:val="1"/>
+        </w:numPr>
+        <w:rPr>
+          <w:lang w:val="en-US"/>
+        </w:rPr>
+      </w:pPr>
+      <w:proofErr w:type="spellStart"/>
+      <w:r>
+        <w:rPr>
+          <w:lang w:val="en-US"/>
+        </w:rPr>
+        <w:t>Git</w:t>
+      </w:r>
+      <w:proofErr w:type="spellEnd"/>
+      <w:r>
+        <w:rPr>
+          <w:lang w:val="en-US"/>
+        </w:rPr>
+        <w:t xml:space="preserve"> branch --all</w:t>
+      </w:r>
+    </w:p>
+    <w:p>
+      <w:pPr>
+        <w:pStyle w:val="Sinespaciado"/>
+        <w:numPr>
+          <w:ilvl w:val="0"/>
+          <w:numId w:val="1"/>
+        </w:numPr>
+        <w:rPr>
+          <w:lang w:val="en-US"/>
+        </w:rPr>
+      </w:pPr>
+      <w:r>
+        <w:rPr>
+          <w:lang w:val="en-US"/>
+        </w:rPr>
+        <w:t>Delete a branch</w:t>
+      </w:r>
+    </w:p>
+    <w:p>
+      <w:pPr>
+        <w:pStyle w:val="Sinespaciado"/>
+        <w:numPr>
+          <w:ilvl w:val="1"/>
+          <w:numId w:val="1"/>
+        </w:numPr>
+        <w:rPr>
+          <w:lang w:val="en-US"/>
+        </w:rPr>
+      </w:pPr>
+      <w:proofErr w:type="spellStart"/>
+      <w:r>
+        <w:rPr>
+          <w:lang w:val="en-US"/>
+        </w:rPr>
+        <w:t>Git</w:t>
+      </w:r>
+      <w:proofErr w:type="spellEnd"/>
+      <w:r>
+        <w:rPr>
+          <w:lang w:val="en-US"/>
+        </w:rPr>
+        <w:t xml:space="preserve"> branch –d </w:t>
+      </w:r>
+      <w:proofErr w:type="spellStart"/>
+      <w:r>
+        <w:rPr>
+          <w:i/>
+          <w:lang w:val="en-US"/>
+        </w:rPr>
+        <w:t>name_of_branch</w:t>
+      </w:r>
+      <w:proofErr w:type="spellEnd"/>
+    </w:p>
+    <w:p>
+      <w:pPr>
+        <w:pStyle w:val="Sinespaciado"/>
+        <w:numPr>
+          <w:ilvl w:val="0"/>
+          <w:numId w:val="1"/>
+        </w:numPr>
+        <w:rPr>
+          <w:lang w:val="en-US"/>
+        </w:rPr>
+      </w:pPr>
+      <w:proofErr w:type="spellStart"/>
+      <w:r>
+        <w:rPr>
+          <w:lang w:val="en-US"/>
+        </w:rPr>
+        <w:t>Fusionar</w:t>
+      </w:r>
+      <w:proofErr w:type="spellEnd"/>
+      <w:r>
+        <w:rPr>
+          <w:lang w:val="en-US"/>
+        </w:rPr>
+        <w:t xml:space="preserve"> </w:t>
+      </w:r>
+      <w:proofErr w:type="spellStart"/>
+      <w:r>
+        <w:rPr>
+          <w:lang w:val="en-US"/>
+        </w:rPr>
+        <w:t>ramas</w:t>
+      </w:r>
+      <w:proofErr w:type="spellEnd"/>
+    </w:p>
+    <w:p>
+      <w:pPr>
+        <w:pStyle w:val="Sinespaciado"/>
+        <w:numPr>
+          <w:ilvl w:val="1"/>
+          <w:numId w:val="1"/>
+        </w:numPr>
+        <w:rPr>
+          <w:lang w:val="es-NI"/>
+        </w:rPr>
+      </w:pPr>
+      <w:r>
+        <w:rPr>
+          <w:lang w:val="es-NI"/>
+        </w:rPr>
+        <w:t xml:space="preserve">Tenemos que estar ubicados en la rama de destino (p.ej. </w:t>
+      </w:r>
+      <w:r>
+        <w:rPr>
+          <w:lang w:val="es-NI"/>
+        </w:rPr>
+        <w:t>master)</w:t>
+      </w:r>
+    </w:p>
+    <w:p>
+      <w:pPr>
+        <w:pStyle w:val="Sinespaciado"/>
+        <w:numPr>
+          <w:ilvl w:val="1"/>
+          <w:numId w:val="1"/>
+        </w:numPr>
+        <w:rPr>
+          <w:lang w:val="es-NI"/>
+        </w:rPr>
+      </w:pPr>
+      <w:proofErr w:type="spellStart"/>
+      <w:r>
+        <w:rPr>
+          <w:lang w:val="es-NI"/>
+        </w:rPr>
+        <w:t>Git</w:t>
+      </w:r>
+      <w:proofErr w:type="spellEnd"/>
+      <w:r>
+        <w:rPr>
+          <w:lang w:val="es-NI"/>
+        </w:rPr>
+        <w:t xml:space="preserve"> </w:t>
+      </w:r>
+      <w:proofErr w:type="spellStart"/>
+      <w:r>
+        <w:rPr>
+          <w:lang w:val="es-NI"/>
+        </w:rPr>
+        <w:t>merge</w:t>
+      </w:r>
+      <w:proofErr w:type="spellEnd"/>
+      <w:r>
+        <w:rPr>
+          <w:lang w:val="es-NI"/>
+        </w:rPr>
+        <w:t xml:space="preserve"> </w:t>
+      </w:r>
+      <w:r>
+        <w:rPr>
+          <w:lang w:val="es-NI"/>
+        </w:rPr>
+        <w:softHyphen/>
+      </w:r>
+      <w:proofErr w:type="spellStart"/>
+      <w:r>
+        <w:rPr>
+          <w:i/>
+          <w:lang w:val="es-NI"/>
+        </w:rPr>
+        <w:t>rama_de_origen</w:t>
+      </w:r>
+      <w:proofErr w:type="spellEnd"/>
+      <w:r>
+        <w:rPr>
+          <w:lang w:val="es-NI"/>
+        </w:rPr>
+        <w:t xml:space="preserve"> (rama de origen se refiere a la rama desde la cual vienen los cambios)</w:t>
+      </w:r>
+    </w:p>
+    <w:p>
+      <w:pPr>
+        <w:pStyle w:val="Ttulo2"/>
+        <w:rPr>
+          <w:lang w:val="es-NI"/>
+        </w:rPr>
+      </w:pPr>
+      <w:proofErr w:type="spellStart"/>
+      <w:r>
+        <w:rPr>
+          <w:lang w:val="es-NI"/>
+        </w:rPr>
+        <w:t>Commits</w:t>
+      </w:r>
+      <w:proofErr w:type="spellEnd"/>
+    </w:p>
+    <w:p>
+      <w:pPr>
+        <w:pStyle w:val="Sinespaciado"/>
+        <w:rPr>
+          <w:lang w:val="es-NI"/>
+        </w:rPr>
+      </w:pPr>
+    </w:p>
+    <w:p>
+      <w:pPr>
+        <w:pStyle w:val="Sinespaciado"/>
+        <w:numPr>
+          <w:ilvl w:val="0"/>
+          <w:numId w:val="1"/>
+        </w:numPr>
+        <w:rPr>
+          <w:lang w:val="es-NI"/>
+        </w:rPr>
+      </w:pPr>
+      <w:r>
+        <w:rPr>
+          <w:lang w:val="es-NI"/>
+        </w:rPr>
+        <w:t xml:space="preserve">Regresar a un </w:t>
+      </w:r>
+      <w:proofErr w:type="spellStart"/>
+      <w:r>
+        <w:rPr>
+          <w:lang w:val="es-NI"/>
+        </w:rPr>
+        <w:t>commit</w:t>
+      </w:r>
+      <w:proofErr w:type="spellEnd"/>
+      <w:r>
+        <w:rPr>
+          <w:lang w:val="es-NI"/>
+        </w:rPr>
+        <w:t xml:space="preserve"> previo</w:t>
+      </w:r>
+    </w:p>
+    <w:p>
+      <w:pPr>
+        <w:pStyle w:val="Sinespaciado"/>
+        <w:numPr>
+          <w:ilvl w:val="1"/>
+          <w:numId w:val="1"/>
+        </w:numPr>
+        <w:rPr>
+          <w:lang w:val="es-NI"/>
+        </w:rPr>
+      </w:pPr>
+      <w:proofErr w:type="spellStart"/>
+      <w:r>
+        <w:rPr>
+          <w:lang w:val="es-NI"/>
+        </w:rPr>
+        <w:t>Git</w:t>
+      </w:r>
+      <w:proofErr w:type="spellEnd"/>
+      <w:r>
+        <w:rPr>
+          <w:lang w:val="es-NI"/>
+        </w:rPr>
+        <w:t xml:space="preserve"> </w:t>
+      </w:r>
+      <w:proofErr w:type="spellStart"/>
+      <w:r>
+        <w:rPr>
+          <w:lang w:val="es-NI"/>
+        </w:rPr>
+        <w:t>checkout</w:t>
+      </w:r>
+      <w:proofErr w:type="spellEnd"/>
+      <w:r>
+        <w:rPr>
+          <w:lang w:val="es-NI"/>
+        </w:rPr>
+        <w:t xml:space="preserve"> </w:t>
+      </w:r>
+      <w:proofErr w:type="spellStart"/>
+      <w:r>
+        <w:rPr>
+          <w:i/>
+          <w:lang w:val="es-NI"/>
+        </w:rPr>
+        <w:t>number_of_commit</w:t>
+      </w:r>
+      <w:proofErr w:type="spellEnd"/>
+    </w:p>
+    <w:p>
+      <w:pPr>
+        <w:pStyle w:val="Sinespaciado"/>
+        <w:numPr>
+          <w:ilvl w:val="0"/>
+          <w:numId w:val="1"/>
+        </w:numPr>
+        <w:rPr>
+          <w:lang w:val="es-NI"/>
+        </w:rPr>
+      </w:pPr>
+      <w:r>
+        <w:rPr>
+          <w:lang w:val="es-NI"/>
+        </w:rPr>
+        <w:t xml:space="preserve">Crear </w:t>
+      </w:r>
+      <w:proofErr w:type="spellStart"/>
+      <w:r>
+        <w:rPr>
+          <w:lang w:val="es-NI"/>
+        </w:rPr>
+        <w:t>tags</w:t>
+      </w:r>
+      <w:proofErr w:type="spellEnd"/>
+      <w:r>
+        <w:rPr>
+          <w:lang w:val="es-NI"/>
+        </w:rPr>
+        <w:t xml:space="preserve"> (alias a </w:t>
+      </w:r>
+      <w:proofErr w:type="spellStart"/>
+      <w:r>
+        <w:rPr>
+          <w:lang w:val="es-NI"/>
+        </w:rPr>
+        <w:t>commits</w:t>
+      </w:r>
+      <w:proofErr w:type="spellEnd"/>
+      <w:r>
+        <w:rPr>
+          <w:lang w:val="es-NI"/>
+        </w:rPr>
+        <w:t xml:space="preserve"> concretos)</w:t>
+      </w:r>
+    </w:p>
+    <w:p>
+      <w:pPr>
+        <w:pStyle w:val="Sinespaciado"/>
+        <w:numPr>
+          <w:ilvl w:val="1"/>
+          <w:numId w:val="1"/>
+        </w:numPr>
+        <w:rPr>
+          <w:lang w:val="en-US"/>
+        </w:rPr>
+      </w:pPr>
+      <w:proofErr w:type="spellStart"/>
+      <w:r>
+        <w:rPr>
+          <w:lang w:val="en-US"/>
+        </w:rPr>
+        <w:t>Git</w:t>
+      </w:r>
+      <w:proofErr w:type="spellEnd"/>
+      <w:r>
+        <w:rPr>
+          <w:lang w:val="en-US"/>
+        </w:rPr>
+        <w:t xml:space="preserve"> tag </w:t>
+      </w:r>
+      <w:proofErr w:type="spellStart"/>
+      <w:r>
+        <w:rPr>
+          <w:i/>
+          <w:lang w:val="en-US"/>
+        </w:rPr>
+        <w:t>new_name</w:t>
+      </w:r>
+      <w:proofErr w:type="spellEnd"/>
+      <w:r>
+        <w:rPr>
+          <w:lang w:val="en-US"/>
+        </w:rPr>
+        <w:t xml:space="preserve"> (if we are in the commit right now)</w:t>
+      </w:r>
+    </w:p>
+    <w:p>
+      <w:pPr>
+        <w:pStyle w:val="Sinespaciado"/>
+        <w:numPr>
+          <w:ilvl w:val="1"/>
+          <w:numId w:val="1"/>
+        </w:numPr>
+        <w:rPr>
+          <w:lang w:val="en-US"/>
+        </w:rPr>
+      </w:pPr>
+      <w:proofErr w:type="spellStart"/>
+      <w:r>
+        <w:rPr>
+          <w:lang w:val="en-US"/>
+        </w:rPr>
+        <w:t>Git</w:t>
+      </w:r>
+      <w:proofErr w:type="spellEnd"/>
+      <w:r>
+        <w:rPr>
+          <w:lang w:val="en-US"/>
+        </w:rPr>
+        <w:t xml:space="preserve"> tag </w:t>
+      </w:r>
+      <w:proofErr w:type="spellStart"/>
+      <w:r>
+        <w:rPr>
+          <w:i/>
+          <w:lang w:val="en-US"/>
+        </w:rPr>
+        <w:t>new_name</w:t>
+      </w:r>
+      <w:proofErr w:type="spellEnd"/>
+      <w:r>
+        <w:rPr>
+          <w:i/>
+          <w:lang w:val="en-US"/>
+        </w:rPr>
+        <w:softHyphen/>
+      </w:r>
+      <w:r>
+        <w:rPr>
+          <w:lang w:val="en-US"/>
+        </w:rPr>
+        <w:t xml:space="preserve"> </w:t>
+      </w:r>
+      <w:proofErr w:type="spellStart"/>
+      <w:r>
+        <w:rPr>
+          <w:i/>
+          <w:lang w:val="en-US"/>
+        </w:rPr>
+        <w:t>number_of_commit</w:t>
+      </w:r>
+      <w:proofErr w:type="spellEnd"/>
+      <w:r>
+        <w:rPr>
+          <w:lang w:val="en-US"/>
+        </w:rPr>
+        <w:t xml:space="preserve"> (if we are not in the commit right now)</w:t>
+      </w:r>
+    </w:p>
+    <w:p>
+      <w:pPr>
+        <w:pStyle w:val="Sinespaciado"/>
+        <w:numPr>
+          <w:ilvl w:val="0"/>
+          <w:numId w:val="1"/>
+        </w:numPr>
+        <w:rPr>
+          <w:lang w:val="en-US"/>
+        </w:rPr>
+      </w:pPr>
+      <w:proofErr w:type="spellStart"/>
+      <w:r>
+        <w:rPr>
+          <w:lang w:val="en-US"/>
+        </w:rPr>
+        <w:t>Ver</w:t>
+      </w:r>
+      <w:proofErr w:type="spellEnd"/>
+      <w:r>
+        <w:rPr>
+          <w:lang w:val="en-US"/>
+        </w:rPr>
+        <w:t xml:space="preserve"> la </w:t>
+      </w:r>
+      <w:proofErr w:type="spellStart"/>
+      <w:r>
+        <w:rPr>
+          <w:lang w:val="en-US"/>
+        </w:rPr>
+        <w:t>lista</w:t>
+      </w:r>
+      <w:proofErr w:type="spellEnd"/>
+      <w:r>
+        <w:rPr>
+          <w:lang w:val="en-US"/>
+        </w:rPr>
+        <w:t xml:space="preserve"> de tags</w:t>
+      </w:r>
+    </w:p>
+    <w:p>
+      <w:pPr>
+        <w:pStyle w:val="Sinespaciado"/>
+        <w:numPr>
+          <w:ilvl w:val="1"/>
+          <w:numId w:val="1"/>
+        </w:numPr>
+        <w:rPr>
+          <w:lang w:val="en-US"/>
+        </w:rPr>
+      </w:pPr>
+      <w:proofErr w:type="spellStart"/>
+      <w:r>
+        <w:rPr>
+          <w:lang w:val="en-US"/>
+        </w:rPr>
+        <w:t>Git</w:t>
+      </w:r>
+      <w:proofErr w:type="spellEnd"/>
+      <w:r>
+        <w:rPr>
+          <w:lang w:val="en-US"/>
+        </w:rPr>
+        <w:t xml:space="preserve"> tag</w:t>
+      </w:r>
+    </w:p>
+    <w:p>
+      <w:pPr>
+        <w:pStyle w:val="Ttulo2"/>
+        <w:rPr>
+          <w:lang w:val="es-ES"/>
+        </w:rPr>
+      </w:pPr>
+      <w:r>
+        <w:rPr>
+          <w:lang w:val="es-ES"/>
+        </w:rPr>
+        <w:t>Pasos básicos para administrar repositorios</w:t>
+      </w:r>
+    </w:p>
+    <w:p>
+      <w:pPr>
+        <w:pStyle w:val="Sinespaciado"/>
+        <w:rPr>
+          <w:lang w:val="es-ES"/>
+        </w:rPr>
+      </w:pPr>
+    </w:p>
+    <w:p>
+      <w:pPr>
+        <w:pStyle w:val="Prrafodelista"/>
+        <w:numPr>
+          <w:ilvl w:val="0"/>
+          <w:numId w:val="3"/>
+        </w:numPr>
+        <w:rPr>
+          <w:lang w:val="en-US"/>
+        </w:rPr>
+      </w:pPr>
+      <w:proofErr w:type="spellStart"/>
+      <w:r>
+        <w:rPr>
+          <w:lang w:val="en-US"/>
+        </w:rPr>
+        <w:t>Clonar</w:t>
+      </w:r>
+      <w:proofErr w:type="spellEnd"/>
+      <w:r>
+        <w:rPr>
+          <w:lang w:val="en-US"/>
+        </w:rPr>
+        <w:t xml:space="preserve"> un </w:t>
+      </w:r>
+      <w:proofErr w:type="spellStart"/>
+      <w:r>
+        <w:rPr>
+          <w:lang w:val="en-US"/>
+        </w:rPr>
+        <w:t>repositorio</w:t>
+      </w:r>
+      <w:proofErr w:type="spellEnd"/>
+    </w:p>
+    <w:p>
+      <w:pPr>
+        <w:pStyle w:val="Prrafodelista"/>
+        <w:numPr>
+          <w:ilvl w:val="1"/>
+          <w:numId w:val="3"/>
+        </w:numPr>
+        <w:rPr>
+          <w:lang w:val="en-US"/>
+        </w:rPr>
+      </w:pPr>
+      <w:proofErr w:type="spellStart"/>
+      <w:r>
+        <w:rPr>
+          <w:lang w:val="en-US"/>
+        </w:rPr>
+        <w:t>Git</w:t>
+      </w:r>
+      <w:proofErr w:type="spellEnd"/>
+      <w:r>
+        <w:rPr>
+          <w:lang w:val="en-US"/>
+        </w:rPr>
+        <w:t xml:space="preserve"> clone </w:t>
+      </w:r>
+      <w:r>
+        <w:rPr>
+          <w:lang w:val="en-US"/>
+        </w:rPr>
+        <w:t>https://github.com/ferguzon/datasciencecoursera</w:t>
+      </w:r>
+    </w:p>
+    <w:p>
+      <w:pPr>
+        <w:pStyle w:val="Ttulo2"/>
+        <w:rPr>
+          <w:lang w:val="es-ES"/>
+        </w:rPr>
+      </w:pPr>
+      <w:r>
+        <w:rPr>
+          <w:lang w:val="es-ES"/>
+        </w:rPr>
+        <w:t>Otros trucos</w:t>
+      </w:r>
+    </w:p>
+    <w:p>
+      <w:pPr>
+        <w:rPr>
+          <w:lang w:val="es-ES"/>
+        </w:rPr>
+      </w:pPr>
+    </w:p>
+    <w:p>
+      <w:pPr>
+        <w:pStyle w:val="Prrafodelista"/>
+        <w:numPr>
+          <w:ilvl w:val="0"/>
+          <w:numId w:val="4"/>
+        </w:numPr>
+        <w:rPr>
+          <w:lang w:val="es-ES"/>
+        </w:rPr>
+      </w:pPr>
+      <w:r>
+        <w:rPr>
+          <w:lang w:val="es-ES"/>
+        </w:rPr>
+        <w:t xml:space="preserve">Cambiar el editor de texto de </w:t>
+      </w:r>
+      <w:proofErr w:type="spellStart"/>
+      <w:r>
+        <w:rPr>
+          <w:lang w:val="es-ES"/>
+        </w:rPr>
+        <w:t>Git</w:t>
+      </w:r>
+      <w:proofErr w:type="spellEnd"/>
+    </w:p>
+    <w:p>
+      <w:pPr>
+        <w:pStyle w:val="Prrafodelista"/>
+        <w:numPr>
+          <w:ilvl w:val="1"/>
+          <w:numId w:val="4"/>
+        </w:numPr>
+        <w:rPr>
+          <w:lang w:val="es-ES"/>
+        </w:rPr>
+      </w:pPr>
+      <w:r>
+        <w:rPr>
+          <w:lang w:val="es-ES"/>
+        </w:rPr>
+        <w:t xml:space="preserve">Entrar al archivo </w:t>
+      </w:r>
+      <w:proofErr w:type="spellStart"/>
+      <w:r>
+        <w:rPr>
+          <w:lang w:val="es-ES"/>
+        </w:rPr>
+        <w:t>config</w:t>
+      </w:r>
+      <w:proofErr w:type="spellEnd"/>
+      <w:r>
+        <w:rPr>
+          <w:lang w:val="es-ES"/>
+        </w:rPr>
+        <w:t xml:space="preserve"> en la carpeta </w:t>
+      </w:r>
+      <w:proofErr w:type="gramStart"/>
+      <w:r>
+        <w:rPr>
+          <w:lang w:val="es-ES"/>
+        </w:rPr>
+        <w:t>de .</w:t>
+      </w:r>
+      <w:proofErr w:type="spellStart"/>
+      <w:r>
+        <w:rPr>
+          <w:lang w:val="es-ES"/>
+        </w:rPr>
+        <w:t>git</w:t>
+      </w:r>
+      <w:proofErr w:type="spellEnd"/>
+      <w:proofErr w:type="gramEnd"/>
+      <w:r>
+        <w:rPr>
+          <w:lang w:val="es-ES"/>
+        </w:rPr>
+        <w:t xml:space="preserve"> y agregar:</w:t>
+      </w:r>
+    </w:p>
+    <w:p>
+      <w:pPr>
+        <w:pStyle w:val="Prrafodelista"/>
+        <w:ind w:left="1440"/>
+        <w:rPr>
+          <w:lang w:val="es-ES"/>
+        </w:rPr>
+      </w:pPr>
+      <w:r>
+        <w:rPr>
+          <w:lang w:val="es-ES"/>
+        </w:rPr>
+        <w:t>[</w:t>
+      </w:r>
+      <w:proofErr w:type="spellStart"/>
+      <w:r>
+        <w:rPr>
+          <w:lang w:val="es-ES"/>
+        </w:rPr>
+        <w:t>core</w:t>
+      </w:r>
+      <w:proofErr w:type="spellEnd"/>
+      <w:r>
+        <w:rPr>
+          <w:lang w:val="es-ES"/>
+        </w:rPr>
+        <w:t>]</w:t>
+      </w:r>
+    </w:p>
+    <w:p>
+      <w:pPr>
+        <w:pStyle w:val="Prrafodelista"/>
+        <w:ind w:left="1440"/>
+        <w:rPr>
+          <w:lang w:val="es-ES"/>
+        </w:rPr>
+      </w:pPr>
+      <w:r>
+        <w:rPr>
+          <w:lang w:val="es-ES"/>
+        </w:rPr>
+        <w:t>editor = 'E:/Descargas/Programas portables/</w:t>
+      </w:r>
+      <w:proofErr w:type="spellStart"/>
+      <w:r>
+        <w:rPr>
+          <w:lang w:val="es-ES"/>
+        </w:rPr>
+        <w:t>Notepad</w:t>
+      </w:r>
+      <w:proofErr w:type="spellEnd"/>
+      <w:r>
+        <w:rPr>
+          <w:lang w:val="es-ES"/>
+        </w:rPr>
+        <w:t>++Portable/</w:t>
+      </w:r>
+      <w:proofErr w:type="spellStart"/>
+      <w:r>
+        <w:rPr>
+          <w:lang w:val="es-ES"/>
+        </w:rPr>
+        <w:t>Notepad</w:t>
+      </w:r>
+      <w:proofErr w:type="spellEnd"/>
+      <w:r>
+        <w:rPr>
+          <w:lang w:val="es-ES"/>
+        </w:rPr>
+        <w:t>++Portable.exe'</w:t>
+      </w:r>
+    </w:p>
+    <w:p>
+      <w:pPr>
+        <w:pStyle w:val="Ttulo2"/>
+        <w:rPr>
+          <w:lang w:val="es-ES"/>
+        </w:rPr>
+      </w:pPr>
+      <w:r>
+        <w:rPr>
+          <w:lang w:val="es-ES"/>
+        </w:rPr>
+        <w:t>Avanzado</w:t>
+      </w:r>
+    </w:p>
+    <w:p>
+      <w:pPr>
+        <w:pStyle w:val="Sinespaciado"/>
+        <w:rPr>
+          <w:lang w:val="es-ES"/>
+        </w:rPr>
+      </w:pPr>
+    </w:p>
+    <w:p>
+      <w:pPr>
+        <w:pStyle w:val="Prrafodelista"/>
+        <w:numPr>
+          <w:ilvl w:val="0"/>
+          <w:numId w:val="6"/>
+        </w:numPr>
+        <w:rPr>
+          <w:lang w:val="es-ES"/>
+        </w:rPr>
+      </w:pPr>
+      <w:r>
+        <w:rPr>
+          <w:lang w:val="es-ES"/>
+        </w:rPr>
+        <w:t xml:space="preserve">Examinar los distintos </w:t>
+      </w:r>
+      <w:proofErr w:type="spellStart"/>
+      <w:r>
+        <w:rPr>
+          <w:lang w:val="es-ES"/>
+        </w:rPr>
+        <w:t>commits</w:t>
+      </w:r>
+      <w:proofErr w:type="spellEnd"/>
+      <w:r>
+        <w:rPr>
+          <w:lang w:val="es-ES"/>
+        </w:rPr>
+        <w:t xml:space="preserve"> que hemos hecho</w:t>
+      </w:r>
+      <w:r>
+        <w:rPr>
+          <w:lang w:val="es-ES"/>
+        </w:rPr>
+        <w:t>. Podemos usar el parámetro –</w:t>
+      </w:r>
+      <w:proofErr w:type="spellStart"/>
+      <w:r>
+        <w:rPr>
+          <w:lang w:val="es-ES"/>
+        </w:rPr>
+        <w:t>pretty</w:t>
+      </w:r>
+      <w:proofErr w:type="spellEnd"/>
+      <w:r>
+        <w:rPr>
+          <w:lang w:val="es-ES"/>
+        </w:rPr>
+        <w:t xml:space="preserve"> para indicar a </w:t>
+      </w:r>
+      <w:proofErr w:type="spellStart"/>
+      <w:r>
+        <w:rPr>
+          <w:lang w:val="es-ES"/>
+        </w:rPr>
+        <w:t>git</w:t>
+      </w:r>
+      <w:proofErr w:type="spellEnd"/>
+      <w:r>
+        <w:rPr>
+          <w:lang w:val="es-ES"/>
+        </w:rPr>
+        <w:t xml:space="preserve"> el formato en el que queremos que muestre nuestros </w:t>
+      </w:r>
+      <w:proofErr w:type="spellStart"/>
+      <w:r>
+        <w:rPr>
+          <w:lang w:val="es-ES"/>
+        </w:rPr>
+        <w:t>commits</w:t>
+      </w:r>
+      <w:proofErr w:type="spellEnd"/>
+    </w:p>
+    <w:p>
+      <w:pPr>
+        <w:pStyle w:val="Prrafodelista"/>
+        <w:numPr>
+          <w:ilvl w:val="1"/>
+          <w:numId w:val="6"/>
+        </w:numPr>
+        <w:rPr>
+          <w:lang w:val="es-NI"/>
+        </w:rPr>
+      </w:pPr>
+      <w:proofErr w:type="spellStart"/>
+      <w:r>
+        <w:rPr>
+          <w:lang w:val="es-NI"/>
         </w:rPr>
         <w:lastRenderedPageBreak/>
         <w:t>Git</w:t>
@@ -1874,918 +3025,255 @@
       <w:proofErr w:type="spellEnd"/>
       <w:r>
         <w:rPr>
-          <w:lang w:val="es-ES"/>
+          <w:lang w:val="es-NI"/>
+        </w:rPr>
+        <w:t xml:space="preserve"> log --</w:t>
+      </w:r>
+      <w:proofErr w:type="spellStart"/>
+      <w:r>
+        <w:rPr>
+          <w:lang w:val="es-NI"/>
+        </w:rPr>
+        <w:t>pretty</w:t>
+      </w:r>
+      <w:proofErr w:type="spellEnd"/>
+      <w:r>
+        <w:rPr>
+          <w:lang w:val="es-NI"/>
+        </w:rPr>
+        <w:t>=</w:t>
+      </w:r>
+      <w:proofErr w:type="spellStart"/>
+      <w:r>
+        <w:rPr>
+          <w:lang w:val="es-NI"/>
+        </w:rPr>
+        <w:t>format</w:t>
+      </w:r>
+      <w:proofErr w:type="spellEnd"/>
+      <w:r>
+        <w:rPr>
+          <w:lang w:val="es-NI"/>
+        </w:rPr>
+        <w:t>:”</w:t>
+      </w:r>
+      <w:r>
+        <w:rPr>
+          <w:rFonts w:ascii="Lucida Console" w:hAnsi="Lucida Console" w:cs="Lucida Console"/>
+          <w:sz w:val="24"/>
+          <w:szCs w:val="24"/>
+          <w:lang w:val="es-NI"/>
         </w:rPr>
         <w:t xml:space="preserve"> </w:t>
       </w:r>
-      <w:proofErr w:type="spellStart"/>
-      <w:r>
-        <w:rPr>
-          <w:lang w:val="es-ES"/>
-        </w:rPr>
-        <w:t>branch</w:t>
-      </w:r>
-      <w:proofErr w:type="spellEnd"/>
-      <w:r>
-        <w:rPr>
-          <w:lang w:val="es-ES"/>
-        </w:rPr>
-        <w:t xml:space="preserve"> </w:t>
-      </w:r>
-      <w:proofErr w:type="spellStart"/>
-      <w:r>
-        <w:rPr>
-          <w:i/>
-          <w:lang w:val="es-ES"/>
-        </w:rPr>
-        <w:t>name_of_branch</w:t>
-      </w:r>
-      <w:proofErr w:type="spellEnd"/>
+      <w:r>
+        <w:rPr>
+          <w:lang w:val="es-NI"/>
+        </w:rPr>
+        <w:t>"%h - %</w:t>
+      </w:r>
+      <w:proofErr w:type="spellStart"/>
+      <w:proofErr w:type="gramStart"/>
+      <w:r>
+        <w:rPr>
+          <w:lang w:val="es-NI"/>
+        </w:rPr>
+        <w:t>an</w:t>
+      </w:r>
+      <w:proofErr w:type="spellEnd"/>
+      <w:r>
+        <w:rPr>
+          <w:lang w:val="es-NI"/>
+        </w:rPr>
+        <w:t xml:space="preserve"> :</w:t>
+      </w:r>
+      <w:proofErr w:type="gramEnd"/>
+      <w:r>
+        <w:rPr>
+          <w:lang w:val="es-NI"/>
+        </w:rPr>
+        <w:t xml:space="preserve"> %</w:t>
+      </w:r>
+      <w:proofErr w:type="spellStart"/>
+      <w:r>
+        <w:rPr>
+          <w:lang w:val="es-NI"/>
+        </w:rPr>
+        <w:t>ae</w:t>
+      </w:r>
+      <w:proofErr w:type="spellEnd"/>
+      <w:r>
+        <w:rPr>
+          <w:lang w:val="es-NI"/>
+        </w:rPr>
+        <w:t>"</w:t>
+      </w:r>
+      <w:r>
+        <w:rPr>
+          <w:lang w:val="es-NI"/>
+        </w:rPr>
+        <w:t xml:space="preserve"> (muestra el número hash corto del </w:t>
+      </w:r>
+      <w:proofErr w:type="spellStart"/>
+      <w:r>
+        <w:rPr>
+          <w:lang w:val="es-NI"/>
+        </w:rPr>
+        <w:t>commit</w:t>
+      </w:r>
+      <w:proofErr w:type="spellEnd"/>
+      <w:r>
+        <w:rPr>
+          <w:lang w:val="es-NI"/>
+        </w:rPr>
+        <w:t>, nombre del autor y su direcci</w:t>
+      </w:r>
+      <w:r>
+        <w:rPr>
+          <w:lang w:val="es-NI"/>
+        </w:rPr>
+        <w:t>ón de correo. Existen muchos más parámetros para este comando</w:t>
+      </w:r>
+    </w:p>
+    <w:p>
+      <w:pPr>
+        <w:pStyle w:val="Prrafodelista"/>
+        <w:numPr>
+          <w:ilvl w:val="1"/>
+          <w:numId w:val="6"/>
+        </w:numPr>
+        <w:rPr>
+          <w:lang w:val="es-NI"/>
+        </w:rPr>
+      </w:pPr>
+      <w:proofErr w:type="spellStart"/>
+      <w:r>
+        <w:rPr>
+          <w:lang w:val="es-NI"/>
+        </w:rPr>
+        <w:t>git</w:t>
+      </w:r>
+      <w:proofErr w:type="spellEnd"/>
+      <w:r>
+        <w:rPr>
+          <w:lang w:val="es-NI"/>
+        </w:rPr>
+        <w:t xml:space="preserve"> log --</w:t>
+      </w:r>
+      <w:proofErr w:type="spellStart"/>
+      <w:r>
+        <w:rPr>
+          <w:lang w:val="es-NI"/>
+        </w:rPr>
+        <w:t>pretty</w:t>
+      </w:r>
+      <w:proofErr w:type="spellEnd"/>
+      <w:r>
+        <w:rPr>
+          <w:lang w:val="es-NI"/>
+        </w:rPr>
+        <w:t>=</w:t>
+      </w:r>
+      <w:proofErr w:type="spellStart"/>
+      <w:r>
+        <w:rPr>
+          <w:lang w:val="es-NI"/>
+        </w:rPr>
+        <w:t>format</w:t>
+      </w:r>
+      <w:proofErr w:type="spellEnd"/>
+      <w:r>
+        <w:rPr>
+          <w:lang w:val="es-NI"/>
+        </w:rPr>
+        <w:t xml:space="preserve">:"%h %s" </w:t>
+      </w:r>
+      <w:r>
+        <w:rPr>
+          <w:lang w:val="es-NI"/>
+        </w:rPr>
+        <w:t>–</w:t>
+      </w:r>
+      <w:proofErr w:type="spellStart"/>
+      <w:r>
+        <w:rPr>
+          <w:lang w:val="es-NI"/>
+        </w:rPr>
+        <w:t>graph</w:t>
+      </w:r>
+      <w:proofErr w:type="spellEnd"/>
+      <w:r>
+        <w:rPr>
+          <w:lang w:val="es-NI"/>
+        </w:rPr>
+        <w:t xml:space="preserve"> (añade una gráfica que muestra la evoluci</w:t>
+      </w:r>
+      <w:r>
+        <w:rPr>
+          <w:lang w:val="es-NI"/>
+        </w:rPr>
+        <w:t>ón de nuestras ramas)</w:t>
+      </w:r>
+    </w:p>
+    <w:p>
+      <w:pPr>
+        <w:pStyle w:val="Prrafodelista"/>
+        <w:numPr>
+          <w:ilvl w:val="1"/>
+          <w:numId w:val="6"/>
+        </w:numPr>
+        <w:rPr>
+          <w:lang w:val="en-US"/>
+        </w:rPr>
+      </w:pPr>
+      <w:proofErr w:type="spellStart"/>
+      <w:r>
+        <w:rPr>
+          <w:lang w:val="en-US"/>
+        </w:rPr>
+        <w:t>Git</w:t>
+      </w:r>
+      <w:proofErr w:type="spellEnd"/>
+      <w:r>
+        <w:rPr>
+          <w:lang w:val="en-US"/>
+        </w:rPr>
+        <w:t xml:space="preserve"> log –stat (show statistics for files modified in each commit)</w:t>
+      </w:r>
+    </w:p>
+    <w:p>
+      <w:pPr>
+        <w:pStyle w:val="Prrafodelista"/>
+        <w:numPr>
+          <w:ilvl w:val="1"/>
+          <w:numId w:val="6"/>
+        </w:numPr>
+        <w:rPr>
+          <w:lang w:val="en-US"/>
+        </w:rPr>
+      </w:pPr>
+    </w:p>
+    <w:p>
+      <w:pPr>
+        <w:pStyle w:val="Prrafodelista"/>
+        <w:numPr>
+          <w:ilvl w:val="0"/>
+          <w:numId w:val="6"/>
+        </w:numPr>
+        <w:rPr>
+          <w:lang w:val="en-US"/>
+        </w:rPr>
+      </w:pPr>
     </w:p>
     <w:p>
       <w:pPr>
         <w:pStyle w:val="Sinespaciado"/>
         <w:numPr>
-          <w:ilvl w:val="1"/>
-          <w:numId w:val="1"/>
-        </w:numPr>
-        <w:rPr>
-          <w:lang w:val="en-US"/>
-        </w:rPr>
-      </w:pPr>
-      <w:proofErr w:type="spellStart"/>
-      <w:r>
-        <w:rPr>
-          <w:lang w:val="en-US"/>
-        </w:rPr>
-        <w:t>Git</w:t>
-      </w:r>
-      <w:proofErr w:type="spellEnd"/>
-      <w:r>
-        <w:rPr>
-          <w:lang w:val="en-US"/>
-        </w:rPr>
-        <w:t xml:space="preserve"> checkout –b </w:t>
-      </w:r>
-      <w:proofErr w:type="spellStart"/>
-      <w:r>
-        <w:rPr>
-          <w:i/>
-          <w:lang w:val="en-US"/>
-        </w:rPr>
-        <w:t>name_of_branch</w:t>
-      </w:r>
-      <w:proofErr w:type="spellEnd"/>
-      <w:r>
-        <w:rPr>
-          <w:i/>
-          <w:lang w:val="en-US"/>
-        </w:rPr>
-        <w:t xml:space="preserve"> </w:t>
-      </w:r>
-      <w:r>
-        <w:rPr>
-          <w:lang w:val="en-US"/>
-        </w:rPr>
-        <w:t xml:space="preserve">//allows us to create a branch and move to it </w:t>
-      </w:r>
-      <w:proofErr w:type="spellStart"/>
-      <w:r>
-        <w:rPr>
-          <w:lang w:val="en-US"/>
-        </w:rPr>
-        <w:t>inmediatelly</w:t>
-      </w:r>
-      <w:proofErr w:type="spellEnd"/>
-    </w:p>
-    <w:p>
-      <w:pPr>
-        <w:pStyle w:val="Sinespaciado"/>
-        <w:numPr>
           <w:ilvl w:val="0"/>
-          <w:numId w:val="1"/>
-        </w:numPr>
-        <w:rPr>
-          <w:lang w:val="en-US"/>
-        </w:rPr>
-      </w:pPr>
-      <w:r>
-        <w:rPr>
-          <w:lang w:val="en-US"/>
-        </w:rPr>
-        <w:t>Check all branches in our Project</w:t>
-      </w:r>
-    </w:p>
-    <w:p>
-      <w:pPr>
-        <w:pStyle w:val="Sinespaciado"/>
-        <w:numPr>
-          <w:ilvl w:val="1"/>
-          <w:numId w:val="1"/>
-        </w:numPr>
-        <w:rPr>
-          <w:lang w:val="en-US"/>
-        </w:rPr>
-      </w:pPr>
-      <w:proofErr w:type="spellStart"/>
-      <w:r>
-        <w:rPr>
-          <w:lang w:val="en-US"/>
-        </w:rPr>
-        <w:t>Git</w:t>
-      </w:r>
-      <w:proofErr w:type="spellEnd"/>
-      <w:r>
-        <w:rPr>
-          <w:lang w:val="en-US"/>
-        </w:rPr>
-        <w:t xml:space="preserve"> branch</w:t>
-      </w:r>
-    </w:p>
-    <w:p>
-      <w:pPr>
-        <w:pStyle w:val="Sinespaciado"/>
-        <w:numPr>
-          <w:ilvl w:val="1"/>
-          <w:numId w:val="1"/>
-        </w:numPr>
-        <w:rPr>
-          <w:lang w:val="en-US"/>
-        </w:rPr>
-      </w:pPr>
-      <w:proofErr w:type="spellStart"/>
-      <w:r>
-        <w:rPr>
-          <w:lang w:val="en-US"/>
-        </w:rPr>
-        <w:t>Git</w:t>
-      </w:r>
-      <w:proofErr w:type="spellEnd"/>
-      <w:r>
-        <w:rPr>
-          <w:lang w:val="en-US"/>
-        </w:rPr>
-        <w:t xml:space="preserve"> branch --all</w:t>
-      </w:r>
-    </w:p>
-    <w:p>
-      <w:pPr>
-        <w:pStyle w:val="Sinespaciado"/>
-        <w:numPr>
-          <w:ilvl w:val="0"/>
-          <w:numId w:val="1"/>
-        </w:numPr>
-        <w:rPr>
-          <w:lang w:val="en-US"/>
-        </w:rPr>
-      </w:pPr>
-      <w:r>
-        <w:rPr>
-          <w:lang w:val="en-US"/>
-        </w:rPr>
-        <w:t>Delete a branch</w:t>
-      </w:r>
-    </w:p>
-    <w:p>
-      <w:pPr>
-        <w:pStyle w:val="Sinespaciado"/>
-        <w:numPr>
-          <w:ilvl w:val="1"/>
-          <w:numId w:val="1"/>
-        </w:numPr>
-        <w:rPr>
-          <w:lang w:val="en-US"/>
-        </w:rPr>
-      </w:pPr>
-      <w:proofErr w:type="spellStart"/>
-      <w:r>
-        <w:rPr>
-          <w:lang w:val="en-US"/>
-        </w:rPr>
-        <w:t>Git</w:t>
-      </w:r>
-      <w:proofErr w:type="spellEnd"/>
-      <w:r>
-        <w:rPr>
-          <w:lang w:val="en-US"/>
-        </w:rPr>
-        <w:t xml:space="preserve"> branch –d </w:t>
-      </w:r>
-      <w:proofErr w:type="spellStart"/>
-      <w:r>
-        <w:rPr>
-          <w:i/>
-          <w:lang w:val="en-US"/>
-        </w:rPr>
-        <w:t>name_of_branch</w:t>
-      </w:r>
-      <w:proofErr w:type="spellEnd"/>
-    </w:p>
-    <w:p>
-      <w:pPr>
-        <w:pStyle w:val="Sinespaciado"/>
-        <w:numPr>
-          <w:ilvl w:val="0"/>
-          <w:numId w:val="1"/>
-        </w:numPr>
-        <w:rPr>
-          <w:lang w:val="en-US"/>
-        </w:rPr>
-      </w:pPr>
-      <w:proofErr w:type="spellStart"/>
-      <w:r>
-        <w:rPr>
-          <w:lang w:val="en-US"/>
-        </w:rPr>
-        <w:t>Fusionar</w:t>
-      </w:r>
-      <w:proofErr w:type="spellEnd"/>
-      <w:r>
-        <w:rPr>
-          <w:lang w:val="en-US"/>
-        </w:rPr>
-        <w:t xml:space="preserve"> </w:t>
-      </w:r>
-      <w:proofErr w:type="spellStart"/>
-      <w:r>
-        <w:rPr>
-          <w:lang w:val="en-US"/>
-        </w:rPr>
-        <w:t>ramas</w:t>
-      </w:r>
-      <w:proofErr w:type="spellEnd"/>
-    </w:p>
-    <w:p>
-      <w:pPr>
-        <w:pStyle w:val="Sinespaciado"/>
-        <w:numPr>
-          <w:ilvl w:val="1"/>
-          <w:numId w:val="1"/>
-        </w:numPr>
-        <w:rPr>
-          <w:lang w:val="es-NI"/>
-        </w:rPr>
-      </w:pPr>
-      <w:r>
-        <w:rPr>
-          <w:lang w:val="es-NI"/>
-        </w:rPr>
-        <w:t xml:space="preserve">Tenemos que estar ubicados en la rama de destino (p.ej. </w:t>
-      </w:r>
-      <w:r>
-        <w:rPr>
-          <w:lang w:val="es-NI"/>
-        </w:rPr>
-        <w:t>master)</w:t>
-      </w:r>
-    </w:p>
-    <w:p>
-      <w:pPr>
-        <w:pStyle w:val="Sinespaciado"/>
-        <w:numPr>
-          <w:ilvl w:val="1"/>
-          <w:numId w:val="1"/>
-        </w:numPr>
-        <w:rPr>
-          <w:lang w:val="es-NI"/>
-        </w:rPr>
-      </w:pPr>
-      <w:proofErr w:type="spellStart"/>
-      <w:r>
-        <w:rPr>
-          <w:lang w:val="es-NI"/>
-        </w:rPr>
-        <w:t>Git</w:t>
-      </w:r>
-      <w:proofErr w:type="spellEnd"/>
-      <w:r>
-        <w:rPr>
-          <w:lang w:val="es-NI"/>
-        </w:rPr>
-        <w:t xml:space="preserve"> </w:t>
-      </w:r>
-      <w:proofErr w:type="spellStart"/>
-      <w:r>
-        <w:rPr>
-          <w:lang w:val="es-NI"/>
-        </w:rPr>
-        <w:t>merge</w:t>
-      </w:r>
-      <w:proofErr w:type="spellEnd"/>
-      <w:r>
-        <w:rPr>
-          <w:lang w:val="es-NI"/>
-        </w:rPr>
-        <w:t xml:space="preserve"> </w:t>
-      </w:r>
-      <w:r>
-        <w:rPr>
-          <w:lang w:val="es-NI"/>
-        </w:rPr>
-        <w:softHyphen/>
-      </w:r>
-      <w:proofErr w:type="spellStart"/>
-      <w:r>
-        <w:rPr>
-          <w:i/>
-          <w:lang w:val="es-NI"/>
-        </w:rPr>
-        <w:t>rama_de_origen</w:t>
-      </w:r>
-      <w:proofErr w:type="spellEnd"/>
-      <w:r>
-        <w:rPr>
-          <w:lang w:val="es-NI"/>
-        </w:rPr>
-        <w:t xml:space="preserve"> (rama de origen se refiere a la rama desde la cual vienen los cambios)</w:t>
-      </w:r>
-    </w:p>
-    <w:p>
-      <w:pPr>
-        <w:pStyle w:val="Ttulo2"/>
-        <w:rPr>
-          <w:lang w:val="es-NI"/>
-        </w:rPr>
-      </w:pPr>
-      <w:proofErr w:type="spellStart"/>
-      <w:r>
-        <w:rPr>
-          <w:lang w:val="es-NI"/>
-        </w:rPr>
-        <w:t>Commits</w:t>
-      </w:r>
-      <w:proofErr w:type="spellEnd"/>
-    </w:p>
-    <w:p>
-      <w:pPr>
-        <w:pStyle w:val="Sinespaciado"/>
-        <w:rPr>
-          <w:lang w:val="es-NI"/>
-        </w:rPr>
-      </w:pPr>
-    </w:p>
-    <w:p>
-      <w:pPr>
-        <w:pStyle w:val="Sinespaciado"/>
-        <w:numPr>
-          <w:ilvl w:val="0"/>
-          <w:numId w:val="1"/>
-        </w:numPr>
-        <w:rPr>
-          <w:lang w:val="es-NI"/>
-        </w:rPr>
-      </w:pPr>
-      <w:r>
-        <w:rPr>
-          <w:lang w:val="es-NI"/>
-        </w:rPr>
-        <w:t xml:space="preserve">Regresar a un </w:t>
-      </w:r>
-      <w:proofErr w:type="spellStart"/>
-      <w:r>
-        <w:rPr>
-          <w:lang w:val="es-NI"/>
-        </w:rPr>
-        <w:t>commit</w:t>
-      </w:r>
-      <w:proofErr w:type="spellEnd"/>
-      <w:r>
-        <w:rPr>
-          <w:lang w:val="es-NI"/>
-        </w:rPr>
-        <w:t xml:space="preserve"> previo</w:t>
-      </w:r>
-    </w:p>
-    <w:p>
-      <w:pPr>
-        <w:pStyle w:val="Sinespaciado"/>
-        <w:numPr>
-          <w:ilvl w:val="1"/>
-          <w:numId w:val="1"/>
-        </w:numPr>
-        <w:rPr>
-          <w:lang w:val="es-NI"/>
-        </w:rPr>
-      </w:pPr>
-      <w:proofErr w:type="spellStart"/>
-      <w:r>
-        <w:rPr>
-          <w:lang w:val="es-NI"/>
-        </w:rPr>
-        <w:t>Git</w:t>
-      </w:r>
-      <w:proofErr w:type="spellEnd"/>
-      <w:r>
-        <w:rPr>
-          <w:lang w:val="es-NI"/>
-        </w:rPr>
-        <w:t xml:space="preserve"> </w:t>
-      </w:r>
-      <w:proofErr w:type="spellStart"/>
-      <w:r>
-        <w:rPr>
-          <w:lang w:val="es-NI"/>
-        </w:rPr>
-        <w:t>checkout</w:t>
-      </w:r>
-      <w:proofErr w:type="spellEnd"/>
-      <w:r>
-        <w:rPr>
-          <w:lang w:val="es-NI"/>
-        </w:rPr>
-        <w:t xml:space="preserve"> </w:t>
-      </w:r>
-      <w:proofErr w:type="spellStart"/>
-      <w:r>
-        <w:rPr>
-          <w:i/>
-          <w:lang w:val="es-NI"/>
-        </w:rPr>
-        <w:t>number_of_commit</w:t>
-      </w:r>
-      <w:proofErr w:type="spellEnd"/>
-    </w:p>
-    <w:p>
-      <w:pPr>
-        <w:pStyle w:val="Sinespaciado"/>
-        <w:numPr>
-          <w:ilvl w:val="0"/>
-          <w:numId w:val="1"/>
-        </w:numPr>
-        <w:rPr>
-          <w:lang w:val="es-NI"/>
-        </w:rPr>
-      </w:pPr>
-      <w:r>
-        <w:rPr>
-          <w:lang w:val="es-NI"/>
-        </w:rPr>
-        <w:t xml:space="preserve">Crear </w:t>
-      </w:r>
-      <w:proofErr w:type="spellStart"/>
-      <w:r>
-        <w:rPr>
-          <w:lang w:val="es-NI"/>
-        </w:rPr>
-        <w:t>tags</w:t>
-      </w:r>
-      <w:proofErr w:type="spellEnd"/>
-      <w:r>
-        <w:rPr>
-          <w:lang w:val="es-NI"/>
-        </w:rPr>
-        <w:t xml:space="preserve"> (alias a </w:t>
-      </w:r>
-      <w:proofErr w:type="spellStart"/>
-      <w:r>
-        <w:rPr>
-          <w:lang w:val="es-NI"/>
-        </w:rPr>
-        <w:t>commits</w:t>
-      </w:r>
-      <w:proofErr w:type="spellEnd"/>
-      <w:r>
-        <w:rPr>
-          <w:lang w:val="es-NI"/>
-        </w:rPr>
-        <w:t xml:space="preserve"> concretos)</w:t>
-      </w:r>
-    </w:p>
-    <w:p>
-      <w:pPr>
-        <w:pStyle w:val="Sinespaciado"/>
-        <w:numPr>
-          <w:ilvl w:val="1"/>
-          <w:numId w:val="1"/>
-        </w:numPr>
-        <w:rPr>
-          <w:lang w:val="en-US"/>
-        </w:rPr>
-      </w:pPr>
-      <w:proofErr w:type="spellStart"/>
-      <w:r>
-        <w:rPr>
-          <w:lang w:val="en-US"/>
-        </w:rPr>
-        <w:t>Git</w:t>
-      </w:r>
-      <w:proofErr w:type="spellEnd"/>
-      <w:r>
-        <w:rPr>
-          <w:lang w:val="en-US"/>
-        </w:rPr>
-        <w:t xml:space="preserve"> tag </w:t>
-      </w:r>
-      <w:proofErr w:type="spellStart"/>
-      <w:r>
-        <w:rPr>
-          <w:i/>
-          <w:lang w:val="en-US"/>
-        </w:rPr>
-        <w:t>new_name</w:t>
-      </w:r>
-      <w:proofErr w:type="spellEnd"/>
-      <w:r>
-        <w:rPr>
-          <w:lang w:val="en-US"/>
-        </w:rPr>
-        <w:t xml:space="preserve"> (if we are in the commit right now)</w:t>
-      </w:r>
-    </w:p>
-    <w:p>
-      <w:pPr>
-        <w:pStyle w:val="Sinespaciado"/>
-        <w:numPr>
-          <w:ilvl w:val="1"/>
-          <w:numId w:val="1"/>
-        </w:numPr>
-        <w:rPr>
-          <w:lang w:val="en-US"/>
-        </w:rPr>
-      </w:pPr>
-      <w:proofErr w:type="spellStart"/>
-      <w:r>
-        <w:rPr>
-          <w:lang w:val="en-US"/>
-        </w:rPr>
-        <w:t>Git</w:t>
-      </w:r>
-      <w:proofErr w:type="spellEnd"/>
-      <w:r>
-        <w:rPr>
-          <w:lang w:val="en-US"/>
-        </w:rPr>
-        <w:t xml:space="preserve"> tag </w:t>
-      </w:r>
-      <w:proofErr w:type="spellStart"/>
-      <w:r>
-        <w:rPr>
-          <w:i/>
-          <w:lang w:val="en-US"/>
-        </w:rPr>
-        <w:t>new_name</w:t>
-      </w:r>
-      <w:proofErr w:type="spellEnd"/>
-      <w:r>
-        <w:rPr>
-          <w:i/>
-          <w:lang w:val="en-US"/>
-        </w:rPr>
-        <w:softHyphen/>
-      </w:r>
-      <w:r>
-        <w:rPr>
-          <w:lang w:val="en-US"/>
-        </w:rPr>
-        <w:t xml:space="preserve"> </w:t>
-      </w:r>
-      <w:proofErr w:type="spellStart"/>
-      <w:r>
-        <w:rPr>
-          <w:i/>
-          <w:lang w:val="en-US"/>
-        </w:rPr>
-        <w:t>number_of_commit</w:t>
-      </w:r>
-      <w:proofErr w:type="spellEnd"/>
-      <w:r>
-        <w:rPr>
-          <w:lang w:val="en-US"/>
-        </w:rPr>
-        <w:t xml:space="preserve"> (if we are not in the commit right now)</w:t>
-      </w:r>
-    </w:p>
-    <w:p>
-      <w:pPr>
-        <w:pStyle w:val="Sinespaciado"/>
-        <w:numPr>
-          <w:ilvl w:val="0"/>
-          <w:numId w:val="1"/>
-        </w:numPr>
-        <w:rPr>
-          <w:lang w:val="en-US"/>
-        </w:rPr>
-      </w:pPr>
-      <w:proofErr w:type="spellStart"/>
-      <w:r>
-        <w:rPr>
-          <w:lang w:val="en-US"/>
-        </w:rPr>
-        <w:t>Ver</w:t>
-      </w:r>
-      <w:proofErr w:type="spellEnd"/>
-      <w:r>
-        <w:rPr>
-          <w:lang w:val="en-US"/>
-        </w:rPr>
-        <w:t xml:space="preserve"> la </w:t>
-      </w:r>
-      <w:proofErr w:type="spellStart"/>
-      <w:r>
-        <w:rPr>
-          <w:lang w:val="en-US"/>
-        </w:rPr>
-        <w:t>lista</w:t>
-      </w:r>
-      <w:proofErr w:type="spellEnd"/>
-      <w:r>
-        <w:rPr>
-          <w:lang w:val="en-US"/>
-        </w:rPr>
-        <w:t xml:space="preserve"> de tags</w:t>
-      </w:r>
-    </w:p>
-    <w:p>
-      <w:pPr>
-        <w:pStyle w:val="Sinespaciado"/>
-        <w:numPr>
-          <w:ilvl w:val="1"/>
-          <w:numId w:val="1"/>
-        </w:numPr>
-        <w:rPr>
-          <w:lang w:val="en-US"/>
-        </w:rPr>
-      </w:pPr>
-      <w:proofErr w:type="spellStart"/>
-      <w:r>
-        <w:rPr>
-          <w:lang w:val="en-US"/>
-        </w:rPr>
-        <w:t>Git</w:t>
-      </w:r>
-      <w:proofErr w:type="spellEnd"/>
-      <w:r>
-        <w:rPr>
-          <w:lang w:val="en-US"/>
-        </w:rPr>
-        <w:t xml:space="preserve"> tag</w:t>
-      </w:r>
-    </w:p>
-    <w:p>
-      <w:pPr>
-        <w:pStyle w:val="Ttulo2"/>
-        <w:rPr>
-          <w:lang w:val="es-ES"/>
-        </w:rPr>
-      </w:pPr>
-      <w:r>
-        <w:rPr>
-          <w:lang w:val="es-ES"/>
-        </w:rPr>
-        <w:t>Pasos básicos para administrar repositorios</w:t>
-      </w:r>
-    </w:p>
-    <w:p>
-      <w:pPr>
-        <w:pStyle w:val="Sinespaciado"/>
-        <w:rPr>
-          <w:lang w:val="es-ES"/>
-        </w:rPr>
-      </w:pPr>
-    </w:p>
-    <w:p>
-      <w:pPr>
-        <w:pStyle w:val="Prrafodelista"/>
-        <w:numPr>
-          <w:ilvl w:val="0"/>
-          <w:numId w:val="3"/>
-        </w:numPr>
-        <w:rPr>
-          <w:lang w:val="en-US"/>
-        </w:rPr>
-      </w:pPr>
-      <w:proofErr w:type="spellStart"/>
-      <w:r>
-        <w:rPr>
-          <w:lang w:val="en-US"/>
-        </w:rPr>
-        <w:t>Clonar</w:t>
-      </w:r>
-      <w:proofErr w:type="spellEnd"/>
-      <w:r>
-        <w:rPr>
-          <w:lang w:val="en-US"/>
-        </w:rPr>
-        <w:t xml:space="preserve"> un </w:t>
-      </w:r>
-      <w:proofErr w:type="spellStart"/>
-      <w:r>
-        <w:rPr>
-          <w:lang w:val="en-US"/>
-        </w:rPr>
-        <w:t>repositorio</w:t>
-      </w:r>
-      <w:proofErr w:type="spellEnd"/>
-    </w:p>
-    <w:p>
-      <w:pPr>
-        <w:pStyle w:val="Prrafodelista"/>
-        <w:numPr>
-          <w:ilvl w:val="1"/>
-          <w:numId w:val="3"/>
-        </w:numPr>
-        <w:rPr>
-          <w:lang w:val="en-US"/>
-        </w:rPr>
-      </w:pPr>
-      <w:proofErr w:type="spellStart"/>
-      <w:r>
-        <w:rPr>
-          <w:lang w:val="en-US"/>
-        </w:rPr>
-        <w:t>Git</w:t>
-      </w:r>
-      <w:proofErr w:type="spellEnd"/>
-      <w:r>
-        <w:rPr>
-          <w:lang w:val="en-US"/>
-        </w:rPr>
-        <w:t xml:space="preserve"> clone </w:t>
-      </w:r>
-      <w:r>
-        <w:rPr>
-          <w:lang w:val="en-US"/>
-        </w:rPr>
-        <w:t>https://github.com/ferguzon/datasciencecoursera</w:t>
-      </w:r>
-    </w:p>
-    <w:p>
-      <w:pPr>
-        <w:pStyle w:val="Ttulo2"/>
-        <w:rPr>
-          <w:lang w:val="es-ES"/>
-        </w:rPr>
-      </w:pPr>
-      <w:r>
-        <w:rPr>
-          <w:lang w:val="es-ES"/>
-        </w:rPr>
-        <w:t>Otros trucos</w:t>
-      </w:r>
-    </w:p>
-    <w:p>
-      <w:pPr>
-        <w:rPr>
-          <w:lang w:val="es-ES"/>
-        </w:rPr>
-      </w:pPr>
-    </w:p>
-    <w:p>
-      <w:pPr>
-        <w:pStyle w:val="Prrafodelista"/>
-        <w:numPr>
-          <w:ilvl w:val="0"/>
-          <w:numId w:val="4"/>
-        </w:numPr>
-        <w:rPr>
-          <w:lang w:val="es-ES"/>
-        </w:rPr>
-      </w:pPr>
-      <w:r>
-        <w:rPr>
-          <w:lang w:val="es-ES"/>
-        </w:rPr>
-        <w:t xml:space="preserve">Cambiar el editor de texto de </w:t>
-      </w:r>
-      <w:proofErr w:type="spellStart"/>
-      <w:r>
-        <w:rPr>
-          <w:lang w:val="es-ES"/>
-        </w:rPr>
-        <w:t>Git</w:t>
-      </w:r>
-      <w:proofErr w:type="spellEnd"/>
-    </w:p>
-    <w:p>
-      <w:pPr>
-        <w:pStyle w:val="Prrafodelista"/>
-        <w:numPr>
-          <w:ilvl w:val="1"/>
-          <w:numId w:val="4"/>
-        </w:numPr>
-        <w:rPr>
-          <w:lang w:val="es-ES"/>
-        </w:rPr>
-      </w:pPr>
-      <w:r>
-        <w:rPr>
-          <w:lang w:val="es-ES"/>
-        </w:rPr>
-        <w:t xml:space="preserve">Entrar al archivo </w:t>
-      </w:r>
-      <w:proofErr w:type="spellStart"/>
-      <w:r>
-        <w:rPr>
-          <w:lang w:val="es-ES"/>
-        </w:rPr>
-        <w:t>config</w:t>
-      </w:r>
-      <w:proofErr w:type="spellEnd"/>
-      <w:r>
-        <w:rPr>
-          <w:lang w:val="es-ES"/>
-        </w:rPr>
-        <w:t xml:space="preserve"> en la carpeta </w:t>
-      </w:r>
-      <w:proofErr w:type="gramStart"/>
-      <w:r>
-        <w:rPr>
-          <w:lang w:val="es-ES"/>
-        </w:rPr>
-        <w:t>de .</w:t>
-      </w:r>
-      <w:proofErr w:type="spellStart"/>
-      <w:r>
-        <w:rPr>
-          <w:lang w:val="es-ES"/>
-        </w:rPr>
-        <w:t>git</w:t>
-      </w:r>
-      <w:proofErr w:type="spellEnd"/>
-      <w:proofErr w:type="gramEnd"/>
-      <w:r>
-        <w:rPr>
-          <w:lang w:val="es-ES"/>
-        </w:rPr>
-        <w:t xml:space="preserve"> y agregar:</w:t>
-      </w:r>
-    </w:p>
-    <w:p>
-      <w:pPr>
-        <w:pStyle w:val="Prrafodelista"/>
-        <w:ind w:left="1440"/>
-        <w:rPr>
-          <w:lang w:val="es-ES"/>
-        </w:rPr>
-      </w:pPr>
-      <w:r>
-        <w:rPr>
-          <w:lang w:val="es-ES"/>
-        </w:rPr>
-        <w:t>[</w:t>
-      </w:r>
-      <w:proofErr w:type="spellStart"/>
-      <w:r>
-        <w:rPr>
-          <w:lang w:val="es-ES"/>
-        </w:rPr>
-        <w:t>core</w:t>
-      </w:r>
-      <w:proofErr w:type="spellEnd"/>
-      <w:r>
-        <w:rPr>
-          <w:lang w:val="es-ES"/>
-        </w:rPr>
-        <w:t>]</w:t>
-      </w:r>
-    </w:p>
-    <w:p>
-      <w:pPr>
-        <w:pStyle w:val="Prrafodelista"/>
-        <w:ind w:left="1440"/>
-        <w:rPr>
-          <w:lang w:val="es-ES"/>
-        </w:rPr>
-      </w:pPr>
-      <w:r>
-        <w:rPr>
-          <w:lang w:val="es-ES"/>
-        </w:rPr>
-        <w:t>editor = 'E:/Descargas/Programas portables/</w:t>
-      </w:r>
-      <w:proofErr w:type="spellStart"/>
-      <w:r>
-        <w:rPr>
-          <w:lang w:val="es-ES"/>
-        </w:rPr>
-        <w:t>Notepad</w:t>
-      </w:r>
-      <w:proofErr w:type="spellEnd"/>
-      <w:r>
-        <w:rPr>
-          <w:lang w:val="es-ES"/>
-        </w:rPr>
-        <w:t>++Portable/</w:t>
-      </w:r>
-      <w:proofErr w:type="spellStart"/>
-      <w:r>
-        <w:rPr>
-          <w:lang w:val="es-ES"/>
-        </w:rPr>
-        <w:t>Notepad</w:t>
-      </w:r>
-      <w:proofErr w:type="spellEnd"/>
-      <w:r>
-        <w:rPr>
-          <w:lang w:val="es-ES"/>
-        </w:rPr>
-        <w:t>++Portable.exe'</w:t>
-      </w:r>
-    </w:p>
-    <w:p>
-      <w:pPr>
-        <w:rPr>
-          <w:lang w:val="es-ES"/>
+          <w:numId w:val="5"/>
+        </w:numPr>
+        <w:rPr>
+          <w:lang w:val="en-US"/>
         </w:rPr>
       </w:pPr>
     </w:p>
@@ -2802,6 +3290,95 @@
 <file path=word/numbering.xml><?xml version="1.0" encoding="utf-8"?>
 <w:numbering xmlns:wpc="http://schemas.microsoft.com/office/word/2010/wordprocessingCanvas" xmlns:cx="http://schemas.microsoft.com/office/drawing/2014/chartex" xmlns:mc="http://schemas.openxmlformats.org/markup-compatibility/2006" xmlns:o="urn:schemas-microsoft-com:office:office" xmlns:r="http://schemas.openxmlformats.org/officeDocument/2006/relationships" xmlns:m="http://schemas.openxmlformats.org/officeDocument/2006/math" xmlns:v="urn:schemas-microsoft-com:vml" xmlns:wp14="http://schemas.microsoft.com/office/word/2010/wordprocessingDrawing" xmlns:wp="http://schemas.openxmlformats.org/drawingml/2006/wordprocessingDrawing" xmlns:w10="urn:schemas-microsoft-com:office:word" xmlns:w="http://schemas.openxmlformats.org/wordprocessingml/2006/main" xmlns:w14="http://schemas.microsoft.com/office/word/2010/wordml" xmlns:w15="http://schemas.microsoft.com/office/word/2012/wordml" xmlns:w16se="http://schemas.microsoft.com/office/word/2015/wordml/symex" xmlns:wpg="http://schemas.microsoft.com/office/word/2010/wordprocessingGroup" xmlns:wpi="http://schemas.microsoft.com/office/word/2010/wordprocessingInk" xmlns:wne="http://schemas.microsoft.com/office/word/2006/wordml" xmlns:wps="http://schemas.microsoft.com/office/word/2010/wordprocessingShape" mc:Ignorable="w14 w15 w16se wp14">
   <w:abstractNum w:abstractNumId="0" w15:restartNumberingAfterBreak="0">
+    <w:nsid w:val="33230E8A"/>
+    <w:multiLevelType w:val="hybridMultilevel"/>
+    <w:tmpl w:val="D82A73E4"/>
+    <w:lvl w:ilvl="0" w:tplc="4C0A000F">
+      <w:start w:val="1"/>
+      <w:numFmt w:val="decimal"/>
+      <w:lvlText w:val="%1."/>
+      <w:lvlJc w:val="left"/>
+      <w:pPr>
+        <w:ind w:left="720" w:hanging="360"/>
+      </w:pPr>
+      <w:rPr>
+        <w:rFonts w:hint="default"/>
+      </w:rPr>
+    </w:lvl>
+    <w:lvl w:ilvl="1" w:tplc="4C0A0019" w:tentative="1">
+      <w:start w:val="1"/>
+      <w:numFmt w:val="lowerLetter"/>
+      <w:lvlText w:val="%2."/>
+      <w:lvlJc w:val="left"/>
+      <w:pPr>
+        <w:ind w:left="1440" w:hanging="360"/>
+      </w:pPr>
+    </w:lvl>
+    <w:lvl w:ilvl="2" w:tplc="4C0A001B" w:tentative="1">
+      <w:start w:val="1"/>
+      <w:numFmt w:val="lowerRoman"/>
+      <w:lvlText w:val="%3."/>
+      <w:lvlJc w:val="right"/>
+      <w:pPr>
+        <w:ind w:left="2160" w:hanging="180"/>
+      </w:pPr>
+    </w:lvl>
+    <w:lvl w:ilvl="3" w:tplc="4C0A000F" w:tentative="1">
+      <w:start w:val="1"/>
+      <w:numFmt w:val="decimal"/>
+      <w:lvlText w:val="%4."/>
+      <w:lvlJc w:val="left"/>
+      <w:pPr>
+        <w:ind w:left="2880" w:hanging="360"/>
+      </w:pPr>
+    </w:lvl>
+    <w:lvl w:ilvl="4" w:tplc="4C0A0019" w:tentative="1">
+      <w:start w:val="1"/>
+      <w:numFmt w:val="lowerLetter"/>
+      <w:lvlText w:val="%5."/>
+      <w:lvlJc w:val="left"/>
+      <w:pPr>
+        <w:ind w:left="3600" w:hanging="360"/>
+      </w:pPr>
+    </w:lvl>
+    <w:lvl w:ilvl="5" w:tplc="4C0A001B" w:tentative="1">
+      <w:start w:val="1"/>
+      <w:numFmt w:val="lowerRoman"/>
+      <w:lvlText w:val="%6."/>
+      <w:lvlJc w:val="right"/>
+      <w:pPr>
+        <w:ind w:left="4320" w:hanging="180"/>
+      </w:pPr>
+    </w:lvl>
+    <w:lvl w:ilvl="6" w:tplc="4C0A000F" w:tentative="1">
+      <w:start w:val="1"/>
+      <w:numFmt w:val="decimal"/>
+      <w:lvlText w:val="%7."/>
+      <w:lvlJc w:val="left"/>
+      <w:pPr>
+        <w:ind w:left="5040" w:hanging="360"/>
+      </w:pPr>
+    </w:lvl>
+    <w:lvl w:ilvl="7" w:tplc="4C0A0019" w:tentative="1">
+      <w:start w:val="1"/>
+      <w:numFmt w:val="lowerLetter"/>
+      <w:lvlText w:val="%8."/>
+      <w:lvlJc w:val="left"/>
+      <w:pPr>
+        <w:ind w:left="5760" w:hanging="360"/>
+      </w:pPr>
+    </w:lvl>
+    <w:lvl w:ilvl="8" w:tplc="4C0A001B" w:tentative="1">
+      <w:start w:val="1"/>
+      <w:numFmt w:val="lowerRoman"/>
+      <w:lvlText w:val="%9."/>
+      <w:lvlJc w:val="right"/>
+      <w:pPr>
+        <w:ind w:left="6480" w:hanging="180"/>
+      </w:pPr>
+    </w:lvl>
+  </w:abstractNum>
+  <w:abstractNum w:abstractNumId="1" w15:restartNumberingAfterBreak="0">
     <w:nsid w:val="3C0D6CCC"/>
     <w:multiLevelType w:val="hybridMultilevel"/>
     <w:tmpl w:val="2CAAF9D0"/>
@@ -2890,7 +3467,7 @@
       </w:pPr>
     </w:lvl>
   </w:abstractNum>
-  <w:abstractNum w:abstractNumId="1" w15:restartNumberingAfterBreak="0">
+  <w:abstractNum w:abstractNumId="2" w15:restartNumberingAfterBreak="0">
     <w:nsid w:val="68B70B6F"/>
     <w:multiLevelType w:val="hybridMultilevel"/>
     <w:tmpl w:val="3DD4434E"/>
@@ -2979,7 +3556,96 @@
       </w:pPr>
     </w:lvl>
   </w:abstractNum>
-  <w:abstractNum w:abstractNumId="2" w15:restartNumberingAfterBreak="0">
+  <w:abstractNum w:abstractNumId="3" w15:restartNumberingAfterBreak="0">
+    <w:nsid w:val="716C0105"/>
+    <w:multiLevelType w:val="hybridMultilevel"/>
+    <w:tmpl w:val="2CAAF9D0"/>
+    <w:lvl w:ilvl="0" w:tplc="100A0011">
+      <w:start w:val="1"/>
+      <w:numFmt w:val="decimal"/>
+      <w:lvlText w:val="%1)"/>
+      <w:lvlJc w:val="left"/>
+      <w:pPr>
+        <w:ind w:left="720" w:hanging="360"/>
+      </w:pPr>
+      <w:rPr>
+        <w:rFonts w:hint="default"/>
+      </w:rPr>
+    </w:lvl>
+    <w:lvl w:ilvl="1" w:tplc="100A0019">
+      <w:start w:val="1"/>
+      <w:numFmt w:val="lowerLetter"/>
+      <w:lvlText w:val="%2."/>
+      <w:lvlJc w:val="left"/>
+      <w:pPr>
+        <w:ind w:left="1440" w:hanging="360"/>
+      </w:pPr>
+    </w:lvl>
+    <w:lvl w:ilvl="2" w:tplc="100A001B">
+      <w:start w:val="1"/>
+      <w:numFmt w:val="lowerRoman"/>
+      <w:lvlText w:val="%3."/>
+      <w:lvlJc w:val="right"/>
+      <w:pPr>
+        <w:ind w:left="2160" w:hanging="180"/>
+      </w:pPr>
+    </w:lvl>
+    <w:lvl w:ilvl="3" w:tplc="100A000F" w:tentative="1">
+      <w:start w:val="1"/>
+      <w:numFmt w:val="decimal"/>
+      <w:lvlText w:val="%4."/>
+      <w:lvlJc w:val="left"/>
+      <w:pPr>
+        <w:ind w:left="2880" w:hanging="360"/>
+      </w:pPr>
+    </w:lvl>
+    <w:lvl w:ilvl="4" w:tplc="100A0019" w:tentative="1">
+      <w:start w:val="1"/>
+      <w:numFmt w:val="lowerLetter"/>
+      <w:lvlText w:val="%5."/>
+      <w:lvlJc w:val="left"/>
+      <w:pPr>
+        <w:ind w:left="3600" w:hanging="360"/>
+      </w:pPr>
+    </w:lvl>
+    <w:lvl w:ilvl="5" w:tplc="100A001B" w:tentative="1">
+      <w:start w:val="1"/>
+      <w:numFmt w:val="lowerRoman"/>
+      <w:lvlText w:val="%6."/>
+      <w:lvlJc w:val="right"/>
+      <w:pPr>
+        <w:ind w:left="4320" w:hanging="180"/>
+      </w:pPr>
+    </w:lvl>
+    <w:lvl w:ilvl="6" w:tplc="100A000F" w:tentative="1">
+      <w:start w:val="1"/>
+      <w:numFmt w:val="decimal"/>
+      <w:lvlText w:val="%7."/>
+      <w:lvlJc w:val="left"/>
+      <w:pPr>
+        <w:ind w:left="5040" w:hanging="360"/>
+      </w:pPr>
+    </w:lvl>
+    <w:lvl w:ilvl="7" w:tplc="100A0019" w:tentative="1">
+      <w:start w:val="1"/>
+      <w:numFmt w:val="lowerLetter"/>
+      <w:lvlText w:val="%8."/>
+      <w:lvlJc w:val="left"/>
+      <w:pPr>
+        <w:ind w:left="5760" w:hanging="360"/>
+      </w:pPr>
+    </w:lvl>
+    <w:lvl w:ilvl="8" w:tplc="100A001B" w:tentative="1">
+      <w:start w:val="1"/>
+      <w:numFmt w:val="lowerRoman"/>
+      <w:lvlText w:val="%9."/>
+      <w:lvlJc w:val="right"/>
+      <w:pPr>
+        <w:ind w:left="6480" w:hanging="180"/>
+      </w:pPr>
+    </w:lvl>
+  </w:abstractNum>
+  <w:abstractNum w:abstractNumId="4" w15:restartNumberingAfterBreak="0">
     <w:nsid w:val="79DC3BD3"/>
     <w:multiLevelType w:val="hybridMultilevel"/>
     <w:tmpl w:val="FE4C6876"/>
@@ -3068,7 +3734,7 @@
       </w:pPr>
     </w:lvl>
   </w:abstractNum>
-  <w:abstractNum w:abstractNumId="3" w15:restartNumberingAfterBreak="0">
+  <w:abstractNum w:abstractNumId="5" w15:restartNumberingAfterBreak="0">
     <w:nsid w:val="7DB9795C"/>
     <w:multiLevelType w:val="hybridMultilevel"/>
     <w:tmpl w:val="8CC4E0AA"/>
@@ -3158,15 +3824,21 @@
     </w:lvl>
   </w:abstractNum>
   <w:num w:numId="1">
+    <w:abstractNumId w:val="1"/>
+  </w:num>
+  <w:num w:numId="2">
+    <w:abstractNumId w:val="2"/>
+  </w:num>
+  <w:num w:numId="3">
+    <w:abstractNumId w:val="4"/>
+  </w:num>
+  <w:num w:numId="4">
+    <w:abstractNumId w:val="5"/>
+  </w:num>
+  <w:num w:numId="5">
     <w:abstractNumId w:val="0"/>
   </w:num>
-  <w:num w:numId="2">
-    <w:abstractNumId w:val="1"/>
-  </w:num>
-  <w:num w:numId="3">
-    <w:abstractNumId w:val="2"/>
-  </w:num>
-  <w:num w:numId="4">
+  <w:num w:numId="6">
     <w:abstractNumId w:val="3"/>
   </w:num>
 </w:numbering>

</xml_diff>

<commit_message>
Se agrega orden al documento y algunas mejoras
</commit_message>
<xml_diff>
--- a/Steps back to git.docx
+++ b/Steps back to git.docx
@@ -641,6 +641,21 @@
     </w:p>
     <w:p>
       <w:pPr>
+        <w:rPr>
+          <w:b/>
+          <w:lang w:val="en-US"/>
+        </w:rPr>
+      </w:pPr>
+      <w:r>
+        <w:rPr>
+          <w:b/>
+          <w:lang w:val="en-US"/>
+        </w:rPr>
+        <w:t>Staging index</w:t>
+      </w:r>
+    </w:p>
+    <w:p>
+      <w:pPr>
         <w:pStyle w:val="Prrafodelista"/>
         <w:numPr>
           <w:ilvl w:val="0"/>
@@ -911,6 +926,142 @@
           <w:numId w:val="1"/>
         </w:numPr>
         <w:rPr>
+          <w:lang w:val="es-ES"/>
+        </w:rPr>
+      </w:pPr>
+      <w:r>
+        <w:rPr>
+          <w:lang w:val="es-ES"/>
+        </w:rPr>
+        <w:t xml:space="preserve">Quitar del </w:t>
+      </w:r>
+      <w:proofErr w:type="spellStart"/>
+      <w:r>
+        <w:rPr>
+          <w:lang w:val="es-ES"/>
+        </w:rPr>
+        <w:t>staging</w:t>
+      </w:r>
+      <w:proofErr w:type="spellEnd"/>
+      <w:r>
+        <w:rPr>
+          <w:lang w:val="es-ES"/>
+        </w:rPr>
+        <w:t xml:space="preserve"> </w:t>
+      </w:r>
+      <w:proofErr w:type="spellStart"/>
+      <w:r>
+        <w:rPr>
+          <w:lang w:val="es-ES"/>
+        </w:rPr>
+        <w:t>index</w:t>
+      </w:r>
+      <w:proofErr w:type="spellEnd"/>
+      <w:r>
+        <w:rPr>
+          <w:lang w:val="es-ES"/>
+        </w:rPr>
+        <w:t xml:space="preserve"> un archivo que no queremos enviar al siguiente </w:t>
+      </w:r>
+      <w:proofErr w:type="spellStart"/>
+      <w:r>
+        <w:rPr>
+          <w:lang w:val="es-ES"/>
+        </w:rPr>
+        <w:t>c</w:t>
+      </w:r>
+      <w:r>
+        <w:rPr>
+          <w:lang w:val="es-ES"/>
+        </w:rPr>
+        <w:t>ommit</w:t>
+      </w:r>
+      <w:proofErr w:type="spellEnd"/>
+    </w:p>
+    <w:p>
+      <w:pPr>
+        <w:pStyle w:val="Prrafodelista"/>
+        <w:numPr>
+          <w:ilvl w:val="1"/>
+          <w:numId w:val="1"/>
+        </w:numPr>
+        <w:rPr>
+          <w:lang w:val="es-ES"/>
+        </w:rPr>
+      </w:pPr>
+      <w:proofErr w:type="spellStart"/>
+      <w:r>
+        <w:rPr>
+          <w:lang w:val="es-ES"/>
+        </w:rPr>
+        <w:t>Git</w:t>
+      </w:r>
+      <w:proofErr w:type="spellEnd"/>
+      <w:r>
+        <w:rPr>
+          <w:lang w:val="es-ES"/>
+        </w:rPr>
+        <w:t xml:space="preserve"> </w:t>
+      </w:r>
+      <w:proofErr w:type="spellStart"/>
+      <w:r>
+        <w:rPr>
+          <w:lang w:val="es-ES"/>
+        </w:rPr>
+        <w:t>reset</w:t>
+      </w:r>
+      <w:proofErr w:type="spellEnd"/>
+      <w:r>
+        <w:rPr>
+          <w:lang w:val="es-ES"/>
+        </w:rPr>
+        <w:t xml:space="preserve"> HEAD </w:t>
+      </w:r>
+      <w:proofErr w:type="spellStart"/>
+      <w:r>
+        <w:rPr>
+          <w:i/>
+          <w:lang w:val="es-ES"/>
+        </w:rPr>
+        <w:t>nombre_archivo</w:t>
+      </w:r>
+      <w:proofErr w:type="spellEnd"/>
+    </w:p>
+    <w:p>
+      <w:pPr>
+        <w:pStyle w:val="Prrafodelista"/>
+        <w:numPr>
+          <w:ilvl w:val="1"/>
+          <w:numId w:val="1"/>
+        </w:numPr>
+        <w:rPr>
+          <w:lang w:val="en-US"/>
+        </w:rPr>
+      </w:pPr>
+    </w:p>
+    <w:p>
+      <w:pPr>
+        <w:rPr>
+          <w:b/>
+          <w:lang w:val="en-US"/>
+        </w:rPr>
+      </w:pPr>
+      <w:r>
+        <w:rPr>
+          <w:b/>
+          <w:lang w:val="en-US"/>
+        </w:rPr>
+        <w:t>Commits</w:t>
+      </w:r>
+    </w:p>
+    <w:p>
+      <w:pPr>
+        <w:pStyle w:val="Prrafodelista"/>
+        <w:numPr>
+          <w:ilvl w:val="0"/>
+          <w:numId w:val="1"/>
+        </w:numPr>
+        <w:rPr>
           <w:lang w:val="en-US"/>
         </w:rPr>
       </w:pPr>
@@ -1017,6 +1168,565 @@
           <w:numId w:val="1"/>
         </w:numPr>
         <w:rPr>
+          <w:lang w:val="es-ES"/>
+        </w:rPr>
+      </w:pPr>
+      <w:r>
+        <w:rPr>
+          <w:lang w:val="es-ES"/>
+        </w:rPr>
+        <w:t xml:space="preserve">Regresar a la versión anterior de un archivo (la versión que teníamos en el último </w:t>
+      </w:r>
+      <w:proofErr w:type="spellStart"/>
+      <w:r>
+        <w:rPr>
+          <w:lang w:val="es-ES"/>
+        </w:rPr>
+        <w:t>commit</w:t>
+      </w:r>
+      <w:proofErr w:type="spellEnd"/>
+      <w:r>
+        <w:rPr>
+          <w:lang w:val="es-ES"/>
+        </w:rPr>
+        <w:t>)</w:t>
+      </w:r>
+    </w:p>
+    <w:p>
+      <w:pPr>
+        <w:pStyle w:val="Prrafodelista"/>
+        <w:numPr>
+          <w:ilvl w:val="1"/>
+          <w:numId w:val="1"/>
+        </w:numPr>
+        <w:rPr>
+          <w:lang w:val="es-ES"/>
+        </w:rPr>
+      </w:pPr>
+      <w:proofErr w:type="spellStart"/>
+      <w:r>
+        <w:rPr>
+          <w:lang w:val="es-ES"/>
+        </w:rPr>
+        <w:t>Git</w:t>
+      </w:r>
+      <w:proofErr w:type="spellEnd"/>
+      <w:r>
+        <w:rPr>
+          <w:lang w:val="es-ES"/>
+        </w:rPr>
+        <w:t xml:space="preserve"> </w:t>
+      </w:r>
+      <w:proofErr w:type="spellStart"/>
+      <w:r>
+        <w:rPr>
+          <w:lang w:val="es-ES"/>
+        </w:rPr>
+        <w:t>checkout</w:t>
+      </w:r>
+      <w:proofErr w:type="spellEnd"/>
+      <w:r>
+        <w:rPr>
+          <w:lang w:val="es-ES"/>
+        </w:rPr>
+        <w:t xml:space="preserve"> – </w:t>
+      </w:r>
+      <w:proofErr w:type="spellStart"/>
+      <w:r>
+        <w:rPr>
+          <w:i/>
+          <w:lang w:val="es-ES"/>
+        </w:rPr>
+        <w:t>nombre_archivo</w:t>
+      </w:r>
+      <w:proofErr w:type="spellEnd"/>
+    </w:p>
+    <w:p>
+      <w:pPr>
+        <w:pStyle w:val="Prrafodelista"/>
+        <w:numPr>
+          <w:ilvl w:val="0"/>
+          <w:numId w:val="1"/>
+        </w:numPr>
+        <w:rPr>
+          <w:lang w:val="es-ES"/>
+        </w:rPr>
+      </w:pPr>
+      <w:r>
+        <w:rPr>
+          <w:lang w:val="es-ES"/>
+        </w:rPr>
+        <w:t xml:space="preserve">Examinar los distintos </w:t>
+      </w:r>
+      <w:proofErr w:type="spellStart"/>
+      <w:r>
+        <w:rPr>
+          <w:lang w:val="es-ES"/>
+        </w:rPr>
+        <w:t>commits</w:t>
+      </w:r>
+      <w:proofErr w:type="spellEnd"/>
+      <w:r>
+        <w:rPr>
+          <w:lang w:val="es-ES"/>
+        </w:rPr>
+        <w:t xml:space="preserve"> que hemos hecho</w:t>
+      </w:r>
+    </w:p>
+    <w:p>
+      <w:pPr>
+        <w:pStyle w:val="Prrafodelista"/>
+        <w:numPr>
+          <w:ilvl w:val="1"/>
+          <w:numId w:val="1"/>
+        </w:numPr>
+        <w:rPr>
+          <w:lang w:val="es-ES"/>
+        </w:rPr>
+      </w:pPr>
+      <w:proofErr w:type="spellStart"/>
+      <w:r>
+        <w:rPr>
+          <w:lang w:val="es-ES"/>
+        </w:rPr>
+        <w:t>Git</w:t>
+      </w:r>
+      <w:proofErr w:type="spellEnd"/>
+      <w:r>
+        <w:rPr>
+          <w:lang w:val="es-ES"/>
+        </w:rPr>
+        <w:t xml:space="preserve"> log</w:t>
+      </w:r>
+    </w:p>
+    <w:p>
+      <w:pPr>
+        <w:pStyle w:val="Prrafodelista"/>
+        <w:numPr>
+          <w:ilvl w:val="1"/>
+          <w:numId w:val="1"/>
+        </w:numPr>
+        <w:rPr>
+          <w:lang w:val="en-US"/>
+        </w:rPr>
+      </w:pPr>
+      <w:proofErr w:type="spellStart"/>
+      <w:r>
+        <w:rPr>
+          <w:lang w:val="en-US"/>
+        </w:rPr>
+        <w:t>Git</w:t>
+      </w:r>
+      <w:proofErr w:type="spellEnd"/>
+      <w:r>
+        <w:rPr>
+          <w:lang w:val="en-US"/>
+        </w:rPr>
+        <w:t xml:space="preserve"> log –</w:t>
+      </w:r>
+      <w:proofErr w:type="spellStart"/>
+      <w:r>
+        <w:rPr>
+          <w:lang w:val="en-US"/>
+        </w:rPr>
+        <w:t>oneline</w:t>
+      </w:r>
+      <w:proofErr w:type="spellEnd"/>
+      <w:r>
+        <w:rPr>
+          <w:lang w:val="en-US"/>
+        </w:rPr>
+        <w:t xml:space="preserve"> –decorate (show everything in one line and with colors)</w:t>
+      </w:r>
+    </w:p>
+    <w:p>
+      <w:pPr>
+        <w:pStyle w:val="Prrafodelista"/>
+        <w:numPr>
+          <w:ilvl w:val="1"/>
+          <w:numId w:val="1"/>
+        </w:numPr>
+        <w:rPr>
+          <w:lang w:val="en-US"/>
+        </w:rPr>
+      </w:pPr>
+      <w:proofErr w:type="spellStart"/>
+      <w:r>
+        <w:rPr>
+          <w:lang w:val="en-US"/>
+        </w:rPr>
+        <w:t>Git</w:t>
+      </w:r>
+      <w:proofErr w:type="spellEnd"/>
+      <w:r>
+        <w:rPr>
+          <w:lang w:val="en-US"/>
+        </w:rPr>
+        <w:t xml:space="preserve"> log –p </w:t>
+      </w:r>
+      <w:r>
+        <w:rPr>
+          <w:lang w:val="en-US"/>
+        </w:rPr>
+        <w:t xml:space="preserve">-2 </w:t>
+      </w:r>
+      <w:r>
+        <w:rPr>
+          <w:lang w:val="en-US"/>
+        </w:rPr>
+        <w:t xml:space="preserve">(shows the </w:t>
+      </w:r>
+      <w:r>
+        <w:rPr>
+          <w:lang w:val="en-US"/>
+        </w:rPr>
+        <w:t>changes in that commit –the patch-, only in the last two commits)</w:t>
+      </w:r>
+    </w:p>
+    <w:p>
+      <w:pPr>
+        <w:pStyle w:val="Prrafodelista"/>
+        <w:numPr>
+          <w:ilvl w:val="1"/>
+          <w:numId w:val="1"/>
+        </w:numPr>
+        <w:rPr>
+          <w:lang w:val="en-US"/>
+        </w:rPr>
+      </w:pPr>
+      <w:proofErr w:type="spellStart"/>
+      <w:r>
+        <w:rPr>
+          <w:lang w:val="en-US"/>
+        </w:rPr>
+        <w:t>Git</w:t>
+      </w:r>
+      <w:proofErr w:type="spellEnd"/>
+      <w:r>
+        <w:rPr>
+          <w:lang w:val="en-US"/>
+        </w:rPr>
+        <w:t xml:space="preserve"> log --pretty=</w:t>
+      </w:r>
+      <w:r>
+        <w:rPr>
+          <w:i/>
+          <w:lang w:val="en-US"/>
+        </w:rPr>
+        <w:t>short | full | fuller</w:t>
+      </w:r>
+      <w:r>
+        <w:rPr>
+          <w:lang w:val="en-US"/>
+        </w:rPr>
+        <w:t xml:space="preserve"> (show commits with more or less info)</w:t>
+      </w:r>
+    </w:p>
+    <w:p>
+      <w:pPr>
+        <w:pStyle w:val="Prrafodelista"/>
+        <w:numPr>
+          <w:ilvl w:val="1"/>
+          <w:numId w:val="1"/>
+        </w:numPr>
+        <w:rPr>
+          <w:lang w:val="en-US"/>
+        </w:rPr>
+      </w:pPr>
+      <w:proofErr w:type="spellStart"/>
+      <w:r>
+        <w:rPr>
+          <w:lang w:val="en-US"/>
+        </w:rPr>
+        <w:t>Git</w:t>
+      </w:r>
+      <w:proofErr w:type="spellEnd"/>
+      <w:r>
+        <w:rPr>
+          <w:lang w:val="en-US"/>
+        </w:rPr>
+        <w:t xml:space="preserve"> log --relative-date (shows a relative date, not the date the commit was made)</w:t>
+      </w:r>
+    </w:p>
+    <w:p>
+      <w:pPr>
+        <w:pStyle w:val="Prrafodelista"/>
+        <w:numPr>
+          <w:ilvl w:val="1"/>
+          <w:numId w:val="1"/>
+        </w:numPr>
+        <w:rPr>
+          <w:lang w:val="en-US"/>
+        </w:rPr>
+      </w:pPr>
+      <w:proofErr w:type="spellStart"/>
+      <w:r>
+        <w:rPr>
+          <w:lang w:val="en-US"/>
+        </w:rPr>
+        <w:t>Git</w:t>
+      </w:r>
+      <w:proofErr w:type="spellEnd"/>
+      <w:r>
+        <w:rPr>
+          <w:lang w:val="en-US"/>
+        </w:rPr>
+        <w:t xml:space="preserve"> log --since=</w:t>
+      </w:r>
+      <w:proofErr w:type="spellStart"/>
+      <w:r>
+        <w:rPr>
+          <w:i/>
+          <w:lang w:val="en-US"/>
+        </w:rPr>
+        <w:t>beginning_</w:t>
+      </w:r>
+      <w:r>
+        <w:rPr>
+          <w:i/>
+          <w:lang w:val="en-US"/>
+        </w:rPr>
+        <w:t>date</w:t>
+      </w:r>
+      <w:proofErr w:type="spellEnd"/>
+      <w:r>
+        <w:rPr>
+          <w:lang w:val="en-US"/>
+        </w:rPr>
+        <w:t xml:space="preserve"> --until=</w:t>
+      </w:r>
+      <w:proofErr w:type="spellStart"/>
+      <w:r>
+        <w:rPr>
+          <w:i/>
+          <w:lang w:val="en-US"/>
+        </w:rPr>
+        <w:t>end_date</w:t>
+      </w:r>
+      <w:proofErr w:type="spellEnd"/>
+      <w:r>
+        <w:rPr>
+          <w:i/>
+          <w:lang w:val="en-US"/>
+        </w:rPr>
+        <w:t xml:space="preserve"> </w:t>
+      </w:r>
+      <w:r>
+        <w:rPr>
+          <w:lang w:val="en-US"/>
+        </w:rPr>
+        <w:t>(limits de range date of the commits. You can use relative dates “3 minutes”)</w:t>
+      </w:r>
+    </w:p>
+    <w:p>
+      <w:pPr>
+        <w:pStyle w:val="Prrafodelista"/>
+        <w:numPr>
+          <w:ilvl w:val="1"/>
+          <w:numId w:val="1"/>
+        </w:numPr>
+        <w:rPr>
+          <w:lang w:val="en-US"/>
+        </w:rPr>
+      </w:pPr>
+      <w:proofErr w:type="spellStart"/>
+      <w:r>
+        <w:rPr>
+          <w:lang w:val="en-US"/>
+        </w:rPr>
+        <w:t>Git</w:t>
+      </w:r>
+      <w:proofErr w:type="spellEnd"/>
+      <w:r>
+        <w:rPr>
+          <w:lang w:val="en-US"/>
+        </w:rPr>
+        <w:t xml:space="preserve"> log --until=</w:t>
+      </w:r>
+      <w:proofErr w:type="spellStart"/>
+      <w:r>
+        <w:rPr>
+          <w:i/>
+          <w:lang w:val="en-US"/>
+        </w:rPr>
+        <w:t>beginning_</w:t>
+      </w:r>
+      <w:r>
+        <w:rPr>
+          <w:i/>
+          <w:lang w:val="en-US"/>
+        </w:rPr>
+        <w:t>date</w:t>
+      </w:r>
+      <w:proofErr w:type="spellEnd"/>
+      <w:r>
+        <w:rPr>
+          <w:lang w:val="en-US"/>
+        </w:rPr>
+        <w:t xml:space="preserve"> --before=</w:t>
+      </w:r>
+      <w:proofErr w:type="spellStart"/>
+      <w:r>
+        <w:rPr>
+          <w:i/>
+          <w:lang w:val="en-US"/>
+        </w:rPr>
+        <w:t>end_date</w:t>
+      </w:r>
+      <w:proofErr w:type="spellEnd"/>
+      <w:r>
+        <w:rPr>
+          <w:i/>
+          <w:lang w:val="en-US"/>
+        </w:rPr>
+        <w:t xml:space="preserve"> </w:t>
+      </w:r>
+      <w:r>
+        <w:rPr>
+          <w:lang w:val="en-US"/>
+        </w:rPr>
+        <w:t>(limits de range date of the commits. You can use relative dates “3 minutes”)</w:t>
+      </w:r>
+    </w:p>
+    <w:p>
+      <w:pPr>
+        <w:pStyle w:val="Prrafodelista"/>
+        <w:numPr>
+          <w:ilvl w:val="1"/>
+          <w:numId w:val="1"/>
+        </w:numPr>
+        <w:rPr>
+          <w:lang w:val="en-US"/>
+        </w:rPr>
+      </w:pPr>
+      <w:proofErr w:type="spellStart"/>
+      <w:r>
+        <w:rPr>
+          <w:lang w:val="en-US"/>
+        </w:rPr>
+        <w:t>Git</w:t>
+      </w:r>
+      <w:proofErr w:type="spellEnd"/>
+      <w:r>
+        <w:rPr>
+          <w:lang w:val="en-US"/>
+        </w:rPr>
+        <w:t xml:space="preserve"> log --</w:t>
+      </w:r>
+      <w:proofErr w:type="spellStart"/>
+      <w:r>
+        <w:rPr>
+          <w:lang w:val="en-US"/>
+        </w:rPr>
+        <w:t>grep</w:t>
+      </w:r>
+      <w:proofErr w:type="spellEnd"/>
+      <w:r>
+        <w:rPr>
+          <w:lang w:val="en-US"/>
+        </w:rPr>
+        <w:t>=”</w:t>
+      </w:r>
+      <w:proofErr w:type="spellStart"/>
+      <w:r>
+        <w:rPr>
+          <w:i/>
+          <w:lang w:val="en-US"/>
+        </w:rPr>
+        <w:t>text_to_search</w:t>
+      </w:r>
+      <w:proofErr w:type="spellEnd"/>
+      <w:r>
+        <w:rPr>
+          <w:i/>
+          <w:lang w:val="en-US"/>
+        </w:rPr>
+        <w:t>”</w:t>
+      </w:r>
+      <w:r>
+        <w:rPr>
+          <w:lang w:val="en-US"/>
+        </w:rPr>
+        <w:t xml:space="preserve"> (allows you to search for specific text in the commit message)</w:t>
+      </w:r>
+    </w:p>
+    <w:p>
+      <w:pPr>
+        <w:pStyle w:val="Prrafodelista"/>
+        <w:numPr>
+          <w:ilvl w:val="1"/>
+          <w:numId w:val="1"/>
+        </w:numPr>
+        <w:rPr>
+          <w:lang w:val="en-US"/>
+        </w:rPr>
+      </w:pPr>
+      <w:proofErr w:type="spellStart"/>
+      <w:r>
+        <w:rPr>
+          <w:lang w:val="en-US"/>
+        </w:rPr>
+        <w:t>Git</w:t>
+      </w:r>
+      <w:proofErr w:type="spellEnd"/>
+      <w:r>
+        <w:rPr>
+          <w:lang w:val="en-US"/>
+        </w:rPr>
+        <w:t xml:space="preserve"> log --author=</w:t>
+      </w:r>
+      <w:proofErr w:type="spellStart"/>
+      <w:r>
+        <w:rPr>
+          <w:i/>
+          <w:lang w:val="en-US"/>
+        </w:rPr>
+        <w:t>author_name</w:t>
+      </w:r>
+      <w:proofErr w:type="spellEnd"/>
+      <w:r>
+        <w:rPr>
+          <w:lang w:val="en-US"/>
+        </w:rPr>
+        <w:t xml:space="preserve"> (allows you to search for commits made by a specific author)</w:t>
+      </w:r>
+    </w:p>
+    <w:p>
+      <w:pPr>
+        <w:pStyle w:val="Prrafodelista"/>
+        <w:numPr>
+          <w:ilvl w:val="1"/>
+          <w:numId w:val="1"/>
+        </w:numPr>
+        <w:rPr>
+          <w:lang w:val="en-US"/>
+        </w:rPr>
+      </w:pPr>
+    </w:p>
+    <w:p>
+      <w:pPr>
+        <w:rPr>
+          <w:b/>
+        </w:rPr>
+      </w:pPr>
+      <w:proofErr w:type="spellStart"/>
+      <w:r>
+        <w:rPr>
+          <w:b/>
+        </w:rPr>
+        <w:lastRenderedPageBreak/>
+        <w:t>Push</w:t>
+      </w:r>
+      <w:proofErr w:type="spellEnd"/>
+    </w:p>
+    <w:p>
+      <w:pPr>
+        <w:pStyle w:val="Prrafodelista"/>
+        <w:numPr>
+          <w:ilvl w:val="0"/>
+          <w:numId w:val="1"/>
+        </w:numPr>
+        <w:rPr>
           <w:lang w:val="en-US"/>
         </w:rPr>
       </w:pPr>
@@ -1134,699 +1844,17 @@
     </w:p>
     <w:p>
       <w:pPr>
-        <w:pStyle w:val="Prrafodelista"/>
-        <w:numPr>
-          <w:ilvl w:val="0"/>
-          <w:numId w:val="1"/>
-        </w:numPr>
-        <w:rPr>
-          <w:lang w:val="en-US"/>
-        </w:rPr>
-      </w:pPr>
-      <w:r>
-        <w:rPr>
-          <w:lang w:val="en-US"/>
-        </w:rPr>
-        <w:t xml:space="preserve">Mover </w:t>
-      </w:r>
-      <w:proofErr w:type="spellStart"/>
-      <w:r>
-        <w:rPr>
-          <w:lang w:val="en-US"/>
-        </w:rPr>
-        <w:t>archivos</w:t>
-      </w:r>
-      <w:proofErr w:type="spellEnd"/>
-    </w:p>
-    <w:p>
-      <w:pPr>
-        <w:pStyle w:val="Prrafodelista"/>
-        <w:numPr>
-          <w:ilvl w:val="1"/>
-          <w:numId w:val="1"/>
-        </w:numPr>
-        <w:rPr>
-          <w:lang w:val="en-US"/>
-        </w:rPr>
-      </w:pPr>
-      <w:r>
-        <w:rPr>
-          <w:lang w:val="en-US"/>
-        </w:rPr>
-        <w:t>C</w:t>
-      </w:r>
-      <w:r>
-        <w:rPr>
-          <w:lang w:val="en-US"/>
-        </w:rPr>
-        <w:t xml:space="preserve">hange </w:t>
-      </w:r>
-      <w:r>
-        <w:rPr>
-          <w:lang w:val="en-US"/>
-        </w:rPr>
-        <w:t xml:space="preserve">the location </w:t>
-      </w:r>
-      <w:r>
-        <w:rPr>
-          <w:lang w:val="en-US"/>
-        </w:rPr>
-        <w:t>manually in your OS</w:t>
-      </w:r>
-      <w:r>
-        <w:rPr>
-          <w:lang w:val="en-US"/>
-        </w:rPr>
-        <w:t xml:space="preserve"> (</w:t>
-      </w:r>
-      <w:proofErr w:type="spellStart"/>
-      <w:r>
-        <w:rPr>
-          <w:lang w:val="en-US"/>
-        </w:rPr>
-        <w:t>Git</w:t>
-      </w:r>
-      <w:proofErr w:type="spellEnd"/>
-      <w:r>
-        <w:rPr>
-          <w:lang w:val="en-US"/>
-        </w:rPr>
-        <w:t xml:space="preserve"> status will detect you deleted the file but added </w:t>
-      </w:r>
-      <w:r>
-        <w:rPr>
-          <w:lang w:val="en-US"/>
-        </w:rPr>
-        <w:t xml:space="preserve">it </w:t>
-      </w:r>
-      <w:r>
-        <w:rPr>
-          <w:lang w:val="en-US"/>
-        </w:rPr>
-        <w:t>in other direction</w:t>
-      </w:r>
-      <w:r>
-        <w:rPr>
-          <w:lang w:val="en-US"/>
-        </w:rPr>
-        <w:t>)</w:t>
-      </w:r>
-    </w:p>
-    <w:p>
-      <w:pPr>
-        <w:pStyle w:val="Prrafodelista"/>
-        <w:numPr>
-          <w:ilvl w:val="1"/>
-          <w:numId w:val="1"/>
-        </w:numPr>
-        <w:rPr>
-          <w:lang w:val="en-US"/>
-        </w:rPr>
-      </w:pPr>
-      <w:r>
-        <w:rPr>
-          <w:lang w:val="en-US"/>
-        </w:rPr>
-        <w:t>E</w:t>
-      </w:r>
-      <w:r>
-        <w:rPr>
-          <w:lang w:val="en-US"/>
-        </w:rPr>
-        <w:t>xecute the command “</w:t>
-      </w:r>
-      <w:proofErr w:type="spellStart"/>
-      <w:r>
-        <w:rPr>
-          <w:lang w:val="en-US"/>
-        </w:rPr>
-        <w:t>rm</w:t>
-      </w:r>
-      <w:proofErr w:type="spellEnd"/>
-      <w:r>
-        <w:rPr>
-          <w:lang w:val="en-US"/>
-        </w:rPr>
-        <w:t xml:space="preserve">” to the moved </w:t>
-      </w:r>
-      <w:r>
-        <w:rPr>
-          <w:lang w:val="en-US"/>
-        </w:rPr>
-        <w:t xml:space="preserve">file </w:t>
-      </w:r>
-      <w:r>
-        <w:rPr>
-          <w:lang w:val="en-US"/>
-        </w:rPr>
-        <w:t>and the command “add” to the file on its new location</w:t>
-      </w:r>
-    </w:p>
-    <w:p>
-      <w:pPr>
-        <w:pStyle w:val="Prrafodelista"/>
-        <w:numPr>
-          <w:ilvl w:val="2"/>
-          <w:numId w:val="1"/>
-        </w:numPr>
-        <w:rPr>
-          <w:lang w:val="en-US"/>
-        </w:rPr>
-      </w:pPr>
-      <w:proofErr w:type="spellStart"/>
-      <w:r>
-        <w:rPr>
-          <w:lang w:val="en-US"/>
-        </w:rPr>
-        <w:t>Git</w:t>
-      </w:r>
-      <w:proofErr w:type="spellEnd"/>
-      <w:r>
-        <w:rPr>
-          <w:lang w:val="en-US"/>
-        </w:rPr>
-        <w:t xml:space="preserve"> </w:t>
-      </w:r>
-      <w:proofErr w:type="spellStart"/>
-      <w:r>
-        <w:rPr>
-          <w:lang w:val="en-US"/>
-        </w:rPr>
-        <w:t>rm</w:t>
-      </w:r>
-      <w:proofErr w:type="spellEnd"/>
-      <w:r>
-        <w:rPr>
-          <w:lang w:val="en-US"/>
-        </w:rPr>
-        <w:t xml:space="preserve"> </w:t>
-      </w:r>
-      <w:proofErr w:type="spellStart"/>
-      <w:r>
-        <w:rPr>
-          <w:lang w:val="en-US"/>
-        </w:rPr>
-        <w:t>funciones.h</w:t>
-      </w:r>
-      <w:proofErr w:type="spellEnd"/>
-    </w:p>
-    <w:p>
-      <w:pPr>
-        <w:pStyle w:val="Prrafodelista"/>
-        <w:numPr>
-          <w:ilvl w:val="2"/>
-          <w:numId w:val="1"/>
-        </w:numPr>
-        <w:rPr>
-          <w:lang w:val="en-US"/>
-        </w:rPr>
-      </w:pPr>
-      <w:proofErr w:type="spellStart"/>
-      <w:r>
-        <w:rPr>
-          <w:lang w:val="en-US"/>
-        </w:rPr>
-        <w:t>Git</w:t>
-      </w:r>
-      <w:proofErr w:type="spellEnd"/>
-      <w:r>
-        <w:rPr>
-          <w:lang w:val="en-US"/>
-        </w:rPr>
-        <w:t xml:space="preserve"> add include/</w:t>
-      </w:r>
-      <w:proofErr w:type="spellStart"/>
-      <w:r>
-        <w:rPr>
-          <w:lang w:val="en-US"/>
-        </w:rPr>
-        <w:t>funciones.h</w:t>
-      </w:r>
-      <w:proofErr w:type="spellEnd"/>
-    </w:p>
-    <w:p>
-      <w:pPr>
-        <w:pStyle w:val="Prrafodelista"/>
-        <w:numPr>
-          <w:ilvl w:val="1"/>
-          <w:numId w:val="1"/>
-        </w:numPr>
-        <w:rPr>
-          <w:lang w:val="en-US"/>
-        </w:rPr>
-      </w:pPr>
-      <w:proofErr w:type="spellStart"/>
-      <w:r>
-        <w:rPr>
-          <w:lang w:val="en-US"/>
-        </w:rPr>
-        <w:t>Git</w:t>
-      </w:r>
-      <w:proofErr w:type="spellEnd"/>
-      <w:r>
-        <w:rPr>
-          <w:lang w:val="en-US"/>
-        </w:rPr>
-        <w:t xml:space="preserve"> status will detect the movement</w:t>
-      </w:r>
-    </w:p>
-    <w:p>
-      <w:pPr>
-        <w:pStyle w:val="Prrafodelista"/>
-        <w:numPr>
-          <w:ilvl w:val="0"/>
-          <w:numId w:val="1"/>
-        </w:numPr>
-        <w:rPr>
-          <w:lang w:val="es-ES"/>
-        </w:rPr>
-      </w:pPr>
-      <w:r>
-        <w:rPr>
-          <w:lang w:val="es-ES"/>
-        </w:rPr>
-        <w:t xml:space="preserve">Quitar del </w:t>
-      </w:r>
-      <w:proofErr w:type="spellStart"/>
-      <w:r>
-        <w:rPr>
-          <w:lang w:val="es-ES"/>
-        </w:rPr>
-        <w:t>staging</w:t>
-      </w:r>
-      <w:proofErr w:type="spellEnd"/>
-      <w:r>
-        <w:rPr>
-          <w:lang w:val="es-ES"/>
-        </w:rPr>
-        <w:t xml:space="preserve"> </w:t>
-      </w:r>
-      <w:proofErr w:type="spellStart"/>
-      <w:r>
-        <w:rPr>
-          <w:lang w:val="es-ES"/>
-        </w:rPr>
-        <w:t>index</w:t>
-      </w:r>
-      <w:proofErr w:type="spellEnd"/>
-      <w:r>
-        <w:rPr>
-          <w:lang w:val="es-ES"/>
-        </w:rPr>
-        <w:t xml:space="preserve"> un archivo que no queremos enviar al siguiente </w:t>
-      </w:r>
-      <w:proofErr w:type="spellStart"/>
-      <w:r>
-        <w:rPr>
-          <w:lang w:val="es-ES"/>
-        </w:rPr>
-        <w:t>c</w:t>
-      </w:r>
-      <w:r>
-        <w:rPr>
-          <w:lang w:val="es-ES"/>
-        </w:rPr>
-        <w:t>ommit</w:t>
-      </w:r>
-      <w:proofErr w:type="spellEnd"/>
-    </w:p>
-    <w:p>
-      <w:pPr>
-        <w:pStyle w:val="Prrafodelista"/>
-        <w:numPr>
-          <w:ilvl w:val="1"/>
-          <w:numId w:val="1"/>
-        </w:numPr>
-        <w:rPr>
-          <w:lang w:val="es-ES"/>
-        </w:rPr>
-      </w:pPr>
-      <w:proofErr w:type="spellStart"/>
-      <w:r>
-        <w:rPr>
-          <w:lang w:val="es-ES"/>
-        </w:rPr>
-        <w:t>Git</w:t>
-      </w:r>
-      <w:proofErr w:type="spellEnd"/>
-      <w:r>
-        <w:rPr>
-          <w:lang w:val="es-ES"/>
-        </w:rPr>
-        <w:t xml:space="preserve"> </w:t>
-      </w:r>
-      <w:proofErr w:type="spellStart"/>
-      <w:r>
-        <w:rPr>
-          <w:lang w:val="es-ES"/>
-        </w:rPr>
-        <w:t>reset</w:t>
-      </w:r>
-      <w:proofErr w:type="spellEnd"/>
-      <w:r>
-        <w:rPr>
-          <w:lang w:val="es-ES"/>
-        </w:rPr>
-        <w:t xml:space="preserve"> HEAD </w:t>
-      </w:r>
-      <w:proofErr w:type="spellStart"/>
-      <w:r>
-        <w:rPr>
-          <w:i/>
-          <w:lang w:val="es-ES"/>
-        </w:rPr>
-        <w:t>nombre_archivo</w:t>
-      </w:r>
-      <w:proofErr w:type="spellEnd"/>
-    </w:p>
-    <w:p>
-      <w:pPr>
-        <w:pStyle w:val="Prrafodelista"/>
-        <w:numPr>
-          <w:ilvl w:val="0"/>
-          <w:numId w:val="1"/>
-        </w:numPr>
-        <w:rPr>
-          <w:lang w:val="es-ES"/>
-        </w:rPr>
-      </w:pPr>
-      <w:r>
-        <w:rPr>
-          <w:lang w:val="es-ES"/>
-        </w:rPr>
-        <w:t>Regresar a la versión anterior de un archivo</w:t>
-      </w:r>
-      <w:r>
-        <w:rPr>
-          <w:lang w:val="es-ES"/>
-        </w:rPr>
-        <w:t xml:space="preserve"> (la versión que teníamos en el último </w:t>
-      </w:r>
-      <w:proofErr w:type="spellStart"/>
-      <w:r>
-        <w:rPr>
-          <w:lang w:val="es-ES"/>
-        </w:rPr>
-        <w:t>commit</w:t>
-      </w:r>
-      <w:proofErr w:type="spellEnd"/>
-      <w:r>
-        <w:rPr>
-          <w:lang w:val="es-ES"/>
-        </w:rPr>
-        <w:t>)</w:t>
-      </w:r>
-    </w:p>
-    <w:p>
-      <w:pPr>
-        <w:pStyle w:val="Prrafodelista"/>
-        <w:numPr>
-          <w:ilvl w:val="1"/>
-          <w:numId w:val="1"/>
-        </w:numPr>
-        <w:rPr>
-          <w:lang w:val="es-ES"/>
-        </w:rPr>
-      </w:pPr>
-      <w:proofErr w:type="spellStart"/>
-      <w:r>
-        <w:rPr>
-          <w:lang w:val="es-ES"/>
-        </w:rPr>
-        <w:t>Git</w:t>
-      </w:r>
-      <w:proofErr w:type="spellEnd"/>
-      <w:r>
-        <w:rPr>
-          <w:lang w:val="es-ES"/>
-        </w:rPr>
-        <w:t xml:space="preserve"> </w:t>
-      </w:r>
-      <w:proofErr w:type="spellStart"/>
-      <w:r>
-        <w:rPr>
-          <w:lang w:val="es-ES"/>
-        </w:rPr>
-        <w:t>checkout</w:t>
-      </w:r>
-      <w:proofErr w:type="spellEnd"/>
-      <w:r>
-        <w:rPr>
-          <w:lang w:val="es-ES"/>
-        </w:rPr>
-        <w:t xml:space="preserve"> – </w:t>
-      </w:r>
-      <w:proofErr w:type="spellStart"/>
-      <w:r>
-        <w:rPr>
-          <w:i/>
-          <w:lang w:val="es-ES"/>
-        </w:rPr>
-        <w:t>nombre_archivo</w:t>
-      </w:r>
-      <w:proofErr w:type="spellEnd"/>
-    </w:p>
-    <w:p>
-      <w:pPr>
-        <w:pStyle w:val="Prrafodelista"/>
-        <w:numPr>
-          <w:ilvl w:val="0"/>
-          <w:numId w:val="1"/>
-        </w:numPr>
-        <w:rPr>
-          <w:lang w:val="es-ES"/>
-        </w:rPr>
-      </w:pPr>
-      <w:r>
-        <w:rPr>
-          <w:lang w:val="es-ES"/>
-        </w:rPr>
-        <w:t xml:space="preserve">Examinar los distintos </w:t>
-      </w:r>
-      <w:proofErr w:type="spellStart"/>
-      <w:r>
-        <w:rPr>
-          <w:lang w:val="es-ES"/>
-        </w:rPr>
-        <w:t>commits</w:t>
-      </w:r>
-      <w:proofErr w:type="spellEnd"/>
-      <w:r>
-        <w:rPr>
-          <w:lang w:val="es-ES"/>
-        </w:rPr>
-        <w:t xml:space="preserve"> que hemos hecho</w:t>
-      </w:r>
-    </w:p>
-    <w:p>
-      <w:pPr>
-        <w:pStyle w:val="Prrafodelista"/>
-        <w:numPr>
-          <w:ilvl w:val="1"/>
-          <w:numId w:val="1"/>
-        </w:numPr>
-        <w:rPr>
-          <w:lang w:val="es-ES"/>
-        </w:rPr>
-      </w:pPr>
-      <w:proofErr w:type="spellStart"/>
-      <w:r>
-        <w:rPr>
-          <w:lang w:val="es-ES"/>
-        </w:rPr>
-        <w:t>Git</w:t>
-      </w:r>
-      <w:proofErr w:type="spellEnd"/>
-      <w:r>
-        <w:rPr>
-          <w:lang w:val="es-ES"/>
-        </w:rPr>
-        <w:t xml:space="preserve"> log</w:t>
-      </w:r>
-    </w:p>
-    <w:p>
-      <w:pPr>
-        <w:pStyle w:val="Prrafodelista"/>
-        <w:numPr>
-          <w:ilvl w:val="1"/>
-          <w:numId w:val="1"/>
-        </w:numPr>
-        <w:rPr>
-          <w:lang w:val="en-US"/>
-        </w:rPr>
-      </w:pPr>
-      <w:proofErr w:type="spellStart"/>
-      <w:r>
-        <w:rPr>
-          <w:lang w:val="en-US"/>
-        </w:rPr>
-        <w:t>Git</w:t>
-      </w:r>
-      <w:proofErr w:type="spellEnd"/>
-      <w:r>
-        <w:rPr>
-          <w:lang w:val="en-US"/>
-        </w:rPr>
-        <w:t xml:space="preserve"> log </w:t>
-      </w:r>
-      <w:r>
-        <w:rPr>
-          <w:lang w:val="en-US"/>
-        </w:rPr>
-        <w:t>–</w:t>
-      </w:r>
-      <w:proofErr w:type="spellStart"/>
-      <w:r>
-        <w:rPr>
-          <w:lang w:val="en-US"/>
-        </w:rPr>
-        <w:t>oneline</w:t>
-      </w:r>
-      <w:proofErr w:type="spellEnd"/>
-      <w:r>
-        <w:rPr>
-          <w:lang w:val="en-US"/>
-        </w:rPr>
-        <w:t xml:space="preserve"> </w:t>
-      </w:r>
-      <w:r>
-        <w:rPr>
-          <w:lang w:val="en-US"/>
-        </w:rPr>
-        <w:t>–</w:t>
-      </w:r>
-      <w:r>
-        <w:rPr>
-          <w:lang w:val="en-US"/>
-        </w:rPr>
-        <w:t>decorate</w:t>
-      </w:r>
-      <w:r>
-        <w:rPr>
-          <w:lang w:val="en-US"/>
-        </w:rPr>
-        <w:t xml:space="preserve"> (show everything in one line and with colors)</w:t>
-      </w:r>
-    </w:p>
-    <w:p>
-      <w:pPr>
-        <w:pStyle w:val="Prrafodelista"/>
-        <w:numPr>
-          <w:ilvl w:val="1"/>
-          <w:numId w:val="1"/>
-        </w:numPr>
-        <w:rPr>
-          <w:lang w:val="en-US"/>
-        </w:rPr>
-      </w:pPr>
-      <w:proofErr w:type="spellStart"/>
-      <w:r>
-        <w:rPr>
-          <w:lang w:val="en-US"/>
-        </w:rPr>
-        <w:t>Git</w:t>
-      </w:r>
-      <w:proofErr w:type="spellEnd"/>
-      <w:r>
-        <w:rPr>
-          <w:lang w:val="en-US"/>
-        </w:rPr>
-        <w:t xml:space="preserve"> log –p </w:t>
-      </w:r>
-      <w:r>
-        <w:rPr>
-          <w:lang w:val="en-US"/>
-        </w:rPr>
-        <w:t xml:space="preserve">-2 </w:t>
-      </w:r>
-      <w:r>
-        <w:rPr>
-          <w:lang w:val="en-US"/>
-        </w:rPr>
-        <w:t xml:space="preserve">(shows the </w:t>
-      </w:r>
-      <w:r>
-        <w:rPr>
-          <w:lang w:val="en-US"/>
-        </w:rPr>
-        <w:t>changes in that commit</w:t>
-      </w:r>
-      <w:r>
-        <w:rPr>
-          <w:lang w:val="en-US"/>
-        </w:rPr>
-        <w:t xml:space="preserve"> –the patch-</w:t>
-      </w:r>
-      <w:r>
-        <w:rPr>
-          <w:lang w:val="en-US"/>
-        </w:rPr>
-        <w:t>, only in the last two commits)</w:t>
-      </w:r>
-    </w:p>
-    <w:p>
-      <w:pPr>
-        <w:pStyle w:val="Prrafodelista"/>
-        <w:numPr>
-          <w:ilvl w:val="1"/>
-          <w:numId w:val="1"/>
-        </w:numPr>
-        <w:rPr>
-          <w:lang w:val="en-US"/>
-        </w:rPr>
-      </w:pPr>
-      <w:proofErr w:type="spellStart"/>
-      <w:r>
-        <w:rPr>
-          <w:lang w:val="en-US"/>
-        </w:rPr>
-        <w:t>Git</w:t>
-      </w:r>
-      <w:proofErr w:type="spellEnd"/>
-      <w:r>
-        <w:rPr>
-          <w:lang w:val="en-US"/>
-        </w:rPr>
-        <w:t xml:space="preserve"> log –pretty=</w:t>
-      </w:r>
-      <w:r>
-        <w:rPr>
-          <w:i/>
-          <w:lang w:val="en-US"/>
-        </w:rPr>
-        <w:t>short | full | fuller</w:t>
-      </w:r>
-      <w:r>
-        <w:rPr>
-          <w:lang w:val="en-US"/>
-        </w:rPr>
-        <w:t xml:space="preserve"> (show commits with more or less info)</w:t>
-      </w:r>
-    </w:p>
-    <w:p>
-      <w:pPr>
-        <w:pStyle w:val="Prrafodelista"/>
-        <w:numPr>
-          <w:ilvl w:val="1"/>
-          <w:numId w:val="1"/>
-        </w:numPr>
-        <w:rPr>
-          <w:lang w:val="en-US"/>
-        </w:rPr>
-      </w:pPr>
-      <w:proofErr w:type="spellStart"/>
-      <w:r>
-        <w:rPr>
-          <w:lang w:val="en-US"/>
-        </w:rPr>
-        <w:t>Git</w:t>
-      </w:r>
-      <w:proofErr w:type="spellEnd"/>
-      <w:r>
-        <w:rPr>
-          <w:lang w:val="en-US"/>
-        </w:rPr>
-        <w:t xml:space="preserve"> log –relative-date</w:t>
+        <w:rPr>
+          <w:b/>
+          <w:lang w:val="en-US"/>
+        </w:rPr>
+      </w:pPr>
+      <w:r>
+        <w:rPr>
+          <w:b/>
+          <w:lang w:val="en-US"/>
+        </w:rPr>
+        <w:t>Files</w:t>
       </w:r>
       <w:bookmarkStart w:id="0" w:name="_GoBack"/>
       <w:bookmarkEnd w:id="0"/>
@@ -1839,6 +1867,264 @@
           <w:numId w:val="1"/>
         </w:numPr>
         <w:rPr>
+          <w:lang w:val="en-US"/>
+        </w:rPr>
+      </w:pPr>
+      <w:r>
+        <w:rPr>
+          <w:lang w:val="en-US"/>
+        </w:rPr>
+        <w:t xml:space="preserve">Mover </w:t>
+      </w:r>
+      <w:proofErr w:type="spellStart"/>
+      <w:r>
+        <w:rPr>
+          <w:lang w:val="en-US"/>
+        </w:rPr>
+        <w:t>archivos</w:t>
+      </w:r>
+      <w:proofErr w:type="spellEnd"/>
+    </w:p>
+    <w:p>
+      <w:pPr>
+        <w:pStyle w:val="Prrafodelista"/>
+        <w:numPr>
+          <w:ilvl w:val="1"/>
+          <w:numId w:val="1"/>
+        </w:numPr>
+        <w:rPr>
+          <w:lang w:val="en-US"/>
+        </w:rPr>
+      </w:pPr>
+      <w:r>
+        <w:rPr>
+          <w:lang w:val="en-US"/>
+        </w:rPr>
+        <w:t>C</w:t>
+      </w:r>
+      <w:r>
+        <w:rPr>
+          <w:lang w:val="en-US"/>
+        </w:rPr>
+        <w:t xml:space="preserve">hange </w:t>
+      </w:r>
+      <w:r>
+        <w:rPr>
+          <w:lang w:val="en-US"/>
+        </w:rPr>
+        <w:t xml:space="preserve">the location </w:t>
+      </w:r>
+      <w:r>
+        <w:rPr>
+          <w:lang w:val="en-US"/>
+        </w:rPr>
+        <w:t>manually in your OS</w:t>
+      </w:r>
+      <w:r>
+        <w:rPr>
+          <w:lang w:val="en-US"/>
+        </w:rPr>
+        <w:t xml:space="preserve"> (</w:t>
+      </w:r>
+      <w:proofErr w:type="spellStart"/>
+      <w:r>
+        <w:rPr>
+          <w:lang w:val="en-US"/>
+        </w:rPr>
+        <w:t>Git</w:t>
+      </w:r>
+      <w:proofErr w:type="spellEnd"/>
+      <w:r>
+        <w:rPr>
+          <w:lang w:val="en-US"/>
+        </w:rPr>
+        <w:t xml:space="preserve"> status will detect you deleted the file but added </w:t>
+      </w:r>
+      <w:r>
+        <w:rPr>
+          <w:lang w:val="en-US"/>
+        </w:rPr>
+        <w:t xml:space="preserve">it </w:t>
+      </w:r>
+      <w:r>
+        <w:rPr>
+          <w:lang w:val="en-US"/>
+        </w:rPr>
+        <w:t>in other direction</w:t>
+      </w:r>
+      <w:r>
+        <w:rPr>
+          <w:lang w:val="en-US"/>
+        </w:rPr>
+        <w:t>)</w:t>
+      </w:r>
+    </w:p>
+    <w:p>
+      <w:pPr>
+        <w:pStyle w:val="Prrafodelista"/>
+        <w:numPr>
+          <w:ilvl w:val="1"/>
+          <w:numId w:val="1"/>
+        </w:numPr>
+        <w:rPr>
+          <w:lang w:val="en-US"/>
+        </w:rPr>
+      </w:pPr>
+      <w:r>
+        <w:rPr>
+          <w:lang w:val="en-US"/>
+        </w:rPr>
+        <w:t>E</w:t>
+      </w:r>
+      <w:r>
+        <w:rPr>
+          <w:lang w:val="en-US"/>
+        </w:rPr>
+        <w:t>xecute the command “</w:t>
+      </w:r>
+      <w:proofErr w:type="spellStart"/>
+      <w:r>
+        <w:rPr>
+          <w:lang w:val="en-US"/>
+        </w:rPr>
+        <w:t>rm</w:t>
+      </w:r>
+      <w:proofErr w:type="spellEnd"/>
+      <w:r>
+        <w:rPr>
+          <w:lang w:val="en-US"/>
+        </w:rPr>
+        <w:t xml:space="preserve">” to the moved </w:t>
+      </w:r>
+      <w:r>
+        <w:rPr>
+          <w:lang w:val="en-US"/>
+        </w:rPr>
+        <w:t xml:space="preserve">file </w:t>
+      </w:r>
+      <w:r>
+        <w:rPr>
+          <w:lang w:val="en-US"/>
+        </w:rPr>
+        <w:t>and the command “add” to the file on its new location</w:t>
+      </w:r>
+    </w:p>
+    <w:p>
+      <w:pPr>
+        <w:pStyle w:val="Prrafodelista"/>
+        <w:numPr>
+          <w:ilvl w:val="2"/>
+          <w:numId w:val="1"/>
+        </w:numPr>
+        <w:rPr>
+          <w:lang w:val="en-US"/>
+        </w:rPr>
+      </w:pPr>
+      <w:proofErr w:type="spellStart"/>
+      <w:r>
+        <w:rPr>
+          <w:lang w:val="en-US"/>
+        </w:rPr>
+        <w:t>Git</w:t>
+      </w:r>
+      <w:proofErr w:type="spellEnd"/>
+      <w:r>
+        <w:rPr>
+          <w:lang w:val="en-US"/>
+        </w:rPr>
+        <w:t xml:space="preserve"> </w:t>
+      </w:r>
+      <w:proofErr w:type="spellStart"/>
+      <w:r>
+        <w:rPr>
+          <w:lang w:val="en-US"/>
+        </w:rPr>
+        <w:t>rm</w:t>
+      </w:r>
+      <w:proofErr w:type="spellEnd"/>
+      <w:r>
+        <w:rPr>
+          <w:lang w:val="en-US"/>
+        </w:rPr>
+        <w:t xml:space="preserve"> </w:t>
+      </w:r>
+      <w:proofErr w:type="spellStart"/>
+      <w:r>
+        <w:rPr>
+          <w:lang w:val="en-US"/>
+        </w:rPr>
+        <w:t>funciones.h</w:t>
+      </w:r>
+      <w:proofErr w:type="spellEnd"/>
+    </w:p>
+    <w:p>
+      <w:pPr>
+        <w:pStyle w:val="Prrafodelista"/>
+        <w:numPr>
+          <w:ilvl w:val="2"/>
+          <w:numId w:val="1"/>
+        </w:numPr>
+        <w:rPr>
+          <w:lang w:val="en-US"/>
+        </w:rPr>
+      </w:pPr>
+      <w:proofErr w:type="spellStart"/>
+      <w:r>
+        <w:rPr>
+          <w:lang w:val="en-US"/>
+        </w:rPr>
+        <w:t>Git</w:t>
+      </w:r>
+      <w:proofErr w:type="spellEnd"/>
+      <w:r>
+        <w:rPr>
+          <w:lang w:val="en-US"/>
+        </w:rPr>
+        <w:t xml:space="preserve"> add include/</w:t>
+      </w:r>
+      <w:proofErr w:type="spellStart"/>
+      <w:r>
+        <w:rPr>
+          <w:lang w:val="en-US"/>
+        </w:rPr>
+        <w:t>funciones.h</w:t>
+      </w:r>
+      <w:proofErr w:type="spellEnd"/>
+    </w:p>
+    <w:p>
+      <w:pPr>
+        <w:pStyle w:val="Prrafodelista"/>
+        <w:numPr>
+          <w:ilvl w:val="1"/>
+          <w:numId w:val="1"/>
+        </w:numPr>
+        <w:rPr>
+          <w:lang w:val="en-US"/>
+        </w:rPr>
+      </w:pPr>
+      <w:proofErr w:type="spellStart"/>
+      <w:r>
+        <w:rPr>
+          <w:lang w:val="en-US"/>
+        </w:rPr>
+        <w:t>Git</w:t>
+      </w:r>
+      <w:proofErr w:type="spellEnd"/>
+      <w:r>
+        <w:rPr>
+          <w:lang w:val="en-US"/>
+        </w:rPr>
+        <w:t xml:space="preserve"> status will detect the movement</w:t>
+      </w:r>
+    </w:p>
+    <w:p>
+      <w:pPr>
+        <w:pStyle w:val="Prrafodelista"/>
+        <w:numPr>
+          <w:ilvl w:val="0"/>
+          <w:numId w:val="1"/>
+        </w:numPr>
+        <w:rPr>
           <w:lang w:val="es-ES"/>
         </w:rPr>
       </w:pPr>
@@ -1947,716 +2233,716 @@
         <w:rPr>
           <w:lang w:val="es-ES"/>
         </w:rPr>
+        <w:t>Branches</w:t>
+      </w:r>
+      <w:proofErr w:type="spellEnd"/>
+    </w:p>
+    <w:p>
+      <w:pPr>
+        <w:pStyle w:val="Sinespaciado"/>
+        <w:rPr>
+          <w:lang w:val="es-ES"/>
+        </w:rPr>
+      </w:pPr>
+    </w:p>
+    <w:p>
+      <w:pPr>
+        <w:pStyle w:val="Sinespaciado"/>
+        <w:numPr>
+          <w:ilvl w:val="0"/>
+          <w:numId w:val="1"/>
+        </w:numPr>
+        <w:rPr>
+          <w:lang w:val="es-ES"/>
+        </w:rPr>
+      </w:pPr>
+      <w:r>
+        <w:rPr>
+          <w:lang w:val="es-ES"/>
+        </w:rPr>
+        <w:t>Creamos nuevas ramas</w:t>
+      </w:r>
+    </w:p>
+    <w:p>
+      <w:pPr>
+        <w:pStyle w:val="Sinespaciado"/>
+        <w:numPr>
+          <w:ilvl w:val="1"/>
+          <w:numId w:val="1"/>
+        </w:numPr>
+        <w:rPr>
+          <w:lang w:val="es-ES"/>
+        </w:rPr>
+      </w:pPr>
+      <w:proofErr w:type="spellStart"/>
+      <w:r>
+        <w:rPr>
+          <w:lang w:val="es-ES"/>
+        </w:rPr>
+        <w:t>Git</w:t>
+      </w:r>
+      <w:proofErr w:type="spellEnd"/>
+      <w:r>
+        <w:rPr>
+          <w:lang w:val="es-ES"/>
+        </w:rPr>
+        <w:t xml:space="preserve"> </w:t>
+      </w:r>
+      <w:proofErr w:type="spellStart"/>
+      <w:r>
+        <w:rPr>
+          <w:lang w:val="es-ES"/>
+        </w:rPr>
+        <w:t>branch</w:t>
+      </w:r>
+      <w:proofErr w:type="spellEnd"/>
+      <w:r>
+        <w:rPr>
+          <w:lang w:val="es-ES"/>
+        </w:rPr>
+        <w:t xml:space="preserve"> </w:t>
+      </w:r>
+      <w:proofErr w:type="spellStart"/>
+      <w:r>
+        <w:rPr>
+          <w:i/>
+          <w:lang w:val="es-ES"/>
+        </w:rPr>
+        <w:t>name_of_branch</w:t>
+      </w:r>
+      <w:proofErr w:type="spellEnd"/>
+    </w:p>
+    <w:p>
+      <w:pPr>
+        <w:pStyle w:val="Sinespaciado"/>
+        <w:numPr>
+          <w:ilvl w:val="1"/>
+          <w:numId w:val="1"/>
+        </w:numPr>
+        <w:rPr>
+          <w:lang w:val="en-US"/>
+        </w:rPr>
+      </w:pPr>
+      <w:proofErr w:type="spellStart"/>
+      <w:r>
+        <w:rPr>
+          <w:lang w:val="en-US"/>
+        </w:rPr>
+        <w:t>Git</w:t>
+      </w:r>
+      <w:proofErr w:type="spellEnd"/>
+      <w:r>
+        <w:rPr>
+          <w:lang w:val="en-US"/>
+        </w:rPr>
+        <w:t xml:space="preserve"> checkout –b </w:t>
+      </w:r>
+      <w:proofErr w:type="spellStart"/>
+      <w:r>
+        <w:rPr>
+          <w:i/>
+          <w:lang w:val="en-US"/>
+        </w:rPr>
+        <w:t>name_of_branch</w:t>
+      </w:r>
+      <w:proofErr w:type="spellEnd"/>
+      <w:r>
+        <w:rPr>
+          <w:i/>
+          <w:lang w:val="en-US"/>
+        </w:rPr>
+        <w:t xml:space="preserve"> </w:t>
+      </w:r>
+      <w:r>
+        <w:rPr>
+          <w:lang w:val="en-US"/>
+        </w:rPr>
+        <w:t xml:space="preserve">//allows us to create a branch and move to it </w:t>
+      </w:r>
+      <w:proofErr w:type="spellStart"/>
+      <w:r>
+        <w:rPr>
+          <w:lang w:val="en-US"/>
+        </w:rPr>
+        <w:t>inmediatelly</w:t>
+      </w:r>
+      <w:proofErr w:type="spellEnd"/>
+    </w:p>
+    <w:p>
+      <w:pPr>
+        <w:pStyle w:val="Sinespaciado"/>
+        <w:numPr>
+          <w:ilvl w:val="0"/>
+          <w:numId w:val="1"/>
+        </w:numPr>
+        <w:rPr>
+          <w:lang w:val="en-US"/>
+        </w:rPr>
+      </w:pPr>
+      <w:r>
+        <w:rPr>
+          <w:lang w:val="en-US"/>
+        </w:rPr>
+        <w:t>Check all branches in our Project</w:t>
+      </w:r>
+    </w:p>
+    <w:p>
+      <w:pPr>
+        <w:pStyle w:val="Sinespaciado"/>
+        <w:numPr>
+          <w:ilvl w:val="1"/>
+          <w:numId w:val="1"/>
+        </w:numPr>
+        <w:rPr>
+          <w:lang w:val="en-US"/>
+        </w:rPr>
+      </w:pPr>
+      <w:proofErr w:type="spellStart"/>
+      <w:r>
+        <w:rPr>
+          <w:lang w:val="en-US"/>
+        </w:rPr>
+        <w:t>Git</w:t>
+      </w:r>
+      <w:proofErr w:type="spellEnd"/>
+      <w:r>
+        <w:rPr>
+          <w:lang w:val="en-US"/>
+        </w:rPr>
+        <w:t xml:space="preserve"> branch</w:t>
+      </w:r>
+    </w:p>
+    <w:p>
+      <w:pPr>
+        <w:pStyle w:val="Sinespaciado"/>
+        <w:numPr>
+          <w:ilvl w:val="1"/>
+          <w:numId w:val="1"/>
+        </w:numPr>
+        <w:rPr>
+          <w:lang w:val="en-US"/>
+        </w:rPr>
+      </w:pPr>
+      <w:proofErr w:type="spellStart"/>
+      <w:r>
+        <w:rPr>
+          <w:lang w:val="en-US"/>
+        </w:rPr>
+        <w:t>Git</w:t>
+      </w:r>
+      <w:proofErr w:type="spellEnd"/>
+      <w:r>
+        <w:rPr>
+          <w:lang w:val="en-US"/>
+        </w:rPr>
+        <w:t xml:space="preserve"> branch --all</w:t>
+      </w:r>
+    </w:p>
+    <w:p>
+      <w:pPr>
+        <w:pStyle w:val="Sinespaciado"/>
+        <w:numPr>
+          <w:ilvl w:val="0"/>
+          <w:numId w:val="1"/>
+        </w:numPr>
+        <w:rPr>
+          <w:lang w:val="en-US"/>
+        </w:rPr>
+      </w:pPr>
+      <w:r>
+        <w:rPr>
+          <w:lang w:val="en-US"/>
+        </w:rPr>
+        <w:t>Delete a branch</w:t>
+      </w:r>
+    </w:p>
+    <w:p>
+      <w:pPr>
+        <w:pStyle w:val="Sinespaciado"/>
+        <w:numPr>
+          <w:ilvl w:val="1"/>
+          <w:numId w:val="1"/>
+        </w:numPr>
+        <w:rPr>
+          <w:lang w:val="en-US"/>
+        </w:rPr>
+      </w:pPr>
+      <w:proofErr w:type="spellStart"/>
+      <w:r>
+        <w:rPr>
+          <w:lang w:val="en-US"/>
+        </w:rPr>
+        <w:t>Git</w:t>
+      </w:r>
+      <w:proofErr w:type="spellEnd"/>
+      <w:r>
+        <w:rPr>
+          <w:lang w:val="en-US"/>
+        </w:rPr>
+        <w:t xml:space="preserve"> branch –d </w:t>
+      </w:r>
+      <w:proofErr w:type="spellStart"/>
+      <w:r>
+        <w:rPr>
+          <w:i/>
+          <w:lang w:val="en-US"/>
+        </w:rPr>
+        <w:t>name_of_branch</w:t>
+      </w:r>
+      <w:proofErr w:type="spellEnd"/>
+    </w:p>
+    <w:p>
+      <w:pPr>
+        <w:pStyle w:val="Sinespaciado"/>
+        <w:numPr>
+          <w:ilvl w:val="0"/>
+          <w:numId w:val="1"/>
+        </w:numPr>
+        <w:rPr>
+          <w:lang w:val="en-US"/>
+        </w:rPr>
+      </w:pPr>
+      <w:proofErr w:type="spellStart"/>
+      <w:r>
+        <w:rPr>
+          <w:lang w:val="en-US"/>
+        </w:rPr>
+        <w:t>Fusionar</w:t>
+      </w:r>
+      <w:proofErr w:type="spellEnd"/>
+      <w:r>
+        <w:rPr>
+          <w:lang w:val="en-US"/>
+        </w:rPr>
+        <w:t xml:space="preserve"> </w:t>
+      </w:r>
+      <w:proofErr w:type="spellStart"/>
+      <w:r>
+        <w:rPr>
+          <w:lang w:val="en-US"/>
+        </w:rPr>
+        <w:t>ramas</w:t>
+      </w:r>
+      <w:proofErr w:type="spellEnd"/>
+    </w:p>
+    <w:p>
+      <w:pPr>
+        <w:pStyle w:val="Sinespaciado"/>
+        <w:numPr>
+          <w:ilvl w:val="1"/>
+          <w:numId w:val="1"/>
+        </w:numPr>
+        <w:rPr>
+          <w:lang w:val="es-NI"/>
+        </w:rPr>
+      </w:pPr>
+      <w:r>
+        <w:rPr>
+          <w:lang w:val="es-NI"/>
+        </w:rPr>
+        <w:t xml:space="preserve">Tenemos que estar ubicados en la rama de destino (p.ej. </w:t>
+      </w:r>
+      <w:r>
+        <w:rPr>
+          <w:lang w:val="es-NI"/>
+        </w:rPr>
+        <w:t>master)</w:t>
+      </w:r>
+    </w:p>
+    <w:p>
+      <w:pPr>
+        <w:pStyle w:val="Sinespaciado"/>
+        <w:numPr>
+          <w:ilvl w:val="1"/>
+          <w:numId w:val="1"/>
+        </w:numPr>
+        <w:rPr>
+          <w:lang w:val="es-NI"/>
+        </w:rPr>
+      </w:pPr>
+      <w:proofErr w:type="spellStart"/>
+      <w:r>
+        <w:rPr>
+          <w:lang w:val="es-NI"/>
+        </w:rPr>
+        <w:t>Git</w:t>
+      </w:r>
+      <w:proofErr w:type="spellEnd"/>
+      <w:r>
+        <w:rPr>
+          <w:lang w:val="es-NI"/>
+        </w:rPr>
+        <w:t xml:space="preserve"> </w:t>
+      </w:r>
+      <w:proofErr w:type="spellStart"/>
+      <w:r>
+        <w:rPr>
+          <w:lang w:val="es-NI"/>
+        </w:rPr>
+        <w:t>merge</w:t>
+      </w:r>
+      <w:proofErr w:type="spellEnd"/>
+      <w:r>
+        <w:rPr>
+          <w:lang w:val="es-NI"/>
+        </w:rPr>
+        <w:t xml:space="preserve"> </w:t>
+      </w:r>
+      <w:r>
+        <w:rPr>
+          <w:lang w:val="es-NI"/>
+        </w:rPr>
+        <w:softHyphen/>
+      </w:r>
+      <w:proofErr w:type="spellStart"/>
+      <w:r>
+        <w:rPr>
+          <w:i/>
+          <w:lang w:val="es-NI"/>
+        </w:rPr>
+        <w:t>rama_de_origen</w:t>
+      </w:r>
+      <w:proofErr w:type="spellEnd"/>
+      <w:r>
+        <w:rPr>
+          <w:lang w:val="es-NI"/>
+        </w:rPr>
+        <w:t xml:space="preserve"> (rama de origen se refiere a la rama desde la cual vienen los cambios)</w:t>
+      </w:r>
+    </w:p>
+    <w:p>
+      <w:pPr>
+        <w:pStyle w:val="Ttulo2"/>
+        <w:rPr>
+          <w:lang w:val="es-NI"/>
+        </w:rPr>
+      </w:pPr>
+      <w:proofErr w:type="spellStart"/>
+      <w:r>
+        <w:rPr>
+          <w:lang w:val="es-NI"/>
+        </w:rPr>
+        <w:t>Commits</w:t>
+      </w:r>
+      <w:proofErr w:type="spellEnd"/>
+    </w:p>
+    <w:p>
+      <w:pPr>
+        <w:pStyle w:val="Sinespaciado"/>
+        <w:rPr>
+          <w:lang w:val="es-NI"/>
+        </w:rPr>
+      </w:pPr>
+    </w:p>
+    <w:p>
+      <w:pPr>
+        <w:pStyle w:val="Sinespaciado"/>
+        <w:numPr>
+          <w:ilvl w:val="0"/>
+          <w:numId w:val="1"/>
+        </w:numPr>
+        <w:rPr>
+          <w:lang w:val="es-NI"/>
+        </w:rPr>
+      </w:pPr>
+      <w:r>
+        <w:rPr>
+          <w:lang w:val="es-NI"/>
+        </w:rPr>
+        <w:t xml:space="preserve">Regresar a un </w:t>
+      </w:r>
+      <w:proofErr w:type="spellStart"/>
+      <w:r>
+        <w:rPr>
+          <w:lang w:val="es-NI"/>
+        </w:rPr>
+        <w:t>commit</w:t>
+      </w:r>
+      <w:proofErr w:type="spellEnd"/>
+      <w:r>
+        <w:rPr>
+          <w:lang w:val="es-NI"/>
+        </w:rPr>
+        <w:t xml:space="preserve"> previo</w:t>
+      </w:r>
+    </w:p>
+    <w:p>
+      <w:pPr>
+        <w:pStyle w:val="Sinespaciado"/>
+        <w:numPr>
+          <w:ilvl w:val="1"/>
+          <w:numId w:val="1"/>
+        </w:numPr>
+        <w:rPr>
+          <w:lang w:val="es-NI"/>
+        </w:rPr>
+      </w:pPr>
+      <w:proofErr w:type="spellStart"/>
+      <w:r>
+        <w:rPr>
+          <w:lang w:val="es-NI"/>
+        </w:rPr>
+        <w:t>Git</w:t>
+      </w:r>
+      <w:proofErr w:type="spellEnd"/>
+      <w:r>
+        <w:rPr>
+          <w:lang w:val="es-NI"/>
+        </w:rPr>
+        <w:t xml:space="preserve"> </w:t>
+      </w:r>
+      <w:proofErr w:type="spellStart"/>
+      <w:r>
+        <w:rPr>
+          <w:lang w:val="es-NI"/>
+        </w:rPr>
+        <w:t>checkout</w:t>
+      </w:r>
+      <w:proofErr w:type="spellEnd"/>
+      <w:r>
+        <w:rPr>
+          <w:lang w:val="es-NI"/>
+        </w:rPr>
+        <w:t xml:space="preserve"> </w:t>
+      </w:r>
+      <w:proofErr w:type="spellStart"/>
+      <w:r>
+        <w:rPr>
+          <w:i/>
+          <w:lang w:val="es-NI"/>
+        </w:rPr>
+        <w:t>number_of_commit</w:t>
+      </w:r>
+      <w:proofErr w:type="spellEnd"/>
+    </w:p>
+    <w:p>
+      <w:pPr>
+        <w:pStyle w:val="Sinespaciado"/>
+        <w:numPr>
+          <w:ilvl w:val="0"/>
+          <w:numId w:val="1"/>
+        </w:numPr>
+        <w:rPr>
+          <w:lang w:val="es-NI"/>
+        </w:rPr>
+      </w:pPr>
+      <w:r>
+        <w:rPr>
+          <w:lang w:val="es-NI"/>
+        </w:rPr>
+        <w:t xml:space="preserve">Crear </w:t>
+      </w:r>
+      <w:proofErr w:type="spellStart"/>
+      <w:r>
+        <w:rPr>
+          <w:lang w:val="es-NI"/>
+        </w:rPr>
+        <w:t>tags</w:t>
+      </w:r>
+      <w:proofErr w:type="spellEnd"/>
+      <w:r>
+        <w:rPr>
+          <w:lang w:val="es-NI"/>
+        </w:rPr>
+        <w:t xml:space="preserve"> (alias a </w:t>
+      </w:r>
+      <w:proofErr w:type="spellStart"/>
+      <w:r>
+        <w:rPr>
+          <w:lang w:val="es-NI"/>
+        </w:rPr>
+        <w:t>commits</w:t>
+      </w:r>
+      <w:proofErr w:type="spellEnd"/>
+      <w:r>
+        <w:rPr>
+          <w:lang w:val="es-NI"/>
+        </w:rPr>
+        <w:t xml:space="preserve"> concretos)</w:t>
+      </w:r>
+    </w:p>
+    <w:p>
+      <w:pPr>
+        <w:pStyle w:val="Sinespaciado"/>
+        <w:numPr>
+          <w:ilvl w:val="1"/>
+          <w:numId w:val="1"/>
+        </w:numPr>
+        <w:rPr>
+          <w:lang w:val="en-US"/>
+        </w:rPr>
+      </w:pPr>
+      <w:proofErr w:type="spellStart"/>
+      <w:r>
+        <w:rPr>
+          <w:lang w:val="en-US"/>
+        </w:rPr>
+        <w:t>Git</w:t>
+      </w:r>
+      <w:proofErr w:type="spellEnd"/>
+      <w:r>
+        <w:rPr>
+          <w:lang w:val="en-US"/>
+        </w:rPr>
+        <w:t xml:space="preserve"> tag </w:t>
+      </w:r>
+      <w:proofErr w:type="spellStart"/>
+      <w:r>
+        <w:rPr>
+          <w:i/>
+          <w:lang w:val="en-US"/>
+        </w:rPr>
+        <w:t>new_name</w:t>
+      </w:r>
+      <w:proofErr w:type="spellEnd"/>
+      <w:r>
+        <w:rPr>
+          <w:lang w:val="en-US"/>
+        </w:rPr>
+        <w:t xml:space="preserve"> (if we are in the commit right now)</w:t>
+      </w:r>
+    </w:p>
+    <w:p>
+      <w:pPr>
+        <w:pStyle w:val="Sinespaciado"/>
+        <w:numPr>
+          <w:ilvl w:val="1"/>
+          <w:numId w:val="1"/>
+        </w:numPr>
+        <w:rPr>
+          <w:lang w:val="en-US"/>
+        </w:rPr>
+      </w:pPr>
+      <w:proofErr w:type="spellStart"/>
+      <w:r>
+        <w:rPr>
+          <w:lang w:val="en-US"/>
+        </w:rPr>
+        <w:t>Git</w:t>
+      </w:r>
+      <w:proofErr w:type="spellEnd"/>
+      <w:r>
+        <w:rPr>
+          <w:lang w:val="en-US"/>
+        </w:rPr>
+        <w:t xml:space="preserve"> tag </w:t>
+      </w:r>
+      <w:proofErr w:type="spellStart"/>
+      <w:r>
+        <w:rPr>
+          <w:i/>
+          <w:lang w:val="en-US"/>
+        </w:rPr>
+        <w:t>new_name</w:t>
+      </w:r>
+      <w:proofErr w:type="spellEnd"/>
+      <w:r>
+        <w:rPr>
+          <w:i/>
+          <w:lang w:val="en-US"/>
+        </w:rPr>
+        <w:softHyphen/>
+      </w:r>
+      <w:r>
+        <w:rPr>
+          <w:lang w:val="en-US"/>
+        </w:rPr>
+        <w:t xml:space="preserve"> </w:t>
+      </w:r>
+      <w:proofErr w:type="spellStart"/>
+      <w:r>
+        <w:rPr>
+          <w:i/>
+          <w:lang w:val="en-US"/>
+        </w:rPr>
+        <w:t>number_of_commit</w:t>
+      </w:r>
+      <w:proofErr w:type="spellEnd"/>
+      <w:r>
+        <w:rPr>
+          <w:lang w:val="en-US"/>
+        </w:rPr>
+        <w:t xml:space="preserve"> (if we are not in the commit right now)</w:t>
+      </w:r>
+    </w:p>
+    <w:p>
+      <w:pPr>
+        <w:pStyle w:val="Sinespaciado"/>
+        <w:numPr>
+          <w:ilvl w:val="0"/>
+          <w:numId w:val="1"/>
+        </w:numPr>
+        <w:rPr>
+          <w:lang w:val="en-US"/>
+        </w:rPr>
+      </w:pPr>
+      <w:proofErr w:type="spellStart"/>
+      <w:r>
+        <w:rPr>
+          <w:lang w:val="en-US"/>
+        </w:rPr>
+        <w:t>Ver</w:t>
+      </w:r>
+      <w:proofErr w:type="spellEnd"/>
+      <w:r>
+        <w:rPr>
+          <w:lang w:val="en-US"/>
+        </w:rPr>
+        <w:t xml:space="preserve"> la </w:t>
+      </w:r>
+      <w:proofErr w:type="spellStart"/>
+      <w:r>
+        <w:rPr>
+          <w:lang w:val="en-US"/>
+        </w:rPr>
+        <w:t>lista</w:t>
+      </w:r>
+      <w:proofErr w:type="spellEnd"/>
+      <w:r>
+        <w:rPr>
+          <w:lang w:val="en-US"/>
+        </w:rPr>
+        <w:t xml:space="preserve"> de tags</w:t>
+      </w:r>
+    </w:p>
+    <w:p>
+      <w:pPr>
+        <w:pStyle w:val="Sinespaciado"/>
+        <w:numPr>
+          <w:ilvl w:val="1"/>
+          <w:numId w:val="1"/>
+        </w:numPr>
+        <w:rPr>
+          <w:lang w:val="en-US"/>
+        </w:rPr>
+      </w:pPr>
+      <w:proofErr w:type="spellStart"/>
+      <w:r>
+        <w:rPr>
+          <w:lang w:val="en-US"/>
+        </w:rPr>
+        <w:t>Git</w:t>
+      </w:r>
+      <w:proofErr w:type="spellEnd"/>
+      <w:r>
+        <w:rPr>
+          <w:lang w:val="en-US"/>
+        </w:rPr>
+        <w:t xml:space="preserve"> tag</w:t>
+      </w:r>
+    </w:p>
+    <w:p>
+      <w:pPr>
+        <w:pStyle w:val="Ttulo2"/>
+        <w:rPr>
+          <w:lang w:val="es-ES"/>
+        </w:rPr>
+      </w:pPr>
+      <w:r>
+        <w:rPr>
+          <w:lang w:val="es-ES"/>
+        </w:rPr>
         <w:lastRenderedPageBreak/>
-        <w:t>Branches</w:t>
-      </w:r>
-      <w:proofErr w:type="spellEnd"/>
-    </w:p>
-    <w:p>
-      <w:pPr>
-        <w:pStyle w:val="Sinespaciado"/>
-        <w:rPr>
-          <w:lang w:val="es-ES"/>
-        </w:rPr>
-      </w:pPr>
-    </w:p>
-    <w:p>
-      <w:pPr>
-        <w:pStyle w:val="Sinespaciado"/>
-        <w:numPr>
-          <w:ilvl w:val="0"/>
-          <w:numId w:val="1"/>
-        </w:numPr>
-        <w:rPr>
-          <w:lang w:val="es-ES"/>
-        </w:rPr>
-      </w:pPr>
-      <w:r>
-        <w:rPr>
-          <w:lang w:val="es-ES"/>
-        </w:rPr>
-        <w:t>Creamos nuevas ramas</w:t>
-      </w:r>
-    </w:p>
-    <w:p>
-      <w:pPr>
-        <w:pStyle w:val="Sinespaciado"/>
-        <w:numPr>
-          <w:ilvl w:val="1"/>
-          <w:numId w:val="1"/>
-        </w:numPr>
-        <w:rPr>
-          <w:lang w:val="es-ES"/>
-        </w:rPr>
-      </w:pPr>
-      <w:proofErr w:type="spellStart"/>
-      <w:r>
-        <w:rPr>
-          <w:lang w:val="es-ES"/>
-        </w:rPr>
-        <w:t>Git</w:t>
-      </w:r>
-      <w:proofErr w:type="spellEnd"/>
-      <w:r>
-        <w:rPr>
-          <w:lang w:val="es-ES"/>
-        </w:rPr>
-        <w:t xml:space="preserve"> </w:t>
-      </w:r>
-      <w:proofErr w:type="spellStart"/>
-      <w:r>
-        <w:rPr>
-          <w:lang w:val="es-ES"/>
-        </w:rPr>
-        <w:t>branch</w:t>
-      </w:r>
-      <w:proofErr w:type="spellEnd"/>
-      <w:r>
-        <w:rPr>
-          <w:lang w:val="es-ES"/>
-        </w:rPr>
-        <w:t xml:space="preserve"> </w:t>
-      </w:r>
-      <w:proofErr w:type="spellStart"/>
-      <w:r>
-        <w:rPr>
-          <w:i/>
-          <w:lang w:val="es-ES"/>
-        </w:rPr>
-        <w:t>name_of_branch</w:t>
-      </w:r>
-      <w:proofErr w:type="spellEnd"/>
-    </w:p>
-    <w:p>
-      <w:pPr>
-        <w:pStyle w:val="Sinespaciado"/>
-        <w:numPr>
-          <w:ilvl w:val="1"/>
-          <w:numId w:val="1"/>
-        </w:numPr>
-        <w:rPr>
-          <w:lang w:val="en-US"/>
-        </w:rPr>
-      </w:pPr>
-      <w:proofErr w:type="spellStart"/>
-      <w:r>
-        <w:rPr>
-          <w:lang w:val="en-US"/>
-        </w:rPr>
-        <w:t>Git</w:t>
-      </w:r>
-      <w:proofErr w:type="spellEnd"/>
-      <w:r>
-        <w:rPr>
-          <w:lang w:val="en-US"/>
-        </w:rPr>
-        <w:t xml:space="preserve"> checkout –b </w:t>
-      </w:r>
-      <w:proofErr w:type="spellStart"/>
-      <w:r>
-        <w:rPr>
-          <w:i/>
-          <w:lang w:val="en-US"/>
-        </w:rPr>
-        <w:t>name_of_branch</w:t>
-      </w:r>
-      <w:proofErr w:type="spellEnd"/>
-      <w:r>
-        <w:rPr>
-          <w:i/>
-          <w:lang w:val="en-US"/>
-        </w:rPr>
-        <w:t xml:space="preserve"> </w:t>
-      </w:r>
-      <w:r>
-        <w:rPr>
-          <w:lang w:val="en-US"/>
-        </w:rPr>
-        <w:t xml:space="preserve">//allows us to create a branch and move to it </w:t>
-      </w:r>
-      <w:proofErr w:type="spellStart"/>
-      <w:r>
-        <w:rPr>
-          <w:lang w:val="en-US"/>
-        </w:rPr>
-        <w:t>inmediatelly</w:t>
-      </w:r>
-      <w:proofErr w:type="spellEnd"/>
-    </w:p>
-    <w:p>
-      <w:pPr>
-        <w:pStyle w:val="Sinespaciado"/>
-        <w:numPr>
-          <w:ilvl w:val="0"/>
-          <w:numId w:val="1"/>
-        </w:numPr>
-        <w:rPr>
-          <w:lang w:val="en-US"/>
-        </w:rPr>
-      </w:pPr>
-      <w:r>
-        <w:rPr>
-          <w:lang w:val="en-US"/>
-        </w:rPr>
-        <w:t>Check all branches in our Project</w:t>
-      </w:r>
-    </w:p>
-    <w:p>
-      <w:pPr>
-        <w:pStyle w:val="Sinespaciado"/>
-        <w:numPr>
-          <w:ilvl w:val="1"/>
-          <w:numId w:val="1"/>
-        </w:numPr>
-        <w:rPr>
-          <w:lang w:val="en-US"/>
-        </w:rPr>
-      </w:pPr>
-      <w:proofErr w:type="spellStart"/>
-      <w:r>
-        <w:rPr>
-          <w:lang w:val="en-US"/>
-        </w:rPr>
-        <w:t>Git</w:t>
-      </w:r>
-      <w:proofErr w:type="spellEnd"/>
-      <w:r>
-        <w:rPr>
-          <w:lang w:val="en-US"/>
-        </w:rPr>
-        <w:t xml:space="preserve"> branch</w:t>
-      </w:r>
-    </w:p>
-    <w:p>
-      <w:pPr>
-        <w:pStyle w:val="Sinespaciado"/>
-        <w:numPr>
-          <w:ilvl w:val="1"/>
-          <w:numId w:val="1"/>
-        </w:numPr>
-        <w:rPr>
-          <w:lang w:val="en-US"/>
-        </w:rPr>
-      </w:pPr>
-      <w:proofErr w:type="spellStart"/>
-      <w:r>
-        <w:rPr>
-          <w:lang w:val="en-US"/>
-        </w:rPr>
-        <w:t>Git</w:t>
-      </w:r>
-      <w:proofErr w:type="spellEnd"/>
-      <w:r>
-        <w:rPr>
-          <w:lang w:val="en-US"/>
-        </w:rPr>
-        <w:t xml:space="preserve"> branch --all</w:t>
-      </w:r>
-    </w:p>
-    <w:p>
-      <w:pPr>
-        <w:pStyle w:val="Sinespaciado"/>
-        <w:numPr>
-          <w:ilvl w:val="0"/>
-          <w:numId w:val="1"/>
-        </w:numPr>
-        <w:rPr>
-          <w:lang w:val="en-US"/>
-        </w:rPr>
-      </w:pPr>
-      <w:r>
-        <w:rPr>
-          <w:lang w:val="en-US"/>
-        </w:rPr>
-        <w:t>Delete a branch</w:t>
-      </w:r>
-    </w:p>
-    <w:p>
-      <w:pPr>
-        <w:pStyle w:val="Sinespaciado"/>
-        <w:numPr>
-          <w:ilvl w:val="1"/>
-          <w:numId w:val="1"/>
-        </w:numPr>
-        <w:rPr>
-          <w:lang w:val="en-US"/>
-        </w:rPr>
-      </w:pPr>
-      <w:proofErr w:type="spellStart"/>
-      <w:r>
-        <w:rPr>
-          <w:lang w:val="en-US"/>
-        </w:rPr>
-        <w:t>Git</w:t>
-      </w:r>
-      <w:proofErr w:type="spellEnd"/>
-      <w:r>
-        <w:rPr>
-          <w:lang w:val="en-US"/>
-        </w:rPr>
-        <w:t xml:space="preserve"> branch –d </w:t>
-      </w:r>
-      <w:proofErr w:type="spellStart"/>
-      <w:r>
-        <w:rPr>
-          <w:i/>
-          <w:lang w:val="en-US"/>
-        </w:rPr>
-        <w:t>name_of_branch</w:t>
-      </w:r>
-      <w:proofErr w:type="spellEnd"/>
-    </w:p>
-    <w:p>
-      <w:pPr>
-        <w:pStyle w:val="Sinespaciado"/>
-        <w:numPr>
-          <w:ilvl w:val="0"/>
-          <w:numId w:val="1"/>
-        </w:numPr>
-        <w:rPr>
-          <w:lang w:val="en-US"/>
-        </w:rPr>
-      </w:pPr>
-      <w:proofErr w:type="spellStart"/>
-      <w:r>
-        <w:rPr>
-          <w:lang w:val="en-US"/>
-        </w:rPr>
-        <w:t>Fusionar</w:t>
-      </w:r>
-      <w:proofErr w:type="spellEnd"/>
-      <w:r>
-        <w:rPr>
-          <w:lang w:val="en-US"/>
-        </w:rPr>
-        <w:t xml:space="preserve"> </w:t>
-      </w:r>
-      <w:proofErr w:type="spellStart"/>
-      <w:r>
-        <w:rPr>
-          <w:lang w:val="en-US"/>
-        </w:rPr>
-        <w:t>ramas</w:t>
-      </w:r>
-      <w:proofErr w:type="spellEnd"/>
-    </w:p>
-    <w:p>
-      <w:pPr>
-        <w:pStyle w:val="Sinespaciado"/>
-        <w:numPr>
-          <w:ilvl w:val="1"/>
-          <w:numId w:val="1"/>
-        </w:numPr>
-        <w:rPr>
-          <w:lang w:val="es-NI"/>
-        </w:rPr>
-      </w:pPr>
-      <w:r>
-        <w:rPr>
-          <w:lang w:val="es-NI"/>
-        </w:rPr>
-        <w:t xml:space="preserve">Tenemos que estar ubicados en la rama de destino (p.ej. </w:t>
-      </w:r>
-      <w:r>
-        <w:rPr>
-          <w:lang w:val="es-NI"/>
-        </w:rPr>
-        <w:t>master)</w:t>
-      </w:r>
-    </w:p>
-    <w:p>
-      <w:pPr>
-        <w:pStyle w:val="Sinespaciado"/>
-        <w:numPr>
-          <w:ilvl w:val="1"/>
-          <w:numId w:val="1"/>
-        </w:numPr>
-        <w:rPr>
-          <w:lang w:val="es-NI"/>
-        </w:rPr>
-      </w:pPr>
-      <w:proofErr w:type="spellStart"/>
-      <w:r>
-        <w:rPr>
-          <w:lang w:val="es-NI"/>
-        </w:rPr>
-        <w:t>Git</w:t>
-      </w:r>
-      <w:proofErr w:type="spellEnd"/>
-      <w:r>
-        <w:rPr>
-          <w:lang w:val="es-NI"/>
-        </w:rPr>
-        <w:t xml:space="preserve"> </w:t>
-      </w:r>
-      <w:proofErr w:type="spellStart"/>
-      <w:r>
-        <w:rPr>
-          <w:lang w:val="es-NI"/>
-        </w:rPr>
-        <w:t>merge</w:t>
-      </w:r>
-      <w:proofErr w:type="spellEnd"/>
-      <w:r>
-        <w:rPr>
-          <w:lang w:val="es-NI"/>
-        </w:rPr>
-        <w:t xml:space="preserve"> </w:t>
-      </w:r>
-      <w:r>
-        <w:rPr>
-          <w:lang w:val="es-NI"/>
-        </w:rPr>
-        <w:softHyphen/>
-      </w:r>
-      <w:proofErr w:type="spellStart"/>
-      <w:r>
-        <w:rPr>
-          <w:i/>
-          <w:lang w:val="es-NI"/>
-        </w:rPr>
-        <w:t>rama_de_origen</w:t>
-      </w:r>
-      <w:proofErr w:type="spellEnd"/>
-      <w:r>
-        <w:rPr>
-          <w:lang w:val="es-NI"/>
-        </w:rPr>
-        <w:t xml:space="preserve"> (rama de origen se refiere a la rama desde la cual vienen los cambios)</w:t>
-      </w:r>
-    </w:p>
-    <w:p>
-      <w:pPr>
-        <w:pStyle w:val="Ttulo2"/>
-        <w:rPr>
-          <w:lang w:val="es-NI"/>
-        </w:rPr>
-      </w:pPr>
-      <w:proofErr w:type="spellStart"/>
-      <w:r>
-        <w:rPr>
-          <w:lang w:val="es-NI"/>
-        </w:rPr>
-        <w:t>Commits</w:t>
-      </w:r>
-      <w:proofErr w:type="spellEnd"/>
-    </w:p>
-    <w:p>
-      <w:pPr>
-        <w:pStyle w:val="Sinespaciado"/>
-        <w:rPr>
-          <w:lang w:val="es-NI"/>
-        </w:rPr>
-      </w:pPr>
-    </w:p>
-    <w:p>
-      <w:pPr>
-        <w:pStyle w:val="Sinespaciado"/>
-        <w:numPr>
-          <w:ilvl w:val="0"/>
-          <w:numId w:val="1"/>
-        </w:numPr>
-        <w:rPr>
-          <w:lang w:val="es-NI"/>
-        </w:rPr>
-      </w:pPr>
-      <w:r>
-        <w:rPr>
-          <w:lang w:val="es-NI"/>
-        </w:rPr>
-        <w:t xml:space="preserve">Regresar a un </w:t>
-      </w:r>
-      <w:proofErr w:type="spellStart"/>
-      <w:r>
-        <w:rPr>
-          <w:lang w:val="es-NI"/>
-        </w:rPr>
-        <w:t>commit</w:t>
-      </w:r>
-      <w:proofErr w:type="spellEnd"/>
-      <w:r>
-        <w:rPr>
-          <w:lang w:val="es-NI"/>
-        </w:rPr>
-        <w:t xml:space="preserve"> previo</w:t>
-      </w:r>
-    </w:p>
-    <w:p>
-      <w:pPr>
-        <w:pStyle w:val="Sinespaciado"/>
-        <w:numPr>
-          <w:ilvl w:val="1"/>
-          <w:numId w:val="1"/>
-        </w:numPr>
-        <w:rPr>
-          <w:lang w:val="es-NI"/>
-        </w:rPr>
-      </w:pPr>
-      <w:proofErr w:type="spellStart"/>
-      <w:r>
-        <w:rPr>
-          <w:lang w:val="es-NI"/>
-        </w:rPr>
-        <w:t>Git</w:t>
-      </w:r>
-      <w:proofErr w:type="spellEnd"/>
-      <w:r>
-        <w:rPr>
-          <w:lang w:val="es-NI"/>
-        </w:rPr>
-        <w:t xml:space="preserve"> </w:t>
-      </w:r>
-      <w:proofErr w:type="spellStart"/>
-      <w:r>
-        <w:rPr>
-          <w:lang w:val="es-NI"/>
-        </w:rPr>
-        <w:t>checkout</w:t>
-      </w:r>
-      <w:proofErr w:type="spellEnd"/>
-      <w:r>
-        <w:rPr>
-          <w:lang w:val="es-NI"/>
-        </w:rPr>
-        <w:t xml:space="preserve"> </w:t>
-      </w:r>
-      <w:proofErr w:type="spellStart"/>
-      <w:r>
-        <w:rPr>
-          <w:i/>
-          <w:lang w:val="es-NI"/>
-        </w:rPr>
-        <w:t>number_of_commit</w:t>
-      </w:r>
-      <w:proofErr w:type="spellEnd"/>
-    </w:p>
-    <w:p>
-      <w:pPr>
-        <w:pStyle w:val="Sinespaciado"/>
-        <w:numPr>
-          <w:ilvl w:val="0"/>
-          <w:numId w:val="1"/>
-        </w:numPr>
-        <w:rPr>
-          <w:lang w:val="es-NI"/>
-        </w:rPr>
-      </w:pPr>
-      <w:r>
-        <w:rPr>
-          <w:lang w:val="es-NI"/>
-        </w:rPr>
-        <w:t xml:space="preserve">Crear </w:t>
-      </w:r>
-      <w:proofErr w:type="spellStart"/>
-      <w:r>
-        <w:rPr>
-          <w:lang w:val="es-NI"/>
-        </w:rPr>
-        <w:t>tags</w:t>
-      </w:r>
-      <w:proofErr w:type="spellEnd"/>
-      <w:r>
-        <w:rPr>
-          <w:lang w:val="es-NI"/>
-        </w:rPr>
-        <w:t xml:space="preserve"> (alias a </w:t>
-      </w:r>
-      <w:proofErr w:type="spellStart"/>
-      <w:r>
-        <w:rPr>
-          <w:lang w:val="es-NI"/>
-        </w:rPr>
-        <w:t>commits</w:t>
-      </w:r>
-      <w:proofErr w:type="spellEnd"/>
-      <w:r>
-        <w:rPr>
-          <w:lang w:val="es-NI"/>
-        </w:rPr>
-        <w:t xml:space="preserve"> concretos)</w:t>
-      </w:r>
-    </w:p>
-    <w:p>
-      <w:pPr>
-        <w:pStyle w:val="Sinespaciado"/>
-        <w:numPr>
-          <w:ilvl w:val="1"/>
-          <w:numId w:val="1"/>
-        </w:numPr>
-        <w:rPr>
-          <w:lang w:val="en-US"/>
-        </w:rPr>
-      </w:pPr>
-      <w:proofErr w:type="spellStart"/>
-      <w:r>
-        <w:rPr>
-          <w:lang w:val="en-US"/>
-        </w:rPr>
-        <w:t>Git</w:t>
-      </w:r>
-      <w:proofErr w:type="spellEnd"/>
-      <w:r>
-        <w:rPr>
-          <w:lang w:val="en-US"/>
-        </w:rPr>
-        <w:t xml:space="preserve"> tag </w:t>
-      </w:r>
-      <w:proofErr w:type="spellStart"/>
-      <w:r>
-        <w:rPr>
-          <w:i/>
-          <w:lang w:val="en-US"/>
-        </w:rPr>
-        <w:t>new_name</w:t>
-      </w:r>
-      <w:proofErr w:type="spellEnd"/>
-      <w:r>
-        <w:rPr>
-          <w:lang w:val="en-US"/>
-        </w:rPr>
-        <w:t xml:space="preserve"> (if we are in the commit right now)</w:t>
-      </w:r>
-    </w:p>
-    <w:p>
-      <w:pPr>
-        <w:pStyle w:val="Sinespaciado"/>
-        <w:numPr>
-          <w:ilvl w:val="1"/>
-          <w:numId w:val="1"/>
-        </w:numPr>
-        <w:rPr>
-          <w:lang w:val="en-US"/>
-        </w:rPr>
-      </w:pPr>
-      <w:proofErr w:type="spellStart"/>
-      <w:r>
-        <w:rPr>
-          <w:lang w:val="en-US"/>
-        </w:rPr>
-        <w:t>Git</w:t>
-      </w:r>
-      <w:proofErr w:type="spellEnd"/>
-      <w:r>
-        <w:rPr>
-          <w:lang w:val="en-US"/>
-        </w:rPr>
-        <w:t xml:space="preserve"> tag </w:t>
-      </w:r>
-      <w:proofErr w:type="spellStart"/>
-      <w:r>
-        <w:rPr>
-          <w:i/>
-          <w:lang w:val="en-US"/>
-        </w:rPr>
-        <w:t>new_name</w:t>
-      </w:r>
-      <w:proofErr w:type="spellEnd"/>
-      <w:r>
-        <w:rPr>
-          <w:i/>
-          <w:lang w:val="en-US"/>
-        </w:rPr>
-        <w:softHyphen/>
-      </w:r>
-      <w:r>
-        <w:rPr>
-          <w:lang w:val="en-US"/>
-        </w:rPr>
-        <w:t xml:space="preserve"> </w:t>
-      </w:r>
-      <w:proofErr w:type="spellStart"/>
-      <w:r>
-        <w:rPr>
-          <w:i/>
-          <w:lang w:val="en-US"/>
-        </w:rPr>
-        <w:t>number_of_commit</w:t>
-      </w:r>
-      <w:proofErr w:type="spellEnd"/>
-      <w:r>
-        <w:rPr>
-          <w:lang w:val="en-US"/>
-        </w:rPr>
-        <w:t xml:space="preserve"> (if we are not in the commit right now)</w:t>
-      </w:r>
-    </w:p>
-    <w:p>
-      <w:pPr>
-        <w:pStyle w:val="Sinespaciado"/>
-        <w:numPr>
-          <w:ilvl w:val="0"/>
-          <w:numId w:val="1"/>
-        </w:numPr>
-        <w:rPr>
-          <w:lang w:val="en-US"/>
-        </w:rPr>
-      </w:pPr>
-      <w:proofErr w:type="spellStart"/>
-      <w:r>
-        <w:rPr>
-          <w:lang w:val="en-US"/>
-        </w:rPr>
-        <w:t>Ver</w:t>
-      </w:r>
-      <w:proofErr w:type="spellEnd"/>
-      <w:r>
-        <w:rPr>
-          <w:lang w:val="en-US"/>
-        </w:rPr>
-        <w:t xml:space="preserve"> la </w:t>
-      </w:r>
-      <w:proofErr w:type="spellStart"/>
-      <w:r>
-        <w:rPr>
-          <w:lang w:val="en-US"/>
-        </w:rPr>
-        <w:t>lista</w:t>
-      </w:r>
-      <w:proofErr w:type="spellEnd"/>
-      <w:r>
-        <w:rPr>
-          <w:lang w:val="en-US"/>
-        </w:rPr>
-        <w:t xml:space="preserve"> de tags</w:t>
-      </w:r>
-    </w:p>
-    <w:p>
-      <w:pPr>
-        <w:pStyle w:val="Sinespaciado"/>
-        <w:numPr>
-          <w:ilvl w:val="1"/>
-          <w:numId w:val="1"/>
-        </w:numPr>
-        <w:rPr>
-          <w:lang w:val="en-US"/>
-        </w:rPr>
-      </w:pPr>
-      <w:proofErr w:type="spellStart"/>
-      <w:r>
-        <w:rPr>
-          <w:lang w:val="en-US"/>
-        </w:rPr>
-        <w:t>Git</w:t>
-      </w:r>
-      <w:proofErr w:type="spellEnd"/>
-      <w:r>
-        <w:rPr>
-          <w:lang w:val="en-US"/>
-        </w:rPr>
-        <w:t xml:space="preserve"> tag</w:t>
-      </w:r>
-    </w:p>
-    <w:p>
-      <w:pPr>
-        <w:pStyle w:val="Ttulo2"/>
-        <w:rPr>
-          <w:lang w:val="es-ES"/>
-        </w:rPr>
-      </w:pPr>
-      <w:r>
-        <w:rPr>
-          <w:lang w:val="es-ES"/>
-        </w:rPr>
         <w:t>Pasos básicos para administrar repositorios</w:t>
       </w:r>
     </w:p>
@@ -3019,7 +3305,6 @@
         <w:rPr>
           <w:lang w:val="es-NI"/>
         </w:rPr>
-        <w:lastRenderedPageBreak/>
         <w:t>Git</w:t>
       </w:r>
       <w:proofErr w:type="spellEnd"/>
@@ -3106,13 +3391,7 @@
         <w:rPr>
           <w:lang w:val="es-NI"/>
         </w:rPr>
-        <w:t>"</w:t>
-      </w:r>
-      <w:r>
-        <w:rPr>
-          <w:lang w:val="es-NI"/>
-        </w:rPr>
-        <w:t xml:space="preserve"> (muestra el número hash corto del </w:t>
+        <w:t xml:space="preserve">" (muestra el número hash corto del </w:t>
       </w:r>
       <w:proofErr w:type="spellStart"/>
       <w:r>

</xml_diff>

<commit_message>
Se agrega toda la información pendiente
</commit_message>
<xml_diff>
--- a/Steps back to git.docx
+++ b/Steps back to git.docx
@@ -1702,6 +1702,22 @@
           <w:lang w:val="en-US"/>
         </w:rPr>
       </w:pPr>
+      <w:proofErr w:type="spellStart"/>
+      <w:r>
+        <w:rPr>
+          <w:lang w:val="en-US"/>
+        </w:rPr>
+        <w:t>Git</w:t>
+      </w:r>
+      <w:proofErr w:type="spellEnd"/>
+      <w:r>
+        <w:rPr>
+          <w:lang w:val="en-US"/>
+        </w:rPr>
+        <w:t xml:space="preserve"> commit –amend (takes</w:t>
+      </w:r>
+      <w:bookmarkStart w:id="0" w:name="_GoBack"/>
+      <w:bookmarkEnd w:id="0"/>
     </w:p>
     <w:p>
       <w:pPr>
@@ -1856,8 +1872,6 @@
         </w:rPr>
         <w:t>Files</w:t>
       </w:r>
-      <w:bookmarkStart w:id="0" w:name="_GoBack"/>
-      <w:bookmarkEnd w:id="0"/>
     </w:p>
     <w:p>
       <w:pPr>

</xml_diff>

<commit_message>
Se mejora la estructura del archivo maestro
</commit_message>
<xml_diff>
--- a/Steps back to git.docx
+++ b/Steps back to git.docx
@@ -10,7 +10,15 @@
         <w:t xml:space="preserve">Pasos básicos </w:t>
       </w:r>
       <w:r>
-        <w:t>para iniciar Git:</w:t>
+        <w:t xml:space="preserve">para iniciar </w:t>
+      </w:r>
+      <w:proofErr w:type="spellStart"/>
+      <w:r>
+        <w:t>Git</w:t>
+      </w:r>
+      <w:proofErr w:type="spellEnd"/>
+      <w:r>
+        <w:t>:</w:t>
       </w:r>
     </w:p>
     <w:p>
@@ -22,8 +30,29 @@
         </w:numPr>
       </w:pPr>
       <w:r>
-        <w:t>Instalar Git y ejecutar git bash</w:t>
-      </w:r>
+        <w:t xml:space="preserve">Instalar </w:t>
+      </w:r>
+      <w:proofErr w:type="spellStart"/>
+      <w:r>
+        <w:t>Git</w:t>
+      </w:r>
+      <w:proofErr w:type="spellEnd"/>
+      <w:r>
+        <w:t xml:space="preserve"> y ejecutar </w:t>
+      </w:r>
+      <w:proofErr w:type="spellStart"/>
+      <w:r>
+        <w:t>git</w:t>
+      </w:r>
+      <w:proofErr w:type="spellEnd"/>
+      <w:r>
+        <w:t xml:space="preserve"> </w:t>
+      </w:r>
+      <w:proofErr w:type="spellStart"/>
+      <w:r>
+        <w:t>bash</w:t>
+      </w:r>
+      <w:proofErr w:type="spellEnd"/>
     </w:p>
     <w:p>
       <w:pPr>
@@ -34,43 +63,125 @@
         </w:numPr>
       </w:pPr>
       <w:r>
-        <w:t>Definir el nombre de usuario que nos identificará dentro de git:</w:t>
-      </w:r>
-    </w:p>
-    <w:p>
-      <w:pPr>
-        <w:pStyle w:val="Prrafodelista"/>
-        <w:numPr>
-          <w:ilvl w:val="1"/>
-          <w:numId w:val="1"/>
-        </w:numPr>
-        <w:rPr>
-          <w:lang w:val="en-US"/>
-        </w:rPr>
-      </w:pPr>
-      <w:r>
-        <w:rPr>
-          <w:lang w:val="en-US"/>
-        </w:rPr>
-        <w:t>Git config –global user.name “user_name”</w:t>
-      </w:r>
-    </w:p>
-    <w:p>
-      <w:pPr>
-        <w:pStyle w:val="Prrafodelista"/>
-        <w:numPr>
-          <w:ilvl w:val="1"/>
-          <w:numId w:val="1"/>
-        </w:numPr>
-        <w:rPr>
-          <w:lang w:val="en-US"/>
-        </w:rPr>
-      </w:pPr>
-      <w:r>
-        <w:rPr>
-          <w:lang w:val="en-US"/>
-        </w:rPr>
-        <w:t>Git config –global user.email “email@email.com”</w:t>
+        <w:t xml:space="preserve">Definir el nombre de usuario que nos identificará dentro de </w:t>
+      </w:r>
+      <w:proofErr w:type="spellStart"/>
+      <w:r>
+        <w:t>git</w:t>
+      </w:r>
+      <w:proofErr w:type="spellEnd"/>
+      <w:r>
+        <w:t>:</w:t>
+      </w:r>
+    </w:p>
+    <w:p>
+      <w:pPr>
+        <w:pStyle w:val="Prrafodelista"/>
+        <w:numPr>
+          <w:ilvl w:val="1"/>
+          <w:numId w:val="1"/>
+        </w:numPr>
+        <w:rPr>
+          <w:lang w:val="en-US"/>
+        </w:rPr>
+      </w:pPr>
+      <w:proofErr w:type="spellStart"/>
+      <w:r>
+        <w:rPr>
+          <w:lang w:val="en-US"/>
+        </w:rPr>
+        <w:t>Git</w:t>
+      </w:r>
+      <w:proofErr w:type="spellEnd"/>
+      <w:r>
+        <w:rPr>
+          <w:lang w:val="en-US"/>
+        </w:rPr>
+        <w:t xml:space="preserve"> </w:t>
+      </w:r>
+      <w:proofErr w:type="spellStart"/>
+      <w:r>
+        <w:rPr>
+          <w:lang w:val="en-US"/>
+        </w:rPr>
+        <w:t>config</w:t>
+      </w:r>
+      <w:proofErr w:type="spellEnd"/>
+      <w:r>
+        <w:rPr>
+          <w:lang w:val="en-US"/>
+        </w:rPr>
+        <w:t xml:space="preserve"> –global user.name “</w:t>
+      </w:r>
+      <w:proofErr w:type="spellStart"/>
+      <w:r>
+        <w:rPr>
+          <w:lang w:val="en-US"/>
+        </w:rPr>
+        <w:t>user_name</w:t>
+      </w:r>
+      <w:proofErr w:type="spellEnd"/>
+      <w:r>
+        <w:rPr>
+          <w:lang w:val="en-US"/>
+        </w:rPr>
+        <w:t>”</w:t>
+      </w:r>
+    </w:p>
+    <w:p>
+      <w:pPr>
+        <w:pStyle w:val="Prrafodelista"/>
+        <w:numPr>
+          <w:ilvl w:val="1"/>
+          <w:numId w:val="1"/>
+        </w:numPr>
+        <w:rPr>
+          <w:lang w:val="en-US"/>
+        </w:rPr>
+      </w:pPr>
+      <w:proofErr w:type="spellStart"/>
+      <w:r>
+        <w:rPr>
+          <w:lang w:val="en-US"/>
+        </w:rPr>
+        <w:t>Git</w:t>
+      </w:r>
+      <w:proofErr w:type="spellEnd"/>
+      <w:r>
+        <w:rPr>
+          <w:lang w:val="en-US"/>
+        </w:rPr>
+        <w:t xml:space="preserve"> </w:t>
+      </w:r>
+      <w:proofErr w:type="spellStart"/>
+      <w:r>
+        <w:rPr>
+          <w:lang w:val="en-US"/>
+        </w:rPr>
+        <w:t>config</w:t>
+      </w:r>
+      <w:proofErr w:type="spellEnd"/>
+      <w:r>
+        <w:rPr>
+          <w:lang w:val="en-US"/>
+        </w:rPr>
+        <w:t xml:space="preserve"> –global </w:t>
+      </w:r>
+      <w:proofErr w:type="spellStart"/>
+      <w:proofErr w:type="gramStart"/>
+      <w:r>
+        <w:rPr>
+          <w:lang w:val="en-US"/>
+        </w:rPr>
+        <w:t>user.email</w:t>
+      </w:r>
+      <w:proofErr w:type="spellEnd"/>
+      <w:proofErr w:type="gramEnd"/>
+      <w:r>
+        <w:rPr>
+          <w:lang w:val="en-US"/>
+        </w:rPr>
+        <w:t xml:space="preserve"> “email@email.com”</w:t>
       </w:r>
     </w:p>
     <w:p>
@@ -88,25 +199,65 @@
         <w:rPr>
           <w:lang w:val="en-US"/>
         </w:rPr>
-        <w:t>We confirm our changes</w:t>
-      </w:r>
-    </w:p>
-    <w:p>
-      <w:pPr>
-        <w:pStyle w:val="Prrafodelista"/>
-        <w:numPr>
-          <w:ilvl w:val="1"/>
-          <w:numId w:val="1"/>
-        </w:numPr>
-        <w:rPr>
-          <w:lang w:val="en-US"/>
-        </w:rPr>
-      </w:pPr>
-      <w:r>
-        <w:rPr>
-          <w:lang w:val="en-US"/>
-        </w:rPr>
-        <w:t>Git config --list</w:t>
+        <w:t xml:space="preserve">We </w:t>
+      </w:r>
+      <w:r>
+        <w:rPr>
+          <w:lang w:val="en-US"/>
+        </w:rPr>
+        <w:t>can list our</w:t>
+      </w:r>
+      <w:r>
+        <w:rPr>
+          <w:lang w:val="en-US"/>
+        </w:rPr>
+        <w:t xml:space="preserve"> changes</w:t>
+      </w:r>
+      <w:r>
+        <w:rPr>
+          <w:lang w:val="en-US"/>
+        </w:rPr>
+        <w:t>:</w:t>
+      </w:r>
+    </w:p>
+    <w:p>
+      <w:pPr>
+        <w:pStyle w:val="Prrafodelista"/>
+        <w:numPr>
+          <w:ilvl w:val="1"/>
+          <w:numId w:val="1"/>
+        </w:numPr>
+        <w:rPr>
+          <w:lang w:val="en-US"/>
+        </w:rPr>
+      </w:pPr>
+      <w:proofErr w:type="spellStart"/>
+      <w:r>
+        <w:rPr>
+          <w:lang w:val="en-US"/>
+        </w:rPr>
+        <w:t>Git</w:t>
+      </w:r>
+      <w:proofErr w:type="spellEnd"/>
+      <w:r>
+        <w:rPr>
+          <w:lang w:val="en-US"/>
+        </w:rPr>
+        <w:t xml:space="preserve"> </w:t>
+      </w:r>
+      <w:proofErr w:type="spellStart"/>
+      <w:r>
+        <w:rPr>
+          <w:lang w:val="en-US"/>
+        </w:rPr>
+        <w:t>config</w:t>
+      </w:r>
+      <w:proofErr w:type="spellEnd"/>
+      <w:r>
+        <w:rPr>
+          <w:lang w:val="en-US"/>
+        </w:rPr>
+        <w:t xml:space="preserve"> --list</w:t>
       </w:r>
     </w:p>
     <w:p>
@@ -124,26 +275,58 @@
         <w:rPr>
           <w:lang w:val="en-US"/>
         </w:rPr>
-        <w:t>Initialize the git repository</w:t>
-      </w:r>
-    </w:p>
-    <w:p>
-      <w:pPr>
-        <w:pStyle w:val="Prrafodelista"/>
-        <w:numPr>
-          <w:ilvl w:val="1"/>
-          <w:numId w:val="1"/>
-        </w:numPr>
-        <w:rPr>
-          <w:lang w:val="en-US"/>
-        </w:rPr>
-      </w:pPr>
-      <w:r>
-        <w:rPr>
-          <w:lang w:val="en-US"/>
-        </w:rPr>
-        <w:t>Git init</w:t>
-      </w:r>
+        <w:t xml:space="preserve">Initialize the </w:t>
+      </w:r>
+      <w:proofErr w:type="spellStart"/>
+      <w:r>
+        <w:rPr>
+          <w:lang w:val="en-US"/>
+        </w:rPr>
+        <w:t>git</w:t>
+      </w:r>
+      <w:proofErr w:type="spellEnd"/>
+      <w:r>
+        <w:rPr>
+          <w:lang w:val="en-US"/>
+        </w:rPr>
+        <w:t xml:space="preserve"> repository</w:t>
+      </w:r>
+    </w:p>
+    <w:p>
+      <w:pPr>
+        <w:pStyle w:val="Prrafodelista"/>
+        <w:numPr>
+          <w:ilvl w:val="1"/>
+          <w:numId w:val="1"/>
+        </w:numPr>
+        <w:rPr>
+          <w:lang w:val="en-US"/>
+        </w:rPr>
+      </w:pPr>
+      <w:proofErr w:type="spellStart"/>
+      <w:r>
+        <w:rPr>
+          <w:lang w:val="en-US"/>
+        </w:rPr>
+        <w:t>Git</w:t>
+      </w:r>
+      <w:proofErr w:type="spellEnd"/>
+      <w:r>
+        <w:rPr>
+          <w:lang w:val="en-US"/>
+        </w:rPr>
+        <w:t xml:space="preserve"> </w:t>
+      </w:r>
+      <w:proofErr w:type="spellStart"/>
+      <w:r>
+        <w:rPr>
+          <w:lang w:val="en-US"/>
+        </w:rPr>
+        <w:t>init</w:t>
+      </w:r>
+      <w:bookmarkStart w:id="0" w:name="_GoBack"/>
+      <w:bookmarkEnd w:id="0"/>
+      <w:proofErr w:type="spellEnd"/>
     </w:p>
     <w:p>
       <w:pPr>
@@ -178,12 +361,21 @@
           <w:lang w:val="en-US"/>
         </w:rPr>
       </w:pPr>
-      <w:r>
-        <w:rPr>
-          <w:lang w:val="en-US"/>
-        </w:rPr>
-        <w:t xml:space="preserve">Git remote add </w:t>
-      </w:r>
+      <w:proofErr w:type="spellStart"/>
+      <w:r>
+        <w:rPr>
+          <w:lang w:val="en-US"/>
+        </w:rPr>
+        <w:t>Git</w:t>
+      </w:r>
+      <w:proofErr w:type="spellEnd"/>
+      <w:r>
+        <w:rPr>
+          <w:lang w:val="en-US"/>
+        </w:rPr>
+        <w:t xml:space="preserve"> remote add </w:t>
+      </w:r>
+      <w:proofErr w:type="spellStart"/>
       <w:r>
         <w:rPr>
           <w:i/>
@@ -191,6 +383,7 @@
         </w:rPr>
         <w:t>remote_branch</w:t>
       </w:r>
+      <w:proofErr w:type="spellEnd"/>
       <w:r>
         <w:rPr>
           <w:lang w:val="en-US"/>
@@ -222,8 +415,31 @@
       <w:r>
         <w:t xml:space="preserve">Configuramos la conexión en caso de estar detrás de un proxy: </w:t>
       </w:r>
-      <w:r>
-        <w:t>git config --global http.proxy http://172.16.3.1:8080</w:t>
+      <w:proofErr w:type="spellStart"/>
+      <w:r>
+        <w:t>git</w:t>
+      </w:r>
+      <w:proofErr w:type="spellEnd"/>
+      <w:r>
+        <w:t xml:space="preserve"> </w:t>
+      </w:r>
+      <w:proofErr w:type="spellStart"/>
+      <w:r>
+        <w:t>config</w:t>
+      </w:r>
+      <w:proofErr w:type="spellEnd"/>
+      <w:r>
+        <w:t xml:space="preserve"> --global </w:t>
+      </w:r>
+      <w:proofErr w:type="spellStart"/>
+      <w:proofErr w:type="gramStart"/>
+      <w:r>
+        <w:t>http.proxy</w:t>
+      </w:r>
+      <w:proofErr w:type="spellEnd"/>
+      <w:proofErr w:type="gramEnd"/>
+      <w:r>
+        <w:t xml:space="preserve"> http://172.16.3.1:8080</w:t>
       </w:r>
     </w:p>
     <w:p>
@@ -320,7 +536,21 @@
         <w:rPr>
           <w:lang w:val="en-US"/>
         </w:rPr>
-        <w:t>Index:  tells git where are the files that it should be controlling</w:t>
+        <w:t xml:space="preserve">Index:  tells </w:t>
+      </w:r>
+      <w:proofErr w:type="spellStart"/>
+      <w:r>
+        <w:rPr>
+          <w:lang w:val="en-US"/>
+        </w:rPr>
+        <w:t>git</w:t>
+      </w:r>
+      <w:proofErr w:type="spellEnd"/>
+      <w:r>
+        <w:rPr>
+          <w:lang w:val="en-US"/>
+        </w:rPr>
+        <w:t xml:space="preserve"> where are the files that it should be controlling</w:t>
       </w:r>
     </w:p>
     <w:p>
@@ -396,13 +626,31 @@
           <w:lang w:val="es-NI"/>
         </w:rPr>
       </w:pPr>
+      <w:proofErr w:type="spellStart"/>
       <w:r>
         <w:rPr>
           <w:b/>
           <w:lang w:val="es-NI"/>
         </w:rPr>
-        <w:t>Staging index</w:t>
-      </w:r>
+        <w:t>Staging</w:t>
+      </w:r>
+      <w:proofErr w:type="spellEnd"/>
+      <w:r>
+        <w:rPr>
+          <w:b/>
+          <w:lang w:val="es-NI"/>
+        </w:rPr>
+        <w:t xml:space="preserve"> </w:t>
+      </w:r>
+      <w:proofErr w:type="spellStart"/>
+      <w:r>
+        <w:rPr>
+          <w:b/>
+          <w:lang w:val="es-NI"/>
+        </w:rPr>
+        <w:t>index</w:t>
+      </w:r>
+      <w:proofErr w:type="spellEnd"/>
     </w:p>
     <w:p>
       <w:pPr>
@@ -425,79 +673,139 @@
         <w:rPr>
           <w:lang w:val="en-US"/>
         </w:rPr>
-        <w:t>so git knows it has to monitor those files</w:t>
-      </w:r>
-    </w:p>
-    <w:p>
-      <w:pPr>
-        <w:pStyle w:val="Prrafodelista"/>
-        <w:numPr>
-          <w:ilvl w:val="1"/>
-          <w:numId w:val="1"/>
-        </w:numPr>
-        <w:rPr>
-          <w:lang w:val="en-US"/>
-        </w:rPr>
-      </w:pPr>
-      <w:r>
-        <w:rPr>
-          <w:lang w:val="en-US"/>
-        </w:rPr>
-        <w:t>Git add .  // adds all new files</w:t>
-      </w:r>
-    </w:p>
-    <w:p>
-      <w:pPr>
-        <w:pStyle w:val="Prrafodelista"/>
-        <w:numPr>
-          <w:ilvl w:val="1"/>
-          <w:numId w:val="1"/>
-        </w:numPr>
-        <w:rPr>
-          <w:lang w:val="en-US"/>
-        </w:rPr>
-      </w:pPr>
-      <w:r>
-        <w:rPr>
-          <w:lang w:val="en-US"/>
-        </w:rPr>
-        <w:t>Git add –u // updates tracking for files that changed names or were deleted</w:t>
-      </w:r>
-    </w:p>
-    <w:p>
-      <w:pPr>
-        <w:pStyle w:val="Prrafodelista"/>
-        <w:numPr>
-          <w:ilvl w:val="1"/>
-          <w:numId w:val="1"/>
-        </w:numPr>
-        <w:rPr>
-          <w:lang w:val="en-US"/>
-        </w:rPr>
-      </w:pPr>
-      <w:r>
-        <w:rPr>
-          <w:lang w:val="en-US"/>
-        </w:rPr>
-        <w:t>Git add – A // does both of the previous</w:t>
-      </w:r>
-    </w:p>
-    <w:p>
-      <w:pPr>
-        <w:pStyle w:val="Prrafodelista"/>
-        <w:numPr>
-          <w:ilvl w:val="1"/>
-          <w:numId w:val="1"/>
-        </w:numPr>
-        <w:rPr>
-          <w:lang w:val="en-US"/>
-        </w:rPr>
-      </w:pPr>
-      <w:r>
-        <w:rPr>
-          <w:lang w:val="en-US"/>
-        </w:rPr>
-        <w:t>Git add filename // add the file to control by its name</w:t>
+        <w:t xml:space="preserve">so </w:t>
+      </w:r>
+      <w:proofErr w:type="spellStart"/>
+      <w:r>
+        <w:rPr>
+          <w:lang w:val="en-US"/>
+        </w:rPr>
+        <w:t>git</w:t>
+      </w:r>
+      <w:proofErr w:type="spellEnd"/>
+      <w:r>
+        <w:rPr>
+          <w:lang w:val="en-US"/>
+        </w:rPr>
+        <w:t xml:space="preserve"> knows it has to monitor those files</w:t>
+      </w:r>
+    </w:p>
+    <w:p>
+      <w:pPr>
+        <w:pStyle w:val="Prrafodelista"/>
+        <w:numPr>
+          <w:ilvl w:val="1"/>
+          <w:numId w:val="1"/>
+        </w:numPr>
+        <w:rPr>
+          <w:lang w:val="en-US"/>
+        </w:rPr>
+      </w:pPr>
+      <w:proofErr w:type="spellStart"/>
+      <w:r>
+        <w:rPr>
+          <w:lang w:val="en-US"/>
+        </w:rPr>
+        <w:t>Git</w:t>
+      </w:r>
+      <w:proofErr w:type="spellEnd"/>
+      <w:r>
+        <w:rPr>
+          <w:lang w:val="en-US"/>
+        </w:rPr>
+        <w:t xml:space="preserve"> </w:t>
+      </w:r>
+      <w:proofErr w:type="gramStart"/>
+      <w:r>
+        <w:rPr>
+          <w:lang w:val="en-US"/>
+        </w:rPr>
+        <w:t>add .</w:t>
+      </w:r>
+      <w:proofErr w:type="gramEnd"/>
+      <w:r>
+        <w:rPr>
+          <w:lang w:val="en-US"/>
+        </w:rPr>
+        <w:t xml:space="preserve">  // adds all new files</w:t>
+      </w:r>
+    </w:p>
+    <w:p>
+      <w:pPr>
+        <w:pStyle w:val="Prrafodelista"/>
+        <w:numPr>
+          <w:ilvl w:val="1"/>
+          <w:numId w:val="1"/>
+        </w:numPr>
+        <w:rPr>
+          <w:lang w:val="en-US"/>
+        </w:rPr>
+      </w:pPr>
+      <w:proofErr w:type="spellStart"/>
+      <w:r>
+        <w:rPr>
+          <w:lang w:val="en-US"/>
+        </w:rPr>
+        <w:t>Git</w:t>
+      </w:r>
+      <w:proofErr w:type="spellEnd"/>
+      <w:r>
+        <w:rPr>
+          <w:lang w:val="en-US"/>
+        </w:rPr>
+        <w:t xml:space="preserve"> add –u // updates tracking for files that changed names or were deleted</w:t>
+      </w:r>
+    </w:p>
+    <w:p>
+      <w:pPr>
+        <w:pStyle w:val="Prrafodelista"/>
+        <w:numPr>
+          <w:ilvl w:val="1"/>
+          <w:numId w:val="1"/>
+        </w:numPr>
+        <w:rPr>
+          <w:lang w:val="en-US"/>
+        </w:rPr>
+      </w:pPr>
+      <w:proofErr w:type="spellStart"/>
+      <w:r>
+        <w:rPr>
+          <w:lang w:val="en-US"/>
+        </w:rPr>
+        <w:t>Git</w:t>
+      </w:r>
+      <w:proofErr w:type="spellEnd"/>
+      <w:r>
+        <w:rPr>
+          <w:lang w:val="en-US"/>
+        </w:rPr>
+        <w:t xml:space="preserve"> add – A // does both of the previous</w:t>
+      </w:r>
+    </w:p>
+    <w:p>
+      <w:pPr>
+        <w:pStyle w:val="Prrafodelista"/>
+        <w:numPr>
+          <w:ilvl w:val="1"/>
+          <w:numId w:val="1"/>
+        </w:numPr>
+        <w:rPr>
+          <w:lang w:val="en-US"/>
+        </w:rPr>
+      </w:pPr>
+      <w:proofErr w:type="spellStart"/>
+      <w:r>
+        <w:rPr>
+          <w:lang w:val="en-US"/>
+        </w:rPr>
+        <w:t>Git</w:t>
+      </w:r>
+      <w:proofErr w:type="spellEnd"/>
+      <w:r>
+        <w:rPr>
+          <w:lang w:val="en-US"/>
+        </w:rPr>
+        <w:t xml:space="preserve"> add filename // add the file to control by its name</w:t>
       </w:r>
     </w:p>
     <w:p>
@@ -535,11 +843,33 @@
           <w:lang w:val="en-US"/>
         </w:rPr>
       </w:pPr>
-      <w:r>
-        <w:rPr>
-          <w:lang w:val="en-US"/>
-        </w:rPr>
-        <w:t>Git rm filename</w:t>
+      <w:proofErr w:type="spellStart"/>
+      <w:r>
+        <w:rPr>
+          <w:lang w:val="en-US"/>
+        </w:rPr>
+        <w:t>Git</w:t>
+      </w:r>
+      <w:proofErr w:type="spellEnd"/>
+      <w:r>
+        <w:rPr>
+          <w:lang w:val="en-US"/>
+        </w:rPr>
+        <w:t xml:space="preserve"> </w:t>
+      </w:r>
+      <w:proofErr w:type="spellStart"/>
+      <w:r>
+        <w:rPr>
+          <w:lang w:val="en-US"/>
+        </w:rPr>
+        <w:t>rm</w:t>
+      </w:r>
+      <w:proofErr w:type="spellEnd"/>
+      <w:r>
+        <w:rPr>
+          <w:lang w:val="en-US"/>
+        </w:rPr>
+        <w:t xml:space="preserve"> filename</w:t>
       </w:r>
     </w:p>
     <w:p>
@@ -571,11 +901,19 @@
           <w:lang w:val="en-US"/>
         </w:rPr>
       </w:pPr>
-      <w:r>
-        <w:rPr>
-          <w:lang w:val="en-US"/>
-        </w:rPr>
-        <w:t>Git status</w:t>
+      <w:proofErr w:type="spellStart"/>
+      <w:r>
+        <w:rPr>
+          <w:lang w:val="en-US"/>
+        </w:rPr>
+        <w:t>Git</w:t>
+      </w:r>
+      <w:proofErr w:type="spellEnd"/>
+      <w:r>
+        <w:rPr>
+          <w:lang w:val="en-US"/>
+        </w:rPr>
+        <w:t xml:space="preserve"> status</w:t>
       </w:r>
     </w:p>
     <w:p>
@@ -593,7 +931,42 @@
         <w:rPr>
           <w:lang w:val="es-ES"/>
         </w:rPr>
-        <w:t>Quitar del staging index un archivo que no queremos enviar al siguiente c</w:t>
+        <w:t xml:space="preserve">Quitar del </w:t>
+      </w:r>
+      <w:proofErr w:type="spellStart"/>
+      <w:r>
+        <w:rPr>
+          <w:lang w:val="es-ES"/>
+        </w:rPr>
+        <w:t>staging</w:t>
+      </w:r>
+      <w:proofErr w:type="spellEnd"/>
+      <w:r>
+        <w:rPr>
+          <w:lang w:val="es-ES"/>
+        </w:rPr>
+        <w:t xml:space="preserve"> </w:t>
+      </w:r>
+      <w:proofErr w:type="spellStart"/>
+      <w:r>
+        <w:rPr>
+          <w:lang w:val="es-ES"/>
+        </w:rPr>
+        <w:t>index</w:t>
+      </w:r>
+      <w:proofErr w:type="spellEnd"/>
+      <w:r>
+        <w:rPr>
+          <w:lang w:val="es-ES"/>
+        </w:rPr>
+        <w:t xml:space="preserve"> un archivo que no queremos enviar al siguiente </w:t>
+      </w:r>
+      <w:proofErr w:type="spellStart"/>
+      <w:r>
+        <w:rPr>
+          <w:lang w:val="es-ES"/>
+        </w:rPr>
+        <w:t>c</w:t>
       </w:r>
       <w:r>
         <w:rPr>
@@ -601,24 +974,48 @@
         </w:rPr>
         <w:t>ommit</w:t>
       </w:r>
-    </w:p>
-    <w:p>
-      <w:pPr>
-        <w:pStyle w:val="Prrafodelista"/>
-        <w:numPr>
-          <w:ilvl w:val="1"/>
-          <w:numId w:val="1"/>
-        </w:numPr>
-        <w:rPr>
-          <w:lang w:val="es-ES"/>
-        </w:rPr>
-      </w:pPr>
-      <w:r>
-        <w:rPr>
-          <w:lang w:val="es-ES"/>
-        </w:rPr>
-        <w:t xml:space="preserve">Git reset HEAD </w:t>
-      </w:r>
+      <w:proofErr w:type="spellEnd"/>
+    </w:p>
+    <w:p>
+      <w:pPr>
+        <w:pStyle w:val="Prrafodelista"/>
+        <w:numPr>
+          <w:ilvl w:val="1"/>
+          <w:numId w:val="1"/>
+        </w:numPr>
+        <w:rPr>
+          <w:lang w:val="es-ES"/>
+        </w:rPr>
+      </w:pPr>
+      <w:proofErr w:type="spellStart"/>
+      <w:r>
+        <w:rPr>
+          <w:lang w:val="es-ES"/>
+        </w:rPr>
+        <w:t>Git</w:t>
+      </w:r>
+      <w:proofErr w:type="spellEnd"/>
+      <w:r>
+        <w:rPr>
+          <w:lang w:val="es-ES"/>
+        </w:rPr>
+        <w:t xml:space="preserve"> </w:t>
+      </w:r>
+      <w:proofErr w:type="spellStart"/>
+      <w:r>
+        <w:rPr>
+          <w:lang w:val="es-ES"/>
+        </w:rPr>
+        <w:t>reset</w:t>
+      </w:r>
+      <w:proofErr w:type="spellEnd"/>
+      <w:r>
+        <w:rPr>
+          <w:lang w:val="es-ES"/>
+        </w:rPr>
+        <w:t xml:space="preserve"> HEAD </w:t>
+      </w:r>
+      <w:proofErr w:type="spellStart"/>
       <w:r>
         <w:rPr>
           <w:i/>
@@ -626,6 +1023,7 @@
         </w:rPr>
         <w:t>nombre_archivo</w:t>
       </w:r>
+      <w:proofErr w:type="spellEnd"/>
     </w:p>
     <w:p>
       <w:pPr>
@@ -683,11 +1081,19 @@
           <w:lang w:val="en-US"/>
         </w:rPr>
       </w:pPr>
-      <w:r>
-        <w:rPr>
-          <w:lang w:val="en-US"/>
-        </w:rPr>
-        <w:t xml:space="preserve">Git commit </w:t>
+      <w:proofErr w:type="spellStart"/>
+      <w:r>
+        <w:rPr>
+          <w:lang w:val="en-US"/>
+        </w:rPr>
+        <w:t>Git</w:t>
+      </w:r>
+      <w:proofErr w:type="spellEnd"/>
+      <w:r>
+        <w:rPr>
+          <w:lang w:val="en-US"/>
+        </w:rPr>
+        <w:t xml:space="preserve"> commit </w:t>
       </w:r>
       <w:r>
         <w:rPr>
@@ -707,11 +1113,19 @@
           <w:lang w:val="en-US"/>
         </w:rPr>
       </w:pPr>
-      <w:r>
-        <w:rPr>
-          <w:lang w:val="en-US"/>
-        </w:rPr>
-        <w:t xml:space="preserve">Git commit </w:t>
+      <w:proofErr w:type="spellStart"/>
+      <w:r>
+        <w:rPr>
+          <w:lang w:val="en-US"/>
+        </w:rPr>
+        <w:t>Git</w:t>
+      </w:r>
+      <w:proofErr w:type="spellEnd"/>
+      <w:r>
+        <w:rPr>
+          <w:lang w:val="en-US"/>
+        </w:rPr>
+        <w:t xml:space="preserve"> commit </w:t>
       </w:r>
       <w:r>
         <w:rPr>
@@ -765,32 +1179,69 @@
         <w:rPr>
           <w:lang w:val="es-ES"/>
         </w:rPr>
-        <w:t>Regresar a la versión anterior de un archivo (la versión que teníamos en el último commit)</w:t>
-      </w:r>
-    </w:p>
-    <w:p>
-      <w:pPr>
-        <w:pStyle w:val="Prrafodelista"/>
-        <w:numPr>
-          <w:ilvl w:val="1"/>
-          <w:numId w:val="1"/>
-        </w:numPr>
-        <w:rPr>
-          <w:lang w:val="es-ES"/>
-        </w:rPr>
-      </w:pPr>
-      <w:r>
-        <w:rPr>
-          <w:lang w:val="es-ES"/>
-        </w:rPr>
-        <w:t>Git checkout --</w:t>
-      </w:r>
+        <w:t xml:space="preserve">Regresar a la versión anterior de un archivo (la versión que teníamos en el último </w:t>
+      </w:r>
+      <w:proofErr w:type="spellStart"/>
+      <w:r>
+        <w:rPr>
+          <w:lang w:val="es-ES"/>
+        </w:rPr>
+        <w:t>commit</w:t>
+      </w:r>
+      <w:proofErr w:type="spellEnd"/>
+      <w:r>
+        <w:rPr>
+          <w:lang w:val="es-ES"/>
+        </w:rPr>
+        <w:t>)</w:t>
+      </w:r>
+    </w:p>
+    <w:p>
+      <w:pPr>
+        <w:pStyle w:val="Prrafodelista"/>
+        <w:numPr>
+          <w:ilvl w:val="1"/>
+          <w:numId w:val="1"/>
+        </w:numPr>
+        <w:rPr>
+          <w:lang w:val="es-ES"/>
+        </w:rPr>
+      </w:pPr>
+      <w:proofErr w:type="spellStart"/>
+      <w:r>
+        <w:rPr>
+          <w:lang w:val="es-ES"/>
+        </w:rPr>
+        <w:t>Git</w:t>
+      </w:r>
+      <w:proofErr w:type="spellEnd"/>
       <w:r>
         <w:rPr>
           <w:lang w:val="es-ES"/>
         </w:rPr>
         <w:t xml:space="preserve"> </w:t>
       </w:r>
+      <w:proofErr w:type="spellStart"/>
+      <w:r>
+        <w:rPr>
+          <w:lang w:val="es-ES"/>
+        </w:rPr>
+        <w:t>checkout</w:t>
+      </w:r>
+      <w:proofErr w:type="spellEnd"/>
+      <w:r>
+        <w:rPr>
+          <w:lang w:val="es-ES"/>
+        </w:rPr>
+        <w:t xml:space="preserve"> --</w:t>
+      </w:r>
+      <w:r>
+        <w:rPr>
+          <w:lang w:val="es-ES"/>
+        </w:rPr>
+        <w:t xml:space="preserve"> </w:t>
+      </w:r>
+      <w:proofErr w:type="spellStart"/>
       <w:r>
         <w:rPr>
           <w:i/>
@@ -798,6 +1249,7 @@
         </w:rPr>
         <w:t>nombre_archivo</w:t>
       </w:r>
+      <w:proofErr w:type="spellEnd"/>
     </w:p>
     <w:p>
       <w:pPr>
@@ -814,26 +1266,49 @@
         <w:rPr>
           <w:lang w:val="es-ES"/>
         </w:rPr>
-        <w:t>Recuperar archivos de un commit anterior</w:t>
-      </w:r>
-    </w:p>
-    <w:p>
-      <w:pPr>
-        <w:pStyle w:val="Prrafodelista"/>
-        <w:numPr>
-          <w:ilvl w:val="1"/>
-          <w:numId w:val="1"/>
-        </w:numPr>
-        <w:rPr>
-          <w:lang w:val="en-US"/>
-        </w:rPr>
-      </w:pPr>
-      <w:r>
-        <w:rPr>
-          <w:lang w:val="en-US"/>
-        </w:rPr>
-        <w:t xml:space="preserve">Git checkout </w:t>
-      </w:r>
+        <w:t xml:space="preserve">Recuperar archivos de un </w:t>
+      </w:r>
+      <w:proofErr w:type="spellStart"/>
+      <w:r>
+        <w:rPr>
+          <w:lang w:val="es-ES"/>
+        </w:rPr>
+        <w:t>commit</w:t>
+      </w:r>
+      <w:proofErr w:type="spellEnd"/>
+      <w:r>
+        <w:rPr>
+          <w:lang w:val="es-ES"/>
+        </w:rPr>
+        <w:t xml:space="preserve"> anterior</w:t>
+      </w:r>
+    </w:p>
+    <w:p>
+      <w:pPr>
+        <w:pStyle w:val="Prrafodelista"/>
+        <w:numPr>
+          <w:ilvl w:val="1"/>
+          <w:numId w:val="1"/>
+        </w:numPr>
+        <w:rPr>
+          <w:lang w:val="en-US"/>
+        </w:rPr>
+      </w:pPr>
+      <w:proofErr w:type="spellStart"/>
+      <w:r>
+        <w:rPr>
+          <w:lang w:val="en-US"/>
+        </w:rPr>
+        <w:t>Git</w:t>
+      </w:r>
+      <w:proofErr w:type="spellEnd"/>
+      <w:r>
+        <w:rPr>
+          <w:lang w:val="en-US"/>
+        </w:rPr>
+        <w:t xml:space="preserve"> checkout </w:t>
+      </w:r>
+      <w:proofErr w:type="spellStart"/>
       <w:r>
         <w:rPr>
           <w:i/>
@@ -841,18 +1316,20 @@
         </w:rPr>
         <w:t>commit_numbe</w:t>
       </w:r>
-    </w:p>
-    <w:p>
-      <w:pPr>
-        <w:pStyle w:val="Prrafodelista"/>
-        <w:numPr>
-          <w:ilvl w:val="1"/>
-          <w:numId w:val="1"/>
-        </w:numPr>
-        <w:rPr>
-          <w:lang w:val="en-US"/>
-        </w:rPr>
-      </w:pPr>
+      <w:proofErr w:type="spellEnd"/>
+    </w:p>
+    <w:p>
+      <w:pPr>
+        <w:pStyle w:val="Prrafodelista"/>
+        <w:numPr>
+          <w:ilvl w:val="1"/>
+          <w:numId w:val="1"/>
+        </w:numPr>
+        <w:rPr>
+          <w:lang w:val="en-US"/>
+        </w:rPr>
+      </w:pPr>
+      <w:proofErr w:type="gramStart"/>
       <w:r>
         <w:rPr>
           <w:i/>
@@ -872,13 +1349,23 @@
         </w:rPr>
         <w:t xml:space="preserve"> </w:t>
       </w:r>
+      <w:proofErr w:type="spellStart"/>
       <w:r>
         <w:rPr>
           <w:i/>
           <w:lang w:val="en-US"/>
         </w:rPr>
-        <w:t>file_name</w:t>
-      </w:r>
+        <w:t>file</w:t>
+      </w:r>
+      <w:proofErr w:type="gramEnd"/>
+      <w:r>
+        <w:rPr>
+          <w:i/>
+          <w:lang w:val="en-US"/>
+        </w:rPr>
+        <w:t>_name</w:t>
+      </w:r>
+      <w:proofErr w:type="spellEnd"/>
     </w:p>
     <w:p>
       <w:pPr>
@@ -907,61 +1394,113 @@
         <w:rPr>
           <w:lang w:val="es-ES"/>
         </w:rPr>
-        <w:t>Examinar los distintos commits que hemos hecho</w:t>
-      </w:r>
-    </w:p>
-    <w:p>
-      <w:pPr>
-        <w:pStyle w:val="Prrafodelista"/>
-        <w:numPr>
-          <w:ilvl w:val="1"/>
-          <w:numId w:val="1"/>
-        </w:numPr>
-        <w:rPr>
-          <w:lang w:val="es-ES"/>
-        </w:rPr>
-      </w:pPr>
-      <w:r>
-        <w:rPr>
-          <w:lang w:val="es-ES"/>
-        </w:rPr>
-        <w:t>Git log</w:t>
-      </w:r>
-    </w:p>
-    <w:p>
-      <w:pPr>
-        <w:pStyle w:val="Prrafodelista"/>
-        <w:numPr>
-          <w:ilvl w:val="1"/>
-          <w:numId w:val="1"/>
-        </w:numPr>
-        <w:rPr>
-          <w:lang w:val="en-US"/>
-        </w:rPr>
-      </w:pPr>
-      <w:r>
-        <w:rPr>
-          <w:lang w:val="en-US"/>
-        </w:rPr>
-        <w:t>Git log –oneline –decorate (show everything in one line and with colors)</w:t>
-      </w:r>
-    </w:p>
-    <w:p>
-      <w:pPr>
-        <w:pStyle w:val="Prrafodelista"/>
-        <w:numPr>
-          <w:ilvl w:val="1"/>
-          <w:numId w:val="1"/>
-        </w:numPr>
-        <w:rPr>
-          <w:lang w:val="en-US"/>
-        </w:rPr>
-      </w:pPr>
-      <w:r>
-        <w:rPr>
-          <w:lang w:val="en-US"/>
-        </w:rPr>
-        <w:t xml:space="preserve">Git log –p </w:t>
+        <w:t xml:space="preserve">Examinar los distintos </w:t>
+      </w:r>
+      <w:proofErr w:type="spellStart"/>
+      <w:r>
+        <w:rPr>
+          <w:lang w:val="es-ES"/>
+        </w:rPr>
+        <w:t>commits</w:t>
+      </w:r>
+      <w:proofErr w:type="spellEnd"/>
+      <w:r>
+        <w:rPr>
+          <w:lang w:val="es-ES"/>
+        </w:rPr>
+        <w:t xml:space="preserve"> que hemos hecho</w:t>
+      </w:r>
+    </w:p>
+    <w:p>
+      <w:pPr>
+        <w:pStyle w:val="Prrafodelista"/>
+        <w:numPr>
+          <w:ilvl w:val="1"/>
+          <w:numId w:val="1"/>
+        </w:numPr>
+        <w:rPr>
+          <w:lang w:val="es-ES"/>
+        </w:rPr>
+      </w:pPr>
+      <w:proofErr w:type="spellStart"/>
+      <w:r>
+        <w:rPr>
+          <w:lang w:val="es-ES"/>
+        </w:rPr>
+        <w:t>Git</w:t>
+      </w:r>
+      <w:proofErr w:type="spellEnd"/>
+      <w:r>
+        <w:rPr>
+          <w:lang w:val="es-ES"/>
+        </w:rPr>
+        <w:t xml:space="preserve"> log</w:t>
+      </w:r>
+    </w:p>
+    <w:p>
+      <w:pPr>
+        <w:pStyle w:val="Prrafodelista"/>
+        <w:numPr>
+          <w:ilvl w:val="1"/>
+          <w:numId w:val="1"/>
+        </w:numPr>
+        <w:rPr>
+          <w:lang w:val="en-US"/>
+        </w:rPr>
+      </w:pPr>
+      <w:proofErr w:type="spellStart"/>
+      <w:r>
+        <w:rPr>
+          <w:lang w:val="en-US"/>
+        </w:rPr>
+        <w:t>Git</w:t>
+      </w:r>
+      <w:proofErr w:type="spellEnd"/>
+      <w:r>
+        <w:rPr>
+          <w:lang w:val="en-US"/>
+        </w:rPr>
+        <w:t xml:space="preserve"> log –</w:t>
+      </w:r>
+      <w:proofErr w:type="spellStart"/>
+      <w:r>
+        <w:rPr>
+          <w:lang w:val="en-US"/>
+        </w:rPr>
+        <w:t>oneline</w:t>
+      </w:r>
+      <w:proofErr w:type="spellEnd"/>
+      <w:r>
+        <w:rPr>
+          <w:lang w:val="en-US"/>
+        </w:rPr>
+        <w:t xml:space="preserve"> –decorate (show everything in one line and with colors)</w:t>
+      </w:r>
+    </w:p>
+    <w:p>
+      <w:pPr>
+        <w:pStyle w:val="Prrafodelista"/>
+        <w:numPr>
+          <w:ilvl w:val="1"/>
+          <w:numId w:val="1"/>
+        </w:numPr>
+        <w:rPr>
+          <w:lang w:val="en-US"/>
+        </w:rPr>
+      </w:pPr>
+      <w:proofErr w:type="spellStart"/>
+      <w:r>
+        <w:rPr>
+          <w:lang w:val="en-US"/>
+        </w:rPr>
+        <w:t>Git</w:t>
+      </w:r>
+      <w:proofErr w:type="spellEnd"/>
+      <w:r>
+        <w:rPr>
+          <w:lang w:val="en-US"/>
+        </w:rPr>
+        <w:t xml:space="preserve"> log –p </w:t>
       </w:r>
       <w:r>
         <w:rPr>
@@ -993,11 +1532,19 @@
           <w:lang w:val="en-US"/>
         </w:rPr>
       </w:pPr>
-      <w:r>
-        <w:rPr>
-          <w:lang w:val="en-US"/>
-        </w:rPr>
-        <w:t>Git log --pretty=</w:t>
+      <w:proofErr w:type="spellStart"/>
+      <w:r>
+        <w:rPr>
+          <w:lang w:val="en-US"/>
+        </w:rPr>
+        <w:t>Git</w:t>
+      </w:r>
+      <w:proofErr w:type="spellEnd"/>
+      <w:r>
+        <w:rPr>
+          <w:lang w:val="en-US"/>
+        </w:rPr>
+        <w:t xml:space="preserve"> log --pretty=</w:t>
       </w:r>
       <w:r>
         <w:rPr>
@@ -1024,30 +1571,47 @@
           <w:lang w:val="en-US"/>
         </w:rPr>
       </w:pPr>
-      <w:r>
-        <w:rPr>
-          <w:lang w:val="en-US"/>
-        </w:rPr>
-        <w:t>Git log --relative-date (shows a relative date, not the date the commit was made)</w:t>
-      </w:r>
-    </w:p>
-    <w:p>
-      <w:pPr>
-        <w:pStyle w:val="Prrafodelista"/>
-        <w:numPr>
-          <w:ilvl w:val="1"/>
-          <w:numId w:val="1"/>
-        </w:numPr>
-        <w:rPr>
-          <w:lang w:val="en-US"/>
-        </w:rPr>
-      </w:pPr>
-      <w:r>
-        <w:rPr>
-          <w:lang w:val="en-US"/>
-        </w:rPr>
-        <w:t>Git log --since=</w:t>
-      </w:r>
+      <w:proofErr w:type="spellStart"/>
+      <w:r>
+        <w:rPr>
+          <w:lang w:val="en-US"/>
+        </w:rPr>
+        <w:t>Git</w:t>
+      </w:r>
+      <w:proofErr w:type="spellEnd"/>
+      <w:r>
+        <w:rPr>
+          <w:lang w:val="en-US"/>
+        </w:rPr>
+        <w:t xml:space="preserve"> log --relative-date (shows a relative date, not the date the commit was made)</w:t>
+      </w:r>
+    </w:p>
+    <w:p>
+      <w:pPr>
+        <w:pStyle w:val="Prrafodelista"/>
+        <w:numPr>
+          <w:ilvl w:val="1"/>
+          <w:numId w:val="1"/>
+        </w:numPr>
+        <w:rPr>
+          <w:lang w:val="en-US"/>
+        </w:rPr>
+      </w:pPr>
+      <w:proofErr w:type="spellStart"/>
+      <w:r>
+        <w:rPr>
+          <w:lang w:val="en-US"/>
+        </w:rPr>
+        <w:t>Git</w:t>
+      </w:r>
+      <w:proofErr w:type="spellEnd"/>
+      <w:r>
+        <w:rPr>
+          <w:lang w:val="en-US"/>
+        </w:rPr>
+        <w:t xml:space="preserve"> log --since=</w:t>
+      </w:r>
+      <w:proofErr w:type="spellStart"/>
       <w:r>
         <w:rPr>
           <w:i/>
@@ -1062,18 +1626,28 @@
         </w:rPr>
         <w:t>date</w:t>
       </w:r>
+      <w:proofErr w:type="spellEnd"/>
       <w:r>
         <w:rPr>
           <w:lang w:val="en-US"/>
         </w:rPr>
         <w:t xml:space="preserve"> --until=</w:t>
       </w:r>
+      <w:proofErr w:type="spellStart"/>
       <w:r>
         <w:rPr>
           <w:i/>
           <w:lang w:val="en-US"/>
         </w:rPr>
-        <w:t xml:space="preserve">end_date </w:t>
+        <w:t>end_date</w:t>
+      </w:r>
+      <w:proofErr w:type="spellEnd"/>
+      <w:r>
+        <w:rPr>
+          <w:i/>
+          <w:lang w:val="en-US"/>
+        </w:rPr>
+        <w:t xml:space="preserve"> </w:t>
       </w:r>
       <w:r>
         <w:rPr>
@@ -1093,12 +1667,21 @@
           <w:lang w:val="en-US"/>
         </w:rPr>
       </w:pPr>
-      <w:r>
-        <w:rPr>
-          <w:lang w:val="en-US"/>
-        </w:rPr>
-        <w:t>Git log --until=</w:t>
-      </w:r>
+      <w:proofErr w:type="spellStart"/>
+      <w:r>
+        <w:rPr>
+          <w:lang w:val="en-US"/>
+        </w:rPr>
+        <w:t>Git</w:t>
+      </w:r>
+      <w:proofErr w:type="spellEnd"/>
+      <w:r>
+        <w:rPr>
+          <w:lang w:val="en-US"/>
+        </w:rPr>
+        <w:t xml:space="preserve"> log --until=</w:t>
+      </w:r>
+      <w:proofErr w:type="spellStart"/>
       <w:r>
         <w:rPr>
           <w:i/>
@@ -1113,18 +1696,28 @@
         </w:rPr>
         <w:t>date</w:t>
       </w:r>
+      <w:proofErr w:type="spellEnd"/>
       <w:r>
         <w:rPr>
           <w:lang w:val="en-US"/>
         </w:rPr>
         <w:t xml:space="preserve"> --before=</w:t>
       </w:r>
+      <w:proofErr w:type="spellStart"/>
       <w:r>
         <w:rPr>
           <w:i/>
           <w:lang w:val="en-US"/>
         </w:rPr>
-        <w:t xml:space="preserve">end_date </w:t>
+        <w:t>end_date</w:t>
+      </w:r>
+      <w:proofErr w:type="spellEnd"/>
+      <w:r>
+        <w:rPr>
+          <w:i/>
+          <w:lang w:val="en-US"/>
+        </w:rPr>
+        <w:t xml:space="preserve"> </w:t>
       </w:r>
       <w:r>
         <w:rPr>
@@ -1144,19 +1737,50 @@
           <w:lang w:val="en-US"/>
         </w:rPr>
       </w:pPr>
+      <w:proofErr w:type="spellStart"/>
       <w:r>
         <w:rPr>
           <w:lang w:val="en-US"/>
         </w:rPr>
         <w:lastRenderedPageBreak/>
-        <w:t>Git log --grep=”</w:t>
-      </w:r>
+        <w:t>Git</w:t>
+      </w:r>
+      <w:proofErr w:type="spellEnd"/>
+      <w:r>
+        <w:rPr>
+          <w:lang w:val="en-US"/>
+        </w:rPr>
+        <w:t xml:space="preserve"> log --</w:t>
+      </w:r>
+      <w:proofErr w:type="spellStart"/>
+      <w:r>
+        <w:rPr>
+          <w:lang w:val="en-US"/>
+        </w:rPr>
+        <w:t>grep</w:t>
+      </w:r>
+      <w:proofErr w:type="spellEnd"/>
+      <w:r>
+        <w:rPr>
+          <w:lang w:val="en-US"/>
+        </w:rPr>
+        <w:t>=”</w:t>
+      </w:r>
+      <w:proofErr w:type="spellStart"/>
       <w:r>
         <w:rPr>
           <w:i/>
           <w:lang w:val="en-US"/>
         </w:rPr>
-        <w:t>text_to_search”</w:t>
+        <w:t>text_to_search</w:t>
+      </w:r>
+      <w:proofErr w:type="spellEnd"/>
+      <w:r>
+        <w:rPr>
+          <w:i/>
+          <w:lang w:val="en-US"/>
+        </w:rPr>
+        <w:t>”</w:t>
       </w:r>
       <w:r>
         <w:rPr>
@@ -1176,12 +1800,21 @@
           <w:lang w:val="en-US"/>
         </w:rPr>
       </w:pPr>
-      <w:r>
-        <w:rPr>
-          <w:lang w:val="en-US"/>
-        </w:rPr>
-        <w:t>Git log --author=</w:t>
-      </w:r>
+      <w:proofErr w:type="spellStart"/>
+      <w:r>
+        <w:rPr>
+          <w:lang w:val="en-US"/>
+        </w:rPr>
+        <w:t>Git</w:t>
+      </w:r>
+      <w:proofErr w:type="spellEnd"/>
+      <w:r>
+        <w:rPr>
+          <w:lang w:val="en-US"/>
+        </w:rPr>
+        <w:t xml:space="preserve"> log --author=</w:t>
+      </w:r>
+      <w:proofErr w:type="spellStart"/>
       <w:r>
         <w:rPr>
           <w:i/>
@@ -1189,6 +1822,7 @@
         </w:rPr>
         <w:t>author_name</w:t>
       </w:r>
+      <w:proofErr w:type="spellEnd"/>
       <w:r>
         <w:rPr>
           <w:lang w:val="en-US"/>
@@ -1207,6 +1841,7 @@
           <w:lang w:val="en-US"/>
         </w:rPr>
       </w:pPr>
+      <w:proofErr w:type="spellStart"/>
       <w:r>
         <w:rPr>
           <w:lang w:val="en-US"/>
@@ -1217,10 +1852,29 @@
         <w:rPr>
           <w:lang w:val="en-US"/>
         </w:rPr>
-        <w:t>t commit –amend (allows us to “amend” the last commit. You can modify a file befor you execute this command and it is going to take it as part of the last commit you made, that is, the commit you are amending)</w:t>
-      </w:r>
-      <w:bookmarkStart w:id="0" w:name="_GoBack"/>
-      <w:bookmarkEnd w:id="0"/>
+        <w:t>t</w:t>
+      </w:r>
+      <w:proofErr w:type="spellEnd"/>
+      <w:r>
+        <w:rPr>
+          <w:lang w:val="en-US"/>
+        </w:rPr>
+        <w:t xml:space="preserve"> commit –amend (allows us to “amend” the last commit. You can modify a file </w:t>
+      </w:r>
+      <w:proofErr w:type="spellStart"/>
+      <w:r>
+        <w:rPr>
+          <w:lang w:val="en-US"/>
+        </w:rPr>
+        <w:t>befor</w:t>
+      </w:r>
+      <w:proofErr w:type="spellEnd"/>
+      <w:r>
+        <w:rPr>
+          <w:lang w:val="en-US"/>
+        </w:rPr>
+        <w:t xml:space="preserve"> you execute this command and it is going to take it as part of the last commit you made, that is, the commit you are amending)</w:t>
+      </w:r>
     </w:p>
     <w:p>
       <w:pPr>
@@ -1228,12 +1882,14 @@
           <w:b/>
         </w:rPr>
       </w:pPr>
+      <w:proofErr w:type="spellStart"/>
       <w:r>
         <w:rPr>
           <w:b/>
         </w:rPr>
         <w:t>Push</w:t>
       </w:r>
+      <w:proofErr w:type="spellEnd"/>
     </w:p>
     <w:p>
       <w:pPr>
@@ -1264,11 +1920,19 @@
           <w:lang w:val="en-US"/>
         </w:rPr>
       </w:pPr>
-      <w:r>
-        <w:rPr>
-          <w:lang w:val="en-US"/>
-        </w:rPr>
-        <w:t>Git push</w:t>
+      <w:proofErr w:type="spellStart"/>
+      <w:r>
+        <w:rPr>
+          <w:lang w:val="en-US"/>
+        </w:rPr>
+        <w:t>Git</w:t>
+      </w:r>
+      <w:proofErr w:type="spellEnd"/>
+      <w:r>
+        <w:rPr>
+          <w:lang w:val="en-US"/>
+        </w:rPr>
+        <w:t xml:space="preserve"> push</w:t>
       </w:r>
       <w:r>
         <w:rPr>
@@ -1288,13 +1952,36 @@
           <w:i/>
           <w:lang w:val="en-US"/>
         </w:rPr>
-        <w:t xml:space="preserve"> branch_name</w:t>
-      </w:r>
-      <w:r>
-        <w:rPr>
-          <w:lang w:val="en-US"/>
-        </w:rPr>
-        <w:t xml:space="preserve"> (branch names referes to one of our branches, the one we want to push)</w:t>
+        <w:t xml:space="preserve"> </w:t>
+      </w:r>
+      <w:proofErr w:type="spellStart"/>
+      <w:r>
+        <w:rPr>
+          <w:i/>
+          <w:lang w:val="en-US"/>
+        </w:rPr>
+        <w:t>branch_name</w:t>
+      </w:r>
+      <w:proofErr w:type="spellEnd"/>
+      <w:r>
+        <w:rPr>
+          <w:lang w:val="en-US"/>
+        </w:rPr>
+        <w:t xml:space="preserve"> (branch names </w:t>
+      </w:r>
+      <w:proofErr w:type="spellStart"/>
+      <w:r>
+        <w:rPr>
+          <w:lang w:val="en-US"/>
+        </w:rPr>
+        <w:t>referes</w:t>
+      </w:r>
+      <w:proofErr w:type="spellEnd"/>
+      <w:r>
+        <w:rPr>
+          <w:lang w:val="en-US"/>
+        </w:rPr>
+        <w:t xml:space="preserve"> to one of our branches, the one we want to push)</w:t>
       </w:r>
     </w:p>
     <w:p>
@@ -1357,8 +2044,16 @@
         <w:rPr>
           <w:lang w:val="en-US"/>
         </w:rPr>
-        <w:t>Mover archivos</w:t>
-      </w:r>
+        <w:t xml:space="preserve">Mover </w:t>
+      </w:r>
+      <w:proofErr w:type="spellStart"/>
+      <w:r>
+        <w:rPr>
+          <w:lang w:val="en-US"/>
+        </w:rPr>
+        <w:t>archivos</w:t>
+      </w:r>
+      <w:proofErr w:type="spellEnd"/>
     </w:p>
     <w:p>
       <w:pPr>
@@ -1401,11 +2096,19 @@
         </w:rPr>
         <w:t xml:space="preserve"> (</w:t>
       </w:r>
-      <w:r>
-        <w:rPr>
-          <w:lang w:val="en-US"/>
-        </w:rPr>
-        <w:t xml:space="preserve">Git status will detect you deleted the file but added </w:t>
+      <w:proofErr w:type="spellStart"/>
+      <w:r>
+        <w:rPr>
+          <w:lang w:val="en-US"/>
+        </w:rPr>
+        <w:t>Git</w:t>
+      </w:r>
+      <w:proofErr w:type="spellEnd"/>
+      <w:r>
+        <w:rPr>
+          <w:lang w:val="en-US"/>
+        </w:rPr>
+        <w:t xml:space="preserve"> status will detect you deleted the file but added </w:t>
       </w:r>
       <w:r>
         <w:rPr>
@@ -1447,7 +2150,21 @@
         <w:rPr>
           <w:lang w:val="en-US"/>
         </w:rPr>
-        <w:t xml:space="preserve">xecute the command “rm” to the moved </w:t>
+        <w:t>xecute the command “</w:t>
+      </w:r>
+      <w:proofErr w:type="spellStart"/>
+      <w:r>
+        <w:rPr>
+          <w:lang w:val="en-US"/>
+        </w:rPr>
+        <w:t>rm</w:t>
+      </w:r>
+      <w:proofErr w:type="spellEnd"/>
+      <w:r>
+        <w:rPr>
+          <w:lang w:val="en-US"/>
+        </w:rPr>
+        <w:t xml:space="preserve">” to the moved </w:t>
       </w:r>
       <w:r>
         <w:rPr>
@@ -1473,12 +2190,42 @@
           <w:lang w:val="en-US"/>
         </w:rPr>
       </w:pPr>
-      <w:r>
-        <w:rPr>
-          <w:lang w:val="en-US"/>
-        </w:rPr>
-        <w:t>Git rm funciones.h</w:t>
-      </w:r>
+      <w:proofErr w:type="spellStart"/>
+      <w:r>
+        <w:rPr>
+          <w:lang w:val="en-US"/>
+        </w:rPr>
+        <w:t>Git</w:t>
+      </w:r>
+      <w:proofErr w:type="spellEnd"/>
+      <w:r>
+        <w:rPr>
+          <w:lang w:val="en-US"/>
+        </w:rPr>
+        <w:t xml:space="preserve"> </w:t>
+      </w:r>
+      <w:proofErr w:type="spellStart"/>
+      <w:r>
+        <w:rPr>
+          <w:lang w:val="en-US"/>
+        </w:rPr>
+        <w:t>rm</w:t>
+      </w:r>
+      <w:proofErr w:type="spellEnd"/>
+      <w:r>
+        <w:rPr>
+          <w:lang w:val="en-US"/>
+        </w:rPr>
+        <w:t xml:space="preserve"> </w:t>
+      </w:r>
+      <w:proofErr w:type="spellStart"/>
+      <w:r>
+        <w:rPr>
+          <w:lang w:val="en-US"/>
+        </w:rPr>
+        <w:t>funciones.h</w:t>
+      </w:r>
+      <w:proofErr w:type="spellEnd"/>
     </w:p>
     <w:p>
       <w:pPr>
@@ -1491,29 +2238,53 @@
           <w:lang w:val="en-US"/>
         </w:rPr>
       </w:pPr>
-      <w:r>
-        <w:rPr>
-          <w:lang w:val="en-US"/>
-        </w:rPr>
-        <w:t>Git add include/funciones.h</w:t>
-      </w:r>
-    </w:p>
-    <w:p>
-      <w:pPr>
-        <w:pStyle w:val="Prrafodelista"/>
-        <w:numPr>
-          <w:ilvl w:val="1"/>
-          <w:numId w:val="1"/>
-        </w:numPr>
-        <w:rPr>
-          <w:lang w:val="en-US"/>
-        </w:rPr>
-      </w:pPr>
-      <w:r>
-        <w:rPr>
-          <w:lang w:val="en-US"/>
-        </w:rPr>
-        <w:t>Git status will detect the movement</w:t>
+      <w:proofErr w:type="spellStart"/>
+      <w:r>
+        <w:rPr>
+          <w:lang w:val="en-US"/>
+        </w:rPr>
+        <w:t>Git</w:t>
+      </w:r>
+      <w:proofErr w:type="spellEnd"/>
+      <w:r>
+        <w:rPr>
+          <w:lang w:val="en-US"/>
+        </w:rPr>
+        <w:t xml:space="preserve"> add include/</w:t>
+      </w:r>
+      <w:proofErr w:type="spellStart"/>
+      <w:r>
+        <w:rPr>
+          <w:lang w:val="en-US"/>
+        </w:rPr>
+        <w:t>funciones.h</w:t>
+      </w:r>
+      <w:proofErr w:type="spellEnd"/>
+    </w:p>
+    <w:p>
+      <w:pPr>
+        <w:pStyle w:val="Prrafodelista"/>
+        <w:numPr>
+          <w:ilvl w:val="1"/>
+          <w:numId w:val="1"/>
+        </w:numPr>
+        <w:rPr>
+          <w:lang w:val="en-US"/>
+        </w:rPr>
+      </w:pPr>
+      <w:proofErr w:type="spellStart"/>
+      <w:r>
+        <w:rPr>
+          <w:lang w:val="en-US"/>
+        </w:rPr>
+        <w:t>Git</w:t>
+      </w:r>
+      <w:proofErr w:type="spellEnd"/>
+      <w:r>
+        <w:rPr>
+          <w:lang w:val="en-US"/>
+        </w:rPr>
+        <w:t xml:space="preserve"> status will detect the movement</w:t>
       </w:r>
     </w:p>
     <w:p>
@@ -1523,12 +2294,14 @@
           <w:lang w:val="es-ES"/>
         </w:rPr>
       </w:pPr>
+      <w:proofErr w:type="spellStart"/>
       <w:r>
         <w:rPr>
           <w:lang w:val="es-ES"/>
         </w:rPr>
         <w:t>Branches</w:t>
       </w:r>
+      <w:proofErr w:type="spellEnd"/>
     </w:p>
     <w:p>
       <w:pPr>
@@ -1567,12 +2340,35 @@
           <w:lang w:val="es-ES"/>
         </w:rPr>
       </w:pPr>
-      <w:r>
-        <w:rPr>
-          <w:lang w:val="es-ES"/>
-        </w:rPr>
-        <w:t xml:space="preserve">Git branch </w:t>
-      </w:r>
+      <w:proofErr w:type="spellStart"/>
+      <w:r>
+        <w:rPr>
+          <w:lang w:val="es-ES"/>
+        </w:rPr>
+        <w:t>Git</w:t>
+      </w:r>
+      <w:proofErr w:type="spellEnd"/>
+      <w:r>
+        <w:rPr>
+          <w:lang w:val="es-ES"/>
+        </w:rPr>
+        <w:t xml:space="preserve"> </w:t>
+      </w:r>
+      <w:proofErr w:type="spellStart"/>
+      <w:r>
+        <w:rPr>
+          <w:lang w:val="es-ES"/>
+        </w:rPr>
+        <w:t>branch</w:t>
+      </w:r>
+      <w:proofErr w:type="spellEnd"/>
+      <w:r>
+        <w:rPr>
+          <w:lang w:val="es-ES"/>
+        </w:rPr>
+        <w:t xml:space="preserve"> </w:t>
+      </w:r>
+      <w:proofErr w:type="spellStart"/>
       <w:r>
         <w:rPr>
           <w:i/>
@@ -1580,6 +2376,7 @@
         </w:rPr>
         <w:t>name_of_branch</w:t>
       </w:r>
+      <w:proofErr w:type="spellEnd"/>
     </w:p>
     <w:p>
       <w:pPr>
@@ -1592,12 +2389,21 @@
           <w:lang w:val="en-US"/>
         </w:rPr>
       </w:pPr>
-      <w:r>
-        <w:rPr>
-          <w:lang w:val="en-US"/>
-        </w:rPr>
-        <w:t xml:space="preserve">Git checkout –b </w:t>
-      </w:r>
+      <w:proofErr w:type="spellStart"/>
+      <w:r>
+        <w:rPr>
+          <w:lang w:val="en-US"/>
+        </w:rPr>
+        <w:t>Git</w:t>
+      </w:r>
+      <w:proofErr w:type="spellEnd"/>
+      <w:r>
+        <w:rPr>
+          <w:lang w:val="en-US"/>
+        </w:rPr>
+        <w:t xml:space="preserve"> checkout –b </w:t>
+      </w:r>
+      <w:proofErr w:type="spellStart"/>
       <w:r>
         <w:rPr>
           <w:i/>
@@ -1605,6 +2411,7 @@
         </w:rPr>
         <w:t>name_of_branch</w:t>
       </w:r>
+      <w:proofErr w:type="spellEnd"/>
       <w:r>
         <w:rPr>
           <w:i/>
@@ -1616,8 +2423,16 @@
         <w:rPr>
           <w:lang w:val="en-US"/>
         </w:rPr>
-        <w:t>//allows us to create a branch and move to it inmediatelly</w:t>
-      </w:r>
+        <w:t xml:space="preserve">//allows us to create a branch and move to it </w:t>
+      </w:r>
+      <w:proofErr w:type="spellStart"/>
+      <w:r>
+        <w:rPr>
+          <w:lang w:val="en-US"/>
+        </w:rPr>
+        <w:t>inmediatelly</w:t>
+      </w:r>
+      <w:proofErr w:type="spellEnd"/>
     </w:p>
     <w:p>
       <w:pPr>
@@ -1648,11 +2463,19 @@
           <w:lang w:val="en-US"/>
         </w:rPr>
       </w:pPr>
-      <w:r>
-        <w:rPr>
-          <w:lang w:val="en-US"/>
-        </w:rPr>
-        <w:t>Git branch</w:t>
+      <w:proofErr w:type="spellStart"/>
+      <w:r>
+        <w:rPr>
+          <w:lang w:val="en-US"/>
+        </w:rPr>
+        <w:t>Git</w:t>
+      </w:r>
+      <w:proofErr w:type="spellEnd"/>
+      <w:r>
+        <w:rPr>
+          <w:lang w:val="en-US"/>
+        </w:rPr>
+        <w:t xml:space="preserve"> branch</w:t>
       </w:r>
     </w:p>
     <w:p>
@@ -1666,11 +2489,19 @@
           <w:lang w:val="en-US"/>
         </w:rPr>
       </w:pPr>
-      <w:r>
-        <w:rPr>
-          <w:lang w:val="en-US"/>
-        </w:rPr>
-        <w:t>Git branch --all</w:t>
+      <w:proofErr w:type="spellStart"/>
+      <w:r>
+        <w:rPr>
+          <w:lang w:val="en-US"/>
+        </w:rPr>
+        <w:t>Git</w:t>
+      </w:r>
+      <w:proofErr w:type="spellEnd"/>
+      <w:r>
+        <w:rPr>
+          <w:lang w:val="en-US"/>
+        </w:rPr>
+        <w:t xml:space="preserve"> branch --all</w:t>
       </w:r>
     </w:p>
     <w:p>
@@ -1702,12 +2533,21 @@
           <w:lang w:val="en-US"/>
         </w:rPr>
       </w:pPr>
-      <w:r>
-        <w:rPr>
-          <w:lang w:val="en-US"/>
-        </w:rPr>
-        <w:t xml:space="preserve">Git branch –d </w:t>
-      </w:r>
+      <w:proofErr w:type="spellStart"/>
+      <w:r>
+        <w:rPr>
+          <w:lang w:val="en-US"/>
+        </w:rPr>
+        <w:t>Git</w:t>
+      </w:r>
+      <w:proofErr w:type="spellEnd"/>
+      <w:r>
+        <w:rPr>
+          <w:lang w:val="en-US"/>
+        </w:rPr>
+        <w:t xml:space="preserve"> branch –d </w:t>
+      </w:r>
+      <w:proofErr w:type="spellStart"/>
       <w:r>
         <w:rPr>
           <w:i/>
@@ -1715,6 +2555,7 @@
         </w:rPr>
         <w:t>name_of_branch</w:t>
       </w:r>
+      <w:proofErr w:type="spellEnd"/>
     </w:p>
     <w:p>
       <w:pPr>
@@ -1727,12 +2568,28 @@
           <w:lang w:val="en-US"/>
         </w:rPr>
       </w:pPr>
-      <w:r>
-        <w:rPr>
-          <w:lang w:val="en-US"/>
-        </w:rPr>
-        <w:t>Fusionar ramas</w:t>
-      </w:r>
+      <w:proofErr w:type="spellStart"/>
+      <w:r>
+        <w:rPr>
+          <w:lang w:val="en-US"/>
+        </w:rPr>
+        <w:t>Fusionar</w:t>
+      </w:r>
+      <w:proofErr w:type="spellEnd"/>
+      <w:r>
+        <w:rPr>
+          <w:lang w:val="en-US"/>
+        </w:rPr>
+        <w:t xml:space="preserve"> </w:t>
+      </w:r>
+      <w:proofErr w:type="spellStart"/>
+      <w:r>
+        <w:rPr>
+          <w:lang w:val="en-US"/>
+        </w:rPr>
+        <w:t>ramas</w:t>
+      </w:r>
+      <w:proofErr w:type="spellEnd"/>
     </w:p>
     <w:p>
       <w:pPr>
@@ -1769,11 +2626,33 @@
           <w:lang w:val="es-NI"/>
         </w:rPr>
       </w:pPr>
-      <w:r>
-        <w:rPr>
-          <w:lang w:val="es-NI"/>
-        </w:rPr>
-        <w:t xml:space="preserve">Git merge </w:t>
+      <w:proofErr w:type="spellStart"/>
+      <w:r>
+        <w:rPr>
+          <w:lang w:val="es-NI"/>
+        </w:rPr>
+        <w:t>Git</w:t>
+      </w:r>
+      <w:proofErr w:type="spellEnd"/>
+      <w:r>
+        <w:rPr>
+          <w:lang w:val="es-NI"/>
+        </w:rPr>
+        <w:t xml:space="preserve"> </w:t>
+      </w:r>
+      <w:proofErr w:type="spellStart"/>
+      <w:r>
+        <w:rPr>
+          <w:lang w:val="es-NI"/>
+        </w:rPr>
+        <w:t>merge</w:t>
+      </w:r>
+      <w:proofErr w:type="spellEnd"/>
+      <w:r>
+        <w:rPr>
+          <w:lang w:val="es-NI"/>
+        </w:rPr>
+        <w:t xml:space="preserve"> </w:t>
       </w:r>
       <w:r>
         <w:rPr>
@@ -1781,6 +2660,7 @@
         </w:rPr>
         <w:softHyphen/>
       </w:r>
+      <w:proofErr w:type="spellStart"/>
       <w:r>
         <w:rPr>
           <w:i/>
@@ -1788,6 +2668,7 @@
         </w:rPr>
         <w:t>rama_de_origen</w:t>
       </w:r>
+      <w:proofErr w:type="spellEnd"/>
       <w:r>
         <w:rPr>
           <w:lang w:val="es-NI"/>
@@ -1802,12 +2683,14 @@
           <w:lang w:val="es-NI"/>
         </w:rPr>
       </w:pPr>
+      <w:proofErr w:type="spellStart"/>
       <w:r>
         <w:rPr>
           <w:lang w:val="es-NI"/>
         </w:rPr>
         <w:t>Commits</w:t>
       </w:r>
+      <w:proofErr w:type="spellEnd"/>
     </w:p>
     <w:p>
       <w:pPr>
@@ -1832,7 +2715,21 @@
         <w:rPr>
           <w:lang w:val="es-NI"/>
         </w:rPr>
-        <w:t>Regresar a un commit previo</w:t>
+        <w:t xml:space="preserve">Regresar a un </w:t>
+      </w:r>
+      <w:proofErr w:type="spellStart"/>
+      <w:r>
+        <w:rPr>
+          <w:lang w:val="es-NI"/>
+        </w:rPr>
+        <w:t>commit</w:t>
+      </w:r>
+      <w:proofErr w:type="spellEnd"/>
+      <w:r>
+        <w:rPr>
+          <w:lang w:val="es-NI"/>
+        </w:rPr>
+        <w:t xml:space="preserve"> previo</w:t>
       </w:r>
     </w:p>
     <w:p>
@@ -1846,12 +2743,35 @@
           <w:lang w:val="es-NI"/>
         </w:rPr>
       </w:pPr>
-      <w:r>
-        <w:rPr>
-          <w:lang w:val="es-NI"/>
-        </w:rPr>
-        <w:t xml:space="preserve">Git checkout </w:t>
-      </w:r>
+      <w:proofErr w:type="spellStart"/>
+      <w:r>
+        <w:rPr>
+          <w:lang w:val="es-NI"/>
+        </w:rPr>
+        <w:t>Git</w:t>
+      </w:r>
+      <w:proofErr w:type="spellEnd"/>
+      <w:r>
+        <w:rPr>
+          <w:lang w:val="es-NI"/>
+        </w:rPr>
+        <w:t xml:space="preserve"> </w:t>
+      </w:r>
+      <w:proofErr w:type="spellStart"/>
+      <w:r>
+        <w:rPr>
+          <w:lang w:val="es-NI"/>
+        </w:rPr>
+        <w:t>checkout</w:t>
+      </w:r>
+      <w:proofErr w:type="spellEnd"/>
+      <w:r>
+        <w:rPr>
+          <w:lang w:val="es-NI"/>
+        </w:rPr>
+        <w:t xml:space="preserve"> </w:t>
+      </w:r>
+      <w:proofErr w:type="spellStart"/>
       <w:r>
         <w:rPr>
           <w:i/>
@@ -1859,6 +2779,7 @@
         </w:rPr>
         <w:t>number_of_commit</w:t>
       </w:r>
+      <w:proofErr w:type="spellEnd"/>
     </w:p>
     <w:p>
       <w:pPr>
@@ -1876,7 +2797,35 @@
           <w:lang w:val="es-NI"/>
         </w:rPr>
         <w:lastRenderedPageBreak/>
-        <w:t>Crear tags (alias a commits concretos)</w:t>
+        <w:t xml:space="preserve">Crear </w:t>
+      </w:r>
+      <w:proofErr w:type="spellStart"/>
+      <w:r>
+        <w:rPr>
+          <w:lang w:val="es-NI"/>
+        </w:rPr>
+        <w:t>tags</w:t>
+      </w:r>
+      <w:proofErr w:type="spellEnd"/>
+      <w:r>
+        <w:rPr>
+          <w:lang w:val="es-NI"/>
+        </w:rPr>
+        <w:t xml:space="preserve"> (alias a </w:t>
+      </w:r>
+      <w:proofErr w:type="spellStart"/>
+      <w:r>
+        <w:rPr>
+          <w:lang w:val="es-NI"/>
+        </w:rPr>
+        <w:t>commits</w:t>
+      </w:r>
+      <w:proofErr w:type="spellEnd"/>
+      <w:r>
+        <w:rPr>
+          <w:lang w:val="es-NI"/>
+        </w:rPr>
+        <w:t xml:space="preserve"> concretos)</w:t>
       </w:r>
     </w:p>
     <w:p>
@@ -1890,12 +2839,21 @@
           <w:lang w:val="en-US"/>
         </w:rPr>
       </w:pPr>
-      <w:r>
-        <w:rPr>
-          <w:lang w:val="en-US"/>
-        </w:rPr>
-        <w:t xml:space="preserve">Git tag </w:t>
-      </w:r>
+      <w:proofErr w:type="spellStart"/>
+      <w:r>
+        <w:rPr>
+          <w:lang w:val="en-US"/>
+        </w:rPr>
+        <w:t>Git</w:t>
+      </w:r>
+      <w:proofErr w:type="spellEnd"/>
+      <w:r>
+        <w:rPr>
+          <w:lang w:val="en-US"/>
+        </w:rPr>
+        <w:t xml:space="preserve"> tag </w:t>
+      </w:r>
+      <w:proofErr w:type="spellStart"/>
       <w:r>
         <w:rPr>
           <w:i/>
@@ -1903,6 +2861,7 @@
         </w:rPr>
         <w:t>new_name</w:t>
       </w:r>
+      <w:proofErr w:type="spellEnd"/>
       <w:r>
         <w:rPr>
           <w:lang w:val="en-US"/>
@@ -1921,12 +2880,21 @@
           <w:lang w:val="en-US"/>
         </w:rPr>
       </w:pPr>
-      <w:r>
-        <w:rPr>
-          <w:lang w:val="en-US"/>
-        </w:rPr>
-        <w:t xml:space="preserve">Git tag </w:t>
-      </w:r>
+      <w:proofErr w:type="spellStart"/>
+      <w:r>
+        <w:rPr>
+          <w:lang w:val="en-US"/>
+        </w:rPr>
+        <w:t>Git</w:t>
+      </w:r>
+      <w:proofErr w:type="spellEnd"/>
+      <w:r>
+        <w:rPr>
+          <w:lang w:val="en-US"/>
+        </w:rPr>
+        <w:t xml:space="preserve"> tag </w:t>
+      </w:r>
+      <w:proofErr w:type="spellStart"/>
       <w:r>
         <w:rPr>
           <w:i/>
@@ -1934,6 +2902,7 @@
         </w:rPr>
         <w:t>new_name</w:t>
       </w:r>
+      <w:proofErr w:type="spellEnd"/>
       <w:r>
         <w:rPr>
           <w:i/>
@@ -1947,6 +2916,7 @@
         </w:rPr>
         <w:t xml:space="preserve"> </w:t>
       </w:r>
+      <w:proofErr w:type="spellStart"/>
       <w:r>
         <w:rPr>
           <w:i/>
@@ -1954,6 +2924,7 @@
         </w:rPr>
         <w:t>number_of_commit</w:t>
       </w:r>
+      <w:proofErr w:type="spellEnd"/>
       <w:r>
         <w:rPr>
           <w:lang w:val="en-US"/>
@@ -1972,11 +2943,33 @@
           <w:lang w:val="en-US"/>
         </w:rPr>
       </w:pPr>
-      <w:r>
-        <w:rPr>
-          <w:lang w:val="en-US"/>
-        </w:rPr>
-        <w:t>Ver la lista de tags</w:t>
+      <w:proofErr w:type="spellStart"/>
+      <w:r>
+        <w:rPr>
+          <w:lang w:val="en-US"/>
+        </w:rPr>
+        <w:t>Ver</w:t>
+      </w:r>
+      <w:proofErr w:type="spellEnd"/>
+      <w:r>
+        <w:rPr>
+          <w:lang w:val="en-US"/>
+        </w:rPr>
+        <w:t xml:space="preserve"> la </w:t>
+      </w:r>
+      <w:proofErr w:type="spellStart"/>
+      <w:r>
+        <w:rPr>
+          <w:lang w:val="en-US"/>
+        </w:rPr>
+        <w:t>lista</w:t>
+      </w:r>
+      <w:proofErr w:type="spellEnd"/>
+      <w:r>
+        <w:rPr>
+          <w:lang w:val="en-US"/>
+        </w:rPr>
+        <w:t xml:space="preserve"> de tags</w:t>
       </w:r>
     </w:p>
     <w:p>
@@ -1990,11 +2983,19 @@
           <w:lang w:val="en-US"/>
         </w:rPr>
       </w:pPr>
-      <w:r>
-        <w:rPr>
-          <w:lang w:val="en-US"/>
-        </w:rPr>
-        <w:t>Git tag</w:t>
+      <w:proofErr w:type="spellStart"/>
+      <w:r>
+        <w:rPr>
+          <w:lang w:val="en-US"/>
+        </w:rPr>
+        <w:t>Git</w:t>
+      </w:r>
+      <w:proofErr w:type="spellEnd"/>
+      <w:r>
+        <w:rPr>
+          <w:lang w:val="en-US"/>
+        </w:rPr>
+        <w:t xml:space="preserve"> tag</w:t>
       </w:r>
     </w:p>
     <w:p>
@@ -2030,12 +3031,28 @@
           <w:lang w:val="en-US"/>
         </w:rPr>
       </w:pPr>
-      <w:r>
-        <w:rPr>
-          <w:lang w:val="en-US"/>
-        </w:rPr>
-        <w:t>Clonar un repositorio</w:t>
-      </w:r>
+      <w:proofErr w:type="spellStart"/>
+      <w:r>
+        <w:rPr>
+          <w:lang w:val="en-US"/>
+        </w:rPr>
+        <w:t>Clonar</w:t>
+      </w:r>
+      <w:proofErr w:type="spellEnd"/>
+      <w:r>
+        <w:rPr>
+          <w:lang w:val="en-US"/>
+        </w:rPr>
+        <w:t xml:space="preserve"> un </w:t>
+      </w:r>
+      <w:proofErr w:type="spellStart"/>
+      <w:r>
+        <w:rPr>
+          <w:lang w:val="en-US"/>
+        </w:rPr>
+        <w:t>repositorio</w:t>
+      </w:r>
+      <w:proofErr w:type="spellEnd"/>
     </w:p>
     <w:p>
       <w:pPr>
@@ -2048,11 +3065,19 @@
           <w:lang w:val="en-US"/>
         </w:rPr>
       </w:pPr>
-      <w:r>
-        <w:rPr>
-          <w:lang w:val="en-US"/>
-        </w:rPr>
-        <w:t xml:space="preserve">Git clone </w:t>
+      <w:proofErr w:type="spellStart"/>
+      <w:r>
+        <w:rPr>
+          <w:lang w:val="en-US"/>
+        </w:rPr>
+        <w:t>Git</w:t>
+      </w:r>
+      <w:proofErr w:type="spellEnd"/>
+      <w:r>
+        <w:rPr>
+          <w:lang w:val="en-US"/>
+        </w:rPr>
+        <w:t xml:space="preserve"> clone </w:t>
       </w:r>
       <w:r>
         <w:rPr>
@@ -2097,8 +3122,16 @@
         <w:rPr>
           <w:lang w:val="es-ES"/>
         </w:rPr>
-        <w:t>Cambiar el editor de texto de Git</w:t>
-      </w:r>
+        <w:t xml:space="preserve">Cambiar el editor de texto de </w:t>
+      </w:r>
+      <w:proofErr w:type="spellStart"/>
+      <w:r>
+        <w:rPr>
+          <w:lang w:val="es-ES"/>
+        </w:rPr>
+        <w:t>Git</w:t>
+      </w:r>
+      <w:proofErr w:type="spellEnd"/>
     </w:p>
     <w:p>
       <w:pPr>
@@ -2115,7 +3148,43 @@
         <w:rPr>
           <w:lang w:val="es-ES"/>
         </w:rPr>
-        <w:t>Entrar al archivo config en la carpeta de .git y agregar:</w:t>
+        <w:t xml:space="preserve">Entrar al archivo </w:t>
+      </w:r>
+      <w:proofErr w:type="spellStart"/>
+      <w:r>
+        <w:rPr>
+          <w:lang w:val="es-ES"/>
+        </w:rPr>
+        <w:t>config</w:t>
+      </w:r>
+      <w:proofErr w:type="spellEnd"/>
+      <w:r>
+        <w:rPr>
+          <w:lang w:val="es-ES"/>
+        </w:rPr>
+        <w:t xml:space="preserve"> en la carpeta </w:t>
+      </w:r>
+      <w:proofErr w:type="gramStart"/>
+      <w:r>
+        <w:rPr>
+          <w:lang w:val="es-ES"/>
+        </w:rPr>
+        <w:t>de .</w:t>
+      </w:r>
+      <w:proofErr w:type="spellStart"/>
+      <w:r>
+        <w:rPr>
+          <w:lang w:val="es-ES"/>
+        </w:rPr>
+        <w:t>git</w:t>
+      </w:r>
+      <w:proofErr w:type="spellEnd"/>
+      <w:proofErr w:type="gramEnd"/>
+      <w:r>
+        <w:rPr>
+          <w:lang w:val="es-ES"/>
+        </w:rPr>
+        <w:t xml:space="preserve"> y agregar:</w:t>
       </w:r>
     </w:p>
     <w:p>
@@ -2130,7 +3199,21 @@
         <w:rPr>
           <w:lang w:val="es-ES"/>
         </w:rPr>
-        <w:t>[core]</w:t>
+        <w:t>[</w:t>
+      </w:r>
+      <w:proofErr w:type="spellStart"/>
+      <w:r>
+        <w:rPr>
+          <w:lang w:val="es-ES"/>
+        </w:rPr>
+        <w:t>core</w:t>
+      </w:r>
+      <w:proofErr w:type="spellEnd"/>
+      <w:r>
+        <w:rPr>
+          <w:lang w:val="es-ES"/>
+        </w:rPr>
+        <w:t>]</w:t>
       </w:r>
     </w:p>
     <w:p>
@@ -2145,7 +3228,35 @@
         <w:rPr>
           <w:lang w:val="es-ES"/>
         </w:rPr>
-        <w:t>editor = 'E:/Descargas/Programas portables/Notepad++Portable/Notepad++Portable.exe'</w:t>
+        <w:t>editor = 'E:/Descargas/Programas portables/</w:t>
+      </w:r>
+      <w:proofErr w:type="spellStart"/>
+      <w:r>
+        <w:rPr>
+          <w:lang w:val="es-ES"/>
+        </w:rPr>
+        <w:t>Notepad</w:t>
+      </w:r>
+      <w:proofErr w:type="spellEnd"/>
+      <w:r>
+        <w:rPr>
+          <w:lang w:val="es-ES"/>
+        </w:rPr>
+        <w:t>++Portable/</w:t>
+      </w:r>
+      <w:proofErr w:type="spellStart"/>
+      <w:r>
+        <w:rPr>
+          <w:lang w:val="es-ES"/>
+        </w:rPr>
+        <w:t>Notepad</w:t>
+      </w:r>
+      <w:proofErr w:type="spellEnd"/>
+      <w:r>
+        <w:rPr>
+          <w:lang w:val="es-ES"/>
+        </w:rPr>
+        <w:t>++Portable.exe'</w:t>
       </w:r>
     </w:p>
     <w:p>
@@ -2185,14 +3296,64 @@
         <w:rPr>
           <w:lang w:val="es-ES"/>
         </w:rPr>
-        <w:t>Examinar los distintos commits que hemos hecho</w:t>
-      </w:r>
-      <w:r>
-        <w:rPr>
-          <w:lang w:val="es-ES"/>
-        </w:rPr>
-        <w:t>. Podemos usar el parámetro –pretty para indicar a git el formato en el que queremos que muestre nuestros commits</w:t>
-      </w:r>
+        <w:t xml:space="preserve">Examinar los distintos </w:t>
+      </w:r>
+      <w:proofErr w:type="spellStart"/>
+      <w:r>
+        <w:rPr>
+          <w:lang w:val="es-ES"/>
+        </w:rPr>
+        <w:t>commits</w:t>
+      </w:r>
+      <w:proofErr w:type="spellEnd"/>
+      <w:r>
+        <w:rPr>
+          <w:lang w:val="es-ES"/>
+        </w:rPr>
+        <w:t xml:space="preserve"> que hemos hecho</w:t>
+      </w:r>
+      <w:r>
+        <w:rPr>
+          <w:lang w:val="es-ES"/>
+        </w:rPr>
+        <w:t>. Podemos usar el parámetro –</w:t>
+      </w:r>
+      <w:proofErr w:type="spellStart"/>
+      <w:r>
+        <w:rPr>
+          <w:lang w:val="es-ES"/>
+        </w:rPr>
+        <w:t>pretty</w:t>
+      </w:r>
+      <w:proofErr w:type="spellEnd"/>
+      <w:r>
+        <w:rPr>
+          <w:lang w:val="es-ES"/>
+        </w:rPr>
+        <w:t xml:space="preserve"> para indicar a </w:t>
+      </w:r>
+      <w:proofErr w:type="spellStart"/>
+      <w:r>
+        <w:rPr>
+          <w:lang w:val="es-ES"/>
+        </w:rPr>
+        <w:t>git</w:t>
+      </w:r>
+      <w:proofErr w:type="spellEnd"/>
+      <w:r>
+        <w:rPr>
+          <w:lang w:val="es-ES"/>
+        </w:rPr>
+        <w:t xml:space="preserve"> el formato en el que queremos que muestre nuestros </w:t>
+      </w:r>
+      <w:proofErr w:type="spellStart"/>
+      <w:r>
+        <w:rPr>
+          <w:lang w:val="es-ES"/>
+        </w:rPr>
+        <w:t>commits</w:t>
+      </w:r>
+      <w:proofErr w:type="spellEnd"/>
     </w:p>
     <w:p>
       <w:pPr>
@@ -2205,11 +3366,47 @@
           <w:lang w:val="es-NI"/>
         </w:rPr>
       </w:pPr>
-      <w:r>
-        <w:rPr>
-          <w:lang w:val="es-NI"/>
-        </w:rPr>
-        <w:t>Git log --pretty=format:”</w:t>
+      <w:proofErr w:type="spellStart"/>
+      <w:r>
+        <w:rPr>
+          <w:lang w:val="es-NI"/>
+        </w:rPr>
+        <w:t>Git</w:t>
+      </w:r>
+      <w:proofErr w:type="spellEnd"/>
+      <w:r>
+        <w:rPr>
+          <w:lang w:val="es-NI"/>
+        </w:rPr>
+        <w:t xml:space="preserve"> log --</w:t>
+      </w:r>
+      <w:proofErr w:type="spellStart"/>
+      <w:r>
+        <w:rPr>
+          <w:lang w:val="es-NI"/>
+        </w:rPr>
+        <w:t>pretty</w:t>
+      </w:r>
+      <w:proofErr w:type="spellEnd"/>
+      <w:r>
+        <w:rPr>
+          <w:lang w:val="es-NI"/>
+        </w:rPr>
+        <w:t>=</w:t>
+      </w:r>
+      <w:proofErr w:type="spellStart"/>
+      <w:r>
+        <w:rPr>
+          <w:lang w:val="es-NI"/>
+        </w:rPr>
+        <w:t>format</w:t>
+      </w:r>
+      <w:proofErr w:type="spellEnd"/>
+      <w:r>
+        <w:rPr>
+          <w:lang w:val="es-NI"/>
+        </w:rPr>
+        <w:t>:”</w:t>
       </w:r>
       <w:r>
         <w:rPr>
@@ -2224,7 +3421,57 @@
         <w:rPr>
           <w:lang w:val="es-NI"/>
         </w:rPr>
-        <w:t>"%h - %an : %ae" (muestra el número hash corto del commit, nombre del autor y su direcci</w:t>
+        <w:t>"%h - %</w:t>
+      </w:r>
+      <w:proofErr w:type="spellStart"/>
+      <w:proofErr w:type="gramStart"/>
+      <w:r>
+        <w:rPr>
+          <w:lang w:val="es-NI"/>
+        </w:rPr>
+        <w:t>an</w:t>
+      </w:r>
+      <w:proofErr w:type="spellEnd"/>
+      <w:r>
+        <w:rPr>
+          <w:lang w:val="es-NI"/>
+        </w:rPr>
+        <w:t xml:space="preserve"> :</w:t>
+      </w:r>
+      <w:proofErr w:type="gramEnd"/>
+      <w:r>
+        <w:rPr>
+          <w:lang w:val="es-NI"/>
+        </w:rPr>
+        <w:t xml:space="preserve"> %</w:t>
+      </w:r>
+      <w:proofErr w:type="spellStart"/>
+      <w:r>
+        <w:rPr>
+          <w:lang w:val="es-NI"/>
+        </w:rPr>
+        <w:t>ae</w:t>
+      </w:r>
+      <w:proofErr w:type="spellEnd"/>
+      <w:r>
+        <w:rPr>
+          <w:lang w:val="es-NI"/>
+        </w:rPr>
+        <w:t xml:space="preserve">" (muestra el número hash corto del </w:t>
+      </w:r>
+      <w:proofErr w:type="spellStart"/>
+      <w:r>
+        <w:rPr>
+          <w:lang w:val="es-NI"/>
+        </w:rPr>
+        <w:t>commit</w:t>
+      </w:r>
+      <w:proofErr w:type="spellEnd"/>
+      <w:r>
+        <w:rPr>
+          <w:lang w:val="es-NI"/>
+        </w:rPr>
+        <w:t>, nombre del autor y su direcci</w:t>
       </w:r>
       <w:r>
         <w:rPr>
@@ -2244,11 +3491,47 @@
           <w:lang w:val="es-NI"/>
         </w:rPr>
       </w:pPr>
-      <w:r>
-        <w:rPr>
-          <w:lang w:val="es-NI"/>
-        </w:rPr>
-        <w:t xml:space="preserve">git log --pretty=format:"%h %s" </w:t>
+      <w:proofErr w:type="spellStart"/>
+      <w:r>
+        <w:rPr>
+          <w:lang w:val="es-NI"/>
+        </w:rPr>
+        <w:t>git</w:t>
+      </w:r>
+      <w:proofErr w:type="spellEnd"/>
+      <w:r>
+        <w:rPr>
+          <w:lang w:val="es-NI"/>
+        </w:rPr>
+        <w:t xml:space="preserve"> log --</w:t>
+      </w:r>
+      <w:proofErr w:type="spellStart"/>
+      <w:r>
+        <w:rPr>
+          <w:lang w:val="es-NI"/>
+        </w:rPr>
+        <w:t>pretty</w:t>
+      </w:r>
+      <w:proofErr w:type="spellEnd"/>
+      <w:r>
+        <w:rPr>
+          <w:lang w:val="es-NI"/>
+        </w:rPr>
+        <w:t>=</w:t>
+      </w:r>
+      <w:proofErr w:type="spellStart"/>
+      <w:r>
+        <w:rPr>
+          <w:lang w:val="es-NI"/>
+        </w:rPr>
+        <w:t>format</w:t>
+      </w:r>
+      <w:proofErr w:type="spellEnd"/>
+      <w:r>
+        <w:rPr>
+          <w:lang w:val="es-NI"/>
+        </w:rPr>
+        <w:t xml:space="preserve">:"%h %s" </w:t>
       </w:r>
       <w:r>
         <w:rPr>
@@ -2256,12 +3539,14 @@
         </w:rPr>
         <w:t>–</w:t>
       </w:r>
+      <w:proofErr w:type="spellStart"/>
       <w:r>
         <w:rPr>
           <w:lang w:val="es-NI"/>
         </w:rPr>
         <w:t>graph</w:t>
       </w:r>
+      <w:proofErr w:type="spellEnd"/>
       <w:r>
         <w:rPr>
           <w:lang w:val="es-NI"/>
@@ -2286,11 +3571,19 @@
           <w:lang w:val="en-US"/>
         </w:rPr>
       </w:pPr>
-      <w:r>
-        <w:rPr>
-          <w:lang w:val="en-US"/>
-        </w:rPr>
-        <w:t>Git log –stat (show statistics for files modified in each commit)</w:t>
+      <w:proofErr w:type="spellStart"/>
+      <w:r>
+        <w:rPr>
+          <w:lang w:val="en-US"/>
+        </w:rPr>
+        <w:t>Git</w:t>
+      </w:r>
+      <w:proofErr w:type="spellEnd"/>
+      <w:r>
+        <w:rPr>
+          <w:lang w:val="en-US"/>
+        </w:rPr>
+        <w:t xml:space="preserve"> log –stat (show statistics for files modified in each commit)</w:t>
       </w:r>
     </w:p>
     <w:p>

</xml_diff>

<commit_message>
Se corrije información de regreso a archivos anteriores
</commit_message>
<xml_diff>
--- a/Steps back to git.docx
+++ b/Steps back to git.docx
@@ -388,32 +388,15 @@
         </w:rPr>
         <w:t xml:space="preserve"> </w:t>
       </w:r>
-      <w:r>
-        <w:fldChar w:fldCharType="begin"/>
-      </w:r>
-      <w:r>
-        <w:rPr>
-          <w:lang w:val="en-US"/>
-        </w:rPr>
-        <w:instrText xml:space="preserve"> HYPERLINK "https://github.com/ferguzon/project_refresh" </w:instrText>
-      </w:r>
-      <w:r>
-        <w:fldChar w:fldCharType="separate"/>
-      </w:r>
-      <w:r>
-        <w:rPr>
-          <w:rStyle w:val="Hipervnculo"/>
-          <w:lang w:val="en-US"/>
-        </w:rPr>
-        <w:t>https://github.com/ferguzon/project_refresh</w:t>
-      </w:r>
-      <w:r>
-        <w:rPr>
-          <w:rStyle w:val="Hipervnculo"/>
-          <w:lang w:val="en-US"/>
-        </w:rPr>
-        <w:fldChar w:fldCharType="end"/>
-      </w:r>
+      <w:hyperlink r:id="rId5" w:history="1">
+        <w:r>
+          <w:rPr>
+            <w:rStyle w:val="Hipervnculo"/>
+            <w:lang w:val="en-US"/>
+          </w:rPr>
+          <w:t>https://github.com/ferguzon/project_refresh</w:t>
+        </w:r>
+      </w:hyperlink>
     </w:p>
     <w:p>
       <w:pPr>
@@ -484,7 +467,7 @@
                     <pic:cNvPicPr/>
                   </pic:nvPicPr>
                   <pic:blipFill>
-                    <a:blip r:embed="rId5"/>
+                    <a:blip r:embed="rId6"/>
                     <a:stretch>
                       <a:fillRect/>
                     </a:stretch>
@@ -2027,18 +2010,6 @@
     </w:p>
     <w:p>
       <w:pPr>
-        <w:pStyle w:val="Sinespaciado"/>
-        <w:numPr>
-          <w:ilvl w:val="1"/>
-          <w:numId w:val="1"/>
-        </w:numPr>
-        <w:rPr>
-          <w:lang w:val="en-US"/>
-        </w:rPr>
-      </w:pPr>
-    </w:p>
-    <w:p>
-      <w:pPr>
         <w:pStyle w:val="Prrafodelista"/>
         <w:numPr>
           <w:ilvl w:val="0"/>
@@ -2063,55 +2034,121 @@
           <w:numId w:val="1"/>
         </w:numPr>
         <w:rPr>
-          <w:lang w:val="es-ES"/>
-        </w:rPr>
-      </w:pPr>
-      <w:proofErr w:type="spellStart"/>
-      <w:r>
-        <w:rPr>
-          <w:lang w:val="es-ES"/>
+          <w:lang w:val="en-US"/>
+        </w:rPr>
+      </w:pPr>
+      <w:proofErr w:type="spellStart"/>
+      <w:r>
+        <w:rPr>
+          <w:lang w:val="en-US"/>
         </w:rPr>
         <w:t>Git</w:t>
       </w:r>
       <w:proofErr w:type="spellEnd"/>
       <w:r>
         <w:rPr>
-          <w:lang w:val="es-ES"/>
+          <w:lang w:val="en-US"/>
+        </w:rPr>
+        <w:t xml:space="preserve"> checkout </w:t>
+      </w:r>
+      <w:proofErr w:type="spellStart"/>
+      <w:r>
+        <w:rPr>
+          <w:i/>
+          <w:lang w:val="en-US"/>
+        </w:rPr>
+        <w:t>commit_number</w:t>
+      </w:r>
+      <w:proofErr w:type="spellEnd"/>
+      <w:r>
+        <w:rPr>
+          <w:lang w:val="en-US"/>
         </w:rPr>
         <w:t xml:space="preserve"> </w:t>
       </w:r>
       <w:proofErr w:type="spellStart"/>
       <w:r>
         <w:rPr>
-          <w:lang w:val="es-ES"/>
+          <w:i/>
+          <w:lang w:val="en-US"/>
+        </w:rPr>
+        <w:t>nombre_archivo</w:t>
+      </w:r>
+      <w:proofErr w:type="spellEnd"/>
+    </w:p>
+    <w:p>
+      <w:pPr>
+        <w:pStyle w:val="Prrafodelista"/>
+        <w:numPr>
+          <w:ilvl w:val="0"/>
+          <w:numId w:val="1"/>
+        </w:numPr>
+        <w:rPr>
+          <w:lang w:val="es-NI"/>
+        </w:rPr>
+      </w:pPr>
+      <w:r>
+        <w:rPr>
+          <w:lang w:val="es-NI"/>
+        </w:rPr>
+        <w:t>Regresar el repositorio complete a un estado anterior:</w:t>
+      </w:r>
+    </w:p>
+    <w:p>
+      <w:pPr>
+        <w:pStyle w:val="Prrafodelista"/>
+        <w:numPr>
+          <w:ilvl w:val="1"/>
+          <w:numId w:val="1"/>
+        </w:numPr>
+        <w:rPr>
+          <w:lang w:val="es-NI"/>
+        </w:rPr>
+      </w:pPr>
+      <w:proofErr w:type="spellStart"/>
+      <w:r>
+        <w:rPr>
+          <w:lang w:val="es-NI"/>
+        </w:rPr>
+        <w:t>Git</w:t>
+      </w:r>
+      <w:proofErr w:type="spellEnd"/>
+      <w:r>
+        <w:rPr>
+          <w:lang w:val="es-NI"/>
+        </w:rPr>
+        <w:t xml:space="preserve"> </w:t>
+      </w:r>
+      <w:proofErr w:type="spellStart"/>
+      <w:r>
+        <w:rPr>
+          <w:lang w:val="es-NI"/>
         </w:rPr>
         <w:t>checkout</w:t>
       </w:r>
       <w:proofErr w:type="spellEnd"/>
       <w:r>
         <w:rPr>
-          <w:lang w:val="es-ES"/>
-        </w:rPr>
-        <w:t xml:space="preserve"> -- </w:t>
-      </w:r>
-      <w:proofErr w:type="spellStart"/>
+          <w:lang w:val="es-NI"/>
+        </w:rPr>
+        <w:t xml:space="preserve"> </w:t>
+      </w:r>
       <w:r>
         <w:rPr>
           <w:i/>
-          <w:lang w:val="es-ES"/>
-        </w:rPr>
-        <w:t>nombre_archivo</w:t>
-      </w:r>
-      <w:proofErr w:type="spellEnd"/>
-    </w:p>
-    <w:p>
-      <w:pPr>
-        <w:rPr>
-          <w:b/>
-        </w:rPr>
-      </w:pPr>
+          <w:lang w:val="es-NI"/>
+        </w:rPr>
+        <w:t>commit_number</w:t>
+      </w:r>
       <w:bookmarkStart w:id="0" w:name="_GoBack"/>
       <w:bookmarkEnd w:id="0"/>
+    </w:p>
+    <w:p>
+      <w:pPr>
+        <w:rPr>
+          <w:b/>
+        </w:rPr>
+      </w:pPr>
       <w:proofErr w:type="spellStart"/>
       <w:r>
         <w:rPr>

</xml_diff>

<commit_message>
Se agrega información de stash y se selecciona la versión completa de la licencia
Este será el cambio último antes de subir todo al servidor.
</commit_message>
<xml_diff>
--- a/Steps back to git.docx
+++ b/Steps back to git.docx
@@ -2133,12 +2133,64 @@
         </w:rPr>
         <w:t xml:space="preserve"> </w:t>
       </w:r>
+      <w:proofErr w:type="spellStart"/>
       <w:r>
         <w:rPr>
           <w:i/>
           <w:lang w:val="es-NI"/>
         </w:rPr>
         <w:t>commit_number</w:t>
+      </w:r>
+      <w:proofErr w:type="spellEnd"/>
+    </w:p>
+    <w:p>
+      <w:pPr>
+        <w:pStyle w:val="Prrafodelista"/>
+        <w:numPr>
+          <w:ilvl w:val="0"/>
+          <w:numId w:val="1"/>
+        </w:numPr>
+        <w:rPr>
+          <w:lang w:val="es-NI"/>
+        </w:rPr>
+      </w:pPr>
+      <w:r>
+        <w:rPr>
+          <w:lang w:val="es-NI"/>
+        </w:rPr>
+        <w:t xml:space="preserve">Cambiar de commit </w:t>
+      </w:r>
+      <w:r>
+        <w:rPr>
+          <w:lang w:val="es-NI"/>
+        </w:rPr>
+        <w:t>guardando el estado actual para trabajarlo posteriormente (sin necesidad de hacer el commit):</w:t>
+      </w:r>
+    </w:p>
+    <w:p>
+      <w:pPr>
+        <w:pStyle w:val="Prrafodelista"/>
+        <w:numPr>
+          <w:ilvl w:val="1"/>
+          <w:numId w:val="1"/>
+        </w:numPr>
+        <w:rPr>
+          <w:lang w:val="es-NI"/>
+        </w:rPr>
+      </w:pPr>
+      <w:proofErr w:type="spellStart"/>
+      <w:r>
+        <w:rPr>
+          <w:lang w:val="es-NI"/>
+        </w:rPr>
+        <w:t>Git</w:t>
+      </w:r>
+      <w:proofErr w:type="spellEnd"/>
+      <w:r>
+        <w:rPr>
+          <w:lang w:val="es-NI"/>
+        </w:rPr>
+        <w:t xml:space="preserve"> stash</w:t>
       </w:r>
       <w:bookmarkStart w:id="0" w:name="_GoBack"/>
       <w:bookmarkEnd w:id="0"/>
@@ -2786,6 +2838,7 @@
         <w:rPr>
           <w:lang w:val="en-US"/>
         </w:rPr>
+        <w:lastRenderedPageBreak/>
         <w:t>Delete a branch</w:t>
       </w:r>
     </w:p>
@@ -2898,7 +2951,6 @@
         <w:rPr>
           <w:lang w:val="es-NI"/>
         </w:rPr>
-        <w:lastRenderedPageBreak/>
         <w:t>Git</w:t>
       </w:r>
       <w:proofErr w:type="spellEnd"/>

</xml_diff>